<commit_message>
Ejercicio 1 - Falta ítem g)
</commit_message>
<xml_diff>
--- a/tp2-stocks/Resolucion.docx
+++ b/tp2-stocks/Resolucion.docx
@@ -1445,13 +1445,6 @@
     </w:p>
     <w:p>
       <w:pPr>
-        <w:rPr>
-          <w:lang w:val="es-AR"/>
-        </w:rPr>
-      </w:pPr>
-    </w:p>
-    <w:p>
-      <w:pPr>
         <w:autoSpaceDE w:val="0"/>
         <w:autoSpaceDN w:val="0"/>
         <w:adjustRightInd w:val="0"/>
@@ -1913,6 +1906,82 @@
     </w:p>
     <w:p>
       <w:pPr>
+        <w:rPr>
+          <w:rFonts w:ascii="Segoe UI" w:hAnsi="Segoe UI" w:cs="Segoe UI"/>
+          <w:lang w:val="es-AR"/>
+        </w:rPr>
+      </w:pPr>
+      <w:r>
+        <w:rPr>
+          <w:rFonts w:ascii="Segoe UI" w:hAnsi="Segoe UI" w:cs="Segoe UI"/>
+          <w:lang w:val="es-AR"/>
+        </w:rPr>
+        <w:t>Modelo Básico</w:t>
+      </w:r>
+    </w:p>
+    <w:p>
+      <w:pPr>
+        <w:jc w:val="center"/>
+        <w:rPr>
+          <w:rFonts w:ascii="Segoe UI" w:hAnsi="Segoe UI" w:cs="Segoe UI"/>
+          <w:lang w:val="es-AR"/>
+        </w:rPr>
+      </w:pPr>
+      <w:r>
+        <w:rPr>
+          <w:rFonts w:ascii="Segoe UI" w:hAnsi="Segoe UI" w:cs="Segoe UI"/>
+          <w:noProof/>
+          <w:lang w:val="es-AR" w:eastAsia="es-AR"/>
+        </w:rPr>
+        <w:drawing>
+          <wp:inline distT="0" distB="0" distL="0" distR="0">
+            <wp:extent cx="4610100" cy="3306392"/>
+            <wp:effectExtent l="19050" t="0" r="0" b="0"/>
+            <wp:docPr id="1" name="Imagen 1"/>
+            <wp:cNvGraphicFramePr>
+              <a:graphicFrameLocks xmlns:a="http://schemas.openxmlformats.org/drawingml/2006/main" noChangeAspect="1"/>
+            </wp:cNvGraphicFramePr>
+            <a:graphic xmlns:a="http://schemas.openxmlformats.org/drawingml/2006/main">
+              <a:graphicData uri="http://schemas.openxmlformats.org/drawingml/2006/picture">
+                <pic:pic xmlns:pic="http://schemas.openxmlformats.org/drawingml/2006/picture">
+                  <pic:nvPicPr>
+                    <pic:cNvPr id="0" name="Picture 1"/>
+                    <pic:cNvPicPr>
+                      <a:picLocks noChangeAspect="1" noChangeArrowheads="1"/>
+                    </pic:cNvPicPr>
+                  </pic:nvPicPr>
+                  <pic:blipFill>
+                    <a:blip r:embed="rId14" cstate="print"/>
+                    <a:srcRect/>
+                    <a:stretch>
+                      <a:fillRect/>
+                    </a:stretch>
+                  </pic:blipFill>
+                  <pic:spPr bwMode="auto">
+                    <a:xfrm>
+                      <a:off x="0" y="0"/>
+                      <a:ext cx="4616127" cy="3310714"/>
+                    </a:xfrm>
+                    <a:prstGeom prst="rect">
+                      <a:avLst/>
+                    </a:prstGeom>
+                    <a:noFill/>
+                    <a:ln w="9525">
+                      <a:noFill/>
+                      <a:miter lim="800000"/>
+                      <a:headEnd/>
+                      <a:tailEnd/>
+                    </a:ln>
+                  </pic:spPr>
+                </pic:pic>
+              </a:graphicData>
+            </a:graphic>
+          </wp:inline>
+        </w:drawing>
+      </w:r>
+    </w:p>
+    <w:p>
+      <w:pPr>
         <w:pStyle w:val="Ttulo2"/>
         <w:jc w:val="both"/>
         <w:rPr>
@@ -1925,11 +1994,258 @@
           <w:rFonts w:ascii="Segoe UI" w:hAnsi="Segoe UI" w:cs="Segoe UI"/>
           <w:lang w:val="es-AR"/>
         </w:rPr>
+        <w:lastRenderedPageBreak/>
         <w:t>Hipótesis</w:t>
       </w:r>
     </w:p>
     <w:p>
       <w:pPr>
+        <w:rPr>
+          <w:rFonts w:ascii="Segoe UI" w:hAnsi="Segoe UI" w:cs="Segoe UI"/>
+          <w:lang w:val="es-AR"/>
+        </w:rPr>
+      </w:pPr>
+    </w:p>
+    <w:p>
+      <w:pPr>
+        <w:pStyle w:val="Prrafodelista"/>
+        <w:numPr>
+          <w:ilvl w:val="0"/>
+          <w:numId w:val="42"/>
+        </w:numPr>
+        <w:rPr>
+          <w:rFonts w:ascii="Segoe UI" w:hAnsi="Segoe UI" w:cs="Segoe UI"/>
+          <w:lang w:val="es-AR"/>
+        </w:rPr>
+      </w:pPr>
+      <w:r>
+        <w:rPr>
+          <w:rFonts w:ascii="Segoe UI" w:hAnsi="Segoe UI" w:cs="Segoe UI"/>
+          <w:lang w:val="es-AR"/>
+        </w:rPr>
+        <w:t>Se administra un único ítem o producto.</w:t>
+      </w:r>
+    </w:p>
+    <w:p>
+      <w:pPr>
+        <w:pStyle w:val="Prrafodelista"/>
+        <w:numPr>
+          <w:ilvl w:val="0"/>
+          <w:numId w:val="42"/>
+        </w:numPr>
+        <w:rPr>
+          <w:rFonts w:ascii="Segoe UI" w:hAnsi="Segoe UI" w:cs="Segoe UI"/>
+          <w:lang w:val="es-AR"/>
+        </w:rPr>
+      </w:pPr>
+      <w:r>
+        <w:rPr>
+          <w:rFonts w:ascii="Segoe UI" w:hAnsi="Segoe UI" w:cs="Segoe UI"/>
+          <w:lang w:val="es-AR"/>
+        </w:rPr>
+        <w:t>La demanda es conocida y se efectúa a una tasa constante.</w:t>
+      </w:r>
+    </w:p>
+    <w:p>
+      <w:pPr>
+        <w:pStyle w:val="Prrafodelista"/>
+        <w:numPr>
+          <w:ilvl w:val="0"/>
+          <w:numId w:val="42"/>
+        </w:numPr>
+        <w:rPr>
+          <w:rFonts w:ascii="Segoe UI" w:hAnsi="Segoe UI" w:cs="Segoe UI"/>
+          <w:lang w:val="es-AR"/>
+        </w:rPr>
+      </w:pPr>
+      <w:r>
+        <w:rPr>
+          <w:rFonts w:ascii="Segoe UI" w:hAnsi="Segoe UI" w:cs="Segoe UI"/>
+          <w:lang w:val="es-AR"/>
+        </w:rPr>
+        <w:t>La demanda es independiente.</w:t>
+      </w:r>
+    </w:p>
+    <w:p>
+      <w:pPr>
+        <w:pStyle w:val="Prrafodelista"/>
+        <w:numPr>
+          <w:ilvl w:val="0"/>
+          <w:numId w:val="42"/>
+        </w:numPr>
+        <w:rPr>
+          <w:rFonts w:ascii="Segoe UI" w:hAnsi="Segoe UI" w:cs="Segoe UI"/>
+          <w:lang w:val="es-AR"/>
+        </w:rPr>
+      </w:pPr>
+      <w:r>
+        <w:rPr>
+          <w:rFonts w:ascii="Segoe UI" w:hAnsi="Segoe UI" w:cs="Segoe UI"/>
+          <w:lang w:val="es-AR"/>
+        </w:rPr>
+        <w:t>La reposición es instantánea.</w:t>
+      </w:r>
+    </w:p>
+    <w:p>
+      <w:pPr>
+        <w:pStyle w:val="Prrafodelista"/>
+        <w:numPr>
+          <w:ilvl w:val="0"/>
+          <w:numId w:val="42"/>
+        </w:numPr>
+        <w:rPr>
+          <w:rFonts w:ascii="Segoe UI" w:hAnsi="Segoe UI" w:cs="Segoe UI"/>
+          <w:lang w:val="es-AR"/>
+        </w:rPr>
+      </w:pPr>
+      <w:r>
+        <w:rPr>
+          <w:rFonts w:ascii="Segoe UI" w:hAnsi="Segoe UI" w:cs="Segoe UI"/>
+          <w:lang w:val="es-AR"/>
+        </w:rPr>
+        <w:t>El horizonte de planeamiento es a largo plazo.</w:t>
+      </w:r>
+    </w:p>
+    <w:p>
+      <w:pPr>
+        <w:pStyle w:val="Prrafodelista"/>
+        <w:numPr>
+          <w:ilvl w:val="0"/>
+          <w:numId w:val="42"/>
+        </w:numPr>
+        <w:rPr>
+          <w:rFonts w:ascii="Segoe UI" w:hAnsi="Segoe UI" w:cs="Segoe UI"/>
+          <w:lang w:val="es-AR"/>
+        </w:rPr>
+      </w:pPr>
+      <w:r>
+        <w:rPr>
+          <w:rFonts w:ascii="Segoe UI" w:hAnsi="Segoe UI" w:cs="Segoe UI"/>
+          <w:lang w:val="es-AR"/>
+        </w:rPr>
+        <w:t>No se admite déficit del producto.</w:t>
+      </w:r>
+    </w:p>
+    <w:p>
+      <w:pPr>
+        <w:pStyle w:val="Prrafodelista"/>
+        <w:numPr>
+          <w:ilvl w:val="0"/>
+          <w:numId w:val="42"/>
+        </w:numPr>
+        <w:rPr>
+          <w:rFonts w:ascii="Segoe UI" w:hAnsi="Segoe UI" w:cs="Segoe UI"/>
+          <w:lang w:val="es-AR"/>
+        </w:rPr>
+      </w:pPr>
+      <w:r>
+        <w:rPr>
+          <w:rFonts w:ascii="Segoe UI" w:hAnsi="Segoe UI" w:cs="Segoe UI"/>
+          <w:lang w:val="es-AR"/>
+        </w:rPr>
+        <w:t>No hay stock de protección.</w:t>
+      </w:r>
+    </w:p>
+    <w:p>
+      <w:pPr>
+        <w:pStyle w:val="Prrafodelista"/>
+        <w:numPr>
+          <w:ilvl w:val="0"/>
+          <w:numId w:val="42"/>
+        </w:numPr>
+        <w:rPr>
+          <w:rFonts w:ascii="Segoe UI" w:hAnsi="Segoe UI" w:cs="Segoe UI"/>
+          <w:lang w:val="es-AR"/>
+        </w:rPr>
+      </w:pPr>
+      <w:r>
+        <w:rPr>
+          <w:rFonts w:ascii="Segoe UI" w:hAnsi="Segoe UI" w:cs="Segoe UI"/>
+          <w:lang w:val="es-AR"/>
+        </w:rPr>
+        <w:t xml:space="preserve">Tanto </w:t>
+      </w:r>
+      <m:oMath>
+        <m:sSub>
+          <m:sSubPr>
+            <m:ctrlPr>
+              <w:rPr>
+                <w:rFonts w:ascii="Cambria Math" w:hAnsi="Cambria Math" w:cs="Segoe UI"/>
+                <w:i/>
+                <w:lang w:val="es-AR"/>
+              </w:rPr>
+            </m:ctrlPr>
+          </m:sSubPr>
+          <m:e>
+            <m:r>
+              <w:rPr>
+                <w:rFonts w:ascii="Cambria Math" w:hAnsi="Cambria Math" w:cs="Segoe UI"/>
+                <w:lang w:val="es-AR"/>
+              </w:rPr>
+              <m:t>C</m:t>
+            </m:r>
+          </m:e>
+          <m:sub>
+            <m:r>
+              <w:rPr>
+                <w:rFonts w:ascii="Cambria Math" w:hAnsi="Cambria Math" w:cs="Segoe UI"/>
+                <w:lang w:val="es-AR"/>
+              </w:rPr>
+              <m:t>1</m:t>
+            </m:r>
+          </m:sub>
+        </m:sSub>
+      </m:oMath>
+      <w:r>
+        <w:rPr>
+          <w:rFonts w:ascii="Segoe UI" w:eastAsiaTheme="minorEastAsia" w:hAnsi="Segoe UI" w:cs="Segoe UI"/>
+          <w:lang w:val="es-AR"/>
+        </w:rPr>
+        <w:t xml:space="preserve"> , b y K son independientes de la cantidad a solicitar (q).</w:t>
+      </w:r>
+    </w:p>
+    <w:p>
+      <w:pPr>
+        <w:pStyle w:val="Prrafodelista"/>
+        <w:numPr>
+          <w:ilvl w:val="0"/>
+          <w:numId w:val="42"/>
+        </w:numPr>
+        <w:rPr>
+          <w:rFonts w:ascii="Segoe UI" w:hAnsi="Segoe UI" w:cs="Segoe UI"/>
+          <w:lang w:val="es-AR"/>
+        </w:rPr>
+      </w:pPr>
+      <w:r>
+        <w:rPr>
+          <w:rFonts w:ascii="Segoe UI" w:eastAsiaTheme="minorEastAsia" w:hAnsi="Segoe UI" w:cs="Segoe UI"/>
+          <w:lang w:val="es-AR"/>
+        </w:rPr>
+        <w:t>No hay restricciones que limiten la decisión acerca del tamaño del lote a solicitar.</w:t>
+      </w:r>
+    </w:p>
+    <w:p>
+      <w:pPr>
+        <w:pStyle w:val="Prrafodelista"/>
+        <w:numPr>
+          <w:ilvl w:val="0"/>
+          <w:numId w:val="42"/>
+        </w:numPr>
+        <w:rPr>
+          <w:rFonts w:ascii="Segoe UI" w:hAnsi="Segoe UI" w:cs="Segoe UI"/>
+          <w:lang w:val="es-AR"/>
+        </w:rPr>
+      </w:pPr>
+      <w:r>
+        <w:rPr>
+          <w:rFonts w:ascii="Segoe UI" w:eastAsiaTheme="minorEastAsia" w:hAnsi="Segoe UI" w:cs="Segoe UI"/>
+          <w:lang w:val="es-AR"/>
+        </w:rPr>
+        <w:t>El producto se mide en unidades continuas.</w:t>
+      </w:r>
+    </w:p>
+    <w:p>
+      <w:pPr>
         <w:pStyle w:val="Ttulo2"/>
         <w:rPr>
           <w:rFonts w:ascii="Segoe UI" w:hAnsi="Segoe UI" w:cs="Segoe UI"/>
@@ -1943,6 +2259,2292 @@
         </w:rPr>
         <w:t>Ejercicios</w:t>
       </w:r>
+    </w:p>
+    <w:p>
+      <w:pPr>
+        <w:rPr>
+          <w:lang w:val="es-AR"/>
+        </w:rPr>
+      </w:pPr>
+    </w:p>
+    <w:p>
+      <w:pPr>
+        <w:rPr>
+          <w:rFonts w:ascii="Segoe UI" w:hAnsi="Segoe UI" w:cs="Segoe UI"/>
+          <w:lang w:val="es-AR"/>
+        </w:rPr>
+      </w:pPr>
+      <w:r>
+        <w:rPr>
+          <w:rFonts w:ascii="Segoe UI" w:hAnsi="Segoe UI" w:cs="Segoe UI"/>
+          <w:lang w:val="es-AR"/>
+        </w:rPr>
+        <w:t xml:space="preserve">Del enunciado se obtienen los siguientes datos: </w:t>
+      </w:r>
+    </w:p>
+    <w:p>
+      <w:pPr>
+        <w:rPr>
+          <w:rFonts w:ascii="Segoe UI" w:hAnsi="Segoe UI" w:cs="Segoe UI"/>
+          <w:sz w:val="24"/>
+          <w:szCs w:val="24"/>
+          <w:lang w:val="es-AR"/>
+        </w:rPr>
+      </w:pPr>
+      <w:r>
+        <w:rPr>
+          <w:rFonts w:ascii="Segoe UI" w:hAnsi="Segoe UI" w:cs="Segoe UI"/>
+          <w:sz w:val="24"/>
+          <w:szCs w:val="24"/>
+          <w:lang w:val="es-AR"/>
+        </w:rPr>
+        <w:t xml:space="preserve">b = 40 </w:t>
+      </w:r>
+      <m:oMath>
+        <m:f>
+          <m:fPr>
+            <m:ctrlPr>
+              <w:rPr>
+                <w:rFonts w:ascii="Cambria Math" w:hAnsi="Segoe UI" w:cs="Segoe UI"/>
+                <w:i/>
+                <w:sz w:val="24"/>
+                <w:szCs w:val="24"/>
+                <w:lang w:val="es-AR"/>
+              </w:rPr>
+            </m:ctrlPr>
+          </m:fPr>
+          <m:num>
+            <m:r>
+              <w:rPr>
+                <w:rFonts w:ascii="Cambria Math" w:hAnsi="Segoe UI" w:cs="Segoe UI"/>
+                <w:sz w:val="24"/>
+                <w:szCs w:val="24"/>
+                <w:lang w:val="es-AR"/>
+              </w:rPr>
+              <m:t>$</m:t>
+            </m:r>
+          </m:num>
+          <m:den>
+            <m:r>
+              <w:rPr>
+                <w:rFonts w:ascii="Cambria Math" w:hAnsi="Cambria Math" w:cs="Segoe UI"/>
+                <w:sz w:val="24"/>
+                <w:szCs w:val="24"/>
+                <w:lang w:val="es-AR"/>
+              </w:rPr>
+              <m:t>u</m:t>
+            </m:r>
+          </m:den>
+        </m:f>
+      </m:oMath>
+      <w:r>
+        <w:rPr>
+          <w:rFonts w:ascii="Segoe UI" w:eastAsiaTheme="minorEastAsia" w:hAnsi="Segoe UI" w:cs="Segoe UI"/>
+          <w:sz w:val="24"/>
+          <w:szCs w:val="24"/>
+          <w:lang w:val="es-AR"/>
+        </w:rPr>
+        <w:t xml:space="preserve"> ; LT = 2 días = 0,0083 año; D = 1000 </w:t>
+      </w:r>
+      <m:oMath>
+        <m:f>
+          <m:fPr>
+            <m:ctrlPr>
+              <w:rPr>
+                <w:rFonts w:ascii="Cambria Math" w:eastAsiaTheme="minorEastAsia" w:hAnsi="Segoe UI" w:cs="Segoe UI"/>
+                <w:i/>
+                <w:sz w:val="24"/>
+                <w:szCs w:val="24"/>
+                <w:lang w:val="es-AR"/>
+              </w:rPr>
+            </m:ctrlPr>
+          </m:fPr>
+          <m:num>
+            <m:r>
+              <w:rPr>
+                <w:rFonts w:ascii="Cambria Math" w:eastAsiaTheme="minorEastAsia" w:hAnsi="Cambria Math" w:cs="Segoe UI"/>
+                <w:sz w:val="24"/>
+                <w:szCs w:val="24"/>
+                <w:lang w:val="es-AR"/>
+              </w:rPr>
+              <m:t>u</m:t>
+            </m:r>
+          </m:num>
+          <m:den>
+            <m:r>
+              <w:rPr>
+                <w:rFonts w:ascii="Cambria Math" w:eastAsiaTheme="minorEastAsia" w:hAnsi="Cambria Math" w:cs="Segoe UI"/>
+                <w:sz w:val="24"/>
+                <w:szCs w:val="24"/>
+                <w:lang w:val="es-AR"/>
+              </w:rPr>
+              <m:t>mes</m:t>
+            </m:r>
+          </m:den>
+        </m:f>
+      </m:oMath>
+      <w:r>
+        <w:rPr>
+          <w:rFonts w:ascii="Segoe UI" w:eastAsiaTheme="minorEastAsia" w:hAnsi="Segoe UI" w:cs="Segoe UI"/>
+          <w:sz w:val="24"/>
+          <w:szCs w:val="24"/>
+          <w:lang w:val="es-AR"/>
+        </w:rPr>
+        <w:t xml:space="preserve"> = 12000 </w:t>
+      </w:r>
+      <m:oMath>
+        <m:f>
+          <m:fPr>
+            <m:ctrlPr>
+              <w:rPr>
+                <w:rFonts w:ascii="Cambria Math" w:eastAsiaTheme="minorEastAsia" w:hAnsi="Segoe UI" w:cs="Segoe UI"/>
+                <w:i/>
+                <w:sz w:val="24"/>
+                <w:szCs w:val="24"/>
+                <w:lang w:val="es-AR"/>
+              </w:rPr>
+            </m:ctrlPr>
+          </m:fPr>
+          <m:num>
+            <m:r>
+              <w:rPr>
+                <w:rFonts w:ascii="Cambria Math" w:eastAsiaTheme="minorEastAsia" w:hAnsi="Cambria Math" w:cs="Segoe UI"/>
+                <w:sz w:val="24"/>
+                <w:szCs w:val="24"/>
+                <w:lang w:val="es-AR"/>
+              </w:rPr>
+              <m:t>u</m:t>
+            </m:r>
+          </m:num>
+          <m:den>
+            <m:r>
+              <w:rPr>
+                <w:rFonts w:ascii="Cambria Math" w:eastAsiaTheme="minorEastAsia" w:hAnsi="Cambria Math" w:cs="Segoe UI"/>
+                <w:sz w:val="24"/>
+                <w:szCs w:val="24"/>
+                <w:lang w:val="es-AR"/>
+              </w:rPr>
+              <m:t>a</m:t>
+            </m:r>
+            <m:r>
+              <w:rPr>
+                <w:rFonts w:ascii="Cambria Math" w:eastAsiaTheme="minorEastAsia" w:hAnsi="Segoe UI" w:cs="Segoe UI"/>
+                <w:sz w:val="24"/>
+                <w:szCs w:val="24"/>
+                <w:lang w:val="es-AR"/>
+              </w:rPr>
+              <m:t>ñ</m:t>
+            </m:r>
+            <m:r>
+              <w:rPr>
+                <w:rFonts w:ascii="Cambria Math" w:eastAsiaTheme="minorEastAsia" w:hAnsi="Cambria Math" w:cs="Segoe UI"/>
+                <w:sz w:val="24"/>
+                <w:szCs w:val="24"/>
+                <w:lang w:val="es-AR"/>
+              </w:rPr>
+              <m:t>o</m:t>
+            </m:r>
+          </m:den>
+        </m:f>
+      </m:oMath>
+      <w:r>
+        <w:rPr>
+          <w:rFonts w:ascii="Segoe UI" w:eastAsiaTheme="minorEastAsia" w:hAnsi="Segoe UI" w:cs="Segoe UI"/>
+          <w:sz w:val="24"/>
+          <w:szCs w:val="24"/>
+          <w:lang w:val="es-AR"/>
+        </w:rPr>
+        <w:t>; K = 4000 $</w:t>
+      </w:r>
+      <w:r>
+        <w:rPr>
+          <w:rFonts w:ascii="Segoe UI" w:eastAsiaTheme="minorEastAsia" w:hAnsi="Segoe UI" w:cs="Segoe UI"/>
+          <w:sz w:val="24"/>
+          <w:szCs w:val="24"/>
+          <w:lang w:val="es-AR"/>
+        </w:rPr>
+        <w:t xml:space="preserve"> y </w:t>
+      </w:r>
+      <m:oMath>
+        <m:sSub>
+          <m:sSubPr>
+            <m:ctrlPr>
+              <w:rPr>
+                <w:rFonts w:ascii="Cambria Math" w:eastAsiaTheme="minorEastAsia" w:hAnsi="Segoe UI" w:cs="Segoe UI"/>
+                <w:i/>
+                <w:sz w:val="24"/>
+                <w:szCs w:val="24"/>
+                <w:lang w:val="es-AR"/>
+              </w:rPr>
+            </m:ctrlPr>
+          </m:sSubPr>
+          <m:e>
+            <m:r>
+              <w:rPr>
+                <w:rFonts w:ascii="Cambria Math" w:eastAsiaTheme="minorEastAsia" w:hAnsi="Cambria Math" w:cs="Segoe UI"/>
+                <w:sz w:val="24"/>
+                <w:szCs w:val="24"/>
+                <w:lang w:val="es-AR"/>
+              </w:rPr>
+              <m:t>C</m:t>
+            </m:r>
+          </m:e>
+          <m:sub>
+            <m:r>
+              <w:rPr>
+                <w:rFonts w:ascii="Cambria Math" w:eastAsiaTheme="minorEastAsia" w:hAnsi="Segoe UI" w:cs="Segoe UI"/>
+                <w:sz w:val="24"/>
+                <w:szCs w:val="24"/>
+                <w:lang w:val="es-AR"/>
+              </w:rPr>
+              <m:t>1</m:t>
+            </m:r>
+          </m:sub>
+        </m:sSub>
+      </m:oMath>
+      <w:r>
+        <w:rPr>
+          <w:rFonts w:ascii="Segoe UI" w:eastAsiaTheme="minorEastAsia" w:hAnsi="Segoe UI" w:cs="Segoe UI"/>
+          <w:sz w:val="24"/>
+          <w:szCs w:val="24"/>
+          <w:lang w:val="es-AR"/>
+        </w:rPr>
+        <w:t xml:space="preserve"> = 540 </w:t>
+      </w:r>
+      <m:oMath>
+        <m:f>
+          <m:fPr>
+            <m:ctrlPr>
+              <w:rPr>
+                <w:rFonts w:ascii="Cambria Math" w:eastAsiaTheme="minorEastAsia" w:hAnsi="Segoe UI" w:cs="Segoe UI"/>
+                <w:i/>
+                <w:sz w:val="24"/>
+                <w:szCs w:val="24"/>
+                <w:lang w:val="es-AR"/>
+              </w:rPr>
+            </m:ctrlPr>
+          </m:fPr>
+          <m:num>
+            <m:r>
+              <w:rPr>
+                <w:rFonts w:ascii="Cambria Math" w:eastAsiaTheme="minorEastAsia" w:hAnsi="Segoe UI" w:cs="Segoe UI"/>
+                <w:sz w:val="24"/>
+                <w:szCs w:val="24"/>
+                <w:lang w:val="es-AR"/>
+              </w:rPr>
+              <m:t>$</m:t>
+            </m:r>
+          </m:num>
+          <m:den>
+            <m:r>
+              <w:rPr>
+                <w:rFonts w:ascii="Cambria Math" w:eastAsiaTheme="minorEastAsia" w:hAnsi="Cambria Math" w:cs="Segoe UI"/>
+                <w:sz w:val="24"/>
+                <w:szCs w:val="24"/>
+                <w:lang w:val="es-AR"/>
+              </w:rPr>
+              <m:t>u</m:t>
+            </m:r>
+            <m:r>
+              <w:rPr>
+                <w:rFonts w:ascii="Cambria Math" w:eastAsiaTheme="minorEastAsia" w:hAnsi="Segoe UI" w:cs="Segoe UI"/>
+                <w:sz w:val="24"/>
+                <w:szCs w:val="24"/>
+                <w:lang w:val="es-AR"/>
+              </w:rPr>
+              <m:t xml:space="preserve"> </m:t>
+            </m:r>
+            <m:r>
+              <w:rPr>
+                <w:rFonts w:ascii="Cambria Math" w:eastAsiaTheme="minorEastAsia" w:hAnsi="Cambria Math" w:cs="Segoe UI"/>
+                <w:sz w:val="24"/>
+                <w:szCs w:val="24"/>
+                <w:lang w:val="es-AR"/>
+              </w:rPr>
+              <m:t>a</m:t>
+            </m:r>
+            <m:r>
+              <w:rPr>
+                <w:rFonts w:ascii="Cambria Math" w:eastAsiaTheme="minorEastAsia" w:hAnsi="Segoe UI" w:cs="Segoe UI"/>
+                <w:sz w:val="24"/>
+                <w:szCs w:val="24"/>
+                <w:lang w:val="es-AR"/>
+              </w:rPr>
+              <m:t>ñ</m:t>
+            </m:r>
+            <m:r>
+              <w:rPr>
+                <w:rFonts w:ascii="Cambria Math" w:eastAsiaTheme="minorEastAsia" w:hAnsi="Cambria Math" w:cs="Segoe UI"/>
+                <w:sz w:val="24"/>
+                <w:szCs w:val="24"/>
+                <w:lang w:val="es-AR"/>
+              </w:rPr>
+              <m:t>o</m:t>
+            </m:r>
+          </m:den>
+        </m:f>
+      </m:oMath>
+    </w:p>
+    <w:p>
+      <w:pPr>
+        <w:pStyle w:val="Prrafodelista"/>
+        <w:numPr>
+          <w:ilvl w:val="0"/>
+          <w:numId w:val="45"/>
+        </w:numPr>
+        <w:autoSpaceDE w:val="0"/>
+        <w:autoSpaceDN w:val="0"/>
+        <w:adjustRightInd w:val="0"/>
+        <w:spacing w:after="0" w:line="240" w:lineRule="auto"/>
+        <w:rPr>
+          <w:rFonts w:ascii="Segoe UI" w:eastAsia="Calibri" w:hAnsi="Segoe UI" w:cs="Segoe UI"/>
+          <w:sz w:val="24"/>
+          <w:szCs w:val="24"/>
+          <w:lang w:val="es-AR"/>
+        </w:rPr>
+      </w:pPr>
+      <w:r>
+        <w:rPr>
+          <w:rFonts w:ascii="Segoe UI" w:eastAsia="Calibri" w:hAnsi="Segoe UI" w:cs="Segoe UI"/>
+          <w:sz w:val="24"/>
+          <w:szCs w:val="24"/>
+          <w:lang w:val="es-AR"/>
+        </w:rPr>
+        <w:t>Determinar el tamaño del lote óptimo de compra.</w:t>
+      </w:r>
+    </w:p>
+    <w:p>
+      <w:pPr>
+        <w:autoSpaceDE w:val="0"/>
+        <w:autoSpaceDN w:val="0"/>
+        <w:adjustRightInd w:val="0"/>
+        <w:spacing w:after="0" w:line="240" w:lineRule="auto"/>
+        <w:rPr>
+          <w:rFonts w:ascii="Segoe UI" w:eastAsia="Calibri" w:hAnsi="Segoe UI" w:cs="Segoe UI"/>
+          <w:sz w:val="24"/>
+          <w:szCs w:val="24"/>
+          <w:lang w:val="es-AR"/>
+        </w:rPr>
+      </w:pPr>
+    </w:p>
+    <w:p>
+      <w:pPr>
+        <w:autoSpaceDE w:val="0"/>
+        <w:autoSpaceDN w:val="0"/>
+        <w:adjustRightInd w:val="0"/>
+        <w:spacing w:after="0" w:line="240" w:lineRule="auto"/>
+        <w:rPr>
+          <w:rFonts w:ascii="Segoe UI" w:eastAsia="Calibri" w:hAnsi="Segoe UI" w:cs="Segoe UI"/>
+          <w:sz w:val="24"/>
+          <w:szCs w:val="24"/>
+          <w:lang w:val="es-AR"/>
+        </w:rPr>
+      </w:pPr>
+      <m:oMathPara>
+        <m:oMath>
+          <m:sSub>
+            <m:sSubPr>
+              <m:ctrlPr>
+                <w:rPr>
+                  <w:rFonts w:ascii="Cambria Math" w:eastAsia="Calibri" w:hAnsi="Cambria Math" w:cs="Segoe UI"/>
+                  <w:i/>
+                  <w:sz w:val="24"/>
+                  <w:szCs w:val="24"/>
+                  <w:lang w:val="es-AR"/>
+                </w:rPr>
+              </m:ctrlPr>
+            </m:sSubPr>
+            <m:e>
+              <m:r>
+                <w:rPr>
+                  <w:rFonts w:ascii="Cambria Math" w:eastAsia="Calibri" w:hAnsi="Cambria Math" w:cs="Segoe UI"/>
+                  <w:sz w:val="24"/>
+                  <w:szCs w:val="24"/>
+                  <w:lang w:val="es-AR"/>
+                </w:rPr>
+                <m:t>q</m:t>
+              </m:r>
+            </m:e>
+            <m:sub>
+              <m:r>
+                <w:rPr>
+                  <w:rFonts w:ascii="Cambria Math" w:eastAsia="Calibri" w:hAnsi="Cambria Math" w:cs="Segoe UI"/>
+                  <w:sz w:val="24"/>
+                  <w:szCs w:val="24"/>
+                  <w:lang w:val="es-AR"/>
+                </w:rPr>
+                <m:t>0</m:t>
+              </m:r>
+            </m:sub>
+          </m:sSub>
+          <m:r>
+            <w:rPr>
+              <w:rFonts w:ascii="Cambria Math" w:eastAsia="Calibri" w:hAnsi="Cambria Math" w:cs="Segoe UI"/>
+              <w:sz w:val="24"/>
+              <w:szCs w:val="24"/>
+              <w:lang w:val="es-AR"/>
+            </w:rPr>
+            <m:t xml:space="preserve">= </m:t>
+          </m:r>
+          <m:rad>
+            <m:radPr>
+              <m:degHide m:val="on"/>
+              <m:ctrlPr>
+                <w:rPr>
+                  <w:rFonts w:ascii="Cambria Math" w:eastAsia="Calibri" w:hAnsi="Cambria Math" w:cs="Segoe UI"/>
+                  <w:i/>
+                  <w:sz w:val="24"/>
+                  <w:szCs w:val="24"/>
+                  <w:lang w:val="es-AR"/>
+                </w:rPr>
+              </m:ctrlPr>
+            </m:radPr>
+            <m:deg/>
+            <m:e>
+              <m:f>
+                <m:fPr>
+                  <m:ctrlPr>
+                    <w:rPr>
+                      <w:rFonts w:ascii="Cambria Math" w:eastAsia="Calibri" w:hAnsi="Cambria Math" w:cs="Segoe UI"/>
+                      <w:i/>
+                      <w:sz w:val="24"/>
+                      <w:szCs w:val="24"/>
+                      <w:lang w:val="es-AR"/>
+                    </w:rPr>
+                  </m:ctrlPr>
+                </m:fPr>
+                <m:num>
+                  <m:r>
+                    <w:rPr>
+                      <w:rFonts w:ascii="Cambria Math" w:eastAsia="Calibri" w:hAnsi="Cambria Math" w:cs="Segoe UI"/>
+                      <w:sz w:val="24"/>
+                      <w:szCs w:val="24"/>
+                      <w:lang w:val="es-AR"/>
+                    </w:rPr>
+                    <m:t>2 K D</m:t>
+                  </m:r>
+                </m:num>
+                <m:den>
+                  <m:r>
+                    <w:rPr>
+                      <w:rFonts w:ascii="Cambria Math" w:eastAsia="Calibri" w:hAnsi="Cambria Math" w:cs="Segoe UI"/>
+                      <w:sz w:val="24"/>
+                      <w:szCs w:val="24"/>
+                      <w:lang w:val="es-AR"/>
+                    </w:rPr>
+                    <m:t xml:space="preserve">T </m:t>
+                  </m:r>
+                  <m:sSub>
+                    <m:sSubPr>
+                      <m:ctrlPr>
+                        <w:rPr>
+                          <w:rFonts w:ascii="Cambria Math" w:eastAsia="Calibri" w:hAnsi="Cambria Math" w:cs="Segoe UI"/>
+                          <w:i/>
+                          <w:sz w:val="24"/>
+                          <w:szCs w:val="24"/>
+                          <w:lang w:val="es-AR"/>
+                        </w:rPr>
+                      </m:ctrlPr>
+                    </m:sSubPr>
+                    <m:e>
+                      <m:r>
+                        <w:rPr>
+                          <w:rFonts w:ascii="Cambria Math" w:eastAsia="Calibri" w:hAnsi="Cambria Math" w:cs="Segoe UI"/>
+                          <w:sz w:val="24"/>
+                          <w:szCs w:val="24"/>
+                          <w:lang w:val="es-AR"/>
+                        </w:rPr>
+                        <m:t>C</m:t>
+                      </m:r>
+                    </m:e>
+                    <m:sub>
+                      <m:r>
+                        <w:rPr>
+                          <w:rFonts w:ascii="Cambria Math" w:eastAsia="Calibri" w:hAnsi="Cambria Math" w:cs="Segoe UI"/>
+                          <w:sz w:val="24"/>
+                          <w:szCs w:val="24"/>
+                          <w:lang w:val="es-AR"/>
+                        </w:rPr>
+                        <m:t>1</m:t>
+                      </m:r>
+                    </m:sub>
+                  </m:sSub>
+                </m:den>
+              </m:f>
+              <m:r>
+                <w:rPr>
+                  <w:rFonts w:ascii="Cambria Math" w:eastAsia="Calibri" w:hAnsi="Cambria Math" w:cs="Segoe UI"/>
+                  <w:sz w:val="24"/>
+                  <w:szCs w:val="24"/>
+                  <w:lang w:val="es-AR"/>
+                </w:rPr>
+                <m:t xml:space="preserve">= </m:t>
+              </m:r>
+            </m:e>
+          </m:rad>
+          <m:rad>
+            <m:radPr>
+              <m:degHide m:val="on"/>
+              <m:ctrlPr>
+                <w:rPr>
+                  <w:rFonts w:ascii="Cambria Math" w:eastAsia="Calibri" w:hAnsi="Cambria Math" w:cs="Segoe UI"/>
+                  <w:i/>
+                  <w:sz w:val="24"/>
+                  <w:szCs w:val="24"/>
+                  <w:lang w:val="es-AR"/>
+                </w:rPr>
+              </m:ctrlPr>
+            </m:radPr>
+            <m:deg/>
+            <m:e>
+              <m:f>
+                <m:fPr>
+                  <m:ctrlPr>
+                    <w:rPr>
+                      <w:rFonts w:ascii="Cambria Math" w:eastAsia="Calibri" w:hAnsi="Cambria Math" w:cs="Segoe UI"/>
+                      <w:i/>
+                      <w:sz w:val="24"/>
+                      <w:szCs w:val="24"/>
+                      <w:lang w:val="es-AR"/>
+                    </w:rPr>
+                  </m:ctrlPr>
+                </m:fPr>
+                <m:num>
+                  <m:r>
+                    <w:rPr>
+                      <w:rFonts w:ascii="Cambria Math" w:eastAsia="Calibri" w:hAnsi="Cambria Math" w:cs="Segoe UI"/>
+                      <w:sz w:val="24"/>
+                      <w:szCs w:val="24"/>
+                      <w:lang w:val="es-AR"/>
+                    </w:rPr>
+                    <m:t xml:space="preserve">2 4000 $ 12000 </m:t>
+                  </m:r>
+                  <m:f>
+                    <m:fPr>
+                      <m:ctrlPr>
+                        <w:rPr>
+                          <w:rFonts w:ascii="Cambria Math" w:eastAsia="Calibri" w:hAnsi="Cambria Math" w:cs="Segoe UI"/>
+                          <w:i/>
+                          <w:sz w:val="24"/>
+                          <w:szCs w:val="24"/>
+                          <w:lang w:val="es-AR"/>
+                        </w:rPr>
+                      </m:ctrlPr>
+                    </m:fPr>
+                    <m:num>
+                      <m:r>
+                        <w:rPr>
+                          <w:rFonts w:ascii="Cambria Math" w:eastAsia="Calibri" w:hAnsi="Cambria Math" w:cs="Segoe UI"/>
+                          <w:sz w:val="24"/>
+                          <w:szCs w:val="24"/>
+                          <w:lang w:val="es-AR"/>
+                        </w:rPr>
+                        <m:t>u</m:t>
+                      </m:r>
+                    </m:num>
+                    <m:den>
+                      <m:r>
+                        <w:rPr>
+                          <w:rFonts w:ascii="Cambria Math" w:eastAsia="Calibri" w:hAnsi="Cambria Math" w:cs="Segoe UI"/>
+                          <w:sz w:val="24"/>
+                          <w:szCs w:val="24"/>
+                          <w:lang w:val="es-AR"/>
+                        </w:rPr>
+                        <m:t>año</m:t>
+                      </m:r>
+                    </m:den>
+                  </m:f>
+                </m:num>
+                <m:den>
+                  <m:r>
+                    <w:rPr>
+                      <w:rFonts w:ascii="Cambria Math" w:eastAsia="Calibri" w:hAnsi="Cambria Math" w:cs="Segoe UI"/>
+                      <w:sz w:val="24"/>
+                      <w:szCs w:val="24"/>
+                      <w:lang w:val="es-AR"/>
+                    </w:rPr>
+                    <m:t xml:space="preserve">1 540 </m:t>
+                  </m:r>
+                  <m:f>
+                    <m:fPr>
+                      <m:ctrlPr>
+                        <w:rPr>
+                          <w:rFonts w:ascii="Cambria Math" w:eastAsia="Calibri" w:hAnsi="Cambria Math" w:cs="Segoe UI"/>
+                          <w:i/>
+                          <w:sz w:val="24"/>
+                          <w:szCs w:val="24"/>
+                          <w:lang w:val="es-AR"/>
+                        </w:rPr>
+                      </m:ctrlPr>
+                    </m:fPr>
+                    <m:num>
+                      <m:r>
+                        <w:rPr>
+                          <w:rFonts w:ascii="Cambria Math" w:eastAsia="Calibri" w:hAnsi="Cambria Math" w:cs="Segoe UI"/>
+                          <w:sz w:val="24"/>
+                          <w:szCs w:val="24"/>
+                          <w:lang w:val="es-AR"/>
+                        </w:rPr>
+                        <m:t>$</m:t>
+                      </m:r>
+                    </m:num>
+                    <m:den>
+                      <m:r>
+                        <w:rPr>
+                          <w:rFonts w:ascii="Cambria Math" w:eastAsia="Calibri" w:hAnsi="Cambria Math" w:cs="Segoe UI"/>
+                          <w:sz w:val="24"/>
+                          <w:szCs w:val="24"/>
+                          <w:lang w:val="es-AR"/>
+                        </w:rPr>
+                        <m:t>u año</m:t>
+                      </m:r>
+                    </m:den>
+                  </m:f>
+                </m:den>
+              </m:f>
+            </m:e>
+          </m:rad>
+          <m:r>
+            <w:rPr>
+              <w:rFonts w:ascii="Cambria Math" w:eastAsia="Calibri" w:hAnsi="Cambria Math" w:cs="Segoe UI"/>
+              <w:sz w:val="24"/>
+              <w:szCs w:val="24"/>
+              <w:lang w:val="es-AR"/>
+            </w:rPr>
+            <m:t>=</m:t>
+          </m:r>
+          <m:r>
+            <w:rPr>
+              <w:rFonts w:ascii="Cambria Math" w:eastAsia="Calibri" w:hAnsi="Cambria Math" w:cs="Segoe UI"/>
+              <w:sz w:val="24"/>
+              <w:szCs w:val="24"/>
+              <w:lang w:val="es-AR"/>
+            </w:rPr>
+            <m:t>421,64</m:t>
+          </m:r>
+          <m:r>
+            <w:rPr>
+              <w:rFonts w:ascii="Cambria Math" w:eastAsia="Calibri" w:hAnsi="Cambria Math" w:cs="Segoe UI"/>
+              <w:sz w:val="24"/>
+              <w:szCs w:val="24"/>
+              <w:lang w:val="es-AR"/>
+            </w:rPr>
+            <m:t xml:space="preserve"> u</m:t>
+          </m:r>
+        </m:oMath>
+      </m:oMathPara>
+    </w:p>
+    <w:p>
+      <w:pPr>
+        <w:autoSpaceDE w:val="0"/>
+        <w:autoSpaceDN w:val="0"/>
+        <w:adjustRightInd w:val="0"/>
+        <w:spacing w:after="0" w:line="240" w:lineRule="auto"/>
+        <w:rPr>
+          <w:rFonts w:ascii="Segoe UI" w:eastAsia="Calibri" w:hAnsi="Segoe UI" w:cs="Segoe UI"/>
+          <w:sz w:val="24"/>
+          <w:szCs w:val="24"/>
+          <w:lang w:val="es-AR"/>
+        </w:rPr>
+      </w:pPr>
+    </w:p>
+    <w:p>
+      <w:pPr>
+        <w:pStyle w:val="Prrafodelista"/>
+        <w:numPr>
+          <w:ilvl w:val="0"/>
+          <w:numId w:val="45"/>
+        </w:numPr>
+        <w:autoSpaceDE w:val="0"/>
+        <w:autoSpaceDN w:val="0"/>
+        <w:adjustRightInd w:val="0"/>
+        <w:spacing w:after="0" w:line="240" w:lineRule="auto"/>
+        <w:rPr>
+          <w:rFonts w:ascii="Segoe UI" w:eastAsia="Calibri" w:hAnsi="Segoe UI" w:cs="Segoe UI"/>
+          <w:sz w:val="24"/>
+          <w:szCs w:val="24"/>
+          <w:lang w:val="es-AR"/>
+        </w:rPr>
+      </w:pPr>
+      <w:r>
+        <w:rPr>
+          <w:rFonts w:ascii="Segoe UI" w:eastAsia="Calibri" w:hAnsi="Segoe UI" w:cs="Segoe UI"/>
+          <w:sz w:val="24"/>
+          <w:szCs w:val="24"/>
+          <w:lang w:val="es-AR"/>
+        </w:rPr>
+        <w:t>Determinar el intervalo de tiempo entre dos reaprovisionamientos sucesivos.</w:t>
+      </w:r>
+    </w:p>
+    <w:p>
+      <w:pPr>
+        <w:pStyle w:val="Prrafodelista"/>
+        <w:autoSpaceDE w:val="0"/>
+        <w:autoSpaceDN w:val="0"/>
+        <w:adjustRightInd w:val="0"/>
+        <w:spacing w:after="0" w:line="240" w:lineRule="auto"/>
+        <w:rPr>
+          <w:rFonts w:ascii="Segoe UI" w:eastAsia="Calibri" w:hAnsi="Segoe UI" w:cs="Segoe UI"/>
+          <w:sz w:val="24"/>
+          <w:szCs w:val="24"/>
+          <w:lang w:val="es-AR"/>
+        </w:rPr>
+      </w:pPr>
+    </w:p>
+    <w:p>
+      <w:pPr>
+        <w:autoSpaceDE w:val="0"/>
+        <w:autoSpaceDN w:val="0"/>
+        <w:adjustRightInd w:val="0"/>
+        <w:spacing w:after="0" w:line="240" w:lineRule="auto"/>
+        <w:rPr>
+          <w:rFonts w:ascii="Segoe UI" w:eastAsia="Calibri" w:hAnsi="Segoe UI" w:cs="Segoe UI"/>
+          <w:sz w:val="24"/>
+          <w:szCs w:val="24"/>
+          <w:lang w:val="es-AR"/>
+        </w:rPr>
+      </w:pPr>
+      <m:oMathPara>
+        <m:oMath>
+          <m:r>
+            <w:rPr>
+              <w:rFonts w:ascii="Cambria Math" w:eastAsia="Calibri" w:hAnsi="Cambria Math" w:cs="Segoe UI"/>
+              <w:sz w:val="24"/>
+              <w:szCs w:val="24"/>
+              <w:lang w:val="es-AR"/>
+            </w:rPr>
+            <m:t xml:space="preserve">n= </m:t>
+          </m:r>
+          <m:f>
+            <m:fPr>
+              <m:ctrlPr>
+                <w:rPr>
+                  <w:rFonts w:ascii="Cambria Math" w:eastAsia="Calibri" w:hAnsi="Cambria Math" w:cs="Segoe UI"/>
+                  <w:i/>
+                  <w:sz w:val="24"/>
+                  <w:szCs w:val="24"/>
+                  <w:lang w:val="es-AR"/>
+                </w:rPr>
+              </m:ctrlPr>
+            </m:fPr>
+            <m:num>
+              <m:r>
+                <w:rPr>
+                  <w:rFonts w:ascii="Cambria Math" w:eastAsia="Calibri" w:hAnsi="Cambria Math" w:cs="Segoe UI"/>
+                  <w:sz w:val="24"/>
+                  <w:szCs w:val="24"/>
+                  <w:lang w:val="es-AR"/>
+                </w:rPr>
+                <m:t>T</m:t>
+              </m:r>
+            </m:num>
+            <m:den>
+              <m:sSub>
+                <m:sSubPr>
+                  <m:ctrlPr>
+                    <w:rPr>
+                      <w:rFonts w:ascii="Cambria Math" w:eastAsia="Calibri" w:hAnsi="Cambria Math" w:cs="Segoe UI"/>
+                      <w:i/>
+                      <w:sz w:val="24"/>
+                      <w:szCs w:val="24"/>
+                      <w:lang w:val="es-AR"/>
+                    </w:rPr>
+                  </m:ctrlPr>
+                </m:sSubPr>
+                <m:e>
+                  <m:r>
+                    <w:rPr>
+                      <w:rFonts w:ascii="Cambria Math" w:eastAsia="Calibri" w:hAnsi="Cambria Math" w:cs="Segoe UI"/>
+                      <w:sz w:val="24"/>
+                      <w:szCs w:val="24"/>
+                      <w:lang w:val="es-AR"/>
+                    </w:rPr>
+                    <m:t>T</m:t>
+                  </m:r>
+                </m:e>
+                <m:sub>
+                  <m:r>
+                    <w:rPr>
+                      <w:rFonts w:ascii="Cambria Math" w:eastAsia="Calibri" w:hAnsi="Cambria Math" w:cs="Segoe UI"/>
+                      <w:sz w:val="24"/>
+                      <w:szCs w:val="24"/>
+                      <w:lang w:val="es-AR"/>
+                    </w:rPr>
+                    <m:t>i</m:t>
+                  </m:r>
+                </m:sub>
+              </m:sSub>
+            </m:den>
+          </m:f>
+          <m:r>
+            <w:rPr>
+              <w:rFonts w:ascii="Cambria Math" w:eastAsia="Calibri" w:hAnsi="Cambria Math" w:cs="Segoe UI"/>
+              <w:sz w:val="24"/>
+              <w:szCs w:val="24"/>
+              <w:lang w:val="es-AR"/>
+            </w:rPr>
+            <m:t xml:space="preserve">= </m:t>
+          </m:r>
+          <m:f>
+            <m:fPr>
+              <m:ctrlPr>
+                <w:rPr>
+                  <w:rFonts w:ascii="Cambria Math" w:eastAsia="Calibri" w:hAnsi="Cambria Math" w:cs="Segoe UI"/>
+                  <w:i/>
+                  <w:sz w:val="24"/>
+                  <w:szCs w:val="24"/>
+                  <w:lang w:val="es-AR"/>
+                </w:rPr>
+              </m:ctrlPr>
+            </m:fPr>
+            <m:num>
+              <m:r>
+                <w:rPr>
+                  <w:rFonts w:ascii="Cambria Math" w:eastAsia="Calibri" w:hAnsi="Cambria Math" w:cs="Segoe UI"/>
+                  <w:sz w:val="24"/>
+                  <w:szCs w:val="24"/>
+                  <w:lang w:val="es-AR"/>
+                </w:rPr>
+                <m:t>D</m:t>
+              </m:r>
+            </m:num>
+            <m:den>
+              <m:sSub>
+                <m:sSubPr>
+                  <m:ctrlPr>
+                    <w:rPr>
+                      <w:rFonts w:ascii="Cambria Math" w:eastAsia="Calibri" w:hAnsi="Cambria Math" w:cs="Segoe UI"/>
+                      <w:i/>
+                      <w:sz w:val="24"/>
+                      <w:szCs w:val="24"/>
+                      <w:lang w:val="es-AR"/>
+                    </w:rPr>
+                  </m:ctrlPr>
+                </m:sSubPr>
+                <m:e>
+                  <m:r>
+                    <w:rPr>
+                      <w:rFonts w:ascii="Cambria Math" w:eastAsia="Calibri" w:hAnsi="Cambria Math" w:cs="Segoe UI"/>
+                      <w:sz w:val="24"/>
+                      <w:szCs w:val="24"/>
+                      <w:lang w:val="es-AR"/>
+                    </w:rPr>
+                    <m:t>q</m:t>
+                  </m:r>
+                </m:e>
+                <m:sub>
+                  <m:r>
+                    <w:rPr>
+                      <w:rFonts w:ascii="Cambria Math" w:eastAsia="Calibri" w:hAnsi="Cambria Math" w:cs="Segoe UI"/>
+                      <w:sz w:val="24"/>
+                      <w:szCs w:val="24"/>
+                      <w:lang w:val="es-AR"/>
+                    </w:rPr>
+                    <m:t>0</m:t>
+                  </m:r>
+                </m:sub>
+              </m:sSub>
+            </m:den>
+          </m:f>
+          <m:r>
+            <w:rPr>
+              <w:rFonts w:ascii="Cambria Math" w:eastAsia="Calibri" w:hAnsi="Cambria Math" w:cs="Segoe UI"/>
+              <w:sz w:val="24"/>
+              <w:szCs w:val="24"/>
+              <w:lang w:val="es-AR"/>
+            </w:rPr>
+            <m:t xml:space="preserve"> ⇒ </m:t>
+          </m:r>
+          <m:f>
+            <m:fPr>
+              <m:ctrlPr>
+                <w:rPr>
+                  <w:rFonts w:ascii="Cambria Math" w:eastAsia="Calibri" w:hAnsi="Cambria Math" w:cs="Segoe UI"/>
+                  <w:i/>
+                  <w:sz w:val="24"/>
+                  <w:szCs w:val="24"/>
+                  <w:lang w:val="es-AR"/>
+                </w:rPr>
+              </m:ctrlPr>
+            </m:fPr>
+            <m:num>
+              <m:r>
+                <w:rPr>
+                  <w:rFonts w:ascii="Cambria Math" w:eastAsia="Calibri" w:hAnsi="Cambria Math" w:cs="Segoe UI"/>
+                  <w:sz w:val="24"/>
+                  <w:szCs w:val="24"/>
+                  <w:lang w:val="es-AR"/>
+                </w:rPr>
+                <m:t>1</m:t>
+              </m:r>
+            </m:num>
+            <m:den>
+              <m:sSub>
+                <m:sSubPr>
+                  <m:ctrlPr>
+                    <w:rPr>
+                      <w:rFonts w:ascii="Cambria Math" w:eastAsia="Calibri" w:hAnsi="Cambria Math" w:cs="Segoe UI"/>
+                      <w:i/>
+                      <w:sz w:val="24"/>
+                      <w:szCs w:val="24"/>
+                      <w:lang w:val="es-AR"/>
+                    </w:rPr>
+                  </m:ctrlPr>
+                </m:sSubPr>
+                <m:e>
+                  <m:r>
+                    <w:rPr>
+                      <w:rFonts w:ascii="Cambria Math" w:eastAsia="Calibri" w:hAnsi="Cambria Math" w:cs="Segoe UI"/>
+                      <w:sz w:val="24"/>
+                      <w:szCs w:val="24"/>
+                      <w:lang w:val="es-AR"/>
+                    </w:rPr>
+                    <m:t>T</m:t>
+                  </m:r>
+                </m:e>
+                <m:sub>
+                  <m:r>
+                    <w:rPr>
+                      <w:rFonts w:ascii="Cambria Math" w:eastAsia="Calibri" w:hAnsi="Cambria Math" w:cs="Segoe UI"/>
+                      <w:sz w:val="24"/>
+                      <w:szCs w:val="24"/>
+                      <w:lang w:val="es-AR"/>
+                    </w:rPr>
+                    <m:t>i</m:t>
+                  </m:r>
+                </m:sub>
+              </m:sSub>
+            </m:den>
+          </m:f>
+          <m:r>
+            <w:rPr>
+              <w:rFonts w:ascii="Cambria Math" w:eastAsia="Calibri" w:hAnsi="Cambria Math" w:cs="Segoe UI"/>
+              <w:sz w:val="24"/>
+              <w:szCs w:val="24"/>
+              <w:lang w:val="es-AR"/>
+            </w:rPr>
+            <m:t xml:space="preserve">= </m:t>
+          </m:r>
+          <m:f>
+            <m:fPr>
+              <m:ctrlPr>
+                <w:rPr>
+                  <w:rFonts w:ascii="Cambria Math" w:eastAsia="Calibri" w:hAnsi="Cambria Math" w:cs="Segoe UI"/>
+                  <w:i/>
+                  <w:sz w:val="24"/>
+                  <w:szCs w:val="24"/>
+                  <w:lang w:val="es-AR"/>
+                </w:rPr>
+              </m:ctrlPr>
+            </m:fPr>
+            <m:num>
+              <m:r>
+                <w:rPr>
+                  <w:rFonts w:ascii="Cambria Math" w:eastAsia="Calibri" w:hAnsi="Cambria Math" w:cs="Segoe UI"/>
+                  <w:sz w:val="24"/>
+                  <w:szCs w:val="24"/>
+                  <w:lang w:val="es-AR"/>
+                </w:rPr>
+                <m:t xml:space="preserve">12000 </m:t>
+              </m:r>
+              <m:f>
+                <m:fPr>
+                  <m:ctrlPr>
+                    <w:rPr>
+                      <w:rFonts w:ascii="Cambria Math" w:eastAsia="Calibri" w:hAnsi="Cambria Math" w:cs="Segoe UI"/>
+                      <w:i/>
+                      <w:sz w:val="24"/>
+                      <w:szCs w:val="24"/>
+                      <w:lang w:val="es-AR"/>
+                    </w:rPr>
+                  </m:ctrlPr>
+                </m:fPr>
+                <m:num>
+                  <m:r>
+                    <w:rPr>
+                      <w:rFonts w:ascii="Cambria Math" w:eastAsia="Calibri" w:hAnsi="Cambria Math" w:cs="Segoe UI"/>
+                      <w:sz w:val="24"/>
+                      <w:szCs w:val="24"/>
+                      <w:lang w:val="es-AR"/>
+                    </w:rPr>
+                    <m:t>u</m:t>
+                  </m:r>
+                </m:num>
+                <m:den>
+                  <m:r>
+                    <w:rPr>
+                      <w:rFonts w:ascii="Cambria Math" w:eastAsia="Calibri" w:hAnsi="Cambria Math" w:cs="Segoe UI"/>
+                      <w:sz w:val="24"/>
+                      <w:szCs w:val="24"/>
+                      <w:lang w:val="es-AR"/>
+                    </w:rPr>
+                    <m:t>año</m:t>
+                  </m:r>
+                </m:den>
+              </m:f>
+            </m:num>
+            <m:den>
+              <m:r>
+                <w:rPr>
+                  <w:rFonts w:ascii="Cambria Math" w:eastAsia="Calibri" w:hAnsi="Cambria Math" w:cs="Segoe UI"/>
+                  <w:sz w:val="24"/>
+                  <w:szCs w:val="24"/>
+                  <w:lang w:val="es-AR"/>
+                </w:rPr>
+                <m:t>421,64</m:t>
+              </m:r>
+              <m:r>
+                <w:rPr>
+                  <w:rFonts w:ascii="Cambria Math" w:eastAsia="Calibri" w:hAnsi="Cambria Math" w:cs="Segoe UI"/>
+                  <w:sz w:val="24"/>
+                  <w:szCs w:val="24"/>
+                  <w:lang w:val="es-AR"/>
+                </w:rPr>
+                <m:t xml:space="preserve"> u</m:t>
+              </m:r>
+            </m:den>
+          </m:f>
+          <m:r>
+            <w:rPr>
+              <w:rFonts w:ascii="Cambria Math" w:eastAsia="Calibri" w:hAnsi="Cambria Math" w:cs="Segoe UI"/>
+              <w:sz w:val="24"/>
+              <w:szCs w:val="24"/>
+              <w:lang w:val="es-AR"/>
+            </w:rPr>
+            <m:t>=0,0</m:t>
+          </m:r>
+          <m:r>
+            <w:rPr>
+              <w:rFonts w:ascii="Cambria Math" w:eastAsia="Calibri" w:hAnsi="Cambria Math" w:cs="Segoe UI"/>
+              <w:sz w:val="24"/>
+              <w:szCs w:val="24"/>
+              <w:lang w:val="es-AR"/>
+            </w:rPr>
+            <m:t>35</m:t>
+          </m:r>
+          <m:r>
+            <w:rPr>
+              <w:rFonts w:ascii="Cambria Math" w:eastAsia="Calibri" w:hAnsi="Cambria Math" w:cs="Segoe UI"/>
+              <w:sz w:val="24"/>
+              <w:szCs w:val="24"/>
+              <w:lang w:val="es-AR"/>
+            </w:rPr>
+            <m:t xml:space="preserve"> año=</m:t>
+          </m:r>
+          <m:r>
+            <w:rPr>
+              <w:rFonts w:ascii="Cambria Math" w:eastAsia="Calibri" w:hAnsi="Cambria Math" w:cs="Segoe UI"/>
+              <w:sz w:val="24"/>
+              <w:szCs w:val="24"/>
+              <w:lang w:val="es-AR"/>
+            </w:rPr>
+            <m:t>8,43</m:t>
+          </m:r>
+          <m:r>
+            <w:rPr>
+              <w:rFonts w:ascii="Cambria Math" w:eastAsia="Calibri" w:hAnsi="Cambria Math" w:cs="Segoe UI"/>
+              <w:sz w:val="24"/>
+              <w:szCs w:val="24"/>
+              <w:lang w:val="es-AR"/>
+            </w:rPr>
+            <m:t xml:space="preserve"> días</m:t>
+          </m:r>
+        </m:oMath>
+      </m:oMathPara>
+    </w:p>
+    <w:p>
+      <w:pPr>
+        <w:autoSpaceDE w:val="0"/>
+        <w:autoSpaceDN w:val="0"/>
+        <w:adjustRightInd w:val="0"/>
+        <w:spacing w:after="0" w:line="240" w:lineRule="auto"/>
+        <w:rPr>
+          <w:rFonts w:ascii="Segoe UI" w:eastAsia="Calibri" w:hAnsi="Segoe UI" w:cs="Segoe UI"/>
+          <w:sz w:val="24"/>
+          <w:szCs w:val="24"/>
+          <w:lang w:val="es-AR"/>
+        </w:rPr>
+      </w:pPr>
+    </w:p>
+    <w:p>
+      <w:pPr>
+        <w:pStyle w:val="Prrafodelista"/>
+        <w:numPr>
+          <w:ilvl w:val="0"/>
+          <w:numId w:val="45"/>
+        </w:numPr>
+        <w:autoSpaceDE w:val="0"/>
+        <w:autoSpaceDN w:val="0"/>
+        <w:adjustRightInd w:val="0"/>
+        <w:spacing w:after="0" w:line="240" w:lineRule="auto"/>
+        <w:rPr>
+          <w:rFonts w:ascii="Segoe UI" w:eastAsia="Calibri" w:hAnsi="Segoe UI" w:cs="Segoe UI"/>
+          <w:sz w:val="24"/>
+          <w:szCs w:val="24"/>
+          <w:lang w:val="es-AR"/>
+        </w:rPr>
+      </w:pPr>
+      <w:r>
+        <w:rPr>
+          <w:rFonts w:ascii="Segoe UI" w:eastAsia="Calibri" w:hAnsi="Segoe UI" w:cs="Segoe UI"/>
+          <w:sz w:val="24"/>
+          <w:szCs w:val="24"/>
+          <w:lang w:val="es-AR"/>
+        </w:rPr>
+        <w:t>Calcular el costo total esperado óptimo anual.</w:t>
+      </w:r>
+    </w:p>
+    <w:p>
+      <w:pPr>
+        <w:autoSpaceDE w:val="0"/>
+        <w:autoSpaceDN w:val="0"/>
+        <w:adjustRightInd w:val="0"/>
+        <w:spacing w:after="0" w:line="240" w:lineRule="auto"/>
+        <w:rPr>
+          <w:rFonts w:ascii="Segoe UI" w:eastAsia="Calibri" w:hAnsi="Segoe UI" w:cs="Segoe UI"/>
+          <w:sz w:val="24"/>
+          <w:szCs w:val="24"/>
+          <w:lang w:val="es-AR"/>
+        </w:rPr>
+      </w:pPr>
+    </w:p>
+    <w:p>
+      <w:pPr>
+        <w:autoSpaceDE w:val="0"/>
+        <w:autoSpaceDN w:val="0"/>
+        <w:adjustRightInd w:val="0"/>
+        <w:spacing w:after="0" w:line="240" w:lineRule="auto"/>
+        <w:rPr>
+          <w:rFonts w:ascii="Segoe UI" w:eastAsia="Calibri" w:hAnsi="Segoe UI" w:cs="Segoe UI"/>
+          <w:sz w:val="24"/>
+          <w:szCs w:val="24"/>
+          <w:lang w:val="es-AR"/>
+        </w:rPr>
+      </w:pPr>
+      <m:oMathPara>
+        <m:oMath>
+          <m:sSub>
+            <m:sSubPr>
+              <m:ctrlPr>
+                <w:rPr>
+                  <w:rFonts w:ascii="Cambria Math" w:eastAsia="Calibri" w:hAnsi="Cambria Math" w:cs="Segoe UI"/>
+                  <w:i/>
+                  <w:sz w:val="24"/>
+                  <w:szCs w:val="24"/>
+                  <w:lang w:val="es-AR"/>
+                </w:rPr>
+              </m:ctrlPr>
+            </m:sSubPr>
+            <m:e>
+              <m:r>
+                <w:rPr>
+                  <w:rFonts w:ascii="Cambria Math" w:eastAsia="Calibri" w:hAnsi="Cambria Math" w:cs="Segoe UI"/>
+                  <w:sz w:val="24"/>
+                  <w:szCs w:val="24"/>
+                  <w:lang w:val="es-AR"/>
+                </w:rPr>
+                <m:t>CTE</m:t>
+              </m:r>
+            </m:e>
+            <m:sub>
+              <m:r>
+                <w:rPr>
+                  <w:rFonts w:ascii="Cambria Math" w:eastAsia="Calibri" w:hAnsi="Cambria Math" w:cs="Segoe UI"/>
+                  <w:sz w:val="24"/>
+                  <w:szCs w:val="24"/>
+                  <w:lang w:val="es-AR"/>
+                </w:rPr>
+                <m:t>0</m:t>
+              </m:r>
+            </m:sub>
+          </m:sSub>
+          <m:r>
+            <w:rPr>
+              <w:rFonts w:ascii="Cambria Math" w:eastAsia="Calibri" w:hAnsi="Cambria Math" w:cs="Segoe UI"/>
+              <w:sz w:val="24"/>
+              <w:szCs w:val="24"/>
+              <w:lang w:val="es-AR"/>
+            </w:rPr>
+            <m:t xml:space="preserve">=b .D+ </m:t>
+          </m:r>
+          <m:rad>
+            <m:radPr>
+              <m:degHide m:val="on"/>
+              <m:ctrlPr>
+                <w:rPr>
+                  <w:rFonts w:ascii="Cambria Math" w:eastAsia="Calibri" w:hAnsi="Cambria Math" w:cs="Segoe UI"/>
+                  <w:i/>
+                  <w:sz w:val="24"/>
+                  <w:szCs w:val="24"/>
+                  <w:lang w:val="es-AR"/>
+                </w:rPr>
+              </m:ctrlPr>
+            </m:radPr>
+            <m:deg/>
+            <m:e>
+              <m:r>
+                <w:rPr>
+                  <w:rFonts w:ascii="Cambria Math" w:eastAsia="Calibri" w:hAnsi="Cambria Math" w:cs="Segoe UI"/>
+                  <w:sz w:val="24"/>
+                  <w:szCs w:val="24"/>
+                  <w:lang w:val="es-AR"/>
+                </w:rPr>
+                <m:t xml:space="preserve">2 K D T </m:t>
+              </m:r>
+              <m:sSub>
+                <m:sSubPr>
+                  <m:ctrlPr>
+                    <w:rPr>
+                      <w:rFonts w:ascii="Cambria Math" w:eastAsia="Calibri" w:hAnsi="Cambria Math" w:cs="Segoe UI"/>
+                      <w:i/>
+                      <w:sz w:val="24"/>
+                      <w:szCs w:val="24"/>
+                      <w:lang w:val="es-AR"/>
+                    </w:rPr>
+                  </m:ctrlPr>
+                </m:sSubPr>
+                <m:e>
+                  <m:r>
+                    <w:rPr>
+                      <w:rFonts w:ascii="Cambria Math" w:eastAsia="Calibri" w:hAnsi="Cambria Math" w:cs="Segoe UI"/>
+                      <w:sz w:val="24"/>
+                      <w:szCs w:val="24"/>
+                      <w:lang w:val="es-AR"/>
+                    </w:rPr>
+                    <m:t>C</m:t>
+                  </m:r>
+                </m:e>
+                <m:sub>
+                  <m:r>
+                    <w:rPr>
+                      <w:rFonts w:ascii="Cambria Math" w:eastAsia="Calibri" w:hAnsi="Cambria Math" w:cs="Segoe UI"/>
+                      <w:sz w:val="24"/>
+                      <w:szCs w:val="24"/>
+                      <w:lang w:val="es-AR"/>
+                    </w:rPr>
+                    <m:t>1</m:t>
+                  </m:r>
+                </m:sub>
+              </m:sSub>
+            </m:e>
+          </m:rad>
+          <m:r>
+            <w:rPr>
+              <w:rFonts w:ascii="Cambria Math" w:eastAsia="Calibri" w:hAnsi="Cambria Math" w:cs="Segoe UI"/>
+              <w:sz w:val="24"/>
+              <w:szCs w:val="24"/>
+              <w:lang w:val="es-AR"/>
+            </w:rPr>
+            <m:t xml:space="preserve">= </m:t>
+          </m:r>
+          <m:r>
+            <m:rPr>
+              <m:sty m:val="p"/>
+            </m:rPr>
+            <w:rPr>
+              <w:rFonts w:ascii="Cambria Math" w:hAnsi="Cambria Math" w:cs="Segoe UI"/>
+              <w:sz w:val="24"/>
+              <w:szCs w:val="24"/>
+              <w:lang w:val="es-AR"/>
+            </w:rPr>
+            <m:t xml:space="preserve">40 </m:t>
+          </m:r>
+          <m:f>
+            <m:fPr>
+              <m:ctrlPr>
+                <w:rPr>
+                  <w:rFonts w:ascii="Cambria Math" w:hAnsi="Segoe UI" w:cs="Segoe UI"/>
+                  <w:i/>
+                  <w:sz w:val="24"/>
+                  <w:szCs w:val="24"/>
+                  <w:lang w:val="es-AR"/>
+                </w:rPr>
+              </m:ctrlPr>
+            </m:fPr>
+            <m:num>
+              <m:r>
+                <w:rPr>
+                  <w:rFonts w:ascii="Cambria Math" w:hAnsi="Segoe UI" w:cs="Segoe UI"/>
+                  <w:sz w:val="24"/>
+                  <w:szCs w:val="24"/>
+                  <w:lang w:val="es-AR"/>
+                </w:rPr>
+                <m:t>$</m:t>
+              </m:r>
+            </m:num>
+            <m:den>
+              <m:r>
+                <w:rPr>
+                  <w:rFonts w:ascii="Cambria Math" w:hAnsi="Cambria Math" w:cs="Segoe UI"/>
+                  <w:sz w:val="24"/>
+                  <w:szCs w:val="24"/>
+                  <w:lang w:val="es-AR"/>
+                </w:rPr>
+                <m:t>u</m:t>
+              </m:r>
+            </m:den>
+          </m:f>
+          <m:r>
+            <m:rPr>
+              <m:sty m:val="p"/>
+            </m:rPr>
+            <w:rPr>
+              <w:rFonts w:ascii="Cambria Math" w:eastAsiaTheme="minorEastAsia" w:hAnsi="Cambria Math" w:cs="Segoe UI"/>
+              <w:sz w:val="24"/>
+              <w:szCs w:val="24"/>
+              <w:lang w:val="es-AR"/>
+            </w:rPr>
+            <m:t xml:space="preserve"> </m:t>
+          </m:r>
+          <m:r>
+            <m:rPr>
+              <m:sty m:val="p"/>
+            </m:rPr>
+            <w:rPr>
+              <w:rFonts w:ascii="Cambria Math" w:eastAsiaTheme="minorEastAsia" w:hAnsi="Cambria Math" w:cs="Segoe UI"/>
+              <w:sz w:val="24"/>
+              <w:szCs w:val="24"/>
+              <w:lang w:val="es-AR"/>
+            </w:rPr>
+            <m:t xml:space="preserve">12000 </m:t>
+          </m:r>
+          <m:f>
+            <m:fPr>
+              <m:ctrlPr>
+                <w:rPr>
+                  <w:rFonts w:ascii="Cambria Math" w:eastAsiaTheme="minorEastAsia" w:hAnsi="Segoe UI" w:cs="Segoe UI"/>
+                  <w:i/>
+                  <w:sz w:val="24"/>
+                  <w:szCs w:val="24"/>
+                  <w:lang w:val="es-AR"/>
+                </w:rPr>
+              </m:ctrlPr>
+            </m:fPr>
+            <m:num>
+              <m:r>
+                <w:rPr>
+                  <w:rFonts w:ascii="Cambria Math" w:eastAsiaTheme="minorEastAsia" w:hAnsi="Cambria Math" w:cs="Segoe UI"/>
+                  <w:sz w:val="24"/>
+                  <w:szCs w:val="24"/>
+                  <w:lang w:val="es-AR"/>
+                </w:rPr>
+                <m:t>u</m:t>
+              </m:r>
+            </m:num>
+            <m:den>
+              <m:r>
+                <w:rPr>
+                  <w:rFonts w:ascii="Cambria Math" w:eastAsiaTheme="minorEastAsia" w:hAnsi="Cambria Math" w:cs="Segoe UI"/>
+                  <w:sz w:val="24"/>
+                  <w:szCs w:val="24"/>
+                  <w:lang w:val="es-AR"/>
+                </w:rPr>
+                <m:t>a</m:t>
+              </m:r>
+              <m:r>
+                <w:rPr>
+                  <w:rFonts w:ascii="Cambria Math" w:eastAsiaTheme="minorEastAsia" w:hAnsi="Segoe UI" w:cs="Segoe UI"/>
+                  <w:sz w:val="24"/>
+                  <w:szCs w:val="24"/>
+                  <w:lang w:val="es-AR"/>
+                </w:rPr>
+                <m:t>ñ</m:t>
+              </m:r>
+              <m:r>
+                <w:rPr>
+                  <w:rFonts w:ascii="Cambria Math" w:eastAsiaTheme="minorEastAsia" w:hAnsi="Cambria Math" w:cs="Segoe UI"/>
+                  <w:sz w:val="24"/>
+                  <w:szCs w:val="24"/>
+                  <w:lang w:val="es-AR"/>
+                </w:rPr>
+                <m:t>o</m:t>
+              </m:r>
+            </m:den>
+          </m:f>
+          <m:r>
+            <m:rPr>
+              <m:sty m:val="p"/>
+            </m:rPr>
+            <w:rPr>
+              <w:rFonts w:ascii="Cambria Math" w:eastAsiaTheme="minorEastAsia" w:hAnsi="Cambria Math" w:cs="Segoe UI"/>
+              <w:sz w:val="24"/>
+              <w:szCs w:val="24"/>
+              <w:lang w:val="es-AR"/>
+            </w:rPr>
+            <m:t>+</m:t>
+          </m:r>
+          <m:rad>
+            <m:radPr>
+              <m:degHide m:val="on"/>
+              <m:ctrlPr>
+                <w:rPr>
+                  <w:rFonts w:ascii="Cambria Math" w:eastAsia="Calibri" w:hAnsi="Cambria Math" w:cs="Segoe UI"/>
+                  <w:i/>
+                  <w:sz w:val="24"/>
+                  <w:szCs w:val="24"/>
+                  <w:lang w:val="es-AR"/>
+                </w:rPr>
+              </m:ctrlPr>
+            </m:radPr>
+            <m:deg/>
+            <m:e>
+              <m:r>
+                <w:rPr>
+                  <w:rFonts w:ascii="Cambria Math" w:eastAsia="Calibri" w:hAnsi="Cambria Math" w:cs="Segoe UI"/>
+                  <w:sz w:val="24"/>
+                  <w:szCs w:val="24"/>
+                  <w:lang w:val="es-AR"/>
+                </w:rPr>
+                <m:t xml:space="preserve">2 </m:t>
+              </m:r>
+              <m:r>
+                <m:rPr>
+                  <m:sty m:val="p"/>
+                </m:rPr>
+                <w:rPr>
+                  <w:rFonts w:ascii="Cambria Math" w:eastAsiaTheme="minorEastAsia" w:hAnsi="Cambria Math" w:cs="Segoe UI"/>
+                  <w:sz w:val="24"/>
+                  <w:szCs w:val="24"/>
+                  <w:lang w:val="es-AR"/>
+                </w:rPr>
+                <m:t>4000 $</m:t>
+              </m:r>
+              <m:r>
+                <w:rPr>
+                  <w:rFonts w:ascii="Cambria Math" w:eastAsia="Calibri" w:hAnsi="Cambria Math" w:cs="Segoe UI"/>
+                  <w:sz w:val="24"/>
+                  <w:szCs w:val="24"/>
+                  <w:lang w:val="es-AR"/>
+                </w:rPr>
+                <m:t xml:space="preserve"> </m:t>
+              </m:r>
+              <m:r>
+                <m:rPr>
+                  <m:sty m:val="p"/>
+                </m:rPr>
+                <w:rPr>
+                  <w:rFonts w:ascii="Cambria Math" w:eastAsiaTheme="minorEastAsia" w:hAnsi="Cambria Math" w:cs="Segoe UI"/>
+                  <w:sz w:val="24"/>
+                  <w:szCs w:val="24"/>
+                  <w:lang w:val="es-AR"/>
+                </w:rPr>
+                <m:t xml:space="preserve">12000 </m:t>
+              </m:r>
+              <m:f>
+                <m:fPr>
+                  <m:ctrlPr>
+                    <w:rPr>
+                      <w:rFonts w:ascii="Cambria Math" w:eastAsiaTheme="minorEastAsia" w:hAnsi="Segoe UI" w:cs="Segoe UI"/>
+                      <w:i/>
+                      <w:sz w:val="24"/>
+                      <w:szCs w:val="24"/>
+                      <w:lang w:val="es-AR"/>
+                    </w:rPr>
+                  </m:ctrlPr>
+                </m:fPr>
+                <m:num>
+                  <m:r>
+                    <w:rPr>
+                      <w:rFonts w:ascii="Cambria Math" w:eastAsiaTheme="minorEastAsia" w:hAnsi="Cambria Math" w:cs="Segoe UI"/>
+                      <w:sz w:val="24"/>
+                      <w:szCs w:val="24"/>
+                      <w:lang w:val="es-AR"/>
+                    </w:rPr>
+                    <m:t>u</m:t>
+                  </m:r>
+                </m:num>
+                <m:den>
+                  <m:r>
+                    <w:rPr>
+                      <w:rFonts w:ascii="Cambria Math" w:eastAsiaTheme="minorEastAsia" w:hAnsi="Cambria Math" w:cs="Segoe UI"/>
+                      <w:sz w:val="24"/>
+                      <w:szCs w:val="24"/>
+                      <w:lang w:val="es-AR"/>
+                    </w:rPr>
+                    <m:t>a</m:t>
+                  </m:r>
+                  <m:r>
+                    <w:rPr>
+                      <w:rFonts w:ascii="Cambria Math" w:eastAsiaTheme="minorEastAsia" w:hAnsi="Segoe UI" w:cs="Segoe UI"/>
+                      <w:sz w:val="24"/>
+                      <w:szCs w:val="24"/>
+                      <w:lang w:val="es-AR"/>
+                    </w:rPr>
+                    <m:t>ñ</m:t>
+                  </m:r>
+                  <m:r>
+                    <w:rPr>
+                      <w:rFonts w:ascii="Cambria Math" w:eastAsiaTheme="minorEastAsia" w:hAnsi="Cambria Math" w:cs="Segoe UI"/>
+                      <w:sz w:val="24"/>
+                      <w:szCs w:val="24"/>
+                      <w:lang w:val="es-AR"/>
+                    </w:rPr>
+                    <m:t>o</m:t>
+                  </m:r>
+                </m:den>
+              </m:f>
+              <m:r>
+                <w:rPr>
+                  <w:rFonts w:ascii="Cambria Math" w:eastAsia="Calibri" w:hAnsi="Cambria Math" w:cs="Segoe UI"/>
+                  <w:sz w:val="24"/>
+                  <w:szCs w:val="24"/>
+                  <w:lang w:val="es-AR"/>
+                </w:rPr>
+                <m:t xml:space="preserve"> 1 540 </m:t>
+              </m:r>
+              <m:f>
+                <m:fPr>
+                  <m:ctrlPr>
+                    <w:rPr>
+                      <w:rFonts w:ascii="Cambria Math" w:eastAsia="Calibri" w:hAnsi="Cambria Math" w:cs="Segoe UI"/>
+                      <w:i/>
+                      <w:sz w:val="24"/>
+                      <w:szCs w:val="24"/>
+                      <w:lang w:val="es-AR"/>
+                    </w:rPr>
+                  </m:ctrlPr>
+                </m:fPr>
+                <m:num>
+                  <m:r>
+                    <w:rPr>
+                      <w:rFonts w:ascii="Cambria Math" w:eastAsia="Calibri" w:hAnsi="Cambria Math" w:cs="Segoe UI"/>
+                      <w:sz w:val="24"/>
+                      <w:szCs w:val="24"/>
+                      <w:lang w:val="es-AR"/>
+                    </w:rPr>
+                    <m:t>$</m:t>
+                  </m:r>
+                </m:num>
+                <m:den>
+                  <m:r>
+                    <w:rPr>
+                      <w:rFonts w:ascii="Cambria Math" w:eastAsia="Calibri" w:hAnsi="Cambria Math" w:cs="Segoe UI"/>
+                      <w:sz w:val="24"/>
+                      <w:szCs w:val="24"/>
+                      <w:lang w:val="es-AR"/>
+                    </w:rPr>
+                    <m:t>u año</m:t>
+                  </m:r>
+                </m:den>
+              </m:f>
+            </m:e>
+          </m:rad>
+          <m:r>
+            <m:rPr>
+              <m:sty m:val="p"/>
+            </m:rPr>
+            <w:rPr>
+              <w:rFonts w:ascii="Cambria Math" w:eastAsiaTheme="minorEastAsia" w:hAnsi="Cambria Math" w:cs="Segoe UI"/>
+              <w:sz w:val="24"/>
+              <w:szCs w:val="24"/>
+              <w:lang w:val="es-AR"/>
+            </w:rPr>
+            <m:t xml:space="preserve">=707683,99 </m:t>
+          </m:r>
+          <m:f>
+            <m:fPr>
+              <m:ctrlPr>
+                <w:rPr>
+                  <w:rFonts w:ascii="Cambria Math" w:hAnsi="Segoe UI" w:cs="Segoe UI"/>
+                  <w:i/>
+                  <w:sz w:val="24"/>
+                  <w:szCs w:val="24"/>
+                  <w:lang w:val="es-AR"/>
+                </w:rPr>
+              </m:ctrlPr>
+            </m:fPr>
+            <m:num>
+              <m:r>
+                <w:rPr>
+                  <w:rFonts w:ascii="Cambria Math" w:hAnsi="Segoe UI" w:cs="Segoe UI"/>
+                  <w:sz w:val="24"/>
+                  <w:szCs w:val="24"/>
+                  <w:lang w:val="es-AR"/>
+                </w:rPr>
+                <m:t>$</m:t>
+              </m:r>
+            </m:num>
+            <m:den>
+              <m:r>
+                <w:rPr>
+                  <w:rFonts w:ascii="Cambria Math" w:hAnsi="Segoe UI" w:cs="Segoe UI"/>
+                  <w:sz w:val="24"/>
+                  <w:szCs w:val="24"/>
+                  <w:lang w:val="es-AR"/>
+                </w:rPr>
+                <m:t>a</m:t>
+              </m:r>
+              <m:r>
+                <w:rPr>
+                  <w:rFonts w:ascii="Cambria Math" w:hAnsi="Segoe UI" w:cs="Segoe UI"/>
+                  <w:sz w:val="24"/>
+                  <w:szCs w:val="24"/>
+                  <w:lang w:val="es-AR"/>
+                </w:rPr>
+                <m:t>ñ</m:t>
+              </m:r>
+              <m:r>
+                <w:rPr>
+                  <w:rFonts w:ascii="Cambria Math" w:hAnsi="Segoe UI" w:cs="Segoe UI"/>
+                  <w:sz w:val="24"/>
+                  <w:szCs w:val="24"/>
+                  <w:lang w:val="es-AR"/>
+                </w:rPr>
+                <m:t>o</m:t>
+              </m:r>
+            </m:den>
+          </m:f>
+          <m:r>
+            <m:rPr>
+              <m:sty m:val="p"/>
+            </m:rPr>
+            <w:rPr>
+              <w:rFonts w:ascii="Cambria Math" w:eastAsiaTheme="minorEastAsia" w:hAnsi="Cambria Math" w:cs="Segoe UI"/>
+              <w:sz w:val="24"/>
+              <w:szCs w:val="24"/>
+              <w:lang w:val="es-AR"/>
+            </w:rPr>
+            <m:t xml:space="preserve"> </m:t>
+          </m:r>
+          <m:r>
+            <m:rPr>
+              <m:sty m:val="p"/>
+            </m:rPr>
+            <w:rPr>
+              <w:rFonts w:ascii="Cambria Math" w:eastAsiaTheme="minorEastAsia" w:hAnsi="Cambria Math" w:cs="Segoe UI"/>
+              <w:sz w:val="24"/>
+              <w:szCs w:val="24"/>
+              <w:lang w:val="es-AR"/>
+            </w:rPr>
+            <m:t xml:space="preserve"> </m:t>
+          </m:r>
+          <m:r>
+            <m:rPr>
+              <m:sty m:val="p"/>
+            </m:rPr>
+            <w:rPr>
+              <w:rFonts w:ascii="Cambria Math" w:eastAsiaTheme="minorEastAsia" w:hAnsi="Segoe UI" w:cs="Segoe UI"/>
+              <w:sz w:val="24"/>
+              <w:szCs w:val="24"/>
+              <w:lang w:val="es-AR"/>
+            </w:rPr>
+            <m:t xml:space="preserve"> </m:t>
+          </m:r>
+          <m:r>
+            <w:rPr>
+              <w:rFonts w:ascii="Cambria Math" w:eastAsia="Calibri" w:hAnsi="Cambria Math" w:cs="Segoe UI"/>
+              <w:sz w:val="24"/>
+              <w:szCs w:val="24"/>
+              <w:lang w:val="es-AR"/>
+            </w:rPr>
+            <m:t xml:space="preserve"> </m:t>
+          </m:r>
+        </m:oMath>
+      </m:oMathPara>
+    </w:p>
+    <w:p>
+      <w:pPr>
+        <w:autoSpaceDE w:val="0"/>
+        <w:autoSpaceDN w:val="0"/>
+        <w:adjustRightInd w:val="0"/>
+        <w:spacing w:after="0" w:line="240" w:lineRule="auto"/>
+        <w:rPr>
+          <w:rFonts w:ascii="Segoe UI" w:eastAsia="Calibri" w:hAnsi="Segoe UI" w:cs="Segoe UI"/>
+          <w:sz w:val="24"/>
+          <w:szCs w:val="24"/>
+          <w:lang w:val="es-AR"/>
+        </w:rPr>
+      </w:pPr>
+    </w:p>
+    <w:p>
+      <w:pPr>
+        <w:pStyle w:val="Prrafodelista"/>
+        <w:numPr>
+          <w:ilvl w:val="0"/>
+          <w:numId w:val="45"/>
+        </w:numPr>
+        <w:autoSpaceDE w:val="0"/>
+        <w:autoSpaceDN w:val="0"/>
+        <w:adjustRightInd w:val="0"/>
+        <w:spacing w:after="0" w:line="240" w:lineRule="auto"/>
+        <w:rPr>
+          <w:rFonts w:ascii="Segoe UI" w:eastAsia="Calibri" w:hAnsi="Segoe UI" w:cs="Segoe UI"/>
+          <w:sz w:val="24"/>
+          <w:szCs w:val="24"/>
+          <w:lang w:val="es-AR"/>
+        </w:rPr>
+      </w:pPr>
+      <w:r>
+        <w:rPr>
+          <w:rFonts w:ascii="Segoe UI" w:eastAsia="Calibri" w:hAnsi="Segoe UI" w:cs="Segoe UI"/>
+          <w:sz w:val="24"/>
+          <w:szCs w:val="24"/>
+          <w:lang w:val="es-AR"/>
+        </w:rPr>
+        <w:t>Calcular el número de pedidos que habrá que realizar en un año.</w:t>
+      </w:r>
+    </w:p>
+    <w:p>
+      <w:pPr>
+        <w:autoSpaceDE w:val="0"/>
+        <w:autoSpaceDN w:val="0"/>
+        <w:adjustRightInd w:val="0"/>
+        <w:spacing w:after="0" w:line="240" w:lineRule="auto"/>
+        <w:rPr>
+          <w:rFonts w:ascii="Segoe UI" w:eastAsia="Calibri" w:hAnsi="Segoe UI" w:cs="Segoe UI"/>
+          <w:sz w:val="24"/>
+          <w:szCs w:val="24"/>
+          <w:lang w:val="es-AR"/>
+        </w:rPr>
+      </w:pPr>
+    </w:p>
+    <w:p>
+      <w:pPr>
+        <w:autoSpaceDE w:val="0"/>
+        <w:autoSpaceDN w:val="0"/>
+        <w:adjustRightInd w:val="0"/>
+        <w:spacing w:after="0" w:line="240" w:lineRule="auto"/>
+        <w:rPr>
+          <w:rFonts w:ascii="Segoe UI" w:eastAsia="Calibri" w:hAnsi="Segoe UI" w:cs="Segoe UI"/>
+          <w:sz w:val="24"/>
+          <w:szCs w:val="24"/>
+          <w:lang w:val="es-AR"/>
+        </w:rPr>
+      </w:pPr>
+      <m:oMathPara>
+        <m:oMath>
+          <m:r>
+            <w:rPr>
+              <w:rFonts w:ascii="Cambria Math" w:eastAsia="Calibri" w:hAnsi="Cambria Math" w:cs="Segoe UI"/>
+              <w:sz w:val="24"/>
+              <w:szCs w:val="24"/>
+              <w:lang w:val="es-AR"/>
+            </w:rPr>
+            <m:t xml:space="preserve">n= </m:t>
+          </m:r>
+          <m:f>
+            <m:fPr>
+              <m:ctrlPr>
+                <w:rPr>
+                  <w:rFonts w:ascii="Cambria Math" w:eastAsia="Calibri" w:hAnsi="Cambria Math" w:cs="Segoe UI"/>
+                  <w:i/>
+                  <w:sz w:val="24"/>
+                  <w:szCs w:val="24"/>
+                  <w:lang w:val="es-AR"/>
+                </w:rPr>
+              </m:ctrlPr>
+            </m:fPr>
+            <m:num>
+              <m:r>
+                <w:rPr>
+                  <w:rFonts w:ascii="Cambria Math" w:eastAsia="Calibri" w:hAnsi="Cambria Math" w:cs="Segoe UI"/>
+                  <w:sz w:val="24"/>
+                  <w:szCs w:val="24"/>
+                  <w:lang w:val="es-AR"/>
+                </w:rPr>
+                <m:t>T</m:t>
+              </m:r>
+            </m:num>
+            <m:den>
+              <m:sSub>
+                <m:sSubPr>
+                  <m:ctrlPr>
+                    <w:rPr>
+                      <w:rFonts w:ascii="Cambria Math" w:eastAsia="Calibri" w:hAnsi="Cambria Math" w:cs="Segoe UI"/>
+                      <w:i/>
+                      <w:sz w:val="24"/>
+                      <w:szCs w:val="24"/>
+                      <w:lang w:val="es-AR"/>
+                    </w:rPr>
+                  </m:ctrlPr>
+                </m:sSubPr>
+                <m:e>
+                  <m:r>
+                    <w:rPr>
+                      <w:rFonts w:ascii="Cambria Math" w:eastAsia="Calibri" w:hAnsi="Cambria Math" w:cs="Segoe UI"/>
+                      <w:sz w:val="24"/>
+                      <w:szCs w:val="24"/>
+                      <w:lang w:val="es-AR"/>
+                    </w:rPr>
+                    <m:t>T</m:t>
+                  </m:r>
+                </m:e>
+                <m:sub>
+                  <m:r>
+                    <w:rPr>
+                      <w:rFonts w:ascii="Cambria Math" w:eastAsia="Calibri" w:hAnsi="Cambria Math" w:cs="Segoe UI"/>
+                      <w:sz w:val="24"/>
+                      <w:szCs w:val="24"/>
+                      <w:lang w:val="es-AR"/>
+                    </w:rPr>
+                    <m:t>i</m:t>
+                  </m:r>
+                </m:sub>
+              </m:sSub>
+            </m:den>
+          </m:f>
+          <m:r>
+            <w:rPr>
+              <w:rFonts w:ascii="Cambria Math" w:eastAsia="Calibri" w:hAnsi="Cambria Math" w:cs="Segoe UI"/>
+              <w:sz w:val="24"/>
+              <w:szCs w:val="24"/>
+              <w:lang w:val="es-AR"/>
+            </w:rPr>
+            <m:t xml:space="preserve">= </m:t>
+          </m:r>
+          <m:f>
+            <m:fPr>
+              <m:ctrlPr>
+                <w:rPr>
+                  <w:rFonts w:ascii="Cambria Math" w:eastAsia="Calibri" w:hAnsi="Cambria Math" w:cs="Segoe UI"/>
+                  <w:i/>
+                  <w:sz w:val="24"/>
+                  <w:szCs w:val="24"/>
+                  <w:lang w:val="es-AR"/>
+                </w:rPr>
+              </m:ctrlPr>
+            </m:fPr>
+            <m:num>
+              <m:r>
+                <w:rPr>
+                  <w:rFonts w:ascii="Cambria Math" w:eastAsia="Calibri" w:hAnsi="Cambria Math" w:cs="Segoe UI"/>
+                  <w:sz w:val="24"/>
+                  <w:szCs w:val="24"/>
+                  <w:lang w:val="es-AR"/>
+                </w:rPr>
+                <m:t>D</m:t>
+              </m:r>
+            </m:num>
+            <m:den>
+              <m:sSub>
+                <m:sSubPr>
+                  <m:ctrlPr>
+                    <w:rPr>
+                      <w:rFonts w:ascii="Cambria Math" w:eastAsia="Calibri" w:hAnsi="Cambria Math" w:cs="Segoe UI"/>
+                      <w:i/>
+                      <w:sz w:val="24"/>
+                      <w:szCs w:val="24"/>
+                      <w:lang w:val="es-AR"/>
+                    </w:rPr>
+                  </m:ctrlPr>
+                </m:sSubPr>
+                <m:e>
+                  <m:r>
+                    <w:rPr>
+                      <w:rFonts w:ascii="Cambria Math" w:eastAsia="Calibri" w:hAnsi="Cambria Math" w:cs="Segoe UI"/>
+                      <w:sz w:val="24"/>
+                      <w:szCs w:val="24"/>
+                      <w:lang w:val="es-AR"/>
+                    </w:rPr>
+                    <m:t>q</m:t>
+                  </m:r>
+                </m:e>
+                <m:sub>
+                  <m:r>
+                    <w:rPr>
+                      <w:rFonts w:ascii="Cambria Math" w:eastAsia="Calibri" w:hAnsi="Cambria Math" w:cs="Segoe UI"/>
+                      <w:sz w:val="24"/>
+                      <w:szCs w:val="24"/>
+                      <w:lang w:val="es-AR"/>
+                    </w:rPr>
+                    <m:t>0</m:t>
+                  </m:r>
+                </m:sub>
+              </m:sSub>
+            </m:den>
+          </m:f>
+          <m:r>
+            <w:rPr>
+              <w:rFonts w:ascii="Cambria Math" w:eastAsia="Calibri" w:hAnsi="Cambria Math" w:cs="Segoe UI"/>
+              <w:sz w:val="24"/>
+              <w:szCs w:val="24"/>
+              <w:lang w:val="es-AR"/>
+            </w:rPr>
+            <m:t xml:space="preserve">= </m:t>
+          </m:r>
+          <m:f>
+            <m:fPr>
+              <m:ctrlPr>
+                <w:rPr>
+                  <w:rFonts w:ascii="Cambria Math" w:eastAsia="Calibri" w:hAnsi="Cambria Math" w:cs="Segoe UI"/>
+                  <w:i/>
+                  <w:sz w:val="24"/>
+                  <w:szCs w:val="24"/>
+                  <w:lang w:val="es-AR"/>
+                </w:rPr>
+              </m:ctrlPr>
+            </m:fPr>
+            <m:num>
+              <m:r>
+                <m:rPr>
+                  <m:sty m:val="p"/>
+                </m:rPr>
+                <w:rPr>
+                  <w:rFonts w:ascii="Cambria Math" w:eastAsiaTheme="minorEastAsia" w:hAnsi="Cambria Math" w:cs="Segoe UI"/>
+                  <w:sz w:val="24"/>
+                  <w:szCs w:val="24"/>
+                  <w:lang w:val="es-AR"/>
+                </w:rPr>
+                <m:t xml:space="preserve">12000 </m:t>
+              </m:r>
+              <m:f>
+                <m:fPr>
+                  <m:ctrlPr>
+                    <w:rPr>
+                      <w:rFonts w:ascii="Cambria Math" w:eastAsiaTheme="minorEastAsia" w:hAnsi="Segoe UI" w:cs="Segoe UI"/>
+                      <w:i/>
+                      <w:sz w:val="24"/>
+                      <w:szCs w:val="24"/>
+                      <w:lang w:val="es-AR"/>
+                    </w:rPr>
+                  </m:ctrlPr>
+                </m:fPr>
+                <m:num>
+                  <m:r>
+                    <w:rPr>
+                      <w:rFonts w:ascii="Cambria Math" w:eastAsiaTheme="minorEastAsia" w:hAnsi="Cambria Math" w:cs="Segoe UI"/>
+                      <w:sz w:val="24"/>
+                      <w:szCs w:val="24"/>
+                      <w:lang w:val="es-AR"/>
+                    </w:rPr>
+                    <m:t>u</m:t>
+                  </m:r>
+                </m:num>
+                <m:den>
+                  <m:r>
+                    <w:rPr>
+                      <w:rFonts w:ascii="Cambria Math" w:eastAsiaTheme="minorEastAsia" w:hAnsi="Cambria Math" w:cs="Segoe UI"/>
+                      <w:sz w:val="24"/>
+                      <w:szCs w:val="24"/>
+                      <w:lang w:val="es-AR"/>
+                    </w:rPr>
+                    <m:t>a</m:t>
+                  </m:r>
+                  <m:r>
+                    <w:rPr>
+                      <w:rFonts w:ascii="Cambria Math" w:eastAsiaTheme="minorEastAsia" w:hAnsi="Segoe UI" w:cs="Segoe UI"/>
+                      <w:sz w:val="24"/>
+                      <w:szCs w:val="24"/>
+                      <w:lang w:val="es-AR"/>
+                    </w:rPr>
+                    <m:t>ñ</m:t>
+                  </m:r>
+                  <m:r>
+                    <w:rPr>
+                      <w:rFonts w:ascii="Cambria Math" w:eastAsiaTheme="minorEastAsia" w:hAnsi="Cambria Math" w:cs="Segoe UI"/>
+                      <w:sz w:val="24"/>
+                      <w:szCs w:val="24"/>
+                      <w:lang w:val="es-AR"/>
+                    </w:rPr>
+                    <m:t>o</m:t>
+                  </m:r>
+                </m:den>
+              </m:f>
+            </m:num>
+            <m:den>
+              <m:r>
+                <w:rPr>
+                  <w:rFonts w:ascii="Cambria Math" w:eastAsia="Calibri" w:hAnsi="Cambria Math" w:cs="Segoe UI"/>
+                  <w:sz w:val="24"/>
+                  <w:szCs w:val="24"/>
+                  <w:lang w:val="es-AR"/>
+                </w:rPr>
+                <m:t>421,64 u</m:t>
+              </m:r>
+            </m:den>
+          </m:f>
+          <m:r>
+            <w:rPr>
+              <w:rFonts w:ascii="Cambria Math" w:eastAsia="Calibri" w:hAnsi="Cambria Math" w:cs="Segoe UI"/>
+              <w:sz w:val="24"/>
+              <w:szCs w:val="24"/>
+              <w:lang w:val="es-AR"/>
+            </w:rPr>
+            <m:t xml:space="preserve">=28, 46 </m:t>
+          </m:r>
+          <m:f>
+            <m:fPr>
+              <m:ctrlPr>
+                <w:rPr>
+                  <w:rFonts w:ascii="Cambria Math" w:eastAsia="Calibri" w:hAnsi="Cambria Math" w:cs="Segoe UI"/>
+                  <w:i/>
+                  <w:sz w:val="24"/>
+                  <w:szCs w:val="24"/>
+                  <w:lang w:val="es-AR"/>
+                </w:rPr>
+              </m:ctrlPr>
+            </m:fPr>
+            <m:num>
+              <m:r>
+                <w:rPr>
+                  <w:rFonts w:ascii="Cambria Math" w:eastAsia="Calibri" w:hAnsi="Cambria Math" w:cs="Segoe UI"/>
+                  <w:sz w:val="24"/>
+                  <w:szCs w:val="24"/>
+                  <w:lang w:val="es-AR"/>
+                </w:rPr>
+                <m:t>1</m:t>
+              </m:r>
+            </m:num>
+            <m:den>
+              <m:r>
+                <w:rPr>
+                  <w:rFonts w:ascii="Cambria Math" w:eastAsia="Calibri" w:hAnsi="Cambria Math" w:cs="Segoe UI"/>
+                  <w:sz w:val="24"/>
+                  <w:szCs w:val="24"/>
+                  <w:lang w:val="es-AR"/>
+                </w:rPr>
+                <m:t>año</m:t>
+              </m:r>
+            </m:den>
+          </m:f>
+        </m:oMath>
+      </m:oMathPara>
+    </w:p>
+    <w:p>
+      <w:pPr>
+        <w:autoSpaceDE w:val="0"/>
+        <w:autoSpaceDN w:val="0"/>
+        <w:adjustRightInd w:val="0"/>
+        <w:spacing w:after="0" w:line="240" w:lineRule="auto"/>
+        <w:rPr>
+          <w:rFonts w:ascii="Segoe UI" w:eastAsia="Calibri" w:hAnsi="Segoe UI" w:cs="Segoe UI"/>
+          <w:sz w:val="24"/>
+          <w:szCs w:val="24"/>
+          <w:lang w:val="es-AR"/>
+        </w:rPr>
+      </w:pPr>
+    </w:p>
+    <w:p>
+      <w:pPr>
+        <w:pStyle w:val="Prrafodelista"/>
+        <w:numPr>
+          <w:ilvl w:val="0"/>
+          <w:numId w:val="45"/>
+        </w:numPr>
+        <w:autoSpaceDE w:val="0"/>
+        <w:autoSpaceDN w:val="0"/>
+        <w:adjustRightInd w:val="0"/>
+        <w:spacing w:after="0" w:line="240" w:lineRule="auto"/>
+        <w:rPr>
+          <w:rFonts w:ascii="Segoe UI" w:eastAsia="Calibri" w:hAnsi="Segoe UI" w:cs="Segoe UI"/>
+          <w:sz w:val="24"/>
+          <w:szCs w:val="24"/>
+          <w:lang w:val="es-AR"/>
+        </w:rPr>
+      </w:pPr>
+      <w:r>
+        <w:rPr>
+          <w:rFonts w:ascii="Segoe UI" w:eastAsia="Calibri" w:hAnsi="Segoe UI" w:cs="Segoe UI"/>
+          <w:sz w:val="24"/>
+          <w:szCs w:val="24"/>
+          <w:lang w:val="es-AR"/>
+        </w:rPr>
+        <w:lastRenderedPageBreak/>
+        <w:t xml:space="preserve">Calcular el stock de </w:t>
+      </w:r>
+      <w:proofErr w:type="spellStart"/>
+      <w:r>
+        <w:rPr>
+          <w:rFonts w:ascii="Segoe UI" w:eastAsia="Calibri" w:hAnsi="Segoe UI" w:cs="Segoe UI"/>
+          <w:sz w:val="24"/>
+          <w:szCs w:val="24"/>
+          <w:lang w:val="es-AR"/>
+        </w:rPr>
+        <w:t>reorden</w:t>
+      </w:r>
+      <w:proofErr w:type="spellEnd"/>
+      <w:r>
+        <w:rPr>
+          <w:rFonts w:ascii="Segoe UI" w:eastAsia="Calibri" w:hAnsi="Segoe UI" w:cs="Segoe UI"/>
+          <w:sz w:val="24"/>
+          <w:szCs w:val="24"/>
+          <w:lang w:val="es-AR"/>
+        </w:rPr>
+        <w:t>. Considerar 20 días laborables por mes.</w:t>
+      </w:r>
+    </w:p>
+    <w:p>
+      <w:pPr>
+        <w:autoSpaceDE w:val="0"/>
+        <w:autoSpaceDN w:val="0"/>
+        <w:adjustRightInd w:val="0"/>
+        <w:spacing w:after="0" w:line="240" w:lineRule="auto"/>
+        <w:rPr>
+          <w:rFonts w:ascii="Segoe UI" w:eastAsia="Calibri" w:hAnsi="Segoe UI" w:cs="Segoe UI"/>
+          <w:sz w:val="24"/>
+          <w:szCs w:val="24"/>
+          <w:lang w:val="es-AR"/>
+        </w:rPr>
+      </w:pPr>
+    </w:p>
+    <w:p>
+      <w:pPr>
+        <w:autoSpaceDE w:val="0"/>
+        <w:autoSpaceDN w:val="0"/>
+        <w:adjustRightInd w:val="0"/>
+        <w:spacing w:after="0" w:line="240" w:lineRule="auto"/>
+        <w:rPr>
+          <w:rFonts w:ascii="Segoe UI" w:eastAsia="Calibri" w:hAnsi="Segoe UI" w:cs="Segoe UI"/>
+          <w:sz w:val="24"/>
+          <w:szCs w:val="24"/>
+          <w:lang w:val="es-AR"/>
+        </w:rPr>
+      </w:pPr>
+      <m:oMathPara>
+        <m:oMath>
+          <m:sSub>
+            <m:sSubPr>
+              <m:ctrlPr>
+                <w:rPr>
+                  <w:rFonts w:ascii="Cambria Math" w:eastAsia="Calibri" w:hAnsi="Cambria Math" w:cs="Segoe UI"/>
+                  <w:i/>
+                  <w:sz w:val="24"/>
+                  <w:szCs w:val="24"/>
+                  <w:lang w:val="es-AR"/>
+                </w:rPr>
+              </m:ctrlPr>
+            </m:sSubPr>
+            <m:e>
+              <m:r>
+                <w:rPr>
+                  <w:rFonts w:ascii="Cambria Math" w:eastAsia="Calibri" w:hAnsi="Cambria Math" w:cs="Segoe UI"/>
+                  <w:sz w:val="24"/>
+                  <w:szCs w:val="24"/>
+                  <w:lang w:val="es-AR"/>
+                </w:rPr>
+                <m:t>S</m:t>
+              </m:r>
+            </m:e>
+            <m:sub>
+              <m:r>
+                <w:rPr>
+                  <w:rFonts w:ascii="Cambria Math" w:eastAsia="Calibri" w:hAnsi="Cambria Math" w:cs="Segoe UI"/>
+                  <w:sz w:val="24"/>
+                  <w:szCs w:val="24"/>
+                  <w:lang w:val="es-AR"/>
+                </w:rPr>
+                <m:t xml:space="preserve">r </m:t>
+              </m:r>
+            </m:sub>
+          </m:sSub>
+          <m:r>
+            <w:rPr>
+              <w:rFonts w:ascii="Cambria Math" w:eastAsia="Calibri" w:hAnsi="Cambria Math" w:cs="Segoe UI"/>
+              <w:sz w:val="24"/>
+              <w:szCs w:val="24"/>
+              <w:lang w:val="es-AR"/>
+            </w:rPr>
+            <m:t>=LT d=</m:t>
+          </m:r>
+          <m:r>
+            <w:rPr>
+              <w:rFonts w:ascii="Cambria Math" w:eastAsia="Calibri" w:hAnsi="Cambria Math" w:cs="Segoe UI"/>
+              <w:sz w:val="24"/>
+              <w:szCs w:val="24"/>
+              <w:lang w:val="es-AR"/>
+            </w:rPr>
+            <m:t xml:space="preserve">0,0083 año 12000 </m:t>
+          </m:r>
+          <m:f>
+            <m:fPr>
+              <m:ctrlPr>
+                <w:rPr>
+                  <w:rFonts w:ascii="Cambria Math" w:eastAsia="Calibri" w:hAnsi="Cambria Math" w:cs="Segoe UI"/>
+                  <w:i/>
+                  <w:sz w:val="24"/>
+                  <w:szCs w:val="24"/>
+                  <w:lang w:val="es-AR"/>
+                </w:rPr>
+              </m:ctrlPr>
+            </m:fPr>
+            <m:num>
+              <m:r>
+                <w:rPr>
+                  <w:rFonts w:ascii="Cambria Math" w:eastAsia="Calibri" w:hAnsi="Cambria Math" w:cs="Segoe UI"/>
+                  <w:sz w:val="24"/>
+                  <w:szCs w:val="24"/>
+                  <w:lang w:val="es-AR"/>
+                </w:rPr>
+                <m:t>u</m:t>
+              </m:r>
+            </m:num>
+            <m:den>
+              <m:r>
+                <w:rPr>
+                  <w:rFonts w:ascii="Cambria Math" w:eastAsia="Calibri" w:hAnsi="Cambria Math" w:cs="Segoe UI"/>
+                  <w:sz w:val="24"/>
+                  <w:szCs w:val="24"/>
+                  <w:lang w:val="es-AR"/>
+                </w:rPr>
+                <m:t>año</m:t>
+              </m:r>
+            </m:den>
+          </m:f>
+          <m:r>
+            <w:rPr>
+              <w:rFonts w:ascii="Cambria Math" w:eastAsia="Calibri" w:hAnsi="Cambria Math" w:cs="Segoe UI"/>
+              <w:sz w:val="24"/>
+              <w:szCs w:val="24"/>
+              <w:lang w:val="es-AR"/>
+            </w:rPr>
+            <m:t>=99,6 u</m:t>
+          </m:r>
+        </m:oMath>
+      </m:oMathPara>
+    </w:p>
+    <w:p>
+      <w:pPr>
+        <w:autoSpaceDE w:val="0"/>
+        <w:autoSpaceDN w:val="0"/>
+        <w:adjustRightInd w:val="0"/>
+        <w:spacing w:after="0" w:line="240" w:lineRule="auto"/>
+        <w:rPr>
+          <w:rFonts w:ascii="Segoe UI" w:eastAsia="Calibri" w:hAnsi="Segoe UI" w:cs="Segoe UI"/>
+          <w:sz w:val="24"/>
+          <w:szCs w:val="24"/>
+          <w:lang w:val="es-AR"/>
+        </w:rPr>
+      </w:pPr>
+    </w:p>
+    <w:p>
+      <w:pPr>
+        <w:pStyle w:val="Prrafodelista"/>
+        <w:numPr>
+          <w:ilvl w:val="0"/>
+          <w:numId w:val="45"/>
+        </w:numPr>
+        <w:autoSpaceDE w:val="0"/>
+        <w:autoSpaceDN w:val="0"/>
+        <w:adjustRightInd w:val="0"/>
+        <w:spacing w:after="0" w:line="240" w:lineRule="auto"/>
+        <w:rPr>
+          <w:rFonts w:ascii="Segoe UI" w:eastAsia="Calibri" w:hAnsi="Segoe UI" w:cs="Segoe UI"/>
+          <w:b/>
+          <w:color w:val="FF0000"/>
+          <w:sz w:val="24"/>
+          <w:szCs w:val="24"/>
+          <w:lang w:val="es-AR"/>
+        </w:rPr>
+      </w:pPr>
+      <w:r>
+        <w:rPr>
+          <w:rFonts w:ascii="Segoe UI" w:eastAsia="Calibri" w:hAnsi="Segoe UI" w:cs="Segoe UI"/>
+          <w:b/>
+          <w:color w:val="FF0000"/>
+          <w:sz w:val="24"/>
+          <w:szCs w:val="24"/>
+          <w:lang w:val="es-AR"/>
+        </w:rPr>
+        <w:t>Si se impone la restricción de que al finalizar el año no debe quedar stock remanente, ¿cuál sería el lote óptimo de compra y cuál sería el costo total esperado anual?</w:t>
+      </w:r>
+    </w:p>
+    <w:p>
+      <w:pPr>
+        <w:pStyle w:val="Prrafodelista"/>
+        <w:rPr>
+          <w:lang w:val="es-AR"/>
+        </w:rPr>
+      </w:pPr>
     </w:p>
     <w:p>
       <w:pPr>
@@ -2601,8 +5203,8 @@
       </w:pPr>
     </w:p>
     <w:sectPr>
-      <w:headerReference w:type="default" r:id="rId14"/>
-      <w:footerReference w:type="default" r:id="rId15"/>
+      <w:headerReference w:type="default" r:id="rId15"/>
+      <w:footerReference w:type="default" r:id="rId16"/>
       <w:pgSz w:w="11907" w:h="16839" w:code="9"/>
       <w:pgMar w:top="1418" w:right="1134" w:bottom="1418" w:left="1134" w:header="720" w:footer="720" w:gutter="0"/>
       <w:cols w:space="708"/>
@@ -2863,7 +5465,7 @@
                 <w:sz w:val="24"/>
                 <w:lang w:val="es-AR"/>
               </w:rPr>
-              <w:t>5</w:t>
+              <w:t>7</w:t>
             </w:r>
             <w:r>
               <w:rPr>
@@ -3341,6 +5943,95 @@
     </w:lvl>
   </w:abstractNum>
   <w:abstractNum w:abstractNumId="4">
+    <w:nsid w:val="13F305FE"/>
+    <w:multiLevelType w:val="hybridMultilevel"/>
+    <w:tmpl w:val="0F54852E"/>
+    <w:lvl w:ilvl="0" w:tplc="2C0A0017">
+      <w:start w:val="1"/>
+      <w:numFmt w:val="lowerLetter"/>
+      <w:lvlText w:val="%1)"/>
+      <w:lvlJc w:val="left"/>
+      <w:pPr>
+        <w:ind w:left="720" w:hanging="360"/>
+      </w:pPr>
+      <w:rPr>
+        <w:rFonts w:hint="default"/>
+      </w:rPr>
+    </w:lvl>
+    <w:lvl w:ilvl="1" w:tplc="2C0A0019" w:tentative="1">
+      <w:start w:val="1"/>
+      <w:numFmt w:val="lowerLetter"/>
+      <w:lvlText w:val="%2."/>
+      <w:lvlJc w:val="left"/>
+      <w:pPr>
+        <w:ind w:left="1440" w:hanging="360"/>
+      </w:pPr>
+    </w:lvl>
+    <w:lvl w:ilvl="2" w:tplc="2C0A001B" w:tentative="1">
+      <w:start w:val="1"/>
+      <w:numFmt w:val="lowerRoman"/>
+      <w:lvlText w:val="%3."/>
+      <w:lvlJc w:val="right"/>
+      <w:pPr>
+        <w:ind w:left="2160" w:hanging="180"/>
+      </w:pPr>
+    </w:lvl>
+    <w:lvl w:ilvl="3" w:tplc="2C0A000F" w:tentative="1">
+      <w:start w:val="1"/>
+      <w:numFmt w:val="decimal"/>
+      <w:lvlText w:val="%4."/>
+      <w:lvlJc w:val="left"/>
+      <w:pPr>
+        <w:ind w:left="2880" w:hanging="360"/>
+      </w:pPr>
+    </w:lvl>
+    <w:lvl w:ilvl="4" w:tplc="2C0A0019" w:tentative="1">
+      <w:start w:val="1"/>
+      <w:numFmt w:val="lowerLetter"/>
+      <w:lvlText w:val="%5."/>
+      <w:lvlJc w:val="left"/>
+      <w:pPr>
+        <w:ind w:left="3600" w:hanging="360"/>
+      </w:pPr>
+    </w:lvl>
+    <w:lvl w:ilvl="5" w:tplc="2C0A001B" w:tentative="1">
+      <w:start w:val="1"/>
+      <w:numFmt w:val="lowerRoman"/>
+      <w:lvlText w:val="%6."/>
+      <w:lvlJc w:val="right"/>
+      <w:pPr>
+        <w:ind w:left="4320" w:hanging="180"/>
+      </w:pPr>
+    </w:lvl>
+    <w:lvl w:ilvl="6" w:tplc="2C0A000F" w:tentative="1">
+      <w:start w:val="1"/>
+      <w:numFmt w:val="decimal"/>
+      <w:lvlText w:val="%7."/>
+      <w:lvlJc w:val="left"/>
+      <w:pPr>
+        <w:ind w:left="5040" w:hanging="360"/>
+      </w:pPr>
+    </w:lvl>
+    <w:lvl w:ilvl="7" w:tplc="2C0A0019" w:tentative="1">
+      <w:start w:val="1"/>
+      <w:numFmt w:val="lowerLetter"/>
+      <w:lvlText w:val="%8."/>
+      <w:lvlJc w:val="left"/>
+      <w:pPr>
+        <w:ind w:left="5760" w:hanging="360"/>
+      </w:pPr>
+    </w:lvl>
+    <w:lvl w:ilvl="8" w:tplc="2C0A001B" w:tentative="1">
+      <w:start w:val="1"/>
+      <w:numFmt w:val="lowerRoman"/>
+      <w:lvlText w:val="%9."/>
+      <w:lvlJc w:val="right"/>
+      <w:pPr>
+        <w:ind w:left="6480" w:hanging="180"/>
+      </w:pPr>
+    </w:lvl>
+  </w:abstractNum>
+  <w:abstractNum w:abstractNumId="5">
     <w:nsid w:val="14647E79"/>
     <w:multiLevelType w:val="hybridMultilevel"/>
     <w:tmpl w:val="9F4EE59E"/>
@@ -3426,7 +6117,7 @@
       </w:pPr>
     </w:lvl>
   </w:abstractNum>
-  <w:abstractNum w:abstractNumId="5">
+  <w:abstractNum w:abstractNumId="6">
     <w:nsid w:val="1601673A"/>
     <w:multiLevelType w:val="hybridMultilevel"/>
     <w:tmpl w:val="FAE029C8"/>
@@ -3515,7 +6206,7 @@
       </w:pPr>
     </w:lvl>
   </w:abstractNum>
-  <w:abstractNum w:abstractNumId="6">
+  <w:abstractNum w:abstractNumId="7">
     <w:nsid w:val="18663ED7"/>
     <w:multiLevelType w:val="hybridMultilevel"/>
     <w:tmpl w:val="E0268D70"/>
@@ -3604,7 +6295,7 @@
       </w:pPr>
     </w:lvl>
   </w:abstractNum>
-  <w:abstractNum w:abstractNumId="7">
+  <w:abstractNum w:abstractNumId="8">
     <w:nsid w:val="197675E6"/>
     <w:multiLevelType w:val="hybridMultilevel"/>
     <w:tmpl w:val="72E88902"/>
@@ -3690,7 +6381,7 @@
       </w:pPr>
     </w:lvl>
   </w:abstractNum>
-  <w:abstractNum w:abstractNumId="8">
+  <w:abstractNum w:abstractNumId="9">
     <w:nsid w:val="1A1601C7"/>
     <w:multiLevelType w:val="hybridMultilevel"/>
     <w:tmpl w:val="DBDE9652"/>
@@ -3803,7 +6494,7 @@
       </w:rPr>
     </w:lvl>
   </w:abstractNum>
-  <w:abstractNum w:abstractNumId="9">
+  <w:abstractNum w:abstractNumId="10">
     <w:nsid w:val="1E623AAD"/>
     <w:multiLevelType w:val="hybridMultilevel"/>
     <w:tmpl w:val="CB46E774"/>
@@ -3892,7 +6583,7 @@
       </w:pPr>
     </w:lvl>
   </w:abstractNum>
-  <w:abstractNum w:abstractNumId="10">
+  <w:abstractNum w:abstractNumId="11">
     <w:nsid w:val="1EBC455B"/>
     <w:multiLevelType w:val="hybridMultilevel"/>
     <w:tmpl w:val="082CC4D4"/>
@@ -4005,7 +6696,7 @@
       </w:rPr>
     </w:lvl>
   </w:abstractNum>
-  <w:abstractNum w:abstractNumId="11">
+  <w:abstractNum w:abstractNumId="12">
     <w:nsid w:val="2001110B"/>
     <w:multiLevelType w:val="hybridMultilevel"/>
     <w:tmpl w:val="E37E1F8E"/>
@@ -4094,7 +6785,96 @@
       </w:pPr>
     </w:lvl>
   </w:abstractNum>
-  <w:abstractNum w:abstractNumId="12">
+  <w:abstractNum w:abstractNumId="13">
+    <w:nsid w:val="23C04777"/>
+    <w:multiLevelType w:val="hybridMultilevel"/>
+    <w:tmpl w:val="14B82FE4"/>
+    <w:lvl w:ilvl="0" w:tplc="2C0A0017">
+      <w:start w:val="2"/>
+      <w:numFmt w:val="lowerLetter"/>
+      <w:lvlText w:val="%1)"/>
+      <w:lvlJc w:val="left"/>
+      <w:pPr>
+        <w:ind w:left="720" w:hanging="360"/>
+      </w:pPr>
+      <w:rPr>
+        <w:rFonts w:hint="default"/>
+      </w:rPr>
+    </w:lvl>
+    <w:lvl w:ilvl="1" w:tplc="2C0A0019" w:tentative="1">
+      <w:start w:val="1"/>
+      <w:numFmt w:val="lowerLetter"/>
+      <w:lvlText w:val="%2."/>
+      <w:lvlJc w:val="left"/>
+      <w:pPr>
+        <w:ind w:left="1440" w:hanging="360"/>
+      </w:pPr>
+    </w:lvl>
+    <w:lvl w:ilvl="2" w:tplc="2C0A001B" w:tentative="1">
+      <w:start w:val="1"/>
+      <w:numFmt w:val="lowerRoman"/>
+      <w:lvlText w:val="%3."/>
+      <w:lvlJc w:val="right"/>
+      <w:pPr>
+        <w:ind w:left="2160" w:hanging="180"/>
+      </w:pPr>
+    </w:lvl>
+    <w:lvl w:ilvl="3" w:tplc="2C0A000F" w:tentative="1">
+      <w:start w:val="1"/>
+      <w:numFmt w:val="decimal"/>
+      <w:lvlText w:val="%4."/>
+      <w:lvlJc w:val="left"/>
+      <w:pPr>
+        <w:ind w:left="2880" w:hanging="360"/>
+      </w:pPr>
+    </w:lvl>
+    <w:lvl w:ilvl="4" w:tplc="2C0A0019" w:tentative="1">
+      <w:start w:val="1"/>
+      <w:numFmt w:val="lowerLetter"/>
+      <w:lvlText w:val="%5."/>
+      <w:lvlJc w:val="left"/>
+      <w:pPr>
+        <w:ind w:left="3600" w:hanging="360"/>
+      </w:pPr>
+    </w:lvl>
+    <w:lvl w:ilvl="5" w:tplc="2C0A001B" w:tentative="1">
+      <w:start w:val="1"/>
+      <w:numFmt w:val="lowerRoman"/>
+      <w:lvlText w:val="%6."/>
+      <w:lvlJc w:val="right"/>
+      <w:pPr>
+        <w:ind w:left="4320" w:hanging="180"/>
+      </w:pPr>
+    </w:lvl>
+    <w:lvl w:ilvl="6" w:tplc="2C0A000F" w:tentative="1">
+      <w:start w:val="1"/>
+      <w:numFmt w:val="decimal"/>
+      <w:lvlText w:val="%7."/>
+      <w:lvlJc w:val="left"/>
+      <w:pPr>
+        <w:ind w:left="5040" w:hanging="360"/>
+      </w:pPr>
+    </w:lvl>
+    <w:lvl w:ilvl="7" w:tplc="2C0A0019" w:tentative="1">
+      <w:start w:val="1"/>
+      <w:numFmt w:val="lowerLetter"/>
+      <w:lvlText w:val="%8."/>
+      <w:lvlJc w:val="left"/>
+      <w:pPr>
+        <w:ind w:left="5760" w:hanging="360"/>
+      </w:pPr>
+    </w:lvl>
+    <w:lvl w:ilvl="8" w:tplc="2C0A001B" w:tentative="1">
+      <w:start w:val="1"/>
+      <w:numFmt w:val="lowerRoman"/>
+      <w:lvlText w:val="%9."/>
+      <w:lvlJc w:val="right"/>
+      <w:pPr>
+        <w:ind w:left="6480" w:hanging="180"/>
+      </w:pPr>
+    </w:lvl>
+  </w:abstractNum>
+  <w:abstractNum w:abstractNumId="14">
     <w:nsid w:val="2571287C"/>
     <w:multiLevelType w:val="hybridMultilevel"/>
     <w:tmpl w:val="89284192"/>
@@ -4207,7 +6987,96 @@
       </w:rPr>
     </w:lvl>
   </w:abstractNum>
-  <w:abstractNum w:abstractNumId="13">
+  <w:abstractNum w:abstractNumId="15">
+    <w:nsid w:val="26BA6772"/>
+    <w:multiLevelType w:val="hybridMultilevel"/>
+    <w:tmpl w:val="F9444A70"/>
+    <w:lvl w:ilvl="0" w:tplc="2C0A0011">
+      <w:start w:val="1"/>
+      <w:numFmt w:val="decimal"/>
+      <w:lvlText w:val="%1)"/>
+      <w:lvlJc w:val="left"/>
+      <w:pPr>
+        <w:ind w:left="720" w:hanging="360"/>
+      </w:pPr>
+      <w:rPr>
+        <w:rFonts w:hint="default"/>
+      </w:rPr>
+    </w:lvl>
+    <w:lvl w:ilvl="1" w:tplc="2C0A0019" w:tentative="1">
+      <w:start w:val="1"/>
+      <w:numFmt w:val="lowerLetter"/>
+      <w:lvlText w:val="%2."/>
+      <w:lvlJc w:val="left"/>
+      <w:pPr>
+        <w:ind w:left="1440" w:hanging="360"/>
+      </w:pPr>
+    </w:lvl>
+    <w:lvl w:ilvl="2" w:tplc="2C0A001B" w:tentative="1">
+      <w:start w:val="1"/>
+      <w:numFmt w:val="lowerRoman"/>
+      <w:lvlText w:val="%3."/>
+      <w:lvlJc w:val="right"/>
+      <w:pPr>
+        <w:ind w:left="2160" w:hanging="180"/>
+      </w:pPr>
+    </w:lvl>
+    <w:lvl w:ilvl="3" w:tplc="2C0A000F" w:tentative="1">
+      <w:start w:val="1"/>
+      <w:numFmt w:val="decimal"/>
+      <w:lvlText w:val="%4."/>
+      <w:lvlJc w:val="left"/>
+      <w:pPr>
+        <w:ind w:left="2880" w:hanging="360"/>
+      </w:pPr>
+    </w:lvl>
+    <w:lvl w:ilvl="4" w:tplc="2C0A0019" w:tentative="1">
+      <w:start w:val="1"/>
+      <w:numFmt w:val="lowerLetter"/>
+      <w:lvlText w:val="%5."/>
+      <w:lvlJc w:val="left"/>
+      <w:pPr>
+        <w:ind w:left="3600" w:hanging="360"/>
+      </w:pPr>
+    </w:lvl>
+    <w:lvl w:ilvl="5" w:tplc="2C0A001B" w:tentative="1">
+      <w:start w:val="1"/>
+      <w:numFmt w:val="lowerRoman"/>
+      <w:lvlText w:val="%6."/>
+      <w:lvlJc w:val="right"/>
+      <w:pPr>
+        <w:ind w:left="4320" w:hanging="180"/>
+      </w:pPr>
+    </w:lvl>
+    <w:lvl w:ilvl="6" w:tplc="2C0A000F" w:tentative="1">
+      <w:start w:val="1"/>
+      <w:numFmt w:val="decimal"/>
+      <w:lvlText w:val="%7."/>
+      <w:lvlJc w:val="left"/>
+      <w:pPr>
+        <w:ind w:left="5040" w:hanging="360"/>
+      </w:pPr>
+    </w:lvl>
+    <w:lvl w:ilvl="7" w:tplc="2C0A0019" w:tentative="1">
+      <w:start w:val="1"/>
+      <w:numFmt w:val="lowerLetter"/>
+      <w:lvlText w:val="%8."/>
+      <w:lvlJc w:val="left"/>
+      <w:pPr>
+        <w:ind w:left="5760" w:hanging="360"/>
+      </w:pPr>
+    </w:lvl>
+    <w:lvl w:ilvl="8" w:tplc="2C0A001B" w:tentative="1">
+      <w:start w:val="1"/>
+      <w:numFmt w:val="lowerRoman"/>
+      <w:lvlText w:val="%9."/>
+      <w:lvlJc w:val="right"/>
+      <w:pPr>
+        <w:ind w:left="6480" w:hanging="180"/>
+      </w:pPr>
+    </w:lvl>
+  </w:abstractNum>
+  <w:abstractNum w:abstractNumId="16">
     <w:nsid w:val="281579EE"/>
     <w:multiLevelType w:val="hybridMultilevel"/>
     <w:tmpl w:val="D11E23D0"/>
@@ -4296,7 +7165,7 @@
       </w:pPr>
     </w:lvl>
   </w:abstractNum>
-  <w:abstractNum w:abstractNumId="14">
+  <w:abstractNum w:abstractNumId="17">
     <w:nsid w:val="290278CB"/>
     <w:multiLevelType w:val="hybridMultilevel"/>
     <w:tmpl w:val="3AD2D25E"/>
@@ -4382,7 +7251,7 @@
       </w:pPr>
     </w:lvl>
   </w:abstractNum>
-  <w:abstractNum w:abstractNumId="15">
+  <w:abstractNum w:abstractNumId="18">
     <w:nsid w:val="29C351D0"/>
     <w:multiLevelType w:val="hybridMultilevel"/>
     <w:tmpl w:val="0DE45CB0"/>
@@ -4471,7 +7340,7 @@
       </w:pPr>
     </w:lvl>
   </w:abstractNum>
-  <w:abstractNum w:abstractNumId="16">
+  <w:abstractNum w:abstractNumId="19">
     <w:nsid w:val="2BFB0120"/>
     <w:multiLevelType w:val="hybridMultilevel"/>
     <w:tmpl w:val="B18E0184"/>
@@ -4584,7 +7453,7 @@
       </w:rPr>
     </w:lvl>
   </w:abstractNum>
-  <w:abstractNum w:abstractNumId="17">
+  <w:abstractNum w:abstractNumId="20">
     <w:nsid w:val="2F3255C8"/>
     <w:multiLevelType w:val="hybridMultilevel"/>
     <w:tmpl w:val="CA0A8C12"/>
@@ -4670,7 +7539,7 @@
       </w:pPr>
     </w:lvl>
   </w:abstractNum>
-  <w:abstractNum w:abstractNumId="18">
+  <w:abstractNum w:abstractNumId="21">
     <w:nsid w:val="311F39A2"/>
     <w:multiLevelType w:val="hybridMultilevel"/>
     <w:tmpl w:val="D1F2E3A2"/>
@@ -4756,7 +7625,7 @@
       </w:pPr>
     </w:lvl>
   </w:abstractNum>
-  <w:abstractNum w:abstractNumId="19">
+  <w:abstractNum w:abstractNumId="22">
     <w:nsid w:val="392F0DF9"/>
     <w:multiLevelType w:val="hybridMultilevel"/>
     <w:tmpl w:val="DF729562"/>
@@ -4844,7 +7713,7 @@
       </w:pPr>
     </w:lvl>
   </w:abstractNum>
-  <w:abstractNum w:abstractNumId="20">
+  <w:abstractNum w:abstractNumId="23">
     <w:nsid w:val="40DA321C"/>
     <w:multiLevelType w:val="hybridMultilevel"/>
     <w:tmpl w:val="C8B2EBC2"/>
@@ -4930,7 +7799,7 @@
       </w:pPr>
     </w:lvl>
   </w:abstractNum>
-  <w:abstractNum w:abstractNumId="21">
+  <w:abstractNum w:abstractNumId="24">
     <w:nsid w:val="40E1458E"/>
     <w:multiLevelType w:val="hybridMultilevel"/>
     <w:tmpl w:val="21B2EA62"/>
@@ -5016,7 +7885,7 @@
       </w:pPr>
     </w:lvl>
   </w:abstractNum>
-  <w:abstractNum w:abstractNumId="22">
+  <w:abstractNum w:abstractNumId="25">
     <w:nsid w:val="43142472"/>
     <w:multiLevelType w:val="hybridMultilevel"/>
     <w:tmpl w:val="DF5A0B6A"/>
@@ -5105,7 +7974,7 @@
       </w:pPr>
     </w:lvl>
   </w:abstractNum>
-  <w:abstractNum w:abstractNumId="23">
+  <w:abstractNum w:abstractNumId="26">
     <w:nsid w:val="445940AC"/>
     <w:multiLevelType w:val="hybridMultilevel"/>
     <w:tmpl w:val="38C8CBEC"/>
@@ -5197,7 +8066,7 @@
       </w:pPr>
     </w:lvl>
   </w:abstractNum>
-  <w:abstractNum w:abstractNumId="24">
+  <w:abstractNum w:abstractNumId="27">
     <w:nsid w:val="525A054C"/>
     <w:multiLevelType w:val="hybridMultilevel"/>
     <w:tmpl w:val="C4FEEDC8"/>
@@ -5286,7 +8155,7 @@
       </w:pPr>
     </w:lvl>
   </w:abstractNum>
-  <w:abstractNum w:abstractNumId="25">
+  <w:abstractNum w:abstractNumId="28">
     <w:nsid w:val="52670192"/>
     <w:multiLevelType w:val="hybridMultilevel"/>
     <w:tmpl w:val="C8B2EBC2"/>
@@ -5372,7 +8241,7 @@
       </w:pPr>
     </w:lvl>
   </w:abstractNum>
-  <w:abstractNum w:abstractNumId="26">
+  <w:abstractNum w:abstractNumId="29">
     <w:nsid w:val="530C37E4"/>
     <w:multiLevelType w:val="hybridMultilevel"/>
     <w:tmpl w:val="38C8CBEC"/>
@@ -5464,7 +8333,93 @@
       </w:pPr>
     </w:lvl>
   </w:abstractNum>
-  <w:abstractNum w:abstractNumId="27">
+  <w:abstractNum w:abstractNumId="30">
+    <w:nsid w:val="544C1F99"/>
+    <w:multiLevelType w:val="hybridMultilevel"/>
+    <w:tmpl w:val="06A89E8C"/>
+    <w:lvl w:ilvl="0" w:tplc="2C0A0017">
+      <w:start w:val="1"/>
+      <w:numFmt w:val="lowerLetter"/>
+      <w:lvlText w:val="%1)"/>
+      <w:lvlJc w:val="left"/>
+      <w:pPr>
+        <w:ind w:left="720" w:hanging="360"/>
+      </w:pPr>
+    </w:lvl>
+    <w:lvl w:ilvl="1" w:tplc="2C0A0019" w:tentative="1">
+      <w:start w:val="1"/>
+      <w:numFmt w:val="lowerLetter"/>
+      <w:lvlText w:val="%2."/>
+      <w:lvlJc w:val="left"/>
+      <w:pPr>
+        <w:ind w:left="1440" w:hanging="360"/>
+      </w:pPr>
+    </w:lvl>
+    <w:lvl w:ilvl="2" w:tplc="2C0A001B" w:tentative="1">
+      <w:start w:val="1"/>
+      <w:numFmt w:val="lowerRoman"/>
+      <w:lvlText w:val="%3."/>
+      <w:lvlJc w:val="right"/>
+      <w:pPr>
+        <w:ind w:left="2160" w:hanging="180"/>
+      </w:pPr>
+    </w:lvl>
+    <w:lvl w:ilvl="3" w:tplc="2C0A000F" w:tentative="1">
+      <w:start w:val="1"/>
+      <w:numFmt w:val="decimal"/>
+      <w:lvlText w:val="%4."/>
+      <w:lvlJc w:val="left"/>
+      <w:pPr>
+        <w:ind w:left="2880" w:hanging="360"/>
+      </w:pPr>
+    </w:lvl>
+    <w:lvl w:ilvl="4" w:tplc="2C0A0019" w:tentative="1">
+      <w:start w:val="1"/>
+      <w:numFmt w:val="lowerLetter"/>
+      <w:lvlText w:val="%5."/>
+      <w:lvlJc w:val="left"/>
+      <w:pPr>
+        <w:ind w:left="3600" w:hanging="360"/>
+      </w:pPr>
+    </w:lvl>
+    <w:lvl w:ilvl="5" w:tplc="2C0A001B" w:tentative="1">
+      <w:start w:val="1"/>
+      <w:numFmt w:val="lowerRoman"/>
+      <w:lvlText w:val="%6."/>
+      <w:lvlJc w:val="right"/>
+      <w:pPr>
+        <w:ind w:left="4320" w:hanging="180"/>
+      </w:pPr>
+    </w:lvl>
+    <w:lvl w:ilvl="6" w:tplc="2C0A000F" w:tentative="1">
+      <w:start w:val="1"/>
+      <w:numFmt w:val="decimal"/>
+      <w:lvlText w:val="%7."/>
+      <w:lvlJc w:val="left"/>
+      <w:pPr>
+        <w:ind w:left="5040" w:hanging="360"/>
+      </w:pPr>
+    </w:lvl>
+    <w:lvl w:ilvl="7" w:tplc="2C0A0019" w:tentative="1">
+      <w:start w:val="1"/>
+      <w:numFmt w:val="lowerLetter"/>
+      <w:lvlText w:val="%8."/>
+      <w:lvlJc w:val="left"/>
+      <w:pPr>
+        <w:ind w:left="5760" w:hanging="360"/>
+      </w:pPr>
+    </w:lvl>
+    <w:lvl w:ilvl="8" w:tplc="2C0A001B" w:tentative="1">
+      <w:start w:val="1"/>
+      <w:numFmt w:val="lowerRoman"/>
+      <w:lvlText w:val="%9."/>
+      <w:lvlJc w:val="right"/>
+      <w:pPr>
+        <w:ind w:left="6480" w:hanging="180"/>
+      </w:pPr>
+    </w:lvl>
+  </w:abstractNum>
+  <w:abstractNum w:abstractNumId="31">
     <w:nsid w:val="54DC3E53"/>
     <w:multiLevelType w:val="hybridMultilevel"/>
     <w:tmpl w:val="D1F2E3A2"/>
@@ -5550,7 +8505,7 @@
       </w:pPr>
     </w:lvl>
   </w:abstractNum>
-  <w:abstractNum w:abstractNumId="28">
+  <w:abstractNum w:abstractNumId="32">
     <w:nsid w:val="57743BA1"/>
     <w:multiLevelType w:val="hybridMultilevel"/>
     <w:tmpl w:val="0DE45CB0"/>
@@ -5639,7 +8594,7 @@
       </w:pPr>
     </w:lvl>
   </w:abstractNum>
-  <w:abstractNum w:abstractNumId="29">
+  <w:abstractNum w:abstractNumId="33">
     <w:nsid w:val="59F2703B"/>
     <w:multiLevelType w:val="hybridMultilevel"/>
     <w:tmpl w:val="987E85D2"/>
@@ -5752,7 +8707,7 @@
       </w:rPr>
     </w:lvl>
   </w:abstractNum>
-  <w:abstractNum w:abstractNumId="30">
+  <w:abstractNum w:abstractNumId="34">
     <w:nsid w:val="5E134ABF"/>
     <w:multiLevelType w:val="hybridMultilevel"/>
     <w:tmpl w:val="8314389E"/>
@@ -5865,7 +8820,7 @@
       </w:rPr>
     </w:lvl>
   </w:abstractNum>
-  <w:abstractNum w:abstractNumId="31">
+  <w:abstractNum w:abstractNumId="35">
     <w:nsid w:val="64891B4D"/>
     <w:multiLevelType w:val="hybridMultilevel"/>
     <w:tmpl w:val="C8B2EBC2"/>
@@ -5951,7 +8906,7 @@
       </w:pPr>
     </w:lvl>
   </w:abstractNum>
-  <w:abstractNum w:abstractNumId="32">
+  <w:abstractNum w:abstractNumId="36">
     <w:nsid w:val="66760474"/>
     <w:multiLevelType w:val="hybridMultilevel"/>
     <w:tmpl w:val="E1B0BF62"/>
@@ -6037,7 +8992,7 @@
       </w:pPr>
     </w:lvl>
   </w:abstractNum>
-  <w:abstractNum w:abstractNumId="33">
+  <w:abstractNum w:abstractNumId="37">
     <w:nsid w:val="66DA0C8F"/>
     <w:multiLevelType w:val="hybridMultilevel"/>
     <w:tmpl w:val="06A89E8C"/>
@@ -6123,7 +9078,7 @@
       </w:pPr>
     </w:lvl>
   </w:abstractNum>
-  <w:abstractNum w:abstractNumId="34">
+  <w:abstractNum w:abstractNumId="38">
     <w:nsid w:val="6EEE67D4"/>
     <w:multiLevelType w:val="hybridMultilevel"/>
     <w:tmpl w:val="C4FEEDC8"/>
@@ -6212,7 +9167,7 @@
       </w:pPr>
     </w:lvl>
   </w:abstractNum>
-  <w:abstractNum w:abstractNumId="35">
+  <w:abstractNum w:abstractNumId="39">
     <w:nsid w:val="6FE03B0C"/>
     <w:multiLevelType w:val="hybridMultilevel"/>
     <w:tmpl w:val="D5F01A08"/>
@@ -6298,7 +9253,7 @@
       </w:pPr>
     </w:lvl>
   </w:abstractNum>
-  <w:abstractNum w:abstractNumId="36">
+  <w:abstractNum w:abstractNumId="40">
     <w:nsid w:val="74C5004F"/>
     <w:multiLevelType w:val="hybridMultilevel"/>
     <w:tmpl w:val="17A8F814"/>
@@ -6384,7 +9339,7 @@
       </w:pPr>
     </w:lvl>
   </w:abstractNum>
-  <w:abstractNum w:abstractNumId="37">
+  <w:abstractNum w:abstractNumId="41">
     <w:nsid w:val="77AE1BF2"/>
     <w:multiLevelType w:val="hybridMultilevel"/>
     <w:tmpl w:val="A85A05B0"/>
@@ -6470,7 +9425,7 @@
       </w:pPr>
     </w:lvl>
   </w:abstractNum>
-  <w:abstractNum w:abstractNumId="38">
+  <w:abstractNum w:abstractNumId="42">
     <w:nsid w:val="78AE788E"/>
     <w:multiLevelType w:val="hybridMultilevel"/>
     <w:tmpl w:val="6504CFF4"/>
@@ -6556,7 +9511,7 @@
       </w:pPr>
     </w:lvl>
   </w:abstractNum>
-  <w:abstractNum w:abstractNumId="39">
+  <w:abstractNum w:abstractNumId="43">
     <w:nsid w:val="7B763EB9"/>
     <w:multiLevelType w:val="hybridMultilevel"/>
     <w:tmpl w:val="F9AE462A"/>
@@ -6642,7 +9597,7 @@
       </w:pPr>
     </w:lvl>
   </w:abstractNum>
-  <w:abstractNum w:abstractNumId="40">
+  <w:abstractNum w:abstractNumId="44">
     <w:nsid w:val="7DFC6F8D"/>
     <w:multiLevelType w:val="hybridMultilevel"/>
     <w:tmpl w:val="A63AAE70"/>
@@ -6729,70 +9684,70 @@
     </w:lvl>
   </w:abstractNum>
   <w:num w:numId="1">
-    <w:abstractNumId w:val="35"/>
+    <w:abstractNumId w:val="39"/>
   </w:num>
   <w:num w:numId="2">
+    <w:abstractNumId w:val="6"/>
+  </w:num>
+  <w:num w:numId="3">
+    <w:abstractNumId w:val="20"/>
+  </w:num>
+  <w:num w:numId="4">
+    <w:abstractNumId w:val="9"/>
+  </w:num>
+  <w:num w:numId="5">
+    <w:abstractNumId w:val="32"/>
+  </w:num>
+  <w:num w:numId="6">
+    <w:abstractNumId w:val="22"/>
+  </w:num>
+  <w:num w:numId="7">
+    <w:abstractNumId w:val="42"/>
+  </w:num>
+  <w:num w:numId="8">
+    <w:abstractNumId w:val="12"/>
+  </w:num>
+  <w:num w:numId="9">
+    <w:abstractNumId w:val="31"/>
+  </w:num>
+  <w:num w:numId="10">
+    <w:abstractNumId w:val="17"/>
+  </w:num>
+  <w:num w:numId="11">
+    <w:abstractNumId w:val="36"/>
+  </w:num>
+  <w:num w:numId="12">
+    <w:abstractNumId w:val="21"/>
+  </w:num>
+  <w:num w:numId="13">
+    <w:abstractNumId w:val="18"/>
+  </w:num>
+  <w:num w:numId="14">
+    <w:abstractNumId w:val="27"/>
+  </w:num>
+  <w:num w:numId="15">
+    <w:abstractNumId w:val="38"/>
+  </w:num>
+  <w:num w:numId="16">
+    <w:abstractNumId w:val="10"/>
+  </w:num>
+  <w:num w:numId="17">
+    <w:abstractNumId w:val="14"/>
+  </w:num>
+  <w:num w:numId="18">
+    <w:abstractNumId w:val="28"/>
+  </w:num>
+  <w:num w:numId="19">
     <w:abstractNumId w:val="5"/>
   </w:num>
-  <w:num w:numId="3">
-    <w:abstractNumId w:val="17"/>
+  <w:num w:numId="20">
+    <w:abstractNumId w:val="40"/>
   </w:num>
-  <w:num w:numId="4">
+  <w:num w:numId="21">
     <w:abstractNumId w:val="8"/>
   </w:num>
-  <w:num w:numId="5">
-    <w:abstractNumId w:val="28"/>
-  </w:num>
-  <w:num w:numId="6">
-    <w:abstractNumId w:val="19"/>
-  </w:num>
-  <w:num w:numId="7">
-    <w:abstractNumId w:val="38"/>
-  </w:num>
-  <w:num w:numId="8">
-    <w:abstractNumId w:val="11"/>
-  </w:num>
-  <w:num w:numId="9">
-    <w:abstractNumId w:val="27"/>
-  </w:num>
-  <w:num w:numId="10">
-    <w:abstractNumId w:val="14"/>
-  </w:num>
-  <w:num w:numId="11">
-    <w:abstractNumId w:val="32"/>
-  </w:num>
-  <w:num w:numId="12">
-    <w:abstractNumId w:val="18"/>
-  </w:num>
-  <w:num w:numId="13">
-    <w:abstractNumId w:val="15"/>
-  </w:num>
-  <w:num w:numId="14">
-    <w:abstractNumId w:val="24"/>
-  </w:num>
-  <w:num w:numId="15">
-    <w:abstractNumId w:val="34"/>
-  </w:num>
-  <w:num w:numId="16">
-    <w:abstractNumId w:val="9"/>
-  </w:num>
-  <w:num w:numId="17">
-    <w:abstractNumId w:val="12"/>
-  </w:num>
-  <w:num w:numId="18">
-    <w:abstractNumId w:val="25"/>
-  </w:num>
-  <w:num w:numId="19">
-    <w:abstractNumId w:val="4"/>
-  </w:num>
-  <w:num w:numId="20">
-    <w:abstractNumId w:val="36"/>
-  </w:num>
-  <w:num w:numId="21">
+  <w:num w:numId="22">
     <w:abstractNumId w:val="7"/>
-  </w:num>
-  <w:num w:numId="22">
-    <w:abstractNumId w:val="6"/>
   </w:num>
   <w:num w:numId="23">
     <w:abstractNumId w:val="1"/>
@@ -6804,52 +9759,64 @@
     <w:abstractNumId w:val="3"/>
   </w:num>
   <w:num w:numId="26">
-    <w:abstractNumId w:val="16"/>
+    <w:abstractNumId w:val="19"/>
   </w:num>
   <w:num w:numId="27">
-    <w:abstractNumId w:val="20"/>
+    <w:abstractNumId w:val="23"/>
   </w:num>
   <w:num w:numId="28">
+    <w:abstractNumId w:val="29"/>
+  </w:num>
+  <w:num w:numId="29">
     <w:abstractNumId w:val="26"/>
   </w:num>
-  <w:num w:numId="29">
-    <w:abstractNumId w:val="23"/>
-  </w:num>
   <w:num w:numId="30">
-    <w:abstractNumId w:val="29"/>
+    <w:abstractNumId w:val="33"/>
   </w:num>
   <w:num w:numId="31">
-    <w:abstractNumId w:val="21"/>
+    <w:abstractNumId w:val="24"/>
   </w:num>
   <w:num w:numId="32">
-    <w:abstractNumId w:val="37"/>
+    <w:abstractNumId w:val="41"/>
   </w:num>
   <w:num w:numId="33">
-    <w:abstractNumId w:val="30"/>
+    <w:abstractNumId w:val="34"/>
   </w:num>
   <w:num w:numId="34">
     <w:abstractNumId w:val="0"/>
   </w:num>
   <w:num w:numId="35">
-    <w:abstractNumId w:val="31"/>
+    <w:abstractNumId w:val="35"/>
   </w:num>
   <w:num w:numId="36">
-    <w:abstractNumId w:val="13"/>
+    <w:abstractNumId w:val="16"/>
   </w:num>
   <w:num w:numId="37">
-    <w:abstractNumId w:val="22"/>
+    <w:abstractNumId w:val="25"/>
   </w:num>
   <w:num w:numId="38">
-    <w:abstractNumId w:val="10"/>
+    <w:abstractNumId w:val="11"/>
   </w:num>
   <w:num w:numId="39">
-    <w:abstractNumId w:val="33"/>
+    <w:abstractNumId w:val="37"/>
   </w:num>
   <w:num w:numId="40">
-    <w:abstractNumId w:val="40"/>
+    <w:abstractNumId w:val="44"/>
   </w:num>
   <w:num w:numId="41">
-    <w:abstractNumId w:val="39"/>
+    <w:abstractNumId w:val="43"/>
+  </w:num>
+  <w:num w:numId="42">
+    <w:abstractNumId w:val="15"/>
+  </w:num>
+  <w:num w:numId="43">
+    <w:abstractNumId w:val="4"/>
+  </w:num>
+  <w:num w:numId="44">
+    <w:abstractNumId w:val="30"/>
+  </w:num>
+  <w:num w:numId="45">
+    <w:abstractNumId w:val="13"/>
   </w:num>
 </w:numbering>
 </file>
@@ -7332,6 +10299,342 @@
 </w:styles>
 </file>
 
+<file path=word/glossary/document.xml><?xml version="1.0" encoding="utf-8"?>
+<w:glossaryDocument xmlns:ve="http://schemas.openxmlformats.org/markup-compatibility/2006" xmlns:o="urn:schemas-microsoft-com:office:office" xmlns:r="http://schemas.openxmlformats.org/officeDocument/2006/relationships" xmlns:m="http://schemas.openxmlformats.org/officeDocument/2006/math" xmlns:v="urn:schemas-microsoft-com:vml" xmlns:wp="http://schemas.openxmlformats.org/drawingml/2006/wordprocessingDrawing" xmlns:w10="urn:schemas-microsoft-com:office:word" xmlns:w="http://schemas.openxmlformats.org/wordprocessingml/2006/main" xmlns:wne="http://schemas.microsoft.com/office/word/2006/wordml">
+  <w:docParts/>
+</w:glossaryDocument>
+</file>
+
+<file path=word/glossary/fontTable.xml><?xml version="1.0" encoding="utf-8"?>
+<w:fonts xmlns:r="http://schemas.openxmlformats.org/officeDocument/2006/relationships" xmlns:w="http://schemas.openxmlformats.org/wordprocessingml/2006/main">
+  <w:font w:name="Times New Roman">
+    <w:panose1 w:val="02020603050405020304"/>
+    <w:charset w:val="00"/>
+    <w:family w:val="roman"/>
+    <w:pitch w:val="variable"/>
+    <w:sig w:usb0="E0002AFF" w:usb1="C0007841" w:usb2="00000009" w:usb3="00000000" w:csb0="000001FF" w:csb1="00000000"/>
+  </w:font>
+  <w:font w:name="Symbol">
+    <w:panose1 w:val="05050102010706020507"/>
+    <w:charset w:val="02"/>
+    <w:family w:val="roman"/>
+    <w:pitch w:val="variable"/>
+    <w:sig w:usb0="00000000" w:usb1="10000000" w:usb2="00000000" w:usb3="00000000" w:csb0="80000000" w:csb1="00000000"/>
+  </w:font>
+  <w:font w:name="Courier New">
+    <w:panose1 w:val="02070309020205020404"/>
+    <w:charset w:val="00"/>
+    <w:family w:val="modern"/>
+    <w:pitch w:val="fixed"/>
+    <w:sig w:usb0="E0002AFF" w:usb1="C0007843" w:usb2="00000009" w:usb3="00000000" w:csb0="000001FF" w:csb1="00000000"/>
+  </w:font>
+  <w:font w:name="Wingdings">
+    <w:panose1 w:val="05000000000000000000"/>
+    <w:charset w:val="02"/>
+    <w:family w:val="auto"/>
+    <w:pitch w:val="variable"/>
+    <w:sig w:usb0="00000000" w:usb1="10000000" w:usb2="00000000" w:usb3="00000000" w:csb0="80000000" w:csb1="00000000"/>
+  </w:font>
+  <w:font w:name="TTFF2EC1B0t00">
+    <w:panose1 w:val="00000000000000000000"/>
+    <w:charset w:val="00"/>
+    <w:family w:val="auto"/>
+    <w:notTrueType/>
+    <w:pitch w:val="default"/>
+    <w:sig w:usb0="00000003" w:usb1="00000000" w:usb2="00000000" w:usb3="00000000" w:csb0="00000001" w:csb1="00000000"/>
+  </w:font>
+  <w:font w:name="Calibri">
+    <w:panose1 w:val="020F0502020204030204"/>
+    <w:charset w:val="00"/>
+    <w:family w:val="swiss"/>
+    <w:pitch w:val="variable"/>
+    <w:sig w:usb0="E00002FF" w:usb1="4000ACFF" w:usb2="00000001" w:usb3="00000000" w:csb0="0000019F" w:csb1="00000000"/>
+  </w:font>
+  <w:font w:name="Segoe UI">
+    <w:panose1 w:val="020B0502040204020203"/>
+    <w:charset w:val="00"/>
+    <w:family w:val="swiss"/>
+    <w:pitch w:val="variable"/>
+    <w:sig w:usb0="E10022FF" w:usb1="C000E47F" w:usb2="00000029" w:usb3="00000000" w:csb0="000001DF" w:csb1="00000000"/>
+  </w:font>
+  <w:font w:name="Calibri Light">
+    <w:panose1 w:val="020F0302020204030204"/>
+    <w:charset w:val="00"/>
+    <w:family w:val="swiss"/>
+    <w:pitch w:val="variable"/>
+    <w:sig w:usb0="A00002EF" w:usb1="4000207B" w:usb2="00000000" w:usb3="00000000" w:csb0="0000019F" w:csb1="00000000"/>
+  </w:font>
+  <w:font w:name="Tahoma">
+    <w:panose1 w:val="020B0604030504040204"/>
+    <w:charset w:val="00"/>
+    <w:family w:val="swiss"/>
+    <w:pitch w:val="variable"/>
+    <w:sig w:usb0="E1002EFF" w:usb1="C000605B" w:usb2="00000029" w:usb3="00000000" w:csb0="000101FF" w:csb1="00000000"/>
+  </w:font>
+  <w:font w:name="Arial">
+    <w:panose1 w:val="020B0604020202020204"/>
+    <w:charset w:val="00"/>
+    <w:family w:val="swiss"/>
+    <w:pitch w:val="variable"/>
+    <w:sig w:usb0="E0002AFF" w:usb1="C0007843" w:usb2="00000009" w:usb3="00000000" w:csb0="000001FF" w:csb1="00000000"/>
+  </w:font>
+  <w:font w:name="Cambria Math">
+    <w:panose1 w:val="02040503050406030204"/>
+    <w:charset w:val="00"/>
+    <w:family w:val="roman"/>
+    <w:pitch w:val="variable"/>
+    <w:sig w:usb0="E00002FF" w:usb1="420024FF" w:usb2="00000000" w:usb3="00000000" w:csb0="0000019F" w:csb1="00000000"/>
+  </w:font>
+  <w:font w:name="Cambria">
+    <w:panose1 w:val="02040503050406030204"/>
+    <w:charset w:val="00"/>
+    <w:family w:val="roman"/>
+    <w:pitch w:val="variable"/>
+    <w:sig w:usb0="E00002FF" w:usb1="400004FF" w:usb2="00000000" w:usb3="00000000" w:csb0="0000019F" w:csb1="00000000"/>
+  </w:font>
+</w:fonts>
+</file>
+
+<file path=word/glossary/settings.xml><?xml version="1.0" encoding="utf-8"?>
+<w:settings xmlns:o="urn:schemas-microsoft-com:office:office" xmlns:r="http://schemas.openxmlformats.org/officeDocument/2006/relationships" xmlns:m="http://schemas.openxmlformats.org/officeDocument/2006/math" xmlns:v="urn:schemas-microsoft-com:vml" xmlns:w10="urn:schemas-microsoft-com:office:word" xmlns:w="http://schemas.openxmlformats.org/wordprocessingml/2006/main" xmlns:sl="http://schemas.openxmlformats.org/schemaLibrary/2006/main">
+  <w:view w:val="normal"/>
+  <w:defaultTabStop w:val="708"/>
+  <w:hyphenationZone w:val="425"/>
+  <w:characterSpacingControl w:val="doNotCompress"/>
+  <w:compat>
+    <w:useFELayout/>
+  </w:compat>
+  <w:rsids>
+    <w:rsidRoot w:val="00D65FF1"/>
+    <w:rsid w:val="00D65FF1"/>
+  </w:rsids>
+  <m:mathPr>
+    <m:mathFont m:val="Cambria Math"/>
+    <m:brkBin m:val="before"/>
+    <m:brkBinSub m:val="--"/>
+    <m:smallFrac m:val="off"/>
+    <m:dispDef/>
+    <m:lMargin m:val="0"/>
+    <m:rMargin m:val="0"/>
+    <m:defJc m:val="centerGroup"/>
+    <m:wrapIndent m:val="1440"/>
+    <m:intLim m:val="subSup"/>
+    <m:naryLim m:val="undOvr"/>
+  </m:mathPr>
+  <w:themeFontLang w:val="es-AR"/>
+  <w:clrSchemeMapping w:bg1="light1" w:t1="dark1" w:bg2="light2" w:t2="dark2" w:accent1="accent1" w:accent2="accent2" w:accent3="accent3" w:accent4="accent4" w:accent5="accent5" w:accent6="accent6" w:hyperlink="hyperlink" w:followedHyperlink="followedHyperlink"/>
+  <w:decimalSymbol w:val=","/>
+  <w:listSeparator w:val=","/>
+</w:settings>
+</file>
+
+<file path=word/glossary/styles.xml><?xml version="1.0" encoding="utf-8"?>
+<w:styles xmlns:r="http://schemas.openxmlformats.org/officeDocument/2006/relationships" xmlns:w="http://schemas.openxmlformats.org/wordprocessingml/2006/main">
+  <w:docDefaults>
+    <w:rPrDefault>
+      <w:rPr>
+        <w:rFonts w:asciiTheme="minorHAnsi" w:eastAsiaTheme="minorEastAsia" w:hAnsiTheme="minorHAnsi" w:cstheme="minorBidi"/>
+        <w:sz w:val="22"/>
+        <w:szCs w:val="22"/>
+        <w:lang w:val="es-AR" w:eastAsia="es-AR" w:bidi="ar-SA"/>
+      </w:rPr>
+    </w:rPrDefault>
+    <w:pPrDefault>
+      <w:pPr>
+        <w:spacing w:after="200" w:line="276" w:lineRule="auto"/>
+      </w:pPr>
+    </w:pPrDefault>
+  </w:docDefaults>
+  <w:latentStyles w:defLockedState="0" w:defUIPriority="99" w:defSemiHidden="1" w:defUnhideWhenUsed="1" w:defQFormat="0" w:count="267">
+    <w:lsdException w:name="Normal" w:semiHidden="0" w:uiPriority="0" w:unhideWhenUsed="0" w:qFormat="1"/>
+    <w:lsdException w:name="heading 1" w:semiHidden="0" w:uiPriority="9" w:unhideWhenUsed="0" w:qFormat="1"/>
+    <w:lsdException w:name="heading 2" w:uiPriority="9" w:qFormat="1"/>
+    <w:lsdException w:name="heading 3" w:uiPriority="9" w:qFormat="1"/>
+    <w:lsdException w:name="heading 4" w:uiPriority="9" w:qFormat="1"/>
+    <w:lsdException w:name="heading 5" w:uiPriority="9" w:qFormat="1"/>
+    <w:lsdException w:name="heading 6" w:uiPriority="9" w:qFormat="1"/>
+    <w:lsdException w:name="heading 7" w:uiPriority="9" w:qFormat="1"/>
+    <w:lsdException w:name="heading 8" w:uiPriority="9" w:qFormat="1"/>
+    <w:lsdException w:name="heading 9" w:uiPriority="9" w:qFormat="1"/>
+    <w:lsdException w:name="toc 1" w:uiPriority="39"/>
+    <w:lsdException w:name="toc 2" w:uiPriority="39"/>
+    <w:lsdException w:name="toc 3" w:uiPriority="39"/>
+    <w:lsdException w:name="toc 4" w:uiPriority="39"/>
+    <w:lsdException w:name="toc 5" w:uiPriority="39"/>
+    <w:lsdException w:name="toc 6" w:uiPriority="39"/>
+    <w:lsdException w:name="toc 7" w:uiPriority="39"/>
+    <w:lsdException w:name="toc 8" w:uiPriority="39"/>
+    <w:lsdException w:name="toc 9" w:uiPriority="39"/>
+    <w:lsdException w:name="caption" w:uiPriority="35" w:qFormat="1"/>
+    <w:lsdException w:name="Title" w:semiHidden="0" w:uiPriority="10" w:unhideWhenUsed="0" w:qFormat="1"/>
+    <w:lsdException w:name="Default Paragraph Font" w:uiPriority="1"/>
+    <w:lsdException w:name="Subtitle" w:semiHidden="0" w:uiPriority="11" w:unhideWhenUsed="0" w:qFormat="1"/>
+    <w:lsdException w:name="Strong" w:semiHidden="0" w:uiPriority="22" w:unhideWhenUsed="0" w:qFormat="1"/>
+    <w:lsdException w:name="Emphasis" w:semiHidden="0" w:uiPriority="20" w:unhideWhenUsed="0" w:qFormat="1"/>
+    <w:lsdException w:name="Table Grid" w:semiHidden="0" w:uiPriority="59" w:unhideWhenUsed="0"/>
+    <w:lsdException w:name="Placeholder Text" w:unhideWhenUsed="0"/>
+    <w:lsdException w:name="No Spacing" w:semiHidden="0" w:uiPriority="1" w:unhideWhenUsed="0" w:qFormat="1"/>
+    <w:lsdException w:name="Light Shading" w:semiHidden="0" w:uiPriority="60" w:unhideWhenUsed="0"/>
+    <w:lsdException w:name="Light List" w:semiHidden="0" w:uiPriority="61" w:unhideWhenUsed="0"/>
+    <w:lsdException w:name="Light Grid" w:semiHidden="0" w:uiPriority="62" w:unhideWhenUsed="0"/>
+    <w:lsdException w:name="Medium Shading 1" w:semiHidden="0" w:uiPriority="63" w:unhideWhenUsed="0"/>
+    <w:lsdException w:name="Medium Shading 2" w:semiHidden="0" w:uiPriority="64" w:unhideWhenUsed="0"/>
+    <w:lsdException w:name="Medium List 1" w:semiHidden="0" w:uiPriority="65" w:unhideWhenUsed="0"/>
+    <w:lsdException w:name="Medium List 2" w:semiHidden="0" w:uiPriority="66" w:unhideWhenUsed="0"/>
+    <w:lsdException w:name="Medium Grid 1" w:semiHidden="0" w:uiPriority="67" w:unhideWhenUsed="0"/>
+    <w:lsdException w:name="Medium Grid 2" w:semiHidden="0" w:uiPriority="68" w:unhideWhenUsed="0"/>
+    <w:lsdException w:name="Medium Grid 3" w:semiHidden="0" w:uiPriority="69" w:unhideWhenUsed="0"/>
+    <w:lsdException w:name="Dark List" w:semiHidden="0" w:uiPriority="70" w:unhideWhenUsed="0"/>
+    <w:lsdException w:name="Colorful Shading" w:semiHidden="0" w:uiPriority="71" w:unhideWhenUsed="0"/>
+    <w:lsdException w:name="Colorful List" w:semiHidden="0" w:uiPriority="72" w:unhideWhenUsed="0"/>
+    <w:lsdException w:name="Colorful Grid" w:semiHidden="0" w:uiPriority="73" w:unhideWhenUsed="0"/>
+    <w:lsdException w:name="Light Shading Accent 1" w:semiHidden="0" w:uiPriority="60" w:unhideWhenUsed="0"/>
+    <w:lsdException w:name="Light List Accent 1" w:semiHidden="0" w:uiPriority="61" w:unhideWhenUsed="0"/>
+    <w:lsdException w:name="Light Grid Accent 1" w:semiHidden="0" w:uiPriority="62" w:unhideWhenUsed="0"/>
+    <w:lsdException w:name="Medium Shading 1 Accent 1" w:semiHidden="0" w:uiPriority="63" w:unhideWhenUsed="0"/>
+    <w:lsdException w:name="Medium Shading 2 Accent 1" w:semiHidden="0" w:uiPriority="64" w:unhideWhenUsed="0"/>
+    <w:lsdException w:name="Medium List 1 Accent 1" w:semiHidden="0" w:uiPriority="65" w:unhideWhenUsed="0"/>
+    <w:lsdException w:name="Revision" w:unhideWhenUsed="0"/>
+    <w:lsdException w:name="List Paragraph" w:semiHidden="0" w:uiPriority="34" w:unhideWhenUsed="0" w:qFormat="1"/>
+    <w:lsdException w:name="Quote" w:semiHidden="0" w:uiPriority="29" w:unhideWhenUsed="0" w:qFormat="1"/>
+    <w:lsdException w:name="Intense Quote" w:semiHidden="0" w:uiPriority="30" w:unhideWhenUsed="0" w:qFormat="1"/>
+    <w:lsdException w:name="Medium List 2 Accent 1" w:semiHidden="0" w:uiPriority="66" w:unhideWhenUsed="0"/>
+    <w:lsdException w:name="Medium Grid 1 Accent 1" w:semiHidden="0" w:uiPriority="67" w:unhideWhenUsed="0"/>
+    <w:lsdException w:name="Medium Grid 2 Accent 1" w:semiHidden="0" w:uiPriority="68" w:unhideWhenUsed="0"/>
+    <w:lsdException w:name="Medium Grid 3 Accent 1" w:semiHidden="0" w:uiPriority="69" w:unhideWhenUsed="0"/>
+    <w:lsdException w:name="Dark List Accent 1" w:semiHidden="0" w:uiPriority="70" w:unhideWhenUsed="0"/>
+    <w:lsdException w:name="Colorful Shading Accent 1" w:semiHidden="0" w:uiPriority="71" w:unhideWhenUsed="0"/>
+    <w:lsdException w:name="Colorful List Accent 1" w:semiHidden="0" w:uiPriority="72" w:unhideWhenUsed="0"/>
+    <w:lsdException w:name="Colorful Grid Accent 1" w:semiHidden="0" w:uiPriority="73" w:unhideWhenUsed="0"/>
+    <w:lsdException w:name="Light Shading Accent 2" w:semiHidden="0" w:uiPriority="60" w:unhideWhenUsed="0"/>
+    <w:lsdException w:name="Light List Accent 2" w:semiHidden="0" w:uiPriority="61" w:unhideWhenUsed="0"/>
+    <w:lsdException w:name="Light Grid Accent 2" w:semiHidden="0" w:uiPriority="62" w:unhideWhenUsed="0"/>
+    <w:lsdException w:name="Medium Shading 1 Accent 2" w:semiHidden="0" w:uiPriority="63" w:unhideWhenUsed="0"/>
+    <w:lsdException w:name="Medium Shading 2 Accent 2" w:semiHidden="0" w:uiPriority="64" w:unhideWhenUsed="0"/>
+    <w:lsdException w:name="Medium List 1 Accent 2" w:semiHidden="0" w:uiPriority="65" w:unhideWhenUsed="0"/>
+    <w:lsdException w:name="Medium List 2 Accent 2" w:semiHidden="0" w:uiPriority="66" w:unhideWhenUsed="0"/>
+    <w:lsdException w:name="Medium Grid 1 Accent 2" w:semiHidden="0" w:uiPriority="67" w:unhideWhenUsed="0"/>
+    <w:lsdException w:name="Medium Grid 2 Accent 2" w:semiHidden="0" w:uiPriority="68" w:unhideWhenUsed="0"/>
+    <w:lsdException w:name="Medium Grid 3 Accent 2" w:semiHidden="0" w:uiPriority="69" w:unhideWhenUsed="0"/>
+    <w:lsdException w:name="Dark List Accent 2" w:semiHidden="0" w:uiPriority="70" w:unhideWhenUsed="0"/>
+    <w:lsdException w:name="Colorful Shading Accent 2" w:semiHidden="0" w:uiPriority="71" w:unhideWhenUsed="0"/>
+    <w:lsdException w:name="Colorful List Accent 2" w:semiHidden="0" w:uiPriority="72" w:unhideWhenUsed="0"/>
+    <w:lsdException w:name="Colorful Grid Accent 2" w:semiHidden="0" w:uiPriority="73" w:unhideWhenUsed="0"/>
+    <w:lsdException w:name="Light Shading Accent 3" w:semiHidden="0" w:uiPriority="60" w:unhideWhenUsed="0"/>
+    <w:lsdException w:name="Light List Accent 3" w:semiHidden="0" w:uiPriority="61" w:unhideWhenUsed="0"/>
+    <w:lsdException w:name="Light Grid Accent 3" w:semiHidden="0" w:uiPriority="62" w:unhideWhenUsed="0"/>
+    <w:lsdException w:name="Medium Shading 1 Accent 3" w:semiHidden="0" w:uiPriority="63" w:unhideWhenUsed="0"/>
+    <w:lsdException w:name="Medium Shading 2 Accent 3" w:semiHidden="0" w:uiPriority="64" w:unhideWhenUsed="0"/>
+    <w:lsdException w:name="Medium List 1 Accent 3" w:semiHidden="0" w:uiPriority="65" w:unhideWhenUsed="0"/>
+    <w:lsdException w:name="Medium List 2 Accent 3" w:semiHidden="0" w:uiPriority="66" w:unhideWhenUsed="0"/>
+    <w:lsdException w:name="Medium Grid 1 Accent 3" w:semiHidden="0" w:uiPriority="67" w:unhideWhenUsed="0"/>
+    <w:lsdException w:name="Medium Grid 2 Accent 3" w:semiHidden="0" w:uiPriority="68" w:unhideWhenUsed="0"/>
+    <w:lsdException w:name="Medium Grid 3 Accent 3" w:semiHidden="0" w:uiPriority="69" w:unhideWhenUsed="0"/>
+    <w:lsdException w:name="Dark List Accent 3" w:semiHidden="0" w:uiPriority="70" w:unhideWhenUsed="0"/>
+    <w:lsdException w:name="Colorful Shading Accent 3" w:semiHidden="0" w:uiPriority="71" w:unhideWhenUsed="0"/>
+    <w:lsdException w:name="Colorful List Accent 3" w:semiHidden="0" w:uiPriority="72" w:unhideWhenUsed="0"/>
+    <w:lsdException w:name="Colorful Grid Accent 3" w:semiHidden="0" w:uiPriority="73" w:unhideWhenUsed="0"/>
+    <w:lsdException w:name="Light Shading Accent 4" w:semiHidden="0" w:uiPriority="60" w:unhideWhenUsed="0"/>
+    <w:lsdException w:name="Light List Accent 4" w:semiHidden="0" w:uiPriority="61" w:unhideWhenUsed="0"/>
+    <w:lsdException w:name="Light Grid Accent 4" w:semiHidden="0" w:uiPriority="62" w:unhideWhenUsed="0"/>
+    <w:lsdException w:name="Medium Shading 1 Accent 4" w:semiHidden="0" w:uiPriority="63" w:unhideWhenUsed="0"/>
+    <w:lsdException w:name="Medium Shading 2 Accent 4" w:semiHidden="0" w:uiPriority="64" w:unhideWhenUsed="0"/>
+    <w:lsdException w:name="Medium List 1 Accent 4" w:semiHidden="0" w:uiPriority="65" w:unhideWhenUsed="0"/>
+    <w:lsdException w:name="Medium List 2 Accent 4" w:semiHidden="0" w:uiPriority="66" w:unhideWhenUsed="0"/>
+    <w:lsdException w:name="Medium Grid 1 Accent 4" w:semiHidden="0" w:uiPriority="67" w:unhideWhenUsed="0"/>
+    <w:lsdException w:name="Medium Grid 2 Accent 4" w:semiHidden="0" w:uiPriority="68" w:unhideWhenUsed="0"/>
+    <w:lsdException w:name="Medium Grid 3 Accent 4" w:semiHidden="0" w:uiPriority="69" w:unhideWhenUsed="0"/>
+    <w:lsdException w:name="Dark List Accent 4" w:semiHidden="0" w:uiPriority="70" w:unhideWhenUsed="0"/>
+    <w:lsdException w:name="Colorful Shading Accent 4" w:semiHidden="0" w:uiPriority="71" w:unhideWhenUsed="0"/>
+    <w:lsdException w:name="Colorful List Accent 4" w:semiHidden="0" w:uiPriority="72" w:unhideWhenUsed="0"/>
+    <w:lsdException w:name="Colorful Grid Accent 4" w:semiHidden="0" w:uiPriority="73" w:unhideWhenUsed="0"/>
+    <w:lsdException w:name="Light Shading Accent 5" w:semiHidden="0" w:uiPriority="60" w:unhideWhenUsed="0"/>
+    <w:lsdException w:name="Light List Accent 5" w:semiHidden="0" w:uiPriority="61" w:unhideWhenUsed="0"/>
+    <w:lsdException w:name="Light Grid Accent 5" w:semiHidden="0" w:uiPriority="62" w:unhideWhenUsed="0"/>
+    <w:lsdException w:name="Medium Shading 1 Accent 5" w:semiHidden="0" w:uiPriority="63" w:unhideWhenUsed="0"/>
+    <w:lsdException w:name="Medium Shading 2 Accent 5" w:semiHidden="0" w:uiPriority="64" w:unhideWhenUsed="0"/>
+    <w:lsdException w:name="Medium List 1 Accent 5" w:semiHidden="0" w:uiPriority="65" w:unhideWhenUsed="0"/>
+    <w:lsdException w:name="Medium List 2 Accent 5" w:semiHidden="0" w:uiPriority="66" w:unhideWhenUsed="0"/>
+    <w:lsdException w:name="Medium Grid 1 Accent 5" w:semiHidden="0" w:uiPriority="67" w:unhideWhenUsed="0"/>
+    <w:lsdException w:name="Medium Grid 2 Accent 5" w:semiHidden="0" w:uiPriority="68" w:unhideWhenUsed="0"/>
+    <w:lsdException w:name="Medium Grid 3 Accent 5" w:semiHidden="0" w:uiPriority="69" w:unhideWhenUsed="0"/>
+    <w:lsdException w:name="Dark List Accent 5" w:semiHidden="0" w:uiPriority="70" w:unhideWhenUsed="0"/>
+    <w:lsdException w:name="Colorful Shading Accent 5" w:semiHidden="0" w:uiPriority="71" w:unhideWhenUsed="0"/>
+    <w:lsdException w:name="Colorful List Accent 5" w:semiHidden="0" w:uiPriority="72" w:unhideWhenUsed="0"/>
+    <w:lsdException w:name="Colorful Grid Accent 5" w:semiHidden="0" w:uiPriority="73" w:unhideWhenUsed="0"/>
+    <w:lsdException w:name="Light Shading Accent 6" w:semiHidden="0" w:uiPriority="60" w:unhideWhenUsed="0"/>
+    <w:lsdException w:name="Light List Accent 6" w:semiHidden="0" w:uiPriority="61" w:unhideWhenUsed="0"/>
+    <w:lsdException w:name="Light Grid Accent 6" w:semiHidden="0" w:uiPriority="62" w:unhideWhenUsed="0"/>
+    <w:lsdException w:name="Medium Shading 1 Accent 6" w:semiHidden="0" w:uiPriority="63" w:unhideWhenUsed="0"/>
+    <w:lsdException w:name="Medium Shading 2 Accent 6" w:semiHidden="0" w:uiPriority="64" w:unhideWhenUsed="0"/>
+    <w:lsdException w:name="Medium List 1 Accent 6" w:semiHidden="0" w:uiPriority="65" w:unhideWhenUsed="0"/>
+    <w:lsdException w:name="Medium List 2 Accent 6" w:semiHidden="0" w:uiPriority="66" w:unhideWhenUsed="0"/>
+    <w:lsdException w:name="Medium Grid 1 Accent 6" w:semiHidden="0" w:uiPriority="67" w:unhideWhenUsed="0"/>
+    <w:lsdException w:name="Medium Grid 2 Accent 6" w:semiHidden="0" w:uiPriority="68" w:unhideWhenUsed="0"/>
+    <w:lsdException w:name="Medium Grid 3 Accent 6" w:semiHidden="0" w:uiPriority="69" w:unhideWhenUsed="0"/>
+    <w:lsdException w:name="Dark List Accent 6" w:semiHidden="0" w:uiPriority="70" w:unhideWhenUsed="0"/>
+    <w:lsdException w:name="Colorful Shading Accent 6" w:semiHidden="0" w:uiPriority="71" w:unhideWhenUsed="0"/>
+    <w:lsdException w:name="Colorful List Accent 6" w:semiHidden="0" w:uiPriority="72" w:unhideWhenUsed="0"/>
+    <w:lsdException w:name="Colorful Grid Accent 6" w:semiHidden="0" w:uiPriority="73" w:unhideWhenUsed="0"/>
+    <w:lsdException w:name="Subtle Emphasis" w:semiHidden="0" w:uiPriority="19" w:unhideWhenUsed="0" w:qFormat="1"/>
+    <w:lsdException w:name="Intense Emphasis" w:semiHidden="0" w:uiPriority="21" w:unhideWhenUsed="0" w:qFormat="1"/>
+    <w:lsdException w:name="Subtle Reference" w:semiHidden="0" w:uiPriority="31" w:unhideWhenUsed="0" w:qFormat="1"/>
+    <w:lsdException w:name="Intense Reference" w:semiHidden="0" w:uiPriority="32" w:unhideWhenUsed="0" w:qFormat="1"/>
+    <w:lsdException w:name="Book Title" w:semiHidden="0" w:uiPriority="33" w:unhideWhenUsed="0" w:qFormat="1"/>
+    <w:lsdException w:name="Bibliography" w:uiPriority="37"/>
+    <w:lsdException w:name="TOC Heading" w:uiPriority="39" w:qFormat="1"/>
+  </w:latentStyles>
+  <w:style w:type="paragraph" w:default="1" w:styleId="Normal">
+    <w:name w:val="Normal"/>
+    <w:qFormat/>
+  </w:style>
+  <w:style w:type="character" w:default="1" w:styleId="Fuentedeprrafopredeter">
+    <w:name w:val="Default Paragraph Font"/>
+    <w:uiPriority w:val="1"/>
+    <w:semiHidden/>
+    <w:unhideWhenUsed/>
+  </w:style>
+  <w:style w:type="table" w:default="1" w:styleId="Tablanormal">
+    <w:name w:val="Normal Table"/>
+    <w:uiPriority w:val="99"/>
+    <w:semiHidden/>
+    <w:unhideWhenUsed/>
+    <w:qFormat/>
+    <w:tblPr>
+      <w:tblInd w:w="0" w:type="dxa"/>
+      <w:tblCellMar>
+        <w:top w:w="0" w:type="dxa"/>
+        <w:left w:w="108" w:type="dxa"/>
+        <w:bottom w:w="0" w:type="dxa"/>
+        <w:right w:w="108" w:type="dxa"/>
+      </w:tblCellMar>
+    </w:tblPr>
+  </w:style>
+  <w:style w:type="numbering" w:default="1" w:styleId="Sinlista">
+    <w:name w:val="No List"/>
+    <w:uiPriority w:val="99"/>
+    <w:semiHidden/>
+    <w:unhideWhenUsed/>
+  </w:style>
+  <w:style w:type="character" w:styleId="Textodelmarcadordeposicin">
+    <w:name w:val="Placeholder Text"/>
+    <w:basedOn w:val="Fuentedeprrafopredeter"/>
+    <w:uiPriority w:val="99"/>
+    <w:semiHidden/>
+    <w:rsid w:val="00D65FF1"/>
+    <w:rPr>
+      <w:color w:val="808080"/>
+    </w:rPr>
+  </w:style>
+</w:styles>
+</file>
+
+<file path=word/glossary/webSettings.xml><?xml version="1.0" encoding="utf-8"?>
+<w:webSettings xmlns:r="http://schemas.openxmlformats.org/officeDocument/2006/relationships" xmlns:w="http://schemas.openxmlformats.org/wordprocessingml/2006/main">
+  <w:optimizeForBrowser/>
+</w:webSettings>
+</file>
+
 <file path=word/theme/theme1.xml><?xml version="1.0" encoding="utf-8"?>
 <a:theme xmlns:a="http://schemas.openxmlformats.org/drawingml/2006/main" name="Office Theme">
   <a:themeElements>
@@ -7587,7 +10890,7 @@
   <a:extraClrSchemeLst/>
   <a:extLst>
     <a:ext uri="{05A4C25C-085E-4340-85A3-A5531E510DB2}">
-      <thm15:themeFamily xmlns:thm15="http://schemas.microsoft.com/office/thememl/2012/main" xmlns="" name="Office Theme" id="{62F939B6-93AF-4DB8-9C6B-D6C7DFDC589F}" vid="{4A3C46E8-61CC-4603-A589-7422A47A8E4A}"/>
+      <thm15:themeFamily xmlns="" xmlns:thm15="http://schemas.microsoft.com/office/thememl/2012/main" name="Office Theme" id="{62F939B6-93AF-4DB8-9C6B-D6C7DFDC589F}" vid="{4A3C46E8-61CC-4603-A589-7422A47A8E4A}"/>
     </a:ext>
   </a:extLst>
 </a:theme>
@@ -7598,7 +10901,7 @@
 </file>
 
 <file path=customXml/itemProps1.xml><?xml version="1.0" encoding="utf-8"?>
-<ds:datastoreItem xmlns:ds="http://schemas.openxmlformats.org/officeDocument/2006/customXml" ds:itemID="{3DC38566-DA72-4C1D-B3A9-57B432044BA0}">
+<ds:datastoreItem xmlns:ds="http://schemas.openxmlformats.org/officeDocument/2006/customXml" ds:itemID="{60D467FB-B55A-4320-8368-F2CC3508D95B}">
   <ds:schemaRefs>
     <ds:schemaRef ds:uri="http://schemas.openxmlformats.org/officeDocument/2006/bibliography"/>
   </ds:schemaRefs>

</xml_diff>

<commit_message>
ejs 9 y 10 (en progreso)
</commit_message>
<xml_diff>
--- a/tp2-stocks/Resolucion.docx
+++ b/tp2-stocks/Resolucion.docx
@@ -261,6 +261,7 @@
         </w:rPr>
         <w:t xml:space="preserve">Ayudante: </w:t>
       </w:r>
+      <w:proofErr w:type="spellStart"/>
       <w:r>
         <w:rPr>
           <w:rFonts w:ascii="Arial" w:hAnsi="Arial" w:cs="Arial"/>
@@ -270,6 +271,7 @@
         </w:rPr>
         <w:t>Lixin</w:t>
       </w:r>
+      <w:proofErr w:type="spellEnd"/>
       <w:r>
         <w:rPr>
           <w:rFonts w:ascii="Arial" w:hAnsi="Arial" w:cs="Arial"/>
@@ -738,8 +740,21 @@
                 <w:shd w:val="clear" w:color="auto" w:fill="FFFFFF"/>
                 <w:lang w:val="es-AR"/>
               </w:rPr>
-              <w:t xml:space="preserve"> Finkelstein</w:t>
+              <w:t xml:space="preserve"> </w:t>
             </w:r>
+            <w:proofErr w:type="spellStart"/>
+            <w:r>
+              <w:rPr>
+                <w:rFonts w:ascii="Arial" w:hAnsi="Arial" w:cs="Arial"/>
+                <w:color w:val="222222"/>
+                <w:sz w:val="28"/>
+                <w:szCs w:val="24"/>
+                <w:shd w:val="clear" w:color="auto" w:fill="FFFFFF"/>
+                <w:lang w:val="es-AR"/>
+              </w:rPr>
+              <w:t>Finkelstein</w:t>
+            </w:r>
+            <w:proofErr w:type="spellEnd"/>
           </w:p>
         </w:tc>
         <w:tc>
@@ -849,8 +864,21 @@
                 <w:shd w:val="clear" w:color="auto" w:fill="FFFFFF"/>
                 <w:lang w:val="es-AR"/>
               </w:rPr>
-              <w:t>Ignacio Bayetto</w:t>
+              <w:t xml:space="preserve">Ignacio </w:t>
             </w:r>
+            <w:proofErr w:type="spellStart"/>
+            <w:r>
+              <w:rPr>
+                <w:rFonts w:ascii="Arial" w:hAnsi="Arial" w:cs="Arial"/>
+                <w:color w:val="222222"/>
+                <w:sz w:val="28"/>
+                <w:szCs w:val="24"/>
+                <w:shd w:val="clear" w:color="auto" w:fill="FFFFFF"/>
+                <w:lang w:val="es-AR"/>
+              </w:rPr>
+              <w:t>Bayetto</w:t>
+            </w:r>
+            <w:proofErr w:type="spellEnd"/>
           </w:p>
         </w:tc>
         <w:tc>
@@ -1420,6 +1448,7 @@
           <w:rFonts w:ascii="Segoe UI" w:hAnsi="Segoe UI" w:cs="Segoe UI"/>
           <w:lang w:val="es-AR"/>
         </w:rPr>
+        <w:lastRenderedPageBreak/>
         <w:t>Ejercicio N° 1</w:t>
       </w:r>
       <w:bookmarkEnd w:id="0"/>
@@ -1851,7 +1880,27 @@
           <w:szCs w:val="24"/>
           <w:lang w:val="es-AR"/>
         </w:rPr>
-        <w:t>Calcular el stock de reorden. Considerar 20 días laborables por mes.</w:t>
+        <w:t xml:space="preserve">Calcular el stock de </w:t>
+      </w:r>
+      <w:proofErr w:type="spellStart"/>
+      <w:r>
+        <w:rPr>
+          <w:rFonts w:ascii="Segoe UI" w:eastAsia="Calibri" w:hAnsi="Segoe UI" w:cs="Segoe UI"/>
+          <w:sz w:val="24"/>
+          <w:szCs w:val="24"/>
+          <w:lang w:val="es-AR"/>
+        </w:rPr>
+        <w:t>reorden</w:t>
+      </w:r>
+      <w:proofErr w:type="spellEnd"/>
+      <w:r>
+        <w:rPr>
+          <w:rFonts w:ascii="Segoe UI" w:eastAsia="Calibri" w:hAnsi="Segoe UI" w:cs="Segoe UI"/>
+          <w:sz w:val="24"/>
+          <w:szCs w:val="24"/>
+          <w:lang w:val="es-AR"/>
+        </w:rPr>
+        <w:t>. Considerar 20 días laborables por mes.</w:t>
       </w:r>
     </w:p>
     <w:p>
@@ -1880,8 +1929,19 @@
           <w:szCs w:val="24"/>
           <w:lang w:val="es-AR"/>
         </w:rPr>
-        <w:t>Si se impone la restricción de que al finalizar el año no debe quedar stock remanente, ¿cuál sería el lote óptimo de compra y cuál sería el costo total esperado anual?</w:t>
-      </w:r>
+        <w:t>Si se impone la restricción de que al finalizar el año no debe quedar stock remanente, ¿cuál sería el lote óptimo de compra y cuál sería el costo total esperado anual</w:t>
+      </w:r>
+      <w:proofErr w:type="gramStart"/>
+      <w:r>
+        <w:rPr>
+          <w:rFonts w:ascii="Segoe UI" w:eastAsia="Calibri" w:hAnsi="Segoe UI" w:cs="Segoe UI"/>
+          <w:sz w:val="24"/>
+          <w:szCs w:val="24"/>
+          <w:lang w:val="es-AR"/>
+        </w:rPr>
+        <w:t>?</w:t>
+      </w:r>
+      <w:proofErr w:type="gramEnd"/>
     </w:p>
     <w:p>
       <w:pPr>
@@ -1990,6 +2050,7 @@
           <w:rFonts w:ascii="Segoe UI" w:hAnsi="Segoe UI" w:cs="Segoe UI"/>
           <w:lang w:val="es-AR"/>
         </w:rPr>
+        <w:lastRenderedPageBreak/>
         <w:t>Hipótesis</w:t>
       </w:r>
     </w:p>
@@ -4286,7 +4347,27 @@
           <w:szCs w:val="24"/>
           <w:lang w:val="es-AR"/>
         </w:rPr>
-        <w:t>Calcular el stock de reorden. Considerar 20 días laborables por mes.</w:t>
+        <w:t xml:space="preserve">Calcular el stock de </w:t>
+      </w:r>
+      <w:proofErr w:type="spellStart"/>
+      <w:r>
+        <w:rPr>
+          <w:rFonts w:ascii="Segoe UI" w:eastAsia="Calibri" w:hAnsi="Segoe UI" w:cs="Segoe UI"/>
+          <w:sz w:val="24"/>
+          <w:szCs w:val="24"/>
+          <w:lang w:val="es-AR"/>
+        </w:rPr>
+        <w:t>reorden</w:t>
+      </w:r>
+      <w:proofErr w:type="spellEnd"/>
+      <w:r>
+        <w:rPr>
+          <w:rFonts w:ascii="Segoe UI" w:eastAsia="Calibri" w:hAnsi="Segoe UI" w:cs="Segoe UI"/>
+          <w:sz w:val="24"/>
+          <w:szCs w:val="24"/>
+          <w:lang w:val="es-AR"/>
+        </w:rPr>
+        <w:t>. Considerar 20 días laborables por mes.</w:t>
       </w:r>
     </w:p>
     <w:p>
@@ -4494,6 +4575,7 @@
           <w:rFonts w:ascii="Segoe UI" w:hAnsi="Segoe UI" w:cs="Segoe UI"/>
           <w:lang w:val="es-AR"/>
         </w:rPr>
+        <w:lastRenderedPageBreak/>
         <w:t>Ejercicio N° 2</w:t>
       </w:r>
       <w:bookmarkEnd w:id="2"/>
@@ -4781,7 +4863,27 @@
           <w:szCs w:val="24"/>
           <w:lang w:val="es-AR"/>
         </w:rPr>
-        <w:t>Calcular el stock de reorden. Considerar 20 días laborables por mes.</w:t>
+        <w:t xml:space="preserve">Calcular el stock de </w:t>
+      </w:r>
+      <w:proofErr w:type="spellStart"/>
+      <w:r>
+        <w:rPr>
+          <w:rFonts w:ascii="Segoe UI" w:eastAsia="Calibri" w:hAnsi="Segoe UI" w:cs="Segoe UI"/>
+          <w:sz w:val="24"/>
+          <w:szCs w:val="24"/>
+          <w:lang w:val="es-AR"/>
+        </w:rPr>
+        <w:t>reorden</w:t>
+      </w:r>
+      <w:proofErr w:type="spellEnd"/>
+      <w:r>
+        <w:rPr>
+          <w:rFonts w:ascii="Segoe UI" w:eastAsia="Calibri" w:hAnsi="Segoe UI" w:cs="Segoe UI"/>
+          <w:sz w:val="24"/>
+          <w:szCs w:val="24"/>
+          <w:lang w:val="es-AR"/>
+        </w:rPr>
+        <w:t>. Considerar 20 días laborables por mes.</w:t>
       </w:r>
     </w:p>
     <w:p>
@@ -5175,6 +5277,7 @@
           <w:rFonts w:ascii="Segoe UI" w:eastAsiaTheme="minorEastAsia" w:hAnsi="Segoe UI" w:cs="Segoe UI"/>
           <w:lang w:val="es-AR"/>
         </w:rPr>
+        <w:lastRenderedPageBreak/>
         <w:t>El producto se mide en unidades continuas.</w:t>
       </w:r>
     </w:p>
@@ -7001,7 +7104,27 @@
           <w:szCs w:val="24"/>
           <w:lang w:val="es-AR"/>
         </w:rPr>
-        <w:t>Calcular el stock de reorden. Considerar 20 días laborables por mes.</w:t>
+        <w:t xml:space="preserve">Calcular el stock de </w:t>
+      </w:r>
+      <w:proofErr w:type="spellStart"/>
+      <w:r>
+        <w:rPr>
+          <w:rFonts w:ascii="Segoe UI" w:eastAsia="Calibri" w:hAnsi="Segoe UI" w:cs="Segoe UI"/>
+          <w:sz w:val="24"/>
+          <w:szCs w:val="24"/>
+          <w:lang w:val="es-AR"/>
+        </w:rPr>
+        <w:t>reorden</w:t>
+      </w:r>
+      <w:proofErr w:type="spellEnd"/>
+      <w:r>
+        <w:rPr>
+          <w:rFonts w:ascii="Segoe UI" w:eastAsia="Calibri" w:hAnsi="Segoe UI" w:cs="Segoe UI"/>
+          <w:sz w:val="24"/>
+          <w:szCs w:val="24"/>
+          <w:lang w:val="es-AR"/>
+        </w:rPr>
+        <w:t>. Considerar 20 días laborables por mes.</w:t>
       </w:r>
     </w:p>
     <w:p>
@@ -7615,7 +7738,27 @@
           <w:lang w:val="es-AR"/>
         </w:rPr>
         <w:br/>
-        <w:t>Por lo tanto, si se mantiene el nivel de stock de protección voy a tener que recalcular el q para que los productos entren en el almacén.</w:t>
+        <w:t xml:space="preserve">Por lo tanto, si se mantiene el nivel de stock de protección voy a tener que recalcular </w:t>
+      </w:r>
+      <w:proofErr w:type="gramStart"/>
+      <w:r>
+        <w:rPr>
+          <w:rFonts w:ascii="Segoe UI" w:eastAsia="Calibri" w:hAnsi="Segoe UI" w:cs="Segoe UI"/>
+          <w:sz w:val="24"/>
+          <w:szCs w:val="24"/>
+          <w:lang w:val="es-AR"/>
+        </w:rPr>
+        <w:t>el</w:t>
+      </w:r>
+      <w:proofErr w:type="gramEnd"/>
+      <w:r>
+        <w:rPr>
+          <w:rFonts w:ascii="Segoe UI" w:eastAsia="Calibri" w:hAnsi="Segoe UI" w:cs="Segoe UI"/>
+          <w:sz w:val="24"/>
+          <w:szCs w:val="24"/>
+          <w:lang w:val="es-AR"/>
+        </w:rPr>
+        <w:t xml:space="preserve"> q para que los productos entren en el almacén.</w:t>
       </w:r>
     </w:p>
     <w:p>
@@ -7830,6 +7973,7 @@
           <w:rFonts w:ascii="TTFF2EC1B0t00" w:eastAsia="Calibri" w:hAnsi="TTFF2EC1B0t00" w:cs="TTFF2EC1B0t00"/>
           <w:lang w:val="es-AR"/>
         </w:rPr>
+        <w:lastRenderedPageBreak/>
         <w:br/>
       </w:r>
       <w:r>
@@ -8679,6 +8823,7 @@
           <w:rFonts w:ascii="Segoe UI" w:hAnsi="Segoe UI" w:cs="Segoe UI"/>
           <w:lang w:val="es-AR"/>
         </w:rPr>
+        <w:lastRenderedPageBreak/>
         <w:t>Ejercicio N° 3</w:t>
       </w:r>
       <w:bookmarkEnd w:id="3"/>
@@ -8974,7 +9119,27 @@
           <w:szCs w:val="24"/>
           <w:lang w:val="es-AR"/>
         </w:rPr>
-        <w:t>Calcular el stock de reorden. Considerar 20 días laborables por mes.</w:t>
+        <w:t xml:space="preserve">Calcular el stock de </w:t>
+      </w:r>
+      <w:proofErr w:type="spellStart"/>
+      <w:r>
+        <w:rPr>
+          <w:rFonts w:ascii="Segoe UI" w:eastAsia="Calibri" w:hAnsi="Segoe UI" w:cs="Segoe UI"/>
+          <w:sz w:val="24"/>
+          <w:szCs w:val="24"/>
+          <w:lang w:val="es-AR"/>
+        </w:rPr>
+        <w:t>reorden</w:t>
+      </w:r>
+      <w:proofErr w:type="spellEnd"/>
+      <w:r>
+        <w:rPr>
+          <w:rFonts w:ascii="Segoe UI" w:eastAsia="Calibri" w:hAnsi="Segoe UI" w:cs="Segoe UI"/>
+          <w:sz w:val="24"/>
+          <w:szCs w:val="24"/>
+          <w:lang w:val="es-AR"/>
+        </w:rPr>
+        <w:t>. Considerar 20 días laborables por mes.</w:t>
       </w:r>
     </w:p>
     <w:p>
@@ -9113,6 +9278,7 @@
           <w:rFonts w:ascii="Segoe UI" w:hAnsi="Segoe UI" w:cs="Segoe UI"/>
           <w:lang w:val="es-AR"/>
         </w:rPr>
+        <w:lastRenderedPageBreak/>
         <w:t>Hipótesis</w:t>
       </w:r>
     </w:p>
@@ -13156,7 +13322,27 @@
           <w:szCs w:val="24"/>
           <w:lang w:val="es-AR"/>
         </w:rPr>
-        <w:t>Calcular el stock de reorden. Considerar 20 días laborables por mes.</w:t>
+        <w:t xml:space="preserve">Calcular el stock de </w:t>
+      </w:r>
+      <w:proofErr w:type="spellStart"/>
+      <w:r>
+        <w:rPr>
+          <w:rFonts w:ascii="Segoe UI" w:eastAsia="Calibri" w:hAnsi="Segoe UI" w:cs="Segoe UI"/>
+          <w:sz w:val="24"/>
+          <w:szCs w:val="24"/>
+          <w:lang w:val="es-AR"/>
+        </w:rPr>
+        <w:t>reorden</w:t>
+      </w:r>
+      <w:proofErr w:type="spellEnd"/>
+      <w:r>
+        <w:rPr>
+          <w:rFonts w:ascii="Segoe UI" w:eastAsia="Calibri" w:hAnsi="Segoe UI" w:cs="Segoe UI"/>
+          <w:sz w:val="24"/>
+          <w:szCs w:val="24"/>
+          <w:lang w:val="es-AR"/>
+        </w:rPr>
+        <w:t>. Considerar 20 días laborables por mes.</w:t>
       </w:r>
     </w:p>
     <w:p>
@@ -13810,6 +13996,7 @@
           <w:rFonts w:ascii="Segoe UI" w:hAnsi="Segoe UI" w:cs="Segoe UI"/>
           <w:lang w:val="es-AR"/>
         </w:rPr>
+        <w:lastRenderedPageBreak/>
         <w:t>Ejercicio N° 4</w:t>
       </w:r>
     </w:p>
@@ -14190,7 +14377,27 @@
           <w:szCs w:val="24"/>
           <w:lang w:val="es-AR"/>
         </w:rPr>
-        <w:t>Calcular el stock de reorden, teniendo en cuenta que el lead time es de 2 días. Considerar</w:t>
+        <w:t xml:space="preserve">Calcular el stock de </w:t>
+      </w:r>
+      <w:proofErr w:type="spellStart"/>
+      <w:r>
+        <w:rPr>
+          <w:rFonts w:ascii="Segoe UI" w:hAnsi="Segoe UI" w:cs="Segoe UI"/>
+          <w:sz w:val="24"/>
+          <w:szCs w:val="24"/>
+          <w:lang w:val="es-AR"/>
+        </w:rPr>
+        <w:t>reorden</w:t>
+      </w:r>
+      <w:proofErr w:type="spellEnd"/>
+      <w:r>
+        <w:rPr>
+          <w:rFonts w:ascii="Segoe UI" w:hAnsi="Segoe UI" w:cs="Segoe UI"/>
+          <w:sz w:val="24"/>
+          <w:szCs w:val="24"/>
+          <w:lang w:val="es-AR"/>
+        </w:rPr>
+        <w:t>, teniendo en cuenta que el lead time es de 2 días. Considerar</w:t>
       </w:r>
       <w:r>
         <w:rPr>
@@ -14913,6 +15120,7 @@
           <w:szCs w:val="24"/>
           <w:lang w:val="es-AR"/>
         </w:rPr>
+        <w:lastRenderedPageBreak/>
         <w:t>Se asume b = 0.</w:t>
       </w:r>
     </w:p>
@@ -17237,7 +17445,27 @@
           <w:szCs w:val="24"/>
           <w:lang w:val="es-AR"/>
         </w:rPr>
-        <w:t>Calcular el stock de reorden, teniendo en cuenta que el lead time es de 2 días. Considerar 20 días laborables por mes.</w:t>
+        <w:t xml:space="preserve">Calcular el stock de </w:t>
+      </w:r>
+      <w:proofErr w:type="spellStart"/>
+      <w:r>
+        <w:rPr>
+          <w:rFonts w:ascii="Segoe UI" w:eastAsia="Calibri" w:hAnsi="Segoe UI" w:cs="Segoe UI"/>
+          <w:sz w:val="24"/>
+          <w:szCs w:val="24"/>
+          <w:lang w:val="es-AR"/>
+        </w:rPr>
+        <w:t>reorden</w:t>
+      </w:r>
+      <w:proofErr w:type="spellEnd"/>
+      <w:r>
+        <w:rPr>
+          <w:rFonts w:ascii="Segoe UI" w:eastAsia="Calibri" w:hAnsi="Segoe UI" w:cs="Segoe UI"/>
+          <w:sz w:val="24"/>
+          <w:szCs w:val="24"/>
+          <w:lang w:val="es-AR"/>
+        </w:rPr>
+        <w:t>, teniendo en cuenta que el lead time es de 2 días. Considerar 20 días laborables por mes.</w:t>
       </w:r>
     </w:p>
     <w:p>
@@ -17277,6 +17505,7 @@
               <w:szCs w:val="24"/>
               <w:lang w:val="es-AR"/>
             </w:rPr>
+            <w:lastRenderedPageBreak/>
             <m:t>LT=2 días*</m:t>
           </m:r>
           <m:f>
@@ -17710,7 +17939,17 @@
           <w:szCs w:val="24"/>
           <w:lang w:val="es-AR"/>
         </w:rPr>
-        <w:t>antes de pasar al sector de embotellamiento. Esta bebida será producida a una tasa constante de</w:t>
+        <w:t xml:space="preserve">antes de pasar al sector de embotellamiento. Esta bebida será producida </w:t>
+      </w:r>
+      <w:r>
+        <w:rPr>
+          <w:rFonts w:ascii="Segoe UI" w:hAnsi="Segoe UI" w:cs="Segoe UI"/>
+          <w:sz w:val="24"/>
+          <w:szCs w:val="24"/>
+          <w:lang w:val="es-AR"/>
+        </w:rPr>
+        <w:lastRenderedPageBreak/>
+        <w:t>a una tasa constante de</w:t>
       </w:r>
       <w:r>
         <w:rPr>
@@ -17962,7 +18201,27 @@
           <w:szCs w:val="24"/>
           <w:lang w:val="es-AR"/>
         </w:rPr>
-        <w:t>Calcular el stock de reorden teniendo en cuenta que LT = 10 horas (Asumir que la</w:t>
+        <w:t xml:space="preserve">Calcular el stock de </w:t>
+      </w:r>
+      <w:proofErr w:type="spellStart"/>
+      <w:r>
+        <w:rPr>
+          <w:rFonts w:ascii="Segoe UI" w:hAnsi="Segoe UI" w:cs="Segoe UI"/>
+          <w:sz w:val="24"/>
+          <w:szCs w:val="24"/>
+          <w:lang w:val="es-AR"/>
+        </w:rPr>
+        <w:t>reorden</w:t>
+      </w:r>
+      <w:proofErr w:type="spellEnd"/>
+      <w:r>
+        <w:rPr>
+          <w:rFonts w:ascii="Segoe UI" w:hAnsi="Segoe UI" w:cs="Segoe UI"/>
+          <w:sz w:val="24"/>
+          <w:szCs w:val="24"/>
+          <w:lang w:val="es-AR"/>
+        </w:rPr>
+        <w:t xml:space="preserve"> teniendo en cuenta que LT = 10 horas (Asumir que la</w:t>
       </w:r>
       <w:r>
         <w:rPr>
@@ -19874,7 +20133,27 @@
           <w:szCs w:val="24"/>
           <w:lang w:val="es-AR"/>
         </w:rPr>
-        <w:t>el stock de reorden teniendo en cuenta que LT = 10 horas (Asumir que la producción total será de 24 horas por día y 365 días por año)</w:t>
+        <w:t xml:space="preserve">el stock de </w:t>
+      </w:r>
+      <w:proofErr w:type="spellStart"/>
+      <w:r>
+        <w:rPr>
+          <w:rFonts w:ascii="Segoe UI" w:eastAsia="Calibri" w:hAnsi="Segoe UI" w:cs="Segoe UI"/>
+          <w:sz w:val="24"/>
+          <w:szCs w:val="24"/>
+          <w:lang w:val="es-AR"/>
+        </w:rPr>
+        <w:t>reorden</w:t>
+      </w:r>
+      <w:proofErr w:type="spellEnd"/>
+      <w:r>
+        <w:rPr>
+          <w:rFonts w:ascii="Segoe UI" w:eastAsia="Calibri" w:hAnsi="Segoe UI" w:cs="Segoe UI"/>
+          <w:sz w:val="24"/>
+          <w:szCs w:val="24"/>
+          <w:lang w:val="es-AR"/>
+        </w:rPr>
+        <w:t xml:space="preserve"> teniendo en cuenta que LT = 10 horas (Asumir que la producción total será de 24 horas por día y 365 días por año)</w:t>
       </w:r>
     </w:p>
     <w:p>
@@ -21870,6 +22149,57 @@
     </w:p>
     <w:p>
       <w:pPr>
+        <w:rPr>
+          <w:lang w:val="es-AR"/>
+        </w:rPr>
+      </w:pPr>
+      <w:r>
+        <w:rPr>
+          <w:lang w:val="es-AR"/>
+        </w:rPr>
+        <w:lastRenderedPageBreak/>
+        <w:t>C</w:t>
+      </w:r>
+      <w:r>
+        <w:rPr>
+          <w:lang w:val="es-AR"/>
+        </w:rPr>
+        <w:t>alcular los lotes de ambos productos que hagan mínimo el costo total esperado,</w:t>
+      </w:r>
+      <w:r>
+        <w:rPr>
+          <w:lang w:val="es-AR"/>
+        </w:rPr>
+        <w:t xml:space="preserve"> </w:t>
+      </w:r>
+      <w:r>
+        <w:rPr>
+          <w:lang w:val="es-AR"/>
+        </w:rPr>
+        <w:t xml:space="preserve">considerando la existencia de una restricción de superficie </w:t>
+      </w:r>
+      <w:r>
+        <w:rPr>
+          <w:lang w:val="es-AR"/>
+        </w:rPr>
+        <w:t>disponible de almacén de 450 m</w:t>
+      </w:r>
+      <w:r>
+        <w:rPr>
+          <w:vertAlign w:val="superscript"/>
+          <w:lang w:val="es-AR"/>
+        </w:rPr>
+        <w:t>2</w:t>
+      </w:r>
+      <w:r>
+        <w:rPr>
+          <w:lang w:val="es-AR"/>
+        </w:rPr>
+        <w:t>.</w:t>
+      </w:r>
+    </w:p>
+    <w:p>
+      <w:pPr>
         <w:pStyle w:val="Heading2"/>
         <w:rPr>
           <w:lang w:val="es-AR"/>
@@ -21892,7 +22222,31 @@
         <w:rPr>
           <w:lang w:val="es-AR"/>
         </w:rPr>
-        <w:t>Modelo con multiítems, con una restricción lineal por menor o igual.</w:t>
+        <w:t xml:space="preserve">Modelo con </w:t>
+      </w:r>
+      <w:r>
+        <w:rPr>
+          <w:lang w:val="es-AR"/>
+        </w:rPr>
+        <w:t>más de un producto</w:t>
+      </w:r>
+      <w:r>
+        <w:rPr>
+          <w:lang w:val="es-AR"/>
+        </w:rPr>
+        <w:t xml:space="preserve">, con una restricción lineal por </w:t>
+      </w:r>
+      <w:r>
+        <w:rPr>
+          <w:lang w:val="es-AR"/>
+        </w:rPr>
+        <w:t>i</w:t>
+      </w:r>
+      <w:r>
+        <w:rPr>
+          <w:lang w:val="es-AR"/>
+        </w:rPr>
+        <w:t>gual.</w:t>
       </w:r>
     </w:p>
     <w:p>
@@ -22067,13 +22421,35 @@
             </m:r>
           </m:e>
           <m:sub>
-            <m:r>
-              <w:rPr>
-                <w:rFonts w:ascii="Cambria Math" w:hAnsi="Cambria Math"/>
-                <w:lang w:val="es-AR"/>
-              </w:rPr>
-              <m:t>1</m:t>
-            </m:r>
+            <m:sSub>
+              <m:sSubPr>
+                <m:ctrlPr>
+                  <w:rPr>
+                    <w:rFonts w:ascii="Cambria Math" w:hAnsi="Cambria Math"/>
+                    <w:i/>
+                    <w:lang w:val="es-AR"/>
+                  </w:rPr>
+                </m:ctrlPr>
+              </m:sSubPr>
+              <m:e>
+                <m:r>
+                  <w:rPr>
+                    <w:rFonts w:ascii="Cambria Math" w:hAnsi="Cambria Math"/>
+                    <w:lang w:val="es-AR"/>
+                  </w:rPr>
+                  <m:t>1</m:t>
+                </m:r>
+              </m:e>
+              <m:sub>
+                <m:r>
+                  <w:rPr>
+                    <w:rFonts w:ascii="Cambria Math" w:hAnsi="Cambria Math"/>
+                    <w:lang w:val="es-AR"/>
+                  </w:rPr>
+                  <m:t>i</m:t>
+                </m:r>
+              </m:sub>
+            </m:sSub>
           </m:sub>
         </m:sSub>
       </m:oMath>
@@ -22224,70 +22600,9 @@
     <w:p>
       <w:pPr>
         <w:pStyle w:val="Heading2"/>
-        <w:rPr>
-          <w:lang w:val="es-AR"/>
-        </w:rPr>
-      </w:pPr>
-      <w:r>
-        <w:rPr>
-          <w:lang w:val="es-AR"/>
-        </w:rPr>
-        <w:t>Ejercicio</w:t>
-      </w:r>
-    </w:p>
-    <w:p>
-      <w:pPr>
-        <w:rPr>
-          <w:lang w:val="es-AR"/>
-        </w:rPr>
-      </w:pPr>
-      <w:r>
-        <w:rPr>
-          <w:lang w:val="es-AR"/>
-        </w:rPr>
-        <w:t>C</w:t>
-      </w:r>
-      <w:r>
-        <w:rPr>
-          <w:lang w:val="es-AR"/>
-        </w:rPr>
-        <w:t>alcular los lotes de ambos productos que hagan mínimo el costo total esperado,</w:t>
-      </w:r>
-      <w:r>
-        <w:rPr>
-          <w:lang w:val="es-AR"/>
-        </w:rPr>
-        <w:t xml:space="preserve"> </w:t>
-      </w:r>
-      <w:r>
-        <w:rPr>
-          <w:lang w:val="es-AR"/>
-        </w:rPr>
-        <w:t xml:space="preserve">considerando la existencia de una restricción de superficie </w:t>
-      </w:r>
-      <w:r>
-        <w:rPr>
-          <w:lang w:val="es-AR"/>
-        </w:rPr>
-        <w:t>disponible de almacén de 450 m</w:t>
-      </w:r>
-      <w:r>
-        <w:rPr>
-          <w:vertAlign w:val="superscript"/>
-          <w:lang w:val="es-AR"/>
-        </w:rPr>
-        <w:t>2</w:t>
-      </w:r>
-      <w:r>
-        <w:rPr>
-          <w:lang w:val="es-AR"/>
-        </w:rPr>
-        <w:t>.</w:t>
-      </w:r>
-    </w:p>
-    <w:p>
-      <w:pPr>
-        <w:pStyle w:val="Heading2"/>
+        <w:tabs>
+          <w:tab w:val="left" w:pos="6724"/>
+        </w:tabs>
         <w:rPr>
           <w:lang w:val="es-AR"/>
         </w:rPr>
@@ -22297,6 +22612,12 @@
           <w:lang w:val="es-AR"/>
         </w:rPr>
         <w:t>Resolución</w:t>
+      </w:r>
+      <w:r>
+        <w:rPr>
+          <w:lang w:val="es-AR"/>
+        </w:rPr>
+        <w:tab/>
       </w:r>
     </w:p>
     <w:p>
@@ -23030,6 +23351,38 @@
                   <w:sz w:val="20"/>
                   <w:lang w:val="es-AR"/>
                 </w:rPr>
+                <m:t>b</m:t>
+              </m:r>
+            </m:e>
+            <m:sub>
+              <m:r>
+                <w:rPr>
+                  <w:rFonts w:ascii="Cambria Math" w:hAnsi="Cambria Math"/>
+                  <w:sz w:val="20"/>
+                  <w:lang w:val="es-AR"/>
+                </w:rPr>
+                <m:t>B</m:t>
+              </m:r>
+            </m:sub>
+          </m:sSub>
+          <m:sSub>
+            <m:sSubPr>
+              <m:ctrlPr>
+                <w:rPr>
+                  <w:rFonts w:ascii="Cambria Math" w:hAnsi="Cambria Math"/>
+                  <w:i/>
+                  <w:sz w:val="20"/>
+                  <w:lang w:val="es-AR"/>
+                </w:rPr>
+              </m:ctrlPr>
+            </m:sSubPr>
+            <m:e>
+              <m:r>
+                <w:rPr>
+                  <w:rFonts w:ascii="Cambria Math" w:hAnsi="Cambria Math"/>
+                  <w:sz w:val="20"/>
+                  <w:lang w:val="es-AR"/>
+                </w:rPr>
                 <m:t>D</m:t>
               </m:r>
             </m:e>
@@ -23282,18 +23635,20 @@
     <w:p>
       <w:pPr>
         <w:rPr>
-          <w:rFonts w:eastAsiaTheme="minorEastAsia"/>
-          <w:sz w:val="20"/>
-          <w:lang w:val="es-AR"/>
-        </w:rPr>
-      </w:pPr>
-      <w:r>
-        <w:rPr>
-          <w:rFonts w:eastAsiaTheme="minorEastAsia"/>
-          <w:sz w:val="20"/>
+          <w:lang w:val="es-AR"/>
+        </w:rPr>
+      </w:pPr>
+      <w:r>
+        <w:rPr>
           <w:lang w:val="es-AR"/>
         </w:rPr>
         <w:t>Sujeto a la restricción</w:t>
+      </w:r>
+      <w:r>
+        <w:rPr>
+          <w:lang w:val="es-AR"/>
+        </w:rPr>
+        <w:t>:</w:t>
       </w:r>
     </w:p>
     <w:p>
@@ -23382,7 +23737,14 @@
               <w:rFonts w:ascii="Cambria Math" w:hAnsi="Cambria Math"/>
               <w:lang w:val="es-AR"/>
             </w:rPr>
-            <m:t>≤450</m:t>
+            <m:t>=</m:t>
+          </m:r>
+          <m:r>
+            <w:rPr>
+              <w:rFonts w:ascii="Cambria Math" w:hAnsi="Cambria Math"/>
+              <w:lang w:val="es-AR"/>
+            </w:rPr>
+            <m:t>450</m:t>
           </m:r>
         </m:oMath>
       </m:oMathPara>
@@ -23519,390 +23881,8 @@
           <w:rFonts w:eastAsiaTheme="minorEastAsia"/>
           <w:lang w:val="es-AR"/>
         </w:rPr>
-        <w:t>.</w:t>
-      </w:r>
-    </w:p>
-    <w:tbl>
-      <w:tblPr>
-        <w:tblStyle w:val="TableGrid"/>
-        <w:tblW w:w="0" w:type="auto"/>
-        <w:jc w:val="center"/>
-        <w:tblLook w:val="04A0" w:firstRow="1" w:lastRow="0" w:firstColumn="1" w:lastColumn="0" w:noHBand="0" w:noVBand="1"/>
-      </w:tblPr>
-      <w:tblGrid>
-        <w:gridCol w:w="3611"/>
-        <w:gridCol w:w="1219"/>
-        <w:gridCol w:w="1206"/>
-      </w:tblGrid>
-      <w:tr>
-        <w:trPr>
-          <w:jc w:val="center"/>
-        </w:trPr>
-        <w:tc>
-          <w:tcPr>
-            <w:tcW w:w="0" w:type="auto"/>
-          </w:tcPr>
-          <w:p>
-            <w:pPr>
-              <w:rPr>
-                <w:lang w:val="es-AR"/>
-              </w:rPr>
-            </w:pPr>
-          </w:p>
-        </w:tc>
-        <w:tc>
-          <w:tcPr>
-            <w:tcW w:w="0" w:type="auto"/>
-          </w:tcPr>
-          <w:p>
-            <w:pPr>
-              <w:rPr>
-                <w:lang w:val="es-AR"/>
-              </w:rPr>
-            </w:pPr>
-            <w:r>
-              <w:rPr>
-                <w:lang w:val="es-AR"/>
-              </w:rPr>
-              <w:t>Producto A</w:t>
-            </w:r>
-          </w:p>
-        </w:tc>
-        <w:tc>
-          <w:tcPr>
-            <w:tcW w:w="0" w:type="auto"/>
-          </w:tcPr>
-          <w:p>
-            <w:pPr>
-              <w:rPr>
-                <w:lang w:val="es-AR"/>
-              </w:rPr>
-            </w:pPr>
-            <w:r>
-              <w:rPr>
-                <w:lang w:val="es-AR"/>
-              </w:rPr>
-              <w:t>Producto B</w:t>
-            </w:r>
-          </w:p>
-        </w:tc>
-      </w:tr>
-      <w:tr>
-        <w:trPr>
-          <w:jc w:val="center"/>
-        </w:trPr>
-        <w:tc>
-          <w:tcPr>
-            <w:tcW w:w="0" w:type="auto"/>
-          </w:tcPr>
-          <w:p>
-            <w:pPr>
-              <w:rPr>
-                <w:lang w:val="es-AR"/>
-              </w:rPr>
-            </w:pPr>
-            <w:r>
-              <w:rPr>
-                <w:lang w:val="es-AR"/>
-              </w:rPr>
-              <w:t>Demanda (u./mes)</w:t>
-            </w:r>
-          </w:p>
-        </w:tc>
-        <w:tc>
-          <w:tcPr>
-            <w:tcW w:w="0" w:type="auto"/>
-          </w:tcPr>
-          <w:p>
-            <w:pPr>
-              <w:rPr>
-                <w:lang w:val="es-AR"/>
-              </w:rPr>
-            </w:pPr>
-            <w:r>
-              <w:rPr>
-                <w:lang w:val="es-AR"/>
-              </w:rPr>
-              <w:t>1500</w:t>
-            </w:r>
-          </w:p>
-        </w:tc>
-        <w:tc>
-          <w:tcPr>
-            <w:tcW w:w="0" w:type="auto"/>
-          </w:tcPr>
-          <w:p>
-            <w:pPr>
-              <w:rPr>
-                <w:lang w:val="es-AR"/>
-              </w:rPr>
-            </w:pPr>
-            <w:r>
-              <w:rPr>
-                <w:lang w:val="es-AR"/>
-              </w:rPr>
-              <w:t>2000</w:t>
-            </w:r>
-          </w:p>
-        </w:tc>
-      </w:tr>
-      <w:tr>
-        <w:trPr>
-          <w:jc w:val="center"/>
-        </w:trPr>
-        <w:tc>
-          <w:tcPr>
-            <w:tcW w:w="0" w:type="auto"/>
-          </w:tcPr>
-          <w:p>
-            <w:pPr>
-              <w:rPr>
-                <w:lang w:val="es-AR"/>
-              </w:rPr>
-            </w:pPr>
-            <w:r>
-              <w:rPr>
-                <w:lang w:val="es-AR"/>
-              </w:rPr>
-              <w:t>Costo de orden ($)</w:t>
-            </w:r>
-          </w:p>
-        </w:tc>
-        <w:tc>
-          <w:tcPr>
-            <w:tcW w:w="0" w:type="auto"/>
-          </w:tcPr>
-          <w:p>
-            <w:pPr>
-              <w:rPr>
-                <w:lang w:val="es-AR"/>
-              </w:rPr>
-            </w:pPr>
-            <w:r>
-              <w:rPr>
-                <w:lang w:val="es-AR"/>
-              </w:rPr>
-              <w:t>500</w:t>
-            </w:r>
-          </w:p>
-        </w:tc>
-        <w:tc>
-          <w:tcPr>
-            <w:tcW w:w="0" w:type="auto"/>
-          </w:tcPr>
-          <w:p>
-            <w:pPr>
-              <w:rPr>
-                <w:lang w:val="es-AR"/>
-              </w:rPr>
-            </w:pPr>
-            <w:r>
-              <w:rPr>
-                <w:lang w:val="es-AR"/>
-              </w:rPr>
-              <w:t>500</w:t>
-            </w:r>
-          </w:p>
-        </w:tc>
-      </w:tr>
-      <w:tr>
-        <w:trPr>
-          <w:jc w:val="center"/>
-        </w:trPr>
-        <w:tc>
-          <w:tcPr>
-            <w:tcW w:w="0" w:type="auto"/>
-          </w:tcPr>
-          <w:p>
-            <w:pPr>
-              <w:rPr>
-                <w:lang w:val="es-AR"/>
-              </w:rPr>
-            </w:pPr>
-            <w:r>
-              <w:rPr>
-                <w:lang w:val="es-AR"/>
-              </w:rPr>
-              <w:t>Precio de compra ($/u)</w:t>
-            </w:r>
-          </w:p>
-        </w:tc>
-        <w:tc>
-          <w:tcPr>
-            <w:tcW w:w="0" w:type="auto"/>
-          </w:tcPr>
-          <w:p>
-            <w:pPr>
-              <w:rPr>
-                <w:lang w:val="es-AR"/>
-              </w:rPr>
-            </w:pPr>
-            <w:r>
-              <w:rPr>
-                <w:lang w:val="es-AR"/>
-              </w:rPr>
-              <w:t>150</w:t>
-            </w:r>
-          </w:p>
-        </w:tc>
-        <w:tc>
-          <w:tcPr>
-            <w:tcW w:w="0" w:type="auto"/>
-          </w:tcPr>
-          <w:p>
-            <w:pPr>
-              <w:rPr>
-                <w:lang w:val="es-AR"/>
-              </w:rPr>
-            </w:pPr>
-            <w:r>
-              <w:rPr>
-                <w:lang w:val="es-AR"/>
-              </w:rPr>
-              <w:t>100</w:t>
-            </w:r>
-          </w:p>
-        </w:tc>
-      </w:tr>
-      <w:tr>
-        <w:trPr>
-          <w:jc w:val="center"/>
-        </w:trPr>
-        <w:tc>
-          <w:tcPr>
-            <w:tcW w:w="0" w:type="auto"/>
-          </w:tcPr>
-          <w:p>
-            <w:pPr>
-              <w:rPr>
-                <w:lang w:val="es-AR"/>
-              </w:rPr>
-            </w:pPr>
-            <w:r>
-              <w:rPr>
-                <w:lang w:val="es-AR"/>
-              </w:rPr>
-              <w:t>Tasa de inmovilización mensual</w:t>
-            </w:r>
-          </w:p>
-        </w:tc>
-        <w:tc>
-          <w:tcPr>
-            <w:tcW w:w="0" w:type="auto"/>
-          </w:tcPr>
-          <w:p>
-            <w:pPr>
-              <w:rPr>
-                <w:lang w:val="es-AR"/>
-              </w:rPr>
-            </w:pPr>
-            <w:r>
-              <w:rPr>
-                <w:lang w:val="es-AR"/>
-              </w:rPr>
-              <w:t>2%</w:t>
-            </w:r>
-          </w:p>
-        </w:tc>
-        <w:tc>
-          <w:tcPr>
-            <w:tcW w:w="0" w:type="auto"/>
-          </w:tcPr>
-          <w:p>
-            <w:pPr>
-              <w:rPr>
-                <w:lang w:val="es-AR"/>
-              </w:rPr>
-            </w:pPr>
-            <w:r>
-              <w:rPr>
-                <w:lang w:val="es-AR"/>
-              </w:rPr>
-              <w:t>2%</w:t>
-            </w:r>
-          </w:p>
-        </w:tc>
-      </w:tr>
-      <w:tr>
-        <w:trPr>
-          <w:jc w:val="center"/>
-        </w:trPr>
-        <w:tc>
-          <w:tcPr>
-            <w:tcW w:w="0" w:type="auto"/>
-          </w:tcPr>
-          <w:p>
-            <w:pPr>
-              <w:rPr>
-                <w:lang w:val="es-AR"/>
-              </w:rPr>
-            </w:pPr>
-            <w:r>
-              <w:rPr>
-                <w:lang w:val="es-AR"/>
-              </w:rPr>
-              <w:t>Superficie ocupada en almacén (m</w:t>
-            </w:r>
-            <w:r>
-              <w:rPr>
-                <w:vertAlign w:val="superscript"/>
-                <w:lang w:val="es-AR"/>
-              </w:rPr>
-              <w:t>2</w:t>
-            </w:r>
-            <w:r>
-              <w:rPr>
-                <w:lang w:val="es-AR"/>
-              </w:rPr>
-              <w:t>/u)</w:t>
-            </w:r>
-          </w:p>
-        </w:tc>
-        <w:tc>
-          <w:tcPr>
-            <w:tcW w:w="0" w:type="auto"/>
-          </w:tcPr>
-          <w:p>
-            <w:pPr>
-              <w:rPr>
-                <w:lang w:val="es-AR"/>
-              </w:rPr>
-            </w:pPr>
-            <w:r>
-              <w:rPr>
-                <w:lang w:val="es-AR"/>
-              </w:rPr>
-              <w:t>0,1</w:t>
-            </w:r>
-          </w:p>
-        </w:tc>
-        <w:tc>
-          <w:tcPr>
-            <w:tcW w:w="0" w:type="auto"/>
-          </w:tcPr>
-          <w:p>
-            <w:pPr>
-              <w:rPr>
-                <w:lang w:val="es-AR"/>
-              </w:rPr>
-            </w:pPr>
-            <w:r>
-              <w:rPr>
-                <w:lang w:val="es-AR"/>
-              </w:rPr>
-              <w:t>0,6</w:t>
-            </w:r>
-          </w:p>
-        </w:tc>
-      </w:tr>
-    </w:tbl>
-    <w:p>
-      <w:pPr>
-        <w:rPr>
-          <w:rFonts w:eastAsiaTheme="minorEastAsia"/>
-          <w:lang w:val="es-AR"/>
-        </w:rPr>
-      </w:pPr>
+        <w:t xml:space="preserve"> haciendo caso omiso a la restricción.</w:t>
+      </w:r>
     </w:p>
     <w:p>
       <w:pPr>
@@ -24187,7 +24167,31 @@
                       <w:sz w:val="24"/>
                       <w:lang w:val="es-AR"/>
                     </w:rPr>
-                    <m:t>2.500.1500</m:t>
+                    <m:t>2×</m:t>
+                  </m:r>
+                  <m:r>
+                    <w:rPr>
+                      <w:rFonts w:ascii="Cambria Math" w:hAnsi="Cambria Math"/>
+                      <w:sz w:val="24"/>
+                      <w:lang w:val="es-AR"/>
+                    </w:rPr>
+                    <m:t>500</m:t>
+                  </m:r>
+                  <m:r>
+                    <w:rPr>
+                      <w:rFonts w:ascii="Cambria Math" w:hAnsi="Cambria Math"/>
+                      <w:sz w:val="24"/>
+                      <w:lang w:val="es-AR"/>
+                    </w:rPr>
+                    <m:t>×</m:t>
+                  </m:r>
+                  <m:r>
+                    <w:rPr>
+                      <w:rFonts w:ascii="Cambria Math" w:hAnsi="Cambria Math"/>
+                      <w:sz w:val="24"/>
+                      <w:lang w:val="es-AR"/>
+                    </w:rPr>
+                    <m:t>1500</m:t>
                   </m:r>
                 </m:num>
                 <m:den>
@@ -24197,7 +24201,7 @@
                       <w:sz w:val="24"/>
                       <w:lang w:val="es-AR"/>
                     </w:rPr>
-                    <m:t>1.</m:t>
+                    <m:t>1×</m:t>
                   </m:r>
                   <m:r>
                     <w:rPr>
@@ -24537,7 +24541,7 @@
                       <w:sz w:val="24"/>
                       <w:lang w:val="es-AR"/>
                     </w:rPr>
-                    <m:t>2.500.</m:t>
+                    <m:t>2</m:t>
                   </m:r>
                   <m:r>
                     <w:rPr>
@@ -24545,7 +24549,7 @@
                       <w:sz w:val="24"/>
                       <w:lang w:val="es-AR"/>
                     </w:rPr>
-                    <m:t>20</m:t>
+                    <m:t>×</m:t>
                   </m:r>
                   <m:r>
                     <w:rPr>
@@ -24553,7 +24557,23 @@
                       <w:sz w:val="24"/>
                       <w:lang w:val="es-AR"/>
                     </w:rPr>
-                    <m:t>00</m:t>
+                    <m:t>500</m:t>
+                  </m:r>
+                  <m:r>
+                    <w:rPr>
+                      <w:rFonts w:ascii="Cambria Math" w:hAnsi="Cambria Math"/>
+                      <w:sz w:val="24"/>
+                      <w:lang w:val="es-AR"/>
+                    </w:rPr>
+                    <m:t>×</m:t>
+                  </m:r>
+                  <m:r>
+                    <w:rPr>
+                      <w:rFonts w:ascii="Cambria Math" w:hAnsi="Cambria Math"/>
+                      <w:sz w:val="24"/>
+                      <w:lang w:val="es-AR"/>
+                    </w:rPr>
+                    <m:t>2000</m:t>
                   </m:r>
                 </m:num>
                 <m:den>
@@ -24563,7 +24583,15 @@
                       <w:sz w:val="24"/>
                       <w:lang w:val="es-AR"/>
                     </w:rPr>
-                    <m:t>1.</m:t>
+                    <m:t>1</m:t>
+                  </m:r>
+                  <m:r>
+                    <w:rPr>
+                      <w:rFonts w:ascii="Cambria Math" w:hAnsi="Cambria Math"/>
+                      <w:sz w:val="24"/>
+                      <w:lang w:val="es-AR"/>
+                    </w:rPr>
+                    <m:t>×</m:t>
                   </m:r>
                   <m:r>
                     <w:rPr>
@@ -24634,46 +24662,13 @@
           <w:sz w:val="24"/>
           <w:lang w:val="es-AR"/>
         </w:rPr>
-        <w:t xml:space="preserve">Luego verificamos si dichos valores cumplen la restricción: </w:t>
-      </w:r>
-      <m:oMath>
-        <m:r>
-          <w:rPr>
-            <w:rFonts w:ascii="Cambria Math" w:eastAsiaTheme="minorEastAsia" w:hAnsi="Cambria Math"/>
-            <w:sz w:val="24"/>
-            <w:lang w:val="es-AR"/>
-          </w:rPr>
-          <m:t>0,1×707,1067+0,6×1000=670,71067</m:t>
-        </m:r>
-      </m:oMath>
-      <w:r>
-        <w:rPr>
-          <w:rFonts w:eastAsiaTheme="minorEastAsia"/>
-          <w:sz w:val="24"/>
-          <w:lang w:val="es-AR"/>
-        </w:rPr>
-        <w:t>. Como no cumple la restricción, aplicamos el método de Lagrange.</w:t>
-      </w:r>
-    </w:p>
-    <w:p>
-      <w:pPr>
-        <w:rPr>
-          <w:rFonts w:eastAsiaTheme="minorEastAsia"/>
-          <w:sz w:val="24"/>
-          <w:lang w:val="es-AR"/>
-        </w:rPr>
-      </w:pPr>
-      <w:r>
-        <w:rPr>
-          <w:rFonts w:eastAsiaTheme="minorEastAsia"/>
-          <w:sz w:val="24"/>
-          <w:lang w:val="es-AR"/>
-        </w:rPr>
-        <w:t>El nuevo funcional es:</w:t>
-      </w:r>
-    </w:p>
-    <w:p>
-      <w:pPr>
+        <w:lastRenderedPageBreak/>
+        <w:t>Luego verificamos si dichos valores cumplen la restricción:</w:t>
+      </w:r>
+    </w:p>
+    <w:p>
+      <w:pPr>
+        <w:jc w:val="center"/>
         <w:rPr>
           <w:rFonts w:eastAsiaTheme="minorEastAsia"/>
           <w:sz w:val="24"/>
@@ -24688,7 +24683,483 @@
               <w:sz w:val="24"/>
               <w:lang w:val="es-AR"/>
             </w:rPr>
-            <m:t>L=</m:t>
+            <m:t>0,1×707,1067+0,6×1000=670,71067</m:t>
+          </m:r>
+        </m:oMath>
+      </m:oMathPara>
+    </w:p>
+    <w:p>
+      <w:pPr>
+        <w:rPr>
+          <w:rFonts w:eastAsiaTheme="minorEastAsia"/>
+          <w:sz w:val="24"/>
+          <w:lang w:val="es-AR"/>
+        </w:rPr>
+      </w:pPr>
+      <w:r>
+        <w:rPr>
+          <w:rFonts w:eastAsiaTheme="minorEastAsia"/>
+          <w:sz w:val="24"/>
+          <w:lang w:val="es-AR"/>
+        </w:rPr>
+        <w:t xml:space="preserve">Como no cumple la restricción, </w:t>
+      </w:r>
+      <w:r>
+        <w:rPr>
+          <w:rFonts w:eastAsiaTheme="minorEastAsia"/>
+          <w:sz w:val="24"/>
+          <w:lang w:val="es-AR"/>
+        </w:rPr>
+        <w:t xml:space="preserve">aplicamos el método de </w:t>
+      </w:r>
+      <w:proofErr w:type="spellStart"/>
+      <w:r>
+        <w:rPr>
+          <w:rFonts w:eastAsiaTheme="minorEastAsia"/>
+          <w:sz w:val="24"/>
+          <w:lang w:val="es-AR"/>
+        </w:rPr>
+        <w:t>Lagrange</w:t>
+      </w:r>
+      <w:proofErr w:type="spellEnd"/>
+      <w:r>
+        <w:rPr>
+          <w:rFonts w:eastAsiaTheme="minorEastAsia"/>
+          <w:sz w:val="24"/>
+          <w:lang w:val="es-AR"/>
+        </w:rPr>
+        <w:t>.</w:t>
+      </w:r>
+    </w:p>
+    <w:p>
+      <w:pPr>
+        <w:rPr>
+          <w:rFonts w:eastAsiaTheme="minorEastAsia"/>
+          <w:sz w:val="24"/>
+          <w:lang w:val="es-AR"/>
+        </w:rPr>
+      </w:pPr>
+      <w:r>
+        <w:rPr>
+          <w:rFonts w:eastAsiaTheme="minorEastAsia"/>
+          <w:sz w:val="24"/>
+          <w:lang w:val="es-AR"/>
+        </w:rPr>
+        <w:t>El nuevo funcional es:</w:t>
+      </w:r>
+    </w:p>
+    <w:tbl>
+      <w:tblPr>
+        <w:tblStyle w:val="TableGrid"/>
+        <w:tblW w:w="0" w:type="auto"/>
+        <w:jc w:val="center"/>
+        <w:tblLook w:val="04A0" w:firstRow="1" w:lastRow="0" w:firstColumn="1" w:lastColumn="0" w:noHBand="0" w:noVBand="1"/>
+      </w:tblPr>
+      <w:tblGrid>
+        <w:gridCol w:w="3611"/>
+        <w:gridCol w:w="1219"/>
+        <w:gridCol w:w="1206"/>
+      </w:tblGrid>
+      <w:tr>
+        <w:trPr>
+          <w:jc w:val="center"/>
+        </w:trPr>
+        <w:tc>
+          <w:tcPr>
+            <w:tcW w:w="0" w:type="auto"/>
+          </w:tcPr>
+          <w:p>
+            <w:pPr>
+              <w:rPr>
+                <w:lang w:val="es-AR"/>
+              </w:rPr>
+            </w:pPr>
+          </w:p>
+        </w:tc>
+        <w:tc>
+          <w:tcPr>
+            <w:tcW w:w="0" w:type="auto"/>
+          </w:tcPr>
+          <w:p>
+            <w:pPr>
+              <w:rPr>
+                <w:lang w:val="es-AR"/>
+              </w:rPr>
+            </w:pPr>
+            <w:r>
+              <w:rPr>
+                <w:lang w:val="es-AR"/>
+              </w:rPr>
+              <w:t>Producto A</w:t>
+            </w:r>
+          </w:p>
+        </w:tc>
+        <w:tc>
+          <w:tcPr>
+            <w:tcW w:w="0" w:type="auto"/>
+          </w:tcPr>
+          <w:p>
+            <w:pPr>
+              <w:rPr>
+                <w:lang w:val="es-AR"/>
+              </w:rPr>
+            </w:pPr>
+            <w:r>
+              <w:rPr>
+                <w:lang w:val="es-AR"/>
+              </w:rPr>
+              <w:t>Producto B</w:t>
+            </w:r>
+          </w:p>
+        </w:tc>
+      </w:tr>
+      <w:tr>
+        <w:trPr>
+          <w:jc w:val="center"/>
+        </w:trPr>
+        <w:tc>
+          <w:tcPr>
+            <w:tcW w:w="0" w:type="auto"/>
+          </w:tcPr>
+          <w:p>
+            <w:pPr>
+              <w:rPr>
+                <w:lang w:val="es-AR"/>
+              </w:rPr>
+            </w:pPr>
+            <w:r>
+              <w:rPr>
+                <w:lang w:val="es-AR"/>
+              </w:rPr>
+              <w:t>Demanda (u./mes) – D</w:t>
+            </w:r>
+          </w:p>
+        </w:tc>
+        <w:tc>
+          <w:tcPr>
+            <w:tcW w:w="0" w:type="auto"/>
+          </w:tcPr>
+          <w:p>
+            <w:pPr>
+              <w:rPr>
+                <w:lang w:val="es-AR"/>
+              </w:rPr>
+            </w:pPr>
+            <w:r>
+              <w:rPr>
+                <w:lang w:val="es-AR"/>
+              </w:rPr>
+              <w:t>1500</w:t>
+            </w:r>
+          </w:p>
+        </w:tc>
+        <w:tc>
+          <w:tcPr>
+            <w:tcW w:w="0" w:type="auto"/>
+          </w:tcPr>
+          <w:p>
+            <w:pPr>
+              <w:rPr>
+                <w:lang w:val="es-AR"/>
+              </w:rPr>
+            </w:pPr>
+            <w:r>
+              <w:rPr>
+                <w:lang w:val="es-AR"/>
+              </w:rPr>
+              <w:t>2000</w:t>
+            </w:r>
+          </w:p>
+        </w:tc>
+      </w:tr>
+      <w:tr>
+        <w:trPr>
+          <w:jc w:val="center"/>
+        </w:trPr>
+        <w:tc>
+          <w:tcPr>
+            <w:tcW w:w="0" w:type="auto"/>
+          </w:tcPr>
+          <w:p>
+            <w:pPr>
+              <w:rPr>
+                <w:lang w:val="es-AR"/>
+              </w:rPr>
+            </w:pPr>
+            <w:r>
+              <w:rPr>
+                <w:lang w:val="es-AR"/>
+              </w:rPr>
+              <w:t xml:space="preserve">Costo de orden ($) – K </w:t>
+            </w:r>
+          </w:p>
+        </w:tc>
+        <w:tc>
+          <w:tcPr>
+            <w:tcW w:w="0" w:type="auto"/>
+          </w:tcPr>
+          <w:p>
+            <w:pPr>
+              <w:rPr>
+                <w:lang w:val="es-AR"/>
+              </w:rPr>
+            </w:pPr>
+            <w:r>
+              <w:rPr>
+                <w:lang w:val="es-AR"/>
+              </w:rPr>
+              <w:t>500</w:t>
+            </w:r>
+          </w:p>
+        </w:tc>
+        <w:tc>
+          <w:tcPr>
+            <w:tcW w:w="0" w:type="auto"/>
+          </w:tcPr>
+          <w:p>
+            <w:pPr>
+              <w:rPr>
+                <w:lang w:val="es-AR"/>
+              </w:rPr>
+            </w:pPr>
+            <w:r>
+              <w:rPr>
+                <w:lang w:val="es-AR"/>
+              </w:rPr>
+              <w:t>500</w:t>
+            </w:r>
+          </w:p>
+        </w:tc>
+      </w:tr>
+      <w:tr>
+        <w:trPr>
+          <w:jc w:val="center"/>
+        </w:trPr>
+        <w:tc>
+          <w:tcPr>
+            <w:tcW w:w="0" w:type="auto"/>
+          </w:tcPr>
+          <w:p>
+            <w:pPr>
+              <w:rPr>
+                <w:lang w:val="es-AR"/>
+              </w:rPr>
+            </w:pPr>
+            <w:r>
+              <w:rPr>
+                <w:lang w:val="es-AR"/>
+              </w:rPr>
+              <w:t>Precio de compra ($/u) – B</w:t>
+            </w:r>
+          </w:p>
+        </w:tc>
+        <w:tc>
+          <w:tcPr>
+            <w:tcW w:w="0" w:type="auto"/>
+          </w:tcPr>
+          <w:p>
+            <w:pPr>
+              <w:rPr>
+                <w:lang w:val="es-AR"/>
+              </w:rPr>
+            </w:pPr>
+            <w:r>
+              <w:rPr>
+                <w:lang w:val="es-AR"/>
+              </w:rPr>
+              <w:t>150</w:t>
+            </w:r>
+          </w:p>
+        </w:tc>
+        <w:tc>
+          <w:tcPr>
+            <w:tcW w:w="0" w:type="auto"/>
+          </w:tcPr>
+          <w:p>
+            <w:pPr>
+              <w:rPr>
+                <w:lang w:val="es-AR"/>
+              </w:rPr>
+            </w:pPr>
+            <w:r>
+              <w:rPr>
+                <w:lang w:val="es-AR"/>
+              </w:rPr>
+              <w:t>100</w:t>
+            </w:r>
+          </w:p>
+        </w:tc>
+      </w:tr>
+      <w:tr>
+        <w:trPr>
+          <w:jc w:val="center"/>
+        </w:trPr>
+        <w:tc>
+          <w:tcPr>
+            <w:tcW w:w="0" w:type="auto"/>
+          </w:tcPr>
+          <w:p>
+            <w:pPr>
+              <w:rPr>
+                <w:lang w:val="es-AR"/>
+              </w:rPr>
+            </w:pPr>
+            <w:r>
+              <w:rPr>
+                <w:lang w:val="es-AR"/>
+              </w:rPr>
+              <w:t xml:space="preserve">Tasa de inmovilización mensual –I </w:t>
+            </w:r>
+          </w:p>
+        </w:tc>
+        <w:tc>
+          <w:tcPr>
+            <w:tcW w:w="0" w:type="auto"/>
+          </w:tcPr>
+          <w:p>
+            <w:pPr>
+              <w:rPr>
+                <w:lang w:val="es-AR"/>
+              </w:rPr>
+            </w:pPr>
+            <w:r>
+              <w:rPr>
+                <w:lang w:val="es-AR"/>
+              </w:rPr>
+              <w:t>2%</w:t>
+            </w:r>
+          </w:p>
+        </w:tc>
+        <w:tc>
+          <w:tcPr>
+            <w:tcW w:w="0" w:type="auto"/>
+          </w:tcPr>
+          <w:p>
+            <w:pPr>
+              <w:rPr>
+                <w:lang w:val="es-AR"/>
+              </w:rPr>
+            </w:pPr>
+            <w:r>
+              <w:rPr>
+                <w:lang w:val="es-AR"/>
+              </w:rPr>
+              <w:t>2%</w:t>
+            </w:r>
+          </w:p>
+        </w:tc>
+      </w:tr>
+      <w:tr>
+        <w:trPr>
+          <w:jc w:val="center"/>
+        </w:trPr>
+        <w:tc>
+          <w:tcPr>
+            <w:tcW w:w="0" w:type="auto"/>
+          </w:tcPr>
+          <w:p>
+            <w:pPr>
+              <w:rPr>
+                <w:lang w:val="es-AR"/>
+              </w:rPr>
+            </w:pPr>
+            <w:r>
+              <w:rPr>
+                <w:lang w:val="es-AR"/>
+              </w:rPr>
+              <w:t>Superficie ocupada en almacén (m</w:t>
+            </w:r>
+            <w:r>
+              <w:rPr>
+                <w:vertAlign w:val="superscript"/>
+                <w:lang w:val="es-AR"/>
+              </w:rPr>
+              <w:t>2</w:t>
+            </w:r>
+            <w:r>
+              <w:rPr>
+                <w:lang w:val="es-AR"/>
+              </w:rPr>
+              <w:t>/u)</w:t>
+            </w:r>
+          </w:p>
+        </w:tc>
+        <w:tc>
+          <w:tcPr>
+            <w:tcW w:w="0" w:type="auto"/>
+          </w:tcPr>
+          <w:p>
+            <w:pPr>
+              <w:rPr>
+                <w:lang w:val="es-AR"/>
+              </w:rPr>
+            </w:pPr>
+            <w:r>
+              <w:rPr>
+                <w:lang w:val="es-AR"/>
+              </w:rPr>
+              <w:t>0,1</w:t>
+            </w:r>
+          </w:p>
+        </w:tc>
+        <w:tc>
+          <w:tcPr>
+            <w:tcW w:w="0" w:type="auto"/>
+          </w:tcPr>
+          <w:p>
+            <w:pPr>
+              <w:rPr>
+                <w:lang w:val="es-AR"/>
+              </w:rPr>
+            </w:pPr>
+            <w:r>
+              <w:rPr>
+                <w:lang w:val="es-AR"/>
+              </w:rPr>
+              <w:t>0,6</w:t>
+            </w:r>
+          </w:p>
+        </w:tc>
+      </w:tr>
+    </w:tbl>
+    <w:p>
+      <w:pPr>
+        <w:rPr>
+          <w:rFonts w:eastAsiaTheme="minorEastAsia"/>
+          <w:sz w:val="24"/>
+          <w:lang w:val="es-AR"/>
+        </w:rPr>
+      </w:pPr>
+    </w:p>
+    <w:p>
+      <w:pPr>
+        <w:rPr>
+          <w:rFonts w:eastAsiaTheme="minorEastAsia"/>
+          <w:i/>
+          <w:sz w:val="20"/>
+          <w:lang w:val="es-AR"/>
+        </w:rPr>
+      </w:pPr>
+      <m:oMathPara>
+        <m:oMath>
+          <m:r>
+            <w:rPr>
+              <w:rFonts w:ascii="Cambria Math" w:eastAsiaTheme="minorEastAsia" w:hAnsi="Cambria Math"/>
+              <w:sz w:val="24"/>
+              <w:lang w:val="es-AR"/>
+            </w:rPr>
+            <m:t>L</m:t>
+          </m:r>
+          <m:r>
+            <m:rPr>
+              <m:aln/>
+            </m:rPr>
+            <w:rPr>
+              <w:rFonts w:ascii="Cambria Math" w:eastAsiaTheme="minorEastAsia" w:hAnsi="Cambria Math"/>
+              <w:sz w:val="24"/>
+              <w:lang w:val="es-AR"/>
+            </w:rPr>
+            <m:t>=</m:t>
           </m:r>
           <m:sSub>
             <m:sSubPr>
@@ -25004,6 +25475,38 @@
                   <w:sz w:val="20"/>
                   <w:lang w:val="es-AR"/>
                 </w:rPr>
+                <m:t>b</m:t>
+              </m:r>
+            </m:e>
+            <m:sub>
+              <m:r>
+                <w:rPr>
+                  <w:rFonts w:ascii="Cambria Math" w:hAnsi="Cambria Math"/>
+                  <w:sz w:val="20"/>
+                  <w:lang w:val="es-AR"/>
+                </w:rPr>
+                <m:t>B</m:t>
+              </m:r>
+            </m:sub>
+          </m:sSub>
+          <m:sSub>
+            <m:sSubPr>
+              <m:ctrlPr>
+                <w:rPr>
+                  <w:rFonts w:ascii="Cambria Math" w:hAnsi="Cambria Math"/>
+                  <w:i/>
+                  <w:sz w:val="20"/>
+                  <w:lang w:val="es-AR"/>
+                </w:rPr>
+              </m:ctrlPr>
+            </m:sSubPr>
+            <m:e>
+              <m:r>
+                <w:rPr>
+                  <w:rFonts w:ascii="Cambria Math" w:hAnsi="Cambria Math"/>
+                  <w:sz w:val="20"/>
+                  <w:lang w:val="es-AR"/>
+                </w:rPr>
                 <m:t>D</m:t>
               </m:r>
             </m:e>
@@ -25250,17 +25753,1833 @@
             </w:rPr>
             <m:t>+λ</m:t>
           </m:r>
+          <m:d>
+            <m:dPr>
+              <m:begChr m:val="["/>
+              <m:endChr m:val="]"/>
+              <m:ctrlPr>
+                <w:rPr>
+                  <w:rFonts w:ascii="Cambria Math" w:eastAsiaTheme="minorEastAsia" w:hAnsi="Cambria Math"/>
+                  <w:i/>
+                  <w:sz w:val="20"/>
+                  <w:lang w:val="es-AR"/>
+                </w:rPr>
+              </m:ctrlPr>
+            </m:dPr>
+            <m:e>
+              <m:r>
+                <w:rPr>
+                  <w:rFonts w:ascii="Cambria Math" w:eastAsiaTheme="minorEastAsia" w:hAnsi="Cambria Math"/>
+                  <w:sz w:val="20"/>
+                  <w:lang w:val="es-AR"/>
+                </w:rPr>
+                <m:t>0,1</m:t>
+              </m:r>
+              <m:sSub>
+                <m:sSubPr>
+                  <m:ctrlPr>
+                    <w:rPr>
+                      <w:rFonts w:ascii="Cambria Math" w:eastAsiaTheme="minorEastAsia" w:hAnsi="Cambria Math"/>
+                      <w:i/>
+                      <w:sz w:val="20"/>
+                      <w:lang w:val="es-AR"/>
+                    </w:rPr>
+                  </m:ctrlPr>
+                </m:sSubPr>
+                <m:e>
+                  <m:r>
+                    <w:rPr>
+                      <w:rFonts w:ascii="Cambria Math" w:eastAsiaTheme="minorEastAsia" w:hAnsi="Cambria Math"/>
+                      <w:sz w:val="20"/>
+                      <w:lang w:val="es-AR"/>
+                    </w:rPr>
+                    <m:t>q</m:t>
+                  </m:r>
+                </m:e>
+                <m:sub>
+                  <m:r>
+                    <w:rPr>
+                      <w:rFonts w:ascii="Cambria Math" w:eastAsiaTheme="minorEastAsia" w:hAnsi="Cambria Math"/>
+                      <w:sz w:val="20"/>
+                      <w:lang w:val="es-AR"/>
+                    </w:rPr>
+                    <m:t>A</m:t>
+                  </m:r>
+                </m:sub>
+              </m:sSub>
+              <m:r>
+                <w:rPr>
+                  <w:rFonts w:ascii="Cambria Math" w:eastAsiaTheme="minorEastAsia" w:hAnsi="Cambria Math"/>
+                  <w:sz w:val="20"/>
+                  <w:lang w:val="es-AR"/>
+                </w:rPr>
+                <m:t>+0,6</m:t>
+              </m:r>
+              <m:sSub>
+                <m:sSubPr>
+                  <m:ctrlPr>
+                    <w:rPr>
+                      <w:rFonts w:ascii="Cambria Math" w:eastAsiaTheme="minorEastAsia" w:hAnsi="Cambria Math"/>
+                      <w:i/>
+                      <w:sz w:val="20"/>
+                      <w:lang w:val="es-AR"/>
+                    </w:rPr>
+                  </m:ctrlPr>
+                </m:sSubPr>
+                <m:e>
+                  <m:r>
+                    <w:rPr>
+                      <w:rFonts w:ascii="Cambria Math" w:eastAsiaTheme="minorEastAsia" w:hAnsi="Cambria Math"/>
+                      <w:sz w:val="20"/>
+                      <w:lang w:val="es-AR"/>
+                    </w:rPr>
+                    <m:t>q</m:t>
+                  </m:r>
+                </m:e>
+                <m:sub>
+                  <m:r>
+                    <w:rPr>
+                      <w:rFonts w:ascii="Cambria Math" w:eastAsiaTheme="minorEastAsia" w:hAnsi="Cambria Math"/>
+                      <w:sz w:val="20"/>
+                      <w:lang w:val="es-AR"/>
+                    </w:rPr>
+                    <m:t>B</m:t>
+                  </m:r>
+                </m:sub>
+              </m:sSub>
+              <m:r>
+                <w:rPr>
+                  <w:rFonts w:ascii="Cambria Math" w:eastAsiaTheme="minorEastAsia" w:hAnsi="Cambria Math"/>
+                  <w:sz w:val="20"/>
+                  <w:lang w:val="es-AR"/>
+                </w:rPr>
+                <m:t>-450</m:t>
+              </m:r>
+            </m:e>
+          </m:d>
+          <m:r>
+            <w:rPr>
+              <w:rFonts w:eastAsiaTheme="minorEastAsia"/>
+              <w:sz w:val="20"/>
+              <w:lang w:val="es-AR"/>
+            </w:rPr>
+            <w:br/>
+          </m:r>
+        </m:oMath>
+        <m:oMath>
+          <m:r>
+            <m:rPr>
+              <m:aln/>
+            </m:rPr>
+            <w:rPr>
+              <w:rFonts w:ascii="Cambria Math" w:eastAsiaTheme="minorEastAsia" w:hAnsi="Cambria Math"/>
+              <w:sz w:val="20"/>
+            </w:rPr>
+            <m:t>=150×1500+</m:t>
+          </m:r>
+          <m:f>
+            <m:fPr>
+              <m:ctrlPr>
+                <w:rPr>
+                  <w:rFonts w:ascii="Cambria Math" w:eastAsiaTheme="minorEastAsia" w:hAnsi="Cambria Math"/>
+                  <w:i/>
+                  <w:sz w:val="20"/>
+                </w:rPr>
+              </m:ctrlPr>
+            </m:fPr>
+            <m:num>
+              <m:r>
+                <w:rPr>
+                  <w:rFonts w:ascii="Cambria Math" w:eastAsiaTheme="minorEastAsia" w:hAnsi="Cambria Math"/>
+                  <w:sz w:val="20"/>
+                </w:rPr>
+                <m:t>3</m:t>
+              </m:r>
+            </m:num>
+            <m:den>
+              <m:r>
+                <w:rPr>
+                  <w:rFonts w:ascii="Cambria Math" w:eastAsiaTheme="minorEastAsia" w:hAnsi="Cambria Math"/>
+                  <w:sz w:val="20"/>
+                </w:rPr>
+                <m:t>2</m:t>
+              </m:r>
+            </m:den>
+          </m:f>
+          <m:sSub>
+            <m:sSubPr>
+              <m:ctrlPr>
+                <w:rPr>
+                  <w:rFonts w:ascii="Cambria Math" w:eastAsiaTheme="minorEastAsia" w:hAnsi="Cambria Math"/>
+                  <w:i/>
+                  <w:sz w:val="20"/>
+                </w:rPr>
+              </m:ctrlPr>
+            </m:sSubPr>
+            <m:e>
+              <m:r>
+                <w:rPr>
+                  <w:rFonts w:ascii="Cambria Math" w:eastAsiaTheme="minorEastAsia" w:hAnsi="Cambria Math"/>
+                  <w:sz w:val="20"/>
+                </w:rPr>
+                <m:t>q</m:t>
+              </m:r>
+            </m:e>
+            <m:sub>
+              <m:r>
+                <w:rPr>
+                  <w:rFonts w:ascii="Cambria Math" w:eastAsiaTheme="minorEastAsia" w:hAnsi="Cambria Math"/>
+                  <w:sz w:val="20"/>
+                </w:rPr>
+                <m:t>A</m:t>
+              </m:r>
+            </m:sub>
+          </m:sSub>
+          <m:r>
+            <w:rPr>
+              <w:rFonts w:ascii="Cambria Math" w:eastAsiaTheme="minorEastAsia" w:hAnsi="Cambria Math"/>
+              <w:sz w:val="20"/>
+            </w:rPr>
+            <m:t>+</m:t>
+          </m:r>
+          <m:f>
+            <m:fPr>
+              <m:ctrlPr>
+                <w:rPr>
+                  <w:rFonts w:ascii="Cambria Math" w:eastAsiaTheme="minorEastAsia" w:hAnsi="Cambria Math"/>
+                  <w:i/>
+                  <w:sz w:val="20"/>
+                </w:rPr>
+              </m:ctrlPr>
+            </m:fPr>
+            <m:num>
+              <m:r>
+                <w:rPr>
+                  <w:rFonts w:ascii="Cambria Math" w:eastAsiaTheme="minorEastAsia" w:hAnsi="Cambria Math"/>
+                  <w:sz w:val="20"/>
+                </w:rPr>
+                <m:t>500×1500</m:t>
+              </m:r>
+            </m:num>
+            <m:den>
+              <m:sSub>
+                <m:sSubPr>
+                  <m:ctrlPr>
+                    <w:rPr>
+                      <w:rFonts w:ascii="Cambria Math" w:eastAsiaTheme="minorEastAsia" w:hAnsi="Cambria Math"/>
+                      <w:i/>
+                      <w:sz w:val="20"/>
+                    </w:rPr>
+                  </m:ctrlPr>
+                </m:sSubPr>
+                <m:e>
+                  <m:r>
+                    <w:rPr>
+                      <w:rFonts w:ascii="Cambria Math" w:eastAsiaTheme="minorEastAsia" w:hAnsi="Cambria Math"/>
+                      <w:sz w:val="20"/>
+                    </w:rPr>
+                    <m:t>q</m:t>
+                  </m:r>
+                </m:e>
+                <m:sub>
+                  <m:r>
+                    <w:rPr>
+                      <w:rFonts w:ascii="Cambria Math" w:eastAsiaTheme="minorEastAsia" w:hAnsi="Cambria Math"/>
+                      <w:sz w:val="20"/>
+                    </w:rPr>
+                    <m:t>A</m:t>
+                  </m:r>
+                </m:sub>
+              </m:sSub>
+            </m:den>
+          </m:f>
+          <m:r>
+            <w:rPr>
+              <w:rFonts w:ascii="Cambria Math" w:eastAsiaTheme="minorEastAsia" w:hAnsi="Cambria Math"/>
+              <w:sz w:val="20"/>
+            </w:rPr>
+            <m:t>+100×2000+</m:t>
+          </m:r>
+          <m:sSub>
+            <m:sSubPr>
+              <m:ctrlPr>
+                <w:rPr>
+                  <w:rFonts w:ascii="Cambria Math" w:eastAsiaTheme="minorEastAsia" w:hAnsi="Cambria Math"/>
+                  <w:i/>
+                  <w:sz w:val="20"/>
+                </w:rPr>
+              </m:ctrlPr>
+            </m:sSubPr>
+            <m:e>
+              <m:r>
+                <w:rPr>
+                  <w:rFonts w:ascii="Cambria Math" w:eastAsiaTheme="minorEastAsia" w:hAnsi="Cambria Math"/>
+                  <w:sz w:val="20"/>
+                </w:rPr>
+                <m:t>q</m:t>
+              </m:r>
+            </m:e>
+            <m:sub>
+              <m:r>
+                <w:rPr>
+                  <w:rFonts w:ascii="Cambria Math" w:eastAsiaTheme="minorEastAsia" w:hAnsi="Cambria Math"/>
+                  <w:sz w:val="20"/>
+                </w:rPr>
+                <m:t>B</m:t>
+              </m:r>
+            </m:sub>
+          </m:sSub>
+          <m:r>
+            <w:rPr>
+              <w:rFonts w:ascii="Cambria Math" w:eastAsiaTheme="minorEastAsia" w:hAnsi="Cambria Math"/>
+              <w:sz w:val="20"/>
+            </w:rPr>
+            <m:t>+</m:t>
+          </m:r>
+          <m:f>
+            <m:fPr>
+              <m:ctrlPr>
+                <w:rPr>
+                  <w:rFonts w:ascii="Cambria Math" w:eastAsiaTheme="minorEastAsia" w:hAnsi="Cambria Math"/>
+                  <w:i/>
+                  <w:sz w:val="20"/>
+                </w:rPr>
+              </m:ctrlPr>
+            </m:fPr>
+            <m:num>
+              <m:r>
+                <w:rPr>
+                  <w:rFonts w:ascii="Cambria Math" w:eastAsiaTheme="minorEastAsia" w:hAnsi="Cambria Math"/>
+                  <w:sz w:val="20"/>
+                </w:rPr>
+                <m:t>500×2000</m:t>
+              </m:r>
+            </m:num>
+            <m:den>
+              <m:sSub>
+                <m:sSubPr>
+                  <m:ctrlPr>
+                    <w:rPr>
+                      <w:rFonts w:ascii="Cambria Math" w:eastAsiaTheme="minorEastAsia" w:hAnsi="Cambria Math"/>
+                      <w:i/>
+                      <w:sz w:val="20"/>
+                    </w:rPr>
+                  </m:ctrlPr>
+                </m:sSubPr>
+                <m:e>
+                  <m:r>
+                    <w:rPr>
+                      <w:rFonts w:ascii="Cambria Math" w:eastAsiaTheme="minorEastAsia" w:hAnsi="Cambria Math"/>
+                      <w:sz w:val="20"/>
+                    </w:rPr>
+                    <m:t>q</m:t>
+                  </m:r>
+                </m:e>
+                <m:sub>
+                  <m:r>
+                    <w:rPr>
+                      <w:rFonts w:ascii="Cambria Math" w:eastAsiaTheme="minorEastAsia" w:hAnsi="Cambria Math"/>
+                      <w:sz w:val="20"/>
+                    </w:rPr>
+                    <m:t>B</m:t>
+                  </m:r>
+                </m:sub>
+              </m:sSub>
+            </m:den>
+          </m:f>
+          <m:r>
+            <w:rPr>
+              <w:rFonts w:ascii="Cambria Math" w:eastAsiaTheme="minorEastAsia" w:hAnsi="Cambria Math"/>
+              <w:sz w:val="20"/>
+            </w:rPr>
+            <m:t>+</m:t>
+          </m:r>
+          <m:r>
+            <w:rPr>
+              <w:rFonts w:ascii="Cambria Math" w:hAnsi="Cambria Math"/>
+              <w:sz w:val="20"/>
+              <w:lang w:val="es-AR"/>
+            </w:rPr>
+            <m:t>λ</m:t>
+          </m:r>
+          <m:d>
+            <m:dPr>
+              <m:begChr m:val="["/>
+              <m:endChr m:val="]"/>
+              <m:ctrlPr>
+                <w:rPr>
+                  <w:rFonts w:ascii="Cambria Math" w:eastAsiaTheme="minorEastAsia" w:hAnsi="Cambria Math"/>
+                  <w:i/>
+                  <w:sz w:val="20"/>
+                  <w:lang w:val="es-AR"/>
+                </w:rPr>
+              </m:ctrlPr>
+            </m:dPr>
+            <m:e>
+              <m:r>
+                <w:rPr>
+                  <w:rFonts w:ascii="Cambria Math" w:eastAsiaTheme="minorEastAsia" w:hAnsi="Cambria Math"/>
+                  <w:sz w:val="20"/>
+                  <w:lang w:val="es-AR"/>
+                </w:rPr>
+                <m:t>0,1</m:t>
+              </m:r>
+              <m:sSub>
+                <m:sSubPr>
+                  <m:ctrlPr>
+                    <w:rPr>
+                      <w:rFonts w:ascii="Cambria Math" w:eastAsiaTheme="minorEastAsia" w:hAnsi="Cambria Math"/>
+                      <w:i/>
+                      <w:sz w:val="20"/>
+                      <w:lang w:val="es-AR"/>
+                    </w:rPr>
+                  </m:ctrlPr>
+                </m:sSubPr>
+                <m:e>
+                  <m:r>
+                    <w:rPr>
+                      <w:rFonts w:ascii="Cambria Math" w:eastAsiaTheme="minorEastAsia" w:hAnsi="Cambria Math"/>
+                      <w:sz w:val="20"/>
+                      <w:lang w:val="es-AR"/>
+                    </w:rPr>
+                    <m:t>q</m:t>
+                  </m:r>
+                </m:e>
+                <m:sub>
+                  <m:r>
+                    <w:rPr>
+                      <w:rFonts w:ascii="Cambria Math" w:eastAsiaTheme="minorEastAsia" w:hAnsi="Cambria Math"/>
+                      <w:sz w:val="20"/>
+                      <w:lang w:val="es-AR"/>
+                    </w:rPr>
+                    <m:t>A</m:t>
+                  </m:r>
+                </m:sub>
+              </m:sSub>
+              <m:r>
+                <w:rPr>
+                  <w:rFonts w:ascii="Cambria Math" w:eastAsiaTheme="minorEastAsia" w:hAnsi="Cambria Math"/>
+                  <w:sz w:val="20"/>
+                  <w:lang w:val="es-AR"/>
+                </w:rPr>
+                <m:t>+0,6</m:t>
+              </m:r>
+              <m:sSub>
+                <m:sSubPr>
+                  <m:ctrlPr>
+                    <w:rPr>
+                      <w:rFonts w:ascii="Cambria Math" w:eastAsiaTheme="minorEastAsia" w:hAnsi="Cambria Math"/>
+                      <w:i/>
+                      <w:sz w:val="20"/>
+                      <w:lang w:val="es-AR"/>
+                    </w:rPr>
+                  </m:ctrlPr>
+                </m:sSubPr>
+                <m:e>
+                  <m:r>
+                    <w:rPr>
+                      <w:rFonts w:ascii="Cambria Math" w:eastAsiaTheme="minorEastAsia" w:hAnsi="Cambria Math"/>
+                      <w:sz w:val="20"/>
+                      <w:lang w:val="es-AR"/>
+                    </w:rPr>
+                    <m:t>q</m:t>
+                  </m:r>
+                </m:e>
+                <m:sub>
+                  <m:r>
+                    <w:rPr>
+                      <w:rFonts w:ascii="Cambria Math" w:eastAsiaTheme="minorEastAsia" w:hAnsi="Cambria Math"/>
+                      <w:sz w:val="20"/>
+                      <w:lang w:val="es-AR"/>
+                    </w:rPr>
+                    <m:t>B</m:t>
+                  </m:r>
+                </m:sub>
+              </m:sSub>
+              <m:r>
+                <w:rPr>
+                  <w:rFonts w:ascii="Cambria Math" w:eastAsiaTheme="minorEastAsia" w:hAnsi="Cambria Math"/>
+                  <w:sz w:val="20"/>
+                  <w:lang w:val="es-AR"/>
+                </w:rPr>
+                <m:t>-450</m:t>
+              </m:r>
+            </m:e>
+          </m:d>
+          <m:r>
+            <w:rPr>
+              <w:rFonts w:eastAsiaTheme="minorEastAsia"/>
+              <w:i/>
+              <w:sz w:val="20"/>
+              <w:lang w:val="es-AR"/>
+            </w:rPr>
+            <w:br/>
+          </m:r>
+        </m:oMath>
+        <m:oMath>
+          <m:r>
+            <m:rPr>
+              <m:aln/>
+            </m:rPr>
+            <w:rPr>
+              <w:rFonts w:ascii="Cambria Math" w:eastAsiaTheme="minorEastAsia" w:hAnsi="Cambria Math"/>
+              <w:sz w:val="20"/>
+              <w:lang w:val="es-AR"/>
+            </w:rPr>
+            <m:t>=425000+</m:t>
+          </m:r>
+          <m:f>
+            <m:fPr>
+              <m:ctrlPr>
+                <w:rPr>
+                  <w:rFonts w:ascii="Cambria Math" w:eastAsiaTheme="minorEastAsia" w:hAnsi="Cambria Math"/>
+                  <w:i/>
+                  <w:sz w:val="20"/>
+                  <w:lang w:val="es-AR"/>
+                </w:rPr>
+              </m:ctrlPr>
+            </m:fPr>
+            <m:num>
+              <m:r>
+                <w:rPr>
+                  <w:rFonts w:ascii="Cambria Math" w:eastAsiaTheme="minorEastAsia" w:hAnsi="Cambria Math"/>
+                  <w:sz w:val="20"/>
+                  <w:lang w:val="es-AR"/>
+                </w:rPr>
+                <m:t>3</m:t>
+              </m:r>
+            </m:num>
+            <m:den>
+              <m:r>
+                <w:rPr>
+                  <w:rFonts w:ascii="Cambria Math" w:eastAsiaTheme="minorEastAsia" w:hAnsi="Cambria Math"/>
+                  <w:sz w:val="20"/>
+                  <w:lang w:val="es-AR"/>
+                </w:rPr>
+                <m:t>2</m:t>
+              </m:r>
+            </m:den>
+          </m:f>
+          <m:sSub>
+            <m:sSubPr>
+              <m:ctrlPr>
+                <w:rPr>
+                  <w:rFonts w:ascii="Cambria Math" w:eastAsiaTheme="minorEastAsia" w:hAnsi="Cambria Math"/>
+                  <w:i/>
+                  <w:sz w:val="20"/>
+                  <w:lang w:val="es-AR"/>
+                </w:rPr>
+              </m:ctrlPr>
+            </m:sSubPr>
+            <m:e>
+              <m:r>
+                <w:rPr>
+                  <w:rFonts w:ascii="Cambria Math" w:eastAsiaTheme="minorEastAsia" w:hAnsi="Cambria Math"/>
+                  <w:sz w:val="20"/>
+                  <w:lang w:val="es-AR"/>
+                </w:rPr>
+                <m:t>q</m:t>
+              </m:r>
+            </m:e>
+            <m:sub>
+              <m:r>
+                <w:rPr>
+                  <w:rFonts w:ascii="Cambria Math" w:eastAsiaTheme="minorEastAsia" w:hAnsi="Cambria Math"/>
+                  <w:sz w:val="20"/>
+                  <w:lang w:val="es-AR"/>
+                </w:rPr>
+                <m:t>A</m:t>
+              </m:r>
+            </m:sub>
+          </m:sSub>
+          <m:r>
+            <w:rPr>
+              <w:rFonts w:ascii="Cambria Math" w:eastAsiaTheme="minorEastAsia" w:hAnsi="Cambria Math"/>
+              <w:sz w:val="20"/>
+              <w:lang w:val="es-AR"/>
+            </w:rPr>
+            <m:t>+</m:t>
+          </m:r>
+          <m:f>
+            <m:fPr>
+              <m:ctrlPr>
+                <w:rPr>
+                  <w:rFonts w:ascii="Cambria Math" w:eastAsiaTheme="minorEastAsia" w:hAnsi="Cambria Math"/>
+                  <w:i/>
+                  <w:sz w:val="20"/>
+                  <w:lang w:val="es-AR"/>
+                </w:rPr>
+              </m:ctrlPr>
+            </m:fPr>
+            <m:num>
+              <m:r>
+                <w:rPr>
+                  <w:rFonts w:ascii="Cambria Math" w:eastAsiaTheme="minorEastAsia" w:hAnsi="Cambria Math"/>
+                  <w:sz w:val="20"/>
+                  <w:lang w:val="es-AR"/>
+                </w:rPr>
+                <m:t>750000</m:t>
+              </m:r>
+            </m:num>
+            <m:den>
+              <m:sSub>
+                <m:sSubPr>
+                  <m:ctrlPr>
+                    <w:rPr>
+                      <w:rFonts w:ascii="Cambria Math" w:eastAsiaTheme="minorEastAsia" w:hAnsi="Cambria Math"/>
+                      <w:i/>
+                      <w:sz w:val="20"/>
+                      <w:lang w:val="es-AR"/>
+                    </w:rPr>
+                  </m:ctrlPr>
+                </m:sSubPr>
+                <m:e>
+                  <m:r>
+                    <w:rPr>
+                      <w:rFonts w:ascii="Cambria Math" w:eastAsiaTheme="minorEastAsia" w:hAnsi="Cambria Math"/>
+                      <w:sz w:val="20"/>
+                      <w:lang w:val="es-AR"/>
+                    </w:rPr>
+                    <m:t>q</m:t>
+                  </m:r>
+                </m:e>
+                <m:sub>
+                  <m:r>
+                    <w:rPr>
+                      <w:rFonts w:ascii="Cambria Math" w:eastAsiaTheme="minorEastAsia" w:hAnsi="Cambria Math"/>
+                      <w:sz w:val="20"/>
+                      <w:lang w:val="es-AR"/>
+                    </w:rPr>
+                    <m:t>A</m:t>
+                  </m:r>
+                </m:sub>
+              </m:sSub>
+            </m:den>
+          </m:f>
+          <m:r>
+            <w:rPr>
+              <w:rFonts w:ascii="Cambria Math" w:eastAsiaTheme="minorEastAsia" w:hAnsi="Cambria Math"/>
+              <w:sz w:val="20"/>
+              <w:lang w:val="es-AR"/>
+            </w:rPr>
+            <m:t>+</m:t>
+          </m:r>
+          <m:sSub>
+            <m:sSubPr>
+              <m:ctrlPr>
+                <w:rPr>
+                  <w:rFonts w:ascii="Cambria Math" w:eastAsiaTheme="minorEastAsia" w:hAnsi="Cambria Math"/>
+                  <w:i/>
+                  <w:sz w:val="20"/>
+                  <w:lang w:val="es-AR"/>
+                </w:rPr>
+              </m:ctrlPr>
+            </m:sSubPr>
+            <m:e>
+              <m:r>
+                <w:rPr>
+                  <w:rFonts w:ascii="Cambria Math" w:eastAsiaTheme="minorEastAsia" w:hAnsi="Cambria Math"/>
+                  <w:sz w:val="20"/>
+                  <w:lang w:val="es-AR"/>
+                </w:rPr>
+                <m:t>q</m:t>
+              </m:r>
+            </m:e>
+            <m:sub>
+              <m:r>
+                <w:rPr>
+                  <w:rFonts w:ascii="Cambria Math" w:eastAsiaTheme="minorEastAsia" w:hAnsi="Cambria Math"/>
+                  <w:sz w:val="20"/>
+                  <w:lang w:val="es-AR"/>
+                </w:rPr>
+                <m:t>B</m:t>
+              </m:r>
+            </m:sub>
+          </m:sSub>
+          <m:r>
+            <w:rPr>
+              <w:rFonts w:ascii="Cambria Math" w:eastAsiaTheme="minorEastAsia" w:hAnsi="Cambria Math"/>
+              <w:sz w:val="20"/>
+              <w:lang w:val="es-AR"/>
+            </w:rPr>
+            <m:t>+</m:t>
+          </m:r>
+          <m:f>
+            <m:fPr>
+              <m:ctrlPr>
+                <w:rPr>
+                  <w:rFonts w:ascii="Cambria Math" w:eastAsiaTheme="minorEastAsia" w:hAnsi="Cambria Math"/>
+                  <w:i/>
+                  <w:sz w:val="20"/>
+                  <w:lang w:val="es-AR"/>
+                </w:rPr>
+              </m:ctrlPr>
+            </m:fPr>
+            <m:num>
+              <m:r>
+                <w:rPr>
+                  <w:rFonts w:ascii="Cambria Math" w:eastAsiaTheme="minorEastAsia" w:hAnsi="Cambria Math"/>
+                  <w:sz w:val="20"/>
+                  <w:lang w:val="es-AR"/>
+                </w:rPr>
+                <m:t>1000000</m:t>
+              </m:r>
+            </m:num>
+            <m:den>
+              <m:sSub>
+                <m:sSubPr>
+                  <m:ctrlPr>
+                    <w:rPr>
+                      <w:rFonts w:ascii="Cambria Math" w:eastAsiaTheme="minorEastAsia" w:hAnsi="Cambria Math"/>
+                      <w:i/>
+                      <w:sz w:val="20"/>
+                      <w:lang w:val="es-AR"/>
+                    </w:rPr>
+                  </m:ctrlPr>
+                </m:sSubPr>
+                <m:e>
+                  <m:r>
+                    <w:rPr>
+                      <w:rFonts w:ascii="Cambria Math" w:eastAsiaTheme="minorEastAsia" w:hAnsi="Cambria Math"/>
+                      <w:sz w:val="20"/>
+                      <w:lang w:val="es-AR"/>
+                    </w:rPr>
+                    <m:t>q</m:t>
+                  </m:r>
+                </m:e>
+                <m:sub>
+                  <m:r>
+                    <w:rPr>
+                      <w:rFonts w:ascii="Cambria Math" w:eastAsiaTheme="minorEastAsia" w:hAnsi="Cambria Math"/>
+                      <w:sz w:val="20"/>
+                      <w:lang w:val="es-AR"/>
+                    </w:rPr>
+                    <m:t>B</m:t>
+                  </m:r>
+                </m:sub>
+              </m:sSub>
+            </m:den>
+          </m:f>
+          <m:r>
+            <w:rPr>
+              <w:rFonts w:ascii="Cambria Math" w:eastAsiaTheme="minorEastAsia" w:hAnsi="Cambria Math"/>
+              <w:sz w:val="20"/>
+            </w:rPr>
+            <m:t>+λ</m:t>
+          </m:r>
+          <m:d>
+            <m:dPr>
+              <m:begChr m:val="["/>
+              <m:endChr m:val="]"/>
+              <m:ctrlPr>
+                <w:rPr>
+                  <w:rFonts w:ascii="Cambria Math" w:eastAsiaTheme="minorEastAsia" w:hAnsi="Cambria Math"/>
+                  <w:i/>
+                  <w:sz w:val="20"/>
+                  <w:lang w:val="es-AR"/>
+                </w:rPr>
+              </m:ctrlPr>
+            </m:dPr>
+            <m:e>
+              <m:r>
+                <w:rPr>
+                  <w:rFonts w:ascii="Cambria Math" w:eastAsiaTheme="minorEastAsia" w:hAnsi="Cambria Math"/>
+                  <w:sz w:val="20"/>
+                  <w:lang w:val="es-AR"/>
+                </w:rPr>
+                <m:t>0,1</m:t>
+              </m:r>
+              <m:sSub>
+                <m:sSubPr>
+                  <m:ctrlPr>
+                    <w:rPr>
+                      <w:rFonts w:ascii="Cambria Math" w:eastAsiaTheme="minorEastAsia" w:hAnsi="Cambria Math"/>
+                      <w:i/>
+                      <w:sz w:val="20"/>
+                      <w:lang w:val="es-AR"/>
+                    </w:rPr>
+                  </m:ctrlPr>
+                </m:sSubPr>
+                <m:e>
+                  <m:r>
+                    <w:rPr>
+                      <w:rFonts w:ascii="Cambria Math" w:eastAsiaTheme="minorEastAsia" w:hAnsi="Cambria Math"/>
+                      <w:sz w:val="20"/>
+                      <w:lang w:val="es-AR"/>
+                    </w:rPr>
+                    <m:t>q</m:t>
+                  </m:r>
+                </m:e>
+                <m:sub>
+                  <m:r>
+                    <w:rPr>
+                      <w:rFonts w:ascii="Cambria Math" w:eastAsiaTheme="minorEastAsia" w:hAnsi="Cambria Math"/>
+                      <w:sz w:val="20"/>
+                      <w:lang w:val="es-AR"/>
+                    </w:rPr>
+                    <m:t>A</m:t>
+                  </m:r>
+                </m:sub>
+              </m:sSub>
+              <m:r>
+                <w:rPr>
+                  <w:rFonts w:ascii="Cambria Math" w:eastAsiaTheme="minorEastAsia" w:hAnsi="Cambria Math"/>
+                  <w:sz w:val="20"/>
+                  <w:lang w:val="es-AR"/>
+                </w:rPr>
+                <m:t>+0,6</m:t>
+              </m:r>
+              <m:sSub>
+                <m:sSubPr>
+                  <m:ctrlPr>
+                    <w:rPr>
+                      <w:rFonts w:ascii="Cambria Math" w:eastAsiaTheme="minorEastAsia" w:hAnsi="Cambria Math"/>
+                      <w:i/>
+                      <w:sz w:val="20"/>
+                      <w:lang w:val="es-AR"/>
+                    </w:rPr>
+                  </m:ctrlPr>
+                </m:sSubPr>
+                <m:e>
+                  <m:r>
+                    <w:rPr>
+                      <w:rFonts w:ascii="Cambria Math" w:eastAsiaTheme="minorEastAsia" w:hAnsi="Cambria Math"/>
+                      <w:sz w:val="20"/>
+                      <w:lang w:val="es-AR"/>
+                    </w:rPr>
+                    <m:t>q</m:t>
+                  </m:r>
+                </m:e>
+                <m:sub>
+                  <m:r>
+                    <w:rPr>
+                      <w:rFonts w:ascii="Cambria Math" w:eastAsiaTheme="minorEastAsia" w:hAnsi="Cambria Math"/>
+                      <w:sz w:val="20"/>
+                      <w:lang w:val="es-AR"/>
+                    </w:rPr>
+                    <m:t>B</m:t>
+                  </m:r>
+                </m:sub>
+              </m:sSub>
+              <m:r>
+                <w:rPr>
+                  <w:rFonts w:ascii="Cambria Math" w:eastAsiaTheme="minorEastAsia" w:hAnsi="Cambria Math"/>
+                  <w:sz w:val="20"/>
+                  <w:lang w:val="es-AR"/>
+                </w:rPr>
+                <m:t>-450</m:t>
+              </m:r>
+            </m:e>
+          </m:d>
         </m:oMath>
       </m:oMathPara>
+    </w:p>
+    <w:p>
+      <w:pPr>
+        <w:rPr>
+          <w:rFonts w:eastAsiaTheme="minorEastAsia"/>
+          <w:sz w:val="24"/>
+          <w:lang w:val="es-AR"/>
+        </w:rPr>
+      </w:pPr>
+      <w:r>
+        <w:rPr>
+          <w:rFonts w:eastAsiaTheme="minorEastAsia"/>
+          <w:sz w:val="24"/>
+          <w:lang w:val="es-AR"/>
+        </w:rPr>
+        <w:t xml:space="preserve">Derivando el CTE con respecto a </w:t>
+      </w:r>
+      <m:oMath>
+        <m:sSub>
+          <m:sSubPr>
+            <m:ctrlPr>
+              <w:rPr>
+                <w:rFonts w:ascii="Cambria Math" w:eastAsiaTheme="minorEastAsia" w:hAnsi="Cambria Math"/>
+                <w:i/>
+                <w:sz w:val="24"/>
+                <w:lang w:val="es-AR"/>
+              </w:rPr>
+            </m:ctrlPr>
+          </m:sSubPr>
+          <m:e>
+            <m:r>
+              <w:rPr>
+                <w:rFonts w:ascii="Cambria Math" w:eastAsiaTheme="minorEastAsia" w:hAnsi="Cambria Math"/>
+                <w:sz w:val="24"/>
+                <w:lang w:val="es-AR"/>
+              </w:rPr>
+              <m:t>q</m:t>
+            </m:r>
+          </m:e>
+          <m:sub>
+            <m:r>
+              <w:rPr>
+                <w:rFonts w:ascii="Cambria Math" w:eastAsiaTheme="minorEastAsia" w:hAnsi="Cambria Math"/>
+                <w:sz w:val="24"/>
+                <w:lang w:val="es-AR"/>
+              </w:rPr>
+              <m:t>A</m:t>
+            </m:r>
+          </m:sub>
+        </m:sSub>
+      </m:oMath>
+      <w:r>
+        <w:rPr>
+          <w:rFonts w:eastAsiaTheme="minorEastAsia"/>
+          <w:sz w:val="24"/>
+          <w:lang w:val="es-AR"/>
+        </w:rPr>
+        <w:t xml:space="preserve"> y </w:t>
+      </w:r>
+      <m:oMath>
+        <m:sSub>
+          <m:sSubPr>
+            <m:ctrlPr>
+              <w:rPr>
+                <w:rFonts w:ascii="Cambria Math" w:eastAsiaTheme="minorEastAsia" w:hAnsi="Cambria Math"/>
+                <w:i/>
+                <w:sz w:val="24"/>
+                <w:lang w:val="es-AR"/>
+              </w:rPr>
+            </m:ctrlPr>
+          </m:sSubPr>
+          <m:e>
+            <m:r>
+              <w:rPr>
+                <w:rFonts w:ascii="Cambria Math" w:eastAsiaTheme="minorEastAsia" w:hAnsi="Cambria Math"/>
+                <w:sz w:val="24"/>
+                <w:lang w:val="es-AR"/>
+              </w:rPr>
+              <m:t>q</m:t>
+            </m:r>
+          </m:e>
+          <m:sub>
+            <m:r>
+              <w:rPr>
+                <w:rFonts w:ascii="Cambria Math" w:eastAsiaTheme="minorEastAsia" w:hAnsi="Cambria Math"/>
+                <w:sz w:val="24"/>
+                <w:lang w:val="es-AR"/>
+              </w:rPr>
+              <m:t>B</m:t>
+            </m:r>
+          </m:sub>
+        </m:sSub>
+      </m:oMath>
+      <w:r>
+        <w:rPr>
+          <w:rFonts w:eastAsiaTheme="minorEastAsia"/>
+          <w:sz w:val="24"/>
+          <w:lang w:val="es-AR"/>
+        </w:rPr>
+        <w:t xml:space="preserve"> </w:t>
+      </w:r>
+      <w:proofErr w:type="spellStart"/>
+      <w:r>
+        <w:rPr>
+          <w:rFonts w:eastAsiaTheme="minorEastAsia"/>
+          <w:sz w:val="24"/>
+          <w:lang w:val="es-AR"/>
+        </w:rPr>
+        <w:t>e</w:t>
+      </w:r>
+      <w:proofErr w:type="spellEnd"/>
+      <w:r>
+        <w:rPr>
+          <w:rFonts w:eastAsiaTheme="minorEastAsia"/>
+          <w:sz w:val="24"/>
+          <w:lang w:val="es-AR"/>
+        </w:rPr>
+        <w:t xml:space="preserve"> igualando a cero, tenemos:</w:t>
+      </w:r>
+    </w:p>
+    <w:p>
+      <w:pPr>
+        <w:pStyle w:val="ListParagraph"/>
+        <w:numPr>
+          <w:ilvl w:val="0"/>
+          <w:numId w:val="21"/>
+        </w:numPr>
+        <w:rPr>
+          <w:rFonts w:eastAsiaTheme="minorEastAsia"/>
+          <w:sz w:val="24"/>
+          <w:lang w:val="es-AR"/>
+        </w:rPr>
+      </w:pPr>
+      <m:oMath>
+        <m:f>
+          <m:fPr>
+            <m:ctrlPr>
+              <w:rPr>
+                <w:rFonts w:ascii="Cambria Math" w:eastAsiaTheme="minorEastAsia" w:hAnsi="Cambria Math"/>
+                <w:i/>
+                <w:sz w:val="24"/>
+                <w:lang w:val="es-AR"/>
+              </w:rPr>
+            </m:ctrlPr>
+          </m:fPr>
+          <m:num>
+            <m:r>
+              <w:rPr>
+                <w:rFonts w:ascii="Cambria Math" w:eastAsiaTheme="minorEastAsia" w:hAnsi="Cambria Math"/>
+                <w:sz w:val="24"/>
+                <w:lang w:val="es-AR"/>
+              </w:rPr>
+              <m:t>∂L</m:t>
+            </m:r>
+          </m:num>
+          <m:den>
+            <m:r>
+              <w:rPr>
+                <w:rFonts w:ascii="Cambria Math" w:eastAsiaTheme="minorEastAsia" w:hAnsi="Cambria Math"/>
+                <w:sz w:val="24"/>
+                <w:lang w:val="es-AR"/>
+              </w:rPr>
+              <m:t>∂</m:t>
+            </m:r>
+            <m:sSub>
+              <m:sSubPr>
+                <m:ctrlPr>
+                  <w:rPr>
+                    <w:rFonts w:ascii="Cambria Math" w:eastAsiaTheme="minorEastAsia" w:hAnsi="Cambria Math"/>
+                    <w:i/>
+                    <w:sz w:val="24"/>
+                    <w:lang w:val="es-AR"/>
+                  </w:rPr>
+                </m:ctrlPr>
+              </m:sSubPr>
+              <m:e>
+                <m:r>
+                  <w:rPr>
+                    <w:rFonts w:ascii="Cambria Math" w:eastAsiaTheme="minorEastAsia" w:hAnsi="Cambria Math"/>
+                    <w:sz w:val="24"/>
+                    <w:lang w:val="es-AR"/>
+                  </w:rPr>
+                  <m:t>q</m:t>
+                </m:r>
+              </m:e>
+              <m:sub>
+                <m:r>
+                  <w:rPr>
+                    <w:rFonts w:ascii="Cambria Math" w:eastAsiaTheme="minorEastAsia" w:hAnsi="Cambria Math"/>
+                    <w:sz w:val="24"/>
+                    <w:lang w:val="es-AR"/>
+                  </w:rPr>
+                  <m:t>A</m:t>
+                </m:r>
+              </m:sub>
+            </m:sSub>
+          </m:den>
+        </m:f>
+        <m:r>
+          <w:rPr>
+            <w:rFonts w:ascii="Cambria Math" w:eastAsiaTheme="minorEastAsia" w:hAnsi="Cambria Math"/>
+            <w:sz w:val="24"/>
+            <w:lang w:val="es-AR"/>
+          </w:rPr>
+          <m:t>=</m:t>
+        </m:r>
+        <m:f>
+          <m:fPr>
+            <m:ctrlPr>
+              <w:rPr>
+                <w:rFonts w:ascii="Cambria Math" w:eastAsiaTheme="minorEastAsia" w:hAnsi="Cambria Math"/>
+                <w:i/>
+                <w:sz w:val="24"/>
+                <w:lang w:val="es-AR"/>
+              </w:rPr>
+            </m:ctrlPr>
+          </m:fPr>
+          <m:num>
+            <m:r>
+              <w:rPr>
+                <w:rFonts w:ascii="Cambria Math" w:eastAsiaTheme="minorEastAsia" w:hAnsi="Cambria Math"/>
+                <w:sz w:val="24"/>
+                <w:lang w:val="es-AR"/>
+              </w:rPr>
+              <m:t>3</m:t>
+            </m:r>
+          </m:num>
+          <m:den>
+            <m:r>
+              <w:rPr>
+                <w:rFonts w:ascii="Cambria Math" w:eastAsiaTheme="minorEastAsia" w:hAnsi="Cambria Math"/>
+                <w:sz w:val="24"/>
+                <w:lang w:val="es-AR"/>
+              </w:rPr>
+              <m:t>2</m:t>
+            </m:r>
+          </m:den>
+        </m:f>
+        <m:r>
+          <w:rPr>
+            <w:rFonts w:ascii="Cambria Math" w:eastAsiaTheme="minorEastAsia" w:hAnsi="Cambria Math"/>
+            <w:sz w:val="24"/>
+            <w:lang w:val="es-AR"/>
+          </w:rPr>
+          <m:t>-</m:t>
+        </m:r>
+        <m:f>
+          <m:fPr>
+            <m:ctrlPr>
+              <w:rPr>
+                <w:rFonts w:ascii="Cambria Math" w:eastAsiaTheme="minorEastAsia" w:hAnsi="Cambria Math"/>
+                <w:i/>
+                <w:sz w:val="24"/>
+                <w:lang w:val="es-AR"/>
+              </w:rPr>
+            </m:ctrlPr>
+          </m:fPr>
+          <m:num>
+            <m:r>
+              <w:rPr>
+                <w:rFonts w:ascii="Cambria Math" w:eastAsiaTheme="minorEastAsia" w:hAnsi="Cambria Math"/>
+                <w:sz w:val="24"/>
+                <w:lang w:val="es-AR"/>
+              </w:rPr>
+              <m:t>750000</m:t>
+            </m:r>
+          </m:num>
+          <m:den>
+            <m:sSubSup>
+              <m:sSubSupPr>
+                <m:ctrlPr>
+                  <w:rPr>
+                    <w:rFonts w:ascii="Cambria Math" w:eastAsiaTheme="minorEastAsia" w:hAnsi="Cambria Math"/>
+                    <w:i/>
+                    <w:sz w:val="24"/>
+                    <w:lang w:val="es-AR"/>
+                  </w:rPr>
+                </m:ctrlPr>
+              </m:sSubSupPr>
+              <m:e>
+                <m:r>
+                  <w:rPr>
+                    <w:rFonts w:ascii="Cambria Math" w:eastAsiaTheme="minorEastAsia" w:hAnsi="Cambria Math"/>
+                    <w:sz w:val="24"/>
+                    <w:lang w:val="es-AR"/>
+                  </w:rPr>
+                  <m:t>q</m:t>
+                </m:r>
+              </m:e>
+              <m:sub>
+                <m:r>
+                  <w:rPr>
+                    <w:rFonts w:ascii="Cambria Math" w:eastAsiaTheme="minorEastAsia" w:hAnsi="Cambria Math"/>
+                    <w:sz w:val="24"/>
+                    <w:lang w:val="es-AR"/>
+                  </w:rPr>
+                  <m:t>A</m:t>
+                </m:r>
+              </m:sub>
+              <m:sup>
+                <m:r>
+                  <w:rPr>
+                    <w:rFonts w:ascii="Cambria Math" w:eastAsiaTheme="minorEastAsia" w:hAnsi="Cambria Math"/>
+                    <w:sz w:val="24"/>
+                    <w:lang w:val="es-AR"/>
+                  </w:rPr>
+                  <m:t>2</m:t>
+                </m:r>
+              </m:sup>
+            </m:sSubSup>
+          </m:den>
+        </m:f>
+        <m:r>
+          <w:rPr>
+            <w:rFonts w:ascii="Cambria Math" w:eastAsiaTheme="minorEastAsia" w:hAnsi="Cambria Math"/>
+            <w:sz w:val="24"/>
+            <w:lang w:val="es-AR"/>
+          </w:rPr>
+          <m:t>+0,1λ=0⟹</m:t>
+        </m:r>
+        <m:borderBox>
+          <m:borderBoxPr>
+            <m:ctrlPr>
+              <w:rPr>
+                <w:rFonts w:ascii="Cambria Math" w:eastAsiaTheme="minorEastAsia" w:hAnsi="Cambria Math"/>
+                <w:i/>
+                <w:sz w:val="24"/>
+                <w:lang w:val="es-AR"/>
+              </w:rPr>
+            </m:ctrlPr>
+          </m:borderBoxPr>
+          <m:e>
+            <m:sSub>
+              <m:sSubPr>
+                <m:ctrlPr>
+                  <w:rPr>
+                    <w:rFonts w:ascii="Cambria Math" w:eastAsiaTheme="minorEastAsia" w:hAnsi="Cambria Math"/>
+                    <w:i/>
+                    <w:sz w:val="24"/>
+                    <w:lang w:val="es-AR"/>
+                  </w:rPr>
+                </m:ctrlPr>
+              </m:sSubPr>
+              <m:e>
+                <m:r>
+                  <w:rPr>
+                    <w:rFonts w:ascii="Cambria Math" w:eastAsiaTheme="minorEastAsia" w:hAnsi="Cambria Math"/>
+                    <w:sz w:val="24"/>
+                    <w:lang w:val="es-AR"/>
+                  </w:rPr>
+                  <m:t>q</m:t>
+                </m:r>
+              </m:e>
+              <m:sub>
+                <m:sSub>
+                  <m:sSubPr>
+                    <m:ctrlPr>
+                      <w:rPr>
+                        <w:rFonts w:ascii="Cambria Math" w:eastAsiaTheme="minorEastAsia" w:hAnsi="Cambria Math"/>
+                        <w:i/>
+                        <w:sz w:val="24"/>
+                        <w:lang w:val="es-AR"/>
+                      </w:rPr>
+                    </m:ctrlPr>
+                  </m:sSubPr>
+                  <m:e>
+                    <m:r>
+                      <w:rPr>
+                        <w:rFonts w:ascii="Cambria Math" w:eastAsiaTheme="minorEastAsia" w:hAnsi="Cambria Math"/>
+                        <w:sz w:val="24"/>
+                        <w:lang w:val="es-AR"/>
+                      </w:rPr>
+                      <m:t>0</m:t>
+                    </m:r>
+                  </m:e>
+                  <m:sub>
+                    <m:r>
+                      <w:rPr>
+                        <w:rFonts w:ascii="Cambria Math" w:eastAsiaTheme="minorEastAsia" w:hAnsi="Cambria Math"/>
+                        <w:sz w:val="24"/>
+                        <w:lang w:val="es-AR"/>
+                      </w:rPr>
+                      <m:t>A</m:t>
+                    </m:r>
+                  </m:sub>
+                </m:sSub>
+              </m:sub>
+            </m:sSub>
+            <m:r>
+              <w:rPr>
+                <w:rFonts w:ascii="Cambria Math" w:eastAsiaTheme="minorEastAsia" w:hAnsi="Cambria Math"/>
+                <w:sz w:val="24"/>
+                <w:lang w:val="es-AR"/>
+              </w:rPr>
+              <m:t>=</m:t>
+            </m:r>
+            <m:rad>
+              <m:radPr>
+                <m:degHide m:val="1"/>
+                <m:ctrlPr>
+                  <w:rPr>
+                    <w:rFonts w:ascii="Cambria Math" w:eastAsiaTheme="minorEastAsia" w:hAnsi="Cambria Math"/>
+                    <w:i/>
+                    <w:sz w:val="24"/>
+                    <w:lang w:val="es-AR"/>
+                  </w:rPr>
+                </m:ctrlPr>
+              </m:radPr>
+              <m:deg/>
+              <m:e>
+                <m:f>
+                  <m:fPr>
+                    <m:ctrlPr>
+                      <w:rPr>
+                        <w:rFonts w:ascii="Cambria Math" w:eastAsiaTheme="minorEastAsia" w:hAnsi="Cambria Math"/>
+                        <w:i/>
+                        <w:sz w:val="24"/>
+                        <w:lang w:val="es-AR"/>
+                      </w:rPr>
+                    </m:ctrlPr>
+                  </m:fPr>
+                  <m:num>
+                    <m:r>
+                      <w:rPr>
+                        <w:rFonts w:ascii="Cambria Math" w:eastAsiaTheme="minorEastAsia" w:hAnsi="Cambria Math"/>
+                        <w:sz w:val="24"/>
+                        <w:lang w:val="es-AR"/>
+                      </w:rPr>
+                      <m:t>750000</m:t>
+                    </m:r>
+                  </m:num>
+                  <m:den>
+                    <m:f>
+                      <m:fPr>
+                        <m:ctrlPr>
+                          <w:rPr>
+                            <w:rFonts w:ascii="Cambria Math" w:eastAsiaTheme="minorEastAsia" w:hAnsi="Cambria Math"/>
+                            <w:i/>
+                            <w:sz w:val="24"/>
+                            <w:lang w:val="es-AR"/>
+                          </w:rPr>
+                        </m:ctrlPr>
+                      </m:fPr>
+                      <m:num>
+                        <m:r>
+                          <w:rPr>
+                            <w:rFonts w:ascii="Cambria Math" w:eastAsiaTheme="minorEastAsia" w:hAnsi="Cambria Math"/>
+                            <w:sz w:val="24"/>
+                            <w:lang w:val="es-AR"/>
+                          </w:rPr>
+                          <m:t>3</m:t>
+                        </m:r>
+                      </m:num>
+                      <m:den>
+                        <m:r>
+                          <w:rPr>
+                            <w:rFonts w:ascii="Cambria Math" w:eastAsiaTheme="minorEastAsia" w:hAnsi="Cambria Math"/>
+                            <w:sz w:val="24"/>
+                            <w:lang w:val="es-AR"/>
+                          </w:rPr>
+                          <m:t>2</m:t>
+                        </m:r>
+                      </m:den>
+                    </m:f>
+                    <m:r>
+                      <w:rPr>
+                        <w:rFonts w:ascii="Cambria Math" w:eastAsiaTheme="minorEastAsia" w:hAnsi="Cambria Math"/>
+                        <w:sz w:val="24"/>
+                        <w:lang w:val="es-AR"/>
+                      </w:rPr>
+                      <m:t>+0,1λ</m:t>
+                    </m:r>
+                  </m:den>
+                </m:f>
+              </m:e>
+            </m:rad>
+          </m:e>
+        </m:borderBox>
+      </m:oMath>
+    </w:p>
+    <w:p>
+      <w:pPr>
+        <w:pStyle w:val="ListParagraph"/>
+        <w:numPr>
+          <w:ilvl w:val="0"/>
+          <w:numId w:val="21"/>
+        </w:numPr>
+        <w:rPr>
+          <w:rFonts w:eastAsiaTheme="minorEastAsia"/>
+          <w:sz w:val="24"/>
+          <w:lang w:val="es-AR"/>
+        </w:rPr>
+      </w:pPr>
+      <m:oMath>
+        <m:f>
+          <m:fPr>
+            <m:ctrlPr>
+              <w:rPr>
+                <w:rFonts w:ascii="Cambria Math" w:eastAsiaTheme="minorEastAsia" w:hAnsi="Cambria Math"/>
+                <w:i/>
+                <w:sz w:val="24"/>
+                <w:lang w:val="es-AR"/>
+              </w:rPr>
+            </m:ctrlPr>
+          </m:fPr>
+          <m:num>
+            <m:r>
+              <w:rPr>
+                <w:rFonts w:ascii="Cambria Math" w:eastAsiaTheme="minorEastAsia" w:hAnsi="Cambria Math"/>
+                <w:sz w:val="24"/>
+                <w:lang w:val="es-AR"/>
+              </w:rPr>
+              <m:t>∂L</m:t>
+            </m:r>
+          </m:num>
+          <m:den>
+            <m:r>
+              <w:rPr>
+                <w:rFonts w:ascii="Cambria Math" w:eastAsiaTheme="minorEastAsia" w:hAnsi="Cambria Math"/>
+                <w:sz w:val="24"/>
+                <w:lang w:val="es-AR"/>
+              </w:rPr>
+              <m:t>∂</m:t>
+            </m:r>
+            <m:sSub>
+              <m:sSubPr>
+                <m:ctrlPr>
+                  <w:rPr>
+                    <w:rFonts w:ascii="Cambria Math" w:eastAsiaTheme="minorEastAsia" w:hAnsi="Cambria Math"/>
+                    <w:i/>
+                    <w:sz w:val="24"/>
+                    <w:lang w:val="es-AR"/>
+                  </w:rPr>
+                </m:ctrlPr>
+              </m:sSubPr>
+              <m:e>
+                <m:r>
+                  <w:rPr>
+                    <w:rFonts w:ascii="Cambria Math" w:eastAsiaTheme="minorEastAsia" w:hAnsi="Cambria Math"/>
+                    <w:sz w:val="24"/>
+                    <w:lang w:val="es-AR"/>
+                  </w:rPr>
+                  <m:t>q</m:t>
+                </m:r>
+              </m:e>
+              <m:sub>
+                <m:r>
+                  <w:rPr>
+                    <w:rFonts w:ascii="Cambria Math" w:eastAsiaTheme="minorEastAsia" w:hAnsi="Cambria Math"/>
+                    <w:sz w:val="24"/>
+                    <w:lang w:val="es-AR"/>
+                  </w:rPr>
+                  <m:t>B</m:t>
+                </m:r>
+              </m:sub>
+            </m:sSub>
+          </m:den>
+        </m:f>
+        <m:r>
+          <w:rPr>
+            <w:rFonts w:ascii="Cambria Math" w:eastAsiaTheme="minorEastAsia" w:hAnsi="Cambria Math"/>
+            <w:sz w:val="24"/>
+            <w:lang w:val="es-AR"/>
+          </w:rPr>
+          <m:t>=1-</m:t>
+        </m:r>
+        <m:f>
+          <m:fPr>
+            <m:ctrlPr>
+              <w:rPr>
+                <w:rFonts w:ascii="Cambria Math" w:eastAsiaTheme="minorEastAsia" w:hAnsi="Cambria Math"/>
+                <w:i/>
+                <w:sz w:val="24"/>
+                <w:lang w:val="es-AR"/>
+              </w:rPr>
+            </m:ctrlPr>
+          </m:fPr>
+          <m:num>
+            <m:r>
+              <w:rPr>
+                <w:rFonts w:ascii="Cambria Math" w:eastAsiaTheme="minorEastAsia" w:hAnsi="Cambria Math"/>
+                <w:sz w:val="20"/>
+                <w:lang w:val="es-AR"/>
+              </w:rPr>
+              <m:t>1000000</m:t>
+            </m:r>
+          </m:num>
+          <m:den>
+            <m:sSubSup>
+              <m:sSubSupPr>
+                <m:ctrlPr>
+                  <w:rPr>
+                    <w:rFonts w:ascii="Cambria Math" w:eastAsiaTheme="minorEastAsia" w:hAnsi="Cambria Math"/>
+                    <w:i/>
+                    <w:sz w:val="24"/>
+                    <w:lang w:val="es-AR"/>
+                  </w:rPr>
+                </m:ctrlPr>
+              </m:sSubSupPr>
+              <m:e>
+                <m:r>
+                  <w:rPr>
+                    <w:rFonts w:ascii="Cambria Math" w:eastAsiaTheme="minorEastAsia" w:hAnsi="Cambria Math"/>
+                    <w:sz w:val="24"/>
+                    <w:lang w:val="es-AR"/>
+                  </w:rPr>
+                  <m:t>q</m:t>
+                </m:r>
+              </m:e>
+              <m:sub>
+                <m:r>
+                  <w:rPr>
+                    <w:rFonts w:ascii="Cambria Math" w:eastAsiaTheme="minorEastAsia" w:hAnsi="Cambria Math"/>
+                    <w:sz w:val="24"/>
+                    <w:lang w:val="es-AR"/>
+                  </w:rPr>
+                  <m:t>B</m:t>
+                </m:r>
+              </m:sub>
+              <m:sup>
+                <m:r>
+                  <w:rPr>
+                    <w:rFonts w:ascii="Cambria Math" w:eastAsiaTheme="minorEastAsia" w:hAnsi="Cambria Math"/>
+                    <w:sz w:val="24"/>
+                    <w:lang w:val="es-AR"/>
+                  </w:rPr>
+                  <m:t>2</m:t>
+                </m:r>
+              </m:sup>
+            </m:sSubSup>
+          </m:den>
+        </m:f>
+        <m:r>
+          <w:rPr>
+            <w:rFonts w:ascii="Cambria Math" w:eastAsiaTheme="minorEastAsia" w:hAnsi="Cambria Math"/>
+            <w:sz w:val="24"/>
+            <w:lang w:val="es-AR"/>
+          </w:rPr>
+          <m:t>+0,6λ=0⟹</m:t>
+        </m:r>
+        <m:borderBox>
+          <m:borderBoxPr>
+            <m:ctrlPr>
+              <w:rPr>
+                <w:rFonts w:ascii="Cambria Math" w:eastAsiaTheme="minorEastAsia" w:hAnsi="Cambria Math"/>
+                <w:i/>
+                <w:sz w:val="24"/>
+                <w:lang w:val="es-AR"/>
+              </w:rPr>
+            </m:ctrlPr>
+          </m:borderBoxPr>
+          <m:e>
+            <m:sSub>
+              <m:sSubPr>
+                <m:ctrlPr>
+                  <w:rPr>
+                    <w:rFonts w:ascii="Cambria Math" w:eastAsiaTheme="minorEastAsia" w:hAnsi="Cambria Math"/>
+                    <w:i/>
+                    <w:sz w:val="24"/>
+                    <w:lang w:val="es-AR"/>
+                  </w:rPr>
+                </m:ctrlPr>
+              </m:sSubPr>
+              <m:e>
+                <m:r>
+                  <w:rPr>
+                    <w:rFonts w:ascii="Cambria Math" w:eastAsiaTheme="minorEastAsia" w:hAnsi="Cambria Math"/>
+                    <w:sz w:val="24"/>
+                    <w:lang w:val="es-AR"/>
+                  </w:rPr>
+                  <m:t>q</m:t>
+                </m:r>
+              </m:e>
+              <m:sub>
+                <m:sSub>
+                  <m:sSubPr>
+                    <m:ctrlPr>
+                      <w:rPr>
+                        <w:rFonts w:ascii="Cambria Math" w:eastAsiaTheme="minorEastAsia" w:hAnsi="Cambria Math"/>
+                        <w:i/>
+                        <w:sz w:val="24"/>
+                        <w:lang w:val="es-AR"/>
+                      </w:rPr>
+                    </m:ctrlPr>
+                  </m:sSubPr>
+                  <m:e>
+                    <m:r>
+                      <w:rPr>
+                        <w:rFonts w:ascii="Cambria Math" w:eastAsiaTheme="minorEastAsia" w:hAnsi="Cambria Math"/>
+                        <w:sz w:val="24"/>
+                        <w:lang w:val="es-AR"/>
+                      </w:rPr>
+                      <m:t>0</m:t>
+                    </m:r>
+                  </m:e>
+                  <m:sub>
+                    <m:r>
+                      <w:rPr>
+                        <w:rFonts w:ascii="Cambria Math" w:eastAsiaTheme="minorEastAsia" w:hAnsi="Cambria Math"/>
+                        <w:sz w:val="24"/>
+                        <w:lang w:val="es-AR"/>
+                      </w:rPr>
+                      <m:t>B</m:t>
+                    </m:r>
+                  </m:sub>
+                </m:sSub>
+              </m:sub>
+            </m:sSub>
+            <m:r>
+              <w:rPr>
+                <w:rFonts w:ascii="Cambria Math" w:eastAsiaTheme="minorEastAsia" w:hAnsi="Cambria Math"/>
+                <w:sz w:val="24"/>
+                <w:lang w:val="es-AR"/>
+              </w:rPr>
+              <m:t>=</m:t>
+            </m:r>
+            <m:rad>
+              <m:radPr>
+                <m:degHide m:val="1"/>
+                <m:ctrlPr>
+                  <w:rPr>
+                    <w:rFonts w:ascii="Cambria Math" w:eastAsiaTheme="minorEastAsia" w:hAnsi="Cambria Math"/>
+                    <w:i/>
+                    <w:sz w:val="24"/>
+                    <w:lang w:val="es-AR"/>
+                  </w:rPr>
+                </m:ctrlPr>
+              </m:radPr>
+              <m:deg/>
+              <m:e>
+                <m:f>
+                  <m:fPr>
+                    <m:ctrlPr>
+                      <w:rPr>
+                        <w:rFonts w:ascii="Cambria Math" w:eastAsiaTheme="minorEastAsia" w:hAnsi="Cambria Math"/>
+                        <w:i/>
+                        <w:sz w:val="24"/>
+                        <w:lang w:val="es-AR"/>
+                      </w:rPr>
+                    </m:ctrlPr>
+                  </m:fPr>
+                  <m:num>
+                    <m:r>
+                      <w:rPr>
+                        <w:rFonts w:ascii="Cambria Math" w:eastAsiaTheme="minorEastAsia" w:hAnsi="Cambria Math"/>
+                        <w:sz w:val="20"/>
+                        <w:lang w:val="es-AR"/>
+                      </w:rPr>
+                      <m:t>1000000</m:t>
+                    </m:r>
+                  </m:num>
+                  <m:den>
+                    <m:r>
+                      <w:rPr>
+                        <w:rFonts w:ascii="Cambria Math" w:eastAsiaTheme="minorEastAsia" w:hAnsi="Cambria Math"/>
+                        <w:sz w:val="24"/>
+                        <w:lang w:val="es-AR"/>
+                      </w:rPr>
+                      <m:t>1+0,6λ</m:t>
+                    </m:r>
+                  </m:den>
+                </m:f>
+              </m:e>
+            </m:rad>
+          </m:e>
+        </m:borderBox>
+      </m:oMath>
+    </w:p>
+    <w:p>
+      <w:pPr>
+        <w:pStyle w:val="ListParagraph"/>
+        <w:numPr>
+          <w:ilvl w:val="0"/>
+          <w:numId w:val="21"/>
+        </w:numPr>
+        <w:rPr>
+          <w:rFonts w:eastAsiaTheme="minorEastAsia"/>
+          <w:sz w:val="24"/>
+          <w:lang w:val="es-AR"/>
+        </w:rPr>
+      </w:pPr>
+      <m:oMath>
+        <m:f>
+          <m:fPr>
+            <m:ctrlPr>
+              <w:rPr>
+                <w:rFonts w:ascii="Cambria Math" w:eastAsiaTheme="minorEastAsia" w:hAnsi="Cambria Math"/>
+                <w:i/>
+                <w:sz w:val="24"/>
+                <w:lang w:val="es-AR"/>
+              </w:rPr>
+            </m:ctrlPr>
+          </m:fPr>
+          <m:num>
+            <m:r>
+              <w:rPr>
+                <w:rFonts w:ascii="Cambria Math" w:eastAsiaTheme="minorEastAsia" w:hAnsi="Cambria Math"/>
+                <w:sz w:val="24"/>
+                <w:lang w:val="es-AR"/>
+              </w:rPr>
+              <m:t>∂L</m:t>
+            </m:r>
+          </m:num>
+          <m:den>
+            <m:r>
+              <w:rPr>
+                <w:rFonts w:ascii="Cambria Math" w:eastAsiaTheme="minorEastAsia" w:hAnsi="Cambria Math"/>
+                <w:sz w:val="24"/>
+                <w:lang w:val="es-AR"/>
+              </w:rPr>
+              <m:t>∂λ</m:t>
+            </m:r>
+          </m:den>
+        </m:f>
+        <m:r>
+          <w:rPr>
+            <w:rFonts w:ascii="Cambria Math" w:eastAsiaTheme="minorEastAsia" w:hAnsi="Cambria Math"/>
+            <w:sz w:val="24"/>
+            <w:lang w:val="es-AR"/>
+          </w:rPr>
+          <m:t>=0,1</m:t>
+        </m:r>
+        <m:sSub>
+          <m:sSubPr>
+            <m:ctrlPr>
+              <w:rPr>
+                <w:rFonts w:ascii="Cambria Math" w:eastAsiaTheme="minorEastAsia" w:hAnsi="Cambria Math"/>
+                <w:i/>
+                <w:sz w:val="24"/>
+                <w:lang w:val="es-AR"/>
+              </w:rPr>
+            </m:ctrlPr>
+          </m:sSubPr>
+          <m:e>
+            <m:r>
+              <w:rPr>
+                <w:rFonts w:ascii="Cambria Math" w:eastAsiaTheme="minorEastAsia" w:hAnsi="Cambria Math"/>
+                <w:sz w:val="24"/>
+                <w:lang w:val="es-AR"/>
+              </w:rPr>
+              <m:t>q</m:t>
+            </m:r>
+          </m:e>
+          <m:sub>
+            <m:r>
+              <w:rPr>
+                <w:rFonts w:ascii="Cambria Math" w:eastAsiaTheme="minorEastAsia" w:hAnsi="Cambria Math"/>
+                <w:sz w:val="24"/>
+                <w:lang w:val="es-AR"/>
+              </w:rPr>
+              <m:t>A</m:t>
+            </m:r>
+          </m:sub>
+        </m:sSub>
+        <m:r>
+          <w:rPr>
+            <w:rFonts w:ascii="Cambria Math" w:eastAsiaTheme="minorEastAsia" w:hAnsi="Cambria Math"/>
+            <w:sz w:val="24"/>
+            <w:lang w:val="es-AR"/>
+          </w:rPr>
+          <m:t>+0,6</m:t>
+        </m:r>
+        <m:sSub>
+          <m:sSubPr>
+            <m:ctrlPr>
+              <w:rPr>
+                <w:rFonts w:ascii="Cambria Math" w:eastAsiaTheme="minorEastAsia" w:hAnsi="Cambria Math"/>
+                <w:i/>
+                <w:sz w:val="24"/>
+                <w:lang w:val="es-AR"/>
+              </w:rPr>
+            </m:ctrlPr>
+          </m:sSubPr>
+          <m:e>
+            <m:r>
+              <w:rPr>
+                <w:rFonts w:ascii="Cambria Math" w:eastAsiaTheme="minorEastAsia" w:hAnsi="Cambria Math"/>
+                <w:sz w:val="24"/>
+                <w:lang w:val="es-AR"/>
+              </w:rPr>
+              <m:t>q</m:t>
+            </m:r>
+          </m:e>
+          <m:sub>
+            <m:r>
+              <w:rPr>
+                <w:rFonts w:ascii="Cambria Math" w:eastAsiaTheme="minorEastAsia" w:hAnsi="Cambria Math"/>
+                <w:sz w:val="24"/>
+                <w:lang w:val="es-AR"/>
+              </w:rPr>
+              <m:t>B</m:t>
+            </m:r>
+          </m:sub>
+        </m:sSub>
+        <m:r>
+          <w:rPr>
+            <w:rFonts w:ascii="Cambria Math" w:eastAsiaTheme="minorEastAsia" w:hAnsi="Cambria Math"/>
+            <w:sz w:val="24"/>
+            <w:lang w:val="es-AR"/>
+          </w:rPr>
+          <m:t>-450=0⟹</m:t>
+        </m:r>
+        <m:borderBox>
+          <m:borderBoxPr>
+            <m:ctrlPr>
+              <w:rPr>
+                <w:rFonts w:ascii="Cambria Math" w:eastAsiaTheme="minorEastAsia" w:hAnsi="Cambria Math"/>
+                <w:i/>
+                <w:sz w:val="24"/>
+                <w:lang w:val="es-AR"/>
+              </w:rPr>
+            </m:ctrlPr>
+          </m:borderBoxPr>
+          <m:e>
+            <m:r>
+              <w:rPr>
+                <w:rFonts w:ascii="Cambria Math" w:eastAsiaTheme="minorEastAsia" w:hAnsi="Cambria Math"/>
+                <w:sz w:val="24"/>
+                <w:lang w:val="es-AR"/>
+              </w:rPr>
+              <m:t>0,1</m:t>
+            </m:r>
+            <m:sSub>
+              <m:sSubPr>
+                <m:ctrlPr>
+                  <w:rPr>
+                    <w:rFonts w:ascii="Cambria Math" w:eastAsiaTheme="minorEastAsia" w:hAnsi="Cambria Math"/>
+                    <w:i/>
+                    <w:sz w:val="24"/>
+                    <w:lang w:val="es-AR"/>
+                  </w:rPr>
+                </m:ctrlPr>
+              </m:sSubPr>
+              <m:e>
+                <m:r>
+                  <w:rPr>
+                    <w:rFonts w:ascii="Cambria Math" w:eastAsiaTheme="minorEastAsia" w:hAnsi="Cambria Math"/>
+                    <w:sz w:val="24"/>
+                    <w:lang w:val="es-AR"/>
+                  </w:rPr>
+                  <m:t>q</m:t>
+                </m:r>
+              </m:e>
+              <m:sub>
+                <m:r>
+                  <w:rPr>
+                    <w:rFonts w:ascii="Cambria Math" w:eastAsiaTheme="minorEastAsia" w:hAnsi="Cambria Math"/>
+                    <w:sz w:val="24"/>
+                    <w:lang w:val="es-AR"/>
+                  </w:rPr>
+                  <m:t>A</m:t>
+                </m:r>
+              </m:sub>
+            </m:sSub>
+            <m:r>
+              <w:rPr>
+                <w:rFonts w:ascii="Cambria Math" w:eastAsiaTheme="minorEastAsia" w:hAnsi="Cambria Math"/>
+                <w:sz w:val="24"/>
+                <w:lang w:val="es-AR"/>
+              </w:rPr>
+              <m:t>+0,6</m:t>
+            </m:r>
+            <m:sSub>
+              <m:sSubPr>
+                <m:ctrlPr>
+                  <w:rPr>
+                    <w:rFonts w:ascii="Cambria Math" w:eastAsiaTheme="minorEastAsia" w:hAnsi="Cambria Math"/>
+                    <w:i/>
+                    <w:sz w:val="24"/>
+                    <w:lang w:val="es-AR"/>
+                  </w:rPr>
+                </m:ctrlPr>
+              </m:sSubPr>
+              <m:e>
+                <m:r>
+                  <w:rPr>
+                    <w:rFonts w:ascii="Cambria Math" w:eastAsiaTheme="minorEastAsia" w:hAnsi="Cambria Math"/>
+                    <w:sz w:val="24"/>
+                    <w:lang w:val="es-AR"/>
+                  </w:rPr>
+                  <m:t>q</m:t>
+                </m:r>
+              </m:e>
+              <m:sub>
+                <m:r>
+                  <w:rPr>
+                    <w:rFonts w:ascii="Cambria Math" w:eastAsiaTheme="minorEastAsia" w:hAnsi="Cambria Math"/>
+                    <w:sz w:val="24"/>
+                    <w:lang w:val="es-AR"/>
+                  </w:rPr>
+                  <m:t>B</m:t>
+                </m:r>
+              </m:sub>
+            </m:sSub>
+            <m:r>
+              <w:rPr>
+                <w:rFonts w:ascii="Cambria Math" w:eastAsiaTheme="minorEastAsia" w:hAnsi="Cambria Math"/>
+                <w:sz w:val="24"/>
+                <w:lang w:val="es-AR"/>
+              </w:rPr>
+              <m:t>=450</m:t>
+            </m:r>
+          </m:e>
+        </m:borderBox>
+      </m:oMath>
       <w:bookmarkStart w:id="4" w:name="_GoBack"/>
       <w:bookmarkEnd w:id="4"/>
-    </w:p>
-    <w:p>
-      <w:pPr>
-        <w:rPr>
-          <w:lang w:val="es-AR"/>
-        </w:rPr>
-      </w:pPr>
     </w:p>
     <w:sectPr>
       <w:headerReference w:type="default" r:id="rId17"/>
@@ -25476,7 +27795,7 @@
                 <w:sz w:val="24"/>
                 <w:lang w:val="es-AR"/>
               </w:rPr>
-              <w:t>17</w:t>
+              <w:t>18</w:t>
             </w:r>
             <w:r>
               <w:rPr>
@@ -25525,7 +27844,7 @@
                 <w:sz w:val="24"/>
                 <w:lang w:val="es-AR"/>
               </w:rPr>
-              <w:t>17</w:t>
+              <w:t>18</w:t>
             </w:r>
             <w:r>
               <w:rPr>
@@ -25605,13 +27924,41 @@
       </w:rPr>
       <w:tab/>
     </w:r>
+    <w:proofErr w:type="spellStart"/>
     <w:r>
       <w:rPr>
         <w:rFonts w:ascii="Times New Roman" w:hAnsi="Times New Roman" w:cs="Times New Roman"/>
         <w:sz w:val="24"/>
         <w:lang w:val="es-AR"/>
       </w:rPr>
-      <w:t>Bayetto, Finkelstein, Montoya, Parnisari, Zhang</w:t>
+      <w:t>Bayetto</w:t>
+    </w:r>
+    <w:proofErr w:type="spellEnd"/>
+    <w:r>
+      <w:rPr>
+        <w:rFonts w:ascii="Times New Roman" w:hAnsi="Times New Roman" w:cs="Times New Roman"/>
+        <w:sz w:val="24"/>
+        <w:lang w:val="es-AR"/>
+      </w:rPr>
+      <w:t xml:space="preserve">, </w:t>
+    </w:r>
+    <w:proofErr w:type="spellStart"/>
+    <w:r>
+      <w:rPr>
+        <w:rFonts w:ascii="Times New Roman" w:hAnsi="Times New Roman" w:cs="Times New Roman"/>
+        <w:sz w:val="24"/>
+        <w:lang w:val="es-AR"/>
+      </w:rPr>
+      <w:t>Finkelstein</w:t>
+    </w:r>
+    <w:proofErr w:type="spellEnd"/>
+    <w:r>
+      <w:rPr>
+        <w:rFonts w:ascii="Times New Roman" w:hAnsi="Times New Roman" w:cs="Times New Roman"/>
+        <w:sz w:val="24"/>
+        <w:lang w:val="es-AR"/>
+      </w:rPr>
+      <w:t>, Montoya, Parnisari, Zhang</w:t>
     </w:r>
   </w:p>
 </w:hdr>
@@ -25884,6 +28231,119 @@
     </w:lvl>
   </w:abstractNum>
   <w:abstractNum w:abstractNumId="3">
+    <w:nsid w:val="1C31396D"/>
+    <w:multiLevelType w:val="hybridMultilevel"/>
+    <w:tmpl w:val="6F4C4B36"/>
+    <w:lvl w:ilvl="0" w:tplc="2C0A0001">
+      <w:start w:val="1"/>
+      <w:numFmt w:val="bullet"/>
+      <w:lvlText w:val=""/>
+      <w:lvlJc w:val="left"/>
+      <w:pPr>
+        <w:ind w:left="720" w:hanging="360"/>
+      </w:pPr>
+      <w:rPr>
+        <w:rFonts w:ascii="Symbol" w:hAnsi="Symbol" w:hint="default"/>
+      </w:rPr>
+    </w:lvl>
+    <w:lvl w:ilvl="1" w:tplc="2C0A0003" w:tentative="1">
+      <w:start w:val="1"/>
+      <w:numFmt w:val="bullet"/>
+      <w:lvlText w:val="o"/>
+      <w:lvlJc w:val="left"/>
+      <w:pPr>
+        <w:ind w:left="1440" w:hanging="360"/>
+      </w:pPr>
+      <w:rPr>
+        <w:rFonts w:ascii="Courier New" w:hAnsi="Courier New" w:cs="Courier New" w:hint="default"/>
+      </w:rPr>
+    </w:lvl>
+    <w:lvl w:ilvl="2" w:tplc="2C0A0005" w:tentative="1">
+      <w:start w:val="1"/>
+      <w:numFmt w:val="bullet"/>
+      <w:lvlText w:val=""/>
+      <w:lvlJc w:val="left"/>
+      <w:pPr>
+        <w:ind w:left="2160" w:hanging="360"/>
+      </w:pPr>
+      <w:rPr>
+        <w:rFonts w:ascii="Wingdings" w:hAnsi="Wingdings" w:hint="default"/>
+      </w:rPr>
+    </w:lvl>
+    <w:lvl w:ilvl="3" w:tplc="2C0A0001" w:tentative="1">
+      <w:start w:val="1"/>
+      <w:numFmt w:val="bullet"/>
+      <w:lvlText w:val=""/>
+      <w:lvlJc w:val="left"/>
+      <w:pPr>
+        <w:ind w:left="2880" w:hanging="360"/>
+      </w:pPr>
+      <w:rPr>
+        <w:rFonts w:ascii="Symbol" w:hAnsi="Symbol" w:hint="default"/>
+      </w:rPr>
+    </w:lvl>
+    <w:lvl w:ilvl="4" w:tplc="2C0A0003" w:tentative="1">
+      <w:start w:val="1"/>
+      <w:numFmt w:val="bullet"/>
+      <w:lvlText w:val="o"/>
+      <w:lvlJc w:val="left"/>
+      <w:pPr>
+        <w:ind w:left="3600" w:hanging="360"/>
+      </w:pPr>
+      <w:rPr>
+        <w:rFonts w:ascii="Courier New" w:hAnsi="Courier New" w:cs="Courier New" w:hint="default"/>
+      </w:rPr>
+    </w:lvl>
+    <w:lvl w:ilvl="5" w:tplc="2C0A0005" w:tentative="1">
+      <w:start w:val="1"/>
+      <w:numFmt w:val="bullet"/>
+      <w:lvlText w:val=""/>
+      <w:lvlJc w:val="left"/>
+      <w:pPr>
+        <w:ind w:left="4320" w:hanging="360"/>
+      </w:pPr>
+      <w:rPr>
+        <w:rFonts w:ascii="Wingdings" w:hAnsi="Wingdings" w:hint="default"/>
+      </w:rPr>
+    </w:lvl>
+    <w:lvl w:ilvl="6" w:tplc="2C0A0001" w:tentative="1">
+      <w:start w:val="1"/>
+      <w:numFmt w:val="bullet"/>
+      <w:lvlText w:val=""/>
+      <w:lvlJc w:val="left"/>
+      <w:pPr>
+        <w:ind w:left="5040" w:hanging="360"/>
+      </w:pPr>
+      <w:rPr>
+        <w:rFonts w:ascii="Symbol" w:hAnsi="Symbol" w:hint="default"/>
+      </w:rPr>
+    </w:lvl>
+    <w:lvl w:ilvl="7" w:tplc="2C0A0003" w:tentative="1">
+      <w:start w:val="1"/>
+      <w:numFmt w:val="bullet"/>
+      <w:lvlText w:val="o"/>
+      <w:lvlJc w:val="left"/>
+      <w:pPr>
+        <w:ind w:left="5760" w:hanging="360"/>
+      </w:pPr>
+      <w:rPr>
+        <w:rFonts w:ascii="Courier New" w:hAnsi="Courier New" w:cs="Courier New" w:hint="default"/>
+      </w:rPr>
+    </w:lvl>
+    <w:lvl w:ilvl="8" w:tplc="2C0A0005" w:tentative="1">
+      <w:start w:val="1"/>
+      <w:numFmt w:val="bullet"/>
+      <w:lvlText w:val=""/>
+      <w:lvlJc w:val="left"/>
+      <w:pPr>
+        <w:ind w:left="6480" w:hanging="360"/>
+      </w:pPr>
+      <w:rPr>
+        <w:rFonts w:ascii="Wingdings" w:hAnsi="Wingdings" w:hint="default"/>
+      </w:rPr>
+    </w:lvl>
+  </w:abstractNum>
+  <w:abstractNum w:abstractNumId="4">
     <w:nsid w:val="1EBC455B"/>
     <w:multiLevelType w:val="hybridMultilevel"/>
     <w:tmpl w:val="082CC4D4"/>
@@ -25996,7 +28456,7 @@
       </w:rPr>
     </w:lvl>
   </w:abstractNum>
-  <w:abstractNum w:abstractNumId="4">
+  <w:abstractNum w:abstractNumId="5">
     <w:nsid w:val="22A713A0"/>
     <w:multiLevelType w:val="hybridMultilevel"/>
     <w:tmpl w:val="F9444A70"/>
@@ -26085,7 +28545,7 @@
       </w:pPr>
     </w:lvl>
   </w:abstractNum>
-  <w:abstractNum w:abstractNumId="5">
+  <w:abstractNum w:abstractNumId="6">
     <w:nsid w:val="23203E56"/>
     <w:multiLevelType w:val="hybridMultilevel"/>
     <w:tmpl w:val="7D408E3A"/>
@@ -26174,7 +28634,7 @@
       </w:pPr>
     </w:lvl>
   </w:abstractNum>
-  <w:abstractNum w:abstractNumId="6">
+  <w:abstractNum w:abstractNumId="7">
     <w:nsid w:val="23C04777"/>
     <w:multiLevelType w:val="hybridMultilevel"/>
     <w:tmpl w:val="14B82FE4"/>
@@ -26263,7 +28723,7 @@
       </w:pPr>
     </w:lvl>
   </w:abstractNum>
-  <w:abstractNum w:abstractNumId="7">
+  <w:abstractNum w:abstractNumId="8">
     <w:nsid w:val="26BA6772"/>
     <w:multiLevelType w:val="hybridMultilevel"/>
     <w:tmpl w:val="F9444A70"/>
@@ -26352,7 +28812,7 @@
       </w:pPr>
     </w:lvl>
   </w:abstractNum>
-  <w:abstractNum w:abstractNumId="8">
+  <w:abstractNum w:abstractNumId="9">
     <w:nsid w:val="39FC4710"/>
     <w:multiLevelType w:val="hybridMultilevel"/>
     <w:tmpl w:val="F9444A70"/>
@@ -26441,7 +28901,7 @@
       </w:pPr>
     </w:lvl>
   </w:abstractNum>
-  <w:abstractNum w:abstractNumId="9">
+  <w:abstractNum w:abstractNumId="10">
     <w:nsid w:val="3C2D3E94"/>
     <w:multiLevelType w:val="hybridMultilevel"/>
     <w:tmpl w:val="F9444A70"/>
@@ -26530,7 +28990,7 @@
       </w:pPr>
     </w:lvl>
   </w:abstractNum>
-  <w:abstractNum w:abstractNumId="10">
+  <w:abstractNum w:abstractNumId="11">
     <w:nsid w:val="478278D3"/>
     <w:multiLevelType w:val="hybridMultilevel"/>
     <w:tmpl w:val="7D408E3A"/>
@@ -26619,7 +29079,7 @@
       </w:pPr>
     </w:lvl>
   </w:abstractNum>
-  <w:abstractNum w:abstractNumId="11">
+  <w:abstractNum w:abstractNumId="12">
     <w:nsid w:val="58BE3683"/>
     <w:multiLevelType w:val="hybridMultilevel"/>
     <w:tmpl w:val="E466A6C0"/>
@@ -26705,7 +29165,7 @@
       </w:pPr>
     </w:lvl>
   </w:abstractNum>
-  <w:abstractNum w:abstractNumId="12">
+  <w:abstractNum w:abstractNumId="13">
     <w:nsid w:val="66907D13"/>
     <w:multiLevelType w:val="hybridMultilevel"/>
     <w:tmpl w:val="7684110E"/>
@@ -26791,7 +29251,7 @@
       </w:pPr>
     </w:lvl>
   </w:abstractNum>
-  <w:abstractNum w:abstractNumId="13">
+  <w:abstractNum w:abstractNumId="14">
     <w:nsid w:val="66DA0C8F"/>
     <w:multiLevelType w:val="hybridMultilevel"/>
     <w:tmpl w:val="06A89E8C"/>
@@ -26877,7 +29337,7 @@
       </w:pPr>
     </w:lvl>
   </w:abstractNum>
-  <w:abstractNum w:abstractNumId="14">
+  <w:abstractNum w:abstractNumId="15">
     <w:nsid w:val="6D925035"/>
     <w:multiLevelType w:val="hybridMultilevel"/>
     <w:tmpl w:val="14B82FE4"/>
@@ -26966,7 +29426,7 @@
       </w:pPr>
     </w:lvl>
   </w:abstractNum>
-  <w:abstractNum w:abstractNumId="15">
+  <w:abstractNum w:abstractNumId="16">
     <w:nsid w:val="6DF63A28"/>
     <w:multiLevelType w:val="hybridMultilevel"/>
     <w:tmpl w:val="14B82FE4"/>
@@ -27055,7 +29515,7 @@
       </w:pPr>
     </w:lvl>
   </w:abstractNum>
-  <w:abstractNum w:abstractNumId="16">
+  <w:abstractNum w:abstractNumId="17">
     <w:nsid w:val="726D12DF"/>
     <w:multiLevelType w:val="hybridMultilevel"/>
     <w:tmpl w:val="14B82FE4"/>
@@ -27144,7 +29604,7 @@
       </w:pPr>
     </w:lvl>
   </w:abstractNum>
-  <w:abstractNum w:abstractNumId="17">
+  <w:abstractNum w:abstractNumId="18">
     <w:nsid w:val="763E76CC"/>
     <w:multiLevelType w:val="hybridMultilevel"/>
     <w:tmpl w:val="7D408E3A"/>
@@ -27233,7 +29693,7 @@
       </w:pPr>
     </w:lvl>
   </w:abstractNum>
-  <w:abstractNum w:abstractNumId="18">
+  <w:abstractNum w:abstractNumId="19">
     <w:nsid w:val="7B763EB9"/>
     <w:multiLevelType w:val="hybridMultilevel"/>
     <w:tmpl w:val="F9AE462A"/>
@@ -27319,7 +29779,7 @@
       </w:pPr>
     </w:lvl>
   </w:abstractNum>
-  <w:abstractNum w:abstractNumId="19">
+  <w:abstractNum w:abstractNumId="20">
     <w:nsid w:val="7DFC6F8D"/>
     <w:multiLevelType w:val="hybridMultilevel"/>
     <w:tmpl w:val="A63AAE70"/>
@@ -27406,64 +29866,67 @@
     </w:lvl>
   </w:abstractNum>
   <w:num w:numId="1">
-    <w:abstractNumId w:val="3"/>
+    <w:abstractNumId w:val="4"/>
   </w:num>
   <w:num w:numId="2">
-    <w:abstractNumId w:val="13"/>
+    <w:abstractNumId w:val="14"/>
   </w:num>
   <w:num w:numId="3">
+    <w:abstractNumId w:val="20"/>
+  </w:num>
+  <w:num w:numId="4">
     <w:abstractNumId w:val="19"/>
   </w:num>
-  <w:num w:numId="4">
-    <w:abstractNumId w:val="18"/>
-  </w:num>
   <w:num w:numId="5">
-    <w:abstractNumId w:val="7"/>
+    <w:abstractNumId w:val="8"/>
   </w:num>
   <w:num w:numId="6">
-    <w:abstractNumId w:val="6"/>
+    <w:abstractNumId w:val="7"/>
   </w:num>
   <w:num w:numId="7">
     <w:abstractNumId w:val="0"/>
   </w:num>
   <w:num w:numId="8">
-    <w:abstractNumId w:val="15"/>
+    <w:abstractNumId w:val="16"/>
   </w:num>
   <w:num w:numId="9">
+    <w:abstractNumId w:val="10"/>
+  </w:num>
+  <w:num w:numId="10">
+    <w:abstractNumId w:val="11"/>
+  </w:num>
+  <w:num w:numId="11">
+    <w:abstractNumId w:val="18"/>
+  </w:num>
+  <w:num w:numId="12">
     <w:abstractNumId w:val="9"/>
   </w:num>
-  <w:num w:numId="10">
-    <w:abstractNumId w:val="10"/>
-  </w:num>
-  <w:num w:numId="11">
+  <w:num w:numId="13">
     <w:abstractNumId w:val="17"/>
   </w:num>
-  <w:num w:numId="12">
-    <w:abstractNumId w:val="8"/>
-  </w:num>
-  <w:num w:numId="13">
-    <w:abstractNumId w:val="16"/>
-  </w:num>
   <w:num w:numId="14">
-    <w:abstractNumId w:val="5"/>
+    <w:abstractNumId w:val="6"/>
   </w:num>
   <w:num w:numId="15">
     <w:abstractNumId w:val="1"/>
   </w:num>
   <w:num w:numId="16">
-    <w:abstractNumId w:val="4"/>
+    <w:abstractNumId w:val="5"/>
   </w:num>
   <w:num w:numId="17">
-    <w:abstractNumId w:val="14"/>
+    <w:abstractNumId w:val="15"/>
   </w:num>
   <w:num w:numId="18">
-    <w:abstractNumId w:val="12"/>
+    <w:abstractNumId w:val="13"/>
   </w:num>
   <w:num w:numId="19">
     <w:abstractNumId w:val="2"/>
   </w:num>
   <w:num w:numId="20">
-    <w:abstractNumId w:val="11"/>
+    <w:abstractNumId w:val="12"/>
+  </w:num>
+  <w:num w:numId="21">
+    <w:abstractNumId w:val="3"/>
   </w:num>
   <w:numIdMacAtCleanup w:val="10"/>
 </w:numbering>
@@ -28186,20 +30649,12 @@
     <w:pitch w:val="variable"/>
     <w:sig w:usb0="E0002EFF" w:usb1="C0007843" w:usb2="00000009" w:usb3="00000000" w:csb0="000001FF" w:csb1="00000000"/>
   </w:font>
-  <w:font w:name="TTFF2EC1B0t00">
-    <w:panose1 w:val="00000000000000000000"/>
-    <w:charset w:val="00"/>
-    <w:family w:val="auto"/>
-    <w:notTrueType/>
-    <w:pitch w:val="default"/>
-    <w:sig w:usb0="00000003" w:usb1="00000000" w:usb2="00000000" w:usb3="00000000" w:csb0="00000001" w:csb1="00000000"/>
-  </w:font>
-  <w:font w:name="Calibri">
-    <w:panose1 w:val="020F0502020204030204"/>
-    <w:charset w:val="00"/>
-    <w:family w:val="swiss"/>
+  <w:font w:name="Symbol">
+    <w:panose1 w:val="05050102010706020507"/>
+    <w:charset w:val="02"/>
+    <w:family w:val="roman"/>
     <w:pitch w:val="variable"/>
-    <w:sig w:usb0="E00002FF" w:usb1="4000ACFF" w:usb2="00000001" w:usb3="00000000" w:csb0="0000019F" w:csb1="00000000"/>
+    <w:sig w:usb0="00000000" w:usb1="10000000" w:usb2="00000000" w:usb3="00000000" w:csb0="80000000" w:csb1="00000000"/>
   </w:font>
   <w:font w:name="Courier New">
     <w:panose1 w:val="02070309020205020404"/>
@@ -28215,12 +30670,20 @@
     <w:pitch w:val="variable"/>
     <w:sig w:usb0="00000000" w:usb1="10000000" w:usb2="00000000" w:usb3="00000000" w:csb0="80000000" w:csb1="00000000"/>
   </w:font>
-  <w:font w:name="Symbol">
-    <w:panose1 w:val="05050102010706020507"/>
-    <w:charset w:val="02"/>
-    <w:family w:val="roman"/>
+  <w:font w:name="TTFF2EC1B0t00">
+    <w:panose1 w:val="00000000000000000000"/>
+    <w:charset w:val="00"/>
+    <w:family w:val="auto"/>
+    <w:notTrueType/>
+    <w:pitch w:val="default"/>
+    <w:sig w:usb0="00000003" w:usb1="00000000" w:usb2="00000000" w:usb3="00000000" w:csb0="00000001" w:csb1="00000000"/>
+  </w:font>
+  <w:font w:name="Calibri">
+    <w:panose1 w:val="020F0502020204030204"/>
+    <w:charset w:val="00"/>
+    <w:family w:val="swiss"/>
     <w:pitch w:val="variable"/>
-    <w:sig w:usb0="00000000" w:usb1="10000000" w:usb2="00000000" w:usb3="00000000" w:csb0="80000000" w:csb1="00000000"/>
+    <w:sig w:usb0="E00002FF" w:usb1="4000ACFF" w:usb2="00000001" w:usb3="00000000" w:csb0="0000019F" w:csb1="00000000"/>
   </w:font>
   <w:font w:name="Calibri Light">
     <w:panose1 w:val="020F0302020204030204"/>
@@ -28277,6 +30740,7 @@
   <w:rsids>
     <w:rsidRoot w:val="00A06417"/>
     <w:rsid w:val="002769CA"/>
+    <w:rsid w:val="0079125D"/>
     <w:rsid w:val="00A06417"/>
     <w:rsid w:val="00DC1056"/>
   </w:rsids>
@@ -28727,7 +31191,7 @@
     <w:basedOn w:val="DefaultParagraphFont"/>
     <w:uiPriority w:val="99"/>
     <w:semiHidden/>
-    <w:rsid w:val="00DC1056"/>
+    <w:rsid w:val="0079125D"/>
     <w:rPr>
       <w:color w:val="808080"/>
     </w:rPr>
@@ -29008,7 +31472,7 @@
 </file>
 
 <file path=customXml/itemProps1.xml><?xml version="1.0" encoding="utf-8"?>
-<ds:datastoreItem xmlns:ds="http://schemas.openxmlformats.org/officeDocument/2006/customXml" ds:itemID="{6148C4C1-872C-4B7D-8788-A5138E72FBD4}">
+<ds:datastoreItem xmlns:ds="http://schemas.openxmlformats.org/officeDocument/2006/customXml" ds:itemID="{FCBF317B-8048-4996-967C-47AA24204D5B}">
   <ds:schemaRefs>
     <ds:schemaRef ds:uri="http://schemas.openxmlformats.org/officeDocument/2006/bibliography"/>
   </ds:schemaRefs>

</xml_diff>

<commit_message>
tp2: cosas de formato del informe
</commit_message>
<xml_diff>
--- a/tp2-stocks/Resolucion.docx
+++ b/tp2-stocks/Resolucion.docx
@@ -457,7 +457,7 @@
     </w:p>
     <w:tbl>
       <w:tblPr>
-        <w:tblStyle w:val="Tablaconcuadrcula"/>
+        <w:tblStyle w:val="TableGrid"/>
         <w:tblW w:w="0" w:type="auto"/>
         <w:jc w:val="center"/>
         <w:tblBorders>
@@ -500,7 +500,6 @@
                 <w:lang w:val="es-AR"/>
               </w:rPr>
             </w:pPr>
-            <w:proofErr w:type="spellStart"/>
             <w:r>
               <w:rPr>
                 <w:rFonts w:ascii="Arial" w:hAnsi="Arial" w:cs="Arial"/>
@@ -510,43 +509,7 @@
                 <w:shd w:val="clear" w:color="auto" w:fill="FFFFFF"/>
                 <w:lang w:val="es-AR"/>
               </w:rPr>
-              <w:t>Yi</w:t>
-            </w:r>
-            <w:proofErr w:type="spellEnd"/>
-            <w:r>
-              <w:rPr>
-                <w:rFonts w:ascii="Arial" w:hAnsi="Arial" w:cs="Arial"/>
-                <w:color w:val="222222"/>
-                <w:sz w:val="28"/>
-                <w:szCs w:val="24"/>
-                <w:shd w:val="clear" w:color="auto" w:fill="FFFFFF"/>
-                <w:lang w:val="es-AR"/>
-              </w:rPr>
-              <w:t xml:space="preserve"> </w:t>
-            </w:r>
-            <w:proofErr w:type="spellStart"/>
-            <w:r>
-              <w:rPr>
-                <w:rFonts w:ascii="Arial" w:hAnsi="Arial" w:cs="Arial"/>
-                <w:color w:val="222222"/>
-                <w:sz w:val="28"/>
-                <w:szCs w:val="24"/>
-                <w:shd w:val="clear" w:color="auto" w:fill="FFFFFF"/>
-                <w:lang w:val="es-AR"/>
-              </w:rPr>
-              <w:t>Cheng</w:t>
-            </w:r>
-            <w:proofErr w:type="spellEnd"/>
-            <w:r>
-              <w:rPr>
-                <w:rFonts w:ascii="Arial" w:hAnsi="Arial" w:cs="Arial"/>
-                <w:color w:val="222222"/>
-                <w:sz w:val="28"/>
-                <w:szCs w:val="24"/>
-                <w:shd w:val="clear" w:color="auto" w:fill="FFFFFF"/>
-                <w:lang w:val="es-AR"/>
-              </w:rPr>
-              <w:t xml:space="preserve"> Zhang</w:t>
+              <w:t>Yi Cheng Zhang</w:t>
             </w:r>
           </w:p>
         </w:tc>
@@ -1199,7 +1162,7 @@
       <w:sdtContent>
         <w:p>
           <w:pPr>
-            <w:pStyle w:val="TtulodeTDC"/>
+            <w:pStyle w:val="TOCHeading"/>
             <w:rPr>
               <w:lang w:val="es-AR"/>
             </w:rPr>
@@ -1215,7 +1178,7 @@
         </w:p>
         <w:p>
           <w:pPr>
-            <w:pStyle w:val="TDC1"/>
+            <w:pStyle w:val="TOC1"/>
             <w:tabs>
               <w:tab w:val="right" w:leader="dot" w:pos="9629"/>
             </w:tabs>
@@ -1243,10 +1206,10 @@
             </w:rPr>
             <w:fldChar w:fldCharType="separate"/>
           </w:r>
-          <w:hyperlink w:anchor="_Toc400232871" w:history="1">
+          <w:hyperlink w:anchor="_Toc401181096" w:history="1">
             <w:r>
               <w:rPr>
-                <w:rStyle w:val="Hipervnculo"/>
+                <w:rStyle w:val="Hyperlink"/>
                 <w:rFonts w:ascii="Segoe UI" w:hAnsi="Segoe UI" w:cs="Segoe UI"/>
                 <w:noProof/>
                 <w:lang w:val="es-AR"/>
@@ -1272,7 +1235,7 @@
                 <w:noProof/>
                 <w:webHidden/>
               </w:rPr>
-              <w:instrText xml:space="preserve"> PAGEREF _Toc400232871 \h </w:instrText>
+              <w:instrText xml:space="preserve"> PAGEREF _Toc401181096 \h </w:instrText>
             </w:r>
             <w:r>
               <w:rPr>
@@ -1305,7 +1268,7 @@
         </w:p>
         <w:p>
           <w:pPr>
-            <w:pStyle w:val="TDC1"/>
+            <w:pStyle w:val="TOC1"/>
             <w:tabs>
               <w:tab w:val="right" w:leader="dot" w:pos="9629"/>
             </w:tabs>
@@ -1315,10 +1278,10 @@
               <w:lang w:val="es-AR" w:eastAsia="es-AR"/>
             </w:rPr>
           </w:pPr>
-          <w:hyperlink w:anchor="_Toc400232872" w:history="1">
+          <w:hyperlink w:anchor="_Toc401181097" w:history="1">
             <w:r>
               <w:rPr>
-                <w:rStyle w:val="Hipervnculo"/>
+                <w:rStyle w:val="Hyperlink"/>
                 <w:rFonts w:ascii="Segoe UI" w:hAnsi="Segoe UI" w:cs="Segoe UI"/>
                 <w:noProof/>
                 <w:lang w:val="es-AR"/>
@@ -1344,7 +1307,7 @@
                 <w:noProof/>
                 <w:webHidden/>
               </w:rPr>
-              <w:instrText xml:space="preserve"> PAGEREF _Toc400232872 \h </w:instrText>
+              <w:instrText xml:space="preserve"> PAGEREF _Toc401181097 \h </w:instrText>
             </w:r>
             <w:r>
               <w:rPr>
@@ -1364,7 +1327,7 @@
                 <w:noProof/>
                 <w:webHidden/>
               </w:rPr>
-              <w:t>4</w:t>
+              <w:t>6</w:t>
             </w:r>
             <w:r>
               <w:rPr>
@@ -1377,7 +1340,7 @@
         </w:p>
         <w:p>
           <w:pPr>
-            <w:pStyle w:val="TDC1"/>
+            <w:pStyle w:val="TOC1"/>
             <w:tabs>
               <w:tab w:val="right" w:leader="dot" w:pos="9629"/>
             </w:tabs>
@@ -1387,10 +1350,10 @@
               <w:lang w:val="es-AR" w:eastAsia="es-AR"/>
             </w:rPr>
           </w:pPr>
-          <w:hyperlink w:anchor="_Toc400232873" w:history="1">
+          <w:hyperlink w:anchor="_Toc401181098" w:history="1">
             <w:r>
               <w:rPr>
-                <w:rStyle w:val="Hipervnculo"/>
+                <w:rStyle w:val="Hyperlink"/>
                 <w:rFonts w:ascii="Segoe UI" w:hAnsi="Segoe UI" w:cs="Segoe UI"/>
                 <w:noProof/>
                 <w:lang w:val="es-AR"/>
@@ -1416,7 +1379,7 @@
                 <w:noProof/>
                 <w:webHidden/>
               </w:rPr>
-              <w:instrText xml:space="preserve"> PAGEREF _Toc400232873 \h </w:instrText>
+              <w:instrText xml:space="preserve"> PAGEREF _Toc401181098 \h </w:instrText>
             </w:r>
             <w:r>
               <w:rPr>
@@ -1436,7 +1399,223 @@
                 <w:noProof/>
                 <w:webHidden/>
               </w:rPr>
-              <w:t>5</w:t>
+              <w:t>9</w:t>
+            </w:r>
+            <w:r>
+              <w:rPr>
+                <w:noProof/>
+                <w:webHidden/>
+              </w:rPr>
+              <w:fldChar w:fldCharType="end"/>
+            </w:r>
+          </w:hyperlink>
+        </w:p>
+        <w:p>
+          <w:pPr>
+            <w:pStyle w:val="TOC1"/>
+            <w:tabs>
+              <w:tab w:val="right" w:leader="dot" w:pos="9629"/>
+            </w:tabs>
+            <w:rPr>
+              <w:rFonts w:eastAsiaTheme="minorEastAsia"/>
+              <w:noProof/>
+              <w:lang w:val="es-AR" w:eastAsia="es-AR"/>
+            </w:rPr>
+          </w:pPr>
+          <w:hyperlink w:anchor="_Toc401181099" w:history="1">
+            <w:r>
+              <w:rPr>
+                <w:rStyle w:val="Hyperlink"/>
+                <w:rFonts w:ascii="Segoe UI" w:hAnsi="Segoe UI" w:cs="Segoe UI"/>
+                <w:noProof/>
+                <w:lang w:val="es-AR"/>
+              </w:rPr>
+              <w:t>Ejercicio N° 4</w:t>
+            </w:r>
+            <w:r>
+              <w:rPr>
+                <w:noProof/>
+                <w:webHidden/>
+              </w:rPr>
+              <w:tab/>
+            </w:r>
+            <w:r>
+              <w:rPr>
+                <w:noProof/>
+                <w:webHidden/>
+              </w:rPr>
+              <w:fldChar w:fldCharType="begin"/>
+            </w:r>
+            <w:r>
+              <w:rPr>
+                <w:noProof/>
+                <w:webHidden/>
+              </w:rPr>
+              <w:instrText xml:space="preserve"> PAGEREF _Toc401181099 \h </w:instrText>
+            </w:r>
+            <w:r>
+              <w:rPr>
+                <w:noProof/>
+                <w:webHidden/>
+              </w:rPr>
+            </w:r>
+            <w:r>
+              <w:rPr>
+                <w:noProof/>
+                <w:webHidden/>
+              </w:rPr>
+              <w:fldChar w:fldCharType="separate"/>
+            </w:r>
+            <w:r>
+              <w:rPr>
+                <w:noProof/>
+                <w:webHidden/>
+              </w:rPr>
+              <w:t>12</w:t>
+            </w:r>
+            <w:r>
+              <w:rPr>
+                <w:noProof/>
+                <w:webHidden/>
+              </w:rPr>
+              <w:fldChar w:fldCharType="end"/>
+            </w:r>
+          </w:hyperlink>
+        </w:p>
+        <w:p>
+          <w:pPr>
+            <w:pStyle w:val="TOC1"/>
+            <w:tabs>
+              <w:tab w:val="right" w:leader="dot" w:pos="9629"/>
+            </w:tabs>
+            <w:rPr>
+              <w:rFonts w:eastAsiaTheme="minorEastAsia"/>
+              <w:noProof/>
+              <w:lang w:val="es-AR" w:eastAsia="es-AR"/>
+            </w:rPr>
+          </w:pPr>
+          <w:hyperlink w:anchor="_Toc401181100" w:history="1">
+            <w:r>
+              <w:rPr>
+                <w:rStyle w:val="Hyperlink"/>
+                <w:rFonts w:ascii="Segoe UI" w:hAnsi="Segoe UI" w:cs="Segoe UI"/>
+                <w:noProof/>
+                <w:lang w:val="es-AR"/>
+              </w:rPr>
+              <w:t>Ejercicio N° 5</w:t>
+            </w:r>
+            <w:r>
+              <w:rPr>
+                <w:noProof/>
+                <w:webHidden/>
+              </w:rPr>
+              <w:tab/>
+            </w:r>
+            <w:r>
+              <w:rPr>
+                <w:noProof/>
+                <w:webHidden/>
+              </w:rPr>
+              <w:fldChar w:fldCharType="begin"/>
+            </w:r>
+            <w:r>
+              <w:rPr>
+                <w:noProof/>
+                <w:webHidden/>
+              </w:rPr>
+              <w:instrText xml:space="preserve"> PAGEREF _Toc401181100 \h </w:instrText>
+            </w:r>
+            <w:r>
+              <w:rPr>
+                <w:noProof/>
+                <w:webHidden/>
+              </w:rPr>
+            </w:r>
+            <w:r>
+              <w:rPr>
+                <w:noProof/>
+                <w:webHidden/>
+              </w:rPr>
+              <w:fldChar w:fldCharType="separate"/>
+            </w:r>
+            <w:r>
+              <w:rPr>
+                <w:noProof/>
+                <w:webHidden/>
+              </w:rPr>
+              <w:t>15</w:t>
+            </w:r>
+            <w:r>
+              <w:rPr>
+                <w:noProof/>
+                <w:webHidden/>
+              </w:rPr>
+              <w:fldChar w:fldCharType="end"/>
+            </w:r>
+          </w:hyperlink>
+        </w:p>
+        <w:p>
+          <w:pPr>
+            <w:pStyle w:val="TOC1"/>
+            <w:tabs>
+              <w:tab w:val="right" w:leader="dot" w:pos="9629"/>
+            </w:tabs>
+            <w:rPr>
+              <w:rFonts w:eastAsiaTheme="minorEastAsia"/>
+              <w:noProof/>
+              <w:lang w:val="es-AR" w:eastAsia="es-AR"/>
+            </w:rPr>
+          </w:pPr>
+          <w:hyperlink w:anchor="_Toc401181101" w:history="1">
+            <w:r>
+              <w:rPr>
+                <w:rStyle w:val="Hyperlink"/>
+                <w:rFonts w:ascii="Segoe UI" w:hAnsi="Segoe UI" w:cs="Segoe UI"/>
+                <w:noProof/>
+                <w:lang w:val="es-AR"/>
+              </w:rPr>
+              <w:t>Ejercicio N° 9</w:t>
+            </w:r>
+            <w:r>
+              <w:rPr>
+                <w:noProof/>
+                <w:webHidden/>
+              </w:rPr>
+              <w:tab/>
+            </w:r>
+            <w:r>
+              <w:rPr>
+                <w:noProof/>
+                <w:webHidden/>
+              </w:rPr>
+              <w:fldChar w:fldCharType="begin"/>
+            </w:r>
+            <w:r>
+              <w:rPr>
+                <w:noProof/>
+                <w:webHidden/>
+              </w:rPr>
+              <w:instrText xml:space="preserve"> PAGEREF _Toc401181101 \h </w:instrText>
+            </w:r>
+            <w:r>
+              <w:rPr>
+                <w:noProof/>
+                <w:webHidden/>
+              </w:rPr>
+            </w:r>
+            <w:r>
+              <w:rPr>
+                <w:noProof/>
+                <w:webHidden/>
+              </w:rPr>
+              <w:fldChar w:fldCharType="separate"/>
+            </w:r>
+            <w:r>
+              <w:rPr>
+                <w:noProof/>
+                <w:webHidden/>
+              </w:rPr>
+              <w:t>18</w:t>
             </w:r>
             <w:r>
               <w:rPr>
@@ -1485,19 +1664,20 @@
     </w:p>
     <w:p>
       <w:pPr>
-        <w:pStyle w:val="Ttulo1"/>
+        <w:pStyle w:val="Heading1"/>
         <w:rPr>
           <w:rFonts w:ascii="Segoe UI" w:hAnsi="Segoe UI" w:cs="Segoe UI"/>
           <w:lang w:val="es-AR"/>
         </w:rPr>
       </w:pPr>
       <w:bookmarkStart w:id="0" w:name="_Toc398677659"/>
-      <w:bookmarkStart w:id="1" w:name="_Toc400232871"/>
+      <w:bookmarkStart w:id="1" w:name="_Toc401181096"/>
       <w:r>
         <w:rPr>
           <w:rFonts w:ascii="Segoe UI" w:hAnsi="Segoe UI" w:cs="Segoe UI"/>
           <w:lang w:val="es-AR"/>
         </w:rPr>
+        <w:lastRenderedPageBreak/>
         <w:t>Ejercicio N° 1</w:t>
       </w:r>
       <w:bookmarkEnd w:id="0"/>
@@ -1505,7 +1685,7 @@
     </w:p>
     <w:p>
       <w:pPr>
-        <w:pStyle w:val="Ttulo2"/>
+        <w:pStyle w:val="Heading2"/>
         <w:jc w:val="both"/>
         <w:rPr>
           <w:rFonts w:ascii="Segoe UI" w:hAnsi="Segoe UI" w:cs="Segoe UI"/>
@@ -1561,7 +1741,7 @@
     </w:p>
     <w:p>
       <w:pPr>
-        <w:pStyle w:val="Prrafodelista"/>
+        <w:pStyle w:val="ListParagraph"/>
         <w:numPr>
           <w:ilvl w:val="0"/>
           <w:numId w:val="1"/>
@@ -1590,7 +1770,7 @@
     </w:p>
     <w:p>
       <w:pPr>
-        <w:pStyle w:val="Prrafodelista"/>
+        <w:pStyle w:val="ListParagraph"/>
         <w:numPr>
           <w:ilvl w:val="0"/>
           <w:numId w:val="1"/>
@@ -1619,7 +1799,7 @@
     </w:p>
     <w:p>
       <w:pPr>
-        <w:pStyle w:val="Prrafodelista"/>
+        <w:pStyle w:val="ListParagraph"/>
         <w:numPr>
           <w:ilvl w:val="0"/>
           <w:numId w:val="1"/>
@@ -1648,7 +1828,7 @@
     </w:p>
     <w:p>
       <w:pPr>
-        <w:pStyle w:val="Prrafodelista"/>
+        <w:pStyle w:val="ListParagraph"/>
         <w:numPr>
           <w:ilvl w:val="0"/>
           <w:numId w:val="1"/>
@@ -1677,7 +1857,7 @@
     </w:p>
     <w:p>
       <w:pPr>
-        <w:pStyle w:val="Prrafodelista"/>
+        <w:pStyle w:val="ListParagraph"/>
         <w:numPr>
           <w:ilvl w:val="0"/>
           <w:numId w:val="1"/>
@@ -1760,7 +1940,7 @@
     </w:p>
     <w:p>
       <w:pPr>
-        <w:pStyle w:val="Prrafodelista"/>
+        <w:pStyle w:val="ListParagraph"/>
         <w:numPr>
           <w:ilvl w:val="0"/>
           <w:numId w:val="2"/>
@@ -1789,7 +1969,7 @@
     </w:p>
     <w:p>
       <w:pPr>
-        <w:pStyle w:val="Prrafodelista"/>
+        <w:pStyle w:val="ListParagraph"/>
         <w:numPr>
           <w:ilvl w:val="0"/>
           <w:numId w:val="2"/>
@@ -1818,7 +1998,7 @@
     </w:p>
     <w:p>
       <w:pPr>
-        <w:pStyle w:val="Prrafodelista"/>
+        <w:pStyle w:val="ListParagraph"/>
         <w:numPr>
           <w:ilvl w:val="0"/>
           <w:numId w:val="2"/>
@@ -1847,7 +2027,7 @@
     </w:p>
     <w:p>
       <w:pPr>
-        <w:pStyle w:val="Prrafodelista"/>
+        <w:pStyle w:val="ListParagraph"/>
         <w:numPr>
           <w:ilvl w:val="0"/>
           <w:numId w:val="2"/>
@@ -1876,7 +2056,7 @@
     </w:p>
     <w:p>
       <w:pPr>
-        <w:pStyle w:val="Prrafodelista"/>
+        <w:pStyle w:val="ListParagraph"/>
         <w:numPr>
           <w:ilvl w:val="0"/>
           <w:numId w:val="2"/>
@@ -1905,7 +2085,7 @@
     </w:p>
     <w:p>
       <w:pPr>
-        <w:pStyle w:val="Prrafodelista"/>
+        <w:pStyle w:val="ListParagraph"/>
         <w:numPr>
           <w:ilvl w:val="0"/>
           <w:numId w:val="2"/>
@@ -1954,7 +2134,7 @@
     </w:p>
     <w:p>
       <w:pPr>
-        <w:pStyle w:val="Prrafodelista"/>
+        <w:pStyle w:val="ListParagraph"/>
         <w:numPr>
           <w:ilvl w:val="0"/>
           <w:numId w:val="2"/>
@@ -1983,7 +2163,7 @@
     </w:p>
     <w:p>
       <w:pPr>
-        <w:pStyle w:val="Ttulo2"/>
+        <w:pStyle w:val="Heading2"/>
         <w:jc w:val="both"/>
         <w:rPr>
           <w:rFonts w:ascii="Segoe UI" w:hAnsi="Segoe UI" w:cs="Segoe UI"/>
@@ -2076,7 +2256,7 @@
     </w:p>
     <w:p>
       <w:pPr>
-        <w:pStyle w:val="Ttulo2"/>
+        <w:pStyle w:val="Heading2"/>
         <w:jc w:val="both"/>
         <w:rPr>
           <w:rFonts w:ascii="Segoe UI" w:hAnsi="Segoe UI" w:cs="Segoe UI"/>
@@ -2088,12 +2268,13 @@
           <w:rFonts w:ascii="Segoe UI" w:hAnsi="Segoe UI" w:cs="Segoe UI"/>
           <w:lang w:val="es-AR"/>
         </w:rPr>
+        <w:lastRenderedPageBreak/>
         <w:t>Hipótesis</w:t>
       </w:r>
     </w:p>
     <w:p>
       <w:pPr>
-        <w:pStyle w:val="Prrafodelista"/>
+        <w:pStyle w:val="ListParagraph"/>
         <w:numPr>
           <w:ilvl w:val="0"/>
           <w:numId w:val="5"/>
@@ -2114,7 +2295,7 @@
     </w:p>
     <w:p>
       <w:pPr>
-        <w:pStyle w:val="Prrafodelista"/>
+        <w:pStyle w:val="ListParagraph"/>
         <w:numPr>
           <w:ilvl w:val="0"/>
           <w:numId w:val="5"/>
@@ -2135,7 +2316,7 @@
     </w:p>
     <w:p>
       <w:pPr>
-        <w:pStyle w:val="Prrafodelista"/>
+        <w:pStyle w:val="ListParagraph"/>
         <w:numPr>
           <w:ilvl w:val="0"/>
           <w:numId w:val="5"/>
@@ -2156,7 +2337,7 @@
     </w:p>
     <w:p>
       <w:pPr>
-        <w:pStyle w:val="Prrafodelista"/>
+        <w:pStyle w:val="ListParagraph"/>
         <w:numPr>
           <w:ilvl w:val="0"/>
           <w:numId w:val="5"/>
@@ -2177,7 +2358,7 @@
     </w:p>
     <w:p>
       <w:pPr>
-        <w:pStyle w:val="Prrafodelista"/>
+        <w:pStyle w:val="ListParagraph"/>
         <w:numPr>
           <w:ilvl w:val="0"/>
           <w:numId w:val="5"/>
@@ -2198,7 +2379,7 @@
     </w:p>
     <w:p>
       <w:pPr>
-        <w:pStyle w:val="Prrafodelista"/>
+        <w:pStyle w:val="ListParagraph"/>
         <w:numPr>
           <w:ilvl w:val="0"/>
           <w:numId w:val="5"/>
@@ -2219,7 +2400,7 @@
     </w:p>
     <w:p>
       <w:pPr>
-        <w:pStyle w:val="Prrafodelista"/>
+        <w:pStyle w:val="ListParagraph"/>
         <w:numPr>
           <w:ilvl w:val="0"/>
           <w:numId w:val="5"/>
@@ -2240,7 +2421,7 @@
     </w:p>
     <w:p>
       <w:pPr>
-        <w:pStyle w:val="Prrafodelista"/>
+        <w:pStyle w:val="ListParagraph"/>
         <w:numPr>
           <w:ilvl w:val="0"/>
           <w:numId w:val="5"/>
@@ -2294,28 +2475,12 @@
           <w:rFonts w:ascii="Segoe UI" w:eastAsiaTheme="minorEastAsia" w:hAnsi="Segoe UI" w:cs="Segoe UI"/>
           <w:lang w:val="es-AR"/>
         </w:rPr>
-        <w:t xml:space="preserve"> , b y K son independie</w:t>
-      </w:r>
-      <w:proofErr w:type="spellStart"/>
-      <w:r>
-        <w:rPr>
-          <w:rFonts w:ascii="Segoe UI" w:eastAsiaTheme="minorEastAsia" w:hAnsi="Segoe UI" w:cs="Segoe UI"/>
-          <w:lang w:val="es-AR"/>
-        </w:rPr>
-        <w:t>ntes</w:t>
-      </w:r>
-      <w:proofErr w:type="spellEnd"/>
-      <w:r>
-        <w:rPr>
-          <w:rFonts w:ascii="Segoe UI" w:eastAsiaTheme="minorEastAsia" w:hAnsi="Segoe UI" w:cs="Segoe UI"/>
-          <w:lang w:val="es-AR"/>
-        </w:rPr>
-        <w:t xml:space="preserve"> de la cantidad a solicitar (q).</w:t>
-      </w:r>
-    </w:p>
-    <w:p>
-      <w:pPr>
-        <w:pStyle w:val="Prrafodelista"/>
+        <w:t xml:space="preserve"> , b y K son independientes de la cantidad a solicitar (q).</w:t>
+      </w:r>
+    </w:p>
+    <w:p>
+      <w:pPr>
+        <w:pStyle w:val="ListParagraph"/>
         <w:numPr>
           <w:ilvl w:val="0"/>
           <w:numId w:val="5"/>
@@ -2336,7 +2501,7 @@
     </w:p>
     <w:p>
       <w:pPr>
-        <w:pStyle w:val="Prrafodelista"/>
+        <w:pStyle w:val="ListParagraph"/>
         <w:numPr>
           <w:ilvl w:val="0"/>
           <w:numId w:val="5"/>
@@ -2357,7 +2522,7 @@
     </w:p>
     <w:p>
       <w:pPr>
-        <w:pStyle w:val="Ttulo2"/>
+        <w:pStyle w:val="Heading2"/>
         <w:rPr>
           <w:rFonts w:ascii="Segoe UI" w:hAnsi="Segoe UI" w:cs="Segoe UI"/>
           <w:lang w:val="es-AR"/>
@@ -2691,7 +2856,7 @@
     </w:p>
     <w:p>
       <w:pPr>
-        <w:pStyle w:val="Prrafodelista"/>
+        <w:pStyle w:val="ListParagraph"/>
         <w:numPr>
           <w:ilvl w:val="0"/>
           <w:numId w:val="6"/>
@@ -3036,7 +3201,7 @@
     </w:p>
     <w:p>
       <w:pPr>
-        <w:pStyle w:val="Prrafodelista"/>
+        <w:pStyle w:val="ListParagraph"/>
         <w:numPr>
           <w:ilvl w:val="0"/>
           <w:numId w:val="6"/>
@@ -3064,7 +3229,7 @@
     </w:p>
     <w:p>
       <w:pPr>
-        <w:pStyle w:val="Prrafodelista"/>
+        <w:pStyle w:val="ListParagraph"/>
         <w:autoSpaceDE w:val="0"/>
         <w:autoSpaceDN w:val="0"/>
         <w:adjustRightInd w:val="0"/>
@@ -3453,7 +3618,7 @@
     </w:p>
     <w:p>
       <w:pPr>
-        <w:pStyle w:val="Prrafodelista"/>
+        <w:pStyle w:val="ListParagraph"/>
         <w:numPr>
           <w:ilvl w:val="0"/>
           <w:numId w:val="6"/>
@@ -4019,7 +4184,7 @@
     </w:p>
     <w:p>
       <w:pPr>
-        <w:pStyle w:val="Prrafodelista"/>
+        <w:pStyle w:val="ListParagraph"/>
         <w:numPr>
           <w:ilvl w:val="0"/>
           <w:numId w:val="6"/>
@@ -4377,7 +4542,7 @@
     </w:p>
     <w:p>
       <w:pPr>
-        <w:pStyle w:val="Prrafodelista"/>
+        <w:pStyle w:val="ListParagraph"/>
         <w:numPr>
           <w:ilvl w:val="0"/>
           <w:numId w:val="6"/>
@@ -4559,7 +4724,7 @@
     </w:p>
     <w:p>
       <w:pPr>
-        <w:pStyle w:val="Prrafodelista"/>
+        <w:pStyle w:val="ListParagraph"/>
         <w:numPr>
           <w:ilvl w:val="0"/>
           <w:numId w:val="6"/>
@@ -4591,7 +4756,7 @@
     </w:p>
     <w:p>
       <w:pPr>
-        <w:pStyle w:val="Prrafodelista"/>
+        <w:pStyle w:val="ListParagraph"/>
         <w:rPr>
           <w:lang w:val="es-AR"/>
         </w:rPr>
@@ -4616,25 +4781,26 @@
     </w:p>
     <w:p>
       <w:pPr>
-        <w:pStyle w:val="Ttulo1"/>
+        <w:pStyle w:val="Heading1"/>
         <w:rPr>
           <w:rFonts w:ascii="Segoe UI" w:hAnsi="Segoe UI" w:cs="Segoe UI"/>
           <w:lang w:val="es-AR"/>
         </w:rPr>
       </w:pPr>
-      <w:bookmarkStart w:id="2" w:name="_Toc400232872"/>
+      <w:bookmarkStart w:id="2" w:name="_Toc401181097"/>
       <w:r>
         <w:rPr>
           <w:rFonts w:ascii="Segoe UI" w:hAnsi="Segoe UI" w:cs="Segoe UI"/>
           <w:lang w:val="es-AR"/>
         </w:rPr>
+        <w:lastRenderedPageBreak/>
         <w:t>Ejercicio N° 2</w:t>
       </w:r>
       <w:bookmarkEnd w:id="2"/>
     </w:p>
     <w:p>
       <w:pPr>
-        <w:pStyle w:val="Ttulo2"/>
+        <w:pStyle w:val="Heading2"/>
         <w:jc w:val="both"/>
         <w:rPr>
           <w:rFonts w:ascii="Segoe UI" w:hAnsi="Segoe UI" w:cs="Segoe UI"/>
@@ -4804,7 +4970,7 @@
     </w:p>
     <w:p>
       <w:pPr>
-        <w:pStyle w:val="Prrafodelista"/>
+        <w:pStyle w:val="ListParagraph"/>
         <w:numPr>
           <w:ilvl w:val="0"/>
           <w:numId w:val="3"/>
@@ -4833,7 +4999,7 @@
     </w:p>
     <w:p>
       <w:pPr>
-        <w:pStyle w:val="Prrafodelista"/>
+        <w:pStyle w:val="ListParagraph"/>
         <w:numPr>
           <w:ilvl w:val="0"/>
           <w:numId w:val="3"/>
@@ -4862,7 +5028,7 @@
     </w:p>
     <w:p>
       <w:pPr>
-        <w:pStyle w:val="Prrafodelista"/>
+        <w:pStyle w:val="ListParagraph"/>
         <w:numPr>
           <w:ilvl w:val="0"/>
           <w:numId w:val="3"/>
@@ -4891,7 +5057,7 @@
     </w:p>
     <w:p>
       <w:pPr>
-        <w:pStyle w:val="Prrafodelista"/>
+        <w:pStyle w:val="ListParagraph"/>
         <w:numPr>
           <w:ilvl w:val="0"/>
           <w:numId w:val="3"/>
@@ -4940,7 +5106,7 @@
     </w:p>
     <w:p>
       <w:pPr>
-        <w:pStyle w:val="Prrafodelista"/>
+        <w:pStyle w:val="ListParagraph"/>
         <w:numPr>
           <w:ilvl w:val="0"/>
           <w:numId w:val="3"/>
@@ -4969,7 +5135,7 @@
     </w:p>
     <w:p>
       <w:pPr>
-        <w:pStyle w:val="Ttulo2"/>
+        <w:pStyle w:val="Heading2"/>
         <w:jc w:val="both"/>
         <w:rPr>
           <w:rFonts w:ascii="Segoe UI" w:hAnsi="Segoe UI" w:cs="Segoe UI"/>
@@ -5062,7 +5228,7 @@
     </w:p>
     <w:p>
       <w:pPr>
-        <w:pStyle w:val="Ttulo2"/>
+        <w:pStyle w:val="Heading2"/>
         <w:jc w:val="both"/>
         <w:rPr>
           <w:rFonts w:ascii="Segoe UI" w:hAnsi="Segoe UI" w:cs="Segoe UI"/>
@@ -5079,7 +5245,7 @@
     </w:p>
     <w:p>
       <w:pPr>
-        <w:pStyle w:val="Prrafodelista"/>
+        <w:pStyle w:val="ListParagraph"/>
         <w:numPr>
           <w:ilvl w:val="0"/>
           <w:numId w:val="7"/>
@@ -5100,7 +5266,7 @@
     </w:p>
     <w:p>
       <w:pPr>
-        <w:pStyle w:val="Prrafodelista"/>
+        <w:pStyle w:val="ListParagraph"/>
         <w:numPr>
           <w:ilvl w:val="0"/>
           <w:numId w:val="7"/>
@@ -5121,7 +5287,7 @@
     </w:p>
     <w:p>
       <w:pPr>
-        <w:pStyle w:val="Prrafodelista"/>
+        <w:pStyle w:val="ListParagraph"/>
         <w:numPr>
           <w:ilvl w:val="0"/>
           <w:numId w:val="7"/>
@@ -5142,7 +5308,7 @@
     </w:p>
     <w:p>
       <w:pPr>
-        <w:pStyle w:val="Prrafodelista"/>
+        <w:pStyle w:val="ListParagraph"/>
         <w:numPr>
           <w:ilvl w:val="0"/>
           <w:numId w:val="7"/>
@@ -5163,7 +5329,7 @@
     </w:p>
     <w:p>
       <w:pPr>
-        <w:pStyle w:val="Prrafodelista"/>
+        <w:pStyle w:val="ListParagraph"/>
         <w:numPr>
           <w:ilvl w:val="0"/>
           <w:numId w:val="7"/>
@@ -5184,7 +5350,7 @@
     </w:p>
     <w:p>
       <w:pPr>
-        <w:pStyle w:val="Prrafodelista"/>
+        <w:pStyle w:val="ListParagraph"/>
         <w:numPr>
           <w:ilvl w:val="0"/>
           <w:numId w:val="7"/>
@@ -5205,7 +5371,7 @@
     </w:p>
     <w:p>
       <w:pPr>
-        <w:pStyle w:val="Prrafodelista"/>
+        <w:pStyle w:val="ListParagraph"/>
         <w:numPr>
           <w:ilvl w:val="0"/>
           <w:numId w:val="7"/>
@@ -5233,7 +5399,7 @@
     </w:p>
     <w:p>
       <w:pPr>
-        <w:pStyle w:val="Prrafodelista"/>
+        <w:pStyle w:val="ListParagraph"/>
         <w:numPr>
           <w:ilvl w:val="0"/>
           <w:numId w:val="7"/>
@@ -5292,7 +5458,7 @@
     </w:p>
     <w:p>
       <w:pPr>
-        <w:pStyle w:val="Prrafodelista"/>
+        <w:pStyle w:val="ListParagraph"/>
         <w:numPr>
           <w:ilvl w:val="0"/>
           <w:numId w:val="7"/>
@@ -5313,7 +5479,7 @@
     </w:p>
     <w:p>
       <w:pPr>
-        <w:pStyle w:val="Prrafodelista"/>
+        <w:pStyle w:val="ListParagraph"/>
         <w:numPr>
           <w:ilvl w:val="0"/>
           <w:numId w:val="7"/>
@@ -5329,6 +5495,7 @@
           <w:rFonts w:ascii="Segoe UI" w:eastAsiaTheme="minorEastAsia" w:hAnsi="Segoe UI" w:cs="Segoe UI"/>
           <w:lang w:val="es-AR"/>
         </w:rPr>
+        <w:lastRenderedPageBreak/>
         <w:t>El producto se mide en unidades continuas.</w:t>
       </w:r>
     </w:p>
@@ -5343,7 +5510,7 @@
     </w:p>
     <w:p>
       <w:pPr>
-        <w:pStyle w:val="Ttulo2"/>
+        <w:pStyle w:val="Heading2"/>
         <w:rPr>
           <w:rFonts w:ascii="Segoe UI" w:hAnsi="Segoe UI" w:cs="Segoe UI"/>
           <w:lang w:val="es-AR"/>
@@ -5820,7 +5987,7 @@
     </w:p>
     <w:p>
       <w:pPr>
-        <w:pStyle w:val="Prrafodelista"/>
+        <w:pStyle w:val="ListParagraph"/>
         <w:numPr>
           <w:ilvl w:val="0"/>
           <w:numId w:val="8"/>
@@ -6173,7 +6340,7 @@
     </w:p>
     <w:p>
       <w:pPr>
-        <w:pStyle w:val="Prrafodelista"/>
+        <w:pStyle w:val="ListParagraph"/>
         <w:numPr>
           <w:ilvl w:val="0"/>
           <w:numId w:val="8"/>
@@ -7131,7 +7298,7 @@
     </w:p>
     <w:p>
       <w:pPr>
-        <w:pStyle w:val="Prrafodelista"/>
+        <w:pStyle w:val="ListParagraph"/>
         <w:numPr>
           <w:ilvl w:val="0"/>
           <w:numId w:val="8"/>
@@ -7364,7 +7531,7 @@
     </w:p>
     <w:p>
       <w:pPr>
-        <w:pStyle w:val="Prrafodelista"/>
+        <w:pStyle w:val="ListParagraph"/>
         <w:numPr>
           <w:ilvl w:val="0"/>
           <w:numId w:val="8"/>
@@ -7789,7 +7956,27 @@
           <w:lang w:val="es-AR"/>
         </w:rPr>
         <w:br/>
-        <w:t>Por lo tanto, si se mantiene el nivel de stock de protección voy a tener que recalcular el q para que los productos entren en el almacén.</w:t>
+        <w:t xml:space="preserve">Por lo tanto, si se mantiene el nivel de stock de protección voy a tener que recalcular </w:t>
+      </w:r>
+      <w:proofErr w:type="gramStart"/>
+      <w:r>
+        <w:rPr>
+          <w:rFonts w:ascii="Segoe UI" w:eastAsia="Calibri" w:hAnsi="Segoe UI" w:cs="Segoe UI"/>
+          <w:sz w:val="24"/>
+          <w:szCs w:val="24"/>
+          <w:lang w:val="es-AR"/>
+        </w:rPr>
+        <w:t>el</w:t>
+      </w:r>
+      <w:proofErr w:type="gramEnd"/>
+      <w:r>
+        <w:rPr>
+          <w:rFonts w:ascii="Segoe UI" w:eastAsia="Calibri" w:hAnsi="Segoe UI" w:cs="Segoe UI"/>
+          <w:sz w:val="24"/>
+          <w:szCs w:val="24"/>
+          <w:lang w:val="es-AR"/>
+        </w:rPr>
+        <w:t xml:space="preserve"> q para que los productos entren en el almacén.</w:t>
       </w:r>
     </w:p>
     <w:p>
@@ -8004,6 +8191,7 @@
           <w:rFonts w:ascii="TTFF2EC1B0t00" w:eastAsia="Calibri" w:hAnsi="TTFF2EC1B0t00" w:cs="TTFF2EC1B0t00"/>
           <w:lang w:val="es-AR"/>
         </w:rPr>
+        <w:lastRenderedPageBreak/>
         <w:br/>
       </w:r>
       <w:r>
@@ -8812,11 +9000,13 @@
     </w:p>
     <w:p>
       <w:pPr>
-        <w:rPr>
-          <w:rFonts w:asciiTheme="majorHAnsi" w:eastAsiaTheme="majorEastAsia" w:hAnsiTheme="majorHAnsi" w:cstheme="majorBidi"/>
-          <w:color w:val="2E74B5" w:themeColor="accent1" w:themeShade="BF"/>
-          <w:sz w:val="26"/>
-          <w:szCs w:val="26"/>
+        <w:autoSpaceDE w:val="0"/>
+        <w:autoSpaceDN w:val="0"/>
+        <w:adjustRightInd w:val="0"/>
+        <w:spacing w:after="0" w:line="240" w:lineRule="auto"/>
+        <w:ind w:left="567"/>
+        <w:rPr>
+          <w:rFonts w:ascii="Segoe UI" w:eastAsia="Calibri" w:hAnsi="Segoe UI" w:cs="Segoe UI"/>
           <w:lang w:val="es-AR"/>
         </w:rPr>
       </w:pPr>
@@ -8831,7 +9021,6 @@
           <w:lang w:val="es-AR"/>
         </w:rPr>
       </w:pPr>
-      <w:bookmarkStart w:id="3" w:name="_Toc400232873"/>
       <w:r>
         <w:rPr>
           <w:rFonts w:ascii="Segoe UI" w:hAnsi="Segoe UI" w:cs="Segoe UI"/>
@@ -8842,24 +9031,26 @@
     </w:p>
     <w:p>
       <w:pPr>
-        <w:pStyle w:val="Ttulo1"/>
+        <w:pStyle w:val="Heading1"/>
         <w:rPr>
           <w:rFonts w:ascii="Segoe UI" w:hAnsi="Segoe UI" w:cs="Segoe UI"/>
           <w:lang w:val="es-AR"/>
         </w:rPr>
       </w:pPr>
+      <w:bookmarkStart w:id="3" w:name="_Toc401181098"/>
       <w:r>
         <w:rPr>
           <w:rFonts w:ascii="Segoe UI" w:hAnsi="Segoe UI" w:cs="Segoe UI"/>
           <w:lang w:val="es-AR"/>
         </w:rPr>
+        <w:lastRenderedPageBreak/>
         <w:t>Ejercicio N° 3</w:t>
       </w:r>
       <w:bookmarkEnd w:id="3"/>
     </w:p>
     <w:p>
       <w:pPr>
-        <w:pStyle w:val="Ttulo2"/>
+        <w:pStyle w:val="Heading2"/>
         <w:jc w:val="both"/>
         <w:rPr>
           <w:rFonts w:ascii="Segoe UI" w:hAnsi="Segoe UI" w:cs="Segoe UI"/>
@@ -8927,7 +9118,7 @@
     </w:p>
     <w:p>
       <w:pPr>
-        <w:pStyle w:val="Prrafodelista"/>
+        <w:pStyle w:val="ListParagraph"/>
         <w:numPr>
           <w:ilvl w:val="0"/>
           <w:numId w:val="4"/>
@@ -8956,7 +9147,7 @@
     </w:p>
     <w:p>
       <w:pPr>
-        <w:pStyle w:val="Prrafodelista"/>
+        <w:pStyle w:val="ListParagraph"/>
         <w:numPr>
           <w:ilvl w:val="0"/>
           <w:numId w:val="4"/>
@@ -8985,7 +9176,7 @@
     </w:p>
     <w:p>
       <w:pPr>
-        <w:pStyle w:val="Prrafodelista"/>
+        <w:pStyle w:val="ListParagraph"/>
         <w:numPr>
           <w:ilvl w:val="0"/>
           <w:numId w:val="4"/>
@@ -9014,7 +9205,7 @@
     </w:p>
     <w:p>
       <w:pPr>
-        <w:pStyle w:val="Prrafodelista"/>
+        <w:pStyle w:val="ListParagraph"/>
         <w:numPr>
           <w:ilvl w:val="0"/>
           <w:numId w:val="4"/>
@@ -9040,7 +9231,7 @@
     </w:p>
     <w:p>
       <w:pPr>
-        <w:pStyle w:val="Prrafodelista"/>
+        <w:pStyle w:val="ListParagraph"/>
         <w:numPr>
           <w:ilvl w:val="0"/>
           <w:numId w:val="4"/>
@@ -9066,7 +9257,7 @@
     </w:p>
     <w:p>
       <w:pPr>
-        <w:pStyle w:val="Prrafodelista"/>
+        <w:pStyle w:val="ListParagraph"/>
         <w:numPr>
           <w:ilvl w:val="0"/>
           <w:numId w:val="4"/>
@@ -9095,7 +9286,7 @@
     </w:p>
     <w:p>
       <w:pPr>
-        <w:pStyle w:val="Prrafodelista"/>
+        <w:pStyle w:val="ListParagraph"/>
         <w:numPr>
           <w:ilvl w:val="0"/>
           <w:numId w:val="4"/>
@@ -9124,7 +9315,7 @@
     </w:p>
     <w:p>
       <w:pPr>
-        <w:pStyle w:val="Prrafodelista"/>
+        <w:pStyle w:val="ListParagraph"/>
         <w:numPr>
           <w:ilvl w:val="0"/>
           <w:numId w:val="4"/>
@@ -9173,7 +9364,7 @@
     </w:p>
     <w:p>
       <w:pPr>
-        <w:pStyle w:val="Prrafodelista"/>
+        <w:pStyle w:val="ListParagraph"/>
         <w:numPr>
           <w:ilvl w:val="0"/>
           <w:numId w:val="4"/>
@@ -9202,7 +9393,22 @@
     </w:p>
     <w:p>
       <w:pPr>
-        <w:pStyle w:val="Ttulo2"/>
+        <w:autoSpaceDE w:val="0"/>
+        <w:autoSpaceDN w:val="0"/>
+        <w:adjustRightInd w:val="0"/>
+        <w:spacing w:after="0" w:line="240" w:lineRule="auto"/>
+        <w:jc w:val="both"/>
+        <w:rPr>
+          <w:rFonts w:ascii="Segoe UI" w:eastAsia="Calibri" w:hAnsi="Segoe UI" w:cs="Segoe UI"/>
+          <w:sz w:val="24"/>
+          <w:szCs w:val="24"/>
+          <w:lang w:val="es-AR"/>
+        </w:rPr>
+      </w:pPr>
+    </w:p>
+    <w:p>
+      <w:pPr>
+        <w:pStyle w:val="Heading2"/>
         <w:jc w:val="both"/>
         <w:rPr>
           <w:rFonts w:ascii="Segoe UI" w:hAnsi="Segoe UI" w:cs="Segoe UI"/>
@@ -9295,7 +9501,7 @@
     </w:p>
     <w:p>
       <w:pPr>
-        <w:pStyle w:val="Ttulo2"/>
+        <w:pStyle w:val="Heading2"/>
         <w:jc w:val="both"/>
         <w:rPr>
           <w:rFonts w:ascii="Segoe UI" w:hAnsi="Segoe UI" w:cs="Segoe UI"/>
@@ -9307,12 +9513,13 @@
           <w:rFonts w:ascii="Segoe UI" w:hAnsi="Segoe UI" w:cs="Segoe UI"/>
           <w:lang w:val="es-AR"/>
         </w:rPr>
+        <w:lastRenderedPageBreak/>
         <w:t>Hipótesis</w:t>
       </w:r>
     </w:p>
     <w:p>
       <w:pPr>
-        <w:pStyle w:val="Prrafodelista"/>
+        <w:pStyle w:val="ListParagraph"/>
         <w:numPr>
           <w:ilvl w:val="0"/>
           <w:numId w:val="9"/>
@@ -9333,7 +9540,7 @@
     </w:p>
     <w:p>
       <w:pPr>
-        <w:pStyle w:val="Prrafodelista"/>
+        <w:pStyle w:val="ListParagraph"/>
         <w:numPr>
           <w:ilvl w:val="0"/>
           <w:numId w:val="9"/>
@@ -9354,7 +9561,7 @@
     </w:p>
     <w:p>
       <w:pPr>
-        <w:pStyle w:val="Prrafodelista"/>
+        <w:pStyle w:val="ListParagraph"/>
         <w:numPr>
           <w:ilvl w:val="0"/>
           <w:numId w:val="9"/>
@@ -9375,7 +9582,7 @@
     </w:p>
     <w:p>
       <w:pPr>
-        <w:pStyle w:val="Prrafodelista"/>
+        <w:pStyle w:val="ListParagraph"/>
         <w:numPr>
           <w:ilvl w:val="0"/>
           <w:numId w:val="9"/>
@@ -9396,7 +9603,7 @@
     </w:p>
     <w:p>
       <w:pPr>
-        <w:pStyle w:val="Prrafodelista"/>
+        <w:pStyle w:val="ListParagraph"/>
         <w:numPr>
           <w:ilvl w:val="0"/>
           <w:numId w:val="9"/>
@@ -9417,7 +9624,7 @@
     </w:p>
     <w:p>
       <w:pPr>
-        <w:pStyle w:val="Prrafodelista"/>
+        <w:pStyle w:val="ListParagraph"/>
         <w:numPr>
           <w:ilvl w:val="0"/>
           <w:numId w:val="9"/>
@@ -9438,7 +9645,7 @@
     </w:p>
     <w:p>
       <w:pPr>
-        <w:pStyle w:val="Prrafodelista"/>
+        <w:pStyle w:val="ListParagraph"/>
         <w:numPr>
           <w:ilvl w:val="0"/>
           <w:numId w:val="9"/>
@@ -9459,7 +9666,7 @@
     </w:p>
     <w:p>
       <w:pPr>
-        <w:pStyle w:val="Prrafodelista"/>
+        <w:pStyle w:val="ListParagraph"/>
         <w:numPr>
           <w:ilvl w:val="0"/>
           <w:numId w:val="9"/>
@@ -9518,7 +9725,7 @@
     </w:p>
     <w:p>
       <w:pPr>
-        <w:pStyle w:val="Prrafodelista"/>
+        <w:pStyle w:val="ListParagraph"/>
         <w:numPr>
           <w:ilvl w:val="0"/>
           <w:numId w:val="9"/>
@@ -9539,7 +9746,7 @@
     </w:p>
     <w:p>
       <w:pPr>
-        <w:pStyle w:val="Prrafodelista"/>
+        <w:pStyle w:val="ListParagraph"/>
         <w:numPr>
           <w:ilvl w:val="0"/>
           <w:numId w:val="9"/>
@@ -9560,7 +9767,7 @@
     </w:p>
     <w:p>
       <w:pPr>
-        <w:pStyle w:val="Ttulo2"/>
+        <w:pStyle w:val="Heading2"/>
         <w:jc w:val="both"/>
         <w:rPr>
           <w:rFonts w:ascii="Segoe UI" w:hAnsi="Segoe UI" w:cs="Segoe UI"/>
@@ -9977,7 +10184,7 @@
     </w:p>
     <w:p>
       <w:pPr>
-        <w:pStyle w:val="Prrafodelista"/>
+        <w:pStyle w:val="ListParagraph"/>
         <w:numPr>
           <w:ilvl w:val="0"/>
           <w:numId w:val="10"/>
@@ -10641,7 +10848,7 @@
     </w:p>
     <w:p>
       <w:pPr>
-        <w:pStyle w:val="Prrafodelista"/>
+        <w:pStyle w:val="ListParagraph"/>
         <w:numPr>
           <w:ilvl w:val="0"/>
           <w:numId w:val="10"/>
@@ -10670,7 +10877,7 @@
     </w:p>
     <w:p>
       <w:pPr>
-        <w:pStyle w:val="Prrafodelista"/>
+        <w:pStyle w:val="ListParagraph"/>
         <w:autoSpaceDE w:val="0"/>
         <w:autoSpaceDN w:val="0"/>
         <w:adjustRightInd w:val="0"/>
@@ -11065,7 +11272,7 @@
     </w:p>
     <w:p>
       <w:pPr>
-        <w:pStyle w:val="Prrafodelista"/>
+        <w:pStyle w:val="ListParagraph"/>
         <w:numPr>
           <w:ilvl w:val="0"/>
           <w:numId w:val="10"/>
@@ -11091,7 +11298,7 @@
     </w:p>
     <w:p>
       <w:pPr>
-        <w:pStyle w:val="Prrafodelista"/>
+        <w:pStyle w:val="ListParagraph"/>
         <w:spacing w:after="0" w:line="240" w:lineRule="auto"/>
         <w:jc w:val="both"/>
         <w:rPr>
@@ -12118,23 +12325,6 @@
     </w:p>
     <w:p>
       <w:pPr>
-        <w:autoSpaceDE w:val="0"/>
-        <w:autoSpaceDN w:val="0"/>
-        <w:adjustRightInd w:val="0"/>
-        <w:spacing w:after="0" w:line="240" w:lineRule="auto"/>
-        <w:ind w:left="567"/>
-        <w:jc w:val="both"/>
-        <w:rPr>
-          <w:rFonts w:ascii="Segoe UI" w:eastAsia="Calibri" w:hAnsi="Segoe UI" w:cs="Segoe UI"/>
-          <w:sz w:val="24"/>
-          <w:szCs w:val="24"/>
-          <w:lang w:val="es-AR"/>
-        </w:rPr>
-      </w:pPr>
-    </w:p>
-    <w:p>
-      <w:pPr>
-        <w:pStyle w:val="Prrafodelista"/>
         <w:spacing w:after="0" w:line="240" w:lineRule="auto"/>
         <w:jc w:val="both"/>
         <w:rPr>
@@ -12147,7 +12337,7 @@
     </w:p>
     <w:p>
       <w:pPr>
-        <w:pStyle w:val="Prrafodelista"/>
+        <w:pStyle w:val="ListParagraph"/>
         <w:numPr>
           <w:ilvl w:val="0"/>
           <w:numId w:val="10"/>
@@ -12376,7 +12566,7 @@
     </w:p>
     <w:p>
       <w:pPr>
-        <w:pStyle w:val="Prrafodelista"/>
+        <w:pStyle w:val="ListParagraph"/>
         <w:numPr>
           <w:ilvl w:val="0"/>
           <w:numId w:val="10"/>
@@ -12405,7 +12595,7 @@
     </w:p>
     <w:p>
       <w:pPr>
-        <w:pStyle w:val="Prrafodelista"/>
+        <w:pStyle w:val="ListParagraph"/>
         <w:autoSpaceDE w:val="0"/>
         <w:autoSpaceDN w:val="0"/>
         <w:adjustRightInd w:val="0"/>
@@ -12421,7 +12611,7 @@
     </w:p>
     <w:p>
       <w:pPr>
-        <w:pStyle w:val="Prrafodelista"/>
+        <w:pStyle w:val="ListParagraph"/>
         <w:autoSpaceDE w:val="0"/>
         <w:autoSpaceDN w:val="0"/>
         <w:adjustRightInd w:val="0"/>
@@ -13044,7 +13234,7 @@
     </w:p>
     <w:p>
       <w:pPr>
-        <w:pStyle w:val="Prrafodelista"/>
+        <w:pStyle w:val="ListParagraph"/>
         <w:autoSpaceDE w:val="0"/>
         <w:autoSpaceDN w:val="0"/>
         <w:adjustRightInd w:val="0"/>
@@ -13060,7 +13250,7 @@
     </w:p>
     <w:p>
       <w:pPr>
-        <w:pStyle w:val="Prrafodelista"/>
+        <w:pStyle w:val="ListParagraph"/>
         <w:autoSpaceDE w:val="0"/>
         <w:autoSpaceDN w:val="0"/>
         <w:adjustRightInd w:val="0"/>
@@ -13096,7 +13286,7 @@
     </w:p>
     <w:p>
       <w:pPr>
-        <w:pStyle w:val="Prrafodelista"/>
+        <w:pStyle w:val="ListParagraph"/>
         <w:autoSpaceDE w:val="0"/>
         <w:autoSpaceDN w:val="0"/>
         <w:adjustRightInd w:val="0"/>
@@ -13112,7 +13302,7 @@
     </w:p>
     <w:p>
       <w:pPr>
-        <w:pStyle w:val="Prrafodelista"/>
+        <w:pStyle w:val="ListParagraph"/>
         <w:numPr>
           <w:ilvl w:val="0"/>
           <w:numId w:val="10"/>
@@ -13326,7 +13516,7 @@
     </w:p>
     <w:p>
       <w:pPr>
-        <w:pStyle w:val="Prrafodelista"/>
+        <w:pStyle w:val="ListParagraph"/>
         <w:numPr>
           <w:ilvl w:val="0"/>
           <w:numId w:val="10"/>
@@ -13619,7 +13809,7 @@
     </w:p>
     <w:p>
       <w:pPr>
-        <w:pStyle w:val="Prrafodelista"/>
+        <w:pStyle w:val="ListParagraph"/>
         <w:numPr>
           <w:ilvl w:val="0"/>
           <w:numId w:val="10"/>
@@ -13645,7 +13835,15 @@
     </w:p>
     <w:p>
       <w:pPr>
-        <w:rPr>
+        <w:autoSpaceDE w:val="0"/>
+        <w:autoSpaceDN w:val="0"/>
+        <w:adjustRightInd w:val="0"/>
+        <w:spacing w:after="0" w:line="240" w:lineRule="auto"/>
+        <w:jc w:val="both"/>
+        <w:rPr>
+          <w:rFonts w:ascii="Segoe UI" w:eastAsia="Calibri" w:hAnsi="Segoe UI" w:cs="Segoe UI"/>
+          <w:sz w:val="24"/>
+          <w:szCs w:val="24"/>
           <w:lang w:val="es-AR"/>
         </w:rPr>
       </w:pPr>
@@ -13954,82 +14152,35 @@
           <w:lang w:val="es-AR"/>
         </w:rPr>
       </w:pPr>
-    </w:p>
-    <w:p>
-      <w:pPr>
-        <w:rPr>
-          <w:lang w:val="es-AR"/>
-        </w:rPr>
-      </w:pPr>
-    </w:p>
-    <w:p>
-      <w:pPr>
-        <w:rPr>
-          <w:lang w:val="es-AR"/>
-        </w:rPr>
-      </w:pPr>
-    </w:p>
-    <w:p>
-      <w:pPr>
-        <w:rPr>
-          <w:lang w:val="es-AR"/>
-        </w:rPr>
-      </w:pPr>
-    </w:p>
-    <w:p>
-      <w:pPr>
-        <w:rPr>
-          <w:lang w:val="es-AR"/>
-        </w:rPr>
-      </w:pPr>
-    </w:p>
-    <w:p>
-      <w:pPr>
-        <w:rPr>
-          <w:lang w:val="es-AR"/>
-        </w:rPr>
-      </w:pPr>
-    </w:p>
-    <w:p>
-      <w:pPr>
-        <w:rPr>
-          <w:lang w:val="es-AR"/>
-        </w:rPr>
-      </w:pPr>
-    </w:p>
-    <w:p>
-      <w:pPr>
-        <w:rPr>
-          <w:lang w:val="es-AR"/>
-        </w:rPr>
-      </w:pPr>
-    </w:p>
-    <w:p>
-      <w:pPr>
-        <w:rPr>
-          <w:lang w:val="es-AR"/>
-        </w:rPr>
-      </w:pPr>
-    </w:p>
-    <w:p>
-      <w:pPr>
-        <w:pStyle w:val="Ttulo1"/>
+      <w:r>
+        <w:rPr>
+          <w:lang w:val="es-AR"/>
+        </w:rPr>
+        <w:br w:type="page"/>
+      </w:r>
+    </w:p>
+    <w:p>
+      <w:pPr>
+        <w:pStyle w:val="Heading1"/>
         <w:rPr>
           <w:rFonts w:ascii="Segoe UI" w:hAnsi="Segoe UI" w:cs="Segoe UI"/>
           <w:lang w:val="es-AR"/>
         </w:rPr>
       </w:pPr>
+      <w:bookmarkStart w:id="4" w:name="_Toc401181099"/>
       <w:r>
         <w:rPr>
           <w:rFonts w:ascii="Segoe UI" w:hAnsi="Segoe UI" w:cs="Segoe UI"/>
           <w:lang w:val="es-AR"/>
         </w:rPr>
+        <w:lastRenderedPageBreak/>
         <w:t>Ejercicio N° 4</w:t>
       </w:r>
-    </w:p>
-    <w:p>
-      <w:pPr>
-        <w:pStyle w:val="Ttulo2"/>
+      <w:bookmarkEnd w:id="4"/>
+    </w:p>
+    <w:p>
+      <w:pPr>
+        <w:pStyle w:val="Heading2"/>
         <w:jc w:val="both"/>
         <w:rPr>
           <w:rFonts w:ascii="Segoe UI" w:hAnsi="Segoe UI" w:cs="Segoe UI"/>
@@ -14185,7 +14336,7 @@
     </w:p>
     <w:p>
       <w:pPr>
-        <w:pStyle w:val="Prrafodelista"/>
+        <w:pStyle w:val="ListParagraph"/>
         <w:numPr>
           <w:ilvl w:val="0"/>
           <w:numId w:val="11"/>
@@ -14213,7 +14364,7 @@
     </w:p>
     <w:p>
       <w:pPr>
-        <w:pStyle w:val="Prrafodelista"/>
+        <w:pStyle w:val="ListParagraph"/>
         <w:numPr>
           <w:ilvl w:val="0"/>
           <w:numId w:val="11"/>
@@ -14241,7 +14392,7 @@
     </w:p>
     <w:p>
       <w:pPr>
-        <w:pStyle w:val="Prrafodelista"/>
+        <w:pStyle w:val="ListParagraph"/>
         <w:numPr>
           <w:ilvl w:val="0"/>
           <w:numId w:val="11"/>
@@ -14269,7 +14420,7 @@
     </w:p>
     <w:p>
       <w:pPr>
-        <w:pStyle w:val="Prrafodelista"/>
+        <w:pStyle w:val="ListParagraph"/>
         <w:numPr>
           <w:ilvl w:val="0"/>
           <w:numId w:val="11"/>
@@ -14297,7 +14448,7 @@
     </w:p>
     <w:p>
       <w:pPr>
-        <w:pStyle w:val="Prrafodelista"/>
+        <w:pStyle w:val="ListParagraph"/>
         <w:numPr>
           <w:ilvl w:val="0"/>
           <w:numId w:val="11"/>
@@ -14325,7 +14476,7 @@
     </w:p>
     <w:p>
       <w:pPr>
-        <w:pStyle w:val="Prrafodelista"/>
+        <w:pStyle w:val="ListParagraph"/>
         <w:numPr>
           <w:ilvl w:val="0"/>
           <w:numId w:val="11"/>
@@ -14353,7 +14504,7 @@
     </w:p>
     <w:p>
       <w:pPr>
-        <w:pStyle w:val="Prrafodelista"/>
+        <w:pStyle w:val="ListParagraph"/>
         <w:numPr>
           <w:ilvl w:val="0"/>
           <w:numId w:val="11"/>
@@ -14381,7 +14532,7 @@
     </w:p>
     <w:p>
       <w:pPr>
-        <w:pStyle w:val="Prrafodelista"/>
+        <w:pStyle w:val="ListParagraph"/>
         <w:numPr>
           <w:ilvl w:val="0"/>
           <w:numId w:val="11"/>
@@ -14447,7 +14598,7 @@
     </w:p>
     <w:p>
       <w:pPr>
-        <w:pStyle w:val="Ttulo2"/>
+        <w:pStyle w:val="Heading2"/>
         <w:jc w:val="both"/>
         <w:rPr>
           <w:rFonts w:ascii="Segoe UI" w:hAnsi="Segoe UI" w:cs="Segoe UI"/>
@@ -14540,7 +14691,7 @@
     </w:p>
     <w:p>
       <w:pPr>
-        <w:pStyle w:val="Ttulo2"/>
+        <w:pStyle w:val="Heading2"/>
         <w:jc w:val="both"/>
         <w:rPr>
           <w:rFonts w:ascii="Segoe UI" w:hAnsi="Segoe UI" w:cs="Segoe UI"/>
@@ -14557,7 +14708,7 @@
     </w:p>
     <w:p>
       <w:pPr>
-        <w:pStyle w:val="Prrafodelista"/>
+        <w:pStyle w:val="ListParagraph"/>
         <w:numPr>
           <w:ilvl w:val="0"/>
           <w:numId w:val="12"/>
@@ -14592,7 +14743,7 @@
     </w:p>
     <w:p>
       <w:pPr>
-        <w:pStyle w:val="Prrafodelista"/>
+        <w:pStyle w:val="ListParagraph"/>
         <w:numPr>
           <w:ilvl w:val="0"/>
           <w:numId w:val="12"/>
@@ -14613,7 +14764,7 @@
     </w:p>
     <w:p>
       <w:pPr>
-        <w:pStyle w:val="Prrafodelista"/>
+        <w:pStyle w:val="ListParagraph"/>
         <w:numPr>
           <w:ilvl w:val="0"/>
           <w:numId w:val="12"/>
@@ -14634,7 +14785,7 @@
     </w:p>
     <w:p>
       <w:pPr>
-        <w:pStyle w:val="Prrafodelista"/>
+        <w:pStyle w:val="ListParagraph"/>
         <w:numPr>
           <w:ilvl w:val="0"/>
           <w:numId w:val="12"/>
@@ -14655,7 +14806,7 @@
     </w:p>
     <w:p>
       <w:pPr>
-        <w:pStyle w:val="Prrafodelista"/>
+        <w:pStyle w:val="ListParagraph"/>
         <w:numPr>
           <w:ilvl w:val="0"/>
           <w:numId w:val="12"/>
@@ -14671,12 +14822,13 @@
           <w:rFonts w:ascii="Segoe UI" w:hAnsi="Segoe UI" w:cs="Segoe UI"/>
           <w:lang w:val="es-AR"/>
         </w:rPr>
+        <w:lastRenderedPageBreak/>
         <w:t>La demanda es independiente.</w:t>
       </w:r>
     </w:p>
     <w:p>
       <w:pPr>
-        <w:pStyle w:val="Prrafodelista"/>
+        <w:pStyle w:val="ListParagraph"/>
         <w:numPr>
           <w:ilvl w:val="0"/>
           <w:numId w:val="12"/>
@@ -14697,7 +14849,7 @@
     </w:p>
     <w:p>
       <w:pPr>
-        <w:pStyle w:val="Prrafodelista"/>
+        <w:pStyle w:val="ListParagraph"/>
         <w:numPr>
           <w:ilvl w:val="0"/>
           <w:numId w:val="12"/>
@@ -14718,7 +14870,7 @@
     </w:p>
     <w:p>
       <w:pPr>
-        <w:pStyle w:val="Prrafodelista"/>
+        <w:pStyle w:val="ListParagraph"/>
         <w:numPr>
           <w:ilvl w:val="0"/>
           <w:numId w:val="12"/>
@@ -14739,7 +14891,7 @@
     </w:p>
     <w:p>
       <w:pPr>
-        <w:pStyle w:val="Prrafodelista"/>
+        <w:pStyle w:val="ListParagraph"/>
         <w:numPr>
           <w:ilvl w:val="0"/>
           <w:numId w:val="12"/>
@@ -14760,7 +14912,7 @@
     </w:p>
     <w:p>
       <w:pPr>
-        <w:pStyle w:val="Prrafodelista"/>
+        <w:pStyle w:val="ListParagraph"/>
         <w:numPr>
           <w:ilvl w:val="0"/>
           <w:numId w:val="12"/>
@@ -14819,7 +14971,7 @@
     </w:p>
     <w:p>
       <w:pPr>
-        <w:pStyle w:val="Prrafodelista"/>
+        <w:pStyle w:val="ListParagraph"/>
         <w:numPr>
           <w:ilvl w:val="0"/>
           <w:numId w:val="12"/>
@@ -14840,7 +14992,7 @@
     </w:p>
     <w:p>
       <w:pPr>
-        <w:pStyle w:val="Prrafodelista"/>
+        <w:pStyle w:val="ListParagraph"/>
         <w:numPr>
           <w:ilvl w:val="0"/>
           <w:numId w:val="12"/>
@@ -14861,7 +15013,7 @@
     </w:p>
     <w:p>
       <w:pPr>
-        <w:pStyle w:val="Ttulo2"/>
+        <w:pStyle w:val="Heading2"/>
         <w:rPr>
           <w:rFonts w:ascii="Segoe UI" w:hAnsi="Segoe UI" w:cs="Segoe UI"/>
           <w:lang w:val="es-AR"/>
@@ -15204,7 +15356,7 @@
     </w:p>
     <w:p>
       <w:pPr>
-        <w:pStyle w:val="Prrafodelista"/>
+        <w:pStyle w:val="ListParagraph"/>
         <w:numPr>
           <w:ilvl w:val="0"/>
           <w:numId w:val="13"/>
@@ -15723,7 +15875,7 @@
     </w:p>
     <w:p>
       <w:pPr>
-        <w:pStyle w:val="Prrafodelista"/>
+        <w:pStyle w:val="ListParagraph"/>
         <w:numPr>
           <w:ilvl w:val="0"/>
           <w:numId w:val="13"/>
@@ -15751,7 +15903,7 @@
     </w:p>
     <w:p>
       <w:pPr>
-        <w:pStyle w:val="Prrafodelista"/>
+        <w:pStyle w:val="ListParagraph"/>
         <w:autoSpaceDE w:val="0"/>
         <w:autoSpaceDN w:val="0"/>
         <w:adjustRightInd w:val="0"/>
@@ -15974,7 +16126,7 @@
     </w:p>
     <w:p>
       <w:pPr>
-        <w:pStyle w:val="Prrafodelista"/>
+        <w:pStyle w:val="ListParagraph"/>
         <w:numPr>
           <w:ilvl w:val="0"/>
           <w:numId w:val="13"/>
@@ -16625,7 +16777,7 @@
     </w:p>
     <w:p>
       <w:pPr>
-        <w:pStyle w:val="Prrafodelista"/>
+        <w:pStyle w:val="ListParagraph"/>
         <w:numPr>
           <w:ilvl w:val="0"/>
           <w:numId w:val="13"/>
@@ -16913,7 +17065,7 @@
     </w:p>
     <w:p>
       <w:pPr>
-        <w:pStyle w:val="Prrafodelista"/>
+        <w:pStyle w:val="ListParagraph"/>
         <w:numPr>
           <w:ilvl w:val="0"/>
           <w:numId w:val="13"/>
@@ -16936,12 +17088,13 @@
           <w:szCs w:val="24"/>
           <w:lang w:val="es-AR"/>
         </w:rPr>
+        <w:lastRenderedPageBreak/>
         <w:t>Determinar el tamaño del stock máximo.</w:t>
       </w:r>
     </w:p>
     <w:p>
       <w:pPr>
-        <w:pStyle w:val="Prrafodelista"/>
+        <w:pStyle w:val="ListParagraph"/>
         <w:autoSpaceDE w:val="0"/>
         <w:autoSpaceDN w:val="0"/>
         <w:adjustRightInd w:val="0"/>
@@ -17263,7 +17416,7 @@
     </w:p>
     <w:p>
       <w:pPr>
-        <w:pStyle w:val="Prrafodelista"/>
+        <w:pStyle w:val="ListParagraph"/>
         <w:numPr>
           <w:ilvl w:val="0"/>
           <w:numId w:val="13"/>
@@ -17291,7 +17444,7 @@
     </w:p>
     <w:p>
       <w:pPr>
-        <w:pStyle w:val="Prrafodelista"/>
+        <w:pStyle w:val="ListParagraph"/>
         <w:autoSpaceDE w:val="0"/>
         <w:autoSpaceDN w:val="0"/>
         <w:adjustRightInd w:val="0"/>
@@ -17306,7 +17459,7 @@
     </w:p>
     <w:p>
       <w:pPr>
-        <w:pStyle w:val="Prrafodelista"/>
+        <w:pStyle w:val="ListParagraph"/>
         <w:autoSpaceDE w:val="0"/>
         <w:autoSpaceDN w:val="0"/>
         <w:adjustRightInd w:val="0"/>
@@ -17457,7 +17610,7 @@
     </w:p>
     <w:p>
       <w:pPr>
-        <w:pStyle w:val="Prrafodelista"/>
+        <w:pStyle w:val="ListParagraph"/>
         <w:autoSpaceDE w:val="0"/>
         <w:autoSpaceDN w:val="0"/>
         <w:adjustRightInd w:val="0"/>
@@ -17485,7 +17638,7 @@
     </w:p>
     <w:p>
       <w:pPr>
-        <w:pStyle w:val="Prrafodelista"/>
+        <w:pStyle w:val="ListParagraph"/>
         <w:autoSpaceDE w:val="0"/>
         <w:autoSpaceDN w:val="0"/>
         <w:adjustRightInd w:val="0"/>
@@ -17500,7 +17653,7 @@
     </w:p>
     <w:p>
       <w:pPr>
-        <w:pStyle w:val="Prrafodelista"/>
+        <w:pStyle w:val="ListParagraph"/>
         <w:numPr>
           <w:ilvl w:val="0"/>
           <w:numId w:val="13"/>
@@ -17548,7 +17701,7 @@
     </w:p>
     <w:p>
       <w:pPr>
-        <w:pStyle w:val="Prrafodelista"/>
+        <w:pStyle w:val="ListParagraph"/>
         <w:autoSpaceDE w:val="0"/>
         <w:autoSpaceDN w:val="0"/>
         <w:adjustRightInd w:val="0"/>
@@ -17754,10 +17907,6 @@
     </w:p>
     <w:p>
       <w:pPr>
-        <w:autoSpaceDE w:val="0"/>
-        <w:autoSpaceDN w:val="0"/>
-        <w:adjustRightInd w:val="0"/>
-        <w:spacing w:after="0" w:line="240" w:lineRule="auto"/>
         <w:rPr>
           <w:rFonts w:ascii="Segoe UI" w:eastAsia="Calibri" w:hAnsi="Segoe UI" w:cs="Segoe UI"/>
           <w:sz w:val="24"/>
@@ -17765,187 +17914,38 @@
           <w:lang w:val="es-AR"/>
         </w:rPr>
       </w:pPr>
-    </w:p>
-    <w:p>
-      <w:pPr>
-        <w:rPr>
-          <w:lang w:val="es-AR"/>
-        </w:rPr>
-      </w:pPr>
-    </w:p>
-    <w:p>
-      <w:pPr>
-        <w:rPr>
-          <w:lang w:val="es-AR"/>
-        </w:rPr>
-      </w:pPr>
-    </w:p>
-    <w:p>
-      <w:pPr>
-        <w:rPr>
-          <w:lang w:val="es-AR"/>
-        </w:rPr>
-      </w:pPr>
-    </w:p>
-    <w:p>
-      <w:pPr>
-        <w:rPr>
-          <w:lang w:val="es-AR"/>
-        </w:rPr>
-      </w:pPr>
-    </w:p>
-    <w:p>
-      <w:pPr>
-        <w:rPr>
-          <w:lang w:val="es-AR"/>
-        </w:rPr>
-      </w:pPr>
-    </w:p>
-    <w:p>
-      <w:pPr>
-        <w:rPr>
-          <w:lang w:val="es-AR"/>
-        </w:rPr>
-      </w:pPr>
-    </w:p>
-    <w:p>
-      <w:pPr>
-        <w:rPr>
-          <w:lang w:val="es-AR"/>
-        </w:rPr>
-      </w:pPr>
-    </w:p>
-    <w:p>
-      <w:pPr>
-        <w:rPr>
-          <w:lang w:val="es-AR"/>
-        </w:rPr>
-      </w:pPr>
-    </w:p>
-    <w:p>
-      <w:pPr>
-        <w:rPr>
-          <w:lang w:val="es-AR"/>
-        </w:rPr>
-      </w:pPr>
-    </w:p>
-    <w:p>
-      <w:pPr>
-        <w:rPr>
-          <w:lang w:val="es-AR"/>
-        </w:rPr>
-      </w:pPr>
-    </w:p>
-    <w:p>
-      <w:pPr>
-        <w:rPr>
-          <w:lang w:val="es-AR"/>
-        </w:rPr>
-      </w:pPr>
-    </w:p>
-    <w:p>
-      <w:pPr>
-        <w:rPr>
-          <w:lang w:val="es-AR"/>
-        </w:rPr>
-      </w:pPr>
-    </w:p>
-    <w:p>
-      <w:pPr>
-        <w:rPr>
-          <w:lang w:val="es-AR"/>
-        </w:rPr>
-      </w:pPr>
-    </w:p>
-    <w:p>
-      <w:pPr>
-        <w:rPr>
-          <w:lang w:val="es-AR"/>
-        </w:rPr>
-      </w:pPr>
-    </w:p>
-    <w:p>
-      <w:pPr>
-        <w:rPr>
-          <w:lang w:val="es-AR"/>
-        </w:rPr>
-      </w:pPr>
-    </w:p>
-    <w:p>
-      <w:pPr>
-        <w:rPr>
-          <w:lang w:val="es-AR"/>
-        </w:rPr>
-      </w:pPr>
-    </w:p>
-    <w:p>
-      <w:pPr>
-        <w:rPr>
-          <w:lang w:val="es-AR"/>
-        </w:rPr>
-      </w:pPr>
-    </w:p>
-    <w:p>
-      <w:pPr>
-        <w:rPr>
-          <w:lang w:val="es-AR"/>
-        </w:rPr>
-      </w:pPr>
-    </w:p>
-    <w:p>
-      <w:pPr>
-        <w:rPr>
-          <w:lang w:val="es-AR"/>
-        </w:rPr>
-      </w:pPr>
-    </w:p>
-    <w:p>
-      <w:pPr>
-        <w:rPr>
-          <w:lang w:val="es-AR"/>
-        </w:rPr>
-      </w:pPr>
-    </w:p>
-    <w:p>
-      <w:pPr>
-        <w:rPr>
-          <w:lang w:val="es-AR"/>
-        </w:rPr>
-      </w:pPr>
-    </w:p>
-    <w:p>
-      <w:pPr>
-        <w:rPr>
-          <w:lang w:val="es-AR"/>
-        </w:rPr>
-      </w:pPr>
-    </w:p>
-    <w:p>
-      <w:pPr>
-        <w:rPr>
-          <w:lang w:val="es-AR"/>
-        </w:rPr>
-      </w:pPr>
-    </w:p>
-    <w:p>
-      <w:pPr>
-        <w:pStyle w:val="Ttulo1"/>
+      <w:r>
+        <w:rPr>
+          <w:rFonts w:ascii="Segoe UI" w:eastAsia="Calibri" w:hAnsi="Segoe UI" w:cs="Segoe UI"/>
+          <w:sz w:val="24"/>
+          <w:szCs w:val="24"/>
+          <w:lang w:val="es-AR"/>
+        </w:rPr>
+        <w:br w:type="page"/>
+      </w:r>
+    </w:p>
+    <w:p>
+      <w:pPr>
+        <w:pStyle w:val="Heading1"/>
         <w:rPr>
           <w:rFonts w:ascii="Segoe UI" w:hAnsi="Segoe UI" w:cs="Segoe UI"/>
           <w:lang w:val="es-AR"/>
         </w:rPr>
       </w:pPr>
+      <w:bookmarkStart w:id="5" w:name="_Toc401181100"/>
       <w:r>
         <w:rPr>
           <w:rFonts w:ascii="Segoe UI" w:hAnsi="Segoe UI" w:cs="Segoe UI"/>
           <w:lang w:val="es-AR"/>
         </w:rPr>
+        <w:lastRenderedPageBreak/>
         <w:t>Ejercicio N° 5</w:t>
       </w:r>
-    </w:p>
-    <w:p>
-      <w:pPr>
-        <w:pStyle w:val="Ttulo2"/>
+      <w:bookmarkEnd w:id="5"/>
+    </w:p>
+    <w:p>
+      <w:pPr>
+        <w:pStyle w:val="Heading2"/>
         <w:jc w:val="both"/>
         <w:rPr>
           <w:rFonts w:ascii="Segoe UI" w:hAnsi="Segoe UI" w:cs="Segoe UI"/>
@@ -18164,7 +18164,7 @@
     </w:p>
     <w:p>
       <w:pPr>
-        <w:pStyle w:val="Prrafodelista"/>
+        <w:pStyle w:val="ListParagraph"/>
         <w:numPr>
           <w:ilvl w:val="0"/>
           <w:numId w:val="14"/>
@@ -18192,7 +18192,7 @@
     </w:p>
     <w:p>
       <w:pPr>
-        <w:pStyle w:val="Prrafodelista"/>
+        <w:pStyle w:val="ListParagraph"/>
         <w:numPr>
           <w:ilvl w:val="0"/>
           <w:numId w:val="14"/>
@@ -18219,7 +18219,7 @@
     </w:p>
     <w:p>
       <w:pPr>
-        <w:pStyle w:val="Prrafodelista"/>
+        <w:pStyle w:val="ListParagraph"/>
         <w:numPr>
           <w:ilvl w:val="0"/>
           <w:numId w:val="14"/>
@@ -18246,7 +18246,7 @@
     </w:p>
     <w:p>
       <w:pPr>
-        <w:pStyle w:val="Prrafodelista"/>
+        <w:pStyle w:val="ListParagraph"/>
         <w:numPr>
           <w:ilvl w:val="0"/>
           <w:numId w:val="14"/>
@@ -18311,7 +18311,7 @@
     </w:p>
     <w:p>
       <w:pPr>
-        <w:pStyle w:val="Prrafodelista"/>
+        <w:pStyle w:val="ListParagraph"/>
         <w:numPr>
           <w:ilvl w:val="0"/>
           <w:numId w:val="14"/>
@@ -18338,7 +18338,7 @@
     </w:p>
     <w:p>
       <w:pPr>
-        <w:pStyle w:val="Prrafodelista"/>
+        <w:pStyle w:val="ListParagraph"/>
         <w:autoSpaceDE w:val="0"/>
         <w:autoSpaceDN w:val="0"/>
         <w:adjustRightInd w:val="0"/>
@@ -18359,7 +18359,7 @@
     </w:p>
     <w:p>
       <w:pPr>
-        <w:pStyle w:val="Ttulo2"/>
+        <w:pStyle w:val="Heading2"/>
         <w:jc w:val="both"/>
         <w:rPr>
           <w:rFonts w:ascii="Segoe UI" w:hAnsi="Segoe UI" w:cs="Segoe UI"/>
@@ -18452,7 +18452,7 @@
     </w:p>
     <w:p>
       <w:pPr>
-        <w:pStyle w:val="Ttulo2"/>
+        <w:pStyle w:val="Heading2"/>
         <w:jc w:val="both"/>
         <w:rPr>
           <w:rFonts w:ascii="Segoe UI" w:hAnsi="Segoe UI" w:cs="Segoe UI"/>
@@ -18469,7 +18469,7 @@
     </w:p>
     <w:p>
       <w:pPr>
-        <w:pStyle w:val="Prrafodelista"/>
+        <w:pStyle w:val="ListParagraph"/>
         <w:numPr>
           <w:ilvl w:val="0"/>
           <w:numId w:val="16"/>
@@ -18490,7 +18490,7 @@
     </w:p>
     <w:p>
       <w:pPr>
-        <w:pStyle w:val="Prrafodelista"/>
+        <w:pStyle w:val="ListParagraph"/>
         <w:numPr>
           <w:ilvl w:val="0"/>
           <w:numId w:val="16"/>
@@ -18525,7 +18525,7 @@
     </w:p>
     <w:p>
       <w:pPr>
-        <w:pStyle w:val="Prrafodelista"/>
+        <w:pStyle w:val="ListParagraph"/>
         <w:numPr>
           <w:ilvl w:val="0"/>
           <w:numId w:val="16"/>
@@ -18546,7 +18546,7 @@
     </w:p>
     <w:p>
       <w:pPr>
-        <w:pStyle w:val="Prrafodelista"/>
+        <w:pStyle w:val="ListParagraph"/>
         <w:numPr>
           <w:ilvl w:val="0"/>
           <w:numId w:val="16"/>
@@ -18562,12 +18562,13 @@
           <w:rFonts w:ascii="Segoe UI" w:hAnsi="Segoe UI" w:cs="Segoe UI"/>
           <w:lang w:val="es-AR"/>
         </w:rPr>
+        <w:lastRenderedPageBreak/>
         <w:t>La producción es independiente.</w:t>
       </w:r>
     </w:p>
     <w:p>
       <w:pPr>
-        <w:pStyle w:val="Prrafodelista"/>
+        <w:pStyle w:val="ListParagraph"/>
         <w:numPr>
           <w:ilvl w:val="0"/>
           <w:numId w:val="16"/>
@@ -18595,7 +18596,7 @@
     </w:p>
     <w:p>
       <w:pPr>
-        <w:pStyle w:val="Prrafodelista"/>
+        <w:pStyle w:val="ListParagraph"/>
         <w:numPr>
           <w:ilvl w:val="0"/>
           <w:numId w:val="16"/>
@@ -18616,7 +18617,7 @@
     </w:p>
     <w:p>
       <w:pPr>
-        <w:pStyle w:val="Prrafodelista"/>
+        <w:pStyle w:val="ListParagraph"/>
         <w:numPr>
           <w:ilvl w:val="0"/>
           <w:numId w:val="16"/>
@@ -18637,7 +18638,7 @@
     </w:p>
     <w:p>
       <w:pPr>
-        <w:pStyle w:val="Prrafodelista"/>
+        <w:pStyle w:val="ListParagraph"/>
         <w:numPr>
           <w:ilvl w:val="0"/>
           <w:numId w:val="16"/>
@@ -18658,7 +18659,7 @@
     </w:p>
     <w:p>
       <w:pPr>
-        <w:pStyle w:val="Prrafodelista"/>
+        <w:pStyle w:val="ListParagraph"/>
         <w:numPr>
           <w:ilvl w:val="0"/>
           <w:numId w:val="16"/>
@@ -18717,7 +18718,7 @@
     </w:p>
     <w:p>
       <w:pPr>
-        <w:pStyle w:val="Prrafodelista"/>
+        <w:pStyle w:val="ListParagraph"/>
         <w:numPr>
           <w:ilvl w:val="0"/>
           <w:numId w:val="16"/>
@@ -18738,7 +18739,7 @@
     </w:p>
     <w:p>
       <w:pPr>
-        <w:pStyle w:val="Prrafodelista"/>
+        <w:pStyle w:val="ListParagraph"/>
         <w:numPr>
           <w:ilvl w:val="0"/>
           <w:numId w:val="16"/>
@@ -18759,7 +18760,7 @@
     </w:p>
     <w:p>
       <w:pPr>
-        <w:pStyle w:val="Ttulo2"/>
+        <w:pStyle w:val="Heading2"/>
         <w:rPr>
           <w:rFonts w:ascii="Segoe UI" w:hAnsi="Segoe UI" w:cs="Segoe UI"/>
           <w:lang w:val="es-AR"/>
@@ -19109,7 +19110,7 @@
     </w:p>
     <w:p>
       <w:pPr>
-        <w:pStyle w:val="Prrafodelista"/>
+        <w:pStyle w:val="ListParagraph"/>
         <w:numPr>
           <w:ilvl w:val="0"/>
           <w:numId w:val="17"/>
@@ -19137,7 +19138,7 @@
     </w:p>
     <w:p>
       <w:pPr>
-        <w:pStyle w:val="Prrafodelista"/>
+        <w:pStyle w:val="ListParagraph"/>
         <w:autoSpaceDE w:val="0"/>
         <w:autoSpaceDN w:val="0"/>
         <w:adjustRightInd w:val="0"/>
@@ -19844,7 +19845,7 @@
     </w:p>
     <w:p>
       <w:pPr>
-        <w:pStyle w:val="Prrafodelista"/>
+        <w:pStyle w:val="ListParagraph"/>
         <w:numPr>
           <w:ilvl w:val="0"/>
           <w:numId w:val="17"/>
@@ -19872,7 +19873,7 @@
     </w:p>
     <w:p>
       <w:pPr>
-        <w:pStyle w:val="Prrafodelista"/>
+        <w:pStyle w:val="ListParagraph"/>
         <w:autoSpaceDE w:val="0"/>
         <w:autoSpaceDN w:val="0"/>
         <w:adjustRightInd w:val="0"/>
@@ -20220,7 +20221,7 @@
     </w:p>
     <w:p>
       <w:pPr>
-        <w:pStyle w:val="Prrafodelista"/>
+        <w:pStyle w:val="ListParagraph"/>
         <w:numPr>
           <w:ilvl w:val="0"/>
           <w:numId w:val="17"/>
@@ -20277,7 +20278,7 @@
     </w:p>
     <w:p>
       <w:pPr>
-        <w:pStyle w:val="Prrafodelista"/>
+        <w:pStyle w:val="ListParagraph"/>
         <w:autoSpaceDE w:val="0"/>
         <w:autoSpaceDN w:val="0"/>
         <w:adjustRightInd w:val="0"/>
@@ -20938,7 +20939,7 @@
     </w:p>
     <w:p>
       <w:pPr>
-        <w:pStyle w:val="Prrafodelista"/>
+        <w:pStyle w:val="ListParagraph"/>
         <w:numPr>
           <w:ilvl w:val="0"/>
           <w:numId w:val="17"/>
@@ -21810,33 +21811,58 @@
     </w:p>
     <w:p>
       <w:pPr>
-        <w:pStyle w:val="Ttulo1"/>
-        <w:rPr>
-          <w:lang w:val="es-AR"/>
-        </w:rPr>
-      </w:pPr>
-      <w:r>
-        <w:rPr>
-          <w:lang w:val="es-AR"/>
-        </w:rPr>
+        <w:rPr>
+          <w:rFonts w:ascii="Segoe UI" w:eastAsiaTheme="majorEastAsia" w:hAnsi="Segoe UI" w:cs="Segoe UI"/>
+          <w:color w:val="2E74B5" w:themeColor="accent1" w:themeShade="BF"/>
+          <w:sz w:val="32"/>
+          <w:szCs w:val="32"/>
+          <w:lang w:val="es-AR"/>
+        </w:rPr>
+      </w:pPr>
+      <w:r>
+        <w:rPr>
+          <w:rFonts w:ascii="Segoe UI" w:hAnsi="Segoe UI" w:cs="Segoe UI"/>
+          <w:lang w:val="es-AR"/>
+        </w:rPr>
+        <w:br w:type="page"/>
+      </w:r>
+    </w:p>
+    <w:p>
+      <w:pPr>
+        <w:pStyle w:val="Heading1"/>
+        <w:rPr>
+          <w:rFonts w:ascii="Segoe UI" w:hAnsi="Segoe UI" w:cs="Segoe UI"/>
+          <w:lang w:val="es-AR"/>
+        </w:rPr>
+      </w:pPr>
+      <w:bookmarkStart w:id="6" w:name="_Toc401181101"/>
+      <w:r>
+        <w:rPr>
+          <w:rFonts w:ascii="Segoe UI" w:hAnsi="Segoe UI" w:cs="Segoe UI"/>
+          <w:lang w:val="es-AR"/>
+        </w:rPr>
+        <w:lastRenderedPageBreak/>
         <w:t>Ejercicio</w:t>
       </w:r>
       <w:r>
         <w:rPr>
+          <w:rFonts w:ascii="Segoe UI" w:hAnsi="Segoe UI" w:cs="Segoe UI"/>
           <w:lang w:val="es-AR"/>
         </w:rPr>
         <w:t xml:space="preserve"> N°</w:t>
       </w:r>
       <w:r>
         <w:rPr>
+          <w:rFonts w:ascii="Segoe UI" w:hAnsi="Segoe UI" w:cs="Segoe UI"/>
           <w:lang w:val="es-AR"/>
         </w:rPr>
         <w:t xml:space="preserve"> 9</w:t>
       </w:r>
-    </w:p>
-    <w:p>
-      <w:pPr>
-        <w:pStyle w:val="Ttulo2"/>
+      <w:bookmarkEnd w:id="6"/>
+    </w:p>
+    <w:p>
+      <w:pPr>
+        <w:pStyle w:val="Heading2"/>
         <w:rPr>
           <w:lang w:val="es-AR"/>
         </w:rPr>
@@ -21887,7 +21913,7 @@
     </w:p>
     <w:tbl>
       <w:tblPr>
-        <w:tblStyle w:val="Tablaconcuadrcula"/>
+        <w:tblStyle w:val="TableGrid"/>
         <w:tblW w:w="0" w:type="auto"/>
         <w:jc w:val="center"/>
         <w:tblLook w:val="04A0"/>
@@ -22268,7 +22294,7 @@
     </w:p>
     <w:p>
       <w:pPr>
-        <w:pStyle w:val="Ttulo2"/>
+        <w:pStyle w:val="Heading2"/>
         <w:rPr>
           <w:lang w:val="es-AR"/>
         </w:rPr>
@@ -22309,7 +22335,7 @@
     </w:p>
     <w:p>
       <w:pPr>
-        <w:pStyle w:val="Ttulo2"/>
+        <w:pStyle w:val="Heading2"/>
         <w:rPr>
           <w:lang w:val="es-AR"/>
         </w:rPr>
@@ -22323,7 +22349,7 @@
     </w:p>
     <w:p>
       <w:pPr>
-        <w:pStyle w:val="Prrafodelista"/>
+        <w:pStyle w:val="ListParagraph"/>
         <w:numPr>
           <w:ilvl w:val="0"/>
           <w:numId w:val="20"/>
@@ -22341,7 +22367,7 @@
     </w:p>
     <w:p>
       <w:pPr>
-        <w:pStyle w:val="Prrafodelista"/>
+        <w:pStyle w:val="ListParagraph"/>
         <w:numPr>
           <w:ilvl w:val="0"/>
           <w:numId w:val="20"/>
@@ -22359,7 +22385,7 @@
     </w:p>
     <w:p>
       <w:pPr>
-        <w:pStyle w:val="Prrafodelista"/>
+        <w:pStyle w:val="ListParagraph"/>
         <w:numPr>
           <w:ilvl w:val="0"/>
           <w:numId w:val="20"/>
@@ -22377,7 +22403,7 @@
     </w:p>
     <w:p>
       <w:pPr>
-        <w:pStyle w:val="Prrafodelista"/>
+        <w:pStyle w:val="ListParagraph"/>
         <w:numPr>
           <w:ilvl w:val="0"/>
           <w:numId w:val="20"/>
@@ -22395,7 +22421,7 @@
     </w:p>
     <w:p>
       <w:pPr>
-        <w:pStyle w:val="Prrafodelista"/>
+        <w:pStyle w:val="ListParagraph"/>
         <w:numPr>
           <w:ilvl w:val="0"/>
           <w:numId w:val="20"/>
@@ -22413,7 +22439,7 @@
     </w:p>
     <w:p>
       <w:pPr>
-        <w:pStyle w:val="Prrafodelista"/>
+        <w:pStyle w:val="ListParagraph"/>
         <w:numPr>
           <w:ilvl w:val="0"/>
           <w:numId w:val="20"/>
@@ -22431,7 +22457,7 @@
     </w:p>
     <w:p>
       <w:pPr>
-        <w:pStyle w:val="Prrafodelista"/>
+        <w:pStyle w:val="ListParagraph"/>
         <w:numPr>
           <w:ilvl w:val="0"/>
           <w:numId w:val="20"/>
@@ -22449,7 +22475,7 @@
     </w:p>
     <w:p>
       <w:pPr>
-        <w:pStyle w:val="Prrafodelista"/>
+        <w:pStyle w:val="ListParagraph"/>
         <w:numPr>
           <w:ilvl w:val="0"/>
           <w:numId w:val="20"/>
@@ -22616,7 +22642,7 @@
     </w:p>
     <w:p>
       <w:pPr>
-        <w:pStyle w:val="Prrafodelista"/>
+        <w:pStyle w:val="ListParagraph"/>
         <w:numPr>
           <w:ilvl w:val="0"/>
           <w:numId w:val="20"/>
@@ -22635,7 +22661,7 @@
     </w:p>
     <w:p>
       <w:pPr>
-        <w:pStyle w:val="Ttulo2"/>
+        <w:pStyle w:val="Heading2"/>
         <w:rPr>
           <w:lang w:val="es-AR"/>
         </w:rPr>
@@ -22699,7 +22725,7 @@
     </w:p>
     <w:p>
       <w:pPr>
-        <w:pStyle w:val="Ttulo2"/>
+        <w:pStyle w:val="Heading2"/>
         <w:rPr>
           <w:lang w:val="es-AR"/>
         </w:rPr>
@@ -23936,7 +23962,7 @@
     </w:p>
     <w:tbl>
       <w:tblPr>
-        <w:tblStyle w:val="Tablaconcuadrcula"/>
+        <w:tblStyle w:val="TableGrid"/>
         <w:tblW w:w="0" w:type="auto"/>
         <w:jc w:val="center"/>
         <w:tblLook w:val="04A0"/>
@@ -24076,6 +24102,7 @@
               <w:rPr>
                 <w:lang w:val="es-AR"/>
               </w:rPr>
+              <w:lastRenderedPageBreak/>
               <w:t>Costo de orden ($)</w:t>
             </w:r>
           </w:p>
@@ -25014,7 +25041,16 @@
           <w:sz w:val="24"/>
           <w:lang w:val="es-AR"/>
         </w:rPr>
-        <w:t xml:space="preserve">Luego verificamos si dichos valores cumplen la restricción: </w:t>
+        <w:t>Luego verificamos si dichos valores cumplen la restricción</w:t>
+      </w:r>
+      <w:proofErr w:type="gramStart"/>
+      <w:r>
+        <w:rPr>
+          <w:rFonts w:eastAsiaTheme="minorEastAsia"/>
+          <w:sz w:val="24"/>
+          <w:lang w:val="es-AR"/>
+        </w:rPr>
+        <w:t xml:space="preserve">: </w:t>
       </w:r>
       <m:oMath>
         <m:r>
@@ -25032,7 +25068,16 @@
           <w:sz w:val="24"/>
           <w:lang w:val="es-AR"/>
         </w:rPr>
-        <w:t>. Como no cumple la restricción, aplicamos el método de Lagrange.</w:t>
+        <w:t>.</w:t>
+      </w:r>
+      <w:proofErr w:type="gramEnd"/>
+      <w:r>
+        <w:rPr>
+          <w:rFonts w:eastAsiaTheme="minorEastAsia"/>
+          <w:sz w:val="24"/>
+          <w:lang w:val="es-AR"/>
+        </w:rPr>
+        <w:t xml:space="preserve"> Como no cumple la restricción, aplicamos el método de Lagrange.</w:t>
       </w:r>
     </w:p>
     <w:p>
@@ -25632,8 +25677,8 @@
           </m:r>
         </m:oMath>
       </m:oMathPara>
-      <w:bookmarkStart w:id="4" w:name="_GoBack"/>
-      <w:bookmarkEnd w:id="4"/>
+      <w:bookmarkStart w:id="7" w:name="_GoBack"/>
+      <w:bookmarkEnd w:id="7"/>
     </w:p>
     <w:p>
       <w:pPr>
@@ -25856,7 +25901,7 @@
                 <w:sz w:val="24"/>
                 <w:lang w:val="es-AR"/>
               </w:rPr>
-              <w:t>17</w:t>
+              <w:t>2</w:t>
             </w:r>
             <w:r>
               <w:rPr>
@@ -25905,7 +25950,7 @@
                 <w:sz w:val="24"/>
                 <w:lang w:val="es-AR"/>
               </w:rPr>
-              <w:t>17</w:t>
+              <w:t>19</w:t>
             </w:r>
             <w:r>
               <w:rPr>
@@ -25952,7 +25997,7 @@
 <w:hdr xmlns:ve="http://schemas.openxmlformats.org/markup-compatibility/2006" xmlns:o="urn:schemas-microsoft-com:office:office" xmlns:r="http://schemas.openxmlformats.org/officeDocument/2006/relationships" xmlns:m="http://schemas.openxmlformats.org/officeDocument/2006/math" xmlns:v="urn:schemas-microsoft-com:vml" xmlns:wp="http://schemas.openxmlformats.org/drawingml/2006/wordprocessingDrawing" xmlns:w10="urn:schemas-microsoft-com:office:word" xmlns:w="http://schemas.openxmlformats.org/wordprocessingml/2006/main" xmlns:wne="http://schemas.microsoft.com/office/word/2006/wordml">
   <w:p>
     <w:pPr>
-      <w:pStyle w:val="Encabezado"/>
+      <w:pStyle w:val="Header"/>
       <w:rPr>
         <w:rFonts w:ascii="Times New Roman" w:hAnsi="Times New Roman" w:cs="Times New Roman"/>
         <w:sz w:val="24"/>
@@ -28059,11 +28104,11 @@
       <w:lang w:val="en-US"/>
     </w:rPr>
   </w:style>
-  <w:style w:type="paragraph" w:styleId="Ttulo1">
+  <w:style w:type="paragraph" w:styleId="Heading1">
     <w:name w:val="heading 1"/>
     <w:basedOn w:val="Normal"/>
     <w:next w:val="Normal"/>
-    <w:link w:val="Ttulo1Car"/>
+    <w:link w:val="Heading1Char"/>
     <w:uiPriority w:val="9"/>
     <w:qFormat/>
     <w:rsid w:val="00DB1F96"/>
@@ -28080,11 +28125,11 @@
       <w:szCs w:val="32"/>
     </w:rPr>
   </w:style>
-  <w:style w:type="paragraph" w:styleId="Ttulo2">
+  <w:style w:type="paragraph" w:styleId="Heading2">
     <w:name w:val="heading 2"/>
     <w:basedOn w:val="Normal"/>
     <w:next w:val="Normal"/>
-    <w:link w:val="Ttulo2Car"/>
+    <w:link w:val="Heading2Char"/>
     <w:uiPriority w:val="9"/>
     <w:unhideWhenUsed/>
     <w:qFormat/>
@@ -28102,13 +28147,13 @@
       <w:szCs w:val="26"/>
     </w:rPr>
   </w:style>
-  <w:style w:type="character" w:default="1" w:styleId="Fuentedeprrafopredeter">
+  <w:style w:type="character" w:default="1" w:styleId="DefaultParagraphFont">
     <w:name w:val="Default Paragraph Font"/>
     <w:uiPriority w:val="1"/>
     <w:semiHidden/>
     <w:unhideWhenUsed/>
   </w:style>
-  <w:style w:type="table" w:default="1" w:styleId="Tablanormal">
+  <w:style w:type="table" w:default="1" w:styleId="TableNormal">
     <w:name w:val="Normal Table"/>
     <w:uiPriority w:val="99"/>
     <w:semiHidden/>
@@ -28124,13 +28169,13 @@
       </w:tblCellMar>
     </w:tblPr>
   </w:style>
-  <w:style w:type="numbering" w:default="1" w:styleId="Sinlista">
+  <w:style w:type="numbering" w:default="1" w:styleId="NoList">
     <w:name w:val="No List"/>
     <w:uiPriority w:val="99"/>
     <w:semiHidden/>
     <w:unhideWhenUsed/>
   </w:style>
-  <w:style w:type="paragraph" w:styleId="Prrafodelista">
+  <w:style w:type="paragraph" w:styleId="ListParagraph">
     <w:name w:val="List Paragraph"/>
     <w:basedOn w:val="Normal"/>
     <w:uiPriority w:val="34"/>
@@ -28141,10 +28186,10 @@
       <w:contextualSpacing/>
     </w:pPr>
   </w:style>
-  <w:style w:type="character" w:customStyle="1" w:styleId="Ttulo1Car">
-    <w:name w:val="Título 1 Car"/>
-    <w:basedOn w:val="Fuentedeprrafopredeter"/>
-    <w:link w:val="Ttulo1"/>
+  <w:style w:type="character" w:customStyle="1" w:styleId="Heading1Char">
+    <w:name w:val="Heading 1 Char"/>
+    <w:basedOn w:val="DefaultParagraphFont"/>
+    <w:link w:val="Heading1"/>
     <w:uiPriority w:val="9"/>
     <w:rsid w:val="00DB1F96"/>
     <w:rPr>
@@ -28155,10 +28200,10 @@
       <w:lang w:val="en-US"/>
     </w:rPr>
   </w:style>
-  <w:style w:type="character" w:customStyle="1" w:styleId="Ttulo2Car">
-    <w:name w:val="Título 2 Car"/>
-    <w:basedOn w:val="Fuentedeprrafopredeter"/>
-    <w:link w:val="Ttulo2"/>
+  <w:style w:type="character" w:customStyle="1" w:styleId="Heading2Char">
+    <w:name w:val="Heading 2 Char"/>
+    <w:basedOn w:val="DefaultParagraphFont"/>
+    <w:link w:val="Heading2"/>
     <w:uiPriority w:val="9"/>
     <w:rsid w:val="00DB1F96"/>
     <w:rPr>
@@ -28169,7 +28214,7 @@
       <w:lang w:val="en-US"/>
     </w:rPr>
   </w:style>
-  <w:style w:type="paragraph" w:styleId="Epgrafe">
+  <w:style w:type="paragraph" w:styleId="Caption">
     <w:name w:val="caption"/>
     <w:basedOn w:val="Normal"/>
     <w:next w:val="Normal"/>
@@ -28188,9 +28233,9 @@
       <w:szCs w:val="18"/>
     </w:rPr>
   </w:style>
-  <w:style w:type="paragraph" w:styleId="TtulodeTDC">
+  <w:style w:type="paragraph" w:styleId="TOCHeading">
     <w:name w:val="TOC Heading"/>
-    <w:basedOn w:val="Ttulo1"/>
+    <w:basedOn w:val="Heading1"/>
     <w:next w:val="Normal"/>
     <w:uiPriority w:val="39"/>
     <w:unhideWhenUsed/>
@@ -28200,7 +28245,7 @@
       <w:outlineLvl w:val="9"/>
     </w:pPr>
   </w:style>
-  <w:style w:type="paragraph" w:styleId="TDC1">
+  <w:style w:type="paragraph" w:styleId="TOC1">
     <w:name w:val="toc 1"/>
     <w:basedOn w:val="Normal"/>
     <w:next w:val="Normal"/>
@@ -28212,7 +28257,7 @@
       <w:spacing w:after="100"/>
     </w:pPr>
   </w:style>
-  <w:style w:type="paragraph" w:styleId="TDC2">
+  <w:style w:type="paragraph" w:styleId="TOC2">
     <w:name w:val="toc 2"/>
     <w:basedOn w:val="Normal"/>
     <w:next w:val="Normal"/>
@@ -28225,9 +28270,9 @@
       <w:ind w:left="220"/>
     </w:pPr>
   </w:style>
-  <w:style w:type="character" w:styleId="Hipervnculo">
+  <w:style w:type="character" w:styleId="Hyperlink">
     <w:name w:val="Hyperlink"/>
-    <w:basedOn w:val="Fuentedeprrafopredeter"/>
+    <w:basedOn w:val="DefaultParagraphFont"/>
     <w:uiPriority w:val="99"/>
     <w:unhideWhenUsed/>
     <w:rsid w:val="00CB1C64"/>
@@ -28236,7 +28281,7 @@
       <w:u w:val="single"/>
     </w:rPr>
   </w:style>
-  <w:style w:type="paragraph" w:styleId="Sinespaciado">
+  <w:style w:type="paragraph" w:styleId="NoSpacing">
     <w:name w:val="No Spacing"/>
     <w:uiPriority w:val="1"/>
     <w:qFormat/>
@@ -28248,10 +28293,10 @@
       <w:lang w:val="en-US"/>
     </w:rPr>
   </w:style>
-  <w:style w:type="paragraph" w:styleId="Encabezado">
+  <w:style w:type="paragraph" w:styleId="Header">
     <w:name w:val="header"/>
     <w:basedOn w:val="Normal"/>
-    <w:link w:val="EncabezadoCar"/>
+    <w:link w:val="HeaderChar"/>
     <w:uiPriority w:val="99"/>
     <w:unhideWhenUsed/>
     <w:rsid w:val="00B40FAB"/>
@@ -28263,20 +28308,20 @@
       <w:spacing w:after="0" w:line="240" w:lineRule="auto"/>
     </w:pPr>
   </w:style>
-  <w:style w:type="character" w:customStyle="1" w:styleId="EncabezadoCar">
-    <w:name w:val="Encabezado Car"/>
-    <w:basedOn w:val="Fuentedeprrafopredeter"/>
-    <w:link w:val="Encabezado"/>
+  <w:style w:type="character" w:customStyle="1" w:styleId="HeaderChar">
+    <w:name w:val="Header Char"/>
+    <w:basedOn w:val="DefaultParagraphFont"/>
+    <w:link w:val="Header"/>
     <w:uiPriority w:val="99"/>
     <w:rsid w:val="00B40FAB"/>
     <w:rPr>
       <w:lang w:val="en-US"/>
     </w:rPr>
   </w:style>
-  <w:style w:type="paragraph" w:styleId="Piedepgina">
+  <w:style w:type="paragraph" w:styleId="Footer">
     <w:name w:val="footer"/>
     <w:basedOn w:val="Normal"/>
-    <w:link w:val="PiedepginaCar"/>
+    <w:link w:val="FooterChar"/>
     <w:uiPriority w:val="99"/>
     <w:unhideWhenUsed/>
     <w:rsid w:val="00B40FAB"/>
@@ -28288,19 +28333,19 @@
       <w:spacing w:after="0" w:line="240" w:lineRule="auto"/>
     </w:pPr>
   </w:style>
-  <w:style w:type="character" w:customStyle="1" w:styleId="PiedepginaCar">
-    <w:name w:val="Pie de página Car"/>
-    <w:basedOn w:val="Fuentedeprrafopredeter"/>
-    <w:link w:val="Piedepgina"/>
+  <w:style w:type="character" w:customStyle="1" w:styleId="FooterChar">
+    <w:name w:val="Footer Char"/>
+    <w:basedOn w:val="DefaultParagraphFont"/>
+    <w:link w:val="Footer"/>
     <w:uiPriority w:val="99"/>
     <w:rsid w:val="00B40FAB"/>
     <w:rPr>
       <w:lang w:val="en-US"/>
     </w:rPr>
   </w:style>
-  <w:style w:type="character" w:styleId="Textodelmarcadordeposicin">
+  <w:style w:type="character" w:styleId="PlaceholderText">
     <w:name w:val="Placeholder Text"/>
-    <w:basedOn w:val="Fuentedeprrafopredeter"/>
+    <w:basedOn w:val="DefaultParagraphFont"/>
     <w:uiPriority w:val="99"/>
     <w:semiHidden/>
     <w:rsid w:val="000D33EB"/>
@@ -28308,10 +28353,10 @@
       <w:color w:val="808080"/>
     </w:rPr>
   </w:style>
-  <w:style w:type="paragraph" w:styleId="Textodeglobo">
+  <w:style w:type="paragraph" w:styleId="BalloonText">
     <w:name w:val="Balloon Text"/>
     <w:basedOn w:val="Normal"/>
-    <w:link w:val="TextodegloboCar"/>
+    <w:link w:val="BalloonTextChar"/>
     <w:uiPriority w:val="99"/>
     <w:semiHidden/>
     <w:unhideWhenUsed/>
@@ -28325,10 +28370,10 @@
       <w:szCs w:val="16"/>
     </w:rPr>
   </w:style>
-  <w:style w:type="character" w:customStyle="1" w:styleId="TextodegloboCar">
-    <w:name w:val="Texto de globo Car"/>
-    <w:basedOn w:val="Fuentedeprrafopredeter"/>
-    <w:link w:val="Textodeglobo"/>
+  <w:style w:type="character" w:customStyle="1" w:styleId="BalloonTextChar">
+    <w:name w:val="Balloon Text Char"/>
+    <w:basedOn w:val="DefaultParagraphFont"/>
+    <w:link w:val="BalloonText"/>
     <w:uiPriority w:val="99"/>
     <w:semiHidden/>
     <w:rsid w:val="008B7CDE"/>
@@ -28339,9 +28384,9 @@
       <w:lang w:val="en-US"/>
     </w:rPr>
   </w:style>
-  <w:style w:type="table" w:styleId="Tablaconcuadrcula">
+  <w:style w:type="table" w:styleId="TableGrid">
     <w:name w:val="Table Grid"/>
-    <w:basedOn w:val="Tablanormal"/>
+    <w:basedOn w:val="TableNormal"/>
     <w:uiPriority w:val="39"/>
     <w:rsid w:val="000C7FB2"/>
     <w:pPr>
@@ -28367,7 +28412,7 @@
   </w:style>
   <w:style w:type="character" w:customStyle="1" w:styleId="apple-converted-space">
     <w:name w:val="apple-converted-space"/>
-    <w:basedOn w:val="Fuentedeprrafopredeter"/>
+    <w:basedOn w:val="DefaultParagraphFont"/>
     <w:rsid w:val="00B97D84"/>
   </w:style>
 </w:styles>
@@ -28628,7 +28673,7 @@
   <a:extraClrSchemeLst/>
   <a:extLst>
     <a:ext uri="{05A4C25C-085E-4340-85A3-A5531E510DB2}">
-      <thm15:themeFamily xmlns:thm15="http://schemas.microsoft.com/office/thememl/2012/main" xmlns="" name="Office Theme" id="{62F939B6-93AF-4DB8-9C6B-D6C7DFDC589F}" vid="{4A3C46E8-61CC-4603-A589-7422A47A8E4A}"/>
+      <thm15:themeFamily xmlns="" xmlns:thm15="http://schemas.microsoft.com/office/thememl/2012/main" name="Office Theme" id="{62F939B6-93AF-4DB8-9C6B-D6C7DFDC589F}" vid="{4A3C46E8-61CC-4603-A589-7422A47A8E4A}"/>
     </a:ext>
   </a:extLst>
 </a:theme>
@@ -28639,7 +28684,7 @@
 </file>
 
 <file path=customXml/itemProps1.xml><?xml version="1.0" encoding="utf-8"?>
-<ds:datastoreItem xmlns:ds="http://schemas.openxmlformats.org/officeDocument/2006/customXml" ds:itemID="{9ABB9057-E00A-499F-AE6A-FB63DBDFE430}">
+<ds:datastoreItem xmlns:ds="http://schemas.openxmlformats.org/officeDocument/2006/customXml" ds:itemID="{56D9227A-7490-4823-96A1-AA61CB4FCF67}">
   <ds:schemaRefs>
     <ds:schemaRef ds:uri="http://schemas.openxmlformats.org/officeDocument/2006/bibliography"/>
   </ds:schemaRefs>

</xml_diff>

<commit_message>
tp2: ej 6 empezado
</commit_message>
<xml_diff>
--- a/tp2-stocks/Resolucion.docx
+++ b/tp2-stocks/Resolucion.docx
@@ -1206,7 +1206,7 @@
             </w:rPr>
             <w:fldChar w:fldCharType="separate"/>
           </w:r>
-          <w:hyperlink w:anchor="_Toc401181096" w:history="1">
+          <w:hyperlink w:anchor="_Toc401182174" w:history="1">
             <w:r>
               <w:rPr>
                 <w:rStyle w:val="Hyperlink"/>
@@ -1235,7 +1235,7 @@
                 <w:noProof/>
                 <w:webHidden/>
               </w:rPr>
-              <w:instrText xml:space="preserve"> PAGEREF _Toc401181096 \h </w:instrText>
+              <w:instrText xml:space="preserve"> PAGEREF _Toc401182174 \h </w:instrText>
             </w:r>
             <w:r>
               <w:rPr>
@@ -1278,7 +1278,7 @@
               <w:lang w:val="es-AR" w:eastAsia="es-AR"/>
             </w:rPr>
           </w:pPr>
-          <w:hyperlink w:anchor="_Toc401181097" w:history="1">
+          <w:hyperlink w:anchor="_Toc401182175" w:history="1">
             <w:r>
               <w:rPr>
                 <w:rStyle w:val="Hyperlink"/>
@@ -1307,7 +1307,7 @@
                 <w:noProof/>
                 <w:webHidden/>
               </w:rPr>
-              <w:instrText xml:space="preserve"> PAGEREF _Toc401181097 \h </w:instrText>
+              <w:instrText xml:space="preserve"> PAGEREF _Toc401182175 \h </w:instrText>
             </w:r>
             <w:r>
               <w:rPr>
@@ -1350,7 +1350,7 @@
               <w:lang w:val="es-AR" w:eastAsia="es-AR"/>
             </w:rPr>
           </w:pPr>
-          <w:hyperlink w:anchor="_Toc401181098" w:history="1">
+          <w:hyperlink w:anchor="_Toc401182176" w:history="1">
             <w:r>
               <w:rPr>
                 <w:rStyle w:val="Hyperlink"/>
@@ -1379,7 +1379,7 @@
                 <w:noProof/>
                 <w:webHidden/>
               </w:rPr>
-              <w:instrText xml:space="preserve"> PAGEREF _Toc401181098 \h </w:instrText>
+              <w:instrText xml:space="preserve"> PAGEREF _Toc401182176 \h </w:instrText>
             </w:r>
             <w:r>
               <w:rPr>
@@ -1422,7 +1422,7 @@
               <w:lang w:val="es-AR" w:eastAsia="es-AR"/>
             </w:rPr>
           </w:pPr>
-          <w:hyperlink w:anchor="_Toc401181099" w:history="1">
+          <w:hyperlink w:anchor="_Toc401182177" w:history="1">
             <w:r>
               <w:rPr>
                 <w:rStyle w:val="Hyperlink"/>
@@ -1451,7 +1451,7 @@
                 <w:noProof/>
                 <w:webHidden/>
               </w:rPr>
-              <w:instrText xml:space="preserve"> PAGEREF _Toc401181099 \h </w:instrText>
+              <w:instrText xml:space="preserve"> PAGEREF _Toc401182177 \h </w:instrText>
             </w:r>
             <w:r>
               <w:rPr>
@@ -1494,7 +1494,7 @@
               <w:lang w:val="es-AR" w:eastAsia="es-AR"/>
             </w:rPr>
           </w:pPr>
-          <w:hyperlink w:anchor="_Toc401181100" w:history="1">
+          <w:hyperlink w:anchor="_Toc401182178" w:history="1">
             <w:r>
               <w:rPr>
                 <w:rStyle w:val="Hyperlink"/>
@@ -1523,7 +1523,7 @@
                 <w:noProof/>
                 <w:webHidden/>
               </w:rPr>
-              <w:instrText xml:space="preserve"> PAGEREF _Toc401181100 \h </w:instrText>
+              <w:instrText xml:space="preserve"> PAGEREF _Toc401182178 \h </w:instrText>
             </w:r>
             <w:r>
               <w:rPr>
@@ -1566,7 +1566,7 @@
               <w:lang w:val="es-AR" w:eastAsia="es-AR"/>
             </w:rPr>
           </w:pPr>
-          <w:hyperlink w:anchor="_Toc401181101" w:history="1">
+          <w:hyperlink w:anchor="_Toc401182179" w:history="1">
             <w:r>
               <w:rPr>
                 <w:rStyle w:val="Hyperlink"/>
@@ -1574,6 +1574,78 @@
                 <w:noProof/>
                 <w:lang w:val="es-AR"/>
               </w:rPr>
+              <w:t>Ejercicio N° 6</w:t>
+            </w:r>
+            <w:r>
+              <w:rPr>
+                <w:noProof/>
+                <w:webHidden/>
+              </w:rPr>
+              <w:tab/>
+            </w:r>
+            <w:r>
+              <w:rPr>
+                <w:noProof/>
+                <w:webHidden/>
+              </w:rPr>
+              <w:fldChar w:fldCharType="begin"/>
+            </w:r>
+            <w:r>
+              <w:rPr>
+                <w:noProof/>
+                <w:webHidden/>
+              </w:rPr>
+              <w:instrText xml:space="preserve"> PAGEREF _Toc401182179 \h </w:instrText>
+            </w:r>
+            <w:r>
+              <w:rPr>
+                <w:noProof/>
+                <w:webHidden/>
+              </w:rPr>
+            </w:r>
+            <w:r>
+              <w:rPr>
+                <w:noProof/>
+                <w:webHidden/>
+              </w:rPr>
+              <w:fldChar w:fldCharType="separate"/>
+            </w:r>
+            <w:r>
+              <w:rPr>
+                <w:noProof/>
+                <w:webHidden/>
+              </w:rPr>
+              <w:t>18</w:t>
+            </w:r>
+            <w:r>
+              <w:rPr>
+                <w:noProof/>
+                <w:webHidden/>
+              </w:rPr>
+              <w:fldChar w:fldCharType="end"/>
+            </w:r>
+          </w:hyperlink>
+        </w:p>
+        <w:p>
+          <w:pPr>
+            <w:pStyle w:val="TOC1"/>
+            <w:tabs>
+              <w:tab w:val="right" w:leader="dot" w:pos="9629"/>
+            </w:tabs>
+            <w:rPr>
+              <w:rFonts w:eastAsiaTheme="minorEastAsia"/>
+              <w:noProof/>
+              <w:lang w:val="es-AR" w:eastAsia="es-AR"/>
+            </w:rPr>
+          </w:pPr>
+          <w:hyperlink w:anchor="_Toc401182180" w:history="1">
+            <w:r>
+              <w:rPr>
+                <w:rStyle w:val="Hyperlink"/>
+                <w:rFonts w:ascii="Segoe UI" w:hAnsi="Segoe UI" w:cs="Segoe UI"/>
+                <w:noProof/>
+                <w:lang w:val="es-AR"/>
+              </w:rPr>
               <w:t>Ejercicio N° 9</w:t>
             </w:r>
             <w:r>
@@ -1595,7 +1667,7 @@
                 <w:noProof/>
                 <w:webHidden/>
               </w:rPr>
-              <w:instrText xml:space="preserve"> PAGEREF _Toc401181101 \h </w:instrText>
+              <w:instrText xml:space="preserve"> PAGEREF _Toc401182180 \h </w:instrText>
             </w:r>
             <w:r>
               <w:rPr>
@@ -1615,7 +1687,7 @@
                 <w:noProof/>
                 <w:webHidden/>
               </w:rPr>
-              <w:t>18</w:t>
+              <w:t>19</w:t>
             </w:r>
             <w:r>
               <w:rPr>
@@ -1671,7 +1743,7 @@
         </w:rPr>
       </w:pPr>
       <w:bookmarkStart w:id="0" w:name="_Toc398677659"/>
-      <w:bookmarkStart w:id="1" w:name="_Toc401181096"/>
+      <w:bookmarkStart w:id="1" w:name="_Toc401182174"/>
       <w:r>
         <w:rPr>
           <w:rFonts w:ascii="Segoe UI" w:hAnsi="Segoe UI" w:cs="Segoe UI"/>
@@ -4787,7 +4859,7 @@
           <w:lang w:val="es-AR"/>
         </w:rPr>
       </w:pPr>
-      <w:bookmarkStart w:id="2" w:name="_Toc401181097"/>
+      <w:bookmarkStart w:id="2" w:name="_Toc401182175"/>
       <w:r>
         <w:rPr>
           <w:rFonts w:ascii="Segoe UI" w:hAnsi="Segoe UI" w:cs="Segoe UI"/>
@@ -9037,7 +9109,7 @@
           <w:lang w:val="es-AR"/>
         </w:rPr>
       </w:pPr>
-      <w:bookmarkStart w:id="3" w:name="_Toc401181098"/>
+      <w:bookmarkStart w:id="3" w:name="_Toc401182176"/>
       <w:r>
         <w:rPr>
           <w:rFonts w:ascii="Segoe UI" w:hAnsi="Segoe UI" w:cs="Segoe UI"/>
@@ -14167,7 +14239,7 @@
           <w:lang w:val="es-AR"/>
         </w:rPr>
       </w:pPr>
-      <w:bookmarkStart w:id="4" w:name="_Toc401181099"/>
+      <w:bookmarkStart w:id="4" w:name="_Toc401182177"/>
       <w:r>
         <w:rPr>
           <w:rFonts w:ascii="Segoe UI" w:hAnsi="Segoe UI" w:cs="Segoe UI"/>
@@ -17932,7 +18004,7 @@
           <w:lang w:val="es-AR"/>
         </w:rPr>
       </w:pPr>
-      <w:bookmarkStart w:id="5" w:name="_Toc401181100"/>
+      <w:bookmarkStart w:id="5" w:name="_Toc401182178"/>
       <w:r>
         <w:rPr>
           <w:rFonts w:ascii="Segoe UI" w:hAnsi="Segoe UI" w:cs="Segoe UI"/>
@@ -21801,8 +21873,567 @@
     </w:p>
     <w:p>
       <w:pPr>
-        <w:rPr>
-          <w:rFonts w:eastAsiaTheme="minorEastAsia"/>
+        <w:autoSpaceDE w:val="0"/>
+        <w:autoSpaceDN w:val="0"/>
+        <w:adjustRightInd w:val="0"/>
+        <w:spacing w:after="0" w:line="240" w:lineRule="auto"/>
+        <w:rPr>
+          <w:rFonts w:ascii="Segoe UI" w:eastAsia="Calibri" w:hAnsi="Segoe UI" w:cs="Segoe UI"/>
+          <w:sz w:val="24"/>
+          <w:szCs w:val="24"/>
+          <w:lang w:val="es-AR"/>
+        </w:rPr>
+      </w:pPr>
+    </w:p>
+    <w:p>
+      <w:pPr>
+        <w:rPr>
+          <w:rFonts w:ascii="Segoe UI" w:eastAsia="Calibri" w:hAnsi="Segoe UI" w:cs="Segoe UI"/>
+          <w:sz w:val="24"/>
+          <w:szCs w:val="24"/>
+          <w:lang w:val="es-AR"/>
+        </w:rPr>
+      </w:pPr>
+      <w:r>
+        <w:rPr>
+          <w:rFonts w:ascii="Segoe UI" w:eastAsia="Calibri" w:hAnsi="Segoe UI" w:cs="Segoe UI"/>
+          <w:sz w:val="24"/>
+          <w:szCs w:val="24"/>
+          <w:lang w:val="es-AR"/>
+        </w:rPr>
+        <w:br w:type="page"/>
+      </w:r>
+    </w:p>
+    <w:p>
+      <w:pPr>
+        <w:pStyle w:val="Heading1"/>
+        <w:rPr>
+          <w:rFonts w:ascii="Segoe UI" w:hAnsi="Segoe UI" w:cs="Segoe UI"/>
+          <w:lang w:val="es-AR"/>
+        </w:rPr>
+      </w:pPr>
+      <w:bookmarkStart w:id="6" w:name="_Toc401181279"/>
+      <w:bookmarkStart w:id="7" w:name="_Toc401182179"/>
+      <w:r>
+        <w:rPr>
+          <w:rFonts w:ascii="Segoe UI" w:hAnsi="Segoe UI" w:cs="Segoe UI"/>
+          <w:lang w:val="es-AR"/>
+        </w:rPr>
+        <w:lastRenderedPageBreak/>
+        <w:t>Ejercicio N° 6</w:t>
+      </w:r>
+      <w:bookmarkEnd w:id="6"/>
+      <w:bookmarkEnd w:id="7"/>
+    </w:p>
+    <w:p>
+      <w:pPr>
+        <w:pStyle w:val="Heading2"/>
+        <w:jc w:val="both"/>
+        <w:rPr>
+          <w:rFonts w:ascii="Segoe UI" w:hAnsi="Segoe UI" w:cs="Segoe UI"/>
+          <w:lang w:val="es-AR"/>
+        </w:rPr>
+      </w:pPr>
+      <w:r>
+        <w:rPr>
+          <w:rFonts w:ascii="Segoe UI" w:hAnsi="Segoe UI" w:cs="Segoe UI"/>
+          <w:lang w:val="es-AR"/>
+        </w:rPr>
+        <w:t>Enunciado</w:t>
+      </w:r>
+    </w:p>
+    <w:p>
+      <w:pPr>
+        <w:autoSpaceDE w:val="0"/>
+        <w:autoSpaceDN w:val="0"/>
+        <w:adjustRightInd w:val="0"/>
+        <w:spacing w:after="0" w:line="240" w:lineRule="auto"/>
+        <w:rPr>
+          <w:rFonts w:ascii="Segoe UI" w:hAnsi="Segoe UI" w:cs="Segoe UI"/>
+          <w:sz w:val="24"/>
+          <w:szCs w:val="24"/>
+          <w:lang w:val="es-AR"/>
+        </w:rPr>
+      </w:pPr>
+      <w:r>
+        <w:rPr>
+          <w:rFonts w:ascii="Segoe UI" w:hAnsi="Segoe UI" w:cs="Segoe UI"/>
+          <w:sz w:val="24"/>
+          <w:szCs w:val="24"/>
+          <w:lang w:val="es-AR"/>
+        </w:rPr>
+        <w:t>Describir detalladamente el procedimiento a seguir para la búsqueda del costo total esperado mínimo en un problema de inventarios, de un solo ítem, demanda constante, agotamiento no admitido, para el caso de que exista una disminución discreta de los precios de adquisición del ítem por aumento de la cantidad ordenada. Considerar la existencia de dos descuentos (tres precios), a saber:</w:t>
+      </w:r>
+    </w:p>
+    <w:p>
+      <w:pPr>
+        <w:autoSpaceDE w:val="0"/>
+        <w:autoSpaceDN w:val="0"/>
+        <w:adjustRightInd w:val="0"/>
+        <w:spacing w:after="0" w:line="240" w:lineRule="auto"/>
+        <w:rPr>
+          <w:rFonts w:ascii="Segoe UI" w:hAnsi="Segoe UI" w:cs="Segoe UI"/>
+          <w:sz w:val="24"/>
+          <w:szCs w:val="24"/>
+          <w:lang w:val="es-AR"/>
+        </w:rPr>
+      </w:pPr>
+    </w:p>
+    <w:p>
+      <w:pPr>
+        <w:pStyle w:val="ListParagraph"/>
+        <w:numPr>
+          <w:ilvl w:val="0"/>
+          <w:numId w:val="21"/>
+        </w:numPr>
+        <w:autoSpaceDE w:val="0"/>
+        <w:autoSpaceDN w:val="0"/>
+        <w:adjustRightInd w:val="0"/>
+        <w:spacing w:after="0" w:line="240" w:lineRule="auto"/>
+        <w:rPr>
+          <w:rFonts w:ascii="Segoe UI" w:hAnsi="Segoe UI" w:cs="Segoe UI"/>
+          <w:sz w:val="24"/>
+          <w:szCs w:val="24"/>
+          <w:lang w:val="es-AR"/>
+        </w:rPr>
+      </w:pPr>
+      <w:r>
+        <w:rPr>
+          <w:rFonts w:ascii="Segoe UI" w:hAnsi="Segoe UI" w:cs="Segoe UI"/>
+          <w:sz w:val="24"/>
+          <w:szCs w:val="24"/>
+          <w:lang w:val="es-AR"/>
+        </w:rPr>
+        <w:t>Para una cantidad a adquirir entre 0 y Q1, el precio de adquisición es b1.</w:t>
+      </w:r>
+    </w:p>
+    <w:p>
+      <w:pPr>
+        <w:pStyle w:val="ListParagraph"/>
+        <w:numPr>
+          <w:ilvl w:val="0"/>
+          <w:numId w:val="21"/>
+        </w:numPr>
+        <w:autoSpaceDE w:val="0"/>
+        <w:autoSpaceDN w:val="0"/>
+        <w:adjustRightInd w:val="0"/>
+        <w:spacing w:after="0" w:line="240" w:lineRule="auto"/>
+        <w:rPr>
+          <w:rFonts w:ascii="Segoe UI" w:hAnsi="Segoe UI" w:cs="Segoe UI"/>
+          <w:sz w:val="24"/>
+          <w:szCs w:val="24"/>
+          <w:lang w:val="es-AR"/>
+        </w:rPr>
+      </w:pPr>
+      <w:r>
+        <w:rPr>
+          <w:rFonts w:ascii="Segoe UI" w:hAnsi="Segoe UI" w:cs="Segoe UI"/>
+          <w:sz w:val="24"/>
+          <w:szCs w:val="24"/>
+          <w:lang w:val="es-AR"/>
+        </w:rPr>
+        <w:t>Para un lote comprendido entre Q1 y Q2, el precio de adquisición es b2.</w:t>
+      </w:r>
+    </w:p>
+    <w:p>
+      <w:pPr>
+        <w:pStyle w:val="ListParagraph"/>
+        <w:numPr>
+          <w:ilvl w:val="0"/>
+          <w:numId w:val="21"/>
+        </w:numPr>
+        <w:autoSpaceDE w:val="0"/>
+        <w:autoSpaceDN w:val="0"/>
+        <w:adjustRightInd w:val="0"/>
+        <w:spacing w:after="0" w:line="240" w:lineRule="auto"/>
+        <w:rPr>
+          <w:rFonts w:ascii="Segoe UI" w:hAnsi="Segoe UI" w:cs="Segoe UI"/>
+          <w:sz w:val="24"/>
+          <w:szCs w:val="24"/>
+          <w:lang w:val="es-AR"/>
+        </w:rPr>
+      </w:pPr>
+      <w:r>
+        <w:rPr>
+          <w:rFonts w:ascii="Segoe UI" w:hAnsi="Segoe UI" w:cs="Segoe UI"/>
+          <w:sz w:val="24"/>
+          <w:szCs w:val="24"/>
+          <w:lang w:val="es-AR"/>
+        </w:rPr>
+        <w:t>Para un lote mayor a Q2, el precio de adquisición es b3.</w:t>
+      </w:r>
+    </w:p>
+    <w:p>
+      <w:pPr>
+        <w:autoSpaceDE w:val="0"/>
+        <w:autoSpaceDN w:val="0"/>
+        <w:adjustRightInd w:val="0"/>
+        <w:spacing w:after="0" w:line="240" w:lineRule="auto"/>
+        <w:rPr>
+          <w:rFonts w:ascii="Segoe UI" w:hAnsi="Segoe UI" w:cs="Segoe UI"/>
+          <w:sz w:val="24"/>
+          <w:szCs w:val="24"/>
+          <w:lang w:val="es-AR"/>
+        </w:rPr>
+      </w:pPr>
+    </w:p>
+    <w:p>
+      <w:pPr>
+        <w:autoSpaceDE w:val="0"/>
+        <w:autoSpaceDN w:val="0"/>
+        <w:adjustRightInd w:val="0"/>
+        <w:spacing w:after="0" w:line="240" w:lineRule="auto"/>
+        <w:rPr>
+          <w:rFonts w:ascii="Segoe UI" w:hAnsi="Segoe UI" w:cs="Segoe UI"/>
+          <w:sz w:val="24"/>
+          <w:szCs w:val="24"/>
+          <w:lang w:val="es-AR"/>
+        </w:rPr>
+      </w:pPr>
+      <w:r>
+        <w:rPr>
+          <w:rFonts w:ascii="Segoe UI" w:hAnsi="Segoe UI" w:cs="Segoe UI"/>
+          <w:sz w:val="24"/>
+          <w:szCs w:val="24"/>
+          <w:lang w:val="es-AR"/>
+        </w:rPr>
+        <w:t xml:space="preserve">Graficar el CTE = </w:t>
+      </w:r>
+      <w:proofErr w:type="gramStart"/>
+      <w:r>
+        <w:rPr>
+          <w:rFonts w:ascii="Segoe UI" w:hAnsi="Segoe UI" w:cs="Segoe UI"/>
+          <w:sz w:val="24"/>
+          <w:szCs w:val="24"/>
+          <w:lang w:val="es-AR"/>
+        </w:rPr>
+        <w:t>f(</w:t>
+      </w:r>
+      <w:proofErr w:type="gramEnd"/>
+      <w:r>
+        <w:rPr>
+          <w:rFonts w:ascii="Segoe UI" w:hAnsi="Segoe UI" w:cs="Segoe UI"/>
+          <w:sz w:val="24"/>
+          <w:szCs w:val="24"/>
+          <w:lang w:val="es-AR"/>
+        </w:rPr>
+        <w:t>q) para cada una de las alternativas que surgen del análisis</w:t>
+      </w:r>
+    </w:p>
+    <w:p>
+      <w:pPr>
+        <w:autoSpaceDE w:val="0"/>
+        <w:autoSpaceDN w:val="0"/>
+        <w:adjustRightInd w:val="0"/>
+        <w:spacing w:after="0" w:line="240" w:lineRule="auto"/>
+        <w:rPr>
+          <w:rFonts w:ascii="Segoe UI" w:hAnsi="Segoe UI" w:cs="Segoe UI"/>
+          <w:sz w:val="24"/>
+          <w:szCs w:val="24"/>
+          <w:lang w:val="es-AR"/>
+        </w:rPr>
+      </w:pPr>
+    </w:p>
+    <w:p>
+      <w:pPr>
+        <w:pStyle w:val="Heading2"/>
+        <w:jc w:val="both"/>
+        <w:rPr>
+          <w:rFonts w:ascii="Segoe UI" w:hAnsi="Segoe UI" w:cs="Segoe UI"/>
+          <w:lang w:val="es-AR"/>
+        </w:rPr>
+      </w:pPr>
+      <w:r>
+        <w:rPr>
+          <w:rFonts w:ascii="Segoe UI" w:hAnsi="Segoe UI" w:cs="Segoe UI"/>
+          <w:lang w:val="es-AR"/>
+        </w:rPr>
+        <w:t>Modelo</w:t>
+      </w:r>
+    </w:p>
+    <w:p>
+      <w:pPr>
+        <w:rPr>
+          <w:rFonts w:ascii="Segoe UI" w:hAnsi="Segoe UI" w:cs="Segoe UI"/>
+          <w:lang w:val="es-AR"/>
+        </w:rPr>
+      </w:pPr>
+      <w:r>
+        <w:rPr>
+          <w:rFonts w:ascii="Segoe UI" w:hAnsi="Segoe UI" w:cs="Segoe UI"/>
+          <w:lang w:val="es-AR"/>
+        </w:rPr>
+        <w:t>Modelo descuento por cantidad (ó corte de precio)</w:t>
+      </w:r>
+    </w:p>
+    <w:p>
+      <w:pPr>
+        <w:autoSpaceDE w:val="0"/>
+        <w:autoSpaceDN w:val="0"/>
+        <w:adjustRightInd w:val="0"/>
+        <w:spacing w:after="0" w:line="240" w:lineRule="auto"/>
+        <w:rPr>
+          <w:rFonts w:ascii="Segoe UI" w:hAnsi="Segoe UI" w:cs="Segoe UI"/>
+          <w:sz w:val="24"/>
+          <w:szCs w:val="24"/>
+          <w:lang w:val="es-AR"/>
+        </w:rPr>
+      </w:pPr>
+    </w:p>
+    <w:p>
+      <w:pPr>
+        <w:pStyle w:val="Heading2"/>
+        <w:jc w:val="both"/>
+        <w:rPr>
+          <w:rFonts w:ascii="Segoe UI" w:hAnsi="Segoe UI" w:cs="Segoe UI"/>
+          <w:lang w:val="es-AR"/>
+        </w:rPr>
+      </w:pPr>
+      <w:r>
+        <w:rPr>
+          <w:rFonts w:ascii="Segoe UI" w:hAnsi="Segoe UI" w:cs="Segoe UI"/>
+          <w:lang w:val="es-AR"/>
+        </w:rPr>
+        <w:t>Hipótesis</w:t>
+      </w:r>
+    </w:p>
+    <w:p>
+      <w:pPr>
+        <w:pStyle w:val="ListParagraph"/>
+        <w:numPr>
+          <w:ilvl w:val="0"/>
+          <w:numId w:val="22"/>
+        </w:numPr>
+        <w:jc w:val="both"/>
+        <w:rPr>
+          <w:rFonts w:ascii="Segoe UI" w:hAnsi="Segoe UI" w:cs="Segoe UI"/>
+          <w:lang w:val="es-AR"/>
+        </w:rPr>
+      </w:pPr>
+      <w:r>
+        <w:rPr>
+          <w:rFonts w:ascii="Segoe UI" w:hAnsi="Segoe UI" w:cs="Segoe UI"/>
+          <w:lang w:val="es-AR"/>
+        </w:rPr>
+        <w:t xml:space="preserve">Considero </w:t>
+      </w:r>
+      <w:r>
+        <w:rPr>
+          <w:rFonts w:ascii="Segoe UI" w:hAnsi="Segoe UI" w:cs="Segoe UI"/>
+          <w:b/>
+          <w:lang w:val="es-AR"/>
+        </w:rPr>
+        <w:t>b1 &gt; b2 &gt; b3</w:t>
+      </w:r>
+      <w:r>
+        <w:rPr>
+          <w:rFonts w:ascii="Segoe UI" w:hAnsi="Segoe UI" w:cs="Segoe UI"/>
+          <w:lang w:val="es-AR"/>
+        </w:rPr>
+        <w:t xml:space="preserve"> (por la naturaleza del problema, mayor cantidad menor precio)</w:t>
+      </w:r>
+    </w:p>
+    <w:p>
+      <w:pPr>
+        <w:jc w:val="both"/>
+        <w:rPr>
+          <w:rFonts w:ascii="Segoe UI" w:hAnsi="Segoe UI" w:cs="Segoe UI"/>
+          <w:lang w:val="es-AR"/>
+        </w:rPr>
+      </w:pPr>
+    </w:p>
+    <w:p>
+      <w:pPr>
+        <w:pStyle w:val="Heading2"/>
+        <w:rPr>
+          <w:rFonts w:ascii="Segoe UI" w:hAnsi="Segoe UI" w:cs="Segoe UI"/>
+          <w:lang w:val="es-AR"/>
+        </w:rPr>
+      </w:pPr>
+      <w:r>
+        <w:rPr>
+          <w:rFonts w:ascii="Segoe UI" w:hAnsi="Segoe UI" w:cs="Segoe UI"/>
+          <w:lang w:val="es-AR"/>
+        </w:rPr>
+        <w:t>Resolución</w:t>
+      </w:r>
+    </w:p>
+    <w:p>
+      <w:pPr>
+        <w:autoSpaceDE w:val="0"/>
+        <w:autoSpaceDN w:val="0"/>
+        <w:adjustRightInd w:val="0"/>
+        <w:spacing w:after="0" w:line="240" w:lineRule="auto"/>
+        <w:rPr>
+          <w:rFonts w:ascii="Segoe UI" w:hAnsi="Segoe UI" w:cs="Segoe UI"/>
+          <w:sz w:val="24"/>
+          <w:szCs w:val="24"/>
+          <w:lang w:val="es-AR"/>
+        </w:rPr>
+      </w:pPr>
+    </w:p>
+    <w:p>
+      <w:pPr>
+        <w:autoSpaceDE w:val="0"/>
+        <w:autoSpaceDN w:val="0"/>
+        <w:adjustRightInd w:val="0"/>
+        <w:spacing w:after="0" w:line="240" w:lineRule="auto"/>
+        <w:rPr>
+          <w:rFonts w:ascii="Segoe UI" w:hAnsi="Segoe UI" w:cs="Segoe UI"/>
+          <w:sz w:val="24"/>
+          <w:szCs w:val="24"/>
+          <w:lang w:val="es-AR"/>
+        </w:rPr>
+      </w:pPr>
+    </w:p>
+    <w:p>
+      <w:pPr>
+        <w:autoSpaceDE w:val="0"/>
+        <w:autoSpaceDN w:val="0"/>
+        <w:adjustRightInd w:val="0"/>
+        <w:spacing w:after="0" w:line="240" w:lineRule="auto"/>
+        <w:rPr>
+          <w:rFonts w:ascii="Segoe UI" w:hAnsi="Segoe UI" w:cs="Segoe UI"/>
+          <w:sz w:val="24"/>
+          <w:szCs w:val="24"/>
+          <w:lang w:val="es-AR"/>
+        </w:rPr>
+      </w:pPr>
+    </w:p>
+    <w:p>
+      <w:pPr>
+        <w:autoSpaceDE w:val="0"/>
+        <w:autoSpaceDN w:val="0"/>
+        <w:adjustRightInd w:val="0"/>
+        <w:spacing w:after="0" w:line="240" w:lineRule="auto"/>
+        <w:rPr>
+          <w:rFonts w:ascii="Segoe UI" w:hAnsi="Segoe UI" w:cs="Segoe UI"/>
+          <w:sz w:val="24"/>
+          <w:szCs w:val="24"/>
+          <w:lang w:val="es-AR"/>
+        </w:rPr>
+      </w:pPr>
+    </w:p>
+    <w:p>
+      <w:pPr>
+        <w:autoSpaceDE w:val="0"/>
+        <w:autoSpaceDN w:val="0"/>
+        <w:adjustRightInd w:val="0"/>
+        <w:spacing w:after="0" w:line="240" w:lineRule="auto"/>
+        <w:rPr>
+          <w:rFonts w:ascii="Segoe UI" w:hAnsi="Segoe UI" w:cs="Segoe UI"/>
+          <w:sz w:val="24"/>
+          <w:szCs w:val="24"/>
+          <w:lang w:val="es-AR"/>
+        </w:rPr>
+      </w:pPr>
+    </w:p>
+    <w:p>
+      <w:pPr>
+        <w:autoSpaceDE w:val="0"/>
+        <w:autoSpaceDN w:val="0"/>
+        <w:adjustRightInd w:val="0"/>
+        <w:spacing w:after="0" w:line="240" w:lineRule="auto"/>
+        <w:rPr>
+          <w:rFonts w:ascii="Segoe UI" w:hAnsi="Segoe UI" w:cs="Segoe UI"/>
+          <w:sz w:val="24"/>
+          <w:szCs w:val="24"/>
+          <w:lang w:val="es-AR"/>
+        </w:rPr>
+      </w:pPr>
+    </w:p>
+    <w:p>
+      <w:pPr>
+        <w:autoSpaceDE w:val="0"/>
+        <w:autoSpaceDN w:val="0"/>
+        <w:adjustRightInd w:val="0"/>
+        <w:spacing w:after="0" w:line="240" w:lineRule="auto"/>
+        <w:rPr>
+          <w:rFonts w:ascii="Segoe UI" w:hAnsi="Segoe UI" w:cs="Segoe UI"/>
+          <w:sz w:val="24"/>
+          <w:szCs w:val="24"/>
+          <w:lang w:val="es-AR"/>
+        </w:rPr>
+      </w:pPr>
+    </w:p>
+    <w:p>
+      <w:pPr>
+        <w:autoSpaceDE w:val="0"/>
+        <w:autoSpaceDN w:val="0"/>
+        <w:adjustRightInd w:val="0"/>
+        <w:spacing w:after="0" w:line="240" w:lineRule="auto"/>
+        <w:rPr>
+          <w:rFonts w:ascii="Segoe UI" w:hAnsi="Segoe UI" w:cs="Segoe UI"/>
+          <w:sz w:val="24"/>
+          <w:szCs w:val="24"/>
+          <w:lang w:val="es-AR"/>
+        </w:rPr>
+      </w:pPr>
+    </w:p>
+    <w:p>
+      <w:pPr>
+        <w:autoSpaceDE w:val="0"/>
+        <w:autoSpaceDN w:val="0"/>
+        <w:adjustRightInd w:val="0"/>
+        <w:spacing w:after="0" w:line="240" w:lineRule="auto"/>
+        <w:rPr>
+          <w:rFonts w:ascii="Segoe UI" w:hAnsi="Segoe UI" w:cs="Segoe UI"/>
+          <w:sz w:val="24"/>
+          <w:szCs w:val="24"/>
+          <w:lang w:val="es-AR"/>
+        </w:rPr>
+      </w:pPr>
+    </w:p>
+    <w:p>
+      <w:pPr>
+        <w:autoSpaceDE w:val="0"/>
+        <w:autoSpaceDN w:val="0"/>
+        <w:adjustRightInd w:val="0"/>
+        <w:spacing w:after="0" w:line="240" w:lineRule="auto"/>
+        <w:rPr>
+          <w:rFonts w:ascii="Segoe UI" w:hAnsi="Segoe UI" w:cs="Segoe UI"/>
+          <w:sz w:val="24"/>
+          <w:szCs w:val="24"/>
+          <w:lang w:val="es-AR"/>
+        </w:rPr>
+      </w:pPr>
+    </w:p>
+    <w:p>
+      <w:pPr>
+        <w:autoSpaceDE w:val="0"/>
+        <w:autoSpaceDN w:val="0"/>
+        <w:adjustRightInd w:val="0"/>
+        <w:spacing w:after="0" w:line="240" w:lineRule="auto"/>
+        <w:rPr>
+          <w:rFonts w:ascii="Segoe UI" w:hAnsi="Segoe UI" w:cs="Segoe UI"/>
+          <w:sz w:val="24"/>
+          <w:szCs w:val="24"/>
+          <w:lang w:val="es-AR"/>
+        </w:rPr>
+      </w:pPr>
+    </w:p>
+    <w:p>
+      <w:pPr>
+        <w:autoSpaceDE w:val="0"/>
+        <w:autoSpaceDN w:val="0"/>
+        <w:adjustRightInd w:val="0"/>
+        <w:spacing w:after="0" w:line="240" w:lineRule="auto"/>
+        <w:rPr>
+          <w:rFonts w:ascii="Segoe UI" w:hAnsi="Segoe UI" w:cs="Segoe UI"/>
+          <w:sz w:val="24"/>
+          <w:szCs w:val="24"/>
+          <w:lang w:val="es-AR"/>
+        </w:rPr>
+      </w:pPr>
+    </w:p>
+    <w:p>
+      <w:pPr>
+        <w:autoSpaceDE w:val="0"/>
+        <w:autoSpaceDN w:val="0"/>
+        <w:adjustRightInd w:val="0"/>
+        <w:spacing w:after="0" w:line="240" w:lineRule="auto"/>
+        <w:rPr>
+          <w:rFonts w:ascii="Segoe UI" w:hAnsi="Segoe UI" w:cs="Segoe UI"/>
           <w:sz w:val="24"/>
           <w:szCs w:val="24"/>
           <w:lang w:val="es-AR"/>
@@ -21835,7 +22466,7 @@
           <w:lang w:val="es-AR"/>
         </w:rPr>
       </w:pPr>
-      <w:bookmarkStart w:id="6" w:name="_Toc401181101"/>
+      <w:bookmarkStart w:id="8" w:name="_Toc401182180"/>
       <w:r>
         <w:rPr>
           <w:rFonts w:ascii="Segoe UI" w:hAnsi="Segoe UI" w:cs="Segoe UI"/>
@@ -21858,7 +22489,7 @@
         </w:rPr>
         <w:t xml:space="preserve"> 9</w:t>
       </w:r>
-      <w:bookmarkEnd w:id="6"/>
+      <w:bookmarkEnd w:id="8"/>
     </w:p>
     <w:p>
       <w:pPr>
@@ -25677,8 +26308,8 @@
           </m:r>
         </m:oMath>
       </m:oMathPara>
-      <w:bookmarkStart w:id="7" w:name="_GoBack"/>
-      <w:bookmarkEnd w:id="7"/>
+      <w:bookmarkStart w:id="9" w:name="_GoBack"/>
+      <w:bookmarkEnd w:id="9"/>
     </w:p>
     <w:p>
       <w:pPr>
@@ -25901,7 +26532,7 @@
                 <w:sz w:val="24"/>
                 <w:lang w:val="es-AR"/>
               </w:rPr>
-              <w:t>2</w:t>
+              <w:t>18</w:t>
             </w:r>
             <w:r>
               <w:rPr>
@@ -25950,7 +26581,7 @@
                 <w:sz w:val="24"/>
                 <w:lang w:val="es-AR"/>
               </w:rPr>
-              <w:t>19</w:t>
+              <w:t>20</w:t>
             </w:r>
             <w:r>
               <w:rPr>
@@ -26266,7 +26897,7 @@
     </w:lvl>
   </w:abstractNum>
   <w:abstractNum w:abstractNumId="2">
-    <w:nsid w:val="135E20A4"/>
+    <w:nsid w:val="0B2123A1"/>
     <w:multiLevelType w:val="hybridMultilevel"/>
     <w:tmpl w:val="F9444A70"/>
     <w:lvl w:ilvl="0" w:tplc="2C0A0011">
@@ -26355,6 +26986,95 @@
     </w:lvl>
   </w:abstractNum>
   <w:abstractNum w:abstractNumId="3">
+    <w:nsid w:val="135E20A4"/>
+    <w:multiLevelType w:val="hybridMultilevel"/>
+    <w:tmpl w:val="F9444A70"/>
+    <w:lvl w:ilvl="0" w:tplc="2C0A0011">
+      <w:start w:val="1"/>
+      <w:numFmt w:val="decimal"/>
+      <w:lvlText w:val="%1)"/>
+      <w:lvlJc w:val="left"/>
+      <w:pPr>
+        <w:ind w:left="720" w:hanging="360"/>
+      </w:pPr>
+      <w:rPr>
+        <w:rFonts w:hint="default"/>
+      </w:rPr>
+    </w:lvl>
+    <w:lvl w:ilvl="1" w:tplc="2C0A0019" w:tentative="1">
+      <w:start w:val="1"/>
+      <w:numFmt w:val="lowerLetter"/>
+      <w:lvlText w:val="%2."/>
+      <w:lvlJc w:val="left"/>
+      <w:pPr>
+        <w:ind w:left="1440" w:hanging="360"/>
+      </w:pPr>
+    </w:lvl>
+    <w:lvl w:ilvl="2" w:tplc="2C0A001B" w:tentative="1">
+      <w:start w:val="1"/>
+      <w:numFmt w:val="lowerRoman"/>
+      <w:lvlText w:val="%3."/>
+      <w:lvlJc w:val="right"/>
+      <w:pPr>
+        <w:ind w:left="2160" w:hanging="180"/>
+      </w:pPr>
+    </w:lvl>
+    <w:lvl w:ilvl="3" w:tplc="2C0A000F" w:tentative="1">
+      <w:start w:val="1"/>
+      <w:numFmt w:val="decimal"/>
+      <w:lvlText w:val="%4."/>
+      <w:lvlJc w:val="left"/>
+      <w:pPr>
+        <w:ind w:left="2880" w:hanging="360"/>
+      </w:pPr>
+    </w:lvl>
+    <w:lvl w:ilvl="4" w:tplc="2C0A0019" w:tentative="1">
+      <w:start w:val="1"/>
+      <w:numFmt w:val="lowerLetter"/>
+      <w:lvlText w:val="%5."/>
+      <w:lvlJc w:val="left"/>
+      <w:pPr>
+        <w:ind w:left="3600" w:hanging="360"/>
+      </w:pPr>
+    </w:lvl>
+    <w:lvl w:ilvl="5" w:tplc="2C0A001B" w:tentative="1">
+      <w:start w:val="1"/>
+      <w:numFmt w:val="lowerRoman"/>
+      <w:lvlText w:val="%6."/>
+      <w:lvlJc w:val="right"/>
+      <w:pPr>
+        <w:ind w:left="4320" w:hanging="180"/>
+      </w:pPr>
+    </w:lvl>
+    <w:lvl w:ilvl="6" w:tplc="2C0A000F" w:tentative="1">
+      <w:start w:val="1"/>
+      <w:numFmt w:val="decimal"/>
+      <w:lvlText w:val="%7."/>
+      <w:lvlJc w:val="left"/>
+      <w:pPr>
+        <w:ind w:left="5040" w:hanging="360"/>
+      </w:pPr>
+    </w:lvl>
+    <w:lvl w:ilvl="7" w:tplc="2C0A0019" w:tentative="1">
+      <w:start w:val="1"/>
+      <w:numFmt w:val="lowerLetter"/>
+      <w:lvlText w:val="%8."/>
+      <w:lvlJc w:val="left"/>
+      <w:pPr>
+        <w:ind w:left="5760" w:hanging="360"/>
+      </w:pPr>
+    </w:lvl>
+    <w:lvl w:ilvl="8" w:tplc="2C0A001B" w:tentative="1">
+      <w:start w:val="1"/>
+      <w:numFmt w:val="lowerRoman"/>
+      <w:lvlText w:val="%9."/>
+      <w:lvlJc w:val="right"/>
+      <w:pPr>
+        <w:ind w:left="6480" w:hanging="180"/>
+      </w:pPr>
+    </w:lvl>
+  </w:abstractNum>
+  <w:abstractNum w:abstractNumId="4">
     <w:nsid w:val="1EBC455B"/>
     <w:multiLevelType w:val="hybridMultilevel"/>
     <w:tmpl w:val="082CC4D4"/>
@@ -26467,7 +27187,7 @@
       </w:rPr>
     </w:lvl>
   </w:abstractNum>
-  <w:abstractNum w:abstractNumId="4">
+  <w:abstractNum w:abstractNumId="5">
     <w:nsid w:val="22A713A0"/>
     <w:multiLevelType w:val="hybridMultilevel"/>
     <w:tmpl w:val="F9444A70"/>
@@ -26556,7 +27276,7 @@
       </w:pPr>
     </w:lvl>
   </w:abstractNum>
-  <w:abstractNum w:abstractNumId="5">
+  <w:abstractNum w:abstractNumId="6">
     <w:nsid w:val="23203E56"/>
     <w:multiLevelType w:val="hybridMultilevel"/>
     <w:tmpl w:val="7D408E3A"/>
@@ -26645,7 +27365,7 @@
       </w:pPr>
     </w:lvl>
   </w:abstractNum>
-  <w:abstractNum w:abstractNumId="6">
+  <w:abstractNum w:abstractNumId="7">
     <w:nsid w:val="23C04777"/>
     <w:multiLevelType w:val="hybridMultilevel"/>
     <w:tmpl w:val="14B82FE4"/>
@@ -26734,7 +27454,7 @@
       </w:pPr>
     </w:lvl>
   </w:abstractNum>
-  <w:abstractNum w:abstractNumId="7">
+  <w:abstractNum w:abstractNumId="8">
     <w:nsid w:val="26BA6772"/>
     <w:multiLevelType w:val="hybridMultilevel"/>
     <w:tmpl w:val="F9444A70"/>
@@ -26823,7 +27543,7 @@
       </w:pPr>
     </w:lvl>
   </w:abstractNum>
-  <w:abstractNum w:abstractNumId="8">
+  <w:abstractNum w:abstractNumId="9">
     <w:nsid w:val="39FC4710"/>
     <w:multiLevelType w:val="hybridMultilevel"/>
     <w:tmpl w:val="F9444A70"/>
@@ -26912,7 +27632,7 @@
       </w:pPr>
     </w:lvl>
   </w:abstractNum>
-  <w:abstractNum w:abstractNumId="9">
+  <w:abstractNum w:abstractNumId="10">
     <w:nsid w:val="3C2D3E94"/>
     <w:multiLevelType w:val="hybridMultilevel"/>
     <w:tmpl w:val="F9444A70"/>
@@ -27001,7 +27721,7 @@
       </w:pPr>
     </w:lvl>
   </w:abstractNum>
-  <w:abstractNum w:abstractNumId="10">
+  <w:abstractNum w:abstractNumId="11">
     <w:nsid w:val="478278D3"/>
     <w:multiLevelType w:val="hybridMultilevel"/>
     <w:tmpl w:val="7D408E3A"/>
@@ -27090,7 +27810,7 @@
       </w:pPr>
     </w:lvl>
   </w:abstractNum>
-  <w:abstractNum w:abstractNumId="11">
+  <w:abstractNum w:abstractNumId="12">
     <w:nsid w:val="58BE3683"/>
     <w:multiLevelType w:val="hybridMultilevel"/>
     <w:tmpl w:val="E466A6C0"/>
@@ -27176,7 +27896,120 @@
       </w:pPr>
     </w:lvl>
   </w:abstractNum>
-  <w:abstractNum w:abstractNumId="12">
+  <w:abstractNum w:abstractNumId="13">
+    <w:nsid w:val="5ACA443B"/>
+    <w:multiLevelType w:val="hybridMultilevel"/>
+    <w:tmpl w:val="96B2BE0C"/>
+    <w:lvl w:ilvl="0" w:tplc="2C0A0001">
+      <w:start w:val="1"/>
+      <w:numFmt w:val="bullet"/>
+      <w:lvlText w:val=""/>
+      <w:lvlJc w:val="left"/>
+      <w:pPr>
+        <w:ind w:left="720" w:hanging="360"/>
+      </w:pPr>
+      <w:rPr>
+        <w:rFonts w:ascii="Symbol" w:hAnsi="Symbol" w:hint="default"/>
+      </w:rPr>
+    </w:lvl>
+    <w:lvl w:ilvl="1" w:tplc="2C0A0003" w:tentative="1">
+      <w:start w:val="1"/>
+      <w:numFmt w:val="bullet"/>
+      <w:lvlText w:val="o"/>
+      <w:lvlJc w:val="left"/>
+      <w:pPr>
+        <w:ind w:left="1440" w:hanging="360"/>
+      </w:pPr>
+      <w:rPr>
+        <w:rFonts w:ascii="Courier New" w:hAnsi="Courier New" w:cs="Courier New" w:hint="default"/>
+      </w:rPr>
+    </w:lvl>
+    <w:lvl w:ilvl="2" w:tplc="2C0A0005" w:tentative="1">
+      <w:start w:val="1"/>
+      <w:numFmt w:val="bullet"/>
+      <w:lvlText w:val=""/>
+      <w:lvlJc w:val="left"/>
+      <w:pPr>
+        <w:ind w:left="2160" w:hanging="360"/>
+      </w:pPr>
+      <w:rPr>
+        <w:rFonts w:ascii="Wingdings" w:hAnsi="Wingdings" w:hint="default"/>
+      </w:rPr>
+    </w:lvl>
+    <w:lvl w:ilvl="3" w:tplc="2C0A0001" w:tentative="1">
+      <w:start w:val="1"/>
+      <w:numFmt w:val="bullet"/>
+      <w:lvlText w:val=""/>
+      <w:lvlJc w:val="left"/>
+      <w:pPr>
+        <w:ind w:left="2880" w:hanging="360"/>
+      </w:pPr>
+      <w:rPr>
+        <w:rFonts w:ascii="Symbol" w:hAnsi="Symbol" w:hint="default"/>
+      </w:rPr>
+    </w:lvl>
+    <w:lvl w:ilvl="4" w:tplc="2C0A0003" w:tentative="1">
+      <w:start w:val="1"/>
+      <w:numFmt w:val="bullet"/>
+      <w:lvlText w:val="o"/>
+      <w:lvlJc w:val="left"/>
+      <w:pPr>
+        <w:ind w:left="3600" w:hanging="360"/>
+      </w:pPr>
+      <w:rPr>
+        <w:rFonts w:ascii="Courier New" w:hAnsi="Courier New" w:cs="Courier New" w:hint="default"/>
+      </w:rPr>
+    </w:lvl>
+    <w:lvl w:ilvl="5" w:tplc="2C0A0005" w:tentative="1">
+      <w:start w:val="1"/>
+      <w:numFmt w:val="bullet"/>
+      <w:lvlText w:val=""/>
+      <w:lvlJc w:val="left"/>
+      <w:pPr>
+        <w:ind w:left="4320" w:hanging="360"/>
+      </w:pPr>
+      <w:rPr>
+        <w:rFonts w:ascii="Wingdings" w:hAnsi="Wingdings" w:hint="default"/>
+      </w:rPr>
+    </w:lvl>
+    <w:lvl w:ilvl="6" w:tplc="2C0A0001" w:tentative="1">
+      <w:start w:val="1"/>
+      <w:numFmt w:val="bullet"/>
+      <w:lvlText w:val=""/>
+      <w:lvlJc w:val="left"/>
+      <w:pPr>
+        <w:ind w:left="5040" w:hanging="360"/>
+      </w:pPr>
+      <w:rPr>
+        <w:rFonts w:ascii="Symbol" w:hAnsi="Symbol" w:hint="default"/>
+      </w:rPr>
+    </w:lvl>
+    <w:lvl w:ilvl="7" w:tplc="2C0A0003" w:tentative="1">
+      <w:start w:val="1"/>
+      <w:numFmt w:val="bullet"/>
+      <w:lvlText w:val="o"/>
+      <w:lvlJc w:val="left"/>
+      <w:pPr>
+        <w:ind w:left="5760" w:hanging="360"/>
+      </w:pPr>
+      <w:rPr>
+        <w:rFonts w:ascii="Courier New" w:hAnsi="Courier New" w:cs="Courier New" w:hint="default"/>
+      </w:rPr>
+    </w:lvl>
+    <w:lvl w:ilvl="8" w:tplc="2C0A0005" w:tentative="1">
+      <w:start w:val="1"/>
+      <w:numFmt w:val="bullet"/>
+      <w:lvlText w:val=""/>
+      <w:lvlJc w:val="left"/>
+      <w:pPr>
+        <w:ind w:left="6480" w:hanging="360"/>
+      </w:pPr>
+      <w:rPr>
+        <w:rFonts w:ascii="Wingdings" w:hAnsi="Wingdings" w:hint="default"/>
+      </w:rPr>
+    </w:lvl>
+  </w:abstractNum>
+  <w:abstractNum w:abstractNumId="14">
     <w:nsid w:val="66907D13"/>
     <w:multiLevelType w:val="hybridMultilevel"/>
     <w:tmpl w:val="7684110E"/>
@@ -27262,7 +28095,7 @@
       </w:pPr>
     </w:lvl>
   </w:abstractNum>
-  <w:abstractNum w:abstractNumId="13">
+  <w:abstractNum w:abstractNumId="15">
     <w:nsid w:val="66DA0C8F"/>
     <w:multiLevelType w:val="hybridMultilevel"/>
     <w:tmpl w:val="06A89E8C"/>
@@ -27348,7 +28181,7 @@
       </w:pPr>
     </w:lvl>
   </w:abstractNum>
-  <w:abstractNum w:abstractNumId="14">
+  <w:abstractNum w:abstractNumId="16">
     <w:nsid w:val="6D925035"/>
     <w:multiLevelType w:val="hybridMultilevel"/>
     <w:tmpl w:val="14B82FE4"/>
@@ -27437,7 +28270,7 @@
       </w:pPr>
     </w:lvl>
   </w:abstractNum>
-  <w:abstractNum w:abstractNumId="15">
+  <w:abstractNum w:abstractNumId="17">
     <w:nsid w:val="6DF63A28"/>
     <w:multiLevelType w:val="hybridMultilevel"/>
     <w:tmpl w:val="14B82FE4"/>
@@ -27526,7 +28359,7 @@
       </w:pPr>
     </w:lvl>
   </w:abstractNum>
-  <w:abstractNum w:abstractNumId="16">
+  <w:abstractNum w:abstractNumId="18">
     <w:nsid w:val="726D12DF"/>
     <w:multiLevelType w:val="hybridMultilevel"/>
     <w:tmpl w:val="14B82FE4"/>
@@ -27615,7 +28448,7 @@
       </w:pPr>
     </w:lvl>
   </w:abstractNum>
-  <w:abstractNum w:abstractNumId="17">
+  <w:abstractNum w:abstractNumId="19">
     <w:nsid w:val="763E76CC"/>
     <w:multiLevelType w:val="hybridMultilevel"/>
     <w:tmpl w:val="7D408E3A"/>
@@ -27704,7 +28537,7 @@
       </w:pPr>
     </w:lvl>
   </w:abstractNum>
-  <w:abstractNum w:abstractNumId="18">
+  <w:abstractNum w:abstractNumId="20">
     <w:nsid w:val="7B763EB9"/>
     <w:multiLevelType w:val="hybridMultilevel"/>
     <w:tmpl w:val="F9AE462A"/>
@@ -27790,7 +28623,7 @@
       </w:pPr>
     </w:lvl>
   </w:abstractNum>
-  <w:abstractNum w:abstractNumId="19">
+  <w:abstractNum w:abstractNumId="21">
     <w:nsid w:val="7DFC6F8D"/>
     <w:multiLevelType w:val="hybridMultilevel"/>
     <w:tmpl w:val="A63AAE70"/>
@@ -27877,64 +28710,70 @@
     </w:lvl>
   </w:abstractNum>
   <w:num w:numId="1">
-    <w:abstractNumId w:val="3"/>
+    <w:abstractNumId w:val="4"/>
   </w:num>
   <w:num w:numId="2">
-    <w:abstractNumId w:val="13"/>
+    <w:abstractNumId w:val="15"/>
   </w:num>
   <w:num w:numId="3">
-    <w:abstractNumId w:val="19"/>
+    <w:abstractNumId w:val="21"/>
   </w:num>
   <w:num w:numId="4">
-    <w:abstractNumId w:val="18"/>
+    <w:abstractNumId w:val="20"/>
   </w:num>
   <w:num w:numId="5">
-    <w:abstractNumId w:val="7"/>
+    <w:abstractNumId w:val="8"/>
   </w:num>
   <w:num w:numId="6">
-    <w:abstractNumId w:val="6"/>
+    <w:abstractNumId w:val="7"/>
   </w:num>
   <w:num w:numId="7">
     <w:abstractNumId w:val="0"/>
   </w:num>
   <w:num w:numId="8">
-    <w:abstractNumId w:val="15"/>
+    <w:abstractNumId w:val="17"/>
   </w:num>
   <w:num w:numId="9">
+    <w:abstractNumId w:val="10"/>
+  </w:num>
+  <w:num w:numId="10">
+    <w:abstractNumId w:val="11"/>
+  </w:num>
+  <w:num w:numId="11">
+    <w:abstractNumId w:val="19"/>
+  </w:num>
+  <w:num w:numId="12">
     <w:abstractNumId w:val="9"/>
   </w:num>
-  <w:num w:numId="10">
-    <w:abstractNumId w:val="10"/>
-  </w:num>
-  <w:num w:numId="11">
-    <w:abstractNumId w:val="17"/>
-  </w:num>
-  <w:num w:numId="12">
-    <w:abstractNumId w:val="8"/>
-  </w:num>
   <w:num w:numId="13">
-    <w:abstractNumId w:val="16"/>
+    <w:abstractNumId w:val="18"/>
   </w:num>
   <w:num w:numId="14">
-    <w:abstractNumId w:val="5"/>
+    <w:abstractNumId w:val="6"/>
   </w:num>
   <w:num w:numId="15">
     <w:abstractNumId w:val="1"/>
   </w:num>
   <w:num w:numId="16">
-    <w:abstractNumId w:val="4"/>
+    <w:abstractNumId w:val="5"/>
   </w:num>
   <w:num w:numId="17">
+    <w:abstractNumId w:val="16"/>
+  </w:num>
+  <w:num w:numId="18">
     <w:abstractNumId w:val="14"/>
   </w:num>
-  <w:num w:numId="18">
+  <w:num w:numId="19">
+    <w:abstractNumId w:val="3"/>
+  </w:num>
+  <w:num w:numId="20">
     <w:abstractNumId w:val="12"/>
   </w:num>
-  <w:num w:numId="19">
+  <w:num w:numId="21">
+    <w:abstractNumId w:val="13"/>
+  </w:num>
+  <w:num w:numId="22">
     <w:abstractNumId w:val="2"/>
-  </w:num>
-  <w:num w:numId="20">
-    <w:abstractNumId w:val="11"/>
   </w:num>
   <w:numIdMacAtCleanup w:val="10"/>
 </w:numbering>
@@ -28673,7 +29512,7 @@
   <a:extraClrSchemeLst/>
   <a:extLst>
     <a:ext uri="{05A4C25C-085E-4340-85A3-A5531E510DB2}">
-      <thm15:themeFamily xmlns="" xmlns:thm15="http://schemas.microsoft.com/office/thememl/2012/main" name="Office Theme" id="{62F939B6-93AF-4DB8-9C6B-D6C7DFDC589F}" vid="{4A3C46E8-61CC-4603-A589-7422A47A8E4A}"/>
+      <thm15:themeFamily xmlns:thm15="http://schemas.microsoft.com/office/thememl/2012/main" xmlns="" name="Office Theme" id="{62F939B6-93AF-4DB8-9C6B-D6C7DFDC589F}" vid="{4A3C46E8-61CC-4603-A589-7422A47A8E4A}"/>
     </a:ext>
   </a:extLst>
 </a:theme>
@@ -28684,7 +29523,7 @@
 </file>
 
 <file path=customXml/itemProps1.xml><?xml version="1.0" encoding="utf-8"?>
-<ds:datastoreItem xmlns:ds="http://schemas.openxmlformats.org/officeDocument/2006/customXml" ds:itemID="{56D9227A-7490-4823-96A1-AA61CB4FCF67}">
+<ds:datastoreItem xmlns:ds="http://schemas.openxmlformats.org/officeDocument/2006/customXml" ds:itemID="{C0820799-30BA-4CBD-B401-4905B9B0B417}">
   <ds:schemaRefs>
     <ds:schemaRef ds:uri="http://schemas.openxmlformats.org/officeDocument/2006/bibliography"/>
   </ds:schemaRefs>

</xml_diff>

<commit_message>
tp2: ej 7 empezado
</commit_message>
<xml_diff>
--- a/tp2-stocks/Resolucion.docx
+++ b/tp2-stocks/Resolucion.docx
@@ -1235,7 +1235,7 @@
             </w:rPr>
             <w:fldChar w:fldCharType="separate"/>
           </w:r>
-          <w:hyperlink w:anchor="_Toc401189302" w:history="1">
+          <w:hyperlink w:anchor="_Toc401189809" w:history="1">
             <w:r>
               <w:rPr>
                 <w:rStyle w:val="Hyperlink"/>
@@ -1264,7 +1264,7 @@
                 <w:noProof/>
                 <w:webHidden/>
               </w:rPr>
-              <w:instrText xml:space="preserve"> PAGEREF _Toc401189302 \h </w:instrText>
+              <w:instrText xml:space="preserve"> PAGEREF _Toc401189809 \h </w:instrText>
             </w:r>
             <w:r>
               <w:rPr>
@@ -1307,7 +1307,7 @@
               <w:lang w:val="es-AR" w:eastAsia="es-AR"/>
             </w:rPr>
           </w:pPr>
-          <w:hyperlink w:anchor="_Toc401189303" w:history="1">
+          <w:hyperlink w:anchor="_Toc401189810" w:history="1">
             <w:r>
               <w:rPr>
                 <w:rStyle w:val="Hyperlink"/>
@@ -1336,7 +1336,7 @@
                 <w:noProof/>
                 <w:webHidden/>
               </w:rPr>
-              <w:instrText xml:space="preserve"> PAGEREF _Toc401189303 \h </w:instrText>
+              <w:instrText xml:space="preserve"> PAGEREF _Toc401189810 \h </w:instrText>
             </w:r>
             <w:r>
               <w:rPr>
@@ -1379,7 +1379,7 @@
               <w:lang w:val="es-AR" w:eastAsia="es-AR"/>
             </w:rPr>
           </w:pPr>
-          <w:hyperlink w:anchor="_Toc401189304" w:history="1">
+          <w:hyperlink w:anchor="_Toc401189811" w:history="1">
             <w:r>
               <w:rPr>
                 <w:rStyle w:val="Hyperlink"/>
@@ -1408,7 +1408,7 @@
                 <w:noProof/>
                 <w:webHidden/>
               </w:rPr>
-              <w:instrText xml:space="preserve"> PAGEREF _Toc401189304 \h </w:instrText>
+              <w:instrText xml:space="preserve"> PAGEREF _Toc401189811 \h </w:instrText>
             </w:r>
             <w:r>
               <w:rPr>
@@ -1451,7 +1451,7 @@
               <w:lang w:val="es-AR" w:eastAsia="es-AR"/>
             </w:rPr>
           </w:pPr>
-          <w:hyperlink w:anchor="_Toc401189305" w:history="1">
+          <w:hyperlink w:anchor="_Toc401189812" w:history="1">
             <w:r>
               <w:rPr>
                 <w:rStyle w:val="Hyperlink"/>
@@ -1480,7 +1480,7 @@
                 <w:noProof/>
                 <w:webHidden/>
               </w:rPr>
-              <w:instrText xml:space="preserve"> PAGEREF _Toc401189305 \h </w:instrText>
+              <w:instrText xml:space="preserve"> PAGEREF _Toc401189812 \h </w:instrText>
             </w:r>
             <w:r>
               <w:rPr>
@@ -1523,7 +1523,7 @@
               <w:lang w:val="es-AR" w:eastAsia="es-AR"/>
             </w:rPr>
           </w:pPr>
-          <w:hyperlink w:anchor="_Toc401189306" w:history="1">
+          <w:hyperlink w:anchor="_Toc401189813" w:history="1">
             <w:r>
               <w:rPr>
                 <w:rStyle w:val="Hyperlink"/>
@@ -1552,7 +1552,7 @@
                 <w:noProof/>
                 <w:webHidden/>
               </w:rPr>
-              <w:instrText xml:space="preserve"> PAGEREF _Toc401189306 \h </w:instrText>
+              <w:instrText xml:space="preserve"> PAGEREF _Toc401189813 \h </w:instrText>
             </w:r>
             <w:r>
               <w:rPr>
@@ -1595,7 +1595,7 @@
               <w:lang w:val="es-AR" w:eastAsia="es-AR"/>
             </w:rPr>
           </w:pPr>
-          <w:hyperlink w:anchor="_Toc401189307" w:history="1">
+          <w:hyperlink w:anchor="_Toc401189814" w:history="1">
             <w:r>
               <w:rPr>
                 <w:rStyle w:val="Hyperlink"/>
@@ -1624,7 +1624,7 @@
                 <w:noProof/>
                 <w:webHidden/>
               </w:rPr>
-              <w:instrText xml:space="preserve"> PAGEREF _Toc401189307 \h </w:instrText>
+              <w:instrText xml:space="preserve"> PAGEREF _Toc401189814 \h </w:instrText>
             </w:r>
             <w:r>
               <w:rPr>
@@ -1667,7 +1667,7 @@
               <w:lang w:val="es-AR" w:eastAsia="es-AR"/>
             </w:rPr>
           </w:pPr>
-          <w:hyperlink w:anchor="_Toc401189308" w:history="1">
+          <w:hyperlink w:anchor="_Toc401189815" w:history="1">
             <w:r>
               <w:rPr>
                 <w:rStyle w:val="Hyperlink"/>
@@ -1675,25 +1675,7 @@
                 <w:noProof/>
                 <w:lang w:val="es-AR"/>
               </w:rPr>
-              <w:t>Ejercicio N°</w:t>
-            </w:r>
-            <w:r>
-              <w:rPr>
-                <w:rStyle w:val="Hyperlink"/>
-                <w:rFonts w:ascii="Segoe UI" w:hAnsi="Segoe UI" w:cs="Segoe UI"/>
-                <w:noProof/>
-                <w:lang w:val="es-AR"/>
-              </w:rPr>
-              <w:t xml:space="preserve"> </w:t>
-            </w:r>
-            <w:r>
-              <w:rPr>
-                <w:rStyle w:val="Hyperlink"/>
-                <w:rFonts w:ascii="Segoe UI" w:hAnsi="Segoe UI" w:cs="Segoe UI"/>
-                <w:noProof/>
-                <w:lang w:val="es-AR"/>
-              </w:rPr>
-              <w:t>9</w:t>
+              <w:t>Ejercicio N° 7</w:t>
             </w:r>
             <w:r>
               <w:rPr>
@@ -1714,7 +1696,7 @@
                 <w:noProof/>
                 <w:webHidden/>
               </w:rPr>
-              <w:instrText xml:space="preserve"> PAGEREF _Toc401189308 \h </w:instrText>
+              <w:instrText xml:space="preserve"> PAGEREF _Toc401189815 \h </w:instrText>
             </w:r>
             <w:r>
               <w:rPr>
@@ -1757,7 +1739,7 @@
               <w:lang w:val="es-AR" w:eastAsia="es-AR"/>
             </w:rPr>
           </w:pPr>
-          <w:hyperlink w:anchor="_Toc401189309" w:history="1">
+          <w:hyperlink w:anchor="_Toc401189816" w:history="1">
             <w:r>
               <w:rPr>
                 <w:rStyle w:val="Hyperlink"/>
@@ -1765,6 +1747,96 @@
                 <w:noProof/>
                 <w:lang w:val="es-AR"/>
               </w:rPr>
+              <w:t>Ejerci</w:t>
+            </w:r>
+            <w:r>
+              <w:rPr>
+                <w:rStyle w:val="Hyperlink"/>
+                <w:rFonts w:ascii="Segoe UI" w:hAnsi="Segoe UI" w:cs="Segoe UI"/>
+                <w:noProof/>
+                <w:lang w:val="es-AR"/>
+              </w:rPr>
+              <w:t>c</w:t>
+            </w:r>
+            <w:r>
+              <w:rPr>
+                <w:rStyle w:val="Hyperlink"/>
+                <w:rFonts w:ascii="Segoe UI" w:hAnsi="Segoe UI" w:cs="Segoe UI"/>
+                <w:noProof/>
+                <w:lang w:val="es-AR"/>
+              </w:rPr>
+              <w:t>io N° 9</w:t>
+            </w:r>
+            <w:r>
+              <w:rPr>
+                <w:noProof/>
+                <w:webHidden/>
+              </w:rPr>
+              <w:tab/>
+            </w:r>
+            <w:r>
+              <w:rPr>
+                <w:noProof/>
+                <w:webHidden/>
+              </w:rPr>
+              <w:fldChar w:fldCharType="begin"/>
+            </w:r>
+            <w:r>
+              <w:rPr>
+                <w:noProof/>
+                <w:webHidden/>
+              </w:rPr>
+              <w:instrText xml:space="preserve"> PAGEREF _Toc401189816 \h </w:instrText>
+            </w:r>
+            <w:r>
+              <w:rPr>
+                <w:noProof/>
+                <w:webHidden/>
+              </w:rPr>
+            </w:r>
+            <w:r>
+              <w:rPr>
+                <w:noProof/>
+                <w:webHidden/>
+              </w:rPr>
+              <w:fldChar w:fldCharType="separate"/>
+            </w:r>
+            <w:r>
+              <w:rPr>
+                <w:noProof/>
+                <w:webHidden/>
+              </w:rPr>
+              <w:t>23</w:t>
+            </w:r>
+            <w:r>
+              <w:rPr>
+                <w:noProof/>
+                <w:webHidden/>
+              </w:rPr>
+              <w:fldChar w:fldCharType="end"/>
+            </w:r>
+          </w:hyperlink>
+        </w:p>
+        <w:p>
+          <w:pPr>
+            <w:pStyle w:val="TOC1"/>
+            <w:tabs>
+              <w:tab w:val="right" w:leader="dot" w:pos="9629"/>
+            </w:tabs>
+            <w:rPr>
+              <w:rFonts w:eastAsiaTheme="minorEastAsia"/>
+              <w:noProof/>
+              <w:lang w:val="es-AR" w:eastAsia="es-AR"/>
+            </w:rPr>
+          </w:pPr>
+          <w:hyperlink w:anchor="_Toc401189817" w:history="1">
+            <w:r>
+              <w:rPr>
+                <w:rStyle w:val="Hyperlink"/>
+                <w:rFonts w:ascii="Segoe UI" w:hAnsi="Segoe UI" w:cs="Segoe UI"/>
+                <w:noProof/>
+                <w:lang w:val="es-AR"/>
+              </w:rPr>
               <w:t>Ejercicio N° 10</w:t>
             </w:r>
             <w:r>
@@ -1786,7 +1858,7 @@
                 <w:noProof/>
                 <w:webHidden/>
               </w:rPr>
-              <w:instrText xml:space="preserve"> PAGEREF _Toc401189309 \h </w:instrText>
+              <w:instrText xml:space="preserve"> PAGEREF _Toc401189817 \h </w:instrText>
             </w:r>
             <w:r>
               <w:rPr>
@@ -1806,7 +1878,7 @@
                 <w:noProof/>
                 <w:webHidden/>
               </w:rPr>
-              <w:t>25</w:t>
+              <w:t>26</w:t>
             </w:r>
             <w:r>
               <w:rPr>
@@ -1870,7 +1942,7 @@
         </w:rPr>
       </w:pPr>
       <w:bookmarkStart w:id="0" w:name="_Toc398677659"/>
-      <w:bookmarkStart w:id="1" w:name="_Toc401189302"/>
+      <w:bookmarkStart w:id="1" w:name="_Toc401189809"/>
       <w:r>
         <w:rPr>
           <w:rFonts w:ascii="Segoe UI" w:hAnsi="Segoe UI" w:cs="Segoe UI"/>
@@ -2803,14 +2875,7 @@
                 <w:rFonts w:ascii="Cambria Math" w:eastAsiaTheme="minorEastAsia" w:hAnsi="Cambria Math" w:cs="Segoe UI"/>
                 <w:lang w:val="es-AR"/>
               </w:rPr>
-              <m:t>me</m:t>
-            </m:r>
-            <m:r>
-              <w:rPr>
-                <w:rFonts w:ascii="Cambria Math" w:eastAsiaTheme="minorEastAsia" w:hAnsi="Cambria Math" w:cs="Segoe UI"/>
-                <w:lang w:val="es-AR"/>
-              </w:rPr>
-              <m:t>s</m:t>
+              <m:t>mes</m:t>
             </m:r>
           </m:den>
         </m:f>
@@ -4492,7 +4557,7 @@
           <w:lang w:val="es-AR"/>
         </w:rPr>
       </w:pPr>
-      <w:bookmarkStart w:id="2" w:name="_Toc401189303"/>
+      <w:bookmarkStart w:id="2" w:name="_Toc401189810"/>
       <w:r>
         <w:rPr>
           <w:rFonts w:ascii="Segoe UI" w:hAnsi="Segoe UI" w:cs="Segoe UI"/>
@@ -8114,7 +8179,7 @@
           <w:lang w:val="es-AR"/>
         </w:rPr>
       </w:pPr>
-      <w:bookmarkStart w:id="3" w:name="_Toc401189304"/>
+      <w:bookmarkStart w:id="3" w:name="_Toc401189811"/>
       <w:r>
         <w:rPr>
           <w:rFonts w:ascii="Segoe UI" w:hAnsi="Segoe UI" w:cs="Segoe UI"/>
@@ -12468,7 +12533,7 @@
           <w:lang w:val="es-AR"/>
         </w:rPr>
       </w:pPr>
-      <w:bookmarkStart w:id="4" w:name="_Toc401189305"/>
+      <w:bookmarkStart w:id="4" w:name="_Toc401189812"/>
       <w:r>
         <w:rPr>
           <w:rFonts w:ascii="Segoe UI" w:hAnsi="Segoe UI" w:cs="Segoe UI"/>
@@ -15593,7 +15658,7 @@
           <w:lang w:val="es-AR"/>
         </w:rPr>
       </w:pPr>
-      <w:bookmarkStart w:id="5" w:name="_Toc401189306"/>
+      <w:bookmarkStart w:id="5" w:name="_Toc401189813"/>
       <w:r>
         <w:rPr>
           <w:rFonts w:ascii="Segoe UI" w:hAnsi="Segoe UI" w:cs="Segoe UI"/>
@@ -18752,7 +18817,7 @@
       </w:pPr>
       <w:bookmarkStart w:id="6" w:name="_Toc401181279"/>
       <w:bookmarkStart w:id="7" w:name="_Toc401189062"/>
-      <w:bookmarkStart w:id="8" w:name="_Toc401189307"/>
+      <w:bookmarkStart w:id="8" w:name="_Toc401189814"/>
       <w:r>
         <w:rPr>
           <w:rFonts w:ascii="Segoe UI" w:hAnsi="Segoe UI" w:cs="Segoe UI"/>
@@ -18993,14 +19058,22 @@
     </w:p>
     <w:p>
       <w:pPr>
-        <w:rPr>
-          <w:rFonts w:ascii="Segoe UI" w:hAnsi="Segoe UI" w:cs="Segoe UI"/>
-          <w:lang w:val="es-AR"/>
-        </w:rPr>
-      </w:pPr>
-      <w:r>
-        <w:rPr>
-          <w:rFonts w:ascii="Segoe UI" w:hAnsi="Segoe UI" w:cs="Segoe UI"/>
+        <w:autoSpaceDE w:val="0"/>
+        <w:autoSpaceDN w:val="0"/>
+        <w:adjustRightInd w:val="0"/>
+        <w:spacing w:after="0" w:line="240" w:lineRule="auto"/>
+        <w:rPr>
+          <w:rFonts w:ascii="Segoe UI" w:hAnsi="Segoe UI" w:cs="Segoe UI"/>
+          <w:sz w:val="24"/>
+          <w:szCs w:val="24"/>
+          <w:lang w:val="es-AR"/>
+        </w:rPr>
+      </w:pPr>
+      <w:r>
+        <w:rPr>
+          <w:rFonts w:ascii="Segoe UI" w:hAnsi="Segoe UI" w:cs="Segoe UI"/>
+          <w:sz w:val="24"/>
+          <w:szCs w:val="24"/>
           <w:lang w:val="es-AR"/>
         </w:rPr>
         <w:t>Modelo descuento por cantidad (ó corte de precio)</w:t>
@@ -19063,7 +19136,50 @@
           <w:b/>
           <w:lang w:val="es-AR"/>
         </w:rPr>
-        <w:t>b1 &gt; b2 &gt; b3</w:t>
+        <w:t>b</w:t>
+      </w:r>
+      <w:r>
+        <w:rPr>
+          <w:rFonts w:ascii="Segoe UI" w:hAnsi="Segoe UI" w:cs="Segoe UI"/>
+          <w:b/>
+          <w:vertAlign w:val="subscript"/>
+          <w:lang w:val="es-AR"/>
+        </w:rPr>
+        <w:t>1</w:t>
+      </w:r>
+      <w:r>
+        <w:rPr>
+          <w:rFonts w:ascii="Segoe UI" w:hAnsi="Segoe UI" w:cs="Segoe UI"/>
+          <w:b/>
+          <w:lang w:val="es-AR"/>
+        </w:rPr>
+        <w:t xml:space="preserve"> &gt; b</w:t>
+      </w:r>
+      <w:r>
+        <w:rPr>
+          <w:rFonts w:ascii="Segoe UI" w:hAnsi="Segoe UI" w:cs="Segoe UI"/>
+          <w:b/>
+          <w:vertAlign w:val="subscript"/>
+          <w:lang w:val="es-AR"/>
+        </w:rPr>
+        <w:t>2</w:t>
+      </w:r>
+      <w:r>
+        <w:rPr>
+          <w:rFonts w:ascii="Segoe UI" w:hAnsi="Segoe UI" w:cs="Segoe UI"/>
+          <w:b/>
+          <w:lang w:val="es-AR"/>
+        </w:rPr>
+        <w:t xml:space="preserve"> &gt; b</w:t>
+      </w:r>
+      <w:r>
+        <w:rPr>
+          <w:rFonts w:ascii="Segoe UI" w:hAnsi="Segoe UI" w:cs="Segoe UI"/>
+          <w:b/>
+          <w:vertAlign w:val="subscript"/>
+          <w:lang w:val="es-AR"/>
+        </w:rPr>
+        <w:t>3</w:t>
       </w:r>
       <w:r>
         <w:rPr>
@@ -19075,9 +19191,14 @@
     </w:p>
     <w:p>
       <w:pPr>
-        <w:jc w:val="both"/>
-        <w:rPr>
-          <w:rFonts w:ascii="Segoe UI" w:hAnsi="Segoe UI" w:cs="Segoe UI"/>
+        <w:autoSpaceDE w:val="0"/>
+        <w:autoSpaceDN w:val="0"/>
+        <w:adjustRightInd w:val="0"/>
+        <w:spacing w:after="0" w:line="240" w:lineRule="auto"/>
+        <w:rPr>
+          <w:rFonts w:ascii="Segoe UI" w:hAnsi="Segoe UI" w:cs="Segoe UI"/>
+          <w:sz w:val="24"/>
+          <w:szCs w:val="24"/>
           <w:lang w:val="es-AR"/>
         </w:rPr>
       </w:pPr>
@@ -23114,6 +23235,61 @@
     </w:p>
     <w:p>
       <w:pPr>
+        <w:rPr>
+          <w:rFonts w:ascii="Segoe UI" w:hAnsi="Segoe UI" w:cs="Segoe UI"/>
+          <w:sz w:val="24"/>
+          <w:szCs w:val="24"/>
+          <w:lang w:val="es-AR"/>
+        </w:rPr>
+      </w:pPr>
+      <w:r>
+        <w:rPr>
+          <w:rFonts w:ascii="Segoe UI" w:hAnsi="Segoe UI" w:cs="Segoe UI"/>
+          <w:sz w:val="24"/>
+          <w:szCs w:val="24"/>
+          <w:lang w:val="es-AR"/>
+        </w:rPr>
+        <w:br w:type="page"/>
+      </w:r>
+    </w:p>
+    <w:p>
+      <w:pPr>
+        <w:pStyle w:val="Heading1"/>
+        <w:rPr>
+          <w:rFonts w:ascii="Segoe UI" w:hAnsi="Segoe UI" w:cs="Segoe UI"/>
+          <w:lang w:val="es-AR"/>
+        </w:rPr>
+      </w:pPr>
+      <w:bookmarkStart w:id="9" w:name="_Toc401189815"/>
+      <w:r>
+        <w:rPr>
+          <w:rFonts w:ascii="Segoe UI" w:hAnsi="Segoe UI" w:cs="Segoe UI"/>
+          <w:lang w:val="es-AR"/>
+        </w:rPr>
+        <w:lastRenderedPageBreak/>
+        <w:t>Ejercicio N° 7</w:t>
+      </w:r>
+      <w:bookmarkEnd w:id="9"/>
+    </w:p>
+    <w:p>
+      <w:pPr>
+        <w:pStyle w:val="Heading2"/>
+        <w:jc w:val="both"/>
+        <w:rPr>
+          <w:rFonts w:ascii="Segoe UI" w:hAnsi="Segoe UI" w:cs="Segoe UI"/>
+          <w:lang w:val="es-AR"/>
+        </w:rPr>
+      </w:pPr>
+      <w:r>
+        <w:rPr>
+          <w:rFonts w:ascii="Segoe UI" w:hAnsi="Segoe UI" w:cs="Segoe UI"/>
+          <w:lang w:val="es-AR"/>
+        </w:rPr>
+        <w:t>Enunciado</w:t>
+      </w:r>
+    </w:p>
+    <w:p>
+      <w:pPr>
         <w:autoSpaceDE w:val="0"/>
         <w:autoSpaceDN w:val="0"/>
         <w:adjustRightInd w:val="0"/>
@@ -23125,6 +23301,15 @@
           <w:lang w:val="es-AR"/>
         </w:rPr>
       </w:pPr>
+      <w:r>
+        <w:rPr>
+          <w:rFonts w:ascii="Segoe UI" w:hAnsi="Segoe UI" w:cs="Segoe UI"/>
+          <w:sz w:val="24"/>
+          <w:szCs w:val="24"/>
+          <w:lang w:val="es-AR"/>
+        </w:rPr>
+        <w:t>Describir detalladamente el procedimiento a seguir para la búsqueda del costo total esperado mínimo en un problema de inventarios, de un solo ítem, demanda constante, agotamiento no admitido, para el caso de que el costo de mantenimiento se modifique, incrementándose, para determinados rangos de lote de adquisición. Considerar dos lotes de corte Q1 y Q2, tal que:</w:t>
+      </w:r>
     </w:p>
     <w:p>
       <w:pPr>
@@ -23142,6 +23327,11 @@
     </w:p>
     <w:p>
       <w:pPr>
+        <w:pStyle w:val="ListParagraph"/>
+        <w:numPr>
+          <w:ilvl w:val="0"/>
+          <w:numId w:val="24"/>
+        </w:numPr>
         <w:autoSpaceDE w:val="0"/>
         <w:autoSpaceDN w:val="0"/>
         <w:adjustRightInd w:val="0"/>
@@ -23153,6 +23343,373 @@
           <w:lang w:val="es-AR"/>
         </w:rPr>
       </w:pPr>
+      <w:r>
+        <w:rPr>
+          <w:rFonts w:ascii="Segoe UI" w:hAnsi="Segoe UI" w:cs="Segoe UI"/>
+          <w:sz w:val="24"/>
+          <w:szCs w:val="24"/>
+          <w:lang w:val="es-AR"/>
+        </w:rPr>
+        <w:t>Para una cantidad a adquirir entre 0 y Q1, el costo de mantenimiento es c1.</w:t>
+      </w:r>
+    </w:p>
+    <w:p>
+      <w:pPr>
+        <w:pStyle w:val="ListParagraph"/>
+        <w:numPr>
+          <w:ilvl w:val="0"/>
+          <w:numId w:val="24"/>
+        </w:numPr>
+        <w:autoSpaceDE w:val="0"/>
+        <w:autoSpaceDN w:val="0"/>
+        <w:adjustRightInd w:val="0"/>
+        <w:spacing w:after="0" w:line="240" w:lineRule="auto"/>
+        <w:rPr>
+          <w:rFonts w:ascii="Segoe UI" w:hAnsi="Segoe UI" w:cs="Segoe UI"/>
+          <w:sz w:val="24"/>
+          <w:szCs w:val="24"/>
+          <w:lang w:val="es-AR"/>
+        </w:rPr>
+      </w:pPr>
+      <w:r>
+        <w:rPr>
+          <w:rFonts w:ascii="Segoe UI" w:hAnsi="Segoe UI" w:cs="Segoe UI"/>
+          <w:sz w:val="24"/>
+          <w:szCs w:val="24"/>
+          <w:lang w:val="es-AR"/>
+        </w:rPr>
+        <w:t>Para un lote comprendido entre Q1 y Q2, el costo de mantenimiento es c2.</w:t>
+      </w:r>
+    </w:p>
+    <w:p>
+      <w:pPr>
+        <w:pStyle w:val="ListParagraph"/>
+        <w:numPr>
+          <w:ilvl w:val="0"/>
+          <w:numId w:val="24"/>
+        </w:numPr>
+        <w:autoSpaceDE w:val="0"/>
+        <w:autoSpaceDN w:val="0"/>
+        <w:adjustRightInd w:val="0"/>
+        <w:spacing w:after="0" w:line="240" w:lineRule="auto"/>
+        <w:rPr>
+          <w:rFonts w:ascii="Segoe UI" w:hAnsi="Segoe UI" w:cs="Segoe UI"/>
+          <w:sz w:val="24"/>
+          <w:szCs w:val="24"/>
+          <w:lang w:val="es-AR"/>
+        </w:rPr>
+      </w:pPr>
+      <w:r>
+        <w:rPr>
+          <w:rFonts w:ascii="Segoe UI" w:hAnsi="Segoe UI" w:cs="Segoe UI"/>
+          <w:sz w:val="24"/>
+          <w:szCs w:val="24"/>
+          <w:lang w:val="es-AR"/>
+        </w:rPr>
+        <w:t>Para un lote mayor a Q2, el costo de mantenimiento es c3.</w:t>
+      </w:r>
+    </w:p>
+    <w:p>
+      <w:pPr>
+        <w:autoSpaceDE w:val="0"/>
+        <w:autoSpaceDN w:val="0"/>
+        <w:adjustRightInd w:val="0"/>
+        <w:spacing w:after="0" w:line="240" w:lineRule="auto"/>
+        <w:rPr>
+          <w:rFonts w:ascii="Segoe UI" w:hAnsi="Segoe UI" w:cs="Segoe UI"/>
+          <w:sz w:val="24"/>
+          <w:szCs w:val="24"/>
+          <w:lang w:val="es-AR"/>
+        </w:rPr>
+      </w:pPr>
+    </w:p>
+    <w:p>
+      <w:pPr>
+        <w:autoSpaceDE w:val="0"/>
+        <w:autoSpaceDN w:val="0"/>
+        <w:adjustRightInd w:val="0"/>
+        <w:spacing w:after="0" w:line="240" w:lineRule="auto"/>
+        <w:rPr>
+          <w:rFonts w:ascii="Segoe UI" w:hAnsi="Segoe UI" w:cs="Segoe UI"/>
+          <w:sz w:val="24"/>
+          <w:szCs w:val="24"/>
+          <w:lang w:val="es-AR"/>
+        </w:rPr>
+      </w:pPr>
+      <w:r>
+        <w:rPr>
+          <w:rFonts w:ascii="Segoe UI" w:hAnsi="Segoe UI" w:cs="Segoe UI"/>
+          <w:sz w:val="24"/>
+          <w:szCs w:val="24"/>
+          <w:lang w:val="es-AR"/>
+        </w:rPr>
+        <w:t xml:space="preserve">Graficar el CTE = </w:t>
+      </w:r>
+      <w:proofErr w:type="gramStart"/>
+      <w:r>
+        <w:rPr>
+          <w:rFonts w:ascii="Segoe UI" w:hAnsi="Segoe UI" w:cs="Segoe UI"/>
+          <w:sz w:val="24"/>
+          <w:szCs w:val="24"/>
+          <w:lang w:val="es-AR"/>
+        </w:rPr>
+        <w:t>f(</w:t>
+      </w:r>
+      <w:proofErr w:type="gramEnd"/>
+      <w:r>
+        <w:rPr>
+          <w:rFonts w:ascii="Segoe UI" w:hAnsi="Segoe UI" w:cs="Segoe UI"/>
+          <w:sz w:val="24"/>
+          <w:szCs w:val="24"/>
+          <w:lang w:val="es-AR"/>
+        </w:rPr>
+        <w:t>q) para cada una de las alternativas que surgen del análisis.</w:t>
+      </w:r>
+    </w:p>
+    <w:p>
+      <w:pPr>
+        <w:autoSpaceDE w:val="0"/>
+        <w:autoSpaceDN w:val="0"/>
+        <w:adjustRightInd w:val="0"/>
+        <w:spacing w:after="0" w:line="240" w:lineRule="auto"/>
+        <w:rPr>
+          <w:rFonts w:ascii="Segoe UI" w:hAnsi="Segoe UI" w:cs="Segoe UI"/>
+          <w:sz w:val="24"/>
+          <w:szCs w:val="24"/>
+          <w:lang w:val="es-AR"/>
+        </w:rPr>
+      </w:pPr>
+    </w:p>
+    <w:p>
+      <w:pPr>
+        <w:pStyle w:val="Heading2"/>
+        <w:jc w:val="both"/>
+        <w:rPr>
+          <w:rFonts w:ascii="Segoe UI" w:hAnsi="Segoe UI" w:cs="Segoe UI"/>
+          <w:lang w:val="es-AR"/>
+        </w:rPr>
+      </w:pPr>
+      <w:r>
+        <w:rPr>
+          <w:rFonts w:ascii="Segoe UI" w:hAnsi="Segoe UI" w:cs="Segoe UI"/>
+          <w:lang w:val="es-AR"/>
+        </w:rPr>
+        <w:t>Modelo</w:t>
+      </w:r>
+    </w:p>
+    <w:p>
+      <w:pPr>
+        <w:autoSpaceDE w:val="0"/>
+        <w:autoSpaceDN w:val="0"/>
+        <w:adjustRightInd w:val="0"/>
+        <w:spacing w:after="0" w:line="240" w:lineRule="auto"/>
+        <w:rPr>
+          <w:rFonts w:ascii="Segoe UI" w:hAnsi="Segoe UI" w:cs="Segoe UI"/>
+          <w:sz w:val="24"/>
+          <w:szCs w:val="24"/>
+          <w:lang w:val="es-AR"/>
+        </w:rPr>
+      </w:pPr>
+      <w:r>
+        <w:rPr>
+          <w:rFonts w:ascii="Segoe UI" w:hAnsi="Segoe UI" w:cs="Segoe UI"/>
+          <w:sz w:val="24"/>
+          <w:szCs w:val="24"/>
+          <w:lang w:val="es-AR"/>
+        </w:rPr>
+        <w:t>Modelo descuento por cantidad (ó corte de precio)</w:t>
+      </w:r>
+    </w:p>
+    <w:p>
+      <w:pPr>
+        <w:autoSpaceDE w:val="0"/>
+        <w:autoSpaceDN w:val="0"/>
+        <w:adjustRightInd w:val="0"/>
+        <w:spacing w:after="0" w:line="240" w:lineRule="auto"/>
+        <w:rPr>
+          <w:rFonts w:ascii="Segoe UI" w:hAnsi="Segoe UI" w:cs="Segoe UI"/>
+          <w:sz w:val="24"/>
+          <w:szCs w:val="24"/>
+          <w:lang w:val="es-AR"/>
+        </w:rPr>
+      </w:pPr>
+    </w:p>
+    <w:p>
+      <w:pPr>
+        <w:pStyle w:val="Heading2"/>
+        <w:jc w:val="both"/>
+        <w:rPr>
+          <w:rFonts w:ascii="Segoe UI" w:hAnsi="Segoe UI" w:cs="Segoe UI"/>
+          <w:lang w:val="es-AR"/>
+        </w:rPr>
+      </w:pPr>
+      <w:r>
+        <w:rPr>
+          <w:rFonts w:ascii="Segoe UI" w:hAnsi="Segoe UI" w:cs="Segoe UI"/>
+          <w:lang w:val="es-AR"/>
+        </w:rPr>
+        <w:t>Hipótesis</w:t>
+      </w:r>
+    </w:p>
+    <w:p>
+      <w:pPr>
+        <w:pStyle w:val="ListParagraph"/>
+        <w:numPr>
+          <w:ilvl w:val="0"/>
+          <w:numId w:val="25"/>
+        </w:numPr>
+        <w:jc w:val="both"/>
+        <w:rPr>
+          <w:rFonts w:ascii="Segoe UI" w:hAnsi="Segoe UI" w:cs="Segoe UI"/>
+          <w:lang w:val="es-AR"/>
+        </w:rPr>
+      </w:pPr>
+      <w:r>
+        <w:rPr>
+          <w:rFonts w:ascii="Segoe UI" w:hAnsi="Segoe UI" w:cs="Segoe UI"/>
+          <w:lang w:val="es-AR"/>
+        </w:rPr>
+        <w:t xml:space="preserve">Considero </w:t>
+      </w:r>
+      <w:r>
+        <w:rPr>
+          <w:rFonts w:ascii="Segoe UI" w:hAnsi="Segoe UI" w:cs="Segoe UI"/>
+          <w:b/>
+          <w:lang w:val="es-AR"/>
+        </w:rPr>
+        <w:t>c</w:t>
+      </w:r>
+      <w:r>
+        <w:rPr>
+          <w:rFonts w:ascii="Segoe UI" w:hAnsi="Segoe UI" w:cs="Segoe UI"/>
+          <w:b/>
+          <w:vertAlign w:val="subscript"/>
+          <w:lang w:val="es-AR"/>
+        </w:rPr>
+        <w:t>1</w:t>
+      </w:r>
+      <w:r>
+        <w:rPr>
+          <w:rFonts w:ascii="Segoe UI" w:hAnsi="Segoe UI" w:cs="Segoe UI"/>
+          <w:b/>
+          <w:lang w:val="es-AR"/>
+        </w:rPr>
+        <w:t xml:space="preserve"> &gt; </w:t>
+      </w:r>
+      <w:r>
+        <w:rPr>
+          <w:rFonts w:ascii="Segoe UI" w:hAnsi="Segoe UI" w:cs="Segoe UI"/>
+          <w:b/>
+          <w:lang w:val="es-AR"/>
+        </w:rPr>
+        <w:t>c</w:t>
+      </w:r>
+      <w:r>
+        <w:rPr>
+          <w:rFonts w:ascii="Segoe UI" w:hAnsi="Segoe UI" w:cs="Segoe UI"/>
+          <w:b/>
+          <w:vertAlign w:val="subscript"/>
+          <w:lang w:val="es-AR"/>
+        </w:rPr>
+        <w:t>2</w:t>
+      </w:r>
+      <w:r>
+        <w:rPr>
+          <w:rFonts w:ascii="Segoe UI" w:hAnsi="Segoe UI" w:cs="Segoe UI"/>
+          <w:b/>
+          <w:lang w:val="es-AR"/>
+        </w:rPr>
+        <w:t xml:space="preserve"> &gt; </w:t>
+      </w:r>
+      <w:r>
+        <w:rPr>
+          <w:rFonts w:ascii="Segoe UI" w:hAnsi="Segoe UI" w:cs="Segoe UI"/>
+          <w:b/>
+          <w:lang w:val="es-AR"/>
+        </w:rPr>
+        <w:t>c</w:t>
+      </w:r>
+      <w:r>
+        <w:rPr>
+          <w:rFonts w:ascii="Segoe UI" w:hAnsi="Segoe UI" w:cs="Segoe UI"/>
+          <w:b/>
+          <w:vertAlign w:val="subscript"/>
+          <w:lang w:val="es-AR"/>
+        </w:rPr>
+        <w:t>3</w:t>
+      </w:r>
+    </w:p>
+    <w:p>
+      <w:pPr>
+        <w:autoSpaceDE w:val="0"/>
+        <w:autoSpaceDN w:val="0"/>
+        <w:adjustRightInd w:val="0"/>
+        <w:spacing w:after="0" w:line="240" w:lineRule="auto"/>
+        <w:rPr>
+          <w:rFonts w:ascii="Segoe UI" w:hAnsi="Segoe UI" w:cs="Segoe UI"/>
+          <w:sz w:val="24"/>
+          <w:szCs w:val="24"/>
+          <w:lang w:val="es-AR"/>
+        </w:rPr>
+      </w:pPr>
+    </w:p>
+    <w:p>
+      <w:pPr>
+        <w:pStyle w:val="Heading2"/>
+        <w:rPr>
+          <w:rFonts w:ascii="Segoe UI" w:hAnsi="Segoe UI" w:cs="Segoe UI"/>
+          <w:lang w:val="es-AR"/>
+        </w:rPr>
+      </w:pPr>
+      <w:r>
+        <w:rPr>
+          <w:rFonts w:ascii="Segoe UI" w:hAnsi="Segoe UI" w:cs="Segoe UI"/>
+          <w:lang w:val="es-AR"/>
+        </w:rPr>
+        <w:t>Resolución</w:t>
+      </w:r>
+    </w:p>
+    <w:p>
+      <w:pPr>
+        <w:autoSpaceDE w:val="0"/>
+        <w:autoSpaceDN w:val="0"/>
+        <w:adjustRightInd w:val="0"/>
+        <w:spacing w:after="0" w:line="240" w:lineRule="auto"/>
+        <w:rPr>
+          <w:rFonts w:ascii="Segoe UI" w:hAnsi="Segoe UI" w:cs="Segoe UI"/>
+          <w:sz w:val="24"/>
+          <w:szCs w:val="24"/>
+          <w:lang w:val="es-AR"/>
+        </w:rPr>
+      </w:pPr>
+    </w:p>
+    <w:p>
+      <w:pPr>
+        <w:autoSpaceDE w:val="0"/>
+        <w:autoSpaceDN w:val="0"/>
+        <w:adjustRightInd w:val="0"/>
+        <w:spacing w:after="0" w:line="240" w:lineRule="auto"/>
+        <w:rPr>
+          <w:rFonts w:ascii="Segoe UI" w:hAnsi="Segoe UI" w:cs="Segoe UI"/>
+          <w:sz w:val="24"/>
+          <w:szCs w:val="24"/>
+          <w:lang w:val="es-AR"/>
+        </w:rPr>
+      </w:pPr>
+    </w:p>
+    <w:p>
+      <w:pPr>
+        <w:autoSpaceDE w:val="0"/>
+        <w:autoSpaceDN w:val="0"/>
+        <w:adjustRightInd w:val="0"/>
+        <w:spacing w:after="0" w:line="240" w:lineRule="auto"/>
+        <w:rPr>
+          <w:rFonts w:ascii="Segoe UI" w:hAnsi="Segoe UI" w:cs="Segoe UI"/>
+          <w:sz w:val="24"/>
+          <w:szCs w:val="24"/>
+          <w:lang w:val="es-AR"/>
+        </w:rPr>
+      </w:pPr>
     </w:p>
     <w:p>
       <w:pPr>
@@ -23170,7 +23727,7 @@
         </w:rPr>
         <w:br w:type="page"/>
       </w:r>
-      <w:bookmarkStart w:id="9" w:name="_Toc401189308"/>
+      <w:bookmarkStart w:id="10" w:name="_Toc401189816"/>
       <w:r>
         <w:rPr>
           <w:rFonts w:ascii="Segoe UI" w:hAnsi="Segoe UI" w:cs="Segoe UI"/>
@@ -23179,7 +23736,7 @@
         <w:lastRenderedPageBreak/>
         <w:t>Ejercicio N° 9</w:t>
       </w:r>
-      <w:bookmarkEnd w:id="9"/>
+      <w:bookmarkEnd w:id="10"/>
     </w:p>
     <w:p>
       <w:pPr>
@@ -29116,7 +29673,7 @@
           <w:lang w:val="es-AR"/>
         </w:rPr>
       </w:pPr>
-      <w:bookmarkStart w:id="10" w:name="_Toc401189309"/>
+      <w:bookmarkStart w:id="11" w:name="_Toc401189817"/>
       <w:r>
         <w:rPr>
           <w:rFonts w:ascii="Segoe UI" w:hAnsi="Segoe UI" w:cs="Segoe UI"/>
@@ -29125,7 +29682,7 @@
         <w:lastRenderedPageBreak/>
         <w:t>Ejercicio N° 10</w:t>
       </w:r>
-      <w:bookmarkEnd w:id="10"/>
+      <w:bookmarkEnd w:id="11"/>
     </w:p>
     <w:p>
       <w:pPr>
@@ -33980,7 +34537,7 @@
                 <w:noProof/>
                 <w:lang w:val="es-AR"/>
               </w:rPr>
-              <w:t>21</w:t>
+              <w:t>22</w:t>
             </w:r>
             <w:r>
               <w:rPr>
@@ -34023,7 +34580,7 @@
                 <w:noProof/>
                 <w:lang w:val="es-AR"/>
               </w:rPr>
-              <w:t>26</w:t>
+              <w:t>27</w:t>
             </w:r>
             <w:r>
               <w:rPr>
@@ -34149,6 +34706,119 @@
 <file path=word/numbering.xml><?xml version="1.0" encoding="utf-8"?>
 <w:numbering xmlns:ve="http://schemas.openxmlformats.org/markup-compatibility/2006" xmlns:o="urn:schemas-microsoft-com:office:office" xmlns:r="http://schemas.openxmlformats.org/officeDocument/2006/relationships" xmlns:m="http://schemas.openxmlformats.org/officeDocument/2006/math" xmlns:v="urn:schemas-microsoft-com:vml" xmlns:wp="http://schemas.openxmlformats.org/drawingml/2006/wordprocessingDrawing" xmlns:w10="urn:schemas-microsoft-com:office:word" xmlns:w="http://schemas.openxmlformats.org/wordprocessingml/2006/main" xmlns:wne="http://schemas.microsoft.com/office/word/2006/wordml">
   <w:abstractNum w:abstractNumId="0">
+    <w:nsid w:val="013B6318"/>
+    <w:multiLevelType w:val="hybridMultilevel"/>
+    <w:tmpl w:val="D93C87C4"/>
+    <w:lvl w:ilvl="0" w:tplc="2C0A0001">
+      <w:start w:val="1"/>
+      <w:numFmt w:val="bullet"/>
+      <w:lvlText w:val=""/>
+      <w:lvlJc w:val="left"/>
+      <w:pPr>
+        <w:ind w:left="720" w:hanging="360"/>
+      </w:pPr>
+      <w:rPr>
+        <w:rFonts w:ascii="Symbol" w:hAnsi="Symbol" w:hint="default"/>
+      </w:rPr>
+    </w:lvl>
+    <w:lvl w:ilvl="1" w:tplc="2C0A0003" w:tentative="1">
+      <w:start w:val="1"/>
+      <w:numFmt w:val="bullet"/>
+      <w:lvlText w:val="o"/>
+      <w:lvlJc w:val="left"/>
+      <w:pPr>
+        <w:ind w:left="1440" w:hanging="360"/>
+      </w:pPr>
+      <w:rPr>
+        <w:rFonts w:ascii="Courier New" w:hAnsi="Courier New" w:cs="Courier New" w:hint="default"/>
+      </w:rPr>
+    </w:lvl>
+    <w:lvl w:ilvl="2" w:tplc="2C0A0005" w:tentative="1">
+      <w:start w:val="1"/>
+      <w:numFmt w:val="bullet"/>
+      <w:lvlText w:val=""/>
+      <w:lvlJc w:val="left"/>
+      <w:pPr>
+        <w:ind w:left="2160" w:hanging="360"/>
+      </w:pPr>
+      <w:rPr>
+        <w:rFonts w:ascii="Wingdings" w:hAnsi="Wingdings" w:hint="default"/>
+      </w:rPr>
+    </w:lvl>
+    <w:lvl w:ilvl="3" w:tplc="2C0A0001" w:tentative="1">
+      <w:start w:val="1"/>
+      <w:numFmt w:val="bullet"/>
+      <w:lvlText w:val=""/>
+      <w:lvlJc w:val="left"/>
+      <w:pPr>
+        <w:ind w:left="2880" w:hanging="360"/>
+      </w:pPr>
+      <w:rPr>
+        <w:rFonts w:ascii="Symbol" w:hAnsi="Symbol" w:hint="default"/>
+      </w:rPr>
+    </w:lvl>
+    <w:lvl w:ilvl="4" w:tplc="2C0A0003" w:tentative="1">
+      <w:start w:val="1"/>
+      <w:numFmt w:val="bullet"/>
+      <w:lvlText w:val="o"/>
+      <w:lvlJc w:val="left"/>
+      <w:pPr>
+        <w:ind w:left="3600" w:hanging="360"/>
+      </w:pPr>
+      <w:rPr>
+        <w:rFonts w:ascii="Courier New" w:hAnsi="Courier New" w:cs="Courier New" w:hint="default"/>
+      </w:rPr>
+    </w:lvl>
+    <w:lvl w:ilvl="5" w:tplc="2C0A0005" w:tentative="1">
+      <w:start w:val="1"/>
+      <w:numFmt w:val="bullet"/>
+      <w:lvlText w:val=""/>
+      <w:lvlJc w:val="left"/>
+      <w:pPr>
+        <w:ind w:left="4320" w:hanging="360"/>
+      </w:pPr>
+      <w:rPr>
+        <w:rFonts w:ascii="Wingdings" w:hAnsi="Wingdings" w:hint="default"/>
+      </w:rPr>
+    </w:lvl>
+    <w:lvl w:ilvl="6" w:tplc="2C0A0001" w:tentative="1">
+      <w:start w:val="1"/>
+      <w:numFmt w:val="bullet"/>
+      <w:lvlText w:val=""/>
+      <w:lvlJc w:val="left"/>
+      <w:pPr>
+        <w:ind w:left="5040" w:hanging="360"/>
+      </w:pPr>
+      <w:rPr>
+        <w:rFonts w:ascii="Symbol" w:hAnsi="Symbol" w:hint="default"/>
+      </w:rPr>
+    </w:lvl>
+    <w:lvl w:ilvl="7" w:tplc="2C0A0003" w:tentative="1">
+      <w:start w:val="1"/>
+      <w:numFmt w:val="bullet"/>
+      <w:lvlText w:val="o"/>
+      <w:lvlJc w:val="left"/>
+      <w:pPr>
+        <w:ind w:left="5760" w:hanging="360"/>
+      </w:pPr>
+      <w:rPr>
+        <w:rFonts w:ascii="Courier New" w:hAnsi="Courier New" w:cs="Courier New" w:hint="default"/>
+      </w:rPr>
+    </w:lvl>
+    <w:lvl w:ilvl="8" w:tplc="2C0A0005" w:tentative="1">
+      <w:start w:val="1"/>
+      <w:numFmt w:val="bullet"/>
+      <w:lvlText w:val=""/>
+      <w:lvlJc w:val="left"/>
+      <w:pPr>
+        <w:ind w:left="6480" w:hanging="360"/>
+      </w:pPr>
+      <w:rPr>
+        <w:rFonts w:ascii="Wingdings" w:hAnsi="Wingdings" w:hint="default"/>
+      </w:rPr>
+    </w:lvl>
+  </w:abstractNum>
+  <w:abstractNum w:abstractNumId="1">
     <w:nsid w:val="0184427A"/>
     <w:multiLevelType w:val="hybridMultilevel"/>
     <w:tmpl w:val="E998EF52"/>
@@ -34234,7 +34904,7 @@
       </w:pPr>
     </w:lvl>
   </w:abstractNum>
-  <w:abstractNum w:abstractNumId="1">
+  <w:abstractNum w:abstractNumId="2">
     <w:nsid w:val="02F108F9"/>
     <w:multiLevelType w:val="hybridMultilevel"/>
     <w:tmpl w:val="7D408E3A"/>
@@ -34323,7 +34993,7 @@
       </w:pPr>
     </w:lvl>
   </w:abstractNum>
-  <w:abstractNum w:abstractNumId="2">
+  <w:abstractNum w:abstractNumId="3">
     <w:nsid w:val="0B2123A1"/>
     <w:multiLevelType w:val="hybridMultilevel"/>
     <w:tmpl w:val="F9444A70"/>
@@ -34412,7 +35082,7 @@
       </w:pPr>
     </w:lvl>
   </w:abstractNum>
-  <w:abstractNum w:abstractNumId="3">
+  <w:abstractNum w:abstractNumId="4">
     <w:nsid w:val="135E20A4"/>
     <w:multiLevelType w:val="hybridMultilevel"/>
     <w:tmpl w:val="F9444A70"/>
@@ -34501,7 +35171,7 @@
       </w:pPr>
     </w:lvl>
   </w:abstractNum>
-  <w:abstractNum w:abstractNumId="4">
+  <w:abstractNum w:abstractNumId="5">
     <w:nsid w:val="1C31396D"/>
     <w:multiLevelType w:val="hybridMultilevel"/>
     <w:tmpl w:val="6F4C4B36"/>
@@ -34614,7 +35284,7 @@
       </w:rPr>
     </w:lvl>
   </w:abstractNum>
-  <w:abstractNum w:abstractNumId="5">
+  <w:abstractNum w:abstractNumId="6">
     <w:nsid w:val="1EBC455B"/>
     <w:multiLevelType w:val="hybridMultilevel"/>
     <w:tmpl w:val="082CC4D4"/>
@@ -34727,7 +35397,7 @@
       </w:rPr>
     </w:lvl>
   </w:abstractNum>
-  <w:abstractNum w:abstractNumId="6">
+  <w:abstractNum w:abstractNumId="7">
     <w:nsid w:val="22A713A0"/>
     <w:multiLevelType w:val="hybridMultilevel"/>
     <w:tmpl w:val="F9444A70"/>
@@ -34816,7 +35486,7 @@
       </w:pPr>
     </w:lvl>
   </w:abstractNum>
-  <w:abstractNum w:abstractNumId="7">
+  <w:abstractNum w:abstractNumId="8">
     <w:nsid w:val="23203E56"/>
     <w:multiLevelType w:val="hybridMultilevel"/>
     <w:tmpl w:val="7D408E3A"/>
@@ -34905,7 +35575,7 @@
       </w:pPr>
     </w:lvl>
   </w:abstractNum>
-  <w:abstractNum w:abstractNumId="8">
+  <w:abstractNum w:abstractNumId="9">
     <w:nsid w:val="23C04777"/>
     <w:multiLevelType w:val="hybridMultilevel"/>
     <w:tmpl w:val="14B82FE4"/>
@@ -34994,7 +35664,7 @@
       </w:pPr>
     </w:lvl>
   </w:abstractNum>
-  <w:abstractNum w:abstractNumId="9">
+  <w:abstractNum w:abstractNumId="10">
     <w:nsid w:val="26BA6772"/>
     <w:multiLevelType w:val="hybridMultilevel"/>
     <w:tmpl w:val="F9444A70"/>
@@ -35083,7 +35753,7 @@
       </w:pPr>
     </w:lvl>
   </w:abstractNum>
-  <w:abstractNum w:abstractNumId="10">
+  <w:abstractNum w:abstractNumId="11">
     <w:nsid w:val="39FC4710"/>
     <w:multiLevelType w:val="hybridMultilevel"/>
     <w:tmpl w:val="F9444A70"/>
@@ -35172,7 +35842,7 @@
       </w:pPr>
     </w:lvl>
   </w:abstractNum>
-  <w:abstractNum w:abstractNumId="11">
+  <w:abstractNum w:abstractNumId="12">
     <w:nsid w:val="3C2D3E94"/>
     <w:multiLevelType w:val="hybridMultilevel"/>
     <w:tmpl w:val="F9444A70"/>
@@ -35261,7 +35931,7 @@
       </w:pPr>
     </w:lvl>
   </w:abstractNum>
-  <w:abstractNum w:abstractNumId="12">
+  <w:abstractNum w:abstractNumId="13">
     <w:nsid w:val="478278D3"/>
     <w:multiLevelType w:val="hybridMultilevel"/>
     <w:tmpl w:val="7D408E3A"/>
@@ -35350,7 +36020,7 @@
       </w:pPr>
     </w:lvl>
   </w:abstractNum>
-  <w:abstractNum w:abstractNumId="13">
+  <w:abstractNum w:abstractNumId="14">
     <w:nsid w:val="58BE3683"/>
     <w:multiLevelType w:val="hybridMultilevel"/>
     <w:tmpl w:val="E466A6C0"/>
@@ -35436,7 +36106,7 @@
       </w:pPr>
     </w:lvl>
   </w:abstractNum>
-  <w:abstractNum w:abstractNumId="14">
+  <w:abstractNum w:abstractNumId="15">
     <w:nsid w:val="5ACA443B"/>
     <w:multiLevelType w:val="hybridMultilevel"/>
     <w:tmpl w:val="96B2BE0C"/>
@@ -35549,7 +36219,7 @@
       </w:rPr>
     </w:lvl>
   </w:abstractNum>
-  <w:abstractNum w:abstractNumId="15">
+  <w:abstractNum w:abstractNumId="16">
     <w:nsid w:val="66907D13"/>
     <w:multiLevelType w:val="hybridMultilevel"/>
     <w:tmpl w:val="7684110E"/>
@@ -35635,7 +36305,7 @@
       </w:pPr>
     </w:lvl>
   </w:abstractNum>
-  <w:abstractNum w:abstractNumId="16">
+  <w:abstractNum w:abstractNumId="17">
     <w:nsid w:val="66DA0C8F"/>
     <w:multiLevelType w:val="hybridMultilevel"/>
     <w:tmpl w:val="06A89E8C"/>
@@ -35721,7 +36391,7 @@
       </w:pPr>
     </w:lvl>
   </w:abstractNum>
-  <w:abstractNum w:abstractNumId="17">
+  <w:abstractNum w:abstractNumId="18">
     <w:nsid w:val="6D925035"/>
     <w:multiLevelType w:val="hybridMultilevel"/>
     <w:tmpl w:val="14B82FE4"/>
@@ -35810,7 +36480,7 @@
       </w:pPr>
     </w:lvl>
   </w:abstractNum>
-  <w:abstractNum w:abstractNumId="18">
+  <w:abstractNum w:abstractNumId="19">
     <w:nsid w:val="6DF63A28"/>
     <w:multiLevelType w:val="hybridMultilevel"/>
     <w:tmpl w:val="14B82FE4"/>
@@ -35899,7 +36569,7 @@
       </w:pPr>
     </w:lvl>
   </w:abstractNum>
-  <w:abstractNum w:abstractNumId="19">
+  <w:abstractNum w:abstractNumId="20">
     <w:nsid w:val="726D12DF"/>
     <w:multiLevelType w:val="hybridMultilevel"/>
     <w:tmpl w:val="14B82FE4"/>
@@ -35988,7 +36658,7 @@
       </w:pPr>
     </w:lvl>
   </w:abstractNum>
-  <w:abstractNum w:abstractNumId="20">
+  <w:abstractNum w:abstractNumId="21">
     <w:nsid w:val="763E76CC"/>
     <w:multiLevelType w:val="hybridMultilevel"/>
     <w:tmpl w:val="7D408E3A"/>
@@ -36077,7 +36747,7 @@
       </w:pPr>
     </w:lvl>
   </w:abstractNum>
-  <w:abstractNum w:abstractNumId="21">
+  <w:abstractNum w:abstractNumId="22">
     <w:nsid w:val="7B763EB9"/>
     <w:multiLevelType w:val="hybridMultilevel"/>
     <w:tmpl w:val="F9AE462A"/>
@@ -36163,7 +36833,7 @@
       </w:pPr>
     </w:lvl>
   </w:abstractNum>
-  <w:abstractNum w:abstractNumId="22">
+  <w:abstractNum w:abstractNumId="23">
     <w:nsid w:val="7DFC6F8D"/>
     <w:multiLevelType w:val="hybridMultilevel"/>
     <w:tmpl w:val="A63AAE70"/>
@@ -36249,74 +36919,169 @@
       </w:pPr>
     </w:lvl>
   </w:abstractNum>
+  <w:abstractNum w:abstractNumId="24">
+    <w:nsid w:val="7F1478C7"/>
+    <w:multiLevelType w:val="hybridMultilevel"/>
+    <w:tmpl w:val="F9444A70"/>
+    <w:lvl w:ilvl="0" w:tplc="2C0A0011">
+      <w:start w:val="1"/>
+      <w:numFmt w:val="decimal"/>
+      <w:lvlText w:val="%1)"/>
+      <w:lvlJc w:val="left"/>
+      <w:pPr>
+        <w:ind w:left="720" w:hanging="360"/>
+      </w:pPr>
+      <w:rPr>
+        <w:rFonts w:hint="default"/>
+      </w:rPr>
+    </w:lvl>
+    <w:lvl w:ilvl="1" w:tplc="2C0A0019" w:tentative="1">
+      <w:start w:val="1"/>
+      <w:numFmt w:val="lowerLetter"/>
+      <w:lvlText w:val="%2."/>
+      <w:lvlJc w:val="left"/>
+      <w:pPr>
+        <w:ind w:left="1440" w:hanging="360"/>
+      </w:pPr>
+    </w:lvl>
+    <w:lvl w:ilvl="2" w:tplc="2C0A001B" w:tentative="1">
+      <w:start w:val="1"/>
+      <w:numFmt w:val="lowerRoman"/>
+      <w:lvlText w:val="%3."/>
+      <w:lvlJc w:val="right"/>
+      <w:pPr>
+        <w:ind w:left="2160" w:hanging="180"/>
+      </w:pPr>
+    </w:lvl>
+    <w:lvl w:ilvl="3" w:tplc="2C0A000F" w:tentative="1">
+      <w:start w:val="1"/>
+      <w:numFmt w:val="decimal"/>
+      <w:lvlText w:val="%4."/>
+      <w:lvlJc w:val="left"/>
+      <w:pPr>
+        <w:ind w:left="2880" w:hanging="360"/>
+      </w:pPr>
+    </w:lvl>
+    <w:lvl w:ilvl="4" w:tplc="2C0A0019" w:tentative="1">
+      <w:start w:val="1"/>
+      <w:numFmt w:val="lowerLetter"/>
+      <w:lvlText w:val="%5."/>
+      <w:lvlJc w:val="left"/>
+      <w:pPr>
+        <w:ind w:left="3600" w:hanging="360"/>
+      </w:pPr>
+    </w:lvl>
+    <w:lvl w:ilvl="5" w:tplc="2C0A001B" w:tentative="1">
+      <w:start w:val="1"/>
+      <w:numFmt w:val="lowerRoman"/>
+      <w:lvlText w:val="%6."/>
+      <w:lvlJc w:val="right"/>
+      <w:pPr>
+        <w:ind w:left="4320" w:hanging="180"/>
+      </w:pPr>
+    </w:lvl>
+    <w:lvl w:ilvl="6" w:tplc="2C0A000F" w:tentative="1">
+      <w:start w:val="1"/>
+      <w:numFmt w:val="decimal"/>
+      <w:lvlText w:val="%7."/>
+      <w:lvlJc w:val="left"/>
+      <w:pPr>
+        <w:ind w:left="5040" w:hanging="360"/>
+      </w:pPr>
+    </w:lvl>
+    <w:lvl w:ilvl="7" w:tplc="2C0A0019" w:tentative="1">
+      <w:start w:val="1"/>
+      <w:numFmt w:val="lowerLetter"/>
+      <w:lvlText w:val="%8."/>
+      <w:lvlJc w:val="left"/>
+      <w:pPr>
+        <w:ind w:left="5760" w:hanging="360"/>
+      </w:pPr>
+    </w:lvl>
+    <w:lvl w:ilvl="8" w:tplc="2C0A001B" w:tentative="1">
+      <w:start w:val="1"/>
+      <w:numFmt w:val="lowerRoman"/>
+      <w:lvlText w:val="%9."/>
+      <w:lvlJc w:val="right"/>
+      <w:pPr>
+        <w:ind w:left="6480" w:hanging="180"/>
+      </w:pPr>
+    </w:lvl>
+  </w:abstractNum>
   <w:num w:numId="1">
+    <w:abstractNumId w:val="6"/>
+  </w:num>
+  <w:num w:numId="2">
+    <w:abstractNumId w:val="17"/>
+  </w:num>
+  <w:num w:numId="3">
+    <w:abstractNumId w:val="23"/>
+  </w:num>
+  <w:num w:numId="4">
+    <w:abstractNumId w:val="22"/>
+  </w:num>
+  <w:num w:numId="5">
+    <w:abstractNumId w:val="10"/>
+  </w:num>
+  <w:num w:numId="6">
+    <w:abstractNumId w:val="9"/>
+  </w:num>
+  <w:num w:numId="7">
+    <w:abstractNumId w:val="1"/>
+  </w:num>
+  <w:num w:numId="8">
+    <w:abstractNumId w:val="19"/>
+  </w:num>
+  <w:num w:numId="9">
+    <w:abstractNumId w:val="12"/>
+  </w:num>
+  <w:num w:numId="10">
+    <w:abstractNumId w:val="13"/>
+  </w:num>
+  <w:num w:numId="11">
+    <w:abstractNumId w:val="21"/>
+  </w:num>
+  <w:num w:numId="12">
+    <w:abstractNumId w:val="11"/>
+  </w:num>
+  <w:num w:numId="13">
+    <w:abstractNumId w:val="20"/>
+  </w:num>
+  <w:num w:numId="14">
+    <w:abstractNumId w:val="8"/>
+  </w:num>
+  <w:num w:numId="15">
+    <w:abstractNumId w:val="2"/>
+  </w:num>
+  <w:num w:numId="16">
+    <w:abstractNumId w:val="7"/>
+  </w:num>
+  <w:num w:numId="17">
+    <w:abstractNumId w:val="18"/>
+  </w:num>
+  <w:num w:numId="18">
+    <w:abstractNumId w:val="16"/>
+  </w:num>
+  <w:num w:numId="19">
+    <w:abstractNumId w:val="4"/>
+  </w:num>
+  <w:num w:numId="20">
+    <w:abstractNumId w:val="14"/>
+  </w:num>
+  <w:num w:numId="21">
+    <w:abstractNumId w:val="15"/>
+  </w:num>
+  <w:num w:numId="22">
+    <w:abstractNumId w:val="3"/>
+  </w:num>
+  <w:num w:numId="23">
     <w:abstractNumId w:val="5"/>
   </w:num>
-  <w:num w:numId="2">
-    <w:abstractNumId w:val="16"/>
-  </w:num>
-  <w:num w:numId="3">
-    <w:abstractNumId w:val="22"/>
-  </w:num>
-  <w:num w:numId="4">
-    <w:abstractNumId w:val="21"/>
-  </w:num>
-  <w:num w:numId="5">
-    <w:abstractNumId w:val="9"/>
-  </w:num>
-  <w:num w:numId="6">
-    <w:abstractNumId w:val="8"/>
-  </w:num>
-  <w:num w:numId="7">
+  <w:num w:numId="24">
     <w:abstractNumId w:val="0"/>
   </w:num>
-  <w:num w:numId="8">
-    <w:abstractNumId w:val="18"/>
-  </w:num>
-  <w:num w:numId="9">
-    <w:abstractNumId w:val="11"/>
-  </w:num>
-  <w:num w:numId="10">
-    <w:abstractNumId w:val="12"/>
-  </w:num>
-  <w:num w:numId="11">
-    <w:abstractNumId w:val="20"/>
-  </w:num>
-  <w:num w:numId="12">
-    <w:abstractNumId w:val="10"/>
-  </w:num>
-  <w:num w:numId="13">
-    <w:abstractNumId w:val="19"/>
-  </w:num>
-  <w:num w:numId="14">
-    <w:abstractNumId w:val="7"/>
-  </w:num>
-  <w:num w:numId="15">
-    <w:abstractNumId w:val="1"/>
-  </w:num>
-  <w:num w:numId="16">
-    <w:abstractNumId w:val="6"/>
-  </w:num>
-  <w:num w:numId="17">
-    <w:abstractNumId w:val="17"/>
-  </w:num>
-  <w:num w:numId="18">
-    <w:abstractNumId w:val="15"/>
-  </w:num>
-  <w:num w:numId="19">
-    <w:abstractNumId w:val="3"/>
-  </w:num>
-  <w:num w:numId="20">
-    <w:abstractNumId w:val="13"/>
-  </w:num>
-  <w:num w:numId="21">
-    <w:abstractNumId w:val="14"/>
-  </w:num>
-  <w:num w:numId="22">
-    <w:abstractNumId w:val="2"/>
-  </w:num>
-  <w:num w:numId="23">
-    <w:abstractNumId w:val="4"/>
+  <w:num w:numId="25">
+    <w:abstractNumId w:val="24"/>
   </w:num>
   <w:numIdMacAtCleanup w:val="10"/>
 </w:numbering>
@@ -36532,7 +37297,6 @@
   <w:style w:type="character" w:default="1" w:styleId="DefaultParagraphFont">
     <w:name w:val="Default Paragraph Font"/>
     <w:uiPriority w:val="1"/>
-    <w:semiHidden/>
     <w:unhideWhenUsed/>
   </w:style>
   <w:style w:type="table" w:default="1" w:styleId="TableNormal">
@@ -37055,7 +37819,7 @@
   <a:extraClrSchemeLst/>
   <a:extLst>
     <a:ext uri="{05A4C25C-085E-4340-85A3-A5531E510DB2}">
-      <thm15:themeFamily xmlns:thm15="http://schemas.microsoft.com/office/thememl/2012/main" xmlns="" name="Office Theme" id="{62F939B6-93AF-4DB8-9C6B-D6C7DFDC589F}" vid="{4A3C46E8-61CC-4603-A589-7422A47A8E4A}"/>
+      <thm15:themeFamily xmlns="" xmlns:thm15="http://schemas.microsoft.com/office/thememl/2012/main" name="Office Theme" id="{62F939B6-93AF-4DB8-9C6B-D6C7DFDC589F}" vid="{4A3C46E8-61CC-4603-A589-7422A47A8E4A}"/>
     </a:ext>
   </a:extLst>
 </a:theme>
@@ -37066,7 +37830,7 @@
 </file>
 
 <file path=customXml/itemProps1.xml><?xml version="1.0" encoding="utf-8"?>
-<ds:datastoreItem xmlns:ds="http://schemas.openxmlformats.org/officeDocument/2006/customXml" ds:itemID="{8A90DF63-7897-427B-A3F8-118B7A21DBE4}">
+<ds:datastoreItem xmlns:ds="http://schemas.openxmlformats.org/officeDocument/2006/customXml" ds:itemID="{45F54F15-4F45-4DB7-A627-BB462196AA8A}">
   <ds:schemaRefs>
     <ds:schemaRef ds:uri="http://schemas.openxmlformats.org/officeDocument/2006/bibliography"/>
   </ds:schemaRefs>

</xml_diff>

<commit_message>
tp2: ej 7 terminado
</commit_message>
<xml_diff>
--- a/tp2-stocks/Resolucion.docx
+++ b/tp2-stocks/Resolucion.docx
@@ -1235,7 +1235,7 @@
             </w:rPr>
             <w:fldChar w:fldCharType="separate"/>
           </w:r>
-          <w:hyperlink w:anchor="_Toc401189809" w:history="1">
+          <w:hyperlink w:anchor="_Toc401193116" w:history="1">
             <w:r>
               <w:rPr>
                 <w:rStyle w:val="Hyperlink"/>
@@ -1264,7 +1264,7 @@
                 <w:noProof/>
                 <w:webHidden/>
               </w:rPr>
-              <w:instrText xml:space="preserve"> PAGEREF _Toc401189809 \h </w:instrText>
+              <w:instrText xml:space="preserve"> PAGEREF _Toc401193116 \h </w:instrText>
             </w:r>
             <w:r>
               <w:rPr>
@@ -1307,7 +1307,7 @@
               <w:lang w:val="es-AR" w:eastAsia="es-AR"/>
             </w:rPr>
           </w:pPr>
-          <w:hyperlink w:anchor="_Toc401189810" w:history="1">
+          <w:hyperlink w:anchor="_Toc401193117" w:history="1">
             <w:r>
               <w:rPr>
                 <w:rStyle w:val="Hyperlink"/>
@@ -1336,7 +1336,7 @@
                 <w:noProof/>
                 <w:webHidden/>
               </w:rPr>
-              <w:instrText xml:space="preserve"> PAGEREF _Toc401189810 \h </w:instrText>
+              <w:instrText xml:space="preserve"> PAGEREF _Toc401193117 \h </w:instrText>
             </w:r>
             <w:r>
               <w:rPr>
@@ -1379,7 +1379,7 @@
               <w:lang w:val="es-AR" w:eastAsia="es-AR"/>
             </w:rPr>
           </w:pPr>
-          <w:hyperlink w:anchor="_Toc401189811" w:history="1">
+          <w:hyperlink w:anchor="_Toc401193118" w:history="1">
             <w:r>
               <w:rPr>
                 <w:rStyle w:val="Hyperlink"/>
@@ -1408,7 +1408,7 @@
                 <w:noProof/>
                 <w:webHidden/>
               </w:rPr>
-              <w:instrText xml:space="preserve"> PAGEREF _Toc401189811 \h </w:instrText>
+              <w:instrText xml:space="preserve"> PAGEREF _Toc401193118 \h </w:instrText>
             </w:r>
             <w:r>
               <w:rPr>
@@ -1451,7 +1451,7 @@
               <w:lang w:val="es-AR" w:eastAsia="es-AR"/>
             </w:rPr>
           </w:pPr>
-          <w:hyperlink w:anchor="_Toc401189812" w:history="1">
+          <w:hyperlink w:anchor="_Toc401193119" w:history="1">
             <w:r>
               <w:rPr>
                 <w:rStyle w:val="Hyperlink"/>
@@ -1480,7 +1480,7 @@
                 <w:noProof/>
                 <w:webHidden/>
               </w:rPr>
-              <w:instrText xml:space="preserve"> PAGEREF _Toc401189812 \h </w:instrText>
+              <w:instrText xml:space="preserve"> PAGEREF _Toc401193119 \h </w:instrText>
             </w:r>
             <w:r>
               <w:rPr>
@@ -1523,7 +1523,7 @@
               <w:lang w:val="es-AR" w:eastAsia="es-AR"/>
             </w:rPr>
           </w:pPr>
-          <w:hyperlink w:anchor="_Toc401189813" w:history="1">
+          <w:hyperlink w:anchor="_Toc401193120" w:history="1">
             <w:r>
               <w:rPr>
                 <w:rStyle w:val="Hyperlink"/>
@@ -1552,7 +1552,7 @@
                 <w:noProof/>
                 <w:webHidden/>
               </w:rPr>
-              <w:instrText xml:space="preserve"> PAGEREF _Toc401189813 \h </w:instrText>
+              <w:instrText xml:space="preserve"> PAGEREF _Toc401193120 \h </w:instrText>
             </w:r>
             <w:r>
               <w:rPr>
@@ -1595,7 +1595,7 @@
               <w:lang w:val="es-AR" w:eastAsia="es-AR"/>
             </w:rPr>
           </w:pPr>
-          <w:hyperlink w:anchor="_Toc401189814" w:history="1">
+          <w:hyperlink w:anchor="_Toc401193121" w:history="1">
             <w:r>
               <w:rPr>
                 <w:rStyle w:val="Hyperlink"/>
@@ -1624,7 +1624,7 @@
                 <w:noProof/>
                 <w:webHidden/>
               </w:rPr>
-              <w:instrText xml:space="preserve"> PAGEREF _Toc401189814 \h </w:instrText>
+              <w:instrText xml:space="preserve"> PAGEREF _Toc401193121 \h </w:instrText>
             </w:r>
             <w:r>
               <w:rPr>
@@ -1667,7 +1667,7 @@
               <w:lang w:val="es-AR" w:eastAsia="es-AR"/>
             </w:rPr>
           </w:pPr>
-          <w:hyperlink w:anchor="_Toc401189815" w:history="1">
+          <w:hyperlink w:anchor="_Toc401193122" w:history="1">
             <w:r>
               <w:rPr>
                 <w:rStyle w:val="Hyperlink"/>
@@ -1696,7 +1696,7 @@
                 <w:noProof/>
                 <w:webHidden/>
               </w:rPr>
-              <w:instrText xml:space="preserve"> PAGEREF _Toc401189815 \h </w:instrText>
+              <w:instrText xml:space="preserve"> PAGEREF _Toc401193122 \h </w:instrText>
             </w:r>
             <w:r>
               <w:rPr>
@@ -1739,7 +1739,7 @@
               <w:lang w:val="es-AR" w:eastAsia="es-AR"/>
             </w:rPr>
           </w:pPr>
-          <w:hyperlink w:anchor="_Toc401189816" w:history="1">
+          <w:hyperlink w:anchor="_Toc401193123" w:history="1">
             <w:r>
               <w:rPr>
                 <w:rStyle w:val="Hyperlink"/>
@@ -1747,25 +1747,7 @@
                 <w:noProof/>
                 <w:lang w:val="es-AR"/>
               </w:rPr>
-              <w:t>Ejerci</w:t>
-            </w:r>
-            <w:r>
-              <w:rPr>
-                <w:rStyle w:val="Hyperlink"/>
-                <w:rFonts w:ascii="Segoe UI" w:hAnsi="Segoe UI" w:cs="Segoe UI"/>
-                <w:noProof/>
-                <w:lang w:val="es-AR"/>
-              </w:rPr>
-              <w:t>c</w:t>
-            </w:r>
-            <w:r>
-              <w:rPr>
-                <w:rStyle w:val="Hyperlink"/>
-                <w:rFonts w:ascii="Segoe UI" w:hAnsi="Segoe UI" w:cs="Segoe UI"/>
-                <w:noProof/>
-                <w:lang w:val="es-AR"/>
-              </w:rPr>
-              <w:t>io N° 9</w:t>
+              <w:t>Ejercicio N° 9</w:t>
             </w:r>
             <w:r>
               <w:rPr>
@@ -1786,7 +1768,7 @@
                 <w:noProof/>
                 <w:webHidden/>
               </w:rPr>
-              <w:instrText xml:space="preserve"> PAGEREF _Toc401189816 \h </w:instrText>
+              <w:instrText xml:space="preserve"> PAGEREF _Toc401193123 \h </w:instrText>
             </w:r>
             <w:r>
               <w:rPr>
@@ -1806,7 +1788,7 @@
                 <w:noProof/>
                 <w:webHidden/>
               </w:rPr>
-              <w:t>23</w:t>
+              <w:t>27</w:t>
             </w:r>
             <w:r>
               <w:rPr>
@@ -1829,7 +1811,7 @@
               <w:lang w:val="es-AR" w:eastAsia="es-AR"/>
             </w:rPr>
           </w:pPr>
-          <w:hyperlink w:anchor="_Toc401189817" w:history="1">
+          <w:hyperlink w:anchor="_Toc401193124" w:history="1">
             <w:r>
               <w:rPr>
                 <w:rStyle w:val="Hyperlink"/>
@@ -1858,7 +1840,7 @@
                 <w:noProof/>
                 <w:webHidden/>
               </w:rPr>
-              <w:instrText xml:space="preserve"> PAGEREF _Toc401189817 \h </w:instrText>
+              <w:instrText xml:space="preserve"> PAGEREF _Toc401193124 \h </w:instrText>
             </w:r>
             <w:r>
               <w:rPr>
@@ -1878,7 +1860,7 @@
                 <w:noProof/>
                 <w:webHidden/>
               </w:rPr>
-              <w:t>26</w:t>
+              <w:t>30</w:t>
             </w:r>
             <w:r>
               <w:rPr>
@@ -1942,7 +1924,7 @@
         </w:rPr>
       </w:pPr>
       <w:bookmarkStart w:id="0" w:name="_Toc398677659"/>
-      <w:bookmarkStart w:id="1" w:name="_Toc401189809"/>
+      <w:bookmarkStart w:id="1" w:name="_Toc401193116"/>
       <w:r>
         <w:rPr>
           <w:rFonts w:ascii="Segoe UI" w:hAnsi="Segoe UI" w:cs="Segoe UI"/>
@@ -4557,7 +4539,7 @@
           <w:lang w:val="es-AR"/>
         </w:rPr>
       </w:pPr>
-      <w:bookmarkStart w:id="2" w:name="_Toc401189810"/>
+      <w:bookmarkStart w:id="2" w:name="_Toc401193117"/>
       <w:r>
         <w:rPr>
           <w:rFonts w:ascii="Segoe UI" w:hAnsi="Segoe UI" w:cs="Segoe UI"/>
@@ -8179,7 +8161,7 @@
           <w:lang w:val="es-AR"/>
         </w:rPr>
       </w:pPr>
-      <w:bookmarkStart w:id="3" w:name="_Toc401189811"/>
+      <w:bookmarkStart w:id="3" w:name="_Toc401193118"/>
       <w:r>
         <w:rPr>
           <w:rFonts w:ascii="Segoe UI" w:hAnsi="Segoe UI" w:cs="Segoe UI"/>
@@ -12533,7 +12515,7 @@
           <w:lang w:val="es-AR"/>
         </w:rPr>
       </w:pPr>
-      <w:bookmarkStart w:id="4" w:name="_Toc401189812"/>
+      <w:bookmarkStart w:id="4" w:name="_Toc401193119"/>
       <w:r>
         <w:rPr>
           <w:rFonts w:ascii="Segoe UI" w:hAnsi="Segoe UI" w:cs="Segoe UI"/>
@@ -15658,7 +15640,7 @@
           <w:lang w:val="es-AR"/>
         </w:rPr>
       </w:pPr>
-      <w:bookmarkStart w:id="5" w:name="_Toc401189813"/>
+      <w:bookmarkStart w:id="5" w:name="_Toc401193120"/>
       <w:r>
         <w:rPr>
           <w:rFonts w:ascii="Segoe UI" w:hAnsi="Segoe UI" w:cs="Segoe UI"/>
@@ -18817,7 +18799,7 @@
       </w:pPr>
       <w:bookmarkStart w:id="6" w:name="_Toc401181279"/>
       <w:bookmarkStart w:id="7" w:name="_Toc401189062"/>
-      <w:bookmarkStart w:id="8" w:name="_Toc401189814"/>
+      <w:bookmarkStart w:id="8" w:name="_Toc401193121"/>
       <w:r>
         <w:rPr>
           <w:rFonts w:ascii="Segoe UI" w:hAnsi="Segoe UI" w:cs="Segoe UI"/>
@@ -23260,7 +23242,7 @@
           <w:lang w:val="es-AR"/>
         </w:rPr>
       </w:pPr>
-      <w:bookmarkStart w:id="9" w:name="_Toc401189815"/>
+      <w:bookmarkStart w:id="9" w:name="_Toc401193122"/>
       <w:r>
         <w:rPr>
           <w:rFonts w:ascii="Segoe UI" w:hAnsi="Segoe UI" w:cs="Segoe UI"/>
@@ -23682,6 +23664,35 @@
           <w:lang w:val="es-AR"/>
         </w:rPr>
       </w:pPr>
+      <w:r>
+        <w:rPr>
+          <w:rFonts w:ascii="Segoe UI" w:hAnsi="Segoe UI" w:cs="Segoe UI"/>
+          <w:sz w:val="24"/>
+          <w:szCs w:val="24"/>
+          <w:lang w:val="es-AR"/>
+        </w:rPr>
+        <w:t xml:space="preserve">Planteo </w:t>
+      </w:r>
+      <w:proofErr w:type="gramStart"/>
+      <w:r>
+        <w:rPr>
+          <w:rFonts w:ascii="Segoe UI" w:hAnsi="Segoe UI" w:cs="Segoe UI"/>
+          <w:sz w:val="24"/>
+          <w:szCs w:val="24"/>
+          <w:lang w:val="es-AR"/>
+        </w:rPr>
+        <w:t>los q óptimos</w:t>
+      </w:r>
+      <w:proofErr w:type="gramEnd"/>
+      <w:r>
+        <w:rPr>
+          <w:rFonts w:ascii="Segoe UI" w:hAnsi="Segoe UI" w:cs="Segoe UI"/>
+          <w:sz w:val="24"/>
+          <w:szCs w:val="24"/>
+          <w:lang w:val="es-AR"/>
+        </w:rPr>
+        <w:t xml:space="preserve"> y los CTE:</w:t>
+      </w:r>
     </w:p>
     <w:p>
       <w:pPr>
@@ -23710,6 +23721,4260 @@
           <w:lang w:val="es-AR"/>
         </w:rPr>
       </w:pPr>
+      <m:oMathPara>
+        <m:oMath>
+          <m:sSub>
+            <m:sSubPr>
+              <m:ctrlPr>
+                <w:rPr>
+                  <w:rFonts w:ascii="Cambria Math" w:hAnsi="Segoe UI" w:cs="Segoe UI"/>
+                  <w:i/>
+                  <w:sz w:val="24"/>
+                  <w:szCs w:val="24"/>
+                  <w:lang w:val="es-AR"/>
+                </w:rPr>
+              </m:ctrlPr>
+            </m:sSubPr>
+            <m:e>
+              <m:r>
+                <w:rPr>
+                  <w:rFonts w:ascii="Cambria Math" w:hAnsi="Segoe UI" w:cs="Segoe UI"/>
+                  <w:sz w:val="24"/>
+                  <w:szCs w:val="24"/>
+                  <w:lang w:val="es-AR"/>
+                </w:rPr>
+                <m:t>q</m:t>
+              </m:r>
+            </m:e>
+            <m:sub>
+              <m:sSub>
+                <m:sSubPr>
+                  <m:ctrlPr>
+                    <w:rPr>
+                      <w:rFonts w:ascii="Cambria Math" w:hAnsi="Segoe UI" w:cs="Segoe UI"/>
+                      <w:i/>
+                      <w:sz w:val="24"/>
+                      <w:szCs w:val="24"/>
+                      <w:lang w:val="es-AR"/>
+                    </w:rPr>
+                  </m:ctrlPr>
+                </m:sSubPr>
+                <m:e>
+                  <m:r>
+                    <w:rPr>
+                      <w:rFonts w:ascii="Cambria Math" w:hAnsi="Segoe UI" w:cs="Segoe UI"/>
+                      <w:sz w:val="24"/>
+                      <w:szCs w:val="24"/>
+                      <w:lang w:val="es-AR"/>
+                    </w:rPr>
+                    <m:t>0</m:t>
+                  </m:r>
+                </m:e>
+                <m:sub>
+                  <m:r>
+                    <w:rPr>
+                      <w:rFonts w:ascii="Cambria Math" w:hAnsi="Segoe UI" w:cs="Segoe UI"/>
+                      <w:sz w:val="24"/>
+                      <w:szCs w:val="24"/>
+                      <w:lang w:val="es-AR"/>
+                    </w:rPr>
+                    <m:t>1</m:t>
+                  </m:r>
+                </m:sub>
+              </m:sSub>
+            </m:sub>
+          </m:sSub>
+          <m:r>
+            <w:rPr>
+              <w:rFonts w:ascii="Cambria Math" w:hAnsi="Segoe UI" w:cs="Segoe UI"/>
+              <w:sz w:val="24"/>
+              <w:szCs w:val="24"/>
+              <w:lang w:val="es-AR"/>
+            </w:rPr>
+            <m:t>=</m:t>
+          </m:r>
+          <m:rad>
+            <m:radPr>
+              <m:degHide m:val="on"/>
+              <m:ctrlPr>
+                <w:rPr>
+                  <w:rFonts w:ascii="Cambria Math" w:eastAsia="Calibri" w:hAnsi="Cambria Math" w:cs="Segoe UI"/>
+                  <w:i/>
+                  <w:sz w:val="24"/>
+                  <w:szCs w:val="24"/>
+                  <w:lang w:val="es-AR"/>
+                </w:rPr>
+              </m:ctrlPr>
+            </m:radPr>
+            <m:deg/>
+            <m:e>
+              <m:f>
+                <m:fPr>
+                  <m:ctrlPr>
+                    <w:rPr>
+                      <w:rFonts w:ascii="Cambria Math" w:eastAsia="Calibri" w:hAnsi="Cambria Math" w:cs="Segoe UI"/>
+                      <w:i/>
+                      <w:sz w:val="24"/>
+                      <w:szCs w:val="24"/>
+                      <w:lang w:val="es-AR"/>
+                    </w:rPr>
+                  </m:ctrlPr>
+                </m:fPr>
+                <m:num>
+                  <m:r>
+                    <w:rPr>
+                      <w:rFonts w:ascii="Cambria Math" w:eastAsia="Calibri" w:hAnsi="Cambria Math" w:cs="Segoe UI"/>
+                      <w:sz w:val="24"/>
+                      <w:szCs w:val="24"/>
+                      <w:lang w:val="es-AR"/>
+                    </w:rPr>
+                    <m:t>2*k*d</m:t>
+                  </m:r>
+                </m:num>
+                <m:den>
+                  <m:r>
+                    <w:rPr>
+                      <w:rFonts w:ascii="Cambria Math" w:eastAsia="Calibri" w:hAnsi="Cambria Math" w:cs="Segoe UI"/>
+                      <w:sz w:val="24"/>
+                      <w:szCs w:val="24"/>
+                      <w:lang w:val="es-AR"/>
+                    </w:rPr>
+                    <m:t>T*</m:t>
+                  </m:r>
+                  <m:sSub>
+                    <m:sSubPr>
+                      <m:ctrlPr>
+                        <w:rPr>
+                          <w:rFonts w:ascii="Cambria Math" w:eastAsia="Calibri" w:hAnsi="Cambria Math" w:cs="Segoe UI"/>
+                          <w:i/>
+                          <w:sz w:val="24"/>
+                          <w:szCs w:val="24"/>
+                          <w:lang w:val="es-AR"/>
+                        </w:rPr>
+                      </m:ctrlPr>
+                    </m:sSubPr>
+                    <m:e>
+                      <m:r>
+                        <w:rPr>
+                          <w:rFonts w:ascii="Cambria Math" w:eastAsia="Calibri" w:hAnsi="Cambria Math" w:cs="Segoe UI"/>
+                          <w:sz w:val="24"/>
+                          <w:szCs w:val="24"/>
+                          <w:lang w:val="es-AR"/>
+                        </w:rPr>
+                        <m:t>C</m:t>
+                      </m:r>
+                    </m:e>
+                    <m:sub>
+                      <m:r>
+                        <w:rPr>
+                          <w:rFonts w:ascii="Cambria Math" w:eastAsia="Calibri" w:hAnsi="Cambria Math" w:cs="Segoe UI"/>
+                          <w:sz w:val="24"/>
+                          <w:szCs w:val="24"/>
+                          <w:lang w:val="es-AR"/>
+                        </w:rPr>
+                        <m:t>1</m:t>
+                      </m:r>
+                    </m:sub>
+                  </m:sSub>
+                </m:den>
+              </m:f>
+            </m:e>
+          </m:rad>
+        </m:oMath>
+      </m:oMathPara>
+    </w:p>
+    <w:p>
+      <w:pPr>
+        <w:autoSpaceDE w:val="0"/>
+        <w:autoSpaceDN w:val="0"/>
+        <w:adjustRightInd w:val="0"/>
+        <w:spacing w:after="0" w:line="240" w:lineRule="auto"/>
+        <w:rPr>
+          <w:rFonts w:ascii="Segoe UI" w:hAnsi="Segoe UI" w:cs="Segoe UI"/>
+          <w:sz w:val="24"/>
+          <w:szCs w:val="24"/>
+          <w:lang w:val="es-AR"/>
+        </w:rPr>
+      </w:pPr>
+    </w:p>
+    <w:p>
+      <w:pPr>
+        <w:autoSpaceDE w:val="0"/>
+        <w:autoSpaceDN w:val="0"/>
+        <w:adjustRightInd w:val="0"/>
+        <w:spacing w:after="0" w:line="240" w:lineRule="auto"/>
+        <w:rPr>
+          <w:rFonts w:ascii="Segoe UI" w:hAnsi="Segoe UI" w:cs="Segoe UI"/>
+          <w:sz w:val="24"/>
+          <w:szCs w:val="24"/>
+          <w:lang w:val="es-AR"/>
+        </w:rPr>
+      </w:pPr>
+      <m:oMathPara>
+        <m:oMath>
+          <m:sSub>
+            <m:sSubPr>
+              <m:ctrlPr>
+                <w:rPr>
+                  <w:rFonts w:ascii="Cambria Math" w:hAnsi="Segoe UI" w:cs="Segoe UI"/>
+                  <w:i/>
+                  <w:sz w:val="24"/>
+                  <w:szCs w:val="24"/>
+                  <w:lang w:val="es-AR"/>
+                </w:rPr>
+              </m:ctrlPr>
+            </m:sSubPr>
+            <m:e>
+              <m:r>
+                <w:rPr>
+                  <w:rFonts w:ascii="Cambria Math" w:hAnsi="Segoe UI" w:cs="Segoe UI"/>
+                  <w:sz w:val="24"/>
+                  <w:szCs w:val="24"/>
+                  <w:lang w:val="es-AR"/>
+                </w:rPr>
+                <m:t>q</m:t>
+              </m:r>
+            </m:e>
+            <m:sub>
+              <m:sSub>
+                <m:sSubPr>
+                  <m:ctrlPr>
+                    <w:rPr>
+                      <w:rFonts w:ascii="Cambria Math" w:hAnsi="Segoe UI" w:cs="Segoe UI"/>
+                      <w:i/>
+                      <w:sz w:val="24"/>
+                      <w:szCs w:val="24"/>
+                      <w:lang w:val="es-AR"/>
+                    </w:rPr>
+                  </m:ctrlPr>
+                </m:sSubPr>
+                <m:e>
+                  <m:r>
+                    <w:rPr>
+                      <w:rFonts w:ascii="Cambria Math" w:hAnsi="Segoe UI" w:cs="Segoe UI"/>
+                      <w:sz w:val="24"/>
+                      <w:szCs w:val="24"/>
+                      <w:lang w:val="es-AR"/>
+                    </w:rPr>
+                    <m:t>0</m:t>
+                  </m:r>
+                </m:e>
+                <m:sub>
+                  <m:r>
+                    <w:rPr>
+                      <w:rFonts w:ascii="Cambria Math" w:hAnsi="Segoe UI" w:cs="Segoe UI"/>
+                      <w:sz w:val="24"/>
+                      <w:szCs w:val="24"/>
+                      <w:lang w:val="es-AR"/>
+                    </w:rPr>
+                    <m:t>2</m:t>
+                  </m:r>
+                </m:sub>
+              </m:sSub>
+            </m:sub>
+          </m:sSub>
+          <m:r>
+            <w:rPr>
+              <w:rFonts w:ascii="Cambria Math" w:hAnsi="Segoe UI" w:cs="Segoe UI"/>
+              <w:sz w:val="24"/>
+              <w:szCs w:val="24"/>
+              <w:lang w:val="es-AR"/>
+            </w:rPr>
+            <m:t>=</m:t>
+          </m:r>
+          <m:rad>
+            <m:radPr>
+              <m:degHide m:val="on"/>
+              <m:ctrlPr>
+                <w:rPr>
+                  <w:rFonts w:ascii="Cambria Math" w:eastAsia="Calibri" w:hAnsi="Cambria Math" w:cs="Segoe UI"/>
+                  <w:i/>
+                  <w:sz w:val="24"/>
+                  <w:szCs w:val="24"/>
+                  <w:lang w:val="es-AR"/>
+                </w:rPr>
+              </m:ctrlPr>
+            </m:radPr>
+            <m:deg/>
+            <m:e>
+              <m:f>
+                <m:fPr>
+                  <m:ctrlPr>
+                    <w:rPr>
+                      <w:rFonts w:ascii="Cambria Math" w:eastAsia="Calibri" w:hAnsi="Cambria Math" w:cs="Segoe UI"/>
+                      <w:i/>
+                      <w:sz w:val="24"/>
+                      <w:szCs w:val="24"/>
+                      <w:lang w:val="es-AR"/>
+                    </w:rPr>
+                  </m:ctrlPr>
+                </m:fPr>
+                <m:num>
+                  <m:r>
+                    <w:rPr>
+                      <w:rFonts w:ascii="Cambria Math" w:eastAsia="Calibri" w:hAnsi="Cambria Math" w:cs="Segoe UI"/>
+                      <w:sz w:val="24"/>
+                      <w:szCs w:val="24"/>
+                      <w:lang w:val="es-AR"/>
+                    </w:rPr>
+                    <m:t>2*k*d</m:t>
+                  </m:r>
+                </m:num>
+                <m:den>
+                  <m:r>
+                    <w:rPr>
+                      <w:rFonts w:ascii="Cambria Math" w:eastAsia="Calibri" w:hAnsi="Cambria Math" w:cs="Segoe UI"/>
+                      <w:sz w:val="24"/>
+                      <w:szCs w:val="24"/>
+                      <w:lang w:val="es-AR"/>
+                    </w:rPr>
+                    <m:t>T*</m:t>
+                  </m:r>
+                  <m:sSub>
+                    <m:sSubPr>
+                      <m:ctrlPr>
+                        <w:rPr>
+                          <w:rFonts w:ascii="Cambria Math" w:eastAsia="Calibri" w:hAnsi="Cambria Math" w:cs="Segoe UI"/>
+                          <w:i/>
+                          <w:sz w:val="24"/>
+                          <w:szCs w:val="24"/>
+                          <w:lang w:val="es-AR"/>
+                        </w:rPr>
+                      </m:ctrlPr>
+                    </m:sSubPr>
+                    <m:e>
+                      <m:r>
+                        <w:rPr>
+                          <w:rFonts w:ascii="Cambria Math" w:eastAsia="Calibri" w:hAnsi="Cambria Math" w:cs="Segoe UI"/>
+                          <w:sz w:val="24"/>
+                          <w:szCs w:val="24"/>
+                          <w:lang w:val="es-AR"/>
+                        </w:rPr>
+                        <m:t>C</m:t>
+                      </m:r>
+                    </m:e>
+                    <m:sub>
+                      <m:r>
+                        <w:rPr>
+                          <w:rFonts w:ascii="Cambria Math" w:eastAsia="Calibri" w:hAnsi="Cambria Math" w:cs="Segoe UI"/>
+                          <w:sz w:val="24"/>
+                          <w:szCs w:val="24"/>
+                          <w:lang w:val="es-AR"/>
+                        </w:rPr>
+                        <m:t>2</m:t>
+                      </m:r>
+                    </m:sub>
+                  </m:sSub>
+                </m:den>
+              </m:f>
+            </m:e>
+          </m:rad>
+        </m:oMath>
+      </m:oMathPara>
+    </w:p>
+    <w:p>
+      <w:pPr>
+        <w:autoSpaceDE w:val="0"/>
+        <w:autoSpaceDN w:val="0"/>
+        <w:adjustRightInd w:val="0"/>
+        <w:spacing w:after="0" w:line="240" w:lineRule="auto"/>
+        <w:rPr>
+          <w:rFonts w:ascii="Segoe UI" w:hAnsi="Segoe UI" w:cs="Segoe UI"/>
+          <w:sz w:val="24"/>
+          <w:szCs w:val="24"/>
+          <w:lang w:val="es-AR"/>
+        </w:rPr>
+      </w:pPr>
+    </w:p>
+    <w:p>
+      <w:pPr>
+        <w:autoSpaceDE w:val="0"/>
+        <w:autoSpaceDN w:val="0"/>
+        <w:adjustRightInd w:val="0"/>
+        <w:spacing w:after="0" w:line="240" w:lineRule="auto"/>
+        <w:rPr>
+          <w:rFonts w:ascii="Segoe UI" w:hAnsi="Segoe UI" w:cs="Segoe UI"/>
+          <w:sz w:val="24"/>
+          <w:szCs w:val="24"/>
+          <w:lang w:val="es-AR"/>
+        </w:rPr>
+      </w:pPr>
+      <m:oMathPara>
+        <m:oMath>
+          <m:sSub>
+            <m:sSubPr>
+              <m:ctrlPr>
+                <w:rPr>
+                  <w:rFonts w:ascii="Cambria Math" w:hAnsi="Segoe UI" w:cs="Segoe UI"/>
+                  <w:i/>
+                  <w:sz w:val="24"/>
+                  <w:szCs w:val="24"/>
+                  <w:lang w:val="es-AR"/>
+                </w:rPr>
+              </m:ctrlPr>
+            </m:sSubPr>
+            <m:e>
+              <m:r>
+                <w:rPr>
+                  <w:rFonts w:ascii="Cambria Math" w:hAnsi="Segoe UI" w:cs="Segoe UI"/>
+                  <w:sz w:val="24"/>
+                  <w:szCs w:val="24"/>
+                  <w:lang w:val="es-AR"/>
+                </w:rPr>
+                <m:t>q</m:t>
+              </m:r>
+            </m:e>
+            <m:sub>
+              <m:sSub>
+                <m:sSubPr>
+                  <m:ctrlPr>
+                    <w:rPr>
+                      <w:rFonts w:ascii="Cambria Math" w:hAnsi="Segoe UI" w:cs="Segoe UI"/>
+                      <w:i/>
+                      <w:sz w:val="24"/>
+                      <w:szCs w:val="24"/>
+                      <w:lang w:val="es-AR"/>
+                    </w:rPr>
+                  </m:ctrlPr>
+                </m:sSubPr>
+                <m:e>
+                  <m:r>
+                    <w:rPr>
+                      <w:rFonts w:ascii="Cambria Math" w:hAnsi="Segoe UI" w:cs="Segoe UI"/>
+                      <w:sz w:val="24"/>
+                      <w:szCs w:val="24"/>
+                      <w:lang w:val="es-AR"/>
+                    </w:rPr>
+                    <m:t>0</m:t>
+                  </m:r>
+                </m:e>
+                <m:sub>
+                  <m:r>
+                    <w:rPr>
+                      <w:rFonts w:ascii="Cambria Math" w:hAnsi="Segoe UI" w:cs="Segoe UI"/>
+                      <w:sz w:val="24"/>
+                      <w:szCs w:val="24"/>
+                      <w:lang w:val="es-AR"/>
+                    </w:rPr>
+                    <m:t>3</m:t>
+                  </m:r>
+                </m:sub>
+              </m:sSub>
+            </m:sub>
+          </m:sSub>
+          <m:r>
+            <w:rPr>
+              <w:rFonts w:ascii="Cambria Math" w:hAnsi="Segoe UI" w:cs="Segoe UI"/>
+              <w:sz w:val="24"/>
+              <w:szCs w:val="24"/>
+              <w:lang w:val="es-AR"/>
+            </w:rPr>
+            <m:t>=</m:t>
+          </m:r>
+          <m:rad>
+            <m:radPr>
+              <m:degHide m:val="on"/>
+              <m:ctrlPr>
+                <w:rPr>
+                  <w:rFonts w:ascii="Cambria Math" w:eastAsia="Calibri" w:hAnsi="Cambria Math" w:cs="Segoe UI"/>
+                  <w:i/>
+                  <w:sz w:val="24"/>
+                  <w:szCs w:val="24"/>
+                  <w:lang w:val="es-AR"/>
+                </w:rPr>
+              </m:ctrlPr>
+            </m:radPr>
+            <m:deg/>
+            <m:e>
+              <m:f>
+                <m:fPr>
+                  <m:ctrlPr>
+                    <w:rPr>
+                      <w:rFonts w:ascii="Cambria Math" w:eastAsia="Calibri" w:hAnsi="Cambria Math" w:cs="Segoe UI"/>
+                      <w:i/>
+                      <w:sz w:val="24"/>
+                      <w:szCs w:val="24"/>
+                      <w:lang w:val="es-AR"/>
+                    </w:rPr>
+                  </m:ctrlPr>
+                </m:fPr>
+                <m:num>
+                  <m:r>
+                    <w:rPr>
+                      <w:rFonts w:ascii="Cambria Math" w:eastAsia="Calibri" w:hAnsi="Cambria Math" w:cs="Segoe UI"/>
+                      <w:sz w:val="24"/>
+                      <w:szCs w:val="24"/>
+                      <w:lang w:val="es-AR"/>
+                    </w:rPr>
+                    <m:t>2*k*d</m:t>
+                  </m:r>
+                </m:num>
+                <m:den>
+                  <m:r>
+                    <w:rPr>
+                      <w:rFonts w:ascii="Cambria Math" w:eastAsia="Calibri" w:hAnsi="Cambria Math" w:cs="Segoe UI"/>
+                      <w:sz w:val="24"/>
+                      <w:szCs w:val="24"/>
+                      <w:lang w:val="es-AR"/>
+                    </w:rPr>
+                    <m:t>T*</m:t>
+                  </m:r>
+                  <m:sSub>
+                    <m:sSubPr>
+                      <m:ctrlPr>
+                        <w:rPr>
+                          <w:rFonts w:ascii="Cambria Math" w:eastAsia="Calibri" w:hAnsi="Cambria Math" w:cs="Segoe UI"/>
+                          <w:i/>
+                          <w:sz w:val="24"/>
+                          <w:szCs w:val="24"/>
+                          <w:lang w:val="es-AR"/>
+                        </w:rPr>
+                      </m:ctrlPr>
+                    </m:sSubPr>
+                    <m:e>
+                      <m:r>
+                        <w:rPr>
+                          <w:rFonts w:ascii="Cambria Math" w:eastAsia="Calibri" w:hAnsi="Cambria Math" w:cs="Segoe UI"/>
+                          <w:sz w:val="24"/>
+                          <w:szCs w:val="24"/>
+                          <w:lang w:val="es-AR"/>
+                        </w:rPr>
+                        <m:t>C</m:t>
+                      </m:r>
+                    </m:e>
+                    <m:sub>
+                      <m:r>
+                        <w:rPr>
+                          <w:rFonts w:ascii="Cambria Math" w:eastAsia="Calibri" w:hAnsi="Cambria Math" w:cs="Segoe UI"/>
+                          <w:sz w:val="24"/>
+                          <w:szCs w:val="24"/>
+                          <w:lang w:val="es-AR"/>
+                        </w:rPr>
+                        <m:t>3</m:t>
+                      </m:r>
+                    </m:sub>
+                  </m:sSub>
+                </m:den>
+              </m:f>
+            </m:e>
+          </m:rad>
+        </m:oMath>
+      </m:oMathPara>
+    </w:p>
+    <w:p>
+      <w:pPr>
+        <w:autoSpaceDE w:val="0"/>
+        <w:autoSpaceDN w:val="0"/>
+        <w:adjustRightInd w:val="0"/>
+        <w:spacing w:after="0" w:line="240" w:lineRule="auto"/>
+        <w:rPr>
+          <w:rFonts w:ascii="Segoe UI" w:hAnsi="Segoe UI" w:cs="Segoe UI"/>
+          <w:sz w:val="24"/>
+          <w:szCs w:val="24"/>
+          <w:lang w:val="es-AR"/>
+        </w:rPr>
+      </w:pPr>
+    </w:p>
+    <w:p>
+      <w:pPr>
+        <w:autoSpaceDE w:val="0"/>
+        <w:autoSpaceDN w:val="0"/>
+        <w:adjustRightInd w:val="0"/>
+        <w:spacing w:after="0" w:line="240" w:lineRule="auto"/>
+        <w:rPr>
+          <w:rFonts w:ascii="Segoe UI" w:hAnsi="Segoe UI" w:cs="Segoe UI"/>
+          <w:sz w:val="24"/>
+          <w:szCs w:val="24"/>
+          <w:lang w:val="es-AR"/>
+        </w:rPr>
+      </w:pPr>
+      <m:oMathPara>
+        <m:oMath>
+          <m:sSub>
+            <m:sSubPr>
+              <m:ctrlPr>
+                <w:rPr>
+                  <w:rFonts w:ascii="Cambria Math" w:hAnsi="Segoe UI" w:cs="Segoe UI"/>
+                  <w:i/>
+                  <w:sz w:val="24"/>
+                  <w:szCs w:val="24"/>
+                  <w:lang w:val="es-AR"/>
+                </w:rPr>
+              </m:ctrlPr>
+            </m:sSubPr>
+            <m:e>
+              <m:r>
+                <w:rPr>
+                  <w:rFonts w:ascii="Cambria Math" w:hAnsi="Segoe UI" w:cs="Segoe UI"/>
+                  <w:sz w:val="24"/>
+                  <w:szCs w:val="24"/>
+                  <w:lang w:val="es-AR"/>
+                </w:rPr>
+                <m:t>CTE</m:t>
+              </m:r>
+            </m:e>
+            <m:sub>
+              <m:sSub>
+                <m:sSubPr>
+                  <m:ctrlPr>
+                    <w:rPr>
+                      <w:rFonts w:ascii="Cambria Math" w:hAnsi="Segoe UI" w:cs="Segoe UI"/>
+                      <w:i/>
+                      <w:sz w:val="24"/>
+                      <w:szCs w:val="24"/>
+                      <w:lang w:val="es-AR"/>
+                    </w:rPr>
+                  </m:ctrlPr>
+                </m:sSubPr>
+                <m:e>
+                  <m:r>
+                    <w:rPr>
+                      <w:rFonts w:ascii="Cambria Math" w:hAnsi="Segoe UI" w:cs="Segoe UI"/>
+                      <w:sz w:val="24"/>
+                      <w:szCs w:val="24"/>
+                      <w:lang w:val="es-AR"/>
+                    </w:rPr>
+                    <m:t>0</m:t>
+                  </m:r>
+                </m:e>
+                <m:sub>
+                  <m:r>
+                    <w:rPr>
+                      <w:rFonts w:ascii="Cambria Math" w:hAnsi="Segoe UI" w:cs="Segoe UI"/>
+                      <w:sz w:val="24"/>
+                      <w:szCs w:val="24"/>
+                      <w:lang w:val="es-AR"/>
+                    </w:rPr>
+                    <m:t>1</m:t>
+                  </m:r>
+                </m:sub>
+              </m:sSub>
+            </m:sub>
+          </m:sSub>
+          <m:r>
+            <w:rPr>
+              <w:rFonts w:ascii="Cambria Math" w:hAnsi="Segoe UI" w:cs="Segoe UI"/>
+              <w:sz w:val="24"/>
+              <w:szCs w:val="24"/>
+              <w:lang w:val="es-AR"/>
+            </w:rPr>
+            <m:t>=</m:t>
+          </m:r>
+          <m:sSub>
+            <m:sSubPr>
+              <m:ctrlPr>
+                <w:rPr>
+                  <w:rFonts w:ascii="Cambria Math" w:hAnsi="Segoe UI" w:cs="Segoe UI"/>
+                  <w:i/>
+                  <w:sz w:val="24"/>
+                  <w:szCs w:val="24"/>
+                  <w:lang w:val="es-AR"/>
+                </w:rPr>
+              </m:ctrlPr>
+            </m:sSubPr>
+            <m:e>
+              <m:r>
+                <w:rPr>
+                  <w:rFonts w:ascii="Cambria Math" w:hAnsi="Segoe UI" w:cs="Segoe UI"/>
+                  <w:sz w:val="24"/>
+                  <w:szCs w:val="24"/>
+                  <w:lang w:val="es-AR"/>
+                </w:rPr>
+                <m:t>b</m:t>
+              </m:r>
+            </m:e>
+            <m:sub>
+              <m:r>
+                <w:rPr>
+                  <w:rFonts w:ascii="Cambria Math" w:hAnsi="Segoe UI" w:cs="Segoe UI"/>
+                  <w:sz w:val="24"/>
+                  <w:szCs w:val="24"/>
+                  <w:lang w:val="es-AR"/>
+                </w:rPr>
+                <m:t>1</m:t>
+              </m:r>
+            </m:sub>
+          </m:sSub>
+          <m:r>
+            <w:rPr>
+              <w:rFonts w:ascii="Cambria Math" w:hAnsi="Segoe UI" w:cs="Segoe UI"/>
+              <w:sz w:val="24"/>
+              <w:szCs w:val="24"/>
+              <w:lang w:val="es-AR"/>
+            </w:rPr>
+            <m:t>*</m:t>
+          </m:r>
+          <m:r>
+            <w:rPr>
+              <w:rFonts w:ascii="Cambria Math" w:hAnsi="Segoe UI" w:cs="Segoe UI"/>
+              <w:sz w:val="24"/>
+              <w:szCs w:val="24"/>
+              <w:lang w:val="es-AR"/>
+            </w:rPr>
+            <m:t>D+</m:t>
+          </m:r>
+          <m:rad>
+            <m:radPr>
+              <m:degHide m:val="on"/>
+              <m:ctrlPr>
+                <w:rPr>
+                  <w:rFonts w:ascii="Cambria Math" w:eastAsia="Calibri" w:hAnsi="Cambria Math" w:cs="Segoe UI"/>
+                  <w:i/>
+                  <w:sz w:val="24"/>
+                  <w:szCs w:val="24"/>
+                  <w:lang w:val="es-AR"/>
+                </w:rPr>
+              </m:ctrlPr>
+            </m:radPr>
+            <m:deg/>
+            <m:e>
+              <m:r>
+                <w:rPr>
+                  <w:rFonts w:ascii="Cambria Math" w:eastAsia="Calibri" w:hAnsi="Cambria Math" w:cs="Segoe UI"/>
+                  <w:sz w:val="24"/>
+                  <w:szCs w:val="24"/>
+                  <w:lang w:val="es-AR"/>
+                </w:rPr>
+                <m:t>2*k*d*T*</m:t>
+              </m:r>
+              <m:sSub>
+                <m:sSubPr>
+                  <m:ctrlPr>
+                    <w:rPr>
+                      <w:rFonts w:ascii="Cambria Math" w:eastAsia="Calibri" w:hAnsi="Cambria Math" w:cs="Segoe UI"/>
+                      <w:i/>
+                      <w:sz w:val="24"/>
+                      <w:szCs w:val="24"/>
+                      <w:lang w:val="es-AR"/>
+                    </w:rPr>
+                  </m:ctrlPr>
+                </m:sSubPr>
+                <m:e>
+                  <m:r>
+                    <w:rPr>
+                      <w:rFonts w:ascii="Cambria Math" w:eastAsia="Calibri" w:hAnsi="Cambria Math" w:cs="Segoe UI"/>
+                      <w:sz w:val="24"/>
+                      <w:szCs w:val="24"/>
+                      <w:lang w:val="es-AR"/>
+                    </w:rPr>
+                    <m:t>C</m:t>
+                  </m:r>
+                </m:e>
+                <m:sub>
+                  <m:r>
+                    <w:rPr>
+                      <w:rFonts w:ascii="Cambria Math" w:eastAsia="Calibri" w:hAnsi="Cambria Math" w:cs="Segoe UI"/>
+                      <w:sz w:val="24"/>
+                      <w:szCs w:val="24"/>
+                      <w:lang w:val="es-AR"/>
+                    </w:rPr>
+                    <m:t>1</m:t>
+                  </m:r>
+                </m:sub>
+              </m:sSub>
+            </m:e>
+          </m:rad>
+        </m:oMath>
+      </m:oMathPara>
+    </w:p>
+    <w:p>
+      <w:pPr>
+        <w:autoSpaceDE w:val="0"/>
+        <w:autoSpaceDN w:val="0"/>
+        <w:adjustRightInd w:val="0"/>
+        <w:spacing w:after="0" w:line="240" w:lineRule="auto"/>
+        <w:rPr>
+          <w:rFonts w:ascii="Segoe UI" w:hAnsi="Segoe UI" w:cs="Segoe UI"/>
+          <w:sz w:val="24"/>
+          <w:szCs w:val="24"/>
+          <w:lang w:val="es-AR"/>
+        </w:rPr>
+      </w:pPr>
+    </w:p>
+    <w:p>
+      <w:pPr>
+        <w:autoSpaceDE w:val="0"/>
+        <w:autoSpaceDN w:val="0"/>
+        <w:adjustRightInd w:val="0"/>
+        <w:spacing w:after="0" w:line="240" w:lineRule="auto"/>
+        <w:rPr>
+          <w:rFonts w:ascii="Segoe UI" w:hAnsi="Segoe UI" w:cs="Segoe UI"/>
+          <w:sz w:val="24"/>
+          <w:szCs w:val="24"/>
+          <w:lang w:val="es-AR"/>
+        </w:rPr>
+      </w:pPr>
+      <m:oMathPara>
+        <m:oMath>
+          <m:sSub>
+            <m:sSubPr>
+              <m:ctrlPr>
+                <w:rPr>
+                  <w:rFonts w:ascii="Cambria Math" w:hAnsi="Segoe UI" w:cs="Segoe UI"/>
+                  <w:i/>
+                  <w:sz w:val="24"/>
+                  <w:szCs w:val="24"/>
+                  <w:lang w:val="es-AR"/>
+                </w:rPr>
+              </m:ctrlPr>
+            </m:sSubPr>
+            <m:e>
+              <m:r>
+                <w:rPr>
+                  <w:rFonts w:ascii="Cambria Math" w:hAnsi="Segoe UI" w:cs="Segoe UI"/>
+                  <w:sz w:val="24"/>
+                  <w:szCs w:val="24"/>
+                  <w:lang w:val="es-AR"/>
+                </w:rPr>
+                <m:t>CTE</m:t>
+              </m:r>
+            </m:e>
+            <m:sub>
+              <m:sSub>
+                <m:sSubPr>
+                  <m:ctrlPr>
+                    <w:rPr>
+                      <w:rFonts w:ascii="Cambria Math" w:hAnsi="Segoe UI" w:cs="Segoe UI"/>
+                      <w:i/>
+                      <w:sz w:val="24"/>
+                      <w:szCs w:val="24"/>
+                      <w:lang w:val="es-AR"/>
+                    </w:rPr>
+                  </m:ctrlPr>
+                </m:sSubPr>
+                <m:e>
+                  <m:r>
+                    <w:rPr>
+                      <w:rFonts w:ascii="Cambria Math" w:hAnsi="Segoe UI" w:cs="Segoe UI"/>
+                      <w:sz w:val="24"/>
+                      <w:szCs w:val="24"/>
+                      <w:lang w:val="es-AR"/>
+                    </w:rPr>
+                    <m:t>0</m:t>
+                  </m:r>
+                </m:e>
+                <m:sub>
+                  <m:r>
+                    <w:rPr>
+                      <w:rFonts w:ascii="Cambria Math" w:hAnsi="Segoe UI" w:cs="Segoe UI"/>
+                      <w:sz w:val="24"/>
+                      <w:szCs w:val="24"/>
+                      <w:lang w:val="es-AR"/>
+                    </w:rPr>
+                    <m:t>2</m:t>
+                  </m:r>
+                </m:sub>
+              </m:sSub>
+            </m:sub>
+          </m:sSub>
+          <m:r>
+            <w:rPr>
+              <w:rFonts w:ascii="Cambria Math" w:hAnsi="Segoe UI" w:cs="Segoe UI"/>
+              <w:sz w:val="24"/>
+              <w:szCs w:val="24"/>
+              <w:lang w:val="es-AR"/>
+            </w:rPr>
+            <m:t>=</m:t>
+          </m:r>
+          <m:sSub>
+            <m:sSubPr>
+              <m:ctrlPr>
+                <w:rPr>
+                  <w:rFonts w:ascii="Cambria Math" w:hAnsi="Segoe UI" w:cs="Segoe UI"/>
+                  <w:i/>
+                  <w:sz w:val="24"/>
+                  <w:szCs w:val="24"/>
+                  <w:lang w:val="es-AR"/>
+                </w:rPr>
+              </m:ctrlPr>
+            </m:sSubPr>
+            <m:e>
+              <m:r>
+                <w:rPr>
+                  <w:rFonts w:ascii="Cambria Math" w:hAnsi="Segoe UI" w:cs="Segoe UI"/>
+                  <w:sz w:val="24"/>
+                  <w:szCs w:val="24"/>
+                  <w:lang w:val="es-AR"/>
+                </w:rPr>
+                <m:t>b</m:t>
+              </m:r>
+            </m:e>
+            <m:sub>
+              <m:r>
+                <w:rPr>
+                  <w:rFonts w:ascii="Cambria Math" w:hAnsi="Segoe UI" w:cs="Segoe UI"/>
+                  <w:sz w:val="24"/>
+                  <w:szCs w:val="24"/>
+                  <w:lang w:val="es-AR"/>
+                </w:rPr>
+                <m:t>1</m:t>
+              </m:r>
+            </m:sub>
+          </m:sSub>
+          <m:r>
+            <w:rPr>
+              <w:rFonts w:ascii="Cambria Math" w:hAnsi="Segoe UI" w:cs="Segoe UI"/>
+              <w:sz w:val="24"/>
+              <w:szCs w:val="24"/>
+              <w:lang w:val="es-AR"/>
+            </w:rPr>
+            <m:t>*</m:t>
+          </m:r>
+          <m:r>
+            <w:rPr>
+              <w:rFonts w:ascii="Cambria Math" w:hAnsi="Segoe UI" w:cs="Segoe UI"/>
+              <w:sz w:val="24"/>
+              <w:szCs w:val="24"/>
+              <w:lang w:val="es-AR"/>
+            </w:rPr>
+            <m:t>D+</m:t>
+          </m:r>
+          <m:rad>
+            <m:radPr>
+              <m:degHide m:val="on"/>
+              <m:ctrlPr>
+                <w:rPr>
+                  <w:rFonts w:ascii="Cambria Math" w:eastAsia="Calibri" w:hAnsi="Cambria Math" w:cs="Segoe UI"/>
+                  <w:i/>
+                  <w:sz w:val="24"/>
+                  <w:szCs w:val="24"/>
+                  <w:lang w:val="es-AR"/>
+                </w:rPr>
+              </m:ctrlPr>
+            </m:radPr>
+            <m:deg/>
+            <m:e>
+              <m:r>
+                <w:rPr>
+                  <w:rFonts w:ascii="Cambria Math" w:eastAsia="Calibri" w:hAnsi="Cambria Math" w:cs="Segoe UI"/>
+                  <w:sz w:val="24"/>
+                  <w:szCs w:val="24"/>
+                  <w:lang w:val="es-AR"/>
+                </w:rPr>
+                <m:t>2*k*d*T*</m:t>
+              </m:r>
+              <m:sSub>
+                <m:sSubPr>
+                  <m:ctrlPr>
+                    <w:rPr>
+                      <w:rFonts w:ascii="Cambria Math" w:eastAsia="Calibri" w:hAnsi="Cambria Math" w:cs="Segoe UI"/>
+                      <w:i/>
+                      <w:sz w:val="24"/>
+                      <w:szCs w:val="24"/>
+                      <w:lang w:val="es-AR"/>
+                    </w:rPr>
+                  </m:ctrlPr>
+                </m:sSubPr>
+                <m:e>
+                  <m:r>
+                    <w:rPr>
+                      <w:rFonts w:ascii="Cambria Math" w:eastAsia="Calibri" w:hAnsi="Cambria Math" w:cs="Segoe UI"/>
+                      <w:sz w:val="24"/>
+                      <w:szCs w:val="24"/>
+                      <w:lang w:val="es-AR"/>
+                    </w:rPr>
+                    <m:t>C</m:t>
+                  </m:r>
+                </m:e>
+                <m:sub>
+                  <m:r>
+                    <w:rPr>
+                      <w:rFonts w:ascii="Cambria Math" w:eastAsia="Calibri" w:hAnsi="Cambria Math" w:cs="Segoe UI"/>
+                      <w:sz w:val="24"/>
+                      <w:szCs w:val="24"/>
+                      <w:lang w:val="es-AR"/>
+                    </w:rPr>
+                    <m:t>2</m:t>
+                  </m:r>
+                </m:sub>
+              </m:sSub>
+            </m:e>
+          </m:rad>
+        </m:oMath>
+      </m:oMathPara>
+    </w:p>
+    <w:p>
+      <w:pPr>
+        <w:autoSpaceDE w:val="0"/>
+        <w:autoSpaceDN w:val="0"/>
+        <w:adjustRightInd w:val="0"/>
+        <w:spacing w:after="0" w:line="240" w:lineRule="auto"/>
+        <w:rPr>
+          <w:rFonts w:ascii="Segoe UI" w:hAnsi="Segoe UI" w:cs="Segoe UI"/>
+          <w:sz w:val="24"/>
+          <w:szCs w:val="24"/>
+          <w:lang w:val="es-AR"/>
+        </w:rPr>
+      </w:pPr>
+    </w:p>
+    <w:p>
+      <w:pPr>
+        <w:rPr>
+          <w:rFonts w:ascii="Segoe UI" w:eastAsiaTheme="minorEastAsia" w:hAnsi="Segoe UI" w:cs="Segoe UI"/>
+          <w:sz w:val="24"/>
+          <w:szCs w:val="24"/>
+          <w:lang w:val="es-AR"/>
+        </w:rPr>
+      </w:pPr>
+      <m:oMathPara>
+        <m:oMath>
+          <m:sSub>
+            <m:sSubPr>
+              <m:ctrlPr>
+                <w:rPr>
+                  <w:rFonts w:ascii="Cambria Math" w:hAnsi="Segoe UI" w:cs="Segoe UI"/>
+                  <w:i/>
+                  <w:sz w:val="24"/>
+                  <w:szCs w:val="24"/>
+                  <w:lang w:val="es-AR"/>
+                </w:rPr>
+              </m:ctrlPr>
+            </m:sSubPr>
+            <m:e>
+              <m:r>
+                <w:rPr>
+                  <w:rFonts w:ascii="Cambria Math" w:hAnsi="Segoe UI" w:cs="Segoe UI"/>
+                  <w:sz w:val="24"/>
+                  <w:szCs w:val="24"/>
+                  <w:lang w:val="es-AR"/>
+                </w:rPr>
+                <m:t>CTE</m:t>
+              </m:r>
+            </m:e>
+            <m:sub>
+              <m:sSub>
+                <m:sSubPr>
+                  <m:ctrlPr>
+                    <w:rPr>
+                      <w:rFonts w:ascii="Cambria Math" w:hAnsi="Segoe UI" w:cs="Segoe UI"/>
+                      <w:i/>
+                      <w:sz w:val="24"/>
+                      <w:szCs w:val="24"/>
+                      <w:lang w:val="es-AR"/>
+                    </w:rPr>
+                  </m:ctrlPr>
+                </m:sSubPr>
+                <m:e>
+                  <m:r>
+                    <w:rPr>
+                      <w:rFonts w:ascii="Cambria Math" w:hAnsi="Segoe UI" w:cs="Segoe UI"/>
+                      <w:sz w:val="24"/>
+                      <w:szCs w:val="24"/>
+                      <w:lang w:val="es-AR"/>
+                    </w:rPr>
+                    <m:t>0</m:t>
+                  </m:r>
+                </m:e>
+                <m:sub>
+                  <m:r>
+                    <w:rPr>
+                      <w:rFonts w:ascii="Cambria Math" w:hAnsi="Segoe UI" w:cs="Segoe UI"/>
+                      <w:sz w:val="24"/>
+                      <w:szCs w:val="24"/>
+                      <w:lang w:val="es-AR"/>
+                    </w:rPr>
+                    <m:t>3</m:t>
+                  </m:r>
+                </m:sub>
+              </m:sSub>
+            </m:sub>
+          </m:sSub>
+          <m:r>
+            <w:rPr>
+              <w:rFonts w:ascii="Cambria Math" w:hAnsi="Segoe UI" w:cs="Segoe UI"/>
+              <w:sz w:val="24"/>
+              <w:szCs w:val="24"/>
+              <w:lang w:val="es-AR"/>
+            </w:rPr>
+            <m:t>=</m:t>
+          </m:r>
+          <m:sSub>
+            <m:sSubPr>
+              <m:ctrlPr>
+                <w:rPr>
+                  <w:rFonts w:ascii="Cambria Math" w:hAnsi="Segoe UI" w:cs="Segoe UI"/>
+                  <w:i/>
+                  <w:sz w:val="24"/>
+                  <w:szCs w:val="24"/>
+                  <w:lang w:val="es-AR"/>
+                </w:rPr>
+              </m:ctrlPr>
+            </m:sSubPr>
+            <m:e>
+              <m:r>
+                <w:rPr>
+                  <w:rFonts w:ascii="Cambria Math" w:hAnsi="Segoe UI" w:cs="Segoe UI"/>
+                  <w:sz w:val="24"/>
+                  <w:szCs w:val="24"/>
+                  <w:lang w:val="es-AR"/>
+                </w:rPr>
+                <m:t>b</m:t>
+              </m:r>
+            </m:e>
+            <m:sub>
+              <m:r>
+                <w:rPr>
+                  <w:rFonts w:ascii="Cambria Math" w:hAnsi="Segoe UI" w:cs="Segoe UI"/>
+                  <w:sz w:val="24"/>
+                  <w:szCs w:val="24"/>
+                  <w:lang w:val="es-AR"/>
+                </w:rPr>
+                <m:t>1</m:t>
+              </m:r>
+            </m:sub>
+          </m:sSub>
+          <m:r>
+            <w:rPr>
+              <w:rFonts w:ascii="Cambria Math" w:hAnsi="Segoe UI" w:cs="Segoe UI"/>
+              <w:sz w:val="24"/>
+              <w:szCs w:val="24"/>
+              <w:lang w:val="es-AR"/>
+            </w:rPr>
+            <m:t>*</m:t>
+          </m:r>
+          <m:r>
+            <w:rPr>
+              <w:rFonts w:ascii="Cambria Math" w:hAnsi="Segoe UI" w:cs="Segoe UI"/>
+              <w:sz w:val="24"/>
+              <w:szCs w:val="24"/>
+              <w:lang w:val="es-AR"/>
+            </w:rPr>
+            <m:t>D+</m:t>
+          </m:r>
+          <m:rad>
+            <m:radPr>
+              <m:degHide m:val="on"/>
+              <m:ctrlPr>
+                <w:rPr>
+                  <w:rFonts w:ascii="Cambria Math" w:eastAsia="Calibri" w:hAnsi="Cambria Math" w:cs="Segoe UI"/>
+                  <w:i/>
+                  <w:sz w:val="24"/>
+                  <w:szCs w:val="24"/>
+                  <w:lang w:val="es-AR"/>
+                </w:rPr>
+              </m:ctrlPr>
+            </m:radPr>
+            <m:deg/>
+            <m:e>
+              <m:r>
+                <w:rPr>
+                  <w:rFonts w:ascii="Cambria Math" w:eastAsia="Calibri" w:hAnsi="Cambria Math" w:cs="Segoe UI"/>
+                  <w:sz w:val="24"/>
+                  <w:szCs w:val="24"/>
+                  <w:lang w:val="es-AR"/>
+                </w:rPr>
+                <m:t>2*k*d*T*</m:t>
+              </m:r>
+              <m:sSub>
+                <m:sSubPr>
+                  <m:ctrlPr>
+                    <w:rPr>
+                      <w:rFonts w:ascii="Cambria Math" w:eastAsia="Calibri" w:hAnsi="Cambria Math" w:cs="Segoe UI"/>
+                      <w:i/>
+                      <w:sz w:val="24"/>
+                      <w:szCs w:val="24"/>
+                      <w:lang w:val="es-AR"/>
+                    </w:rPr>
+                  </m:ctrlPr>
+                </m:sSubPr>
+                <m:e>
+                  <m:r>
+                    <w:rPr>
+                      <w:rFonts w:ascii="Cambria Math" w:eastAsia="Calibri" w:hAnsi="Cambria Math" w:cs="Segoe UI"/>
+                      <w:sz w:val="24"/>
+                      <w:szCs w:val="24"/>
+                      <w:lang w:val="es-AR"/>
+                    </w:rPr>
+                    <m:t>C</m:t>
+                  </m:r>
+                </m:e>
+                <m:sub>
+                  <m:r>
+                    <w:rPr>
+                      <w:rFonts w:ascii="Cambria Math" w:eastAsia="Calibri" w:hAnsi="Cambria Math" w:cs="Segoe UI"/>
+                      <w:sz w:val="24"/>
+                      <w:szCs w:val="24"/>
+                      <w:lang w:val="es-AR"/>
+                    </w:rPr>
+                    <m:t>3</m:t>
+                  </m:r>
+                </m:sub>
+              </m:sSub>
+            </m:e>
+          </m:rad>
+        </m:oMath>
+      </m:oMathPara>
+    </w:p>
+    <w:p>
+      <w:pPr>
+        <w:rPr>
+          <w:rFonts w:ascii="Segoe UI" w:eastAsiaTheme="minorEastAsia" w:hAnsi="Segoe UI" w:cs="Segoe UI"/>
+          <w:sz w:val="24"/>
+          <w:szCs w:val="24"/>
+          <w:lang w:val="es-AR"/>
+        </w:rPr>
+      </w:pPr>
+      <w:r>
+        <w:rPr>
+          <w:rFonts w:ascii="Segoe UI" w:eastAsiaTheme="minorEastAsia" w:hAnsi="Segoe UI" w:cs="Segoe UI"/>
+          <w:sz w:val="24"/>
+          <w:szCs w:val="24"/>
+          <w:lang w:val="es-AR"/>
+        </w:rPr>
+        <w:br w:type="page"/>
+      </w:r>
+    </w:p>
+    <w:p>
+      <w:pPr>
+        <w:autoSpaceDE w:val="0"/>
+        <w:autoSpaceDN w:val="0"/>
+        <w:adjustRightInd w:val="0"/>
+        <w:spacing w:after="0" w:line="240" w:lineRule="auto"/>
+        <w:rPr>
+          <w:rFonts w:ascii="Segoe UI" w:hAnsi="Segoe UI" w:cs="Segoe UI"/>
+          <w:sz w:val="24"/>
+          <w:szCs w:val="24"/>
+          <w:lang w:val="es-AR"/>
+        </w:rPr>
+      </w:pPr>
+      <w:r>
+        <w:rPr>
+          <w:rFonts w:ascii="Segoe UI" w:hAnsi="Segoe UI" w:cs="Segoe UI"/>
+          <w:sz w:val="24"/>
+          <w:szCs w:val="24"/>
+          <w:lang w:val="es-AR"/>
+        </w:rPr>
+        <w:lastRenderedPageBreak/>
+        <w:t>Podemos observar que los “q</w:t>
+      </w:r>
+      <w:r>
+        <w:rPr>
+          <w:rFonts w:ascii="Segoe UI" w:hAnsi="Segoe UI" w:cs="Segoe UI"/>
+          <w:sz w:val="24"/>
+          <w:szCs w:val="24"/>
+          <w:vertAlign w:val="subscript"/>
+          <w:lang w:val="es-AR"/>
+        </w:rPr>
+        <w:t>0</w:t>
+      </w:r>
+      <w:proofErr w:type="gramStart"/>
+      <w:r>
+        <w:rPr>
+          <w:rFonts w:ascii="Segoe UI" w:hAnsi="Segoe UI" w:cs="Segoe UI"/>
+          <w:sz w:val="24"/>
+          <w:szCs w:val="24"/>
+          <w:lang w:val="es-AR"/>
+        </w:rPr>
+        <w:t>“ son</w:t>
+      </w:r>
+      <w:proofErr w:type="gramEnd"/>
+      <w:r>
+        <w:rPr>
+          <w:rFonts w:ascii="Segoe UI" w:hAnsi="Segoe UI" w:cs="Segoe UI"/>
+          <w:sz w:val="24"/>
+          <w:szCs w:val="24"/>
+          <w:lang w:val="es-AR"/>
+        </w:rPr>
+        <w:t xml:space="preserve"> inversamente proporcionales a “c”, mientras que los “CTE” son directamente proporcionales a “c”:</w:t>
+      </w:r>
+    </w:p>
+    <w:p>
+      <w:pPr>
+        <w:autoSpaceDE w:val="0"/>
+        <w:autoSpaceDN w:val="0"/>
+        <w:adjustRightInd w:val="0"/>
+        <w:spacing w:after="0" w:line="240" w:lineRule="auto"/>
+        <w:rPr>
+          <w:rFonts w:ascii="Segoe UI" w:hAnsi="Segoe UI" w:cs="Segoe UI"/>
+          <w:sz w:val="24"/>
+          <w:szCs w:val="24"/>
+          <w:lang w:val="es-AR"/>
+        </w:rPr>
+      </w:pPr>
+    </w:p>
+    <w:p>
+      <w:pPr>
+        <w:autoSpaceDE w:val="0"/>
+        <w:autoSpaceDN w:val="0"/>
+        <w:adjustRightInd w:val="0"/>
+        <w:spacing w:after="0" w:line="240" w:lineRule="auto"/>
+        <w:jc w:val="center"/>
+        <w:rPr>
+          <w:rFonts w:ascii="Segoe UI" w:eastAsiaTheme="minorEastAsia" w:hAnsi="Segoe UI" w:cs="Segoe UI"/>
+          <w:sz w:val="24"/>
+          <w:szCs w:val="24"/>
+          <w:lang w:val="es-AR"/>
+        </w:rPr>
+      </w:pPr>
+      <m:oMathPara>
+        <m:oMath>
+          <m:sSub>
+            <m:sSubPr>
+              <m:ctrlPr>
+                <w:rPr>
+                  <w:rFonts w:ascii="Cambria Math" w:hAnsi="Segoe UI" w:cs="Segoe UI"/>
+                  <w:i/>
+                  <w:sz w:val="24"/>
+                  <w:szCs w:val="24"/>
+                  <w:lang w:val="es-AR"/>
+                </w:rPr>
+              </m:ctrlPr>
+            </m:sSubPr>
+            <m:e>
+              <m:r>
+                <w:rPr>
+                  <w:rFonts w:ascii="Cambria Math" w:hAnsi="Segoe UI" w:cs="Segoe UI"/>
+                  <w:sz w:val="24"/>
+                  <w:szCs w:val="24"/>
+                  <w:lang w:val="es-AR"/>
+                </w:rPr>
+                <m:t>c</m:t>
+              </m:r>
+            </m:e>
+            <m:sub>
+              <m:r>
+                <w:rPr>
+                  <w:rFonts w:ascii="Cambria Math" w:hAnsi="Segoe UI" w:cs="Segoe UI"/>
+                  <w:sz w:val="24"/>
+                  <w:szCs w:val="24"/>
+                  <w:lang w:val="es-AR"/>
+                </w:rPr>
+                <m:t>1</m:t>
+              </m:r>
+            </m:sub>
+          </m:sSub>
+          <m:r>
+            <w:rPr>
+              <w:rFonts w:ascii="Cambria Math" w:hAnsi="Segoe UI" w:cs="Segoe UI"/>
+              <w:sz w:val="24"/>
+              <w:szCs w:val="24"/>
+              <w:lang w:val="es-AR"/>
+            </w:rPr>
+            <m:t>&lt;</m:t>
+          </m:r>
+          <m:sSub>
+            <m:sSubPr>
+              <m:ctrlPr>
+                <w:rPr>
+                  <w:rFonts w:ascii="Cambria Math" w:hAnsi="Segoe UI" w:cs="Segoe UI"/>
+                  <w:i/>
+                  <w:sz w:val="24"/>
+                  <w:szCs w:val="24"/>
+                  <w:lang w:val="es-AR"/>
+                </w:rPr>
+              </m:ctrlPr>
+            </m:sSubPr>
+            <m:e>
+              <m:r>
+                <w:rPr>
+                  <w:rFonts w:ascii="Cambria Math" w:hAnsi="Segoe UI" w:cs="Segoe UI"/>
+                  <w:sz w:val="24"/>
+                  <w:szCs w:val="24"/>
+                  <w:lang w:val="es-AR"/>
+                </w:rPr>
+                <m:t>c</m:t>
+              </m:r>
+            </m:e>
+            <m:sub>
+              <m:r>
+                <w:rPr>
+                  <w:rFonts w:ascii="Cambria Math" w:hAnsi="Segoe UI" w:cs="Segoe UI"/>
+                  <w:sz w:val="24"/>
+                  <w:szCs w:val="24"/>
+                  <w:lang w:val="es-AR"/>
+                </w:rPr>
+                <m:t>2</m:t>
+              </m:r>
+            </m:sub>
+          </m:sSub>
+          <m:r>
+            <w:rPr>
+              <w:rFonts w:ascii="Cambria Math" w:hAnsi="Segoe UI" w:cs="Segoe UI"/>
+              <w:sz w:val="24"/>
+              <w:szCs w:val="24"/>
+              <w:lang w:val="es-AR"/>
+            </w:rPr>
+            <m:t>&lt;</m:t>
+          </m:r>
+          <m:sSub>
+            <m:sSubPr>
+              <m:ctrlPr>
+                <w:rPr>
+                  <w:rFonts w:ascii="Cambria Math" w:hAnsi="Segoe UI" w:cs="Segoe UI"/>
+                  <w:i/>
+                  <w:sz w:val="24"/>
+                  <w:szCs w:val="24"/>
+                  <w:lang w:val="es-AR"/>
+                </w:rPr>
+              </m:ctrlPr>
+            </m:sSubPr>
+            <m:e>
+              <m:r>
+                <w:rPr>
+                  <w:rFonts w:ascii="Cambria Math" w:hAnsi="Segoe UI" w:cs="Segoe UI"/>
+                  <w:sz w:val="24"/>
+                  <w:szCs w:val="24"/>
+                  <w:lang w:val="es-AR"/>
+                </w:rPr>
+                <m:t>c</m:t>
+              </m:r>
+            </m:e>
+            <m:sub>
+              <m:r>
+                <w:rPr>
+                  <w:rFonts w:ascii="Cambria Math" w:hAnsi="Segoe UI" w:cs="Segoe UI"/>
+                  <w:sz w:val="24"/>
+                  <w:szCs w:val="24"/>
+                  <w:lang w:val="es-AR"/>
+                </w:rPr>
+                <m:t>3</m:t>
+              </m:r>
+            </m:sub>
+          </m:sSub>
+        </m:oMath>
+      </m:oMathPara>
+    </w:p>
+    <w:p>
+      <w:pPr>
+        <w:autoSpaceDE w:val="0"/>
+        <w:autoSpaceDN w:val="0"/>
+        <w:adjustRightInd w:val="0"/>
+        <w:spacing w:after="0" w:line="240" w:lineRule="auto"/>
+        <w:rPr>
+          <w:rFonts w:ascii="Segoe UI" w:hAnsi="Segoe UI" w:cs="Segoe UI"/>
+          <w:sz w:val="24"/>
+          <w:szCs w:val="24"/>
+          <w:lang w:val="es-AR"/>
+        </w:rPr>
+      </w:pPr>
+    </w:p>
+    <w:p>
+      <w:pPr>
+        <w:autoSpaceDE w:val="0"/>
+        <w:autoSpaceDN w:val="0"/>
+        <w:adjustRightInd w:val="0"/>
+        <w:spacing w:after="0" w:line="240" w:lineRule="auto"/>
+        <w:rPr>
+          <w:rFonts w:ascii="Segoe UI" w:eastAsiaTheme="minorEastAsia" w:hAnsi="Segoe UI" w:cs="Segoe UI"/>
+          <w:sz w:val="28"/>
+          <w:szCs w:val="24"/>
+          <w:lang w:val="es-AR"/>
+        </w:rPr>
+      </w:pPr>
+      <m:oMathPara>
+        <m:oMath>
+          <m:sSub>
+            <m:sSubPr>
+              <m:ctrlPr>
+                <w:rPr>
+                  <w:rFonts w:ascii="Cambria Math" w:hAnsi="Segoe UI" w:cs="Segoe UI"/>
+                  <w:i/>
+                  <w:sz w:val="28"/>
+                  <w:szCs w:val="24"/>
+                  <w:lang w:val="es-AR"/>
+                </w:rPr>
+              </m:ctrlPr>
+            </m:sSubPr>
+            <m:e>
+              <m:r>
+                <w:rPr>
+                  <w:rFonts w:ascii="Cambria Math" w:hAnsi="Segoe UI" w:cs="Segoe UI"/>
+                  <w:sz w:val="28"/>
+                  <w:szCs w:val="24"/>
+                  <w:lang w:val="es-AR"/>
+                </w:rPr>
+                <m:t>q</m:t>
+              </m:r>
+            </m:e>
+            <m:sub>
+              <m:sSub>
+                <m:sSubPr>
+                  <m:ctrlPr>
+                    <w:rPr>
+                      <w:rFonts w:ascii="Cambria Math" w:hAnsi="Segoe UI" w:cs="Segoe UI"/>
+                      <w:i/>
+                      <w:sz w:val="28"/>
+                      <w:szCs w:val="24"/>
+                      <w:lang w:val="es-AR"/>
+                    </w:rPr>
+                  </m:ctrlPr>
+                </m:sSubPr>
+                <m:e>
+                  <m:r>
+                    <w:rPr>
+                      <w:rFonts w:ascii="Cambria Math" w:hAnsi="Segoe UI" w:cs="Segoe UI"/>
+                      <w:sz w:val="28"/>
+                      <w:szCs w:val="24"/>
+                      <w:lang w:val="es-AR"/>
+                    </w:rPr>
+                    <m:t>0</m:t>
+                  </m:r>
+                </m:e>
+                <m:sub>
+                  <m:r>
+                    <w:rPr>
+                      <w:rFonts w:ascii="Cambria Math" w:hAnsi="Segoe UI" w:cs="Segoe UI"/>
+                      <w:sz w:val="28"/>
+                      <w:szCs w:val="24"/>
+                      <w:lang w:val="es-AR"/>
+                    </w:rPr>
+                    <m:t>1</m:t>
+                  </m:r>
+                </m:sub>
+              </m:sSub>
+            </m:sub>
+          </m:sSub>
+          <m:r>
+            <w:rPr>
+              <w:rFonts w:ascii="Cambria Math" w:hAnsi="Segoe UI" w:cs="Segoe UI"/>
+              <w:sz w:val="28"/>
+              <w:szCs w:val="24"/>
+              <w:lang w:val="es-AR"/>
+            </w:rPr>
+            <m:t>&gt;</m:t>
+          </m:r>
+          <m:sSub>
+            <m:sSubPr>
+              <m:ctrlPr>
+                <w:rPr>
+                  <w:rFonts w:ascii="Cambria Math" w:hAnsi="Segoe UI" w:cs="Segoe UI"/>
+                  <w:i/>
+                  <w:sz w:val="28"/>
+                  <w:szCs w:val="24"/>
+                  <w:lang w:val="es-AR"/>
+                </w:rPr>
+              </m:ctrlPr>
+            </m:sSubPr>
+            <m:e>
+              <m:r>
+                <w:rPr>
+                  <w:rFonts w:ascii="Cambria Math" w:hAnsi="Segoe UI" w:cs="Segoe UI"/>
+                  <w:sz w:val="28"/>
+                  <w:szCs w:val="24"/>
+                  <w:lang w:val="es-AR"/>
+                </w:rPr>
+                <m:t>q</m:t>
+              </m:r>
+            </m:e>
+            <m:sub>
+              <m:sSub>
+                <m:sSubPr>
+                  <m:ctrlPr>
+                    <w:rPr>
+                      <w:rFonts w:ascii="Cambria Math" w:hAnsi="Segoe UI" w:cs="Segoe UI"/>
+                      <w:i/>
+                      <w:sz w:val="28"/>
+                      <w:szCs w:val="24"/>
+                      <w:lang w:val="es-AR"/>
+                    </w:rPr>
+                  </m:ctrlPr>
+                </m:sSubPr>
+                <m:e>
+                  <m:r>
+                    <w:rPr>
+                      <w:rFonts w:ascii="Cambria Math" w:hAnsi="Segoe UI" w:cs="Segoe UI"/>
+                      <w:sz w:val="28"/>
+                      <w:szCs w:val="24"/>
+                      <w:lang w:val="es-AR"/>
+                    </w:rPr>
+                    <m:t>0</m:t>
+                  </m:r>
+                </m:e>
+                <m:sub>
+                  <m:r>
+                    <w:rPr>
+                      <w:rFonts w:ascii="Cambria Math" w:hAnsi="Segoe UI" w:cs="Segoe UI"/>
+                      <w:sz w:val="28"/>
+                      <w:szCs w:val="24"/>
+                      <w:lang w:val="es-AR"/>
+                    </w:rPr>
+                    <m:t>2</m:t>
+                  </m:r>
+                </m:sub>
+              </m:sSub>
+            </m:sub>
+          </m:sSub>
+          <m:r>
+            <w:rPr>
+              <w:rFonts w:ascii="Cambria Math" w:hAnsi="Segoe UI" w:cs="Segoe UI"/>
+              <w:sz w:val="28"/>
+              <w:szCs w:val="24"/>
+              <w:lang w:val="es-AR"/>
+            </w:rPr>
+            <m:t>&gt;</m:t>
+          </m:r>
+          <m:sSub>
+            <m:sSubPr>
+              <m:ctrlPr>
+                <w:rPr>
+                  <w:rFonts w:ascii="Cambria Math" w:hAnsi="Segoe UI" w:cs="Segoe UI"/>
+                  <w:i/>
+                  <w:sz w:val="28"/>
+                  <w:szCs w:val="24"/>
+                  <w:lang w:val="es-AR"/>
+                </w:rPr>
+              </m:ctrlPr>
+            </m:sSubPr>
+            <m:e>
+              <m:r>
+                <w:rPr>
+                  <w:rFonts w:ascii="Cambria Math" w:hAnsi="Segoe UI" w:cs="Segoe UI"/>
+                  <w:sz w:val="28"/>
+                  <w:szCs w:val="24"/>
+                  <w:lang w:val="es-AR"/>
+                </w:rPr>
+                <m:t>q</m:t>
+              </m:r>
+            </m:e>
+            <m:sub>
+              <m:sSub>
+                <m:sSubPr>
+                  <m:ctrlPr>
+                    <w:rPr>
+                      <w:rFonts w:ascii="Cambria Math" w:hAnsi="Segoe UI" w:cs="Segoe UI"/>
+                      <w:i/>
+                      <w:sz w:val="28"/>
+                      <w:szCs w:val="24"/>
+                      <w:lang w:val="es-AR"/>
+                    </w:rPr>
+                  </m:ctrlPr>
+                </m:sSubPr>
+                <m:e>
+                  <m:r>
+                    <w:rPr>
+                      <w:rFonts w:ascii="Cambria Math" w:hAnsi="Segoe UI" w:cs="Segoe UI"/>
+                      <w:sz w:val="28"/>
+                      <w:szCs w:val="24"/>
+                      <w:lang w:val="es-AR"/>
+                    </w:rPr>
+                    <m:t>0</m:t>
+                  </m:r>
+                </m:e>
+                <m:sub>
+                  <m:r>
+                    <w:rPr>
+                      <w:rFonts w:ascii="Cambria Math" w:hAnsi="Segoe UI" w:cs="Segoe UI"/>
+                      <w:sz w:val="28"/>
+                      <w:szCs w:val="24"/>
+                      <w:lang w:val="es-AR"/>
+                    </w:rPr>
+                    <m:t>3</m:t>
+                  </m:r>
+                </m:sub>
+              </m:sSub>
+            </m:sub>
+          </m:sSub>
+        </m:oMath>
+      </m:oMathPara>
+    </w:p>
+    <w:p>
+      <w:pPr>
+        <w:autoSpaceDE w:val="0"/>
+        <w:autoSpaceDN w:val="0"/>
+        <w:adjustRightInd w:val="0"/>
+        <w:spacing w:after="0" w:line="240" w:lineRule="auto"/>
+        <w:rPr>
+          <w:rFonts w:ascii="Segoe UI" w:eastAsiaTheme="minorEastAsia" w:hAnsi="Segoe UI" w:cs="Segoe UI"/>
+          <w:sz w:val="24"/>
+          <w:szCs w:val="24"/>
+          <w:lang w:val="es-AR"/>
+        </w:rPr>
+      </w:pPr>
+    </w:p>
+    <w:p>
+      <w:pPr>
+        <w:autoSpaceDE w:val="0"/>
+        <w:autoSpaceDN w:val="0"/>
+        <w:adjustRightInd w:val="0"/>
+        <w:spacing w:after="0" w:line="240" w:lineRule="auto"/>
+        <w:jc w:val="center"/>
+        <w:rPr>
+          <w:rFonts w:ascii="Segoe UI" w:eastAsiaTheme="minorEastAsia" w:hAnsi="Segoe UI" w:cs="Segoe UI"/>
+          <w:sz w:val="24"/>
+          <w:szCs w:val="24"/>
+          <w:lang w:val="es-AR"/>
+        </w:rPr>
+      </w:pPr>
+      <m:oMathPara>
+        <m:oMath>
+          <m:sSub>
+            <m:sSubPr>
+              <m:ctrlPr>
+                <w:rPr>
+                  <w:rFonts w:ascii="Cambria Math" w:hAnsi="Segoe UI" w:cs="Segoe UI"/>
+                  <w:i/>
+                  <w:sz w:val="24"/>
+                  <w:szCs w:val="24"/>
+                  <w:lang w:val="es-AR"/>
+                </w:rPr>
+              </m:ctrlPr>
+            </m:sSubPr>
+            <m:e>
+              <m:r>
+                <w:rPr>
+                  <w:rFonts w:ascii="Cambria Math" w:hAnsi="Segoe UI" w:cs="Segoe UI"/>
+                  <w:sz w:val="24"/>
+                  <w:szCs w:val="24"/>
+                  <w:lang w:val="es-AR"/>
+                </w:rPr>
+                <m:t>CTE</m:t>
+              </m:r>
+            </m:e>
+            <m:sub>
+              <m:sSub>
+                <m:sSubPr>
+                  <m:ctrlPr>
+                    <w:rPr>
+                      <w:rFonts w:ascii="Cambria Math" w:hAnsi="Segoe UI" w:cs="Segoe UI"/>
+                      <w:i/>
+                      <w:sz w:val="24"/>
+                      <w:szCs w:val="24"/>
+                      <w:lang w:val="es-AR"/>
+                    </w:rPr>
+                  </m:ctrlPr>
+                </m:sSubPr>
+                <m:e>
+                  <m:r>
+                    <w:rPr>
+                      <w:rFonts w:ascii="Cambria Math" w:hAnsi="Segoe UI" w:cs="Segoe UI"/>
+                      <w:sz w:val="24"/>
+                      <w:szCs w:val="24"/>
+                      <w:lang w:val="es-AR"/>
+                    </w:rPr>
+                    <m:t>0</m:t>
+                  </m:r>
+                </m:e>
+                <m:sub>
+                  <m:r>
+                    <w:rPr>
+                      <w:rFonts w:ascii="Cambria Math" w:hAnsi="Segoe UI" w:cs="Segoe UI"/>
+                      <w:sz w:val="24"/>
+                      <w:szCs w:val="24"/>
+                      <w:lang w:val="es-AR"/>
+                    </w:rPr>
+                    <m:t>1</m:t>
+                  </m:r>
+                </m:sub>
+              </m:sSub>
+            </m:sub>
+          </m:sSub>
+          <m:r>
+            <w:rPr>
+              <w:rFonts w:ascii="Cambria Math" w:hAnsi="Segoe UI" w:cs="Segoe UI"/>
+              <w:sz w:val="24"/>
+              <w:szCs w:val="24"/>
+              <w:lang w:val="es-AR"/>
+            </w:rPr>
+            <m:t>&lt;</m:t>
+          </m:r>
+          <m:sSub>
+            <m:sSubPr>
+              <m:ctrlPr>
+                <w:rPr>
+                  <w:rFonts w:ascii="Cambria Math" w:hAnsi="Segoe UI" w:cs="Segoe UI"/>
+                  <w:i/>
+                  <w:sz w:val="24"/>
+                  <w:szCs w:val="24"/>
+                  <w:lang w:val="es-AR"/>
+                </w:rPr>
+              </m:ctrlPr>
+            </m:sSubPr>
+            <m:e>
+              <m:r>
+                <w:rPr>
+                  <w:rFonts w:ascii="Cambria Math" w:hAnsi="Segoe UI" w:cs="Segoe UI"/>
+                  <w:sz w:val="24"/>
+                  <w:szCs w:val="24"/>
+                  <w:lang w:val="es-AR"/>
+                </w:rPr>
+                <m:t>CTE</m:t>
+              </m:r>
+            </m:e>
+            <m:sub>
+              <m:sSub>
+                <m:sSubPr>
+                  <m:ctrlPr>
+                    <w:rPr>
+                      <w:rFonts w:ascii="Cambria Math" w:hAnsi="Segoe UI" w:cs="Segoe UI"/>
+                      <w:i/>
+                      <w:sz w:val="24"/>
+                      <w:szCs w:val="24"/>
+                      <w:lang w:val="es-AR"/>
+                    </w:rPr>
+                  </m:ctrlPr>
+                </m:sSubPr>
+                <m:e>
+                  <m:r>
+                    <w:rPr>
+                      <w:rFonts w:ascii="Cambria Math" w:hAnsi="Segoe UI" w:cs="Segoe UI"/>
+                      <w:sz w:val="24"/>
+                      <w:szCs w:val="24"/>
+                      <w:lang w:val="es-AR"/>
+                    </w:rPr>
+                    <m:t>0</m:t>
+                  </m:r>
+                </m:e>
+                <m:sub>
+                  <m:r>
+                    <w:rPr>
+                      <w:rFonts w:ascii="Cambria Math" w:hAnsi="Segoe UI" w:cs="Segoe UI"/>
+                      <w:sz w:val="24"/>
+                      <w:szCs w:val="24"/>
+                      <w:lang w:val="es-AR"/>
+                    </w:rPr>
+                    <m:t>2</m:t>
+                  </m:r>
+                </m:sub>
+              </m:sSub>
+            </m:sub>
+          </m:sSub>
+          <m:r>
+            <w:rPr>
+              <w:rFonts w:ascii="Cambria Math" w:hAnsi="Segoe UI" w:cs="Segoe UI"/>
+              <w:sz w:val="24"/>
+              <w:szCs w:val="24"/>
+              <w:lang w:val="es-AR"/>
+            </w:rPr>
+            <m:t>&lt;</m:t>
+          </m:r>
+          <m:sSub>
+            <m:sSubPr>
+              <m:ctrlPr>
+                <w:rPr>
+                  <w:rFonts w:ascii="Cambria Math" w:hAnsi="Segoe UI" w:cs="Segoe UI"/>
+                  <w:i/>
+                  <w:sz w:val="24"/>
+                  <w:szCs w:val="24"/>
+                  <w:lang w:val="es-AR"/>
+                </w:rPr>
+              </m:ctrlPr>
+            </m:sSubPr>
+            <m:e>
+              <m:r>
+                <w:rPr>
+                  <w:rFonts w:ascii="Cambria Math" w:hAnsi="Segoe UI" w:cs="Segoe UI"/>
+                  <w:sz w:val="24"/>
+                  <w:szCs w:val="24"/>
+                  <w:lang w:val="es-AR"/>
+                </w:rPr>
+                <m:t>CTE</m:t>
+              </m:r>
+            </m:e>
+            <m:sub>
+              <m:sSub>
+                <m:sSubPr>
+                  <m:ctrlPr>
+                    <w:rPr>
+                      <w:rFonts w:ascii="Cambria Math" w:hAnsi="Segoe UI" w:cs="Segoe UI"/>
+                      <w:i/>
+                      <w:sz w:val="24"/>
+                      <w:szCs w:val="24"/>
+                      <w:lang w:val="es-AR"/>
+                    </w:rPr>
+                  </m:ctrlPr>
+                </m:sSubPr>
+                <m:e>
+                  <m:r>
+                    <w:rPr>
+                      <w:rFonts w:ascii="Cambria Math" w:hAnsi="Segoe UI" w:cs="Segoe UI"/>
+                      <w:sz w:val="24"/>
+                      <w:szCs w:val="24"/>
+                      <w:lang w:val="es-AR"/>
+                    </w:rPr>
+                    <m:t>0</m:t>
+                  </m:r>
+                </m:e>
+                <m:sub>
+                  <m:r>
+                    <w:rPr>
+                      <w:rFonts w:ascii="Cambria Math" w:hAnsi="Segoe UI" w:cs="Segoe UI"/>
+                      <w:sz w:val="24"/>
+                      <w:szCs w:val="24"/>
+                      <w:lang w:val="es-AR"/>
+                    </w:rPr>
+                    <m:t>3</m:t>
+                  </m:r>
+                </m:sub>
+              </m:sSub>
+            </m:sub>
+          </m:sSub>
+        </m:oMath>
+      </m:oMathPara>
+    </w:p>
+    <w:p>
+      <w:pPr>
+        <w:autoSpaceDE w:val="0"/>
+        <w:autoSpaceDN w:val="0"/>
+        <w:adjustRightInd w:val="0"/>
+        <w:spacing w:after="0" w:line="240" w:lineRule="auto"/>
+        <w:rPr>
+          <w:rFonts w:ascii="Segoe UI" w:hAnsi="Segoe UI" w:cs="Segoe UI"/>
+          <w:sz w:val="24"/>
+          <w:szCs w:val="24"/>
+          <w:lang w:val="es-AR"/>
+        </w:rPr>
+      </w:pPr>
+    </w:p>
+    <w:p>
+      <w:pPr>
+        <w:autoSpaceDE w:val="0"/>
+        <w:autoSpaceDN w:val="0"/>
+        <w:adjustRightInd w:val="0"/>
+        <w:spacing w:after="0" w:line="240" w:lineRule="auto"/>
+        <w:rPr>
+          <w:rFonts w:ascii="Segoe UI" w:hAnsi="Segoe UI" w:cs="Segoe UI"/>
+          <w:sz w:val="24"/>
+          <w:szCs w:val="24"/>
+          <w:lang w:val="es-AR"/>
+        </w:rPr>
+      </w:pPr>
+      <w:r>
+        <w:rPr>
+          <w:rFonts w:ascii="Segoe UI" w:hAnsi="Segoe UI" w:cs="Segoe UI"/>
+          <w:sz w:val="24"/>
+          <w:szCs w:val="24"/>
+          <w:lang w:val="es-AR"/>
+        </w:rPr>
+        <w:t>Entonces, dependiendo de los rangos en que cae q</w:t>
+      </w:r>
+      <w:r>
+        <w:rPr>
+          <w:rFonts w:ascii="Segoe UI" w:hAnsi="Segoe UI" w:cs="Segoe UI"/>
+          <w:sz w:val="24"/>
+          <w:szCs w:val="24"/>
+          <w:vertAlign w:val="subscript"/>
+          <w:lang w:val="es-AR"/>
+        </w:rPr>
+        <w:t>0</w:t>
+      </w:r>
+      <w:r>
+        <w:rPr>
+          <w:rFonts w:ascii="Segoe UI" w:hAnsi="Segoe UI" w:cs="Segoe UI"/>
+          <w:sz w:val="24"/>
+          <w:szCs w:val="24"/>
+          <w:lang w:val="es-AR"/>
+        </w:rPr>
+        <w:t>, tenemos 4 casos.</w:t>
+      </w:r>
+    </w:p>
+    <w:p>
+      <w:pPr>
+        <w:autoSpaceDE w:val="0"/>
+        <w:autoSpaceDN w:val="0"/>
+        <w:adjustRightInd w:val="0"/>
+        <w:spacing w:after="0" w:line="240" w:lineRule="auto"/>
+        <w:rPr>
+          <w:rFonts w:ascii="Segoe UI" w:hAnsi="Segoe UI" w:cs="Segoe UI"/>
+          <w:sz w:val="24"/>
+          <w:szCs w:val="24"/>
+          <w:lang w:val="es-AR"/>
+        </w:rPr>
+      </w:pPr>
+    </w:p>
+    <w:p>
+      <w:pPr>
+        <w:autoSpaceDE w:val="0"/>
+        <w:autoSpaceDN w:val="0"/>
+        <w:adjustRightInd w:val="0"/>
+        <w:spacing w:after="0" w:line="240" w:lineRule="auto"/>
+        <w:rPr>
+          <w:rFonts w:ascii="Segoe UI" w:hAnsi="Segoe UI" w:cs="Segoe UI"/>
+          <w:sz w:val="24"/>
+          <w:szCs w:val="24"/>
+          <w:lang w:val="es-AR"/>
+        </w:rPr>
+      </w:pPr>
+      <w:r>
+        <w:rPr>
+          <w:rFonts w:ascii="Segoe UI" w:hAnsi="Segoe UI" w:cs="Segoe UI"/>
+          <w:b/>
+          <w:sz w:val="24"/>
+          <w:szCs w:val="24"/>
+          <w:lang w:val="es-AR"/>
+        </w:rPr>
+        <w:t>Caso 1:</w:t>
+      </w:r>
+    </w:p>
+    <w:p>
+      <w:pPr>
+        <w:autoSpaceDE w:val="0"/>
+        <w:autoSpaceDN w:val="0"/>
+        <w:adjustRightInd w:val="0"/>
+        <w:spacing w:after="0" w:line="240" w:lineRule="auto"/>
+        <w:rPr>
+          <w:rFonts w:ascii="Segoe UI" w:hAnsi="Segoe UI" w:cs="Segoe UI"/>
+          <w:sz w:val="24"/>
+          <w:szCs w:val="24"/>
+          <w:lang w:val="es-AR"/>
+        </w:rPr>
+      </w:pPr>
+      <m:oMathPara>
+        <m:oMath>
+          <m:sSub>
+            <m:sSubPr>
+              <m:ctrlPr>
+                <w:rPr>
+                  <w:rFonts w:ascii="Cambria Math" w:hAnsi="Segoe UI" w:cs="Segoe UI"/>
+                  <w:i/>
+                  <w:sz w:val="28"/>
+                  <w:szCs w:val="24"/>
+                  <w:lang w:val="es-AR"/>
+                </w:rPr>
+              </m:ctrlPr>
+            </m:sSubPr>
+            <m:e>
+              <m:r>
+                <w:rPr>
+                  <w:rFonts w:ascii="Cambria Math" w:hAnsi="Segoe UI" w:cs="Segoe UI"/>
+                  <w:sz w:val="28"/>
+                  <w:szCs w:val="24"/>
+                  <w:lang w:val="es-AR"/>
+                </w:rPr>
+                <m:t>q</m:t>
+              </m:r>
+            </m:e>
+            <m:sub>
+              <m:sSub>
+                <m:sSubPr>
+                  <m:ctrlPr>
+                    <w:rPr>
+                      <w:rFonts w:ascii="Cambria Math" w:hAnsi="Segoe UI" w:cs="Segoe UI"/>
+                      <w:i/>
+                      <w:sz w:val="28"/>
+                      <w:szCs w:val="24"/>
+                      <w:lang w:val="es-AR"/>
+                    </w:rPr>
+                  </m:ctrlPr>
+                </m:sSubPr>
+                <m:e>
+                  <m:r>
+                    <w:rPr>
+                      <w:rFonts w:ascii="Cambria Math" w:hAnsi="Segoe UI" w:cs="Segoe UI"/>
+                      <w:sz w:val="28"/>
+                      <w:szCs w:val="24"/>
+                      <w:lang w:val="es-AR"/>
+                    </w:rPr>
+                    <m:t>0</m:t>
+                  </m:r>
+                </m:e>
+                <m:sub>
+                  <m:r>
+                    <w:rPr>
+                      <w:rFonts w:ascii="Cambria Math" w:hAnsi="Segoe UI" w:cs="Segoe UI"/>
+                      <w:sz w:val="28"/>
+                      <w:szCs w:val="24"/>
+                      <w:lang w:val="es-AR"/>
+                    </w:rPr>
+                    <m:t>1</m:t>
+                  </m:r>
+                </m:sub>
+              </m:sSub>
+            </m:sub>
+          </m:sSub>
+          <m:r>
+            <w:rPr>
+              <w:rFonts w:ascii="Cambria Math" w:hAnsi="Cambria Math" w:cs="Segoe UI"/>
+              <w:sz w:val="28"/>
+              <w:szCs w:val="24"/>
+              <w:lang w:val="es-AR"/>
+            </w:rPr>
+            <m:t>≤</m:t>
+          </m:r>
+          <m:sSub>
+            <m:sSubPr>
+              <m:ctrlPr>
+                <w:rPr>
+                  <w:rFonts w:ascii="Cambria Math" w:hAnsi="Segoe UI" w:cs="Segoe UI"/>
+                  <w:i/>
+                  <w:sz w:val="28"/>
+                  <w:szCs w:val="24"/>
+                  <w:lang w:val="es-AR"/>
+                </w:rPr>
+              </m:ctrlPr>
+            </m:sSubPr>
+            <m:e>
+              <m:r>
+                <w:rPr>
+                  <w:rFonts w:ascii="Cambria Math" w:hAnsi="Segoe UI" w:cs="Segoe UI"/>
+                  <w:sz w:val="28"/>
+                  <w:szCs w:val="24"/>
+                  <w:lang w:val="es-AR"/>
+                </w:rPr>
+                <m:t>Q</m:t>
+              </m:r>
+            </m:e>
+            <m:sub>
+              <m:r>
+                <w:rPr>
+                  <w:rFonts w:ascii="Cambria Math" w:hAnsi="Segoe UI" w:cs="Segoe UI"/>
+                  <w:sz w:val="28"/>
+                  <w:szCs w:val="24"/>
+                  <w:lang w:val="es-AR"/>
+                </w:rPr>
+                <m:t>1</m:t>
+              </m:r>
+            </m:sub>
+          </m:sSub>
+        </m:oMath>
+      </m:oMathPara>
+    </w:p>
+    <w:p>
+      <w:pPr>
+        <w:autoSpaceDE w:val="0"/>
+        <w:autoSpaceDN w:val="0"/>
+        <w:adjustRightInd w:val="0"/>
+        <w:spacing w:after="0" w:line="240" w:lineRule="auto"/>
+        <w:rPr>
+          <w:rFonts w:ascii="Segoe UI" w:hAnsi="Segoe UI" w:cs="Segoe UI"/>
+          <w:sz w:val="24"/>
+          <w:szCs w:val="24"/>
+          <w:lang w:val="es-AR"/>
+        </w:rPr>
+      </w:pPr>
+    </w:p>
+    <w:p>
+      <w:pPr>
+        <w:autoSpaceDE w:val="0"/>
+        <w:autoSpaceDN w:val="0"/>
+        <w:adjustRightInd w:val="0"/>
+        <w:spacing w:after="0" w:line="240" w:lineRule="auto"/>
+        <w:rPr>
+          <w:rFonts w:ascii="Segoe UI" w:hAnsi="Segoe UI" w:cs="Segoe UI"/>
+          <w:sz w:val="24"/>
+          <w:szCs w:val="24"/>
+          <w:lang w:val="es-AR"/>
+        </w:rPr>
+      </w:pPr>
+      <w:r>
+        <w:rPr>
+          <w:rFonts w:ascii="Segoe UI" w:hAnsi="Segoe UI" w:cs="Segoe UI"/>
+          <w:noProof/>
+          <w:sz w:val="24"/>
+          <w:szCs w:val="24"/>
+          <w:lang w:val="es-AR" w:eastAsia="es-AR"/>
+        </w:rPr>
+        <w:drawing>
+          <wp:inline distT="0" distB="0" distL="0" distR="0">
+            <wp:extent cx="5715000" cy="4762500"/>
+            <wp:effectExtent l="19050" t="19050" r="19050" b="19050"/>
+            <wp:docPr id="10" name="Picture 1" descr="C:\users\rick\documents\fiuba\materias\modelos y optimización ii\tp\tp2-stocks\ej 7 caso 1.png"/>
+            <wp:cNvGraphicFramePr>
+              <a:graphicFrameLocks xmlns:a="http://schemas.openxmlformats.org/drawingml/2006/main" noChangeAspect="1"/>
+            </wp:cNvGraphicFramePr>
+            <a:graphic xmlns:a="http://schemas.openxmlformats.org/drawingml/2006/main">
+              <a:graphicData uri="http://schemas.openxmlformats.org/drawingml/2006/picture">
+                <pic:pic xmlns:pic="http://schemas.openxmlformats.org/drawingml/2006/picture">
+                  <pic:nvPicPr>
+                    <pic:cNvPr id="0" name="Picture 1" descr="C:\users\rick\documents\fiuba\materias\modelos y optimización ii\tp\tp2-stocks\ej 7 caso 1.png"/>
+                    <pic:cNvPicPr>
+                      <a:picLocks noChangeAspect="1" noChangeArrowheads="1"/>
+                    </pic:cNvPicPr>
+                  </pic:nvPicPr>
+                  <pic:blipFill>
+                    <a:blip r:embed="rId22" cstate="print"/>
+                    <a:srcRect/>
+                    <a:stretch>
+                      <a:fillRect/>
+                    </a:stretch>
+                  </pic:blipFill>
+                  <pic:spPr bwMode="auto">
+                    <a:xfrm>
+                      <a:off x="0" y="0"/>
+                      <a:ext cx="5715000" cy="4762500"/>
+                    </a:xfrm>
+                    <a:prstGeom prst="rect">
+                      <a:avLst/>
+                    </a:prstGeom>
+                    <a:noFill/>
+                    <a:ln w="9525">
+                      <a:solidFill>
+                        <a:schemeClr val="accent1"/>
+                      </a:solidFill>
+                      <a:miter lim="800000"/>
+                      <a:headEnd/>
+                      <a:tailEnd/>
+                    </a:ln>
+                  </pic:spPr>
+                </pic:pic>
+              </a:graphicData>
+            </a:graphic>
+          </wp:inline>
+        </w:drawing>
+      </w:r>
+    </w:p>
+    <w:p>
+      <w:pPr>
+        <w:autoSpaceDE w:val="0"/>
+        <w:autoSpaceDN w:val="0"/>
+        <w:adjustRightInd w:val="0"/>
+        <w:spacing w:after="0" w:line="240" w:lineRule="auto"/>
+        <w:rPr>
+          <w:rFonts w:ascii="Segoe UI" w:hAnsi="Segoe UI" w:cs="Segoe UI"/>
+          <w:sz w:val="24"/>
+          <w:szCs w:val="24"/>
+          <w:lang w:val="es-AR"/>
+        </w:rPr>
+      </w:pPr>
+    </w:p>
+    <w:p>
+      <w:pPr>
+        <w:rPr>
+          <w:rFonts w:ascii="Segoe UI" w:hAnsi="Segoe UI" w:cs="Segoe UI"/>
+          <w:sz w:val="24"/>
+          <w:szCs w:val="24"/>
+          <w:lang w:val="es-AR"/>
+        </w:rPr>
+      </w:pPr>
+      <w:r>
+        <w:rPr>
+          <w:rFonts w:ascii="Segoe UI" w:hAnsi="Segoe UI" w:cs="Segoe UI"/>
+          <w:sz w:val="24"/>
+          <w:szCs w:val="24"/>
+          <w:lang w:val="es-AR"/>
+        </w:rPr>
+        <w:br w:type="page"/>
+      </w:r>
+    </w:p>
+    <w:p>
+      <w:pPr>
+        <w:autoSpaceDE w:val="0"/>
+        <w:autoSpaceDN w:val="0"/>
+        <w:adjustRightInd w:val="0"/>
+        <w:spacing w:after="0" w:line="240" w:lineRule="auto"/>
+        <w:rPr>
+          <w:rFonts w:ascii="Segoe UI" w:hAnsi="Segoe UI" w:cs="Segoe UI"/>
+          <w:sz w:val="24"/>
+          <w:szCs w:val="24"/>
+          <w:lang w:val="es-AR"/>
+        </w:rPr>
+      </w:pPr>
+      <w:r>
+        <w:rPr>
+          <w:rFonts w:ascii="Segoe UI" w:hAnsi="Segoe UI" w:cs="Segoe UI"/>
+          <w:sz w:val="24"/>
+          <w:szCs w:val="24"/>
+          <w:lang w:val="es-AR"/>
+        </w:rPr>
+        <w:lastRenderedPageBreak/>
+        <w:t>Puede observarse que para este caso al estar q</w:t>
+      </w:r>
+      <w:r>
+        <w:rPr>
+          <w:rFonts w:ascii="Segoe UI" w:hAnsi="Segoe UI" w:cs="Segoe UI"/>
+          <w:sz w:val="24"/>
+          <w:szCs w:val="24"/>
+          <w:vertAlign w:val="subscript"/>
+          <w:lang w:val="es-AR"/>
+        </w:rPr>
+        <w:t>01</w:t>
+      </w:r>
+      <w:r>
+        <w:rPr>
+          <w:rFonts w:ascii="Segoe UI" w:hAnsi="Segoe UI" w:cs="Segoe UI"/>
+          <w:sz w:val="24"/>
+          <w:szCs w:val="24"/>
+          <w:lang w:val="es-AR"/>
+        </w:rPr>
+        <w:t xml:space="preserve"> </w:t>
+      </w:r>
+      <w:r>
+        <w:rPr>
+          <w:rFonts w:ascii="Segoe UI" w:hAnsi="Segoe UI" w:cs="Segoe UI"/>
+          <w:sz w:val="24"/>
+          <w:szCs w:val="24"/>
+          <w:lang w:val="es-AR"/>
+        </w:rPr>
+        <w:t>(</w:t>
+      </w:r>
+      <w:r>
+        <w:rPr>
+          <w:rFonts w:ascii="Segoe UI" w:hAnsi="Segoe UI" w:cs="Segoe UI"/>
+          <w:sz w:val="24"/>
+          <w:szCs w:val="24"/>
+          <w:lang w:val="es-AR"/>
+        </w:rPr>
+        <w:t xml:space="preserve">que tiene el menor </w:t>
+      </w:r>
+      <w:r>
+        <w:rPr>
+          <w:rFonts w:ascii="Segoe UI" w:hAnsi="Segoe UI" w:cs="Segoe UI"/>
+          <w:sz w:val="24"/>
+          <w:szCs w:val="24"/>
+          <w:lang w:val="es-AR"/>
+        </w:rPr>
+        <w:t>CTE)</w:t>
+      </w:r>
+      <w:r>
+        <w:rPr>
+          <w:rFonts w:ascii="Segoe UI" w:hAnsi="Segoe UI" w:cs="Segoe UI"/>
+          <w:sz w:val="24"/>
+          <w:szCs w:val="24"/>
+          <w:lang w:val="es-AR"/>
+        </w:rPr>
+        <w:t xml:space="preserve"> en su rango, este es el óptimo directamente.</w:t>
+      </w:r>
+    </w:p>
+    <w:p>
+      <w:pPr>
+        <w:autoSpaceDE w:val="0"/>
+        <w:autoSpaceDN w:val="0"/>
+        <w:adjustRightInd w:val="0"/>
+        <w:spacing w:after="0" w:line="240" w:lineRule="auto"/>
+        <w:rPr>
+          <w:rFonts w:ascii="Segoe UI" w:hAnsi="Segoe UI" w:cs="Segoe UI"/>
+          <w:sz w:val="24"/>
+          <w:szCs w:val="24"/>
+          <w:lang w:val="es-AR"/>
+        </w:rPr>
+      </w:pPr>
+    </w:p>
+    <w:p>
+      <w:pPr>
+        <w:autoSpaceDE w:val="0"/>
+        <w:autoSpaceDN w:val="0"/>
+        <w:adjustRightInd w:val="0"/>
+        <w:spacing w:after="0" w:line="240" w:lineRule="auto"/>
+        <w:rPr>
+          <w:rFonts w:ascii="Segoe UI" w:hAnsi="Segoe UI" w:cs="Segoe UI"/>
+          <w:sz w:val="24"/>
+          <w:szCs w:val="24"/>
+          <w:lang w:val="es-AR"/>
+        </w:rPr>
+      </w:pPr>
+      <w:r>
+        <w:rPr>
+          <w:rFonts w:ascii="Segoe UI" w:hAnsi="Segoe UI" w:cs="Segoe UI"/>
+          <w:sz w:val="24"/>
+          <w:szCs w:val="24"/>
+          <w:lang w:val="es-AR"/>
+        </w:rPr>
+        <w:t>Si q</w:t>
+      </w:r>
+      <w:r>
+        <w:rPr>
+          <w:rFonts w:ascii="Segoe UI" w:hAnsi="Segoe UI" w:cs="Segoe UI"/>
+          <w:sz w:val="24"/>
+          <w:szCs w:val="24"/>
+          <w:vertAlign w:val="subscript"/>
+          <w:lang w:val="es-AR"/>
+        </w:rPr>
+        <w:t>01</w:t>
+      </w:r>
+      <w:r>
+        <w:rPr>
+          <w:rFonts w:ascii="Segoe UI" w:hAnsi="Segoe UI" w:cs="Segoe UI"/>
+          <w:sz w:val="24"/>
+          <w:szCs w:val="24"/>
+          <w:lang w:val="es-AR"/>
+        </w:rPr>
+        <w:t xml:space="preserve"> &gt; Q</w:t>
+      </w:r>
+      <w:r>
+        <w:rPr>
+          <w:rFonts w:ascii="Segoe UI" w:hAnsi="Segoe UI" w:cs="Segoe UI"/>
+          <w:sz w:val="24"/>
+          <w:szCs w:val="24"/>
+          <w:vertAlign w:val="subscript"/>
+          <w:lang w:val="es-AR"/>
+        </w:rPr>
+        <w:t>1</w:t>
+      </w:r>
+      <w:r>
+        <w:rPr>
+          <w:rFonts w:ascii="Segoe UI" w:hAnsi="Segoe UI" w:cs="Segoe UI"/>
+          <w:sz w:val="24"/>
+          <w:szCs w:val="24"/>
+          <w:lang w:val="es-AR"/>
+        </w:rPr>
+        <w:t xml:space="preserve"> puede darse que el q</w:t>
+      </w:r>
+      <w:r>
+        <w:rPr>
+          <w:rFonts w:ascii="Segoe UI" w:hAnsi="Segoe UI" w:cs="Segoe UI"/>
+          <w:sz w:val="24"/>
+          <w:szCs w:val="24"/>
+          <w:vertAlign w:val="subscript"/>
+          <w:lang w:val="es-AR"/>
+        </w:rPr>
+        <w:t>02</w:t>
+      </w:r>
+      <w:r>
+        <w:rPr>
+          <w:rFonts w:ascii="Segoe UI" w:hAnsi="Segoe UI" w:cs="Segoe UI"/>
+          <w:sz w:val="24"/>
+          <w:szCs w:val="24"/>
+          <w:lang w:val="es-AR"/>
+        </w:rPr>
+        <w:t xml:space="preserve"> es mayor a </w:t>
+      </w:r>
+      <w:r>
+        <w:rPr>
+          <w:rFonts w:ascii="Segoe UI" w:hAnsi="Segoe UI" w:cs="Segoe UI"/>
+          <w:sz w:val="24"/>
+          <w:szCs w:val="24"/>
+          <w:lang w:val="es-AR"/>
+        </w:rPr>
+        <w:t>Q</w:t>
+      </w:r>
+      <w:r>
+        <w:rPr>
+          <w:rFonts w:ascii="Segoe UI" w:hAnsi="Segoe UI" w:cs="Segoe UI"/>
+          <w:sz w:val="24"/>
+          <w:szCs w:val="24"/>
+          <w:vertAlign w:val="subscript"/>
+          <w:lang w:val="es-AR"/>
+        </w:rPr>
+        <w:t>1</w:t>
+      </w:r>
+      <w:r>
+        <w:rPr>
+          <w:rFonts w:ascii="Segoe UI" w:hAnsi="Segoe UI" w:cs="Segoe UI"/>
+          <w:sz w:val="24"/>
+          <w:szCs w:val="24"/>
+          <w:lang w:val="es-AR"/>
+        </w:rPr>
+        <w:t xml:space="preserve"> y menor igual a Q</w:t>
+      </w:r>
+      <w:r>
+        <w:rPr>
+          <w:rFonts w:ascii="Segoe UI" w:hAnsi="Segoe UI" w:cs="Segoe UI"/>
+          <w:sz w:val="24"/>
+          <w:szCs w:val="24"/>
+          <w:vertAlign w:val="subscript"/>
+          <w:lang w:val="es-AR"/>
+        </w:rPr>
+        <w:t>2</w:t>
+      </w:r>
+      <w:r>
+        <w:rPr>
+          <w:rFonts w:ascii="Segoe UI" w:hAnsi="Segoe UI" w:cs="Segoe UI"/>
+          <w:sz w:val="24"/>
+          <w:szCs w:val="24"/>
+          <w:lang w:val="es-AR"/>
+        </w:rPr>
+        <w:t>, en cuyo caso al estar en su rango hay que comparar el valor de CTE</w:t>
+      </w:r>
+      <w:r>
+        <w:rPr>
+          <w:rFonts w:ascii="Segoe UI" w:hAnsi="Segoe UI" w:cs="Segoe UI"/>
+          <w:sz w:val="24"/>
+          <w:szCs w:val="24"/>
+          <w:vertAlign w:val="subscript"/>
+          <w:lang w:val="es-AR"/>
+        </w:rPr>
+        <w:t>02</w:t>
+      </w:r>
+      <w:r>
+        <w:rPr>
+          <w:rFonts w:ascii="Segoe UI" w:hAnsi="Segoe UI" w:cs="Segoe UI"/>
+          <w:sz w:val="24"/>
+          <w:szCs w:val="24"/>
+          <w:lang w:val="es-AR"/>
+        </w:rPr>
+        <w:t xml:space="preserve"> </w:t>
+      </w:r>
+      <w:r>
+        <w:rPr>
+          <w:rFonts w:ascii="Segoe UI" w:hAnsi="Segoe UI" w:cs="Segoe UI"/>
+          <w:sz w:val="24"/>
+          <w:szCs w:val="24"/>
+          <w:lang w:val="es-AR"/>
+        </w:rPr>
+        <w:t>con el valor de CTE en el punto Q</w:t>
+      </w:r>
+      <w:r>
+        <w:rPr>
+          <w:rFonts w:ascii="Segoe UI" w:hAnsi="Segoe UI" w:cs="Segoe UI"/>
+          <w:sz w:val="24"/>
+          <w:szCs w:val="24"/>
+          <w:vertAlign w:val="subscript"/>
+          <w:lang w:val="es-AR"/>
+        </w:rPr>
+        <w:t>1</w:t>
+      </w:r>
+      <w:r>
+        <w:rPr>
+          <w:rFonts w:ascii="Segoe UI" w:hAnsi="Segoe UI" w:cs="Segoe UI"/>
+          <w:sz w:val="24"/>
+          <w:szCs w:val="24"/>
+          <w:lang w:val="es-AR"/>
+        </w:rPr>
+        <w:t>,</w:t>
+      </w:r>
+      <w:r>
+        <w:rPr>
+          <w:rFonts w:ascii="Segoe UI" w:hAnsi="Segoe UI" w:cs="Segoe UI"/>
+          <w:sz w:val="24"/>
+          <w:szCs w:val="24"/>
+          <w:lang w:val="es-AR"/>
+        </w:rPr>
+        <w:t xml:space="preserve"> y ver cuál es el menor</w:t>
+      </w:r>
+      <w:r>
+        <w:rPr>
+          <w:rFonts w:ascii="Segoe UI" w:hAnsi="Segoe UI" w:cs="Segoe UI"/>
+          <w:sz w:val="24"/>
+          <w:szCs w:val="24"/>
+          <w:lang w:val="es-AR"/>
+        </w:rPr>
+        <w:t xml:space="preserve"> (siguiente caso).</w:t>
+      </w:r>
+    </w:p>
+    <w:p>
+      <w:pPr>
+        <w:autoSpaceDE w:val="0"/>
+        <w:autoSpaceDN w:val="0"/>
+        <w:adjustRightInd w:val="0"/>
+        <w:spacing w:after="0" w:line="240" w:lineRule="auto"/>
+        <w:rPr>
+          <w:rFonts w:ascii="Segoe UI" w:hAnsi="Segoe UI" w:cs="Segoe UI"/>
+          <w:sz w:val="24"/>
+          <w:szCs w:val="24"/>
+          <w:lang w:val="es-AR"/>
+        </w:rPr>
+      </w:pPr>
+    </w:p>
+    <w:p>
+      <w:pPr>
+        <w:autoSpaceDE w:val="0"/>
+        <w:autoSpaceDN w:val="0"/>
+        <w:adjustRightInd w:val="0"/>
+        <w:spacing w:after="0" w:line="240" w:lineRule="auto"/>
+        <w:rPr>
+          <w:rFonts w:ascii="Segoe UI" w:hAnsi="Segoe UI" w:cs="Segoe UI"/>
+          <w:sz w:val="24"/>
+          <w:szCs w:val="24"/>
+          <w:lang w:val="es-AR"/>
+        </w:rPr>
+      </w:pPr>
+      <w:r>
+        <w:rPr>
+          <w:rFonts w:ascii="Segoe UI" w:hAnsi="Segoe UI" w:cs="Segoe UI"/>
+          <w:b/>
+          <w:sz w:val="24"/>
+          <w:szCs w:val="24"/>
+          <w:lang w:val="es-AR"/>
+        </w:rPr>
+        <w:t xml:space="preserve">Caso </w:t>
+      </w:r>
+      <w:r>
+        <w:rPr>
+          <w:rFonts w:ascii="Segoe UI" w:hAnsi="Segoe UI" w:cs="Segoe UI"/>
+          <w:b/>
+          <w:sz w:val="24"/>
+          <w:szCs w:val="24"/>
+          <w:lang w:val="es-AR"/>
+        </w:rPr>
+        <w:t>2</w:t>
+      </w:r>
+      <w:r>
+        <w:rPr>
+          <w:rFonts w:ascii="Segoe UI" w:hAnsi="Segoe UI" w:cs="Segoe UI"/>
+          <w:b/>
+          <w:sz w:val="24"/>
+          <w:szCs w:val="24"/>
+          <w:lang w:val="es-AR"/>
+        </w:rPr>
+        <w:t>:</w:t>
+      </w:r>
+    </w:p>
+    <w:p>
+      <w:pPr>
+        <w:autoSpaceDE w:val="0"/>
+        <w:autoSpaceDN w:val="0"/>
+        <w:adjustRightInd w:val="0"/>
+        <w:spacing w:after="0" w:line="240" w:lineRule="auto"/>
+        <w:rPr>
+          <w:rFonts w:ascii="Segoe UI" w:hAnsi="Segoe UI" w:cs="Segoe UI"/>
+          <w:sz w:val="24"/>
+          <w:szCs w:val="24"/>
+          <w:lang w:val="es-AR"/>
+        </w:rPr>
+      </w:pPr>
+      <m:oMathPara>
+        <m:oMath>
+          <m:sSub>
+            <m:sSubPr>
+              <m:ctrlPr>
+                <w:rPr>
+                  <w:rFonts w:ascii="Cambria Math" w:hAnsi="Segoe UI" w:cs="Segoe UI"/>
+                  <w:i/>
+                  <w:sz w:val="28"/>
+                  <w:szCs w:val="24"/>
+                  <w:lang w:val="es-AR"/>
+                </w:rPr>
+              </m:ctrlPr>
+            </m:sSubPr>
+            <m:e>
+              <m:sSub>
+                <m:sSubPr>
+                  <m:ctrlPr>
+                    <w:rPr>
+                      <w:rFonts w:ascii="Cambria Math" w:hAnsi="Segoe UI" w:cs="Segoe UI"/>
+                      <w:i/>
+                      <w:sz w:val="28"/>
+                      <w:szCs w:val="24"/>
+                      <w:lang w:val="es-AR"/>
+                    </w:rPr>
+                  </m:ctrlPr>
+                </m:sSubPr>
+                <m:e>
+                  <m:r>
+                    <w:rPr>
+                      <w:rFonts w:ascii="Cambria Math" w:hAnsi="Segoe UI" w:cs="Segoe UI"/>
+                      <w:sz w:val="28"/>
+                      <w:szCs w:val="24"/>
+                      <w:lang w:val="es-AR"/>
+                    </w:rPr>
+                    <m:t>Q</m:t>
+                  </m:r>
+                </m:e>
+                <m:sub>
+                  <m:r>
+                    <w:rPr>
+                      <w:rFonts w:ascii="Cambria Math" w:hAnsi="Segoe UI" w:cs="Segoe UI"/>
+                      <w:sz w:val="28"/>
+                      <w:szCs w:val="24"/>
+                      <w:lang w:val="es-AR"/>
+                    </w:rPr>
+                    <m:t>1</m:t>
+                  </m:r>
+                </m:sub>
+              </m:sSub>
+              <m:r>
+                <w:rPr>
+                  <w:rFonts w:ascii="Cambria Math" w:hAnsi="Segoe UI" w:cs="Segoe UI"/>
+                  <w:sz w:val="28"/>
+                  <w:szCs w:val="24"/>
+                  <w:lang w:val="es-AR"/>
+                </w:rPr>
+                <m:t>&lt;q</m:t>
+              </m:r>
+            </m:e>
+            <m:sub>
+              <m:sSub>
+                <m:sSubPr>
+                  <m:ctrlPr>
+                    <w:rPr>
+                      <w:rFonts w:ascii="Cambria Math" w:hAnsi="Segoe UI" w:cs="Segoe UI"/>
+                      <w:i/>
+                      <w:sz w:val="28"/>
+                      <w:szCs w:val="24"/>
+                      <w:lang w:val="es-AR"/>
+                    </w:rPr>
+                  </m:ctrlPr>
+                </m:sSubPr>
+                <m:e>
+                  <m:r>
+                    <w:rPr>
+                      <w:rFonts w:ascii="Cambria Math" w:hAnsi="Segoe UI" w:cs="Segoe UI"/>
+                      <w:sz w:val="28"/>
+                      <w:szCs w:val="24"/>
+                      <w:lang w:val="es-AR"/>
+                    </w:rPr>
+                    <m:t>0</m:t>
+                  </m:r>
+                </m:e>
+                <m:sub>
+                  <m:r>
+                    <w:rPr>
+                      <w:rFonts w:ascii="Cambria Math" w:hAnsi="Segoe UI" w:cs="Segoe UI"/>
+                      <w:sz w:val="28"/>
+                      <w:szCs w:val="24"/>
+                      <w:lang w:val="es-AR"/>
+                    </w:rPr>
+                    <m:t>2</m:t>
+                  </m:r>
+                </m:sub>
+              </m:sSub>
+            </m:sub>
+          </m:sSub>
+          <m:r>
+            <w:rPr>
+              <w:rFonts w:ascii="Cambria Math" w:hAnsi="Cambria Math" w:cs="Segoe UI"/>
+              <w:sz w:val="28"/>
+              <w:szCs w:val="24"/>
+              <w:lang w:val="es-AR"/>
+            </w:rPr>
+            <m:t>≤</m:t>
+          </m:r>
+          <m:sSub>
+            <m:sSubPr>
+              <m:ctrlPr>
+                <w:rPr>
+                  <w:rFonts w:ascii="Cambria Math" w:hAnsi="Segoe UI" w:cs="Segoe UI"/>
+                  <w:i/>
+                  <w:sz w:val="28"/>
+                  <w:szCs w:val="24"/>
+                  <w:lang w:val="es-AR"/>
+                </w:rPr>
+              </m:ctrlPr>
+            </m:sSubPr>
+            <m:e>
+              <m:r>
+                <w:rPr>
+                  <w:rFonts w:ascii="Cambria Math" w:hAnsi="Segoe UI" w:cs="Segoe UI"/>
+                  <w:sz w:val="28"/>
+                  <w:szCs w:val="24"/>
+                  <w:lang w:val="es-AR"/>
+                </w:rPr>
+                <m:t>Q</m:t>
+              </m:r>
+            </m:e>
+            <m:sub>
+              <m:r>
+                <w:rPr>
+                  <w:rFonts w:ascii="Cambria Math" w:hAnsi="Segoe UI" w:cs="Segoe UI"/>
+                  <w:sz w:val="28"/>
+                  <w:szCs w:val="24"/>
+                  <w:lang w:val="es-AR"/>
+                </w:rPr>
+                <m:t>2</m:t>
+              </m:r>
+            </m:sub>
+          </m:sSub>
+        </m:oMath>
+      </m:oMathPara>
+    </w:p>
+    <w:p>
+      <w:pPr>
+        <w:autoSpaceDE w:val="0"/>
+        <w:autoSpaceDN w:val="0"/>
+        <w:adjustRightInd w:val="0"/>
+        <w:spacing w:after="0" w:line="240" w:lineRule="auto"/>
+        <w:rPr>
+          <w:rFonts w:ascii="Segoe UI" w:hAnsi="Segoe UI" w:cs="Segoe UI"/>
+          <w:sz w:val="24"/>
+          <w:szCs w:val="24"/>
+          <w:lang w:val="es-AR"/>
+        </w:rPr>
+      </w:pPr>
+    </w:p>
+    <w:p>
+      <w:pPr>
+        <w:autoSpaceDE w:val="0"/>
+        <w:autoSpaceDN w:val="0"/>
+        <w:adjustRightInd w:val="0"/>
+        <w:spacing w:after="0" w:line="240" w:lineRule="auto"/>
+        <w:rPr>
+          <w:rFonts w:ascii="Segoe UI" w:hAnsi="Segoe UI" w:cs="Segoe UI"/>
+          <w:sz w:val="24"/>
+          <w:szCs w:val="24"/>
+          <w:lang w:val="es-AR"/>
+        </w:rPr>
+      </w:pPr>
+      <w:r>
+        <w:rPr>
+          <w:rFonts w:ascii="Segoe UI" w:hAnsi="Segoe UI" w:cs="Segoe UI"/>
+          <w:noProof/>
+          <w:sz w:val="24"/>
+          <w:szCs w:val="24"/>
+          <w:lang w:val="es-AR" w:eastAsia="es-AR"/>
+        </w:rPr>
+        <w:drawing>
+          <wp:inline distT="0" distB="0" distL="0" distR="0">
+            <wp:extent cx="5715000" cy="4762500"/>
+            <wp:effectExtent l="19050" t="19050" r="19050" b="19050"/>
+            <wp:docPr id="11" name="Picture 2" descr="C:\users\rick\documents\fiuba\materias\modelos y optimización ii\tp\tp2-stocks\ej 7 caso 2.png"/>
+            <wp:cNvGraphicFramePr>
+              <a:graphicFrameLocks xmlns:a="http://schemas.openxmlformats.org/drawingml/2006/main" noChangeAspect="1"/>
+            </wp:cNvGraphicFramePr>
+            <a:graphic xmlns:a="http://schemas.openxmlformats.org/drawingml/2006/main">
+              <a:graphicData uri="http://schemas.openxmlformats.org/drawingml/2006/picture">
+                <pic:pic xmlns:pic="http://schemas.openxmlformats.org/drawingml/2006/picture">
+                  <pic:nvPicPr>
+                    <pic:cNvPr id="0" name="Picture 2" descr="C:\users\rick\documents\fiuba\materias\modelos y optimización ii\tp\tp2-stocks\ej 7 caso 2.png"/>
+                    <pic:cNvPicPr>
+                      <a:picLocks noChangeAspect="1" noChangeArrowheads="1"/>
+                    </pic:cNvPicPr>
+                  </pic:nvPicPr>
+                  <pic:blipFill>
+                    <a:blip r:embed="rId23" cstate="print"/>
+                    <a:srcRect/>
+                    <a:stretch>
+                      <a:fillRect/>
+                    </a:stretch>
+                  </pic:blipFill>
+                  <pic:spPr bwMode="auto">
+                    <a:xfrm>
+                      <a:off x="0" y="0"/>
+                      <a:ext cx="5715000" cy="4762500"/>
+                    </a:xfrm>
+                    <a:prstGeom prst="rect">
+                      <a:avLst/>
+                    </a:prstGeom>
+                    <a:noFill/>
+                    <a:ln w="9525">
+                      <a:solidFill>
+                        <a:schemeClr val="accent1"/>
+                      </a:solidFill>
+                      <a:miter lim="800000"/>
+                      <a:headEnd/>
+                      <a:tailEnd/>
+                    </a:ln>
+                  </pic:spPr>
+                </pic:pic>
+              </a:graphicData>
+            </a:graphic>
+          </wp:inline>
+        </w:drawing>
+      </w:r>
+    </w:p>
+    <w:p>
+      <w:pPr>
+        <w:autoSpaceDE w:val="0"/>
+        <w:autoSpaceDN w:val="0"/>
+        <w:adjustRightInd w:val="0"/>
+        <w:spacing w:after="0" w:line="240" w:lineRule="auto"/>
+        <w:rPr>
+          <w:rFonts w:ascii="Segoe UI" w:hAnsi="Segoe UI" w:cs="Segoe UI"/>
+          <w:sz w:val="24"/>
+          <w:szCs w:val="24"/>
+          <w:lang w:val="es-AR"/>
+        </w:rPr>
+      </w:pPr>
+    </w:p>
+    <w:p>
+      <w:pPr>
+        <w:autoSpaceDE w:val="0"/>
+        <w:autoSpaceDN w:val="0"/>
+        <w:adjustRightInd w:val="0"/>
+        <w:spacing w:after="0" w:line="240" w:lineRule="auto"/>
+        <w:rPr>
+          <w:rFonts w:ascii="Segoe UI" w:hAnsi="Segoe UI" w:cs="Segoe UI"/>
+          <w:sz w:val="24"/>
+          <w:szCs w:val="24"/>
+          <w:lang w:val="es-AR"/>
+        </w:rPr>
+      </w:pPr>
+      <w:r>
+        <w:rPr>
+          <w:rFonts w:ascii="Segoe UI" w:hAnsi="Segoe UI" w:cs="Segoe UI"/>
+          <w:sz w:val="24"/>
+          <w:szCs w:val="24"/>
+          <w:lang w:val="es-AR"/>
+        </w:rPr>
+        <w:t>En este caso tenemos que an</w:t>
+      </w:r>
+      <w:r>
+        <w:rPr>
+          <w:rFonts w:ascii="Segoe UI" w:hAnsi="Segoe UI" w:cs="Segoe UI"/>
+          <w:sz w:val="24"/>
+          <w:szCs w:val="24"/>
+          <w:lang w:val="es-AR"/>
+        </w:rPr>
+        <w:t>alizar qué costo es inferior:</w:t>
+      </w:r>
+      <w:r>
+        <w:rPr>
+          <w:rFonts w:ascii="Segoe UI" w:hAnsi="Segoe UI" w:cs="Segoe UI"/>
+          <w:sz w:val="24"/>
+          <w:szCs w:val="24"/>
+          <w:lang w:val="es-AR"/>
+        </w:rPr>
+        <w:t xml:space="preserve"> CTE</w:t>
+      </w:r>
+      <w:r>
+        <w:rPr>
+          <w:rFonts w:ascii="Segoe UI" w:hAnsi="Segoe UI" w:cs="Segoe UI"/>
+          <w:sz w:val="24"/>
+          <w:szCs w:val="24"/>
+          <w:vertAlign w:val="subscript"/>
+          <w:lang w:val="es-AR"/>
+        </w:rPr>
+        <w:t>02</w:t>
+      </w:r>
+      <w:r>
+        <w:rPr>
+          <w:rFonts w:ascii="Segoe UI" w:hAnsi="Segoe UI" w:cs="Segoe UI"/>
+          <w:sz w:val="24"/>
+          <w:szCs w:val="24"/>
+          <w:lang w:val="es-AR"/>
+        </w:rPr>
+        <w:t xml:space="preserve"> ó</w:t>
+      </w:r>
+      <w:r>
+        <w:rPr>
+          <w:rFonts w:ascii="Segoe UI" w:hAnsi="Segoe UI" w:cs="Segoe UI"/>
+          <w:sz w:val="24"/>
+          <w:szCs w:val="24"/>
+          <w:lang w:val="es-AR"/>
+        </w:rPr>
+        <w:t xml:space="preserve"> </w:t>
+      </w:r>
+      <w:proofErr w:type="gramStart"/>
+      <w:r>
+        <w:rPr>
+          <w:rFonts w:ascii="Segoe UI" w:hAnsi="Segoe UI" w:cs="Segoe UI"/>
+          <w:sz w:val="24"/>
+          <w:szCs w:val="24"/>
+          <w:lang w:val="es-AR"/>
+        </w:rPr>
+        <w:t>CTE(</w:t>
+      </w:r>
+      <w:proofErr w:type="gramEnd"/>
+      <w:r>
+        <w:rPr>
+          <w:rFonts w:ascii="Segoe UI" w:hAnsi="Segoe UI" w:cs="Segoe UI"/>
+          <w:sz w:val="24"/>
+          <w:szCs w:val="24"/>
+          <w:lang w:val="es-AR"/>
+        </w:rPr>
+        <w:t>Q</w:t>
+      </w:r>
+      <w:r>
+        <w:rPr>
+          <w:rFonts w:ascii="Segoe UI" w:hAnsi="Segoe UI" w:cs="Segoe UI"/>
+          <w:sz w:val="24"/>
+          <w:szCs w:val="24"/>
+          <w:vertAlign w:val="subscript"/>
+          <w:lang w:val="es-AR"/>
+        </w:rPr>
+        <w:t>1</w:t>
+      </w:r>
+      <w:r>
+        <w:rPr>
+          <w:rFonts w:ascii="Segoe UI" w:hAnsi="Segoe UI" w:cs="Segoe UI"/>
+          <w:sz w:val="24"/>
+          <w:szCs w:val="24"/>
+          <w:lang w:val="es-AR"/>
+        </w:rPr>
+        <w:t>,c</w:t>
+      </w:r>
+      <w:r>
+        <w:rPr>
+          <w:rFonts w:ascii="Segoe UI" w:hAnsi="Segoe UI" w:cs="Segoe UI"/>
+          <w:sz w:val="24"/>
+          <w:szCs w:val="24"/>
+          <w:vertAlign w:val="subscript"/>
+          <w:lang w:val="es-AR"/>
+        </w:rPr>
+        <w:t>1</w:t>
+      </w:r>
+      <w:r>
+        <w:rPr>
+          <w:rFonts w:ascii="Segoe UI" w:hAnsi="Segoe UI" w:cs="Segoe UI"/>
+          <w:sz w:val="24"/>
+          <w:szCs w:val="24"/>
+          <w:lang w:val="es-AR"/>
+        </w:rPr>
+        <w:t>) (la intersección entre la curva de costo de 1 y Q</w:t>
+      </w:r>
+      <w:r>
+        <w:rPr>
+          <w:rFonts w:ascii="Segoe UI" w:hAnsi="Segoe UI" w:cs="Segoe UI"/>
+          <w:sz w:val="24"/>
+          <w:szCs w:val="24"/>
+          <w:vertAlign w:val="subscript"/>
+          <w:lang w:val="es-AR"/>
+        </w:rPr>
+        <w:t>1</w:t>
+      </w:r>
+      <w:r>
+        <w:rPr>
+          <w:rFonts w:ascii="Segoe UI" w:hAnsi="Segoe UI" w:cs="Segoe UI"/>
+          <w:sz w:val="24"/>
+          <w:szCs w:val="24"/>
+          <w:lang w:val="es-AR"/>
+        </w:rPr>
+        <w:t>).</w:t>
+      </w:r>
+    </w:p>
+    <w:p>
+      <w:pPr>
+        <w:autoSpaceDE w:val="0"/>
+        <w:autoSpaceDN w:val="0"/>
+        <w:adjustRightInd w:val="0"/>
+        <w:spacing w:after="0" w:line="240" w:lineRule="auto"/>
+        <w:rPr>
+          <w:rFonts w:ascii="Segoe UI" w:hAnsi="Segoe UI" w:cs="Segoe UI"/>
+          <w:sz w:val="24"/>
+          <w:szCs w:val="24"/>
+          <w:lang w:val="es-AR"/>
+        </w:rPr>
+      </w:pPr>
+    </w:p>
+    <w:p>
+      <w:pPr>
+        <w:autoSpaceDE w:val="0"/>
+        <w:autoSpaceDN w:val="0"/>
+        <w:adjustRightInd w:val="0"/>
+        <w:spacing w:after="0" w:line="240" w:lineRule="auto"/>
+        <w:rPr>
+          <w:rFonts w:ascii="Segoe UI" w:hAnsi="Segoe UI" w:cs="Segoe UI"/>
+          <w:sz w:val="24"/>
+          <w:szCs w:val="24"/>
+          <w:lang w:val="es-AR"/>
+        </w:rPr>
+      </w:pPr>
+      <w:r>
+        <w:rPr>
+          <w:rFonts w:ascii="Segoe UI" w:hAnsi="Segoe UI" w:cs="Segoe UI"/>
+          <w:sz w:val="24"/>
+          <w:szCs w:val="24"/>
+          <w:lang w:val="es-AR"/>
+        </w:rPr>
+        <w:t>Si el q</w:t>
+      </w:r>
+      <w:r>
+        <w:rPr>
+          <w:rFonts w:ascii="Segoe UI" w:hAnsi="Segoe UI" w:cs="Segoe UI"/>
+          <w:sz w:val="24"/>
+          <w:szCs w:val="24"/>
+          <w:vertAlign w:val="subscript"/>
+          <w:lang w:val="es-AR"/>
+        </w:rPr>
+        <w:t>02</w:t>
+      </w:r>
+      <w:r>
+        <w:rPr>
+          <w:rFonts w:ascii="Segoe UI" w:hAnsi="Segoe UI" w:cs="Segoe UI"/>
+          <w:sz w:val="24"/>
+          <w:szCs w:val="24"/>
+          <w:lang w:val="es-AR"/>
+        </w:rPr>
+        <w:t xml:space="preserve"> no se encuentra en el rango, entonces hay que analizar la siguiente forma:</w:t>
+      </w:r>
+    </w:p>
+    <w:p>
+      <w:pPr>
+        <w:autoSpaceDE w:val="0"/>
+        <w:autoSpaceDN w:val="0"/>
+        <w:adjustRightInd w:val="0"/>
+        <w:spacing w:after="0" w:line="240" w:lineRule="auto"/>
+        <w:rPr>
+          <w:rFonts w:ascii="Segoe UI" w:hAnsi="Segoe UI" w:cs="Segoe UI"/>
+          <w:sz w:val="24"/>
+          <w:szCs w:val="24"/>
+          <w:lang w:val="es-AR"/>
+        </w:rPr>
+      </w:pPr>
+      <w:r>
+        <w:rPr>
+          <w:rFonts w:ascii="Segoe UI" w:hAnsi="Segoe UI" w:cs="Segoe UI"/>
+          <w:sz w:val="24"/>
+          <w:szCs w:val="24"/>
+          <w:lang w:val="es-AR"/>
+        </w:rPr>
+        <w:t>q</w:t>
+      </w:r>
+      <w:r>
+        <w:rPr>
+          <w:rFonts w:ascii="Segoe UI" w:hAnsi="Segoe UI" w:cs="Segoe UI"/>
+          <w:sz w:val="24"/>
+          <w:szCs w:val="24"/>
+          <w:vertAlign w:val="subscript"/>
+          <w:lang w:val="es-AR"/>
+        </w:rPr>
+        <w:t>03</w:t>
+      </w:r>
+      <w:r>
+        <w:rPr>
+          <w:rFonts w:ascii="Segoe UI" w:hAnsi="Segoe UI" w:cs="Segoe UI"/>
+          <w:sz w:val="24"/>
+          <w:szCs w:val="24"/>
+          <w:lang w:val="es-AR"/>
+        </w:rPr>
+        <w:t xml:space="preserve"> &gt;= Q</w:t>
+      </w:r>
+      <w:r>
+        <w:rPr>
+          <w:rFonts w:ascii="Segoe UI" w:hAnsi="Segoe UI" w:cs="Segoe UI"/>
+          <w:sz w:val="24"/>
+          <w:szCs w:val="24"/>
+          <w:vertAlign w:val="subscript"/>
+          <w:lang w:val="es-AR"/>
+        </w:rPr>
+        <w:t>2</w:t>
+      </w:r>
+      <w:r>
+        <w:rPr>
+          <w:rFonts w:ascii="Segoe UI" w:hAnsi="Segoe UI" w:cs="Segoe UI"/>
+          <w:sz w:val="24"/>
+          <w:szCs w:val="24"/>
+          <w:lang w:val="es-AR"/>
+        </w:rPr>
+        <w:t>,</w:t>
+      </w:r>
+      <w:r>
+        <w:rPr>
+          <w:rFonts w:ascii="Segoe UI" w:hAnsi="Segoe UI" w:cs="Segoe UI"/>
+          <w:sz w:val="24"/>
+          <w:szCs w:val="24"/>
+          <w:lang w:val="es-AR"/>
+        </w:rPr>
+        <w:t xml:space="preserve"> </w:t>
+      </w:r>
+      <w:r>
+        <w:rPr>
+          <w:rFonts w:ascii="Segoe UI" w:hAnsi="Segoe UI" w:cs="Segoe UI"/>
+          <w:sz w:val="24"/>
+          <w:szCs w:val="24"/>
+          <w:lang w:val="es-AR"/>
+        </w:rPr>
+        <w:t>pasando al</w:t>
+      </w:r>
+      <w:r>
+        <w:rPr>
+          <w:rFonts w:ascii="Segoe UI" w:hAnsi="Segoe UI" w:cs="Segoe UI"/>
+          <w:sz w:val="24"/>
+          <w:szCs w:val="24"/>
+          <w:lang w:val="es-AR"/>
+        </w:rPr>
+        <w:t xml:space="preserve"> caso 3</w:t>
+      </w:r>
+      <w:r>
+        <w:rPr>
+          <w:rFonts w:ascii="Segoe UI" w:hAnsi="Segoe UI" w:cs="Segoe UI"/>
+          <w:sz w:val="24"/>
+          <w:szCs w:val="24"/>
+          <w:lang w:val="es-AR"/>
+        </w:rPr>
+        <w:t>.</w:t>
+      </w:r>
+    </w:p>
+    <w:p>
+      <w:pPr>
+        <w:rPr>
+          <w:rFonts w:ascii="Segoe UI" w:hAnsi="Segoe UI" w:cs="Segoe UI"/>
+          <w:sz w:val="24"/>
+          <w:szCs w:val="24"/>
+          <w:lang w:val="es-AR"/>
+        </w:rPr>
+      </w:pPr>
+      <w:r>
+        <w:rPr>
+          <w:rFonts w:ascii="Segoe UI" w:hAnsi="Segoe UI" w:cs="Segoe UI"/>
+          <w:sz w:val="24"/>
+          <w:szCs w:val="24"/>
+          <w:lang w:val="es-AR"/>
+        </w:rPr>
+        <w:br w:type="page"/>
+      </w:r>
+    </w:p>
+    <w:p>
+      <w:pPr>
+        <w:autoSpaceDE w:val="0"/>
+        <w:autoSpaceDN w:val="0"/>
+        <w:adjustRightInd w:val="0"/>
+        <w:spacing w:after="0" w:line="240" w:lineRule="auto"/>
+        <w:rPr>
+          <w:rFonts w:ascii="Segoe UI" w:hAnsi="Segoe UI" w:cs="Segoe UI"/>
+          <w:sz w:val="24"/>
+          <w:szCs w:val="24"/>
+          <w:lang w:val="es-AR"/>
+        </w:rPr>
+      </w:pPr>
+      <w:r>
+        <w:rPr>
+          <w:rFonts w:ascii="Segoe UI" w:hAnsi="Segoe UI" w:cs="Segoe UI"/>
+          <w:b/>
+          <w:sz w:val="24"/>
+          <w:szCs w:val="24"/>
+          <w:lang w:val="es-AR"/>
+        </w:rPr>
+        <w:lastRenderedPageBreak/>
+        <w:t xml:space="preserve">Caso </w:t>
+      </w:r>
+      <w:r>
+        <w:rPr>
+          <w:rFonts w:ascii="Segoe UI" w:hAnsi="Segoe UI" w:cs="Segoe UI"/>
+          <w:b/>
+          <w:sz w:val="24"/>
+          <w:szCs w:val="24"/>
+          <w:lang w:val="es-AR"/>
+        </w:rPr>
+        <w:t>3</w:t>
+      </w:r>
+      <w:r>
+        <w:rPr>
+          <w:rFonts w:ascii="Segoe UI" w:hAnsi="Segoe UI" w:cs="Segoe UI"/>
+          <w:b/>
+          <w:sz w:val="24"/>
+          <w:szCs w:val="24"/>
+          <w:lang w:val="es-AR"/>
+        </w:rPr>
+        <w:t>:</w:t>
+      </w:r>
+    </w:p>
+    <w:p>
+      <w:pPr>
+        <w:autoSpaceDE w:val="0"/>
+        <w:autoSpaceDN w:val="0"/>
+        <w:adjustRightInd w:val="0"/>
+        <w:spacing w:after="0" w:line="240" w:lineRule="auto"/>
+        <w:rPr>
+          <w:rFonts w:ascii="Segoe UI" w:eastAsiaTheme="minorEastAsia" w:hAnsi="Segoe UI" w:cs="Segoe UI"/>
+          <w:sz w:val="28"/>
+          <w:szCs w:val="24"/>
+          <w:lang w:val="es-AR"/>
+        </w:rPr>
+      </w:pPr>
+      <m:oMathPara>
+        <m:oMath>
+          <m:sSub>
+            <m:sSubPr>
+              <m:ctrlPr>
+                <w:rPr>
+                  <w:rFonts w:ascii="Cambria Math" w:hAnsi="Segoe UI" w:cs="Segoe UI"/>
+                  <w:i/>
+                  <w:sz w:val="28"/>
+                  <w:szCs w:val="24"/>
+                  <w:lang w:val="es-AR"/>
+                </w:rPr>
+              </m:ctrlPr>
+            </m:sSubPr>
+            <m:e>
+              <m:sSub>
+                <m:sSubPr>
+                  <m:ctrlPr>
+                    <w:rPr>
+                      <w:rFonts w:ascii="Cambria Math" w:hAnsi="Segoe UI" w:cs="Segoe UI"/>
+                      <w:i/>
+                      <w:sz w:val="28"/>
+                      <w:szCs w:val="24"/>
+                      <w:lang w:val="es-AR"/>
+                    </w:rPr>
+                  </m:ctrlPr>
+                </m:sSubPr>
+                <m:e>
+                  <m:r>
+                    <w:rPr>
+                      <w:rFonts w:ascii="Cambria Math" w:hAnsi="Segoe UI" w:cs="Segoe UI"/>
+                      <w:sz w:val="28"/>
+                      <w:szCs w:val="24"/>
+                      <w:lang w:val="es-AR"/>
+                    </w:rPr>
+                    <m:t>Q</m:t>
+                  </m:r>
+                </m:e>
+                <m:sub>
+                  <m:r>
+                    <w:rPr>
+                      <w:rFonts w:ascii="Cambria Math" w:hAnsi="Segoe UI" w:cs="Segoe UI"/>
+                      <w:sz w:val="28"/>
+                      <w:szCs w:val="24"/>
+                      <w:lang w:val="es-AR"/>
+                    </w:rPr>
+                    <m:t>2</m:t>
+                  </m:r>
+                </m:sub>
+              </m:sSub>
+              <m:r>
+                <w:rPr>
+                  <w:rFonts w:ascii="Cambria Math" w:hAnsi="Cambria Math" w:cs="Segoe UI"/>
+                  <w:sz w:val="28"/>
+                  <w:szCs w:val="24"/>
+                  <w:lang w:val="es-AR"/>
+                </w:rPr>
+                <m:t>≤</m:t>
+              </m:r>
+              <m:r>
+                <w:rPr>
+                  <w:rFonts w:ascii="Cambria Math" w:hAnsi="Segoe UI" w:cs="Segoe UI"/>
+                  <w:sz w:val="28"/>
+                  <w:szCs w:val="24"/>
+                  <w:lang w:val="es-AR"/>
+                </w:rPr>
+                <m:t>q</m:t>
+              </m:r>
+            </m:e>
+            <m:sub>
+              <m:sSub>
+                <m:sSubPr>
+                  <m:ctrlPr>
+                    <w:rPr>
+                      <w:rFonts w:ascii="Cambria Math" w:hAnsi="Segoe UI" w:cs="Segoe UI"/>
+                      <w:i/>
+                      <w:sz w:val="28"/>
+                      <w:szCs w:val="24"/>
+                      <w:lang w:val="es-AR"/>
+                    </w:rPr>
+                  </m:ctrlPr>
+                </m:sSubPr>
+                <m:e>
+                  <m:r>
+                    <w:rPr>
+                      <w:rFonts w:ascii="Cambria Math" w:hAnsi="Segoe UI" w:cs="Segoe UI"/>
+                      <w:sz w:val="28"/>
+                      <w:szCs w:val="24"/>
+                      <w:lang w:val="es-AR"/>
+                    </w:rPr>
+                    <m:t>0</m:t>
+                  </m:r>
+                </m:e>
+                <m:sub>
+                  <m:r>
+                    <w:rPr>
+                      <w:rFonts w:ascii="Cambria Math" w:hAnsi="Segoe UI" w:cs="Segoe UI"/>
+                      <w:sz w:val="28"/>
+                      <w:szCs w:val="24"/>
+                      <w:lang w:val="es-AR"/>
+                    </w:rPr>
+                    <m:t>3</m:t>
+                  </m:r>
+                </m:sub>
+              </m:sSub>
+            </m:sub>
+          </m:sSub>
+        </m:oMath>
+      </m:oMathPara>
+    </w:p>
+    <w:p>
+      <w:pPr>
+        <w:autoSpaceDE w:val="0"/>
+        <w:autoSpaceDN w:val="0"/>
+        <w:adjustRightInd w:val="0"/>
+        <w:spacing w:after="0" w:line="240" w:lineRule="auto"/>
+        <w:rPr>
+          <w:rFonts w:ascii="Segoe UI" w:hAnsi="Segoe UI" w:cs="Segoe UI"/>
+          <w:sz w:val="24"/>
+          <w:szCs w:val="24"/>
+          <w:lang w:val="es-AR"/>
+        </w:rPr>
+      </w:pPr>
+    </w:p>
+    <w:p>
+      <w:pPr>
+        <w:autoSpaceDE w:val="0"/>
+        <w:autoSpaceDN w:val="0"/>
+        <w:adjustRightInd w:val="0"/>
+        <w:spacing w:after="0" w:line="240" w:lineRule="auto"/>
+        <w:rPr>
+          <w:rFonts w:ascii="Segoe UI" w:hAnsi="Segoe UI" w:cs="Segoe UI"/>
+          <w:sz w:val="24"/>
+          <w:szCs w:val="24"/>
+          <w:lang w:val="es-AR"/>
+        </w:rPr>
+      </w:pPr>
+      <w:r>
+        <w:rPr>
+          <w:rFonts w:ascii="Segoe UI" w:hAnsi="Segoe UI" w:cs="Segoe UI"/>
+          <w:noProof/>
+          <w:sz w:val="24"/>
+          <w:szCs w:val="24"/>
+          <w:lang w:val="es-AR" w:eastAsia="es-AR"/>
+        </w:rPr>
+        <w:drawing>
+          <wp:inline distT="0" distB="0" distL="0" distR="0">
+            <wp:extent cx="5715000" cy="4762500"/>
+            <wp:effectExtent l="19050" t="19050" r="19050" b="19050"/>
+            <wp:docPr id="12" name="Picture 3" descr="C:\users\rick\documents\fiuba\materias\modelos y optimización ii\tp\tp2-stocks\ej 7 caso 3.png"/>
+            <wp:cNvGraphicFramePr>
+              <a:graphicFrameLocks xmlns:a="http://schemas.openxmlformats.org/drawingml/2006/main" noChangeAspect="1"/>
+            </wp:cNvGraphicFramePr>
+            <a:graphic xmlns:a="http://schemas.openxmlformats.org/drawingml/2006/main">
+              <a:graphicData uri="http://schemas.openxmlformats.org/drawingml/2006/picture">
+                <pic:pic xmlns:pic="http://schemas.openxmlformats.org/drawingml/2006/picture">
+                  <pic:nvPicPr>
+                    <pic:cNvPr id="0" name="Picture 3" descr="C:\users\rick\documents\fiuba\materias\modelos y optimización ii\tp\tp2-stocks\ej 7 caso 3.png"/>
+                    <pic:cNvPicPr>
+                      <a:picLocks noChangeAspect="1" noChangeArrowheads="1"/>
+                    </pic:cNvPicPr>
+                  </pic:nvPicPr>
+                  <pic:blipFill>
+                    <a:blip r:embed="rId24" cstate="print"/>
+                    <a:srcRect/>
+                    <a:stretch>
+                      <a:fillRect/>
+                    </a:stretch>
+                  </pic:blipFill>
+                  <pic:spPr bwMode="auto">
+                    <a:xfrm>
+                      <a:off x="0" y="0"/>
+                      <a:ext cx="5715000" cy="4762500"/>
+                    </a:xfrm>
+                    <a:prstGeom prst="rect">
+                      <a:avLst/>
+                    </a:prstGeom>
+                    <a:noFill/>
+                    <a:ln w="9525">
+                      <a:solidFill>
+                        <a:schemeClr val="accent1"/>
+                      </a:solidFill>
+                      <a:miter lim="800000"/>
+                      <a:headEnd/>
+                      <a:tailEnd/>
+                    </a:ln>
+                  </pic:spPr>
+                </pic:pic>
+              </a:graphicData>
+            </a:graphic>
+          </wp:inline>
+        </w:drawing>
+      </w:r>
+    </w:p>
+    <w:p>
+      <w:pPr>
+        <w:autoSpaceDE w:val="0"/>
+        <w:autoSpaceDN w:val="0"/>
+        <w:adjustRightInd w:val="0"/>
+        <w:spacing w:after="0" w:line="240" w:lineRule="auto"/>
+        <w:rPr>
+          <w:rFonts w:ascii="Segoe UI" w:hAnsi="Segoe UI" w:cs="Segoe UI"/>
+          <w:sz w:val="24"/>
+          <w:szCs w:val="24"/>
+          <w:lang w:val="es-AR"/>
+        </w:rPr>
+      </w:pPr>
+    </w:p>
+    <w:p>
+      <w:pPr>
+        <w:autoSpaceDE w:val="0"/>
+        <w:autoSpaceDN w:val="0"/>
+        <w:adjustRightInd w:val="0"/>
+        <w:spacing w:after="0" w:line="240" w:lineRule="auto"/>
+        <w:rPr>
+          <w:rFonts w:ascii="Segoe UI" w:hAnsi="Segoe UI" w:cs="Segoe UI"/>
+          <w:sz w:val="24"/>
+          <w:szCs w:val="24"/>
+          <w:lang w:val="es-AR"/>
+        </w:rPr>
+      </w:pPr>
+      <w:r>
+        <w:rPr>
+          <w:rFonts w:ascii="Segoe UI" w:hAnsi="Segoe UI" w:cs="Segoe UI"/>
+          <w:sz w:val="24"/>
+          <w:szCs w:val="24"/>
+          <w:lang w:val="es-AR"/>
+        </w:rPr>
+        <w:t>En este caso, debemos comparar el CTE</w:t>
+      </w:r>
+      <w:r>
+        <w:rPr>
+          <w:rFonts w:ascii="Segoe UI" w:hAnsi="Segoe UI" w:cs="Segoe UI"/>
+          <w:sz w:val="24"/>
+          <w:szCs w:val="24"/>
+          <w:vertAlign w:val="subscript"/>
+          <w:lang w:val="es-AR"/>
+        </w:rPr>
+        <w:t>03</w:t>
+      </w:r>
+      <w:r>
+        <w:rPr>
+          <w:rFonts w:ascii="Segoe UI" w:hAnsi="Segoe UI" w:cs="Segoe UI"/>
+          <w:sz w:val="24"/>
+          <w:szCs w:val="24"/>
+          <w:lang w:val="es-AR"/>
+        </w:rPr>
+        <w:t xml:space="preserve"> </w:t>
+      </w:r>
+      <w:r>
+        <w:rPr>
+          <w:rFonts w:ascii="Segoe UI" w:hAnsi="Segoe UI" w:cs="Segoe UI"/>
+          <w:sz w:val="24"/>
+          <w:szCs w:val="24"/>
+          <w:lang w:val="es-AR"/>
+        </w:rPr>
+        <w:t xml:space="preserve">con </w:t>
+      </w:r>
+      <w:proofErr w:type="gramStart"/>
+      <w:r>
+        <w:rPr>
+          <w:rFonts w:ascii="Segoe UI" w:hAnsi="Segoe UI" w:cs="Segoe UI"/>
+          <w:sz w:val="24"/>
+          <w:szCs w:val="24"/>
+          <w:lang w:val="es-AR"/>
+        </w:rPr>
+        <w:t>CTE(</w:t>
+      </w:r>
+      <w:proofErr w:type="gramEnd"/>
+      <w:r>
+        <w:rPr>
+          <w:rFonts w:ascii="Segoe UI" w:hAnsi="Segoe UI" w:cs="Segoe UI"/>
+          <w:sz w:val="24"/>
+          <w:szCs w:val="24"/>
+          <w:lang w:val="es-AR"/>
+        </w:rPr>
+        <w:t>Q</w:t>
+      </w:r>
+      <w:r>
+        <w:rPr>
+          <w:rFonts w:ascii="Segoe UI" w:hAnsi="Segoe UI" w:cs="Segoe UI"/>
+          <w:sz w:val="24"/>
+          <w:szCs w:val="24"/>
+          <w:vertAlign w:val="subscript"/>
+          <w:lang w:val="es-AR"/>
+        </w:rPr>
+        <w:t>1</w:t>
+      </w:r>
+      <w:r>
+        <w:rPr>
+          <w:rFonts w:ascii="Segoe UI" w:hAnsi="Segoe UI" w:cs="Segoe UI"/>
+          <w:sz w:val="24"/>
+          <w:szCs w:val="24"/>
+          <w:lang w:val="es-AR"/>
+        </w:rPr>
+        <w:t>,c</w:t>
+      </w:r>
+      <w:r>
+        <w:rPr>
+          <w:rFonts w:ascii="Segoe UI" w:hAnsi="Segoe UI" w:cs="Segoe UI"/>
+          <w:sz w:val="24"/>
+          <w:szCs w:val="24"/>
+          <w:vertAlign w:val="subscript"/>
+          <w:lang w:val="es-AR"/>
+        </w:rPr>
+        <w:t>1</w:t>
+      </w:r>
+      <w:r>
+        <w:rPr>
+          <w:rFonts w:ascii="Segoe UI" w:hAnsi="Segoe UI" w:cs="Segoe UI"/>
+          <w:sz w:val="24"/>
+          <w:szCs w:val="24"/>
+          <w:lang w:val="es-AR"/>
+        </w:rPr>
+        <w:t>) (intersección de la curva de costo 1 con Q</w:t>
+      </w:r>
+      <w:r>
+        <w:rPr>
+          <w:rFonts w:ascii="Segoe UI" w:hAnsi="Segoe UI" w:cs="Segoe UI"/>
+          <w:sz w:val="24"/>
+          <w:szCs w:val="24"/>
+          <w:vertAlign w:val="subscript"/>
+          <w:lang w:val="es-AR"/>
+        </w:rPr>
+        <w:t>1</w:t>
+      </w:r>
+      <w:r>
+        <w:rPr>
+          <w:rFonts w:ascii="Segoe UI" w:hAnsi="Segoe UI" w:cs="Segoe UI"/>
+          <w:sz w:val="24"/>
+          <w:szCs w:val="24"/>
+          <w:lang w:val="es-AR"/>
+        </w:rPr>
+        <w:t>) y CTE(Q</w:t>
+      </w:r>
+      <w:r>
+        <w:rPr>
+          <w:rFonts w:ascii="Segoe UI" w:hAnsi="Segoe UI" w:cs="Segoe UI"/>
+          <w:sz w:val="24"/>
+          <w:szCs w:val="24"/>
+          <w:vertAlign w:val="subscript"/>
+          <w:lang w:val="es-AR"/>
+        </w:rPr>
+        <w:t>2</w:t>
+      </w:r>
+      <w:r>
+        <w:rPr>
+          <w:rFonts w:ascii="Segoe UI" w:hAnsi="Segoe UI" w:cs="Segoe UI"/>
+          <w:sz w:val="24"/>
+          <w:szCs w:val="24"/>
+          <w:lang w:val="es-AR"/>
+        </w:rPr>
+        <w:t>,c</w:t>
+      </w:r>
+      <w:r>
+        <w:rPr>
+          <w:rFonts w:ascii="Segoe UI" w:hAnsi="Segoe UI" w:cs="Segoe UI"/>
+          <w:sz w:val="24"/>
+          <w:szCs w:val="24"/>
+          <w:vertAlign w:val="subscript"/>
+          <w:lang w:val="es-AR"/>
+        </w:rPr>
+        <w:t>2</w:t>
+      </w:r>
+      <w:r>
+        <w:rPr>
+          <w:rFonts w:ascii="Segoe UI" w:hAnsi="Segoe UI" w:cs="Segoe UI"/>
+          <w:sz w:val="24"/>
+          <w:szCs w:val="24"/>
+          <w:lang w:val="es-AR"/>
+        </w:rPr>
+        <w:t xml:space="preserve">) (intersección de la curva de costo </w:t>
+      </w:r>
+      <w:r>
+        <w:rPr>
+          <w:rFonts w:ascii="Segoe UI" w:hAnsi="Segoe UI" w:cs="Segoe UI"/>
+          <w:sz w:val="24"/>
+          <w:szCs w:val="24"/>
+          <w:lang w:val="es-AR"/>
+        </w:rPr>
+        <w:t>2</w:t>
+      </w:r>
+      <w:r>
+        <w:rPr>
+          <w:rFonts w:ascii="Segoe UI" w:hAnsi="Segoe UI" w:cs="Segoe UI"/>
+          <w:sz w:val="24"/>
+          <w:szCs w:val="24"/>
+          <w:lang w:val="es-AR"/>
+        </w:rPr>
+        <w:t xml:space="preserve"> con Q</w:t>
+      </w:r>
+      <w:r>
+        <w:rPr>
+          <w:rFonts w:ascii="Segoe UI" w:hAnsi="Segoe UI" w:cs="Segoe UI"/>
+          <w:sz w:val="24"/>
+          <w:szCs w:val="24"/>
+          <w:vertAlign w:val="subscript"/>
+          <w:lang w:val="es-AR"/>
+        </w:rPr>
+        <w:t>2</w:t>
+      </w:r>
+      <w:r>
+        <w:rPr>
+          <w:rFonts w:ascii="Segoe UI" w:hAnsi="Segoe UI" w:cs="Segoe UI"/>
+          <w:sz w:val="24"/>
+          <w:szCs w:val="24"/>
+          <w:lang w:val="es-AR"/>
+        </w:rPr>
+        <w:t>)</w:t>
+      </w:r>
+      <w:r>
+        <w:rPr>
+          <w:rFonts w:ascii="Segoe UI" w:hAnsi="Segoe UI" w:cs="Segoe UI"/>
+          <w:sz w:val="24"/>
+          <w:szCs w:val="24"/>
+          <w:lang w:val="es-AR"/>
+        </w:rPr>
+        <w:t>,</w:t>
+      </w:r>
+      <w:r>
+        <w:rPr>
+          <w:rFonts w:ascii="Segoe UI" w:hAnsi="Segoe UI" w:cs="Segoe UI"/>
+          <w:sz w:val="24"/>
+          <w:szCs w:val="24"/>
+          <w:lang w:val="es-AR"/>
+        </w:rPr>
+        <w:t xml:space="preserve"> </w:t>
+      </w:r>
+      <w:r>
+        <w:rPr>
+          <w:rFonts w:ascii="Segoe UI" w:hAnsi="Segoe UI" w:cs="Segoe UI"/>
+          <w:sz w:val="24"/>
+          <w:szCs w:val="24"/>
+          <w:lang w:val="es-AR"/>
+        </w:rPr>
+        <w:t>quedándonos</w:t>
+      </w:r>
+      <w:r>
+        <w:rPr>
+          <w:rFonts w:ascii="Segoe UI" w:hAnsi="Segoe UI" w:cs="Segoe UI"/>
+          <w:sz w:val="24"/>
+          <w:szCs w:val="24"/>
+          <w:lang w:val="es-AR"/>
+        </w:rPr>
+        <w:t xml:space="preserve"> con el menor de ellos como solución.</w:t>
+      </w:r>
+    </w:p>
+    <w:p>
+      <w:pPr>
+        <w:autoSpaceDE w:val="0"/>
+        <w:autoSpaceDN w:val="0"/>
+        <w:adjustRightInd w:val="0"/>
+        <w:spacing w:after="0" w:line="240" w:lineRule="auto"/>
+        <w:rPr>
+          <w:rFonts w:ascii="Segoe UI" w:hAnsi="Segoe UI" w:cs="Segoe UI"/>
+          <w:sz w:val="24"/>
+          <w:szCs w:val="24"/>
+          <w:lang w:val="es-AR"/>
+        </w:rPr>
+      </w:pPr>
+    </w:p>
+    <w:p>
+      <w:pPr>
+        <w:autoSpaceDE w:val="0"/>
+        <w:autoSpaceDN w:val="0"/>
+        <w:adjustRightInd w:val="0"/>
+        <w:spacing w:after="0" w:line="240" w:lineRule="auto"/>
+        <w:rPr>
+          <w:rFonts w:ascii="Segoe UI" w:hAnsi="Segoe UI" w:cs="Segoe UI"/>
+          <w:sz w:val="24"/>
+          <w:szCs w:val="24"/>
+          <w:lang w:val="es-AR"/>
+        </w:rPr>
+      </w:pPr>
+      <w:r>
+        <w:rPr>
+          <w:rFonts w:ascii="Segoe UI" w:hAnsi="Segoe UI" w:cs="Segoe UI"/>
+          <w:sz w:val="24"/>
+          <w:szCs w:val="24"/>
+          <w:lang w:val="es-AR"/>
+        </w:rPr>
+        <w:t xml:space="preserve">Pero puede darse un caso más, que </w:t>
+      </w:r>
+      <w:r>
+        <w:rPr>
+          <w:rFonts w:ascii="Segoe UI" w:hAnsi="Segoe UI" w:cs="Segoe UI"/>
+          <w:sz w:val="24"/>
+          <w:szCs w:val="24"/>
+          <w:lang w:val="es-AR"/>
+        </w:rPr>
+        <w:t>es</w:t>
+      </w:r>
+      <w:r>
+        <w:rPr>
+          <w:rFonts w:ascii="Segoe UI" w:hAnsi="Segoe UI" w:cs="Segoe UI"/>
+          <w:sz w:val="24"/>
+          <w:szCs w:val="24"/>
+          <w:lang w:val="es-AR"/>
+        </w:rPr>
+        <w:t xml:space="preserve"> q</w:t>
+      </w:r>
+      <w:r>
+        <w:rPr>
+          <w:rFonts w:ascii="Segoe UI" w:hAnsi="Segoe UI" w:cs="Segoe UI"/>
+          <w:sz w:val="24"/>
+          <w:szCs w:val="24"/>
+          <w:vertAlign w:val="subscript"/>
+          <w:lang w:val="es-AR"/>
+        </w:rPr>
+        <w:t>03</w:t>
+      </w:r>
+      <w:r>
+        <w:rPr>
+          <w:rFonts w:ascii="Segoe UI" w:hAnsi="Segoe UI" w:cs="Segoe UI"/>
+          <w:sz w:val="24"/>
+          <w:szCs w:val="24"/>
+          <w:lang w:val="es-AR"/>
+        </w:rPr>
+        <w:t xml:space="preserve"> &lt; Q</w:t>
+      </w:r>
+      <w:r>
+        <w:rPr>
+          <w:rFonts w:ascii="Segoe UI" w:hAnsi="Segoe UI" w:cs="Segoe UI"/>
+          <w:sz w:val="24"/>
+          <w:szCs w:val="24"/>
+          <w:vertAlign w:val="subscript"/>
+          <w:lang w:val="es-AR"/>
+        </w:rPr>
+        <w:t>2</w:t>
+      </w:r>
+      <w:r>
+        <w:rPr>
+          <w:rFonts w:ascii="Segoe UI" w:hAnsi="Segoe UI" w:cs="Segoe UI"/>
+          <w:sz w:val="24"/>
+          <w:szCs w:val="24"/>
+          <w:lang w:val="es-AR"/>
+        </w:rPr>
+        <w:t>.</w:t>
+      </w:r>
+    </w:p>
+    <w:p>
+      <w:pPr>
+        <w:autoSpaceDE w:val="0"/>
+        <w:autoSpaceDN w:val="0"/>
+        <w:adjustRightInd w:val="0"/>
+        <w:spacing w:after="0" w:line="240" w:lineRule="auto"/>
+        <w:rPr>
+          <w:rFonts w:ascii="Segoe UI" w:hAnsi="Segoe UI" w:cs="Segoe UI"/>
+          <w:sz w:val="24"/>
+          <w:szCs w:val="24"/>
+          <w:lang w:val="es-AR"/>
+        </w:rPr>
+      </w:pPr>
+    </w:p>
+    <w:p>
+      <w:pPr>
+        <w:rPr>
+          <w:rFonts w:ascii="Segoe UI" w:hAnsi="Segoe UI" w:cs="Segoe UI"/>
+          <w:b/>
+          <w:sz w:val="24"/>
+          <w:szCs w:val="24"/>
+          <w:lang w:val="es-AR"/>
+        </w:rPr>
+      </w:pPr>
+      <w:r>
+        <w:rPr>
+          <w:rFonts w:ascii="Segoe UI" w:hAnsi="Segoe UI" w:cs="Segoe UI"/>
+          <w:b/>
+          <w:sz w:val="24"/>
+          <w:szCs w:val="24"/>
+          <w:lang w:val="es-AR"/>
+        </w:rPr>
+        <w:br w:type="page"/>
+      </w:r>
+    </w:p>
+    <w:p>
+      <w:pPr>
+        <w:autoSpaceDE w:val="0"/>
+        <w:autoSpaceDN w:val="0"/>
+        <w:adjustRightInd w:val="0"/>
+        <w:spacing w:after="0" w:line="240" w:lineRule="auto"/>
+        <w:rPr>
+          <w:rFonts w:ascii="Segoe UI" w:hAnsi="Segoe UI" w:cs="Segoe UI"/>
+          <w:sz w:val="24"/>
+          <w:szCs w:val="24"/>
+          <w:lang w:val="es-AR"/>
+        </w:rPr>
+      </w:pPr>
+      <w:r>
+        <w:rPr>
+          <w:rFonts w:ascii="Segoe UI" w:hAnsi="Segoe UI" w:cs="Segoe UI"/>
+          <w:b/>
+          <w:sz w:val="24"/>
+          <w:szCs w:val="24"/>
+          <w:lang w:val="es-AR"/>
+        </w:rPr>
+        <w:lastRenderedPageBreak/>
+        <w:t xml:space="preserve">Caso </w:t>
+      </w:r>
+      <w:r>
+        <w:rPr>
+          <w:rFonts w:ascii="Segoe UI" w:hAnsi="Segoe UI" w:cs="Segoe UI"/>
+          <w:b/>
+          <w:sz w:val="24"/>
+          <w:szCs w:val="24"/>
+          <w:lang w:val="es-AR"/>
+        </w:rPr>
+        <w:t>4</w:t>
+      </w:r>
+      <w:r>
+        <w:rPr>
+          <w:rFonts w:ascii="Segoe UI" w:hAnsi="Segoe UI" w:cs="Segoe UI"/>
+          <w:b/>
+          <w:sz w:val="24"/>
+          <w:szCs w:val="24"/>
+          <w:lang w:val="es-AR"/>
+        </w:rPr>
+        <w:t>:</w:t>
+      </w:r>
+    </w:p>
+    <w:p>
+      <w:pPr>
+        <w:autoSpaceDE w:val="0"/>
+        <w:autoSpaceDN w:val="0"/>
+        <w:adjustRightInd w:val="0"/>
+        <w:spacing w:after="0" w:line="240" w:lineRule="auto"/>
+        <w:rPr>
+          <w:rFonts w:ascii="Segoe UI" w:eastAsiaTheme="minorEastAsia" w:hAnsi="Segoe UI" w:cs="Segoe UI"/>
+          <w:sz w:val="28"/>
+          <w:szCs w:val="24"/>
+          <w:lang w:val="es-AR"/>
+        </w:rPr>
+      </w:pPr>
+      <m:oMathPara>
+        <m:oMath>
+          <m:sSub>
+            <m:sSubPr>
+              <m:ctrlPr>
+                <w:rPr>
+                  <w:rFonts w:ascii="Cambria Math" w:hAnsi="Segoe UI" w:cs="Segoe UI"/>
+                  <w:i/>
+                  <w:sz w:val="28"/>
+                  <w:szCs w:val="24"/>
+                  <w:lang w:val="es-AR"/>
+                </w:rPr>
+              </m:ctrlPr>
+            </m:sSubPr>
+            <m:e>
+              <m:r>
+                <w:rPr>
+                  <w:rFonts w:ascii="Cambria Math" w:hAnsi="Segoe UI" w:cs="Segoe UI"/>
+                  <w:sz w:val="28"/>
+                  <w:szCs w:val="24"/>
+                  <w:lang w:val="es-AR"/>
+                </w:rPr>
+                <m:t>q</m:t>
+              </m:r>
+            </m:e>
+            <m:sub>
+              <m:sSub>
+                <m:sSubPr>
+                  <m:ctrlPr>
+                    <w:rPr>
+                      <w:rFonts w:ascii="Cambria Math" w:hAnsi="Segoe UI" w:cs="Segoe UI"/>
+                      <w:i/>
+                      <w:sz w:val="28"/>
+                      <w:szCs w:val="24"/>
+                      <w:lang w:val="es-AR"/>
+                    </w:rPr>
+                  </m:ctrlPr>
+                </m:sSubPr>
+                <m:e>
+                  <m:r>
+                    <w:rPr>
+                      <w:rFonts w:ascii="Cambria Math" w:hAnsi="Segoe UI" w:cs="Segoe UI"/>
+                      <w:sz w:val="28"/>
+                      <w:szCs w:val="24"/>
+                      <w:lang w:val="es-AR"/>
+                    </w:rPr>
+                    <m:t>0</m:t>
+                  </m:r>
+                </m:e>
+                <m:sub>
+                  <m:r>
+                    <w:rPr>
+                      <w:rFonts w:ascii="Cambria Math" w:hAnsi="Segoe UI" w:cs="Segoe UI"/>
+                      <w:sz w:val="28"/>
+                      <w:szCs w:val="24"/>
+                      <w:lang w:val="es-AR"/>
+                    </w:rPr>
+                    <m:t>3</m:t>
+                  </m:r>
+                </m:sub>
+              </m:sSub>
+            </m:sub>
+          </m:sSub>
+          <m:r>
+            <w:rPr>
+              <w:rFonts w:ascii="Cambria Math" w:hAnsi="Segoe UI" w:cs="Segoe UI"/>
+              <w:sz w:val="28"/>
+              <w:szCs w:val="24"/>
+              <w:lang w:val="es-AR"/>
+            </w:rPr>
+            <m:t>&lt;</m:t>
+          </m:r>
+          <m:sSub>
+            <m:sSubPr>
+              <m:ctrlPr>
+                <w:rPr>
+                  <w:rFonts w:ascii="Cambria Math" w:hAnsi="Segoe UI" w:cs="Segoe UI"/>
+                  <w:i/>
+                  <w:sz w:val="28"/>
+                  <w:szCs w:val="24"/>
+                  <w:lang w:val="es-AR"/>
+                </w:rPr>
+              </m:ctrlPr>
+            </m:sSubPr>
+            <m:e>
+              <m:r>
+                <w:rPr>
+                  <w:rFonts w:ascii="Cambria Math" w:hAnsi="Segoe UI" w:cs="Segoe UI"/>
+                  <w:sz w:val="28"/>
+                  <w:szCs w:val="24"/>
+                  <w:lang w:val="es-AR"/>
+                </w:rPr>
+                <m:t>Q</m:t>
+              </m:r>
+            </m:e>
+            <m:sub>
+              <m:r>
+                <w:rPr>
+                  <w:rFonts w:ascii="Cambria Math" w:hAnsi="Segoe UI" w:cs="Segoe UI"/>
+                  <w:sz w:val="28"/>
+                  <w:szCs w:val="24"/>
+                  <w:lang w:val="es-AR"/>
+                </w:rPr>
+                <m:t>2</m:t>
+              </m:r>
+            </m:sub>
+          </m:sSub>
+        </m:oMath>
+      </m:oMathPara>
+    </w:p>
+    <w:p>
+      <w:pPr>
+        <w:autoSpaceDE w:val="0"/>
+        <w:autoSpaceDN w:val="0"/>
+        <w:adjustRightInd w:val="0"/>
+        <w:spacing w:after="0" w:line="240" w:lineRule="auto"/>
+        <w:rPr>
+          <w:rFonts w:ascii="Segoe UI" w:hAnsi="Segoe UI" w:cs="Segoe UI"/>
+          <w:sz w:val="24"/>
+          <w:szCs w:val="24"/>
+          <w:lang w:val="es-AR"/>
+        </w:rPr>
+      </w:pPr>
+    </w:p>
+    <w:p>
+      <w:pPr>
+        <w:autoSpaceDE w:val="0"/>
+        <w:autoSpaceDN w:val="0"/>
+        <w:adjustRightInd w:val="0"/>
+        <w:spacing w:after="0" w:line="240" w:lineRule="auto"/>
+        <w:rPr>
+          <w:rFonts w:ascii="Segoe UI" w:hAnsi="Segoe UI" w:cs="Segoe UI"/>
+          <w:sz w:val="24"/>
+          <w:szCs w:val="24"/>
+          <w:lang w:val="es-AR"/>
+        </w:rPr>
+      </w:pPr>
+      <w:r>
+        <w:rPr>
+          <w:rFonts w:ascii="Segoe UI" w:hAnsi="Segoe UI" w:cs="Segoe UI"/>
+          <w:noProof/>
+          <w:sz w:val="24"/>
+          <w:szCs w:val="24"/>
+          <w:lang w:val="es-AR" w:eastAsia="es-AR"/>
+        </w:rPr>
+        <w:drawing>
+          <wp:inline distT="0" distB="0" distL="0" distR="0">
+            <wp:extent cx="5715000" cy="4762500"/>
+            <wp:effectExtent l="19050" t="19050" r="19050" b="19050"/>
+            <wp:docPr id="13" name="Picture 4" descr="C:\users\rick\documents\fiuba\materias\modelos y optimización ii\tp\tp2-stocks\ej 7 caso 4.png"/>
+            <wp:cNvGraphicFramePr>
+              <a:graphicFrameLocks xmlns:a="http://schemas.openxmlformats.org/drawingml/2006/main" noChangeAspect="1"/>
+            </wp:cNvGraphicFramePr>
+            <a:graphic xmlns:a="http://schemas.openxmlformats.org/drawingml/2006/main">
+              <a:graphicData uri="http://schemas.openxmlformats.org/drawingml/2006/picture">
+                <pic:pic xmlns:pic="http://schemas.openxmlformats.org/drawingml/2006/picture">
+                  <pic:nvPicPr>
+                    <pic:cNvPr id="0" name="Picture 4" descr="C:\users\rick\documents\fiuba\materias\modelos y optimización ii\tp\tp2-stocks\ej 7 caso 4.png"/>
+                    <pic:cNvPicPr>
+                      <a:picLocks noChangeAspect="1" noChangeArrowheads="1"/>
+                    </pic:cNvPicPr>
+                  </pic:nvPicPr>
+                  <pic:blipFill>
+                    <a:blip r:embed="rId25" cstate="print"/>
+                    <a:srcRect/>
+                    <a:stretch>
+                      <a:fillRect/>
+                    </a:stretch>
+                  </pic:blipFill>
+                  <pic:spPr bwMode="auto">
+                    <a:xfrm>
+                      <a:off x="0" y="0"/>
+                      <a:ext cx="5715000" cy="4762500"/>
+                    </a:xfrm>
+                    <a:prstGeom prst="rect">
+                      <a:avLst/>
+                    </a:prstGeom>
+                    <a:noFill/>
+                    <a:ln w="9525">
+                      <a:solidFill>
+                        <a:schemeClr val="accent1"/>
+                      </a:solidFill>
+                      <a:miter lim="800000"/>
+                      <a:headEnd/>
+                      <a:tailEnd/>
+                    </a:ln>
+                  </pic:spPr>
+                </pic:pic>
+              </a:graphicData>
+            </a:graphic>
+          </wp:inline>
+        </w:drawing>
+      </w:r>
+    </w:p>
+    <w:p>
+      <w:pPr>
+        <w:autoSpaceDE w:val="0"/>
+        <w:autoSpaceDN w:val="0"/>
+        <w:adjustRightInd w:val="0"/>
+        <w:spacing w:after="0" w:line="240" w:lineRule="auto"/>
+        <w:rPr>
+          <w:rFonts w:ascii="Segoe UI" w:hAnsi="Segoe UI" w:cs="Segoe UI"/>
+          <w:sz w:val="24"/>
+          <w:szCs w:val="24"/>
+          <w:lang w:val="es-AR"/>
+        </w:rPr>
+      </w:pPr>
+    </w:p>
+    <w:p>
+      <w:pPr>
+        <w:autoSpaceDE w:val="0"/>
+        <w:autoSpaceDN w:val="0"/>
+        <w:adjustRightInd w:val="0"/>
+        <w:spacing w:after="0" w:line="240" w:lineRule="auto"/>
+        <w:rPr>
+          <w:rFonts w:ascii="Segoe UI" w:hAnsi="Segoe UI" w:cs="Segoe UI"/>
+          <w:sz w:val="24"/>
+          <w:szCs w:val="24"/>
+          <w:lang w:val="es-AR"/>
+        </w:rPr>
+      </w:pPr>
+      <w:r>
+        <w:rPr>
+          <w:rFonts w:ascii="Segoe UI" w:hAnsi="Segoe UI" w:cs="Segoe UI"/>
+          <w:sz w:val="24"/>
+          <w:szCs w:val="24"/>
+          <w:lang w:val="es-AR"/>
+        </w:rPr>
+        <w:t xml:space="preserve">En este caso, debemos comparar el </w:t>
+      </w:r>
+      <w:proofErr w:type="gramStart"/>
+      <w:r>
+        <w:rPr>
+          <w:rFonts w:ascii="Segoe UI" w:hAnsi="Segoe UI" w:cs="Segoe UI"/>
+          <w:sz w:val="24"/>
+          <w:szCs w:val="24"/>
+          <w:lang w:val="es-AR"/>
+        </w:rPr>
+        <w:t>CTE(</w:t>
+      </w:r>
+      <w:proofErr w:type="gramEnd"/>
+      <w:r>
+        <w:rPr>
+          <w:rFonts w:ascii="Segoe UI" w:hAnsi="Segoe UI" w:cs="Segoe UI"/>
+          <w:sz w:val="24"/>
+          <w:szCs w:val="24"/>
+          <w:lang w:val="es-AR"/>
+        </w:rPr>
+        <w:t>Q</w:t>
+      </w:r>
+      <w:r>
+        <w:rPr>
+          <w:rFonts w:ascii="Segoe UI" w:hAnsi="Segoe UI" w:cs="Segoe UI"/>
+          <w:sz w:val="24"/>
+          <w:szCs w:val="24"/>
+          <w:vertAlign w:val="subscript"/>
+          <w:lang w:val="es-AR"/>
+        </w:rPr>
+        <w:t>1</w:t>
+      </w:r>
+      <w:r>
+        <w:rPr>
+          <w:rFonts w:ascii="Segoe UI" w:hAnsi="Segoe UI" w:cs="Segoe UI"/>
+          <w:sz w:val="24"/>
+          <w:szCs w:val="24"/>
+          <w:lang w:val="es-AR"/>
+        </w:rPr>
+        <w:t>,c</w:t>
+      </w:r>
+      <w:r>
+        <w:rPr>
+          <w:rFonts w:ascii="Segoe UI" w:hAnsi="Segoe UI" w:cs="Segoe UI"/>
+          <w:sz w:val="24"/>
+          <w:szCs w:val="24"/>
+          <w:vertAlign w:val="subscript"/>
+          <w:lang w:val="es-AR"/>
+        </w:rPr>
+        <w:t>1</w:t>
+      </w:r>
+      <w:r>
+        <w:rPr>
+          <w:rFonts w:ascii="Segoe UI" w:hAnsi="Segoe UI" w:cs="Segoe UI"/>
+          <w:sz w:val="24"/>
+          <w:szCs w:val="24"/>
+          <w:lang w:val="es-AR"/>
+        </w:rPr>
+        <w:t>) (intersección de la curva de costo 1 con Q</w:t>
+      </w:r>
+      <w:r>
+        <w:rPr>
+          <w:rFonts w:ascii="Segoe UI" w:hAnsi="Segoe UI" w:cs="Segoe UI"/>
+          <w:sz w:val="24"/>
+          <w:szCs w:val="24"/>
+          <w:vertAlign w:val="subscript"/>
+          <w:lang w:val="es-AR"/>
+        </w:rPr>
+        <w:t>1</w:t>
+      </w:r>
+      <w:r>
+        <w:rPr>
+          <w:rFonts w:ascii="Segoe UI" w:hAnsi="Segoe UI" w:cs="Segoe UI"/>
+          <w:sz w:val="24"/>
+          <w:szCs w:val="24"/>
+          <w:lang w:val="es-AR"/>
+        </w:rPr>
+        <w:t>) y CTE(Q</w:t>
+      </w:r>
+      <w:r>
+        <w:rPr>
+          <w:rFonts w:ascii="Segoe UI" w:hAnsi="Segoe UI" w:cs="Segoe UI"/>
+          <w:sz w:val="24"/>
+          <w:szCs w:val="24"/>
+          <w:vertAlign w:val="subscript"/>
+          <w:lang w:val="es-AR"/>
+        </w:rPr>
+        <w:t>2</w:t>
+      </w:r>
+      <w:r>
+        <w:rPr>
+          <w:rFonts w:ascii="Segoe UI" w:hAnsi="Segoe UI" w:cs="Segoe UI"/>
+          <w:sz w:val="24"/>
+          <w:szCs w:val="24"/>
+          <w:lang w:val="es-AR"/>
+        </w:rPr>
+        <w:t>,c</w:t>
+      </w:r>
+      <w:r>
+        <w:rPr>
+          <w:rFonts w:ascii="Segoe UI" w:hAnsi="Segoe UI" w:cs="Segoe UI"/>
+          <w:sz w:val="24"/>
+          <w:szCs w:val="24"/>
+          <w:vertAlign w:val="subscript"/>
+          <w:lang w:val="es-AR"/>
+        </w:rPr>
+        <w:t>2</w:t>
+      </w:r>
+      <w:r>
+        <w:rPr>
+          <w:rFonts w:ascii="Segoe UI" w:hAnsi="Segoe UI" w:cs="Segoe UI"/>
+          <w:sz w:val="24"/>
+          <w:szCs w:val="24"/>
+          <w:lang w:val="es-AR"/>
+        </w:rPr>
+        <w:t xml:space="preserve">) (intersección de la curva de costo </w:t>
+      </w:r>
+      <w:r>
+        <w:rPr>
+          <w:rFonts w:ascii="Segoe UI" w:hAnsi="Segoe UI" w:cs="Segoe UI"/>
+          <w:sz w:val="24"/>
+          <w:szCs w:val="24"/>
+          <w:lang w:val="es-AR"/>
+        </w:rPr>
+        <w:t>2</w:t>
+      </w:r>
+      <w:r>
+        <w:rPr>
+          <w:rFonts w:ascii="Segoe UI" w:hAnsi="Segoe UI" w:cs="Segoe UI"/>
+          <w:sz w:val="24"/>
+          <w:szCs w:val="24"/>
+          <w:lang w:val="es-AR"/>
+        </w:rPr>
+        <w:t xml:space="preserve"> con Q</w:t>
+      </w:r>
+      <w:r>
+        <w:rPr>
+          <w:rFonts w:ascii="Segoe UI" w:hAnsi="Segoe UI" w:cs="Segoe UI"/>
+          <w:sz w:val="24"/>
+          <w:szCs w:val="24"/>
+          <w:vertAlign w:val="subscript"/>
+          <w:lang w:val="es-AR"/>
+        </w:rPr>
+        <w:t>2</w:t>
+      </w:r>
+      <w:r>
+        <w:rPr>
+          <w:rFonts w:ascii="Segoe UI" w:hAnsi="Segoe UI" w:cs="Segoe UI"/>
+          <w:sz w:val="24"/>
+          <w:szCs w:val="24"/>
+          <w:lang w:val="es-AR"/>
+        </w:rPr>
+        <w:t>)</w:t>
+      </w:r>
+      <w:r>
+        <w:rPr>
+          <w:rFonts w:ascii="Segoe UI" w:hAnsi="Segoe UI" w:cs="Segoe UI"/>
+          <w:sz w:val="24"/>
+          <w:szCs w:val="24"/>
+          <w:lang w:val="es-AR"/>
+        </w:rPr>
+        <w:t>,</w:t>
+      </w:r>
+      <w:r>
+        <w:rPr>
+          <w:rFonts w:ascii="Segoe UI" w:hAnsi="Segoe UI" w:cs="Segoe UI"/>
+          <w:sz w:val="24"/>
+          <w:szCs w:val="24"/>
+          <w:lang w:val="es-AR"/>
+        </w:rPr>
+        <w:t xml:space="preserve"> </w:t>
+      </w:r>
+      <w:r>
+        <w:rPr>
+          <w:rFonts w:ascii="Segoe UI" w:hAnsi="Segoe UI" w:cs="Segoe UI"/>
+          <w:sz w:val="24"/>
+          <w:szCs w:val="24"/>
+          <w:lang w:val="es-AR"/>
+        </w:rPr>
+        <w:t>quedándonos</w:t>
+      </w:r>
+      <w:r>
+        <w:rPr>
+          <w:rFonts w:ascii="Segoe UI" w:hAnsi="Segoe UI" w:cs="Segoe UI"/>
+          <w:sz w:val="24"/>
+          <w:szCs w:val="24"/>
+          <w:lang w:val="es-AR"/>
+        </w:rPr>
+        <w:t xml:space="preserve"> con el menor de ellos como solución.</w:t>
+      </w:r>
+    </w:p>
+    <w:p>
+      <w:pPr>
+        <w:autoSpaceDE w:val="0"/>
+        <w:autoSpaceDN w:val="0"/>
+        <w:adjustRightInd w:val="0"/>
+        <w:spacing w:after="0" w:line="240" w:lineRule="auto"/>
+        <w:rPr>
+          <w:rFonts w:ascii="Segoe UI" w:hAnsi="Segoe UI" w:cs="Segoe UI"/>
+          <w:sz w:val="24"/>
+          <w:szCs w:val="24"/>
+          <w:lang w:val="es-AR"/>
+        </w:rPr>
+      </w:pPr>
     </w:p>
     <w:p>
       <w:pPr>
@@ -23727,7 +27992,7 @@
         </w:rPr>
         <w:br w:type="page"/>
       </w:r>
-      <w:bookmarkStart w:id="10" w:name="_Toc401189816"/>
+      <w:bookmarkStart w:id="10" w:name="_Toc401193123"/>
       <w:r>
         <w:rPr>
           <w:rFonts w:ascii="Segoe UI" w:hAnsi="Segoe UI" w:cs="Segoe UI"/>
@@ -29673,7 +33938,7 @@
           <w:lang w:val="es-AR"/>
         </w:rPr>
       </w:pPr>
-      <w:bookmarkStart w:id="11" w:name="_Toc401189817"/>
+      <w:bookmarkStart w:id="11" w:name="_Toc401193124"/>
       <w:r>
         <w:rPr>
           <w:rFonts w:ascii="Segoe UI" w:hAnsi="Segoe UI" w:cs="Segoe UI"/>
@@ -34357,8 +38622,8 @@
       </m:oMathPara>
     </w:p>
     <w:sectPr>
-      <w:headerReference w:type="default" r:id="rId22"/>
-      <w:footerReference w:type="default" r:id="rId23"/>
+      <w:headerReference w:type="default" r:id="rId26"/>
+      <w:footerReference w:type="default" r:id="rId27"/>
       <w:pgSz w:w="11907" w:h="16839" w:code="9"/>
       <w:pgMar w:top="1418" w:right="1134" w:bottom="1418" w:left="1134" w:header="720" w:footer="720" w:gutter="0"/>
       <w:cols w:space="708"/>
@@ -34537,7 +38802,7 @@
                 <w:noProof/>
                 <w:lang w:val="es-AR"/>
               </w:rPr>
-              <w:t>22</w:t>
+              <w:t>2</w:t>
             </w:r>
             <w:r>
               <w:rPr>
@@ -34580,7 +38845,7 @@
                 <w:noProof/>
                 <w:lang w:val="es-AR"/>
               </w:rPr>
-              <w:t>27</w:t>
+              <w:t>31</w:t>
             </w:r>
             <w:r>
               <w:rPr>
@@ -37297,6 +41562,7 @@
   <w:style w:type="character" w:default="1" w:styleId="DefaultParagraphFont">
     <w:name w:val="Default Paragraph Font"/>
     <w:uiPriority w:val="1"/>
+    <w:semiHidden/>
     <w:unhideWhenUsed/>
   </w:style>
   <w:style w:type="table" w:default="1" w:styleId="TableNormal">
@@ -37819,7 +42085,7 @@
   <a:extraClrSchemeLst/>
   <a:extLst>
     <a:ext uri="{05A4C25C-085E-4340-85A3-A5531E510DB2}">
-      <thm15:themeFamily xmlns="" xmlns:thm15="http://schemas.microsoft.com/office/thememl/2012/main" name="Office Theme" id="{62F939B6-93AF-4DB8-9C6B-D6C7DFDC589F}" vid="{4A3C46E8-61CC-4603-A589-7422A47A8E4A}"/>
+      <thm15:themeFamily xmlns:thm15="http://schemas.microsoft.com/office/thememl/2012/main" xmlns="" name="Office Theme" id="{62F939B6-93AF-4DB8-9C6B-D6C7DFDC589F}" vid="{4A3C46E8-61CC-4603-A589-7422A47A8E4A}"/>
     </a:ext>
   </a:extLst>
 </a:theme>
@@ -37830,7 +42096,7 @@
 </file>
 
 <file path=customXml/itemProps1.xml><?xml version="1.0" encoding="utf-8"?>
-<ds:datastoreItem xmlns:ds="http://schemas.openxmlformats.org/officeDocument/2006/customXml" ds:itemID="{45F54F15-4F45-4DB7-A627-BB462196AA8A}">
+<ds:datastoreItem xmlns:ds="http://schemas.openxmlformats.org/officeDocument/2006/customXml" ds:itemID="{055C61EF-0CDD-41B3-AF48-5FF131C4B78B}">
   <ds:schemaRefs>
     <ds:schemaRef ds:uri="http://schemas.openxmlformats.org/officeDocument/2006/bibliography"/>
   </ds:schemaRefs>

</xml_diff>

<commit_message>
Agrego item g) al Ejercicio 1.
</commit_message>
<xml_diff>
--- a/tp2-stocks/Resolucion.docx
+++ b/tp2-stocks/Resolucion.docx
@@ -478,7 +478,7 @@
     </w:p>
     <w:tbl>
       <w:tblPr>
-        <w:tblStyle w:val="TableGrid"/>
+        <w:tblStyle w:val="Tablaconcuadrcula"/>
         <w:tblW w:w="0" w:type="auto"/>
         <w:jc w:val="center"/>
         <w:tblBorders>
@@ -895,21 +895,8 @@
                 <w:shd w:val="clear" w:color="auto" w:fill="FFFFFF"/>
                 <w:lang w:val="es-AR"/>
               </w:rPr>
-              <w:t xml:space="preserve">Ignacio </w:t>
+              <w:t>Ignacio Bayetto</w:t>
             </w:r>
-            <w:proofErr w:type="spellStart"/>
-            <w:r>
-              <w:rPr>
-                <w:rFonts w:ascii="Arial" w:hAnsi="Arial" w:cs="Arial"/>
-                <w:color w:val="222222"/>
-                <w:sz w:val="28"/>
-                <w:szCs w:val="24"/>
-                <w:shd w:val="clear" w:color="auto" w:fill="FFFFFF"/>
-                <w:lang w:val="es-AR"/>
-              </w:rPr>
-              <w:t>Bayetto</w:t>
-            </w:r>
-            <w:proofErr w:type="spellEnd"/>
           </w:p>
         </w:tc>
         <w:tc>
@@ -1185,7 +1172,7 @@
       <w:sdtContent>
         <w:p>
           <w:pPr>
-            <w:pStyle w:val="TOCHeading"/>
+            <w:pStyle w:val="TtulodeTDC"/>
             <w:spacing w:line="276" w:lineRule="auto"/>
             <w:rPr>
               <w:rFonts w:ascii="Segoe UI" w:hAnsi="Segoe UI" w:cs="Segoe UI"/>
@@ -1204,7 +1191,7 @@
         </w:p>
         <w:p>
           <w:pPr>
-            <w:pStyle w:val="TOC1"/>
+            <w:pStyle w:val="TDC1"/>
             <w:tabs>
               <w:tab w:val="right" w:leader="dot" w:pos="9629"/>
             </w:tabs>
@@ -1238,7 +1225,7 @@
           <w:hyperlink w:anchor="_Toc401193116" w:history="1">
             <w:r>
               <w:rPr>
-                <w:rStyle w:val="Hyperlink"/>
+                <w:rStyle w:val="Hipervnculo"/>
                 <w:rFonts w:ascii="Segoe UI" w:hAnsi="Segoe UI" w:cs="Segoe UI"/>
                 <w:noProof/>
                 <w:lang w:val="es-AR"/>
@@ -1297,7 +1284,7 @@
         </w:p>
         <w:p>
           <w:pPr>
-            <w:pStyle w:val="TOC1"/>
+            <w:pStyle w:val="TDC1"/>
             <w:tabs>
               <w:tab w:val="right" w:leader="dot" w:pos="9629"/>
             </w:tabs>
@@ -1310,7 +1297,7 @@
           <w:hyperlink w:anchor="_Toc401193117" w:history="1">
             <w:r>
               <w:rPr>
-                <w:rStyle w:val="Hyperlink"/>
+                <w:rStyle w:val="Hipervnculo"/>
                 <w:rFonts w:ascii="Segoe UI" w:hAnsi="Segoe UI" w:cs="Segoe UI"/>
                 <w:noProof/>
                 <w:lang w:val="es-AR"/>
@@ -1369,7 +1356,7 @@
         </w:p>
         <w:p>
           <w:pPr>
-            <w:pStyle w:val="TOC1"/>
+            <w:pStyle w:val="TDC1"/>
             <w:tabs>
               <w:tab w:val="right" w:leader="dot" w:pos="9629"/>
             </w:tabs>
@@ -1382,7 +1369,7 @@
           <w:hyperlink w:anchor="_Toc401193118" w:history="1">
             <w:r>
               <w:rPr>
-                <w:rStyle w:val="Hyperlink"/>
+                <w:rStyle w:val="Hipervnculo"/>
                 <w:rFonts w:ascii="Segoe UI" w:hAnsi="Segoe UI" w:cs="Segoe UI"/>
                 <w:noProof/>
                 <w:lang w:val="es-AR"/>
@@ -1441,7 +1428,7 @@
         </w:p>
         <w:p>
           <w:pPr>
-            <w:pStyle w:val="TOC1"/>
+            <w:pStyle w:val="TDC1"/>
             <w:tabs>
               <w:tab w:val="right" w:leader="dot" w:pos="9629"/>
             </w:tabs>
@@ -1454,7 +1441,7 @@
           <w:hyperlink w:anchor="_Toc401193119" w:history="1">
             <w:r>
               <w:rPr>
-                <w:rStyle w:val="Hyperlink"/>
+                <w:rStyle w:val="Hipervnculo"/>
                 <w:rFonts w:ascii="Segoe UI" w:hAnsi="Segoe UI" w:cs="Segoe UI"/>
                 <w:noProof/>
                 <w:lang w:val="es-AR"/>
@@ -1513,7 +1500,7 @@
         </w:p>
         <w:p>
           <w:pPr>
-            <w:pStyle w:val="TOC1"/>
+            <w:pStyle w:val="TDC1"/>
             <w:tabs>
               <w:tab w:val="right" w:leader="dot" w:pos="9629"/>
             </w:tabs>
@@ -1526,7 +1513,7 @@
           <w:hyperlink w:anchor="_Toc401193120" w:history="1">
             <w:r>
               <w:rPr>
-                <w:rStyle w:val="Hyperlink"/>
+                <w:rStyle w:val="Hipervnculo"/>
                 <w:rFonts w:ascii="Segoe UI" w:hAnsi="Segoe UI" w:cs="Segoe UI"/>
                 <w:noProof/>
                 <w:lang w:val="es-AR"/>
@@ -1585,7 +1572,7 @@
         </w:p>
         <w:p>
           <w:pPr>
-            <w:pStyle w:val="TOC1"/>
+            <w:pStyle w:val="TDC1"/>
             <w:tabs>
               <w:tab w:val="right" w:leader="dot" w:pos="9629"/>
             </w:tabs>
@@ -1598,7 +1585,7 @@
           <w:hyperlink w:anchor="_Toc401193121" w:history="1">
             <w:r>
               <w:rPr>
-                <w:rStyle w:val="Hyperlink"/>
+                <w:rStyle w:val="Hipervnculo"/>
                 <w:rFonts w:ascii="Segoe UI" w:hAnsi="Segoe UI" w:cs="Segoe UI"/>
                 <w:noProof/>
                 <w:lang w:val="es-AR"/>
@@ -1657,7 +1644,7 @@
         </w:p>
         <w:p>
           <w:pPr>
-            <w:pStyle w:val="TOC1"/>
+            <w:pStyle w:val="TDC1"/>
             <w:tabs>
               <w:tab w:val="right" w:leader="dot" w:pos="9629"/>
             </w:tabs>
@@ -1670,7 +1657,7 @@
           <w:hyperlink w:anchor="_Toc401193122" w:history="1">
             <w:r>
               <w:rPr>
-                <w:rStyle w:val="Hyperlink"/>
+                <w:rStyle w:val="Hipervnculo"/>
                 <w:rFonts w:ascii="Segoe UI" w:hAnsi="Segoe UI" w:cs="Segoe UI"/>
                 <w:noProof/>
                 <w:lang w:val="es-AR"/>
@@ -1729,7 +1716,7 @@
         </w:p>
         <w:p>
           <w:pPr>
-            <w:pStyle w:val="TOC1"/>
+            <w:pStyle w:val="TDC1"/>
             <w:tabs>
               <w:tab w:val="right" w:leader="dot" w:pos="9629"/>
             </w:tabs>
@@ -1742,7 +1729,7 @@
           <w:hyperlink w:anchor="_Toc401193123" w:history="1">
             <w:r>
               <w:rPr>
-                <w:rStyle w:val="Hyperlink"/>
+                <w:rStyle w:val="Hipervnculo"/>
                 <w:rFonts w:ascii="Segoe UI" w:hAnsi="Segoe UI" w:cs="Segoe UI"/>
                 <w:noProof/>
                 <w:lang w:val="es-AR"/>
@@ -1801,7 +1788,7 @@
         </w:p>
         <w:p>
           <w:pPr>
-            <w:pStyle w:val="TOC1"/>
+            <w:pStyle w:val="TDC1"/>
             <w:tabs>
               <w:tab w:val="right" w:leader="dot" w:pos="9629"/>
             </w:tabs>
@@ -1814,7 +1801,7 @@
           <w:hyperlink w:anchor="_Toc401193124" w:history="1">
             <w:r>
               <w:rPr>
-                <w:rStyle w:val="Hyperlink"/>
+                <w:rStyle w:val="Hipervnculo"/>
                 <w:rFonts w:ascii="Segoe UI" w:hAnsi="Segoe UI" w:cs="Segoe UI"/>
                 <w:noProof/>
                 <w:lang w:val="es-AR"/>
@@ -1913,7 +1900,7 @@
     </w:p>
     <w:p>
       <w:pPr>
-        <w:pStyle w:val="Heading1"/>
+        <w:pStyle w:val="Ttulo1"/>
         <w:tabs>
           <w:tab w:val="right" w:pos="9639"/>
         </w:tabs>
@@ -1945,7 +1932,7 @@
     </w:p>
     <w:p>
       <w:pPr>
-        <w:pStyle w:val="Heading2"/>
+        <w:pStyle w:val="Ttulo2"/>
         <w:spacing w:line="276" w:lineRule="auto"/>
         <w:jc w:val="both"/>
         <w:rPr>
@@ -1996,7 +1983,7 @@
     </w:p>
     <w:p>
       <w:pPr>
-        <w:pStyle w:val="ListParagraph"/>
+        <w:pStyle w:val="Prrafodelista"/>
         <w:numPr>
           <w:ilvl w:val="0"/>
           <w:numId w:val="1"/>
@@ -2021,7 +2008,7 @@
     </w:p>
     <w:p>
       <w:pPr>
-        <w:pStyle w:val="ListParagraph"/>
+        <w:pStyle w:val="Prrafodelista"/>
         <w:numPr>
           <w:ilvl w:val="0"/>
           <w:numId w:val="1"/>
@@ -2046,7 +2033,7 @@
     </w:p>
     <w:p>
       <w:pPr>
-        <w:pStyle w:val="ListParagraph"/>
+        <w:pStyle w:val="Prrafodelista"/>
         <w:numPr>
           <w:ilvl w:val="0"/>
           <w:numId w:val="1"/>
@@ -2071,7 +2058,7 @@
     </w:p>
     <w:p>
       <w:pPr>
-        <w:pStyle w:val="ListParagraph"/>
+        <w:pStyle w:val="Prrafodelista"/>
         <w:numPr>
           <w:ilvl w:val="0"/>
           <w:numId w:val="1"/>
@@ -2096,7 +2083,7 @@
     </w:p>
     <w:p>
       <w:pPr>
-        <w:pStyle w:val="ListParagraph"/>
+        <w:pStyle w:val="Prrafodelista"/>
         <w:numPr>
           <w:ilvl w:val="0"/>
           <w:numId w:val="1"/>
@@ -2167,7 +2154,7 @@
     </w:p>
     <w:p>
       <w:pPr>
-        <w:pStyle w:val="ListParagraph"/>
+        <w:pStyle w:val="Prrafodelista"/>
         <w:numPr>
           <w:ilvl w:val="0"/>
           <w:numId w:val="2"/>
@@ -2192,7 +2179,7 @@
     </w:p>
     <w:p>
       <w:pPr>
-        <w:pStyle w:val="ListParagraph"/>
+        <w:pStyle w:val="Prrafodelista"/>
         <w:numPr>
           <w:ilvl w:val="0"/>
           <w:numId w:val="2"/>
@@ -2217,7 +2204,7 @@
     </w:p>
     <w:p>
       <w:pPr>
-        <w:pStyle w:val="ListParagraph"/>
+        <w:pStyle w:val="Prrafodelista"/>
         <w:numPr>
           <w:ilvl w:val="0"/>
           <w:numId w:val="2"/>
@@ -2242,7 +2229,7 @@
     </w:p>
     <w:p>
       <w:pPr>
-        <w:pStyle w:val="ListParagraph"/>
+        <w:pStyle w:val="Prrafodelista"/>
         <w:numPr>
           <w:ilvl w:val="0"/>
           <w:numId w:val="2"/>
@@ -2267,7 +2254,7 @@
     </w:p>
     <w:p>
       <w:pPr>
-        <w:pStyle w:val="ListParagraph"/>
+        <w:pStyle w:val="Prrafodelista"/>
         <w:numPr>
           <w:ilvl w:val="0"/>
           <w:numId w:val="2"/>
@@ -2292,7 +2279,7 @@
     </w:p>
     <w:p>
       <w:pPr>
-        <w:pStyle w:val="ListParagraph"/>
+        <w:pStyle w:val="Prrafodelista"/>
         <w:numPr>
           <w:ilvl w:val="0"/>
           <w:numId w:val="2"/>
@@ -2333,7 +2320,7 @@
     </w:p>
     <w:p>
       <w:pPr>
-        <w:pStyle w:val="ListParagraph"/>
+        <w:pStyle w:val="Prrafodelista"/>
         <w:numPr>
           <w:ilvl w:val="0"/>
           <w:numId w:val="2"/>
@@ -2358,7 +2345,7 @@
     </w:p>
     <w:p>
       <w:pPr>
-        <w:pStyle w:val="Heading2"/>
+        <w:pStyle w:val="Ttulo2"/>
         <w:spacing w:line="276" w:lineRule="auto"/>
         <w:jc w:val="both"/>
         <w:rPr>
@@ -2454,7 +2441,7 @@
     </w:p>
     <w:p>
       <w:pPr>
-        <w:pStyle w:val="Heading2"/>
+        <w:pStyle w:val="Ttulo2"/>
         <w:spacing w:line="276" w:lineRule="auto"/>
         <w:jc w:val="both"/>
         <w:rPr>
@@ -2472,7 +2459,7 @@
     </w:p>
     <w:p>
       <w:pPr>
-        <w:pStyle w:val="ListParagraph"/>
+        <w:pStyle w:val="Prrafodelista"/>
         <w:numPr>
           <w:ilvl w:val="0"/>
           <w:numId w:val="5"/>
@@ -2494,7 +2481,7 @@
     </w:p>
     <w:p>
       <w:pPr>
-        <w:pStyle w:val="ListParagraph"/>
+        <w:pStyle w:val="Prrafodelista"/>
         <w:numPr>
           <w:ilvl w:val="0"/>
           <w:numId w:val="5"/>
@@ -2516,7 +2503,7 @@
     </w:p>
     <w:p>
       <w:pPr>
-        <w:pStyle w:val="ListParagraph"/>
+        <w:pStyle w:val="Prrafodelista"/>
         <w:numPr>
           <w:ilvl w:val="0"/>
           <w:numId w:val="5"/>
@@ -2538,7 +2525,7 @@
     </w:p>
     <w:p>
       <w:pPr>
-        <w:pStyle w:val="ListParagraph"/>
+        <w:pStyle w:val="Prrafodelista"/>
         <w:numPr>
           <w:ilvl w:val="0"/>
           <w:numId w:val="5"/>
@@ -2561,7 +2548,7 @@
     </w:p>
     <w:p>
       <w:pPr>
-        <w:pStyle w:val="ListParagraph"/>
+        <w:pStyle w:val="Prrafodelista"/>
         <w:numPr>
           <w:ilvl w:val="0"/>
           <w:numId w:val="5"/>
@@ -2583,7 +2570,7 @@
     </w:p>
     <w:p>
       <w:pPr>
-        <w:pStyle w:val="ListParagraph"/>
+        <w:pStyle w:val="Prrafodelista"/>
         <w:numPr>
           <w:ilvl w:val="0"/>
           <w:numId w:val="5"/>
@@ -2605,7 +2592,7 @@
     </w:p>
     <w:p>
       <w:pPr>
-        <w:pStyle w:val="ListParagraph"/>
+        <w:pStyle w:val="Prrafodelista"/>
         <w:numPr>
           <w:ilvl w:val="0"/>
           <w:numId w:val="5"/>
@@ -2627,7 +2614,7 @@
     </w:p>
     <w:p>
       <w:pPr>
-        <w:pStyle w:val="ListParagraph"/>
+        <w:pStyle w:val="Prrafodelista"/>
         <w:numPr>
           <w:ilvl w:val="0"/>
           <w:numId w:val="5"/>
@@ -2703,7 +2690,7 @@
     </w:p>
     <w:p>
       <w:pPr>
-        <w:pStyle w:val="ListParagraph"/>
+        <w:pStyle w:val="Prrafodelista"/>
         <w:numPr>
           <w:ilvl w:val="0"/>
           <w:numId w:val="5"/>
@@ -2725,7 +2712,7 @@
     </w:p>
     <w:p>
       <w:pPr>
-        <w:pStyle w:val="ListParagraph"/>
+        <w:pStyle w:val="Prrafodelista"/>
         <w:numPr>
           <w:ilvl w:val="0"/>
           <w:numId w:val="5"/>
@@ -2747,7 +2734,7 @@
     </w:p>
     <w:p>
       <w:pPr>
-        <w:pStyle w:val="Heading2"/>
+        <w:pStyle w:val="Ttulo2"/>
         <w:spacing w:line="276" w:lineRule="auto"/>
         <w:rPr>
           <w:rFonts w:ascii="Segoe UI" w:hAnsi="Segoe UI" w:cs="Segoe UI"/>
@@ -2986,7 +2973,7 @@
     </w:p>
     <w:p>
       <w:pPr>
-        <w:pStyle w:val="ListParagraph"/>
+        <w:pStyle w:val="Prrafodelista"/>
         <w:numPr>
           <w:ilvl w:val="0"/>
           <w:numId w:val="6"/>
@@ -3275,7 +3262,7 @@
     </w:p>
     <w:p>
       <w:pPr>
-        <w:pStyle w:val="ListParagraph"/>
+        <w:pStyle w:val="Prrafodelista"/>
         <w:numPr>
           <w:ilvl w:val="0"/>
           <w:numId w:val="6"/>
@@ -3299,7 +3286,7 @@
     </w:p>
     <w:p>
       <w:pPr>
-        <w:pStyle w:val="ListParagraph"/>
+        <w:pStyle w:val="Prrafodelista"/>
         <w:autoSpaceDE w:val="0"/>
         <w:autoSpaceDN w:val="0"/>
         <w:adjustRightInd w:val="0"/>
@@ -3622,7 +3609,7 @@
     </w:p>
     <w:p>
       <w:pPr>
-        <w:pStyle w:val="ListParagraph"/>
+        <w:pStyle w:val="Prrafodelista"/>
         <w:numPr>
           <w:ilvl w:val="0"/>
           <w:numId w:val="6"/>
@@ -4038,7 +4025,7 @@
     </w:p>
     <w:p>
       <w:pPr>
-        <w:pStyle w:val="ListParagraph"/>
+        <w:pStyle w:val="Prrafodelista"/>
         <w:numPr>
           <w:ilvl w:val="0"/>
           <w:numId w:val="6"/>
@@ -4322,7 +4309,7 @@
     </w:p>
     <w:p>
       <w:pPr>
-        <w:pStyle w:val="ListParagraph"/>
+        <w:pStyle w:val="Prrafodelista"/>
         <w:numPr>
           <w:ilvl w:val="0"/>
           <w:numId w:val="6"/>
@@ -4474,7 +4461,7 @@
     </w:p>
     <w:p>
       <w:pPr>
-        <w:pStyle w:val="ListParagraph"/>
+        <w:pStyle w:val="Prrafodelista"/>
         <w:numPr>
           <w:ilvl w:val="0"/>
           <w:numId w:val="6"/>
@@ -4485,16 +4472,12 @@
         <w:spacing w:after="0" w:line="276" w:lineRule="auto"/>
         <w:rPr>
           <w:rFonts w:ascii="Segoe UI" w:eastAsia="Calibri" w:hAnsi="Segoe UI" w:cs="Segoe UI"/>
-          <w:b/>
-          <w:color w:val="FF0000"/>
           <w:lang w:val="es-AR"/>
         </w:rPr>
       </w:pPr>
       <w:r>
         <w:rPr>
           <w:rFonts w:ascii="Segoe UI" w:eastAsia="Calibri" w:hAnsi="Segoe UI" w:cs="Segoe UI"/>
-          <w:b/>
-          <w:color w:val="FF0000"/>
           <w:lang w:val="es-AR"/>
         </w:rPr>
         <w:lastRenderedPageBreak/>
@@ -4503,13 +4486,112 @@
     </w:p>
     <w:p>
       <w:pPr>
-        <w:pStyle w:val="ListParagraph"/>
+        <w:pStyle w:val="Prrafodelista"/>
         <w:spacing w:line="276" w:lineRule="auto"/>
-        <w:rPr>
-          <w:rFonts w:ascii="Segoe UI" w:hAnsi="Segoe UI" w:cs="Segoe UI"/>
-          <w:lang w:val="es-AR"/>
-        </w:rPr>
-      </w:pPr>
+        <w:jc w:val="both"/>
+        <w:rPr>
+          <w:rFonts w:ascii="Segoe UI" w:hAnsi="Segoe UI" w:cs="Segoe UI"/>
+          <w:lang w:val="es-AR"/>
+        </w:rPr>
+      </w:pPr>
+      <w:r>
+        <w:rPr>
+          <w:rFonts w:ascii="Segoe UI" w:hAnsi="Segoe UI" w:cs="Segoe UI"/>
+          <w:lang w:val="es-AR"/>
+        </w:rPr>
+        <w:br/>
+        <w:t xml:space="preserve">Considerando que se realizan </w:t>
+      </w:r>
+      <m:oMath>
+        <m:r>
+          <w:rPr>
+            <w:rFonts w:ascii="Cambria Math" w:eastAsia="Calibri" w:hAnsi="Cambria Math" w:cs="Segoe UI"/>
+            <w:lang w:val="es-AR"/>
+          </w:rPr>
+          <m:t>28, 46</m:t>
+        </m:r>
+      </m:oMath>
+      <w:r>
+        <w:rPr>
+          <w:rFonts w:ascii="Segoe UI" w:eastAsiaTheme="minorEastAsia" w:hAnsi="Segoe UI" w:cs="Segoe UI"/>
+          <w:lang w:val="es-AR"/>
+        </w:rPr>
+        <w:t xml:space="preserve"> pedidos al año (n = </w:t>
+      </w:r>
+      <m:oMath>
+        <m:r>
+          <w:rPr>
+            <w:rFonts w:ascii="Cambria Math" w:eastAsia="Calibri" w:hAnsi="Cambria Math" w:cs="Segoe UI"/>
+            <w:lang w:val="es-AR"/>
+          </w:rPr>
+          <m:t xml:space="preserve">28, 46 </m:t>
+        </m:r>
+        <m:f>
+          <m:fPr>
+            <m:ctrlPr>
+              <w:rPr>
+                <w:rFonts w:ascii="Cambria Math" w:eastAsia="Calibri" w:hAnsi="Cambria Math" w:cs="Segoe UI"/>
+                <w:i/>
+                <w:lang w:val="es-AR"/>
+              </w:rPr>
+            </m:ctrlPr>
+          </m:fPr>
+          <m:num>
+            <m:r>
+              <w:rPr>
+                <w:rFonts w:ascii="Cambria Math" w:eastAsia="Calibri" w:hAnsi="Cambria Math" w:cs="Segoe UI"/>
+                <w:lang w:val="es-AR"/>
+              </w:rPr>
+              <m:t>1</m:t>
+            </m:r>
+          </m:num>
+          <m:den>
+            <m:r>
+              <w:rPr>
+                <w:rFonts w:ascii="Cambria Math" w:eastAsia="Calibri" w:hAnsi="Cambria Math" w:cs="Segoe UI"/>
+                <w:lang w:val="es-AR"/>
+              </w:rPr>
+              <m:t>año</m:t>
+            </m:r>
+          </m:den>
+        </m:f>
+        <m:r>
+          <w:rPr>
+            <w:rFonts w:ascii="Cambria Math" w:eastAsia="Calibri" w:hAnsi="Cambria Math" w:cs="Segoe UI"/>
+            <w:lang w:val="es-AR"/>
+          </w:rPr>
+          <m:t xml:space="preserve">) </m:t>
+        </m:r>
+      </m:oMath>
+      <w:r>
+        <w:rPr>
+          <w:rFonts w:ascii="Segoe UI" w:eastAsiaTheme="minorEastAsia" w:hAnsi="Segoe UI" w:cs="Segoe UI"/>
+          <w:lang w:val="es-AR"/>
+        </w:rPr>
+        <w:t>de 421,64 unidades cada uno (q = 421,64 u) y sabiendo que la demanda es constante de 12000 u/año podemos afirmar que al finalizar el año no habrá stock remanente (n*q = 12000 u/año).</w:t>
+      </w:r>
+      <w:r>
+        <w:rPr>
+          <w:rFonts w:ascii="Segoe UI" w:eastAsiaTheme="minorEastAsia" w:hAnsi="Segoe UI" w:cs="Segoe UI"/>
+          <w:lang w:val="es-AR"/>
+        </w:rPr>
+        <w:br/>
+      </w:r>
+      <w:r>
+        <w:rPr>
+          <w:rFonts w:ascii="Segoe UI" w:eastAsiaTheme="minorEastAsia" w:hAnsi="Segoe UI" w:cs="Segoe UI"/>
+          <w:lang w:val="es-AR"/>
+        </w:rPr>
+        <w:br/>
+        <w:t>Por lo tanto el lote óptimo de compra y el costo total esperado anual no cambian.</w:t>
+      </w:r>
+      <w:r>
+        <w:rPr>
+          <w:rFonts w:ascii="Segoe UI" w:eastAsiaTheme="minorEastAsia" w:hAnsi="Segoe UI" w:cs="Segoe UI"/>
+          <w:lang w:val="es-AR"/>
+        </w:rPr>
+        <w:t xml:space="preserve"> </w:t>
+      </w:r>
     </w:p>
     <w:p>
       <w:pPr>
@@ -4532,7 +4614,7 @@
     </w:p>
     <w:p>
       <w:pPr>
-        <w:pStyle w:val="Heading1"/>
+        <w:pStyle w:val="Ttulo1"/>
         <w:spacing w:line="276" w:lineRule="auto"/>
         <w:rPr>
           <w:rFonts w:ascii="Segoe UI" w:hAnsi="Segoe UI" w:cs="Segoe UI"/>
@@ -4552,7 +4634,7 @@
     </w:p>
     <w:p>
       <w:pPr>
-        <w:pStyle w:val="Heading2"/>
+        <w:pStyle w:val="Ttulo2"/>
         <w:spacing w:line="276" w:lineRule="auto"/>
         <w:jc w:val="both"/>
         <w:rPr>
@@ -4685,7 +4767,7 @@
     </w:p>
     <w:p>
       <w:pPr>
-        <w:pStyle w:val="ListParagraph"/>
+        <w:pStyle w:val="Prrafodelista"/>
         <w:numPr>
           <w:ilvl w:val="0"/>
           <w:numId w:val="3"/>
@@ -4710,7 +4792,7 @@
     </w:p>
     <w:p>
       <w:pPr>
-        <w:pStyle w:val="ListParagraph"/>
+        <w:pStyle w:val="Prrafodelista"/>
         <w:numPr>
           <w:ilvl w:val="0"/>
           <w:numId w:val="3"/>
@@ -4735,7 +4817,7 @@
     </w:p>
     <w:p>
       <w:pPr>
-        <w:pStyle w:val="ListParagraph"/>
+        <w:pStyle w:val="Prrafodelista"/>
         <w:numPr>
           <w:ilvl w:val="0"/>
           <w:numId w:val="3"/>
@@ -4760,7 +4842,7 @@
     </w:p>
     <w:p>
       <w:pPr>
-        <w:pStyle w:val="ListParagraph"/>
+        <w:pStyle w:val="Prrafodelista"/>
         <w:numPr>
           <w:ilvl w:val="0"/>
           <w:numId w:val="3"/>
@@ -4801,7 +4883,7 @@
     </w:p>
     <w:p>
       <w:pPr>
-        <w:pStyle w:val="ListParagraph"/>
+        <w:pStyle w:val="Prrafodelista"/>
         <w:numPr>
           <w:ilvl w:val="0"/>
           <w:numId w:val="3"/>
@@ -4841,7 +4923,7 @@
     </w:p>
     <w:p>
       <w:pPr>
-        <w:pStyle w:val="Heading2"/>
+        <w:pStyle w:val="Ttulo2"/>
         <w:spacing w:line="276" w:lineRule="auto"/>
         <w:jc w:val="both"/>
         <w:rPr>
@@ -4937,7 +5019,7 @@
     </w:p>
     <w:p>
       <w:pPr>
-        <w:pStyle w:val="Heading2"/>
+        <w:pStyle w:val="Ttulo2"/>
         <w:spacing w:line="276" w:lineRule="auto"/>
         <w:jc w:val="both"/>
         <w:rPr>
@@ -4955,7 +5037,7 @@
     </w:p>
     <w:p>
       <w:pPr>
-        <w:pStyle w:val="ListParagraph"/>
+        <w:pStyle w:val="Prrafodelista"/>
         <w:numPr>
           <w:ilvl w:val="0"/>
           <w:numId w:val="7"/>
@@ -4977,7 +5059,7 @@
     </w:p>
     <w:p>
       <w:pPr>
-        <w:pStyle w:val="ListParagraph"/>
+        <w:pStyle w:val="Prrafodelista"/>
         <w:numPr>
           <w:ilvl w:val="0"/>
           <w:numId w:val="7"/>
@@ -4999,7 +5081,7 @@
     </w:p>
     <w:p>
       <w:pPr>
-        <w:pStyle w:val="ListParagraph"/>
+        <w:pStyle w:val="Prrafodelista"/>
         <w:numPr>
           <w:ilvl w:val="0"/>
           <w:numId w:val="7"/>
@@ -5021,7 +5103,7 @@
     </w:p>
     <w:p>
       <w:pPr>
-        <w:pStyle w:val="ListParagraph"/>
+        <w:pStyle w:val="Prrafodelista"/>
         <w:numPr>
           <w:ilvl w:val="0"/>
           <w:numId w:val="7"/>
@@ -5043,7 +5125,7 @@
     </w:p>
     <w:p>
       <w:pPr>
-        <w:pStyle w:val="ListParagraph"/>
+        <w:pStyle w:val="Prrafodelista"/>
         <w:numPr>
           <w:ilvl w:val="0"/>
           <w:numId w:val="7"/>
@@ -5065,7 +5147,7 @@
     </w:p>
     <w:p>
       <w:pPr>
-        <w:pStyle w:val="ListParagraph"/>
+        <w:pStyle w:val="Prrafodelista"/>
         <w:numPr>
           <w:ilvl w:val="0"/>
           <w:numId w:val="7"/>
@@ -5087,7 +5169,7 @@
     </w:p>
     <w:p>
       <w:pPr>
-        <w:pStyle w:val="ListParagraph"/>
+        <w:pStyle w:val="Prrafodelista"/>
         <w:numPr>
           <w:ilvl w:val="0"/>
           <w:numId w:val="7"/>
@@ -5109,7 +5191,7 @@
     </w:p>
     <w:p>
       <w:pPr>
-        <w:pStyle w:val="ListParagraph"/>
+        <w:pStyle w:val="Prrafodelista"/>
         <w:numPr>
           <w:ilvl w:val="0"/>
           <w:numId w:val="7"/>
@@ -5201,7 +5283,7 @@
     </w:p>
     <w:p>
       <w:pPr>
-        <w:pStyle w:val="ListParagraph"/>
+        <w:pStyle w:val="Prrafodelista"/>
         <w:numPr>
           <w:ilvl w:val="0"/>
           <w:numId w:val="7"/>
@@ -5224,7 +5306,7 @@
     </w:p>
     <w:p>
       <w:pPr>
-        <w:pStyle w:val="ListParagraph"/>
+        <w:pStyle w:val="Prrafodelista"/>
         <w:numPr>
           <w:ilvl w:val="0"/>
           <w:numId w:val="7"/>
@@ -5246,7 +5328,7 @@
     </w:p>
     <w:p>
       <w:pPr>
-        <w:pStyle w:val="Heading2"/>
+        <w:pStyle w:val="Ttulo2"/>
         <w:spacing w:line="276" w:lineRule="auto"/>
         <w:rPr>
           <w:rFonts w:ascii="Segoe UI" w:hAnsi="Segoe UI" w:cs="Segoe UI"/>
@@ -5630,7 +5712,7 @@
     </w:p>
     <w:p>
       <w:pPr>
-        <w:pStyle w:val="ListParagraph"/>
+        <w:pStyle w:val="Prrafodelista"/>
         <w:numPr>
           <w:ilvl w:val="0"/>
           <w:numId w:val="8"/>
@@ -5927,7 +6009,7 @@
     </w:p>
     <w:p>
       <w:pPr>
-        <w:pStyle w:val="ListParagraph"/>
+        <w:pStyle w:val="Prrafodelista"/>
         <w:numPr>
           <w:ilvl w:val="0"/>
           <w:numId w:val="8"/>
@@ -6643,7 +6725,7 @@
     </w:p>
     <w:p>
       <w:pPr>
-        <w:pStyle w:val="ListParagraph"/>
+        <w:pStyle w:val="Prrafodelista"/>
         <w:numPr>
           <w:ilvl w:val="0"/>
           <w:numId w:val="8"/>
@@ -6842,7 +6924,7 @@
     </w:p>
     <w:p>
       <w:pPr>
-        <w:pStyle w:val="ListParagraph"/>
+        <w:pStyle w:val="Prrafodelista"/>
         <w:numPr>
           <w:ilvl w:val="0"/>
           <w:numId w:val="8"/>
@@ -8154,7 +8236,7 @@
     </w:p>
     <w:p>
       <w:pPr>
-        <w:pStyle w:val="Heading1"/>
+        <w:pStyle w:val="Ttulo1"/>
         <w:spacing w:line="276" w:lineRule="auto"/>
         <w:rPr>
           <w:rFonts w:ascii="Segoe UI" w:hAnsi="Segoe UI" w:cs="Segoe UI"/>
@@ -8174,7 +8256,7 @@
     </w:p>
     <w:p>
       <w:pPr>
-        <w:pStyle w:val="Heading2"/>
+        <w:pStyle w:val="Ttulo2"/>
         <w:spacing w:line="276" w:lineRule="auto"/>
         <w:jc w:val="both"/>
         <w:rPr>
@@ -8225,7 +8307,7 @@
     </w:p>
     <w:p>
       <w:pPr>
-        <w:pStyle w:val="ListParagraph"/>
+        <w:pStyle w:val="Prrafodelista"/>
         <w:numPr>
           <w:ilvl w:val="0"/>
           <w:numId w:val="4"/>
@@ -8250,7 +8332,7 @@
     </w:p>
     <w:p>
       <w:pPr>
-        <w:pStyle w:val="ListParagraph"/>
+        <w:pStyle w:val="Prrafodelista"/>
         <w:numPr>
           <w:ilvl w:val="0"/>
           <w:numId w:val="4"/>
@@ -8275,7 +8357,7 @@
     </w:p>
     <w:p>
       <w:pPr>
-        <w:pStyle w:val="ListParagraph"/>
+        <w:pStyle w:val="Prrafodelista"/>
         <w:numPr>
           <w:ilvl w:val="0"/>
           <w:numId w:val="4"/>
@@ -8300,7 +8382,7 @@
     </w:p>
     <w:p>
       <w:pPr>
-        <w:pStyle w:val="ListParagraph"/>
+        <w:pStyle w:val="Prrafodelista"/>
         <w:numPr>
           <w:ilvl w:val="0"/>
           <w:numId w:val="4"/>
@@ -8322,7 +8404,7 @@
     </w:p>
     <w:p>
       <w:pPr>
-        <w:pStyle w:val="ListParagraph"/>
+        <w:pStyle w:val="Prrafodelista"/>
         <w:numPr>
           <w:ilvl w:val="0"/>
           <w:numId w:val="4"/>
@@ -8344,7 +8426,7 @@
     </w:p>
     <w:p>
       <w:pPr>
-        <w:pStyle w:val="ListParagraph"/>
+        <w:pStyle w:val="Prrafodelista"/>
         <w:numPr>
           <w:ilvl w:val="0"/>
           <w:numId w:val="4"/>
@@ -8369,7 +8451,7 @@
     </w:p>
     <w:p>
       <w:pPr>
-        <w:pStyle w:val="ListParagraph"/>
+        <w:pStyle w:val="Prrafodelista"/>
         <w:numPr>
           <w:ilvl w:val="0"/>
           <w:numId w:val="4"/>
@@ -8394,7 +8476,7 @@
     </w:p>
     <w:p>
       <w:pPr>
-        <w:pStyle w:val="ListParagraph"/>
+        <w:pStyle w:val="Prrafodelista"/>
         <w:numPr>
           <w:ilvl w:val="0"/>
           <w:numId w:val="4"/>
@@ -8435,7 +8517,7 @@
     </w:p>
     <w:p>
       <w:pPr>
-        <w:pStyle w:val="ListParagraph"/>
+        <w:pStyle w:val="Prrafodelista"/>
         <w:numPr>
           <w:ilvl w:val="0"/>
           <w:numId w:val="4"/>
@@ -8475,7 +8557,7 @@
     </w:p>
     <w:p>
       <w:pPr>
-        <w:pStyle w:val="Heading2"/>
+        <w:pStyle w:val="Ttulo2"/>
         <w:spacing w:line="276" w:lineRule="auto"/>
         <w:jc w:val="both"/>
         <w:rPr>
@@ -8571,7 +8653,7 @@
     </w:p>
     <w:p>
       <w:pPr>
-        <w:pStyle w:val="Heading2"/>
+        <w:pStyle w:val="Ttulo2"/>
         <w:spacing w:line="276" w:lineRule="auto"/>
         <w:jc w:val="both"/>
         <w:rPr>
@@ -8589,7 +8671,7 @@
     </w:p>
     <w:p>
       <w:pPr>
-        <w:pStyle w:val="ListParagraph"/>
+        <w:pStyle w:val="Prrafodelista"/>
         <w:numPr>
           <w:ilvl w:val="0"/>
           <w:numId w:val="9"/>
@@ -8611,7 +8693,7 @@
     </w:p>
     <w:p>
       <w:pPr>
-        <w:pStyle w:val="ListParagraph"/>
+        <w:pStyle w:val="Prrafodelista"/>
         <w:numPr>
           <w:ilvl w:val="0"/>
           <w:numId w:val="9"/>
@@ -8633,7 +8715,7 @@
     </w:p>
     <w:p>
       <w:pPr>
-        <w:pStyle w:val="ListParagraph"/>
+        <w:pStyle w:val="Prrafodelista"/>
         <w:numPr>
           <w:ilvl w:val="0"/>
           <w:numId w:val="9"/>
@@ -8655,7 +8737,7 @@
     </w:p>
     <w:p>
       <w:pPr>
-        <w:pStyle w:val="ListParagraph"/>
+        <w:pStyle w:val="Prrafodelista"/>
         <w:numPr>
           <w:ilvl w:val="0"/>
           <w:numId w:val="9"/>
@@ -8678,7 +8760,7 @@
     </w:p>
     <w:p>
       <w:pPr>
-        <w:pStyle w:val="ListParagraph"/>
+        <w:pStyle w:val="Prrafodelista"/>
         <w:numPr>
           <w:ilvl w:val="0"/>
           <w:numId w:val="9"/>
@@ -8700,7 +8782,7 @@
     </w:p>
     <w:p>
       <w:pPr>
-        <w:pStyle w:val="ListParagraph"/>
+        <w:pStyle w:val="Prrafodelista"/>
         <w:numPr>
           <w:ilvl w:val="0"/>
           <w:numId w:val="9"/>
@@ -8722,7 +8804,7 @@
     </w:p>
     <w:p>
       <w:pPr>
-        <w:pStyle w:val="ListParagraph"/>
+        <w:pStyle w:val="Prrafodelista"/>
         <w:numPr>
           <w:ilvl w:val="0"/>
           <w:numId w:val="9"/>
@@ -8744,7 +8826,7 @@
     </w:p>
     <w:p>
       <w:pPr>
-        <w:pStyle w:val="ListParagraph"/>
+        <w:pStyle w:val="Prrafodelista"/>
         <w:numPr>
           <w:ilvl w:val="0"/>
           <w:numId w:val="9"/>
@@ -8804,7 +8886,7 @@
     </w:p>
     <w:p>
       <w:pPr>
-        <w:pStyle w:val="ListParagraph"/>
+        <w:pStyle w:val="Prrafodelista"/>
         <w:numPr>
           <w:ilvl w:val="0"/>
           <w:numId w:val="9"/>
@@ -8826,7 +8908,7 @@
     </w:p>
     <w:p>
       <w:pPr>
-        <w:pStyle w:val="ListParagraph"/>
+        <w:pStyle w:val="Prrafodelista"/>
         <w:numPr>
           <w:ilvl w:val="0"/>
           <w:numId w:val="9"/>
@@ -8848,7 +8930,7 @@
     </w:p>
     <w:p>
       <w:pPr>
-        <w:pStyle w:val="Heading2"/>
+        <w:pStyle w:val="Ttulo2"/>
         <w:spacing w:line="276" w:lineRule="auto"/>
         <w:jc w:val="both"/>
         <w:rPr>
@@ -9172,7 +9254,7 @@
     </w:p>
     <w:p>
       <w:pPr>
-        <w:pStyle w:val="ListParagraph"/>
+        <w:pStyle w:val="Prrafodelista"/>
         <w:numPr>
           <w:ilvl w:val="0"/>
           <w:numId w:val="10"/>
@@ -9730,7 +9812,7 @@
     </w:p>
     <w:p>
       <w:pPr>
-        <w:pStyle w:val="ListParagraph"/>
+        <w:pStyle w:val="Prrafodelista"/>
         <w:numPr>
           <w:ilvl w:val="0"/>
           <w:numId w:val="10"/>
@@ -9755,7 +9837,7 @@
     </w:p>
     <w:p>
       <w:pPr>
-        <w:pStyle w:val="ListParagraph"/>
+        <w:pStyle w:val="Prrafodelista"/>
         <w:autoSpaceDE w:val="0"/>
         <w:autoSpaceDN w:val="0"/>
         <w:adjustRightInd w:val="0"/>
@@ -10082,7 +10164,7 @@
     </w:p>
     <w:p>
       <w:pPr>
-        <w:pStyle w:val="ListParagraph"/>
+        <w:pStyle w:val="Prrafodelista"/>
         <w:numPr>
           <w:ilvl w:val="0"/>
           <w:numId w:val="10"/>
@@ -10104,7 +10186,7 @@
     </w:p>
     <w:p>
       <w:pPr>
-        <w:pStyle w:val="ListParagraph"/>
+        <w:pStyle w:val="Prrafodelista"/>
         <w:spacing w:after="0" w:line="276" w:lineRule="auto"/>
         <w:jc w:val="both"/>
         <w:rPr>
@@ -10915,7 +10997,7 @@
     </w:p>
     <w:p>
       <w:pPr>
-        <w:pStyle w:val="ListParagraph"/>
+        <w:pStyle w:val="Prrafodelista"/>
         <w:numPr>
           <w:ilvl w:val="0"/>
           <w:numId w:val="10"/>
@@ -11107,7 +11189,7 @@
     </w:p>
     <w:p>
       <w:pPr>
-        <w:pStyle w:val="ListParagraph"/>
+        <w:pStyle w:val="Prrafodelista"/>
         <w:numPr>
           <w:ilvl w:val="0"/>
           <w:numId w:val="10"/>
@@ -11132,7 +11214,7 @@
     </w:p>
     <w:p>
       <w:pPr>
-        <w:pStyle w:val="ListParagraph"/>
+        <w:pStyle w:val="Prrafodelista"/>
         <w:autoSpaceDE w:val="0"/>
         <w:autoSpaceDN w:val="0"/>
         <w:adjustRightInd w:val="0"/>
@@ -11146,7 +11228,7 @@
     </w:p>
     <w:p>
       <w:pPr>
-        <w:pStyle w:val="ListParagraph"/>
+        <w:pStyle w:val="Prrafodelista"/>
         <w:autoSpaceDE w:val="0"/>
         <w:autoSpaceDN w:val="0"/>
         <w:adjustRightInd w:val="0"/>
@@ -11667,7 +11749,7 @@
     </w:p>
     <w:p>
       <w:pPr>
-        <w:pStyle w:val="ListParagraph"/>
+        <w:pStyle w:val="Prrafodelista"/>
         <w:autoSpaceDE w:val="0"/>
         <w:autoSpaceDN w:val="0"/>
         <w:adjustRightInd w:val="0"/>
@@ -11681,7 +11763,7 @@
     </w:p>
     <w:p>
       <w:pPr>
-        <w:pStyle w:val="ListParagraph"/>
+        <w:pStyle w:val="Prrafodelista"/>
         <w:autoSpaceDE w:val="0"/>
         <w:autoSpaceDN w:val="0"/>
         <w:adjustRightInd w:val="0"/>
@@ -11713,7 +11795,7 @@
     </w:p>
     <w:p>
       <w:pPr>
-        <w:pStyle w:val="ListParagraph"/>
+        <w:pStyle w:val="Prrafodelista"/>
         <w:autoSpaceDE w:val="0"/>
         <w:autoSpaceDN w:val="0"/>
         <w:adjustRightInd w:val="0"/>
@@ -11727,7 +11809,7 @@
     </w:p>
     <w:p>
       <w:pPr>
-        <w:pStyle w:val="ListParagraph"/>
+        <w:pStyle w:val="Prrafodelista"/>
         <w:numPr>
           <w:ilvl w:val="0"/>
           <w:numId w:val="10"/>
@@ -11907,7 +11989,7 @@
     </w:p>
     <w:p>
       <w:pPr>
-        <w:pStyle w:val="ListParagraph"/>
+        <w:pStyle w:val="Prrafodelista"/>
         <w:numPr>
           <w:ilvl w:val="0"/>
           <w:numId w:val="10"/>
@@ -12152,7 +12234,7 @@
     </w:p>
     <w:p>
       <w:pPr>
-        <w:pStyle w:val="ListParagraph"/>
+        <w:pStyle w:val="Prrafodelista"/>
         <w:numPr>
           <w:ilvl w:val="0"/>
           <w:numId w:val="10"/>
@@ -12508,7 +12590,7 @@
     </w:p>
     <w:p>
       <w:pPr>
-        <w:pStyle w:val="Heading1"/>
+        <w:pStyle w:val="Ttulo1"/>
         <w:spacing w:line="276" w:lineRule="auto"/>
         <w:rPr>
           <w:rFonts w:ascii="Segoe UI" w:hAnsi="Segoe UI" w:cs="Segoe UI"/>
@@ -12528,7 +12610,7 @@
     </w:p>
     <w:p>
       <w:pPr>
-        <w:pStyle w:val="Heading2"/>
+        <w:pStyle w:val="Ttulo2"/>
         <w:spacing w:line="276" w:lineRule="auto"/>
         <w:jc w:val="both"/>
         <w:rPr>
@@ -12612,7 +12694,7 @@
     </w:p>
     <w:p>
       <w:pPr>
-        <w:pStyle w:val="ListParagraph"/>
+        <w:pStyle w:val="Prrafodelista"/>
         <w:numPr>
           <w:ilvl w:val="0"/>
           <w:numId w:val="11"/>
@@ -12637,7 +12719,7 @@
     </w:p>
     <w:p>
       <w:pPr>
-        <w:pStyle w:val="ListParagraph"/>
+        <w:pStyle w:val="Prrafodelista"/>
         <w:numPr>
           <w:ilvl w:val="0"/>
           <w:numId w:val="11"/>
@@ -12662,7 +12744,7 @@
     </w:p>
     <w:p>
       <w:pPr>
-        <w:pStyle w:val="ListParagraph"/>
+        <w:pStyle w:val="Prrafodelista"/>
         <w:numPr>
           <w:ilvl w:val="0"/>
           <w:numId w:val="11"/>
@@ -12687,7 +12769,7 @@
     </w:p>
     <w:p>
       <w:pPr>
-        <w:pStyle w:val="ListParagraph"/>
+        <w:pStyle w:val="Prrafodelista"/>
         <w:numPr>
           <w:ilvl w:val="0"/>
           <w:numId w:val="11"/>
@@ -12712,7 +12794,7 @@
     </w:p>
     <w:p>
       <w:pPr>
-        <w:pStyle w:val="ListParagraph"/>
+        <w:pStyle w:val="Prrafodelista"/>
         <w:numPr>
           <w:ilvl w:val="0"/>
           <w:numId w:val="11"/>
@@ -12737,7 +12819,7 @@
     </w:p>
     <w:p>
       <w:pPr>
-        <w:pStyle w:val="ListParagraph"/>
+        <w:pStyle w:val="Prrafodelista"/>
         <w:numPr>
           <w:ilvl w:val="0"/>
           <w:numId w:val="11"/>
@@ -12762,7 +12844,7 @@
     </w:p>
     <w:p>
       <w:pPr>
-        <w:pStyle w:val="ListParagraph"/>
+        <w:pStyle w:val="Prrafodelista"/>
         <w:numPr>
           <w:ilvl w:val="0"/>
           <w:numId w:val="11"/>
@@ -12787,7 +12869,7 @@
     </w:p>
     <w:p>
       <w:pPr>
-        <w:pStyle w:val="ListParagraph"/>
+        <w:pStyle w:val="Prrafodelista"/>
         <w:numPr>
           <w:ilvl w:val="0"/>
           <w:numId w:val="11"/>
@@ -12828,7 +12910,7 @@
     </w:p>
     <w:p>
       <w:pPr>
-        <w:pStyle w:val="Heading2"/>
+        <w:pStyle w:val="Ttulo2"/>
         <w:spacing w:line="276" w:lineRule="auto"/>
         <w:jc w:val="both"/>
         <w:rPr>
@@ -12928,7 +13010,7 @@
     </w:p>
     <w:p>
       <w:pPr>
-        <w:pStyle w:val="Heading2"/>
+        <w:pStyle w:val="Ttulo2"/>
         <w:spacing w:line="276" w:lineRule="auto"/>
         <w:jc w:val="both"/>
         <w:rPr>
@@ -12946,7 +13028,7 @@
     </w:p>
     <w:p>
       <w:pPr>
-        <w:pStyle w:val="ListParagraph"/>
+        <w:pStyle w:val="Prrafodelista"/>
         <w:numPr>
           <w:ilvl w:val="0"/>
           <w:numId w:val="12"/>
@@ -12982,7 +13064,7 @@
     </w:p>
     <w:p>
       <w:pPr>
-        <w:pStyle w:val="ListParagraph"/>
+        <w:pStyle w:val="Prrafodelista"/>
         <w:numPr>
           <w:ilvl w:val="0"/>
           <w:numId w:val="12"/>
@@ -13004,7 +13086,7 @@
     </w:p>
     <w:p>
       <w:pPr>
-        <w:pStyle w:val="ListParagraph"/>
+        <w:pStyle w:val="Prrafodelista"/>
         <w:numPr>
           <w:ilvl w:val="0"/>
           <w:numId w:val="12"/>
@@ -13026,7 +13108,7 @@
     </w:p>
     <w:p>
       <w:pPr>
-        <w:pStyle w:val="ListParagraph"/>
+        <w:pStyle w:val="Prrafodelista"/>
         <w:numPr>
           <w:ilvl w:val="0"/>
           <w:numId w:val="12"/>
@@ -13048,7 +13130,7 @@
     </w:p>
     <w:p>
       <w:pPr>
-        <w:pStyle w:val="ListParagraph"/>
+        <w:pStyle w:val="Prrafodelista"/>
         <w:numPr>
           <w:ilvl w:val="0"/>
           <w:numId w:val="12"/>
@@ -13070,7 +13152,7 @@
     </w:p>
     <w:p>
       <w:pPr>
-        <w:pStyle w:val="ListParagraph"/>
+        <w:pStyle w:val="Prrafodelista"/>
         <w:numPr>
           <w:ilvl w:val="0"/>
           <w:numId w:val="12"/>
@@ -13093,7 +13175,7 @@
     </w:p>
     <w:p>
       <w:pPr>
-        <w:pStyle w:val="ListParagraph"/>
+        <w:pStyle w:val="Prrafodelista"/>
         <w:numPr>
           <w:ilvl w:val="0"/>
           <w:numId w:val="12"/>
@@ -13115,7 +13197,7 @@
     </w:p>
     <w:p>
       <w:pPr>
-        <w:pStyle w:val="ListParagraph"/>
+        <w:pStyle w:val="Prrafodelista"/>
         <w:numPr>
           <w:ilvl w:val="0"/>
           <w:numId w:val="12"/>
@@ -13137,7 +13219,7 @@
     </w:p>
     <w:p>
       <w:pPr>
-        <w:pStyle w:val="ListParagraph"/>
+        <w:pStyle w:val="Prrafodelista"/>
         <w:numPr>
           <w:ilvl w:val="0"/>
           <w:numId w:val="12"/>
@@ -13159,7 +13241,7 @@
     </w:p>
     <w:p>
       <w:pPr>
-        <w:pStyle w:val="ListParagraph"/>
+        <w:pStyle w:val="Prrafodelista"/>
         <w:numPr>
           <w:ilvl w:val="0"/>
           <w:numId w:val="12"/>
@@ -13219,7 +13301,7 @@
     </w:p>
     <w:p>
       <w:pPr>
-        <w:pStyle w:val="ListParagraph"/>
+        <w:pStyle w:val="Prrafodelista"/>
         <w:numPr>
           <w:ilvl w:val="0"/>
           <w:numId w:val="12"/>
@@ -13241,7 +13323,7 @@
     </w:p>
     <w:p>
       <w:pPr>
-        <w:pStyle w:val="ListParagraph"/>
+        <w:pStyle w:val="Prrafodelista"/>
         <w:numPr>
           <w:ilvl w:val="0"/>
           <w:numId w:val="12"/>
@@ -13263,7 +13345,7 @@
     </w:p>
     <w:p>
       <w:pPr>
-        <w:pStyle w:val="Heading2"/>
+        <w:pStyle w:val="Ttulo2"/>
         <w:spacing w:line="276" w:lineRule="auto"/>
         <w:rPr>
           <w:rFonts w:ascii="Segoe UI" w:hAnsi="Segoe UI" w:cs="Segoe UI"/>
@@ -13550,7 +13632,7 @@
     </w:p>
     <w:p>
       <w:pPr>
-        <w:pStyle w:val="ListParagraph"/>
+        <w:pStyle w:val="Prrafodelista"/>
         <w:numPr>
           <w:ilvl w:val="0"/>
           <w:numId w:val="13"/>
@@ -13981,7 +14063,7 @@
     </w:p>
     <w:p>
       <w:pPr>
-        <w:pStyle w:val="ListParagraph"/>
+        <w:pStyle w:val="Prrafodelista"/>
         <w:numPr>
           <w:ilvl w:val="0"/>
           <w:numId w:val="13"/>
@@ -14005,7 +14087,7 @@
     </w:p>
     <w:p>
       <w:pPr>
-        <w:pStyle w:val="ListParagraph"/>
+        <w:pStyle w:val="Prrafodelista"/>
         <w:autoSpaceDE w:val="0"/>
         <w:autoSpaceDN w:val="0"/>
         <w:adjustRightInd w:val="0"/>
@@ -14190,7 +14272,7 @@
     </w:p>
     <w:p>
       <w:pPr>
-        <w:pStyle w:val="ListParagraph"/>
+        <w:pStyle w:val="Prrafodelista"/>
         <w:numPr>
           <w:ilvl w:val="0"/>
           <w:numId w:val="13"/>
@@ -14689,7 +14771,7 @@
     </w:p>
     <w:p>
       <w:pPr>
-        <w:pStyle w:val="ListParagraph"/>
+        <w:pStyle w:val="Prrafodelista"/>
         <w:numPr>
           <w:ilvl w:val="0"/>
           <w:numId w:val="13"/>
@@ -14915,7 +14997,7 @@
     </w:p>
     <w:p>
       <w:pPr>
-        <w:pStyle w:val="ListParagraph"/>
+        <w:pStyle w:val="Prrafodelista"/>
         <w:numPr>
           <w:ilvl w:val="0"/>
           <w:numId w:val="13"/>
@@ -14939,7 +15021,7 @@
     </w:p>
     <w:p>
       <w:pPr>
-        <w:pStyle w:val="ListParagraph"/>
+        <w:pStyle w:val="Prrafodelista"/>
         <w:autoSpaceDE w:val="0"/>
         <w:autoSpaceDN w:val="0"/>
         <w:adjustRightInd w:val="0"/>
@@ -15206,7 +15288,7 @@
     </w:p>
     <w:p>
       <w:pPr>
-        <w:pStyle w:val="ListParagraph"/>
+        <w:pStyle w:val="Prrafodelista"/>
         <w:numPr>
           <w:ilvl w:val="0"/>
           <w:numId w:val="13"/>
@@ -15230,7 +15312,7 @@
     </w:p>
     <w:p>
       <w:pPr>
-        <w:pStyle w:val="ListParagraph"/>
+        <w:pStyle w:val="Prrafodelista"/>
         <w:autoSpaceDE w:val="0"/>
         <w:autoSpaceDN w:val="0"/>
         <w:adjustRightInd w:val="0"/>
@@ -15243,7 +15325,7 @@
     </w:p>
     <w:p>
       <w:pPr>
-        <w:pStyle w:val="ListParagraph"/>
+        <w:pStyle w:val="Prrafodelista"/>
         <w:autoSpaceDE w:val="0"/>
         <w:autoSpaceDN w:val="0"/>
         <w:adjustRightInd w:val="0"/>
@@ -15368,7 +15450,7 @@
     </w:p>
     <w:p>
       <w:pPr>
-        <w:pStyle w:val="ListParagraph"/>
+        <w:pStyle w:val="Prrafodelista"/>
         <w:autoSpaceDE w:val="0"/>
         <w:autoSpaceDN w:val="0"/>
         <w:adjustRightInd w:val="0"/>
@@ -15392,7 +15474,7 @@
     </w:p>
     <w:p>
       <w:pPr>
-        <w:pStyle w:val="ListParagraph"/>
+        <w:pStyle w:val="Prrafodelista"/>
         <w:autoSpaceDE w:val="0"/>
         <w:autoSpaceDN w:val="0"/>
         <w:adjustRightInd w:val="0"/>
@@ -15405,7 +15487,7 @@
     </w:p>
     <w:p>
       <w:pPr>
-        <w:pStyle w:val="ListParagraph"/>
+        <w:pStyle w:val="Prrafodelista"/>
         <w:numPr>
           <w:ilvl w:val="0"/>
           <w:numId w:val="13"/>
@@ -15445,7 +15527,7 @@
     </w:p>
     <w:p>
       <w:pPr>
-        <w:pStyle w:val="ListParagraph"/>
+        <w:pStyle w:val="Prrafodelista"/>
         <w:autoSpaceDE w:val="0"/>
         <w:autoSpaceDN w:val="0"/>
         <w:adjustRightInd w:val="0"/>
@@ -15633,7 +15715,7 @@
     </w:p>
     <w:p>
       <w:pPr>
-        <w:pStyle w:val="Heading1"/>
+        <w:pStyle w:val="Ttulo1"/>
         <w:spacing w:line="276" w:lineRule="auto"/>
         <w:rPr>
           <w:rFonts w:ascii="Segoe UI" w:hAnsi="Segoe UI" w:cs="Segoe UI"/>
@@ -15653,7 +15735,7 @@
     </w:p>
     <w:p>
       <w:pPr>
-        <w:pStyle w:val="Heading2"/>
+        <w:pStyle w:val="Ttulo2"/>
         <w:spacing w:line="276" w:lineRule="auto"/>
         <w:jc w:val="both"/>
         <w:rPr>
@@ -15737,7 +15819,7 @@
     </w:p>
     <w:p>
       <w:pPr>
-        <w:pStyle w:val="ListParagraph"/>
+        <w:pStyle w:val="Prrafodelista"/>
         <w:numPr>
           <w:ilvl w:val="0"/>
           <w:numId w:val="14"/>
@@ -15762,7 +15844,7 @@
     </w:p>
     <w:p>
       <w:pPr>
-        <w:pStyle w:val="ListParagraph"/>
+        <w:pStyle w:val="Prrafodelista"/>
         <w:numPr>
           <w:ilvl w:val="0"/>
           <w:numId w:val="14"/>
@@ -15787,7 +15869,7 @@
     </w:p>
     <w:p>
       <w:pPr>
-        <w:pStyle w:val="ListParagraph"/>
+        <w:pStyle w:val="Prrafodelista"/>
         <w:numPr>
           <w:ilvl w:val="0"/>
           <w:numId w:val="14"/>
@@ -15812,7 +15894,7 @@
     </w:p>
     <w:p>
       <w:pPr>
-        <w:pStyle w:val="ListParagraph"/>
+        <w:pStyle w:val="Prrafodelista"/>
         <w:numPr>
           <w:ilvl w:val="0"/>
           <w:numId w:val="14"/>
@@ -15853,7 +15935,7 @@
     </w:p>
     <w:p>
       <w:pPr>
-        <w:pStyle w:val="ListParagraph"/>
+        <w:pStyle w:val="Prrafodelista"/>
         <w:numPr>
           <w:ilvl w:val="0"/>
           <w:numId w:val="14"/>
@@ -15878,7 +15960,7 @@
     </w:p>
     <w:p>
       <w:pPr>
-        <w:pStyle w:val="ListParagraph"/>
+        <w:pStyle w:val="Prrafodelista"/>
         <w:autoSpaceDE w:val="0"/>
         <w:autoSpaceDN w:val="0"/>
         <w:adjustRightInd w:val="0"/>
@@ -15899,7 +15981,7 @@
     </w:p>
     <w:p>
       <w:pPr>
-        <w:pStyle w:val="Heading2"/>
+        <w:pStyle w:val="Ttulo2"/>
         <w:spacing w:line="276" w:lineRule="auto"/>
         <w:jc w:val="both"/>
         <w:rPr>
@@ -15995,7 +16077,7 @@
     </w:p>
     <w:p>
       <w:pPr>
-        <w:pStyle w:val="Heading2"/>
+        <w:pStyle w:val="Ttulo2"/>
         <w:spacing w:line="276" w:lineRule="auto"/>
         <w:jc w:val="both"/>
         <w:rPr>
@@ -16013,7 +16095,7 @@
     </w:p>
     <w:p>
       <w:pPr>
-        <w:pStyle w:val="ListParagraph"/>
+        <w:pStyle w:val="Prrafodelista"/>
         <w:numPr>
           <w:ilvl w:val="0"/>
           <w:numId w:val="16"/>
@@ -16035,7 +16117,7 @@
     </w:p>
     <w:p>
       <w:pPr>
-        <w:pStyle w:val="ListParagraph"/>
+        <w:pStyle w:val="Prrafodelista"/>
         <w:numPr>
           <w:ilvl w:val="0"/>
           <w:numId w:val="16"/>
@@ -16071,7 +16153,7 @@
     </w:p>
     <w:p>
       <w:pPr>
-        <w:pStyle w:val="ListParagraph"/>
+        <w:pStyle w:val="Prrafodelista"/>
         <w:numPr>
           <w:ilvl w:val="0"/>
           <w:numId w:val="16"/>
@@ -16093,7 +16175,7 @@
     </w:p>
     <w:p>
       <w:pPr>
-        <w:pStyle w:val="ListParagraph"/>
+        <w:pStyle w:val="Prrafodelista"/>
         <w:numPr>
           <w:ilvl w:val="0"/>
           <w:numId w:val="16"/>
@@ -16116,7 +16198,7 @@
     </w:p>
     <w:p>
       <w:pPr>
-        <w:pStyle w:val="ListParagraph"/>
+        <w:pStyle w:val="Prrafodelista"/>
         <w:numPr>
           <w:ilvl w:val="0"/>
           <w:numId w:val="16"/>
@@ -16145,7 +16227,7 @@
     </w:p>
     <w:p>
       <w:pPr>
-        <w:pStyle w:val="ListParagraph"/>
+        <w:pStyle w:val="Prrafodelista"/>
         <w:numPr>
           <w:ilvl w:val="0"/>
           <w:numId w:val="16"/>
@@ -16167,7 +16249,7 @@
     </w:p>
     <w:p>
       <w:pPr>
-        <w:pStyle w:val="ListParagraph"/>
+        <w:pStyle w:val="Prrafodelista"/>
         <w:numPr>
           <w:ilvl w:val="0"/>
           <w:numId w:val="16"/>
@@ -16189,7 +16271,7 @@
     </w:p>
     <w:p>
       <w:pPr>
-        <w:pStyle w:val="ListParagraph"/>
+        <w:pStyle w:val="Prrafodelista"/>
         <w:numPr>
           <w:ilvl w:val="0"/>
           <w:numId w:val="16"/>
@@ -16211,7 +16293,7 @@
     </w:p>
     <w:p>
       <w:pPr>
-        <w:pStyle w:val="ListParagraph"/>
+        <w:pStyle w:val="Prrafodelista"/>
         <w:numPr>
           <w:ilvl w:val="0"/>
           <w:numId w:val="16"/>
@@ -16271,7 +16353,7 @@
     </w:p>
     <w:p>
       <w:pPr>
-        <w:pStyle w:val="ListParagraph"/>
+        <w:pStyle w:val="Prrafodelista"/>
         <w:numPr>
           <w:ilvl w:val="0"/>
           <w:numId w:val="16"/>
@@ -16293,7 +16375,7 @@
     </w:p>
     <w:p>
       <w:pPr>
-        <w:pStyle w:val="ListParagraph"/>
+        <w:pStyle w:val="Prrafodelista"/>
         <w:numPr>
           <w:ilvl w:val="0"/>
           <w:numId w:val="16"/>
@@ -16315,7 +16397,7 @@
     </w:p>
     <w:p>
       <w:pPr>
-        <w:pStyle w:val="Heading2"/>
+        <w:pStyle w:val="Ttulo2"/>
         <w:spacing w:line="276" w:lineRule="auto"/>
         <w:rPr>
           <w:rFonts w:ascii="Segoe UI" w:hAnsi="Segoe UI" w:cs="Segoe UI"/>
@@ -16569,7 +16651,7 @@
     </w:p>
     <w:p>
       <w:pPr>
-        <w:pStyle w:val="ListParagraph"/>
+        <w:pStyle w:val="Prrafodelista"/>
         <w:numPr>
           <w:ilvl w:val="0"/>
           <w:numId w:val="17"/>
@@ -16593,7 +16675,7 @@
     </w:p>
     <w:p>
       <w:pPr>
-        <w:pStyle w:val="ListParagraph"/>
+        <w:pStyle w:val="Prrafodelista"/>
         <w:autoSpaceDE w:val="0"/>
         <w:autoSpaceDN w:val="0"/>
         <w:adjustRightInd w:val="0"/>
@@ -17182,7 +17264,7 @@
     </w:p>
     <w:p>
       <w:pPr>
-        <w:pStyle w:val="ListParagraph"/>
+        <w:pStyle w:val="Prrafodelista"/>
         <w:numPr>
           <w:ilvl w:val="0"/>
           <w:numId w:val="17"/>
@@ -17206,7 +17288,7 @@
     </w:p>
     <w:p>
       <w:pPr>
-        <w:pStyle w:val="ListParagraph"/>
+        <w:pStyle w:val="Prrafodelista"/>
         <w:autoSpaceDE w:val="0"/>
         <w:autoSpaceDN w:val="0"/>
         <w:adjustRightInd w:val="0"/>
@@ -17496,7 +17578,7 @@
     </w:p>
     <w:p>
       <w:pPr>
-        <w:pStyle w:val="ListParagraph"/>
+        <w:pStyle w:val="Prrafodelista"/>
         <w:numPr>
           <w:ilvl w:val="0"/>
           <w:numId w:val="17"/>
@@ -17543,7 +17625,7 @@
     </w:p>
     <w:p>
       <w:pPr>
-        <w:pStyle w:val="ListParagraph"/>
+        <w:pStyle w:val="Prrafodelista"/>
         <w:autoSpaceDE w:val="0"/>
         <w:autoSpaceDN w:val="0"/>
         <w:adjustRightInd w:val="0"/>
@@ -18082,7 +18164,7 @@
     </w:p>
     <w:p>
       <w:pPr>
-        <w:pStyle w:val="ListParagraph"/>
+        <w:pStyle w:val="Prrafodelista"/>
         <w:numPr>
           <w:ilvl w:val="0"/>
           <w:numId w:val="17"/>
@@ -18791,7 +18873,7 @@
     </w:p>
     <w:p>
       <w:pPr>
-        <w:pStyle w:val="Heading1"/>
+        <w:pStyle w:val="Ttulo1"/>
         <w:rPr>
           <w:rFonts w:ascii="Segoe UI" w:hAnsi="Segoe UI" w:cs="Segoe UI"/>
           <w:lang w:val="es-AR"/>
@@ -18814,7 +18896,7 @@
     </w:p>
     <w:p>
       <w:pPr>
-        <w:pStyle w:val="Heading2"/>
+        <w:pStyle w:val="Ttulo2"/>
         <w:jc w:val="both"/>
         <w:rPr>
           <w:rFonts w:ascii="Segoe UI" w:hAnsi="Segoe UI" w:cs="Segoe UI"/>
@@ -18868,7 +18950,7 @@
     </w:p>
     <w:p>
       <w:pPr>
-        <w:pStyle w:val="ListParagraph"/>
+        <w:pStyle w:val="Prrafodelista"/>
         <w:numPr>
           <w:ilvl w:val="0"/>
           <w:numId w:val="21"/>
@@ -18896,7 +18978,7 @@
     </w:p>
     <w:p>
       <w:pPr>
-        <w:pStyle w:val="ListParagraph"/>
+        <w:pStyle w:val="Prrafodelista"/>
         <w:numPr>
           <w:ilvl w:val="0"/>
           <w:numId w:val="21"/>
@@ -18924,7 +19006,7 @@
     </w:p>
     <w:p>
       <w:pPr>
-        <w:pStyle w:val="ListParagraph"/>
+        <w:pStyle w:val="Prrafodelista"/>
         <w:numPr>
           <w:ilvl w:val="0"/>
           <w:numId w:val="21"/>
@@ -19023,7 +19105,7 @@
     </w:p>
     <w:p>
       <w:pPr>
-        <w:pStyle w:val="Heading2"/>
+        <w:pStyle w:val="Ttulo2"/>
         <w:jc w:val="both"/>
         <w:rPr>
           <w:rFonts w:ascii="Segoe UI" w:hAnsi="Segoe UI" w:cs="Segoe UI"/>
@@ -19077,7 +19159,7 @@
     </w:p>
     <w:p>
       <w:pPr>
-        <w:pStyle w:val="Heading2"/>
+        <w:pStyle w:val="Ttulo2"/>
         <w:jc w:val="both"/>
         <w:rPr>
           <w:rFonts w:ascii="Segoe UI" w:hAnsi="Segoe UI" w:cs="Segoe UI"/>
@@ -19094,7 +19176,7 @@
     </w:p>
     <w:p>
       <w:pPr>
-        <w:pStyle w:val="ListParagraph"/>
+        <w:pStyle w:val="Prrafodelista"/>
         <w:numPr>
           <w:ilvl w:val="0"/>
           <w:numId w:val="22"/>
@@ -19187,7 +19269,7 @@
     </w:p>
     <w:p>
       <w:pPr>
-        <w:pStyle w:val="Heading2"/>
+        <w:pStyle w:val="Ttulo2"/>
         <w:rPr>
           <w:rFonts w:ascii="Segoe UI" w:hAnsi="Segoe UI" w:cs="Segoe UI"/>
           <w:lang w:val="es-AR"/>
@@ -23236,7 +23318,7 @@
     </w:p>
     <w:p>
       <w:pPr>
-        <w:pStyle w:val="Heading1"/>
+        <w:pStyle w:val="Ttulo1"/>
         <w:rPr>
           <w:rFonts w:ascii="Segoe UI" w:hAnsi="Segoe UI" w:cs="Segoe UI"/>
           <w:lang w:val="es-AR"/>
@@ -23255,7 +23337,7 @@
     </w:p>
     <w:p>
       <w:pPr>
-        <w:pStyle w:val="Heading2"/>
+        <w:pStyle w:val="Ttulo2"/>
         <w:jc w:val="both"/>
         <w:rPr>
           <w:rFonts w:ascii="Segoe UI" w:hAnsi="Segoe UI" w:cs="Segoe UI"/>
@@ -23309,7 +23391,7 @@
     </w:p>
     <w:p>
       <w:pPr>
-        <w:pStyle w:val="ListParagraph"/>
+        <w:pStyle w:val="Prrafodelista"/>
         <w:numPr>
           <w:ilvl w:val="0"/>
           <w:numId w:val="24"/>
@@ -23337,7 +23419,7 @@
     </w:p>
     <w:p>
       <w:pPr>
-        <w:pStyle w:val="ListParagraph"/>
+        <w:pStyle w:val="Prrafodelista"/>
         <w:numPr>
           <w:ilvl w:val="0"/>
           <w:numId w:val="24"/>
@@ -23365,7 +23447,7 @@
     </w:p>
     <w:p>
       <w:pPr>
-        <w:pStyle w:val="ListParagraph"/>
+        <w:pStyle w:val="Prrafodelista"/>
         <w:numPr>
           <w:ilvl w:val="0"/>
           <w:numId w:val="24"/>
@@ -23464,7 +23546,7 @@
     </w:p>
     <w:p>
       <w:pPr>
-        <w:pStyle w:val="Heading2"/>
+        <w:pStyle w:val="Ttulo2"/>
         <w:jc w:val="both"/>
         <w:rPr>
           <w:rFonts w:ascii="Segoe UI" w:hAnsi="Segoe UI" w:cs="Segoe UI"/>
@@ -23518,7 +23600,7 @@
     </w:p>
     <w:p>
       <w:pPr>
-        <w:pStyle w:val="Heading2"/>
+        <w:pStyle w:val="Ttulo2"/>
         <w:jc w:val="both"/>
         <w:rPr>
           <w:rFonts w:ascii="Segoe UI" w:hAnsi="Segoe UI" w:cs="Segoe UI"/>
@@ -23535,7 +23617,7 @@
     </w:p>
     <w:p>
       <w:pPr>
-        <w:pStyle w:val="ListParagraph"/>
+        <w:pStyle w:val="Prrafodelista"/>
         <w:numPr>
           <w:ilvl w:val="0"/>
           <w:numId w:val="25"/>
@@ -23637,7 +23719,7 @@
     </w:p>
     <w:p>
       <w:pPr>
-        <w:pStyle w:val="Heading2"/>
+        <w:pStyle w:val="Ttulo2"/>
         <w:rPr>
           <w:rFonts w:ascii="Segoe UI" w:hAnsi="Segoe UI" w:cs="Segoe UI"/>
           <w:lang w:val="es-AR"/>
@@ -27978,7 +28060,7 @@
     </w:p>
     <w:p>
       <w:pPr>
-        <w:pStyle w:val="Heading1"/>
+        <w:pStyle w:val="Ttulo1"/>
         <w:spacing w:line="276" w:lineRule="auto"/>
         <w:rPr>
           <w:rFonts w:ascii="Segoe UI" w:hAnsi="Segoe UI" w:cs="Segoe UI"/>
@@ -28005,7 +28087,7 @@
     </w:p>
     <w:p>
       <w:pPr>
-        <w:pStyle w:val="Heading2"/>
+        <w:pStyle w:val="Ttulo2"/>
         <w:spacing w:line="276" w:lineRule="auto"/>
         <w:rPr>
           <w:rFonts w:ascii="Segoe UI" w:hAnsi="Segoe UI" w:cs="Segoe UI"/>
@@ -28039,7 +28121,7 @@
     </w:p>
     <w:tbl>
       <w:tblPr>
-        <w:tblStyle w:val="TableGrid"/>
+        <w:tblStyle w:val="Tablaconcuadrcula"/>
         <w:tblW w:w="0" w:type="auto"/>
         <w:jc w:val="center"/>
         <w:tblLook w:val="04A0"/>
@@ -28533,7 +28615,7 @@
     </w:p>
     <w:p>
       <w:pPr>
-        <w:pStyle w:val="Heading2"/>
+        <w:pStyle w:val="Ttulo2"/>
         <w:spacing w:line="276" w:lineRule="auto"/>
         <w:rPr>
           <w:rFonts w:ascii="Segoe UI" w:hAnsi="Segoe UI" w:cs="Segoe UI"/>
@@ -28566,7 +28648,7 @@
     </w:p>
     <w:p>
       <w:pPr>
-        <w:pStyle w:val="Heading2"/>
+        <w:pStyle w:val="Ttulo2"/>
         <w:spacing w:line="276" w:lineRule="auto"/>
         <w:rPr>
           <w:rFonts w:ascii="Segoe UI" w:hAnsi="Segoe UI" w:cs="Segoe UI"/>
@@ -28583,7 +28665,7 @@
     </w:p>
     <w:p>
       <w:pPr>
-        <w:pStyle w:val="ListParagraph"/>
+        <w:pStyle w:val="Prrafodelista"/>
         <w:numPr>
           <w:ilvl w:val="0"/>
           <w:numId w:val="20"/>
@@ -28604,7 +28686,7 @@
     </w:p>
     <w:p>
       <w:pPr>
-        <w:pStyle w:val="ListParagraph"/>
+        <w:pStyle w:val="Prrafodelista"/>
         <w:numPr>
           <w:ilvl w:val="0"/>
           <w:numId w:val="20"/>
@@ -28625,7 +28707,7 @@
     </w:p>
     <w:p>
       <w:pPr>
-        <w:pStyle w:val="ListParagraph"/>
+        <w:pStyle w:val="Prrafodelista"/>
         <w:numPr>
           <w:ilvl w:val="0"/>
           <w:numId w:val="20"/>
@@ -28646,7 +28728,7 @@
     </w:p>
     <w:p>
       <w:pPr>
-        <w:pStyle w:val="ListParagraph"/>
+        <w:pStyle w:val="Prrafodelista"/>
         <w:numPr>
           <w:ilvl w:val="0"/>
           <w:numId w:val="20"/>
@@ -28667,7 +28749,7 @@
     </w:p>
     <w:p>
       <w:pPr>
-        <w:pStyle w:val="ListParagraph"/>
+        <w:pStyle w:val="Prrafodelista"/>
         <w:numPr>
           <w:ilvl w:val="0"/>
           <w:numId w:val="20"/>
@@ -28688,7 +28770,7 @@
     </w:p>
     <w:p>
       <w:pPr>
-        <w:pStyle w:val="ListParagraph"/>
+        <w:pStyle w:val="Prrafodelista"/>
         <w:numPr>
           <w:ilvl w:val="0"/>
           <w:numId w:val="20"/>
@@ -28709,7 +28791,7 @@
     </w:p>
     <w:p>
       <w:pPr>
-        <w:pStyle w:val="ListParagraph"/>
+        <w:pStyle w:val="Prrafodelista"/>
         <w:numPr>
           <w:ilvl w:val="0"/>
           <w:numId w:val="20"/>
@@ -28730,7 +28812,7 @@
     </w:p>
     <w:p>
       <w:pPr>
-        <w:pStyle w:val="ListParagraph"/>
+        <w:pStyle w:val="Prrafodelista"/>
         <w:numPr>
           <w:ilvl w:val="0"/>
           <w:numId w:val="20"/>
@@ -28921,7 +29003,7 @@
     </w:p>
     <w:p>
       <w:pPr>
-        <w:pStyle w:val="ListParagraph"/>
+        <w:pStyle w:val="Prrafodelista"/>
         <w:numPr>
           <w:ilvl w:val="0"/>
           <w:numId w:val="20"/>
@@ -28942,7 +29024,7 @@
     </w:p>
     <w:p>
       <w:pPr>
-        <w:pStyle w:val="Heading2"/>
+        <w:pStyle w:val="Ttulo2"/>
         <w:tabs>
           <w:tab w:val="left" w:pos="6724"/>
         </w:tabs>
@@ -32471,7 +32553,7 @@
     </w:p>
     <w:p>
       <w:pPr>
-        <w:pStyle w:val="ListParagraph"/>
+        <w:pStyle w:val="Prrafodelista"/>
         <w:numPr>
           <w:ilvl w:val="0"/>
           <w:numId w:val="23"/>
@@ -32791,7 +32873,7 @@
     </w:p>
     <w:p>
       <w:pPr>
-        <w:pStyle w:val="ListParagraph"/>
+        <w:pStyle w:val="Prrafodelista"/>
         <w:numPr>
           <w:ilvl w:val="0"/>
           <w:numId w:val="23"/>
@@ -33046,7 +33128,7 @@
     </w:p>
     <w:p>
       <w:pPr>
-        <w:pStyle w:val="ListParagraph"/>
+        <w:pStyle w:val="Prrafodelista"/>
         <w:numPr>
           <w:ilvl w:val="0"/>
           <w:numId w:val="23"/>
@@ -33931,7 +34013,7 @@
     </w:p>
     <w:p>
       <w:pPr>
-        <w:pStyle w:val="Heading1"/>
+        <w:pStyle w:val="Ttulo1"/>
         <w:spacing w:line="276" w:lineRule="auto"/>
         <w:rPr>
           <w:rFonts w:ascii="Segoe UI" w:hAnsi="Segoe UI" w:cs="Segoe UI"/>
@@ -33951,7 +34033,7 @@
     </w:p>
     <w:p>
       <w:pPr>
-        <w:pStyle w:val="Heading2"/>
+        <w:pStyle w:val="Ttulo2"/>
         <w:spacing w:line="276" w:lineRule="auto"/>
         <w:jc w:val="both"/>
         <w:rPr>
@@ -33986,7 +34068,7 @@
     </w:p>
     <w:tbl>
       <w:tblPr>
-        <w:tblStyle w:val="TableGrid"/>
+        <w:tblStyle w:val="Tablaconcuadrcula"/>
         <w:tblW w:w="0" w:type="auto"/>
         <w:jc w:val="center"/>
         <w:tblLook w:val="04A0"/>
@@ -34448,7 +34530,7 @@
     </w:tbl>
     <w:p>
       <w:pPr>
-        <w:pStyle w:val="Heading2"/>
+        <w:pStyle w:val="Ttulo2"/>
         <w:spacing w:line="276" w:lineRule="auto"/>
         <w:rPr>
           <w:rFonts w:ascii="Segoe UI" w:eastAsiaTheme="minorEastAsia" w:hAnsi="Segoe UI" w:cs="Segoe UI"/>
@@ -37152,7 +37234,7 @@
     </w:p>
     <w:p>
       <w:pPr>
-        <w:pStyle w:val="ListParagraph"/>
+        <w:pStyle w:val="Prrafodelista"/>
         <w:numPr>
           <w:ilvl w:val="0"/>
           <w:numId w:val="23"/>
@@ -37472,7 +37554,7 @@
     </w:p>
     <w:p>
       <w:pPr>
-        <w:pStyle w:val="ListParagraph"/>
+        <w:pStyle w:val="Prrafodelista"/>
         <w:numPr>
           <w:ilvl w:val="0"/>
           <w:numId w:val="23"/>
@@ -37727,7 +37809,7 @@
     </w:p>
     <w:p>
       <w:pPr>
-        <w:pStyle w:val="ListParagraph"/>
+        <w:pStyle w:val="Prrafodelista"/>
         <w:numPr>
           <w:ilvl w:val="0"/>
           <w:numId w:val="23"/>
@@ -38802,7 +38884,7 @@
                 <w:noProof/>
                 <w:lang w:val="es-AR"/>
               </w:rPr>
-              <w:t>2</w:t>
+              <w:t>4</w:t>
             </w:r>
             <w:r>
               <w:rPr>
@@ -38922,19 +39004,11 @@
       <w:tab/>
       <w:t xml:space="preserve">        </w:t>
     </w:r>
-    <w:proofErr w:type="spellStart"/>
     <w:r>
       <w:rPr>
         <w:lang w:val="es-AR"/>
       </w:rPr>
-      <w:t>Bayetto</w:t>
-    </w:r>
-    <w:proofErr w:type="spellEnd"/>
-    <w:r>
-      <w:rPr>
-        <w:lang w:val="es-AR"/>
-      </w:rPr>
-      <w:t xml:space="preserve">, </w:t>
+      <w:t xml:space="preserve">Bayetto, </w:t>
     </w:r>
     <w:proofErr w:type="spellStart"/>
     <w:r>
@@ -41516,11 +41590,11 @@
       <w:lang w:val="en-US"/>
     </w:rPr>
   </w:style>
-  <w:style w:type="paragraph" w:styleId="Heading1">
+  <w:style w:type="paragraph" w:styleId="Ttulo1">
     <w:name w:val="heading 1"/>
     <w:basedOn w:val="Normal"/>
     <w:next w:val="Normal"/>
-    <w:link w:val="Heading1Char"/>
+    <w:link w:val="Ttulo1Car"/>
     <w:uiPriority w:val="9"/>
     <w:qFormat/>
     <w:rsid w:val="00DB1F96"/>
@@ -41537,11 +41611,11 @@
       <w:szCs w:val="32"/>
     </w:rPr>
   </w:style>
-  <w:style w:type="paragraph" w:styleId="Heading2">
+  <w:style w:type="paragraph" w:styleId="Ttulo2">
     <w:name w:val="heading 2"/>
     <w:basedOn w:val="Normal"/>
     <w:next w:val="Normal"/>
-    <w:link w:val="Heading2Char"/>
+    <w:link w:val="Ttulo2Car"/>
     <w:uiPriority w:val="9"/>
     <w:unhideWhenUsed/>
     <w:qFormat/>
@@ -41559,13 +41633,13 @@
       <w:szCs w:val="26"/>
     </w:rPr>
   </w:style>
-  <w:style w:type="character" w:default="1" w:styleId="DefaultParagraphFont">
+  <w:style w:type="character" w:default="1" w:styleId="Fuentedeprrafopredeter">
     <w:name w:val="Default Paragraph Font"/>
     <w:uiPriority w:val="1"/>
     <w:semiHidden/>
     <w:unhideWhenUsed/>
   </w:style>
-  <w:style w:type="table" w:default="1" w:styleId="TableNormal">
+  <w:style w:type="table" w:default="1" w:styleId="Tablanormal">
     <w:name w:val="Normal Table"/>
     <w:uiPriority w:val="99"/>
     <w:semiHidden/>
@@ -41581,13 +41655,13 @@
       </w:tblCellMar>
     </w:tblPr>
   </w:style>
-  <w:style w:type="numbering" w:default="1" w:styleId="NoList">
+  <w:style w:type="numbering" w:default="1" w:styleId="Sinlista">
     <w:name w:val="No List"/>
     <w:uiPriority w:val="99"/>
     <w:semiHidden/>
     <w:unhideWhenUsed/>
   </w:style>
-  <w:style w:type="paragraph" w:styleId="ListParagraph">
+  <w:style w:type="paragraph" w:styleId="Prrafodelista">
     <w:name w:val="List Paragraph"/>
     <w:basedOn w:val="Normal"/>
     <w:uiPriority w:val="34"/>
@@ -41598,10 +41672,10 @@
       <w:contextualSpacing/>
     </w:pPr>
   </w:style>
-  <w:style w:type="character" w:customStyle="1" w:styleId="Heading1Char">
-    <w:name w:val="Heading 1 Char"/>
-    <w:basedOn w:val="DefaultParagraphFont"/>
-    <w:link w:val="Heading1"/>
+  <w:style w:type="character" w:customStyle="1" w:styleId="Ttulo1Car">
+    <w:name w:val="Título 1 Car"/>
+    <w:basedOn w:val="Fuentedeprrafopredeter"/>
+    <w:link w:val="Ttulo1"/>
     <w:uiPriority w:val="9"/>
     <w:rsid w:val="00DB1F96"/>
     <w:rPr>
@@ -41612,10 +41686,10 @@
       <w:lang w:val="en-US"/>
     </w:rPr>
   </w:style>
-  <w:style w:type="character" w:customStyle="1" w:styleId="Heading2Char">
-    <w:name w:val="Heading 2 Char"/>
-    <w:basedOn w:val="DefaultParagraphFont"/>
-    <w:link w:val="Heading2"/>
+  <w:style w:type="character" w:customStyle="1" w:styleId="Ttulo2Car">
+    <w:name w:val="Título 2 Car"/>
+    <w:basedOn w:val="Fuentedeprrafopredeter"/>
+    <w:link w:val="Ttulo2"/>
     <w:uiPriority w:val="9"/>
     <w:rsid w:val="00DB1F96"/>
     <w:rPr>
@@ -41626,7 +41700,7 @@
       <w:lang w:val="en-US"/>
     </w:rPr>
   </w:style>
-  <w:style w:type="paragraph" w:styleId="Caption">
+  <w:style w:type="paragraph" w:styleId="Epgrafe">
     <w:name w:val="caption"/>
     <w:basedOn w:val="Normal"/>
     <w:next w:val="Normal"/>
@@ -41645,9 +41719,9 @@
       <w:szCs w:val="18"/>
     </w:rPr>
   </w:style>
-  <w:style w:type="paragraph" w:styleId="TOCHeading">
+  <w:style w:type="paragraph" w:styleId="TtulodeTDC">
     <w:name w:val="TOC Heading"/>
-    <w:basedOn w:val="Heading1"/>
+    <w:basedOn w:val="Ttulo1"/>
     <w:next w:val="Normal"/>
     <w:uiPriority w:val="39"/>
     <w:unhideWhenUsed/>
@@ -41657,7 +41731,7 @@
       <w:outlineLvl w:val="9"/>
     </w:pPr>
   </w:style>
-  <w:style w:type="paragraph" w:styleId="TOC1">
+  <w:style w:type="paragraph" w:styleId="TDC1">
     <w:name w:val="toc 1"/>
     <w:basedOn w:val="Normal"/>
     <w:next w:val="Normal"/>
@@ -41669,7 +41743,7 @@
       <w:spacing w:after="100"/>
     </w:pPr>
   </w:style>
-  <w:style w:type="paragraph" w:styleId="TOC2">
+  <w:style w:type="paragraph" w:styleId="TDC2">
     <w:name w:val="toc 2"/>
     <w:basedOn w:val="Normal"/>
     <w:next w:val="Normal"/>
@@ -41682,9 +41756,9 @@
       <w:ind w:left="220"/>
     </w:pPr>
   </w:style>
-  <w:style w:type="character" w:styleId="Hyperlink">
+  <w:style w:type="character" w:styleId="Hipervnculo">
     <w:name w:val="Hyperlink"/>
-    <w:basedOn w:val="DefaultParagraphFont"/>
+    <w:basedOn w:val="Fuentedeprrafopredeter"/>
     <w:uiPriority w:val="99"/>
     <w:unhideWhenUsed/>
     <w:rsid w:val="00CB1C64"/>
@@ -41693,7 +41767,7 @@
       <w:u w:val="single"/>
     </w:rPr>
   </w:style>
-  <w:style w:type="paragraph" w:styleId="NoSpacing">
+  <w:style w:type="paragraph" w:styleId="Sinespaciado">
     <w:name w:val="No Spacing"/>
     <w:uiPriority w:val="1"/>
     <w:qFormat/>
@@ -41705,10 +41779,10 @@
       <w:lang w:val="en-US"/>
     </w:rPr>
   </w:style>
-  <w:style w:type="paragraph" w:styleId="Header">
+  <w:style w:type="paragraph" w:styleId="Encabezado">
     <w:name w:val="header"/>
     <w:basedOn w:val="Normal"/>
-    <w:link w:val="HeaderChar"/>
+    <w:link w:val="EncabezadoCar"/>
     <w:uiPriority w:val="99"/>
     <w:unhideWhenUsed/>
     <w:rsid w:val="00B40FAB"/>
@@ -41720,20 +41794,20 @@
       <w:spacing w:after="0" w:line="240" w:lineRule="auto"/>
     </w:pPr>
   </w:style>
-  <w:style w:type="character" w:customStyle="1" w:styleId="HeaderChar">
-    <w:name w:val="Header Char"/>
-    <w:basedOn w:val="DefaultParagraphFont"/>
-    <w:link w:val="Header"/>
+  <w:style w:type="character" w:customStyle="1" w:styleId="EncabezadoCar">
+    <w:name w:val="Encabezado Car"/>
+    <w:basedOn w:val="Fuentedeprrafopredeter"/>
+    <w:link w:val="Encabezado"/>
     <w:uiPriority w:val="99"/>
     <w:rsid w:val="00B40FAB"/>
     <w:rPr>
       <w:lang w:val="en-US"/>
     </w:rPr>
   </w:style>
-  <w:style w:type="paragraph" w:styleId="Footer">
+  <w:style w:type="paragraph" w:styleId="Piedepgina">
     <w:name w:val="footer"/>
     <w:basedOn w:val="Normal"/>
-    <w:link w:val="FooterChar"/>
+    <w:link w:val="PiedepginaCar"/>
     <w:uiPriority w:val="99"/>
     <w:unhideWhenUsed/>
     <w:rsid w:val="00B40FAB"/>
@@ -41745,19 +41819,19 @@
       <w:spacing w:after="0" w:line="240" w:lineRule="auto"/>
     </w:pPr>
   </w:style>
-  <w:style w:type="character" w:customStyle="1" w:styleId="FooterChar">
-    <w:name w:val="Footer Char"/>
-    <w:basedOn w:val="DefaultParagraphFont"/>
-    <w:link w:val="Footer"/>
+  <w:style w:type="character" w:customStyle="1" w:styleId="PiedepginaCar">
+    <w:name w:val="Pie de página Car"/>
+    <w:basedOn w:val="Fuentedeprrafopredeter"/>
+    <w:link w:val="Piedepgina"/>
     <w:uiPriority w:val="99"/>
     <w:rsid w:val="00B40FAB"/>
     <w:rPr>
       <w:lang w:val="en-US"/>
     </w:rPr>
   </w:style>
-  <w:style w:type="character" w:styleId="PlaceholderText">
+  <w:style w:type="character" w:styleId="Textodelmarcadordeposicin">
     <w:name w:val="Placeholder Text"/>
-    <w:basedOn w:val="DefaultParagraphFont"/>
+    <w:basedOn w:val="Fuentedeprrafopredeter"/>
     <w:uiPriority w:val="99"/>
     <w:semiHidden/>
     <w:rsid w:val="000D33EB"/>
@@ -41765,10 +41839,10 @@
       <w:color w:val="808080"/>
     </w:rPr>
   </w:style>
-  <w:style w:type="paragraph" w:styleId="BalloonText">
+  <w:style w:type="paragraph" w:styleId="Textodeglobo">
     <w:name w:val="Balloon Text"/>
     <w:basedOn w:val="Normal"/>
-    <w:link w:val="BalloonTextChar"/>
+    <w:link w:val="TextodegloboCar"/>
     <w:uiPriority w:val="99"/>
     <w:semiHidden/>
     <w:unhideWhenUsed/>
@@ -41782,10 +41856,10 @@
       <w:szCs w:val="16"/>
     </w:rPr>
   </w:style>
-  <w:style w:type="character" w:customStyle="1" w:styleId="BalloonTextChar">
-    <w:name w:val="Balloon Text Char"/>
-    <w:basedOn w:val="DefaultParagraphFont"/>
-    <w:link w:val="BalloonText"/>
+  <w:style w:type="character" w:customStyle="1" w:styleId="TextodegloboCar">
+    <w:name w:val="Texto de globo Car"/>
+    <w:basedOn w:val="Fuentedeprrafopredeter"/>
+    <w:link w:val="Textodeglobo"/>
     <w:uiPriority w:val="99"/>
     <w:semiHidden/>
     <w:rsid w:val="008B7CDE"/>
@@ -41796,9 +41870,9 @@
       <w:lang w:val="en-US"/>
     </w:rPr>
   </w:style>
-  <w:style w:type="table" w:styleId="TableGrid">
+  <w:style w:type="table" w:styleId="Tablaconcuadrcula">
     <w:name w:val="Table Grid"/>
-    <w:basedOn w:val="TableNormal"/>
+    <w:basedOn w:val="Tablanormal"/>
     <w:uiPriority w:val="39"/>
     <w:rsid w:val="000C7FB2"/>
     <w:pPr>
@@ -41824,7 +41898,7 @@
   </w:style>
   <w:style w:type="character" w:customStyle="1" w:styleId="apple-converted-space">
     <w:name w:val="apple-converted-space"/>
-    <w:basedOn w:val="DefaultParagraphFont"/>
+    <w:basedOn w:val="Fuentedeprrafopredeter"/>
     <w:rsid w:val="00B97D84"/>
   </w:style>
 </w:styles>
@@ -42085,7 +42159,7 @@
   <a:extraClrSchemeLst/>
   <a:extLst>
     <a:ext uri="{05A4C25C-085E-4340-85A3-A5531E510DB2}">
-      <thm15:themeFamily xmlns:thm15="http://schemas.microsoft.com/office/thememl/2012/main" xmlns="" name="Office Theme" id="{62F939B6-93AF-4DB8-9C6B-D6C7DFDC589F}" vid="{4A3C46E8-61CC-4603-A589-7422A47A8E4A}"/>
+      <thm15:themeFamily xmlns="" xmlns:thm15="http://schemas.microsoft.com/office/thememl/2012/main" name="Office Theme" id="{62F939B6-93AF-4DB8-9C6B-D6C7DFDC589F}" vid="{4A3C46E8-61CC-4603-A589-7422A47A8E4A}"/>
     </a:ext>
   </a:extLst>
 </a:theme>
@@ -42096,7 +42170,7 @@
 </file>
 
 <file path=customXml/itemProps1.xml><?xml version="1.0" encoding="utf-8"?>
-<ds:datastoreItem xmlns:ds="http://schemas.openxmlformats.org/officeDocument/2006/customXml" ds:itemID="{055C61EF-0CDD-41B3-AF48-5FF131C4B78B}">
+<ds:datastoreItem xmlns:ds="http://schemas.openxmlformats.org/officeDocument/2006/customXml" ds:itemID="{83A19BF3-5B4E-4F6E-86A0-1A7EC61BEAA5}">
   <ds:schemaRefs>
     <ds:schemaRef ds:uri="http://schemas.openxmlformats.org/officeDocument/2006/bibliography"/>
   </ds:schemaRefs>

</xml_diff>

<commit_message>
GIT, los merge, y la concha de tu madre all boys
</commit_message>
<xml_diff>
--- a/tp2-stocks/Resolucion.docx
+++ b/tp2-stocks/Resolucion.docx
@@ -267,7 +267,6 @@
         </w:rPr>
         <w:t xml:space="preserve">Ayudante: </w:t>
       </w:r>
-      <w:proofErr w:type="spellStart"/>
       <w:r>
         <w:rPr>
           <w:rFonts w:ascii="Arial" w:hAnsi="Arial" w:cs="Arial"/>
@@ -277,7 +276,6 @@
         </w:rPr>
         <w:t>Lixin</w:t>
       </w:r>
-      <w:proofErr w:type="spellEnd"/>
       <w:r>
         <w:rPr>
           <w:rFonts w:ascii="Arial" w:hAnsi="Arial" w:cs="Arial"/>
@@ -768,21 +766,8 @@
                 <w:shd w:val="clear" w:color="auto" w:fill="FFFFFF"/>
                 <w:lang w:val="es-AR"/>
               </w:rPr>
-              <w:t xml:space="preserve"> </w:t>
+              <w:t xml:space="preserve"> Finkelstein</w:t>
             </w:r>
-            <w:proofErr w:type="spellStart"/>
-            <w:r>
-              <w:rPr>
-                <w:rFonts w:ascii="Arial" w:hAnsi="Arial" w:cs="Arial"/>
-                <w:color w:val="222222"/>
-                <w:sz w:val="28"/>
-                <w:szCs w:val="24"/>
-                <w:shd w:val="clear" w:color="auto" w:fill="FFFFFF"/>
-                <w:lang w:val="es-AR"/>
-              </w:rPr>
-              <w:t>Finkelstein</w:t>
-            </w:r>
-            <w:proofErr w:type="spellEnd"/>
           </w:p>
         </w:tc>
         <w:tc>
@@ -895,21 +880,8 @@
                 <w:shd w:val="clear" w:color="auto" w:fill="FFFFFF"/>
                 <w:lang w:val="es-AR"/>
               </w:rPr>
-              <w:t xml:space="preserve">Ignacio </w:t>
+              <w:t>Ignacio Bayetto</w:t>
             </w:r>
-            <w:proofErr w:type="spellStart"/>
-            <w:r>
-              <w:rPr>
-                <w:rFonts w:ascii="Arial" w:hAnsi="Arial" w:cs="Arial"/>
-                <w:color w:val="222222"/>
-                <w:sz w:val="28"/>
-                <w:szCs w:val="24"/>
-                <w:shd w:val="clear" w:color="auto" w:fill="FFFFFF"/>
-                <w:lang w:val="es-AR"/>
-              </w:rPr>
-              <w:t>Bayetto</w:t>
-            </w:r>
-            <w:proofErr w:type="spellEnd"/>
           </w:p>
         </w:tc>
         <w:tc>
@@ -1043,21 +1015,8 @@
                 <w:shd w:val="clear" w:color="auto" w:fill="FFFFFF"/>
                 <w:lang w:val="es-AR"/>
               </w:rPr>
-              <w:t xml:space="preserve">s </w:t>
+              <w:t>s Parnisari</w:t>
             </w:r>
-            <w:proofErr w:type="spellStart"/>
-            <w:r>
-              <w:rPr>
-                <w:rFonts w:ascii="Arial" w:hAnsi="Arial" w:cs="Arial"/>
-                <w:color w:val="222222"/>
-                <w:sz w:val="28"/>
-                <w:szCs w:val="24"/>
-                <w:shd w:val="clear" w:color="auto" w:fill="FFFFFF"/>
-                <w:lang w:val="es-AR"/>
-              </w:rPr>
-              <w:t>Parnisari</w:t>
-            </w:r>
-            <w:proofErr w:type="spellEnd"/>
           </w:p>
         </w:tc>
         <w:tc>
@@ -1182,6 +1141,7 @@
           <w:docPartUnique/>
         </w:docPartObj>
       </w:sdtPr>
+      <w:sdtEndPr/>
       <w:sdtContent>
         <w:p>
           <w:pPr>
@@ -1982,8 +1942,6 @@
         </w:rPr>
         <w:br w:type="page"/>
       </w:r>
-      <w:bookmarkStart w:id="0" w:name="_GoBack"/>
-      <w:bookmarkEnd w:id="0"/>
     </w:p>
     <w:p>
       <w:pPr>
@@ -1997,8 +1955,8 @@
           <w:lang w:val="es-AR"/>
         </w:rPr>
       </w:pPr>
-      <w:bookmarkStart w:id="1" w:name="_Toc398677659"/>
-      <w:bookmarkStart w:id="2" w:name="_Toc401201748"/>
+      <w:bookmarkStart w:id="0" w:name="_Toc398677659"/>
+      <w:bookmarkStart w:id="1" w:name="_Toc401201748"/>
       <w:r>
         <w:rPr>
           <w:rFonts w:ascii="Segoe UI" w:hAnsi="Segoe UI" w:cs="Segoe UI"/>
@@ -2007,8 +1965,8 @@
         <w:lastRenderedPageBreak/>
         <w:t>Ejercicio N° 1</w:t>
       </w:r>
+      <w:bookmarkEnd w:id="0"/>
       <w:bookmarkEnd w:id="1"/>
-      <w:bookmarkEnd w:id="2"/>
       <w:r>
         <w:rPr>
           <w:rFonts w:ascii="Segoe UI" w:hAnsi="Segoe UI" w:cs="Segoe UI"/>
@@ -2386,23 +2344,7 @@
           <w:rFonts w:ascii="Segoe UI" w:eastAsia="Calibri" w:hAnsi="Segoe UI" w:cs="Segoe UI"/>
           <w:lang w:val="es-AR"/>
         </w:rPr>
-        <w:t xml:space="preserve">Calcular el stock de </w:t>
-      </w:r>
-      <w:proofErr w:type="spellStart"/>
-      <w:r>
-        <w:rPr>
-          <w:rFonts w:ascii="Segoe UI" w:eastAsia="Calibri" w:hAnsi="Segoe UI" w:cs="Segoe UI"/>
-          <w:lang w:val="es-AR"/>
-        </w:rPr>
-        <w:t>reorden</w:t>
-      </w:r>
-      <w:proofErr w:type="spellEnd"/>
-      <w:r>
-        <w:rPr>
-          <w:rFonts w:ascii="Segoe UI" w:eastAsia="Calibri" w:hAnsi="Segoe UI" w:cs="Segoe UI"/>
-          <w:lang w:val="es-AR"/>
-        </w:rPr>
-        <w:t>. Considerar 20 días laborables por mes.</w:t>
+        <w:t>Calcular el stock de reorden. Considerar 20 días laborables por mes.</w:t>
       </w:r>
     </w:p>
     <w:p>
@@ -4415,23 +4357,7 @@
           <w:rFonts w:ascii="Segoe UI" w:eastAsia="Calibri" w:hAnsi="Segoe UI" w:cs="Segoe UI"/>
           <w:lang w:val="es-AR"/>
         </w:rPr>
-        <w:t xml:space="preserve">Calcular el stock de </w:t>
-      </w:r>
-      <w:proofErr w:type="spellStart"/>
-      <w:r>
-        <w:rPr>
-          <w:rFonts w:ascii="Segoe UI" w:eastAsia="Calibri" w:hAnsi="Segoe UI" w:cs="Segoe UI"/>
-          <w:lang w:val="es-AR"/>
-        </w:rPr>
-        <w:t>reorden</w:t>
-      </w:r>
-      <w:proofErr w:type="spellEnd"/>
-      <w:r>
-        <w:rPr>
-          <w:rFonts w:ascii="Segoe UI" w:eastAsia="Calibri" w:hAnsi="Segoe UI" w:cs="Segoe UI"/>
-          <w:lang w:val="es-AR"/>
-        </w:rPr>
-        <w:t>. Considerar 20 días laborables por mes.</w:t>
+        <w:t>Calcular el stock de reorden. Considerar 20 días laborables por mes.</w:t>
       </w:r>
     </w:p>
     <w:p>
@@ -4559,16 +4485,12 @@
         <w:spacing w:after="0" w:line="276" w:lineRule="auto"/>
         <w:rPr>
           <w:rFonts w:ascii="Segoe UI" w:eastAsia="Calibri" w:hAnsi="Segoe UI" w:cs="Segoe UI"/>
-          <w:b/>
-          <w:color w:val="FF0000"/>
           <w:lang w:val="es-AR"/>
         </w:rPr>
       </w:pPr>
       <w:r>
         <w:rPr>
           <w:rFonts w:ascii="Segoe UI" w:eastAsia="Calibri" w:hAnsi="Segoe UI" w:cs="Segoe UI"/>
-          <w:b/>
-          <w:color w:val="FF0000"/>
           <w:lang w:val="es-AR"/>
         </w:rPr>
         <w:lastRenderedPageBreak/>
@@ -4584,6 +4506,369 @@
           <w:lang w:val="es-AR"/>
         </w:rPr>
       </w:pPr>
+    </w:p>
+    <w:p>
+      <w:pPr>
+        <w:pStyle w:val="ListParagraph"/>
+        <w:spacing w:line="276" w:lineRule="auto"/>
+        <w:rPr>
+          <w:rFonts w:ascii="Segoe UI" w:eastAsiaTheme="minorEastAsia" w:hAnsi="Segoe UI" w:cs="Segoe UI"/>
+          <w:lang w:val="es-AR"/>
+        </w:rPr>
+      </w:pPr>
+      <w:r>
+        <w:rPr>
+          <w:rFonts w:ascii="Segoe UI" w:hAnsi="Segoe UI" w:cs="Segoe UI"/>
+          <w:lang w:val="es-AR"/>
+        </w:rPr>
+        <w:t xml:space="preserve">Considerando que se realizan </w:t>
+      </w:r>
+      <m:oMath>
+        <m:r>
+          <w:rPr>
+            <w:rFonts w:ascii="Cambria Math" w:eastAsia="Calibri" w:hAnsi="Cambria Math" w:cs="Segoe UI"/>
+            <w:lang w:val="es-AR"/>
+          </w:rPr>
+          <m:t>28, 46</m:t>
+        </m:r>
+      </m:oMath>
+      <w:r>
+        <w:rPr>
+          <w:rFonts w:ascii="Segoe UI" w:eastAsiaTheme="minorEastAsia" w:hAnsi="Segoe UI" w:cs="Segoe UI"/>
+          <w:lang w:val="es-AR"/>
+        </w:rPr>
+        <w:t xml:space="preserve"> pedidos al año (n = </w:t>
+      </w:r>
+      <m:oMath>
+        <m:r>
+          <w:rPr>
+            <w:rFonts w:ascii="Cambria Math" w:eastAsia="Calibri" w:hAnsi="Cambria Math" w:cs="Segoe UI"/>
+            <w:lang w:val="es-AR"/>
+          </w:rPr>
+          <m:t xml:space="preserve">28, 46 </m:t>
+        </m:r>
+        <m:f>
+          <m:fPr>
+            <m:ctrlPr>
+              <w:rPr>
+                <w:rFonts w:ascii="Cambria Math" w:eastAsia="Calibri" w:hAnsi="Cambria Math" w:cs="Segoe UI"/>
+                <w:i/>
+                <w:sz w:val="24"/>
+                <w:szCs w:val="24"/>
+              </w:rPr>
+            </m:ctrlPr>
+          </m:fPr>
+          <m:num>
+            <m:r>
+              <w:rPr>
+                <w:rFonts w:ascii="Cambria Math" w:eastAsia="Calibri" w:hAnsi="Cambria Math" w:cs="Segoe UI"/>
+                <w:lang w:val="es-AR"/>
+              </w:rPr>
+              <m:t>1</m:t>
+            </m:r>
+          </m:num>
+          <m:den>
+            <m:r>
+              <w:rPr>
+                <w:rFonts w:ascii="Cambria Math" w:eastAsia="Calibri" w:hAnsi="Cambria Math" w:cs="Segoe UI"/>
+                <w:lang w:val="es-AR"/>
+              </w:rPr>
+              <m:t>año</m:t>
+            </m:r>
+          </m:den>
+        </m:f>
+        <m:r>
+          <w:rPr>
+            <w:rFonts w:ascii="Cambria Math" w:eastAsia="Calibri" w:hAnsi="Cambria Math" w:cs="Segoe UI"/>
+            <w:lang w:val="es-AR"/>
+          </w:rPr>
+          <m:t xml:space="preserve">) </m:t>
+        </m:r>
+      </m:oMath>
+      <w:r>
+        <w:rPr>
+          <w:rFonts w:ascii="Segoe UI" w:eastAsiaTheme="minorEastAsia" w:hAnsi="Segoe UI" w:cs="Segoe UI"/>
+          <w:lang w:val="es-AR"/>
+        </w:rPr>
+        <w:t>de 421,64 unidades cada uno (q = 421,64 u) y sabiendo que la demanda es constante de 12000 u/año podemos afirmar que al finalizar el año no habrá stock remanente (n*q = 12000 u/año).</w:t>
+      </w:r>
+      <w:r>
+        <w:rPr>
+          <w:rFonts w:ascii="Segoe UI" w:eastAsiaTheme="minorEastAsia" w:hAnsi="Segoe UI" w:cs="Segoe UI"/>
+          <w:lang w:val="es-AR"/>
+        </w:rPr>
+        <w:br/>
+      </w:r>
+      <w:r>
+        <w:rPr>
+          <w:rFonts w:ascii="Segoe UI" w:eastAsiaTheme="minorEastAsia" w:hAnsi="Segoe UI" w:cs="Segoe UI"/>
+          <w:lang w:val="es-AR"/>
+        </w:rPr>
+        <w:br/>
+        <w:t>Por lo tanto el lote óptimo de compra y el costo total esperado anual no cambian.</w:t>
+      </w:r>
+    </w:p>
+    <w:p>
+      <w:pPr>
+        <w:pStyle w:val="ListParagraph"/>
+        <w:spacing w:line="276" w:lineRule="auto"/>
+        <w:rPr>
+          <w:rFonts w:ascii="Segoe UI" w:eastAsiaTheme="minorEastAsia" w:hAnsi="Segoe UI" w:cs="Segoe UI"/>
+          <w:lang w:val="es-AR"/>
+        </w:rPr>
+      </w:pPr>
+    </w:p>
+    <w:p>
+      <w:pPr>
+        <w:pStyle w:val="ListParagraph"/>
+        <w:spacing w:line="276" w:lineRule="auto"/>
+        <w:rPr>
+          <w:rFonts w:ascii="Segoe UI" w:eastAsiaTheme="minorEastAsia" w:hAnsi="Segoe UI" w:cs="Segoe UI"/>
+          <w:lang w:val="es-AR"/>
+        </w:rPr>
+      </w:pPr>
+    </w:p>
+    <w:p>
+      <w:pPr>
+        <w:pStyle w:val="ListParagraph"/>
+        <w:spacing w:line="276" w:lineRule="auto"/>
+        <w:rPr>
+          <w:rFonts w:ascii="Segoe UI" w:eastAsiaTheme="minorEastAsia" w:hAnsi="Segoe UI" w:cs="Segoe UI"/>
+          <w:lang w:val="es-AR"/>
+        </w:rPr>
+      </w:pPr>
+    </w:p>
+    <w:p>
+      <w:pPr>
+        <w:pStyle w:val="ListParagraph"/>
+        <w:spacing w:line="276" w:lineRule="auto"/>
+        <w:rPr>
+          <w:rFonts w:ascii="Segoe UI" w:eastAsiaTheme="minorEastAsia" w:hAnsi="Segoe UI" w:cs="Segoe UI"/>
+          <w:lang w:val="es-AR"/>
+        </w:rPr>
+      </w:pPr>
+    </w:p>
+    <w:p>
+      <w:pPr>
+        <w:pStyle w:val="ListParagraph"/>
+        <w:spacing w:line="276" w:lineRule="auto"/>
+        <w:rPr>
+          <w:rFonts w:ascii="Segoe UI" w:eastAsiaTheme="minorEastAsia" w:hAnsi="Segoe UI" w:cs="Segoe UI"/>
+          <w:lang w:val="es-AR"/>
+        </w:rPr>
+      </w:pPr>
+    </w:p>
+    <w:p>
+      <w:pPr>
+        <w:pStyle w:val="ListParagraph"/>
+        <w:spacing w:line="276" w:lineRule="auto"/>
+        <w:rPr>
+          <w:rFonts w:ascii="Segoe UI" w:eastAsiaTheme="minorEastAsia" w:hAnsi="Segoe UI" w:cs="Segoe UI"/>
+          <w:lang w:val="es-AR"/>
+        </w:rPr>
+      </w:pPr>
+    </w:p>
+    <w:p>
+      <w:pPr>
+        <w:pStyle w:val="ListParagraph"/>
+        <w:spacing w:line="276" w:lineRule="auto"/>
+        <w:rPr>
+          <w:rFonts w:ascii="Segoe UI" w:eastAsiaTheme="minorEastAsia" w:hAnsi="Segoe UI" w:cs="Segoe UI"/>
+          <w:lang w:val="es-AR"/>
+        </w:rPr>
+      </w:pPr>
+    </w:p>
+    <w:p>
+      <w:pPr>
+        <w:pStyle w:val="ListParagraph"/>
+        <w:spacing w:line="276" w:lineRule="auto"/>
+        <w:rPr>
+          <w:rFonts w:ascii="Segoe UI" w:eastAsiaTheme="minorEastAsia" w:hAnsi="Segoe UI" w:cs="Segoe UI"/>
+          <w:lang w:val="es-AR"/>
+        </w:rPr>
+      </w:pPr>
+    </w:p>
+    <w:p>
+      <w:pPr>
+        <w:pStyle w:val="ListParagraph"/>
+        <w:spacing w:line="276" w:lineRule="auto"/>
+        <w:rPr>
+          <w:rFonts w:ascii="Segoe UI" w:eastAsiaTheme="minorEastAsia" w:hAnsi="Segoe UI" w:cs="Segoe UI"/>
+          <w:lang w:val="es-AR"/>
+        </w:rPr>
+      </w:pPr>
+    </w:p>
+    <w:p>
+      <w:pPr>
+        <w:pStyle w:val="ListParagraph"/>
+        <w:spacing w:line="276" w:lineRule="auto"/>
+        <w:rPr>
+          <w:rFonts w:ascii="Segoe UI" w:eastAsiaTheme="minorEastAsia" w:hAnsi="Segoe UI" w:cs="Segoe UI"/>
+          <w:lang w:val="es-AR"/>
+        </w:rPr>
+      </w:pPr>
+    </w:p>
+    <w:p>
+      <w:pPr>
+        <w:pStyle w:val="ListParagraph"/>
+        <w:spacing w:line="276" w:lineRule="auto"/>
+        <w:rPr>
+          <w:rFonts w:ascii="Segoe UI" w:eastAsiaTheme="minorEastAsia" w:hAnsi="Segoe UI" w:cs="Segoe UI"/>
+          <w:lang w:val="es-AR"/>
+        </w:rPr>
+      </w:pPr>
+    </w:p>
+    <w:p>
+      <w:pPr>
+        <w:pStyle w:val="ListParagraph"/>
+        <w:spacing w:line="276" w:lineRule="auto"/>
+        <w:rPr>
+          <w:rFonts w:ascii="Segoe UI" w:eastAsiaTheme="minorEastAsia" w:hAnsi="Segoe UI" w:cs="Segoe UI"/>
+          <w:lang w:val="es-AR"/>
+        </w:rPr>
+      </w:pPr>
+    </w:p>
+    <w:p>
+      <w:pPr>
+        <w:pStyle w:val="ListParagraph"/>
+        <w:spacing w:line="276" w:lineRule="auto"/>
+        <w:rPr>
+          <w:rFonts w:ascii="Segoe UI" w:eastAsiaTheme="minorEastAsia" w:hAnsi="Segoe UI" w:cs="Segoe UI"/>
+          <w:lang w:val="es-AR"/>
+        </w:rPr>
+      </w:pPr>
+    </w:p>
+    <w:p>
+      <w:pPr>
+        <w:pStyle w:val="ListParagraph"/>
+        <w:spacing w:line="276" w:lineRule="auto"/>
+        <w:rPr>
+          <w:rFonts w:ascii="Segoe UI" w:eastAsiaTheme="minorEastAsia" w:hAnsi="Segoe UI" w:cs="Segoe UI"/>
+          <w:lang w:val="es-AR"/>
+        </w:rPr>
+      </w:pPr>
+    </w:p>
+    <w:p>
+      <w:pPr>
+        <w:pStyle w:val="ListParagraph"/>
+        <w:spacing w:line="276" w:lineRule="auto"/>
+        <w:rPr>
+          <w:rFonts w:ascii="Segoe UI" w:eastAsiaTheme="minorEastAsia" w:hAnsi="Segoe UI" w:cs="Segoe UI"/>
+          <w:lang w:val="es-AR"/>
+        </w:rPr>
+      </w:pPr>
+    </w:p>
+    <w:p>
+      <w:pPr>
+        <w:pStyle w:val="ListParagraph"/>
+        <w:spacing w:line="276" w:lineRule="auto"/>
+        <w:rPr>
+          <w:rFonts w:ascii="Segoe UI" w:eastAsiaTheme="minorEastAsia" w:hAnsi="Segoe UI" w:cs="Segoe UI"/>
+          <w:lang w:val="es-AR"/>
+        </w:rPr>
+      </w:pPr>
+    </w:p>
+    <w:p>
+      <w:pPr>
+        <w:pStyle w:val="ListParagraph"/>
+        <w:spacing w:line="276" w:lineRule="auto"/>
+        <w:rPr>
+          <w:rFonts w:ascii="Segoe UI" w:eastAsiaTheme="minorEastAsia" w:hAnsi="Segoe UI" w:cs="Segoe UI"/>
+          <w:lang w:val="es-AR"/>
+        </w:rPr>
+      </w:pPr>
+    </w:p>
+    <w:p>
+      <w:pPr>
+        <w:pStyle w:val="ListParagraph"/>
+        <w:spacing w:line="276" w:lineRule="auto"/>
+        <w:rPr>
+          <w:rFonts w:ascii="Segoe UI" w:eastAsiaTheme="minorEastAsia" w:hAnsi="Segoe UI" w:cs="Segoe UI"/>
+          <w:lang w:val="es-AR"/>
+        </w:rPr>
+      </w:pPr>
+    </w:p>
+    <w:p>
+      <w:pPr>
+        <w:pStyle w:val="ListParagraph"/>
+        <w:spacing w:line="276" w:lineRule="auto"/>
+        <w:rPr>
+          <w:rFonts w:ascii="Segoe UI" w:eastAsiaTheme="minorEastAsia" w:hAnsi="Segoe UI" w:cs="Segoe UI"/>
+          <w:lang w:val="es-AR"/>
+        </w:rPr>
+      </w:pPr>
+    </w:p>
+    <w:p>
+      <w:pPr>
+        <w:pStyle w:val="ListParagraph"/>
+        <w:spacing w:line="276" w:lineRule="auto"/>
+        <w:rPr>
+          <w:rFonts w:ascii="Segoe UI" w:eastAsiaTheme="minorEastAsia" w:hAnsi="Segoe UI" w:cs="Segoe UI"/>
+          <w:lang w:val="es-AR"/>
+        </w:rPr>
+      </w:pPr>
+    </w:p>
+    <w:p>
+      <w:pPr>
+        <w:pStyle w:val="ListParagraph"/>
+        <w:spacing w:line="276" w:lineRule="auto"/>
+        <w:rPr>
+          <w:rFonts w:ascii="Segoe UI" w:eastAsiaTheme="minorEastAsia" w:hAnsi="Segoe UI" w:cs="Segoe UI"/>
+          <w:lang w:val="es-AR"/>
+        </w:rPr>
+      </w:pPr>
+    </w:p>
+    <w:p>
+      <w:pPr>
+        <w:pStyle w:val="ListParagraph"/>
+        <w:spacing w:line="276" w:lineRule="auto"/>
+        <w:rPr>
+          <w:rFonts w:ascii="Segoe UI" w:eastAsiaTheme="minorEastAsia" w:hAnsi="Segoe UI" w:cs="Segoe UI"/>
+          <w:lang w:val="es-AR"/>
+        </w:rPr>
+      </w:pPr>
+    </w:p>
+    <w:p>
+      <w:pPr>
+        <w:pStyle w:val="ListParagraph"/>
+        <w:spacing w:line="276" w:lineRule="auto"/>
+        <w:rPr>
+          <w:rFonts w:ascii="Segoe UI" w:eastAsiaTheme="minorEastAsia" w:hAnsi="Segoe UI" w:cs="Segoe UI"/>
+          <w:lang w:val="es-AR"/>
+        </w:rPr>
+      </w:pPr>
+    </w:p>
+    <w:p>
+      <w:pPr>
+        <w:pStyle w:val="ListParagraph"/>
+        <w:spacing w:line="276" w:lineRule="auto"/>
+        <w:rPr>
+          <w:rFonts w:ascii="Segoe UI" w:eastAsiaTheme="minorEastAsia" w:hAnsi="Segoe UI" w:cs="Segoe UI"/>
+          <w:lang w:val="es-AR"/>
+        </w:rPr>
+      </w:pPr>
+    </w:p>
+    <w:p>
+      <w:pPr>
+        <w:pStyle w:val="ListParagraph"/>
+        <w:spacing w:line="276" w:lineRule="auto"/>
+        <w:rPr>
+          <w:rFonts w:ascii="Segoe UI" w:eastAsiaTheme="minorEastAsia" w:hAnsi="Segoe UI" w:cs="Segoe UI"/>
+          <w:lang w:val="es-AR"/>
+        </w:rPr>
+      </w:pPr>
+    </w:p>
+    <w:p>
+      <w:pPr>
+        <w:pStyle w:val="ListParagraph"/>
+        <w:spacing w:line="276" w:lineRule="auto"/>
+        <w:rPr>
+          <w:rFonts w:ascii="Segoe UI" w:hAnsi="Segoe UI" w:cs="Segoe UI"/>
+          <w:lang w:val="es-AR"/>
+        </w:rPr>
+      </w:pPr>
+      <w:bookmarkStart w:id="2" w:name="_GoBack"/>
+      <w:bookmarkEnd w:id="2"/>
     </w:p>
     <w:p>
       <w:pPr>
@@ -4596,13 +4881,6 @@
           <w:lang w:val="es-AR"/>
         </w:rPr>
       </w:pPr>
-      <w:r>
-        <w:rPr>
-          <w:rFonts w:ascii="Segoe UI" w:hAnsi="Segoe UI" w:cs="Segoe UI"/>
-          <w:lang w:val="es-AR"/>
-        </w:rPr>
-        <w:br w:type="page"/>
-      </w:r>
     </w:p>
     <w:p>
       <w:pPr>
@@ -4854,23 +5132,7 @@
           <w:rFonts w:ascii="Segoe UI" w:eastAsia="Calibri" w:hAnsi="Segoe UI" w:cs="Segoe UI"/>
           <w:lang w:val="es-AR"/>
         </w:rPr>
-        <w:t xml:space="preserve">Calcular el stock de </w:t>
-      </w:r>
-      <w:proofErr w:type="spellStart"/>
-      <w:r>
-        <w:rPr>
-          <w:rFonts w:ascii="Segoe UI" w:eastAsia="Calibri" w:hAnsi="Segoe UI" w:cs="Segoe UI"/>
-          <w:lang w:val="es-AR"/>
-        </w:rPr>
-        <w:t>reorden</w:t>
-      </w:r>
-      <w:proofErr w:type="spellEnd"/>
-      <w:r>
-        <w:rPr>
-          <w:rFonts w:ascii="Segoe UI" w:eastAsia="Calibri" w:hAnsi="Segoe UI" w:cs="Segoe UI"/>
-          <w:lang w:val="es-AR"/>
-        </w:rPr>
-        <w:t>. Considerar 20 días laborables por mes.</w:t>
+        <w:t>Calcular el stock de reorden. Considerar 20 días laborables por mes.</w:t>
       </w:r>
     </w:p>
     <w:p>
@@ -6737,23 +6999,7 @@
           <w:rFonts w:ascii="Segoe UI" w:eastAsia="Calibri" w:hAnsi="Segoe UI" w:cs="Segoe UI"/>
           <w:lang w:val="es-AR"/>
         </w:rPr>
-        <w:t xml:space="preserve">Calcular el stock de </w:t>
-      </w:r>
-      <w:proofErr w:type="spellStart"/>
-      <w:r>
-        <w:rPr>
-          <w:rFonts w:ascii="Segoe UI" w:eastAsia="Calibri" w:hAnsi="Segoe UI" w:cs="Segoe UI"/>
-          <w:lang w:val="es-AR"/>
-        </w:rPr>
-        <w:t>reorden</w:t>
-      </w:r>
-      <w:proofErr w:type="spellEnd"/>
-      <w:r>
-        <w:rPr>
-          <w:rFonts w:ascii="Segoe UI" w:eastAsia="Calibri" w:hAnsi="Segoe UI" w:cs="Segoe UI"/>
-          <w:lang w:val="es-AR"/>
-        </w:rPr>
-        <w:t>. Considerar 20 días laborables por mes.</w:t>
+        <w:t>Calcular el stock de reorden. Considerar 20 días laborables por mes.</w:t>
       </w:r>
     </w:p>
     <w:p>
@@ -7275,23 +7521,7 @@
           <w:lang w:val="es-AR"/>
         </w:rPr>
         <w:br/>
-        <w:t xml:space="preserve">Por lo tanto, si se mantiene el nivel de stock de protección voy a tener que recalcular </w:t>
-      </w:r>
-      <w:proofErr w:type="gramStart"/>
-      <w:r>
-        <w:rPr>
-          <w:rFonts w:ascii="Segoe UI" w:eastAsia="Calibri" w:hAnsi="Segoe UI" w:cs="Segoe UI"/>
-          <w:lang w:val="es-AR"/>
-        </w:rPr>
-        <w:t>el</w:t>
-      </w:r>
-      <w:proofErr w:type="gramEnd"/>
-      <w:r>
-        <w:rPr>
-          <w:rFonts w:ascii="Segoe UI" w:eastAsia="Calibri" w:hAnsi="Segoe UI" w:cs="Segoe UI"/>
-          <w:lang w:val="es-AR"/>
-        </w:rPr>
-        <w:t xml:space="preserve"> q para que los productos entren en el almacén.</w:t>
+        <w:t>Por lo tanto, si se mantiene el nivel de stock de protección voy a tener que recalcular el q para que los productos entren en el almacén.</w:t>
       </w:r>
     </w:p>
     <w:p>
@@ -8488,23 +8718,7 @@
           <w:rFonts w:ascii="Segoe UI" w:eastAsia="Calibri" w:hAnsi="Segoe UI" w:cs="Segoe UI"/>
           <w:lang w:val="es-AR"/>
         </w:rPr>
-        <w:t xml:space="preserve">Calcular el stock de </w:t>
-      </w:r>
-      <w:proofErr w:type="spellStart"/>
-      <w:r>
-        <w:rPr>
-          <w:rFonts w:ascii="Segoe UI" w:eastAsia="Calibri" w:hAnsi="Segoe UI" w:cs="Segoe UI"/>
-          <w:lang w:val="es-AR"/>
-        </w:rPr>
-        <w:t>reorden</w:t>
-      </w:r>
-      <w:proofErr w:type="spellEnd"/>
-      <w:r>
-        <w:rPr>
-          <w:rFonts w:ascii="Segoe UI" w:eastAsia="Calibri" w:hAnsi="Segoe UI" w:cs="Segoe UI"/>
-          <w:lang w:val="es-AR"/>
-        </w:rPr>
-        <w:t>. Considerar 20 días laborables por mes.</w:t>
+        <w:t>Calcular el stock de reorden. Considerar 20 días laborables por mes.</w:t>
       </w:r>
     </w:p>
     <w:p>
@@ -12001,23 +12215,7 @@
           <w:rFonts w:ascii="Segoe UI" w:eastAsia="Calibri" w:hAnsi="Segoe UI" w:cs="Segoe UI"/>
           <w:lang w:val="es-AR"/>
         </w:rPr>
-        <w:t xml:space="preserve">Calcular el stock de </w:t>
-      </w:r>
-      <w:proofErr w:type="spellStart"/>
-      <w:r>
-        <w:rPr>
-          <w:rFonts w:ascii="Segoe UI" w:eastAsia="Calibri" w:hAnsi="Segoe UI" w:cs="Segoe UI"/>
-          <w:lang w:val="es-AR"/>
-        </w:rPr>
-        <w:t>reorden</w:t>
-      </w:r>
-      <w:proofErr w:type="spellEnd"/>
-      <w:r>
-        <w:rPr>
-          <w:rFonts w:ascii="Segoe UI" w:eastAsia="Calibri" w:hAnsi="Segoe UI" w:cs="Segoe UI"/>
-          <w:lang w:val="es-AR"/>
-        </w:rPr>
-        <w:t>. Considerar 20 días laborables por mes.</w:t>
+        <w:t>Calcular el stock de reorden. Considerar 20 días laborables por mes.</w:t>
       </w:r>
     </w:p>
     <w:p>
@@ -12881,23 +13079,7 @@
           <w:rFonts w:ascii="Segoe UI" w:hAnsi="Segoe UI" w:cs="Segoe UI"/>
           <w:lang w:val="es-AR"/>
         </w:rPr>
-        <w:t xml:space="preserve">Calcular el stock de </w:t>
-      </w:r>
-      <w:proofErr w:type="spellStart"/>
-      <w:r>
-        <w:rPr>
-          <w:rFonts w:ascii="Segoe UI" w:hAnsi="Segoe UI" w:cs="Segoe UI"/>
-          <w:lang w:val="es-AR"/>
-        </w:rPr>
-        <w:t>reorden</w:t>
-      </w:r>
-      <w:proofErr w:type="spellEnd"/>
-      <w:r>
-        <w:rPr>
-          <w:rFonts w:ascii="Segoe UI" w:hAnsi="Segoe UI" w:cs="Segoe UI"/>
-          <w:lang w:val="es-AR"/>
-        </w:rPr>
-        <w:t>, teniendo en cuenta que el lead time es de 2 días. Considerar 20 días laborables por mes.</w:t>
+        <w:t>Calcular el stock de reorden, teniendo en cuenta que el lead time es de 2 días. Considerar 20 días laborables por mes.</w:t>
       </w:r>
     </w:p>
     <w:p>
@@ -15498,23 +15680,7 @@
           <w:rFonts w:ascii="Segoe UI" w:eastAsia="Calibri" w:hAnsi="Segoe UI" w:cs="Segoe UI"/>
           <w:lang w:val="es-AR"/>
         </w:rPr>
-        <w:t xml:space="preserve">Calcular el stock de </w:t>
-      </w:r>
-      <w:proofErr w:type="spellStart"/>
-      <w:r>
-        <w:rPr>
-          <w:rFonts w:ascii="Segoe UI" w:eastAsia="Calibri" w:hAnsi="Segoe UI" w:cs="Segoe UI"/>
-          <w:lang w:val="es-AR"/>
-        </w:rPr>
-        <w:t>reorden</w:t>
-      </w:r>
-      <w:proofErr w:type="spellEnd"/>
-      <w:r>
-        <w:rPr>
-          <w:rFonts w:ascii="Segoe UI" w:eastAsia="Calibri" w:hAnsi="Segoe UI" w:cs="Segoe UI"/>
-          <w:lang w:val="es-AR"/>
-        </w:rPr>
-        <w:t>, teniendo en cuenta que el lead time es de 2 días. Considerar 20 días laborables por mes.</w:t>
+        <w:t>Calcular el stock de reorden, teniendo en cuenta que el lead time es de 2 días. Considerar 20 días laborables por mes.</w:t>
       </w:r>
     </w:p>
     <w:p>
@@ -15906,23 +16072,7 @@
           <w:rFonts w:ascii="Segoe UI" w:hAnsi="Segoe UI" w:cs="Segoe UI"/>
           <w:lang w:val="es-AR"/>
         </w:rPr>
-        <w:t xml:space="preserve">Calcular el stock de </w:t>
-      </w:r>
-      <w:proofErr w:type="spellStart"/>
-      <w:r>
-        <w:rPr>
-          <w:rFonts w:ascii="Segoe UI" w:hAnsi="Segoe UI" w:cs="Segoe UI"/>
-          <w:lang w:val="es-AR"/>
-        </w:rPr>
-        <w:t>reorden</w:t>
-      </w:r>
-      <w:proofErr w:type="spellEnd"/>
-      <w:r>
-        <w:rPr>
-          <w:rFonts w:ascii="Segoe UI" w:hAnsi="Segoe UI" w:cs="Segoe UI"/>
-          <w:lang w:val="es-AR"/>
-        </w:rPr>
-        <w:t xml:space="preserve"> teniendo en cuenta que LT = 10 horas (Asumir que la producción será de 24 horas por día y 365 días por año).</w:t>
+        <w:t>Calcular el stock de reorden teniendo en cuenta que LT = 10 horas (Asumir que la producción será de 24 horas por día y 365 días por año).</w:t>
       </w:r>
     </w:p>
     <w:p>
@@ -17596,23 +17746,7 @@
           <w:rFonts w:ascii="Segoe UI" w:eastAsia="Calibri" w:hAnsi="Segoe UI" w:cs="Segoe UI"/>
           <w:lang w:val="es-AR"/>
         </w:rPr>
-        <w:t xml:space="preserve">el stock de </w:t>
-      </w:r>
-      <w:proofErr w:type="spellStart"/>
-      <w:r>
-        <w:rPr>
-          <w:rFonts w:ascii="Segoe UI" w:eastAsia="Calibri" w:hAnsi="Segoe UI" w:cs="Segoe UI"/>
-          <w:lang w:val="es-AR"/>
-        </w:rPr>
-        <w:t>reorden</w:t>
-      </w:r>
-      <w:proofErr w:type="spellEnd"/>
-      <w:r>
-        <w:rPr>
-          <w:rFonts w:ascii="Segoe UI" w:eastAsia="Calibri" w:hAnsi="Segoe UI" w:cs="Segoe UI"/>
-          <w:lang w:val="es-AR"/>
-        </w:rPr>
-        <w:t xml:space="preserve"> teniendo en cuenta que LT = 10 horas (Asumir que la producción total será de 24 horas por día y 365 días por año)</w:t>
+        <w:t>el stock de reorden teniendo en cuenta que LT = 10 horas (Asumir que la producción total será de 24 horas por día y 365 días por año)</w:t>
       </w:r>
     </w:p>
     <w:p>
@@ -19058,27 +19192,7 @@
           <w:szCs w:val="24"/>
           <w:lang w:val="es-AR"/>
         </w:rPr>
-        <w:t xml:space="preserve">Graficar el CTE = </w:t>
-      </w:r>
-      <w:proofErr w:type="gramStart"/>
-      <w:r>
-        <w:rPr>
-          <w:rFonts w:ascii="Segoe UI" w:hAnsi="Segoe UI" w:cs="Segoe UI"/>
-          <w:sz w:val="24"/>
-          <w:szCs w:val="24"/>
-          <w:lang w:val="es-AR"/>
-        </w:rPr>
-        <w:t>f(</w:t>
-      </w:r>
-      <w:proofErr w:type="gramEnd"/>
-      <w:r>
-        <w:rPr>
-          <w:rFonts w:ascii="Segoe UI" w:hAnsi="Segoe UI" w:cs="Segoe UI"/>
-          <w:sz w:val="24"/>
-          <w:szCs w:val="24"/>
-          <w:lang w:val="es-AR"/>
-        </w:rPr>
-        <w:t>q) para cada una de las alternativas que surgen del análisis</w:t>
+        <w:t>Graficar el CTE = f(q) para cada una de las alternativas que surgen del análisis</w:t>
       </w:r>
     </w:p>
     <w:p>
@@ -19295,27 +19409,7 @@
           <w:szCs w:val="24"/>
           <w:lang w:val="es-AR"/>
         </w:rPr>
-        <w:t xml:space="preserve">Planteo </w:t>
-      </w:r>
-      <w:proofErr w:type="gramStart"/>
-      <w:r>
-        <w:rPr>
-          <w:rFonts w:ascii="Segoe UI" w:hAnsi="Segoe UI" w:cs="Segoe UI"/>
-          <w:sz w:val="24"/>
-          <w:szCs w:val="24"/>
-          <w:lang w:val="es-AR"/>
-        </w:rPr>
-        <w:t>los q óptimos</w:t>
-      </w:r>
-      <w:proofErr w:type="gramEnd"/>
-      <w:r>
-        <w:rPr>
-          <w:rFonts w:ascii="Segoe UI" w:hAnsi="Segoe UI" w:cs="Segoe UI"/>
-          <w:sz w:val="24"/>
-          <w:szCs w:val="24"/>
-          <w:lang w:val="es-AR"/>
-        </w:rPr>
-        <w:t xml:space="preserve"> y los CTE:</w:t>
+        <w:t>Planteo los q óptimos y los CTE:</w:t>
       </w:r>
     </w:p>
     <w:p>
@@ -21049,25 +21143,14 @@
         </w:rPr>
         <w:t>0</w:t>
       </w:r>
-      <w:proofErr w:type="gramStart"/>
-      <w:r>
-        <w:rPr>
-          <w:rFonts w:ascii="Segoe UI" w:hAnsi="Segoe UI" w:cs="Segoe UI"/>
-          <w:sz w:val="24"/>
-          <w:szCs w:val="24"/>
-          <w:lang w:val="es-AR"/>
-        </w:rPr>
-        <w:t>“ son</w:t>
-      </w:r>
-      <w:proofErr w:type="gramEnd"/>
-      <w:r>
-        <w:rPr>
-          <w:rFonts w:ascii="Segoe UI" w:hAnsi="Segoe UI" w:cs="Segoe UI"/>
-          <w:sz w:val="24"/>
-          <w:szCs w:val="24"/>
-          <w:lang w:val="es-AR"/>
-        </w:rPr>
-        <w:t xml:space="preserve"> inversamente proporcionales a “b”, mientras que los “CTE” son directamente proporcionales a “b”:</w:t>
+      <w:r>
+        <w:rPr>
+          <w:rFonts w:ascii="Segoe UI" w:hAnsi="Segoe UI" w:cs="Segoe UI"/>
+          <w:sz w:val="24"/>
+          <w:szCs w:val="24"/>
+          <w:lang w:val="es-AR"/>
+        </w:rPr>
+        <w:t>“ son inversamente proporcionales a “b”, mientras que los “CTE” son directamente proporcionales a “b”:</w:t>
       </w:r>
     </w:p>
     <w:p>
@@ -22634,27 +22717,7 @@
           <w:szCs w:val="24"/>
           <w:lang w:val="es-AR"/>
         </w:rPr>
-        <w:t xml:space="preserve"> </w:t>
-      </w:r>
-      <w:proofErr w:type="gramStart"/>
-      <w:r>
-        <w:rPr>
-          <w:rFonts w:ascii="Segoe UI" w:hAnsi="Segoe UI" w:cs="Segoe UI"/>
-          <w:sz w:val="24"/>
-          <w:szCs w:val="24"/>
-          <w:lang w:val="es-AR"/>
-        </w:rPr>
-        <w:t>CTE(</w:t>
-      </w:r>
-      <w:proofErr w:type="gramEnd"/>
-      <w:r>
-        <w:rPr>
-          <w:rFonts w:ascii="Segoe UI" w:hAnsi="Segoe UI" w:cs="Segoe UI"/>
-          <w:sz w:val="24"/>
-          <w:szCs w:val="24"/>
-          <w:lang w:val="es-AR"/>
-        </w:rPr>
-        <w:t>Q</w:t>
+        <w:t xml:space="preserve"> CTE(Q</w:t>
       </w:r>
       <w:r>
         <w:rPr>
@@ -23098,27 +23161,7 @@
           <w:szCs w:val="24"/>
           <w:lang w:val="es-AR"/>
         </w:rPr>
-        <w:t xml:space="preserve"> con </w:t>
-      </w:r>
-      <w:proofErr w:type="gramStart"/>
-      <w:r>
-        <w:rPr>
-          <w:rFonts w:ascii="Segoe UI" w:hAnsi="Segoe UI" w:cs="Segoe UI"/>
-          <w:sz w:val="24"/>
-          <w:szCs w:val="24"/>
-          <w:lang w:val="es-AR"/>
-        </w:rPr>
-        <w:t>CTE(</w:t>
-      </w:r>
-      <w:proofErr w:type="gramEnd"/>
-      <w:r>
-        <w:rPr>
-          <w:rFonts w:ascii="Segoe UI" w:hAnsi="Segoe UI" w:cs="Segoe UI"/>
-          <w:sz w:val="24"/>
-          <w:szCs w:val="24"/>
-          <w:lang w:val="es-AR"/>
-        </w:rPr>
-        <w:t>Q</w:t>
+        <w:t xml:space="preserve"> con CTE(Q</w:t>
       </w:r>
       <w:r>
         <w:rPr>
@@ -23499,27 +23542,7 @@
           <w:szCs w:val="24"/>
           <w:lang w:val="es-AR"/>
         </w:rPr>
-        <w:t xml:space="preserve">Graficar el CTE = </w:t>
-      </w:r>
-      <w:proofErr w:type="gramStart"/>
-      <w:r>
-        <w:rPr>
-          <w:rFonts w:ascii="Segoe UI" w:hAnsi="Segoe UI" w:cs="Segoe UI"/>
-          <w:sz w:val="24"/>
-          <w:szCs w:val="24"/>
-          <w:lang w:val="es-AR"/>
-        </w:rPr>
-        <w:t>f(</w:t>
-      </w:r>
-      <w:proofErr w:type="gramEnd"/>
-      <w:r>
-        <w:rPr>
-          <w:rFonts w:ascii="Segoe UI" w:hAnsi="Segoe UI" w:cs="Segoe UI"/>
-          <w:sz w:val="24"/>
-          <w:szCs w:val="24"/>
-          <w:lang w:val="es-AR"/>
-        </w:rPr>
-        <w:t>q) para cada una de las alternativas que surgen del análisis.</w:t>
+        <w:t>Graficar el CTE = f(q) para cada una de las alternativas que surgen del análisis.</w:t>
       </w:r>
     </w:p>
     <w:p>
@@ -23761,27 +23784,7 @@
           <w:szCs w:val="24"/>
           <w:lang w:val="es-AR"/>
         </w:rPr>
-        <w:t xml:space="preserve">Planteo </w:t>
-      </w:r>
-      <w:proofErr w:type="gramStart"/>
-      <w:r>
-        <w:rPr>
-          <w:rFonts w:ascii="Segoe UI" w:hAnsi="Segoe UI" w:cs="Segoe UI"/>
-          <w:sz w:val="24"/>
-          <w:szCs w:val="24"/>
-          <w:lang w:val="es-AR"/>
-        </w:rPr>
-        <w:t>los q óptimos</w:t>
-      </w:r>
-      <w:proofErr w:type="gramEnd"/>
-      <w:r>
-        <w:rPr>
-          <w:rFonts w:ascii="Segoe UI" w:hAnsi="Segoe UI" w:cs="Segoe UI"/>
-          <w:sz w:val="24"/>
-          <w:szCs w:val="24"/>
-          <w:lang w:val="es-AR"/>
-        </w:rPr>
-        <w:t xml:space="preserve"> y los CTE:</w:t>
+        <w:t>Planteo los q óptimos y los CTE:</w:t>
       </w:r>
     </w:p>
     <w:p>
@@ -25047,25 +25050,14 @@
         </w:rPr>
         <w:t>0</w:t>
       </w:r>
-      <w:proofErr w:type="gramStart"/>
-      <w:r>
-        <w:rPr>
-          <w:rFonts w:ascii="Segoe UI" w:hAnsi="Segoe UI" w:cs="Segoe UI"/>
-          <w:sz w:val="24"/>
-          <w:szCs w:val="24"/>
-          <w:lang w:val="es-AR"/>
-        </w:rPr>
-        <w:t>“ son</w:t>
-      </w:r>
-      <w:proofErr w:type="gramEnd"/>
-      <w:r>
-        <w:rPr>
-          <w:rFonts w:ascii="Segoe UI" w:hAnsi="Segoe UI" w:cs="Segoe UI"/>
-          <w:sz w:val="24"/>
-          <w:szCs w:val="24"/>
-          <w:lang w:val="es-AR"/>
-        </w:rPr>
-        <w:t xml:space="preserve"> inversamente proporcionales a “c”, mientras que los “CTE” son directamente proporcionales a “c”:</w:t>
+      <w:r>
+        <w:rPr>
+          <w:rFonts w:ascii="Segoe UI" w:hAnsi="Segoe UI" w:cs="Segoe UI"/>
+          <w:sz w:val="24"/>
+          <w:szCs w:val="24"/>
+          <w:lang w:val="es-AR"/>
+        </w:rPr>
+        <w:t>“ son inversamente proporcionales a “c”, mientras que los “CTE” son directamente proporcionales a “c”:</w:t>
       </w:r>
     </w:p>
     <w:p>
@@ -26690,27 +26682,7 @@
           <w:szCs w:val="24"/>
           <w:lang w:val="es-AR"/>
         </w:rPr>
-        <w:t xml:space="preserve"> </w:t>
-      </w:r>
-      <w:proofErr w:type="gramStart"/>
-      <w:r>
-        <w:rPr>
-          <w:rFonts w:ascii="Segoe UI" w:hAnsi="Segoe UI" w:cs="Segoe UI"/>
-          <w:sz w:val="24"/>
-          <w:szCs w:val="24"/>
-          <w:lang w:val="es-AR"/>
-        </w:rPr>
-        <w:t>CTE(</w:t>
-      </w:r>
-      <w:proofErr w:type="gramEnd"/>
-      <w:r>
-        <w:rPr>
-          <w:rFonts w:ascii="Segoe UI" w:hAnsi="Segoe UI" w:cs="Segoe UI"/>
-          <w:sz w:val="24"/>
-          <w:szCs w:val="24"/>
-          <w:lang w:val="es-AR"/>
-        </w:rPr>
-        <w:t>Q</w:t>
+        <w:t xml:space="preserve"> CTE(Q</w:t>
       </w:r>
       <w:r>
         <w:rPr>
@@ -27256,27 +27228,7 @@
           <w:szCs w:val="24"/>
           <w:lang w:val="es-AR"/>
         </w:rPr>
-        <w:t xml:space="preserve">con </w:t>
-      </w:r>
-      <w:proofErr w:type="gramStart"/>
-      <w:r>
-        <w:rPr>
-          <w:rFonts w:ascii="Segoe UI" w:hAnsi="Segoe UI" w:cs="Segoe UI"/>
-          <w:sz w:val="24"/>
-          <w:szCs w:val="24"/>
-          <w:lang w:val="es-AR"/>
-        </w:rPr>
-        <w:t>CTE(</w:t>
-      </w:r>
-      <w:proofErr w:type="gramEnd"/>
-      <w:r>
-        <w:rPr>
-          <w:rFonts w:ascii="Segoe UI" w:hAnsi="Segoe UI" w:cs="Segoe UI"/>
-          <w:sz w:val="24"/>
-          <w:szCs w:val="24"/>
-          <w:lang w:val="es-AR"/>
-        </w:rPr>
-        <w:t>Q</w:t>
+        <w:t>con CTE(Q</w:t>
       </w:r>
       <w:r>
         <w:rPr>
@@ -27861,27 +27813,7 @@
           <w:szCs w:val="24"/>
           <w:lang w:val="es-AR"/>
         </w:rPr>
-        <w:t xml:space="preserve">En este caso, debemos comparar el </w:t>
-      </w:r>
-      <w:proofErr w:type="gramStart"/>
-      <w:r>
-        <w:rPr>
-          <w:rFonts w:ascii="Segoe UI" w:hAnsi="Segoe UI" w:cs="Segoe UI"/>
-          <w:sz w:val="24"/>
-          <w:szCs w:val="24"/>
-          <w:lang w:val="es-AR"/>
-        </w:rPr>
-        <w:t>CTE(</w:t>
-      </w:r>
-      <w:proofErr w:type="gramEnd"/>
-      <w:r>
-        <w:rPr>
-          <w:rFonts w:ascii="Segoe UI" w:hAnsi="Segoe UI" w:cs="Segoe UI"/>
-          <w:sz w:val="24"/>
-          <w:szCs w:val="24"/>
-          <w:lang w:val="es-AR"/>
-        </w:rPr>
-        <w:t>Q</w:t>
+        <w:t>En este caso, debemos comparar el CTE(Q</w:t>
       </w:r>
       <w:r>
         <w:rPr>
@@ -28346,27 +28278,7 @@
           <w:szCs w:val="24"/>
           <w:lang w:val="es-AR"/>
         </w:rPr>
-        <w:t xml:space="preserve">Graficar el CTE = </w:t>
-      </w:r>
-      <w:proofErr w:type="gramStart"/>
-      <w:r>
-        <w:rPr>
-          <w:rFonts w:ascii="Segoe UI" w:hAnsi="Segoe UI" w:cs="Segoe UI"/>
-          <w:sz w:val="24"/>
-          <w:szCs w:val="24"/>
-          <w:lang w:val="es-AR"/>
-        </w:rPr>
-        <w:t>f(</w:t>
-      </w:r>
-      <w:proofErr w:type="gramEnd"/>
-      <w:r>
-        <w:rPr>
-          <w:rFonts w:ascii="Segoe UI" w:hAnsi="Segoe UI" w:cs="Segoe UI"/>
-          <w:sz w:val="24"/>
-          <w:szCs w:val="24"/>
-          <w:lang w:val="es-AR"/>
-        </w:rPr>
-        <w:t>q) para cada una de las alternativas que surgen del análisis.</w:t>
+        <w:t>Graficar el CTE = f(q) para cada una de las alternativas que surgen del análisis.</w:t>
       </w:r>
     </w:p>
     <w:p>
@@ -28716,27 +28628,7 @@
           <w:szCs w:val="24"/>
           <w:lang w:val="es-AR"/>
         </w:rPr>
-        <w:t xml:space="preserve">Planteo </w:t>
-      </w:r>
-      <w:proofErr w:type="gramStart"/>
-      <w:r>
-        <w:rPr>
-          <w:rFonts w:ascii="Segoe UI" w:hAnsi="Segoe UI" w:cs="Segoe UI"/>
-          <w:sz w:val="24"/>
-          <w:szCs w:val="24"/>
-          <w:lang w:val="es-AR"/>
-        </w:rPr>
-        <w:t>los</w:t>
-      </w:r>
-      <w:proofErr w:type="gramEnd"/>
-      <w:r>
-        <w:rPr>
-          <w:rFonts w:ascii="Segoe UI" w:hAnsi="Segoe UI" w:cs="Segoe UI"/>
-          <w:sz w:val="24"/>
-          <w:szCs w:val="24"/>
-          <w:lang w:val="es-AR"/>
-        </w:rPr>
-        <w:t xml:space="preserve"> q</w:t>
+        <w:t>Planteo los q</w:t>
       </w:r>
       <w:r>
         <w:rPr>
@@ -28944,16 +28836,7 @@
                       <w:szCs w:val="24"/>
                       <w:lang w:val="es-AR"/>
                     </w:rPr>
-                    <m:t>*</m:t>
-                  </m:r>
-                  <m:r>
-                    <w:rPr>
-                      <w:rFonts w:ascii="Cambria Math" w:eastAsia="Calibri" w:hAnsi="Cambria Math" w:cs="Segoe UI"/>
-                      <w:sz w:val="24"/>
-                      <w:szCs w:val="24"/>
-                      <w:lang w:val="es-AR"/>
-                    </w:rPr>
-                    <m:t>D</m:t>
+                    <m:t>*D</m:t>
                   </m:r>
                 </m:num>
                 <m:den>
@@ -29186,16 +29069,7 @@
                       <w:szCs w:val="24"/>
                       <w:lang w:val="es-AR"/>
                     </w:rPr>
-                    <m:t>*</m:t>
-                  </m:r>
-                  <m:r>
-                    <w:rPr>
-                      <w:rFonts w:ascii="Cambria Math" w:eastAsia="Calibri" w:hAnsi="Cambria Math" w:cs="Segoe UI"/>
-                      <w:sz w:val="24"/>
-                      <w:szCs w:val="24"/>
-                      <w:lang w:val="es-AR"/>
-                    </w:rPr>
-                    <m:t>D</m:t>
+                    <m:t>*D</m:t>
                   </m:r>
                 </m:num>
                 <m:den>
@@ -29428,16 +29302,7 @@
                       <w:szCs w:val="24"/>
                       <w:lang w:val="es-AR"/>
                     </w:rPr>
-                    <m:t>*</m:t>
-                  </m:r>
-                  <m:r>
-                    <w:rPr>
-                      <w:rFonts w:ascii="Cambria Math" w:eastAsia="Calibri" w:hAnsi="Cambria Math" w:cs="Segoe UI"/>
-                      <w:sz w:val="24"/>
-                      <w:szCs w:val="24"/>
-                      <w:lang w:val="es-AR"/>
-                    </w:rPr>
-                    <m:t>D</m:t>
+                    <m:t>*D</m:t>
                   </m:r>
                 </m:num>
                 <m:den>
@@ -29589,16 +29454,7 @@
               <w:szCs w:val="24"/>
               <w:lang w:val="es-AR"/>
             </w:rPr>
-            <m:t>=</m:t>
-          </m:r>
-          <m:r>
-            <w:rPr>
-              <w:rFonts w:ascii="Cambria Math" w:hAnsi="Segoe UI" w:cs="Segoe UI"/>
-              <w:sz w:val="24"/>
-              <w:szCs w:val="24"/>
-              <w:lang w:val="es-AR"/>
-            </w:rPr>
-            <m:t>b</m:t>
+            <m:t>=b</m:t>
           </m:r>
           <m:r>
             <w:rPr>
@@ -29684,25 +29540,7 @@
                   <w:szCs w:val="24"/>
                   <w:lang w:val="es-AR"/>
                 </w:rPr>
-                <m:t>*</m:t>
-              </m:r>
-              <m:r>
-                <w:rPr>
-                  <w:rFonts w:ascii="Cambria Math" w:eastAsia="Calibri" w:hAnsi="Cambria Math" w:cs="Segoe UI"/>
-                  <w:sz w:val="24"/>
-                  <w:szCs w:val="24"/>
-                  <w:lang w:val="es-AR"/>
-                </w:rPr>
-                <m:t>D</m:t>
-              </m:r>
-              <m:r>
-                <w:rPr>
-                  <w:rFonts w:ascii="Cambria Math" w:eastAsia="Calibri" w:hAnsi="Cambria Math" w:cs="Segoe UI"/>
-                  <w:sz w:val="24"/>
-                  <w:szCs w:val="24"/>
-                  <w:lang w:val="es-AR"/>
-                </w:rPr>
-                <m:t>*T*</m:t>
+                <m:t>*D*T*</m:t>
               </m:r>
               <m:sSub>
                 <m:sSubPr>
@@ -29841,16 +29679,7 @@
               <w:szCs w:val="24"/>
               <w:lang w:val="es-AR"/>
             </w:rPr>
-            <m:t>=</m:t>
-          </m:r>
-          <m:r>
-            <w:rPr>
-              <w:rFonts w:ascii="Cambria Math" w:hAnsi="Segoe UI" w:cs="Segoe UI"/>
-              <w:sz w:val="24"/>
-              <w:szCs w:val="24"/>
-              <w:lang w:val="es-AR"/>
-            </w:rPr>
-            <m:t>b</m:t>
+            <m:t>=b</m:t>
           </m:r>
           <m:r>
             <w:rPr>
@@ -29936,25 +29765,7 @@
                   <w:szCs w:val="24"/>
                   <w:lang w:val="es-AR"/>
                 </w:rPr>
-                <m:t>*</m:t>
-              </m:r>
-              <m:r>
-                <w:rPr>
-                  <w:rFonts w:ascii="Cambria Math" w:eastAsia="Calibri" w:hAnsi="Cambria Math" w:cs="Segoe UI"/>
-                  <w:sz w:val="24"/>
-                  <w:szCs w:val="24"/>
-                  <w:lang w:val="es-AR"/>
-                </w:rPr>
-                <m:t>D</m:t>
-              </m:r>
-              <m:r>
-                <w:rPr>
-                  <w:rFonts w:ascii="Cambria Math" w:eastAsia="Calibri" w:hAnsi="Cambria Math" w:cs="Segoe UI"/>
-                  <w:sz w:val="24"/>
-                  <w:szCs w:val="24"/>
-                  <w:lang w:val="es-AR"/>
-                </w:rPr>
-                <m:t>*T*</m:t>
+                <m:t>*D*T*</m:t>
               </m:r>
               <m:sSub>
                 <m:sSubPr>
@@ -30089,16 +29900,7 @@
               <w:szCs w:val="24"/>
               <w:lang w:val="es-AR"/>
             </w:rPr>
-            <m:t>=</m:t>
-          </m:r>
-          <m:r>
-            <w:rPr>
-              <w:rFonts w:ascii="Cambria Math" w:hAnsi="Segoe UI" w:cs="Segoe UI"/>
-              <w:sz w:val="24"/>
-              <w:szCs w:val="24"/>
-              <w:lang w:val="es-AR"/>
-            </w:rPr>
-            <m:t>b</m:t>
+            <m:t>=b</m:t>
           </m:r>
           <m:r>
             <w:rPr>
@@ -30184,25 +29986,7 @@
                   <w:szCs w:val="24"/>
                   <w:lang w:val="es-AR"/>
                 </w:rPr>
-                <m:t>*</m:t>
-              </m:r>
-              <m:r>
-                <w:rPr>
-                  <w:rFonts w:ascii="Cambria Math" w:eastAsia="Calibri" w:hAnsi="Cambria Math" w:cs="Segoe UI"/>
-                  <w:sz w:val="24"/>
-                  <w:szCs w:val="24"/>
-                  <w:lang w:val="es-AR"/>
-                </w:rPr>
-                <m:t>D</m:t>
-              </m:r>
-              <m:r>
-                <w:rPr>
-                  <w:rFonts w:ascii="Cambria Math" w:eastAsia="Calibri" w:hAnsi="Cambria Math" w:cs="Segoe UI"/>
-                  <w:sz w:val="24"/>
-                  <w:szCs w:val="24"/>
-                  <w:lang w:val="es-AR"/>
-                </w:rPr>
-                <m:t>*T*</m:t>
+                <m:t>*D*T*</m:t>
               </m:r>
               <m:sSub>
                 <m:sSubPr>
@@ -31866,7 +31650,6 @@
         </w:rPr>
         <w:t>1</w:t>
       </w:r>
-      <w:proofErr w:type="gramStart"/>
       <w:r>
         <w:rPr>
           <w:rFonts w:ascii="Segoe UI" w:hAnsi="Segoe UI" w:cs="Segoe UI"/>
@@ -31886,7 +31669,6 @@
         </w:rPr>
         <w:t>1</w:t>
       </w:r>
-      <w:proofErr w:type="gramEnd"/>
       <w:r>
         <w:rPr>
           <w:rFonts w:ascii="Segoe UI" w:hAnsi="Segoe UI" w:cs="Segoe UI"/>
@@ -31969,25 +31751,7 @@
           <w:szCs w:val="24"/>
           <w:lang w:val="es-AR"/>
         </w:rPr>
-        <w:t xml:space="preserve"> </w:t>
-      </w:r>
-      <w:r>
-        <w:rPr>
-          <w:rFonts w:ascii="Segoe UI" w:hAnsi="Segoe UI" w:cs="Segoe UI"/>
-          <w:sz w:val="24"/>
-          <w:szCs w:val="24"/>
-          <w:lang w:val="es-AR"/>
-        </w:rPr>
-        <w:t>en la condici</w:t>
-      </w:r>
-      <w:r>
-        <w:rPr>
-          <w:rFonts w:ascii="Segoe UI" w:hAnsi="Segoe UI" w:cs="Segoe UI"/>
-          <w:sz w:val="24"/>
-          <w:szCs w:val="24"/>
-          <w:lang w:val="es-AR"/>
-        </w:rPr>
-        <w:t>ón de este caso es redundante, ya que de no cumplirse (siendo Q1&gt;q</w:t>
+        <w:t xml:space="preserve"> en la condición de este caso es redundante, ya que de no cumplirse (siendo Q1&gt;q</w:t>
       </w:r>
       <w:r>
         <w:rPr>
@@ -32415,27 +32179,7 @@
           <w:szCs w:val="24"/>
           <w:lang w:val="es-AR"/>
         </w:rPr>
-        <w:t xml:space="preserve">con </w:t>
-      </w:r>
-      <w:proofErr w:type="gramStart"/>
-      <w:r>
-        <w:rPr>
-          <w:rFonts w:ascii="Segoe UI" w:hAnsi="Segoe UI" w:cs="Segoe UI"/>
-          <w:sz w:val="24"/>
-          <w:szCs w:val="24"/>
-          <w:lang w:val="es-AR"/>
-        </w:rPr>
-        <w:t>CTE(</w:t>
-      </w:r>
-      <w:proofErr w:type="gramEnd"/>
-      <w:r>
-        <w:rPr>
-          <w:rFonts w:ascii="Segoe UI" w:hAnsi="Segoe UI" w:cs="Segoe UI"/>
-          <w:sz w:val="24"/>
-          <w:szCs w:val="24"/>
-          <w:lang w:val="es-AR"/>
-        </w:rPr>
-        <w:t>Q</w:t>
+        <w:t>con CTE(Q</w:t>
       </w:r>
       <w:r>
         <w:rPr>
@@ -43483,7 +43227,7 @@
                 <w:noProof/>
                 <w:lang w:val="es-AR"/>
               </w:rPr>
-              <w:t>2</w:t>
+              <w:t>5</w:t>
             </w:r>
             <w:r>
               <w:rPr>
@@ -43603,47 +43347,11 @@
       <w:tab/>
       <w:t xml:space="preserve">        </w:t>
     </w:r>
-    <w:proofErr w:type="spellStart"/>
     <w:r>
       <w:rPr>
         <w:lang w:val="es-AR"/>
       </w:rPr>
-      <w:t>Bayetto</w:t>
-    </w:r>
-    <w:proofErr w:type="spellEnd"/>
-    <w:r>
-      <w:rPr>
-        <w:lang w:val="es-AR"/>
-      </w:rPr>
-      <w:t xml:space="preserve">, </w:t>
-    </w:r>
-    <w:proofErr w:type="spellStart"/>
-    <w:r>
-      <w:rPr>
-        <w:lang w:val="es-AR"/>
-      </w:rPr>
-      <w:t>Finkelstein</w:t>
-    </w:r>
-    <w:proofErr w:type="spellEnd"/>
-    <w:r>
-      <w:rPr>
-        <w:lang w:val="es-AR"/>
-      </w:rPr>
-      <w:t xml:space="preserve">, Montoya, </w:t>
-    </w:r>
-    <w:proofErr w:type="spellStart"/>
-    <w:r>
-      <w:rPr>
-        <w:lang w:val="es-AR"/>
-      </w:rPr>
-      <w:t>Parnisari</w:t>
-    </w:r>
-    <w:proofErr w:type="spellEnd"/>
-    <w:r>
-      <w:rPr>
-        <w:lang w:val="es-AR"/>
-      </w:rPr>
-      <w:t>, Zhang</w:t>
+      <w:t>Bayetto, Finkelstein, Montoya, Parnisari, Zhang</w:t>
     </w:r>
   </w:p>
 </w:hdr>
@@ -46948,7 +46656,7 @@
   <a:extraClrSchemeLst/>
   <a:extLst>
     <a:ext uri="{05A4C25C-085E-4340-85A3-A5531E510DB2}">
-      <thm15:themeFamily xmlns="" xmlns:thm15="http://schemas.microsoft.com/office/thememl/2012/main" name="Office Theme" id="{62F939B6-93AF-4DB8-9C6B-D6C7DFDC589F}" vid="{4A3C46E8-61CC-4603-A589-7422A47A8E4A}"/>
+      <thm15:themeFamily xmlns:thm15="http://schemas.microsoft.com/office/thememl/2012/main" xmlns="" name="Office Theme" id="{62F939B6-93AF-4DB8-9C6B-D6C7DFDC589F}" vid="{4A3C46E8-61CC-4603-A589-7422A47A8E4A}"/>
     </a:ext>
   </a:extLst>
 </a:theme>
@@ -46959,7 +46667,7 @@
 </file>
 
 <file path=customXml/itemProps1.xml><?xml version="1.0" encoding="utf-8"?>
-<ds:datastoreItem xmlns:ds="http://schemas.openxmlformats.org/officeDocument/2006/customXml" ds:itemID="{E33DDC06-35BA-4A19-B89B-469E8BC289FD}">
+<ds:datastoreItem xmlns:ds="http://schemas.openxmlformats.org/officeDocument/2006/customXml" ds:itemID="{6AFE45A4-2F87-40D0-AE60-AD6FE587CCA9}">
   <ds:schemaRefs>
     <ds:schemaRef ds:uri="http://schemas.openxmlformats.org/officeDocument/2006/bibliography"/>
   </ds:schemaRefs>

</xml_diff>

<commit_message>
[tp2-stocks] Corrijo varios ejercicios (especialmente el 5)
</commit_message>
<xml_diff>
--- a/tp2-stocks/Resolucion.docx
+++ b/tp2-stocks/Resolucion.docx
@@ -47,7 +47,6 @@
           <w:noProof/>
           <w:sz w:val="44"/>
           <w:szCs w:val="44"/>
-          <w:lang w:val="es-AR" w:eastAsia="es-AR"/>
         </w:rPr>
         <w:drawing>
           <wp:anchor distT="0" distB="0" distL="114300" distR="114300" simplePos="0" relativeHeight="251658240" behindDoc="0" locked="0" layoutInCell="1" allowOverlap="1">
@@ -1141,7 +1140,6 @@
           <w:docPartUnique/>
         </w:docPartObj>
       </w:sdtPr>
-      <w:sdtEndPr/>
       <w:sdtContent>
         <w:p>
           <w:pPr>
@@ -1470,8 +1468,6 @@
               <w:fldChar w:fldCharType="end"/>
             </w:r>
           </w:hyperlink>
-          <w:bookmarkStart w:id="0" w:name="_GoBack"/>
-          <w:bookmarkEnd w:id="0"/>
         </w:p>
         <w:p>
           <w:pPr>
@@ -1957,8 +1953,8 @@
           <w:lang w:val="es-AR"/>
         </w:rPr>
       </w:pPr>
-      <w:bookmarkStart w:id="1" w:name="_Toc398677659"/>
-      <w:bookmarkStart w:id="2" w:name="_Toc401788370"/>
+      <w:bookmarkStart w:id="0" w:name="_Toc398677659"/>
+      <w:bookmarkStart w:id="1" w:name="_Toc401788370"/>
       <w:r>
         <w:rPr>
           <w:rFonts w:ascii="Segoe UI" w:hAnsi="Segoe UI" w:cs="Segoe UI"/>
@@ -1967,8 +1963,8 @@
         <w:lastRenderedPageBreak/>
         <w:t>Ejercicio N° 1</w:t>
       </w:r>
+      <w:bookmarkEnd w:id="0"/>
       <w:bookmarkEnd w:id="1"/>
-      <w:bookmarkEnd w:id="2"/>
       <w:r>
         <w:rPr>
           <w:rFonts w:ascii="Segoe UI" w:hAnsi="Segoe UI" w:cs="Segoe UI"/>
@@ -2421,7 +2417,6 @@
         <w:rPr>
           <w:rFonts w:ascii="Segoe UI" w:hAnsi="Segoe UI" w:cs="Segoe UI"/>
           <w:noProof/>
-          <w:lang w:val="es-AR" w:eastAsia="es-AR"/>
         </w:rPr>
         <w:drawing>
           <wp:inline distT="0" distB="0" distL="0" distR="0">
@@ -3341,13 +3336,6 @@
       </w:pPr>
       <m:oMathPara>
         <m:oMath>
-          <m:r>
-            <w:rPr>
-              <w:rFonts w:ascii="Cambria Math" w:eastAsia="Calibri" w:hAnsi="Cambria Math" w:cs="Segoe UI"/>
-              <w:lang w:val="es-AR"/>
-            </w:rPr>
-            <m:t xml:space="preserve">n= </m:t>
-          </m:r>
           <m:f>
             <m:fPr>
               <m:ctrlPr>
@@ -3464,6 +3452,42 @@
             </w:rPr>
             <m:t xml:space="preserve"> ⇒ </m:t>
           </m:r>
+          <m:sSub>
+            <m:sSubPr>
+              <m:ctrlPr>
+                <w:rPr>
+                  <w:rFonts w:ascii="Cambria Math" w:eastAsia="Calibri" w:hAnsi="Cambria Math" w:cs="Segoe UI"/>
+                  <w:i/>
+                  <w:lang w:val="es-AR"/>
+                </w:rPr>
+              </m:ctrlPr>
+            </m:sSubPr>
+            <m:e>
+              <m:r>
+                <w:rPr>
+                  <w:rFonts w:ascii="Cambria Math" w:eastAsia="Calibri" w:hAnsi="Cambria Math" w:cs="Segoe UI"/>
+                  <w:lang w:val="es-AR"/>
+                </w:rPr>
+                <m:t>T</m:t>
+              </m:r>
+            </m:e>
+            <m:sub>
+              <m:r>
+                <w:rPr>
+                  <w:rFonts w:ascii="Cambria Math" w:eastAsia="Calibri" w:hAnsi="Cambria Math" w:cs="Segoe UI"/>
+                  <w:lang w:val="es-AR"/>
+                </w:rPr>
+                <m:t>i</m:t>
+              </m:r>
+            </m:sub>
+          </m:sSub>
+          <m:r>
+            <w:rPr>
+              <w:rFonts w:ascii="Cambria Math" w:eastAsia="Calibri" w:hAnsi="Cambria Math" w:cs="Segoe UI"/>
+              <w:lang w:val="es-AR"/>
+            </w:rPr>
+            <m:t>=</m:t>
+          </m:r>
           <m:f>
             <m:fPr>
               <m:ctrlPr>
@@ -3480,10 +3504,8 @@
                   <w:rFonts w:ascii="Cambria Math" w:eastAsia="Calibri" w:hAnsi="Cambria Math" w:cs="Segoe UI"/>
                   <w:lang w:val="es-AR"/>
                 </w:rPr>
-                <m:t>1</m:t>
-              </m:r>
-            </m:num>
-            <m:den>
+                <m:t>T</m:t>
+              </m:r>
               <m:sSub>
                 <m:sSubPr>
                   <m:ctrlPr>
@@ -3500,7 +3522,7 @@
                       <w:rFonts w:ascii="Cambria Math" w:eastAsia="Calibri" w:hAnsi="Cambria Math" w:cs="Segoe UI"/>
                       <w:lang w:val="es-AR"/>
                     </w:rPr>
-                    <m:t>T</m:t>
+                    <m:t>q</m:t>
                   </m:r>
                 </m:e>
                 <m:sub>
@@ -3509,10 +3531,19 @@
                       <w:rFonts w:ascii="Cambria Math" w:eastAsia="Calibri" w:hAnsi="Cambria Math" w:cs="Segoe UI"/>
                       <w:lang w:val="es-AR"/>
                     </w:rPr>
-                    <m:t>i</m:t>
+                    <m:t>0</m:t>
                   </m:r>
                 </m:sub>
               </m:sSub>
+            </m:num>
+            <m:den>
+              <m:r>
+                <w:rPr>
+                  <w:rFonts w:ascii="Cambria Math" w:eastAsia="Calibri" w:hAnsi="Cambria Math" w:cs="Segoe UI"/>
+                  <w:lang w:val="es-AR"/>
+                </w:rPr>
+                <m:t>D</m:t>
+              </m:r>
             </m:den>
           </m:f>
           <m:r>
@@ -3520,7 +3551,14 @@
               <w:rFonts w:ascii="Cambria Math" w:eastAsia="Calibri" w:hAnsi="Cambria Math" w:cs="Segoe UI"/>
               <w:lang w:val="es-AR"/>
             </w:rPr>
-            <m:t xml:space="preserve">= </m:t>
+            <m:t>=</m:t>
+          </m:r>
+          <m:r>
+            <w:rPr>
+              <w:rFonts w:ascii="Cambria Math" w:eastAsia="Calibri" w:hAnsi="Cambria Math" w:cs="Segoe UI"/>
+              <w:lang w:val="es-AR"/>
+            </w:rPr>
+            <m:t xml:space="preserve"> </m:t>
           </m:r>
           <m:f>
             <m:fPr>
@@ -3538,37 +3576,8 @@
                   <w:rFonts w:ascii="Cambria Math" w:eastAsia="Calibri" w:hAnsi="Cambria Math" w:cs="Segoe UI"/>
                   <w:lang w:val="es-AR"/>
                 </w:rPr>
-                <m:t xml:space="preserve">12000 </m:t>
-              </m:r>
-              <m:f>
-                <m:fPr>
-                  <m:ctrlPr>
-                    <w:rPr>
-                      <w:rFonts w:ascii="Cambria Math" w:eastAsia="Calibri" w:hAnsi="Cambria Math" w:cs="Segoe UI"/>
-                      <w:i/>
-                      <w:lang w:val="es-AR"/>
-                    </w:rPr>
-                  </m:ctrlPr>
-                </m:fPr>
-                <m:num>
-                  <m:r>
-                    <w:rPr>
-                      <w:rFonts w:ascii="Cambria Math" w:eastAsia="Calibri" w:hAnsi="Cambria Math" w:cs="Segoe UI"/>
-                      <w:lang w:val="es-AR"/>
-                    </w:rPr>
-                    <m:t>u</m:t>
-                  </m:r>
-                </m:num>
-                <m:den>
-                  <m:r>
-                    <w:rPr>
-                      <w:rFonts w:ascii="Cambria Math" w:eastAsia="Calibri" w:hAnsi="Cambria Math" w:cs="Segoe UI"/>
-                      <w:lang w:val="es-AR"/>
-                    </w:rPr>
-                    <m:t>año</m:t>
-                  </m:r>
-                </m:den>
-              </m:f>
+                <m:t>421,64u</m:t>
+              </m:r>
             </m:num>
             <m:den>
               <m:r>
@@ -3576,7 +3585,7 @@
                   <w:rFonts w:ascii="Cambria Math" w:eastAsia="Calibri" w:hAnsi="Cambria Math" w:cs="Segoe UI"/>
                   <w:lang w:val="es-AR"/>
                 </w:rPr>
-                <m:t>421,64 u</m:t>
+                <m:t>1000u/mes</m:t>
               </m:r>
             </m:den>
           </m:f>
@@ -3585,58 +3594,17 @@
               <w:rFonts w:ascii="Cambria Math" w:eastAsia="Calibri" w:hAnsi="Cambria Math" w:cs="Segoe UI"/>
               <w:lang w:val="es-AR"/>
             </w:rPr>
-            <m:t>=0,035 año=</m:t>
+            <m:t>=</m:t>
           </m:r>
-          <m:f>
-            <m:fPr>
-              <m:ctrlPr>
-                <w:rPr>
-                  <w:rFonts w:ascii="Cambria Math" w:eastAsia="Calibri" w:hAnsi="Cambria Math" w:cs="Segoe UI"/>
-                  <w:i/>
-                  <w:lang w:val="es-AR"/>
-                </w:rPr>
-              </m:ctrlPr>
-            </m:fPr>
-            <m:num>
-              <m:r>
-                <w:rPr>
-                  <w:rFonts w:ascii="Cambria Math" w:eastAsia="Calibri" w:hAnsi="Cambria Math" w:cs="Segoe UI"/>
-                  <w:lang w:val="es-AR"/>
-                </w:rPr>
-                <m:t>8,43</m:t>
-              </m:r>
-            </m:num>
-            <m:den>
-              <m:r>
-                <w:rPr>
-                  <w:rFonts w:ascii="Cambria Math" w:eastAsia="Calibri" w:hAnsi="Cambria Math" w:cs="Segoe UI"/>
-                  <w:lang w:val="es-AR"/>
-                </w:rPr>
-                <m:t>días</m:t>
-              </m:r>
-            </m:den>
-          </m:f>
           <m:r>
             <w:rPr>
               <w:rFonts w:ascii="Cambria Math" w:eastAsia="Calibri" w:hAnsi="Cambria Math" w:cs="Segoe UI"/>
               <w:lang w:val="es-AR"/>
             </w:rPr>
-            <m:t xml:space="preserve"> </m:t>
+            <m:t>0,421 meses</m:t>
           </m:r>
         </m:oMath>
       </m:oMathPara>
-    </w:p>
-    <w:p>
-      <w:pPr>
-        <w:autoSpaceDE w:val="0"/>
-        <w:autoSpaceDN w:val="0"/>
-        <w:adjustRightInd w:val="0"/>
-        <w:spacing w:after="0" w:line="276" w:lineRule="auto"/>
-        <w:rPr>
-          <w:rFonts w:ascii="Segoe UI" w:eastAsia="Calibri" w:hAnsi="Segoe UI" w:cs="Segoe UI"/>
-          <w:lang w:val="es-AR"/>
-        </w:rPr>
-      </w:pPr>
     </w:p>
     <w:p>
       <w:pPr>
@@ -4292,7 +4260,7 @@
               <w:rFonts w:ascii="Cambria Math" w:eastAsia="Calibri" w:hAnsi="Cambria Math" w:cs="Segoe UI"/>
               <w:lang w:val="es-AR"/>
             </w:rPr>
-            <m:t xml:space="preserve">=28, 46 </m:t>
+            <m:t>=</m:t>
           </m:r>
           <m:f>
             <m:fPr>
@@ -4310,7 +4278,7 @@
                   <w:rFonts w:ascii="Cambria Math" w:eastAsia="Calibri" w:hAnsi="Cambria Math" w:cs="Segoe UI"/>
                   <w:lang w:val="es-AR"/>
                 </w:rPr>
-                <m:t>1</m:t>
+                <m:t xml:space="preserve">28, 46 </m:t>
               </m:r>
             </m:num>
             <m:den>
@@ -4495,7 +4463,6 @@
           <w:rFonts w:ascii="Segoe UI" w:eastAsia="Calibri" w:hAnsi="Segoe UI" w:cs="Segoe UI"/>
           <w:lang w:val="es-AR"/>
         </w:rPr>
-        <w:lastRenderedPageBreak/>
         <w:t>Si se impone la restricción de que al finalizar el año no debe quedar stock remanente, ¿cuál sería el lote óptimo de compra y cuál sería el costo total esperado anual?</w:t>
       </w:r>
     </w:p>
@@ -4516,6 +4483,7 @@
           <w:rFonts w:ascii="Segoe UI" w:hAnsi="Segoe UI" w:cs="Segoe UI"/>
           <w:lang w:val="es-AR"/>
         </w:rPr>
+        <w:lastRenderedPageBreak/>
         <w:br/>
       </w:r>
       <w:r>
@@ -6656,7 +6624,7 @@
           <w:lang w:val="es-AR"/>
         </w:rPr>
       </w:pPr>
-      <w:bookmarkStart w:id="3" w:name="_Toc401788371"/>
+      <w:bookmarkStart w:id="2" w:name="_Toc401788371"/>
       <w:r>
         <w:rPr>
           <w:rFonts w:ascii="Segoe UI" w:hAnsi="Segoe UI" w:cs="Segoe UI"/>
@@ -6665,7 +6633,7 @@
         <w:lastRenderedPageBreak/>
         <w:t>Ejercicio N° 2</w:t>
       </w:r>
-      <w:bookmarkEnd w:id="3"/>
+      <w:bookmarkEnd w:id="2"/>
     </w:p>
     <w:p>
       <w:pPr>
@@ -6987,7 +6955,6 @@
         <w:rPr>
           <w:rFonts w:ascii="Segoe UI" w:hAnsi="Segoe UI" w:cs="Segoe UI"/>
           <w:noProof/>
-          <w:lang w:val="es-AR" w:eastAsia="es-AR"/>
         </w:rPr>
         <w:drawing>
           <wp:inline distT="0" distB="0" distL="0" distR="0">
@@ -8688,7 +8655,21 @@
               <w:rFonts w:ascii="Cambria Math" w:eastAsia="Calibri" w:hAnsi="Cambria Math" w:cs="Segoe UI"/>
               <w:lang w:val="es-AR"/>
             </w:rPr>
-            <m:t xml:space="preserve">=842683,9915 </m:t>
+            <m:t>=842</m:t>
+          </m:r>
+          <m:r>
+            <w:rPr>
+              <w:rFonts w:ascii="Cambria Math" w:eastAsia="Calibri" w:hAnsi="Cambria Math" w:cs="Segoe UI"/>
+              <w:lang w:val="es-AR"/>
+            </w:rPr>
+            <m:t>.</m:t>
+          </m:r>
+          <m:r>
+            <w:rPr>
+              <w:rFonts w:ascii="Cambria Math" w:eastAsia="Calibri" w:hAnsi="Cambria Math" w:cs="Segoe UI"/>
+              <w:lang w:val="es-AR"/>
+            </w:rPr>
+            <m:t xml:space="preserve">683,9915 </m:t>
           </m:r>
           <m:f>
             <m:fPr>
@@ -10230,7 +10211,7 @@
           <w:lang w:val="es-AR"/>
         </w:rPr>
       </w:pPr>
-      <w:bookmarkStart w:id="4" w:name="_Toc401788372"/>
+      <w:bookmarkStart w:id="3" w:name="_Toc401788372"/>
       <w:r>
         <w:rPr>
           <w:rFonts w:ascii="Segoe UI" w:hAnsi="Segoe UI" w:cs="Segoe UI"/>
@@ -10239,7 +10220,7 @@
         <w:lastRenderedPageBreak/>
         <w:t>Ejercicio N° 3</w:t>
       </w:r>
-      <w:bookmarkEnd w:id="4"/>
+      <w:bookmarkEnd w:id="3"/>
     </w:p>
     <w:p>
       <w:pPr>
@@ -10573,7 +10554,6 @@
         <w:rPr>
           <w:rFonts w:ascii="Segoe UI" w:hAnsi="Segoe UI" w:cs="Segoe UI"/>
           <w:noProof/>
-          <w:lang w:val="es-AR" w:eastAsia="es-AR"/>
         </w:rPr>
         <w:drawing>
           <wp:inline distT="0" distB="0" distL="0" distR="0">
@@ -11228,7 +11208,7 @@
         <w:pStyle w:val="ListParagraph"/>
         <w:numPr>
           <w:ilvl w:val="0"/>
-          <w:numId w:val="10"/>
+          <w:numId w:val="27"/>
         </w:numPr>
         <w:spacing w:after="200" w:line="276" w:lineRule="auto"/>
         <w:jc w:val="both"/>
@@ -11786,7 +11766,7 @@
         <w:pStyle w:val="ListParagraph"/>
         <w:numPr>
           <w:ilvl w:val="0"/>
-          <w:numId w:val="10"/>
+          <w:numId w:val="27"/>
         </w:numPr>
         <w:autoSpaceDE w:val="0"/>
         <w:autoSpaceDN w:val="0"/>
@@ -12130,6 +12110,42 @@
               </m:r>
             </m:den>
           </m:f>
+          <m:r>
+            <w:rPr>
+              <w:rFonts w:ascii="Cambria Math" w:eastAsia="Calibri" w:hAnsi="Cambria Math" w:cs="Segoe UI"/>
+              <w:lang w:val="es-AR"/>
+            </w:rPr>
+            <m:t>=</m:t>
+          </m:r>
+          <m:f>
+            <m:fPr>
+              <m:ctrlPr>
+                <w:rPr>
+                  <w:rFonts w:ascii="Cambria Math" w:eastAsia="Calibri" w:hAnsi="Cambria Math" w:cs="Segoe UI"/>
+                  <w:i/>
+                  <w:lang w:val="es-AR"/>
+                </w:rPr>
+              </m:ctrlPr>
+            </m:fPr>
+            <m:num>
+              <m:r>
+                <w:rPr>
+                  <w:rFonts w:ascii="Cambria Math" w:eastAsia="Calibri" w:hAnsi="Cambria Math" w:cs="Segoe UI"/>
+                  <w:lang w:val="es-AR"/>
+                </w:rPr>
+                <m:t>0,472</m:t>
+              </m:r>
+            </m:num>
+            <m:den>
+              <m:r>
+                <w:rPr>
+                  <w:rFonts w:ascii="Cambria Math" w:eastAsia="Calibri" w:hAnsi="Cambria Math" w:cs="Segoe UI"/>
+                  <w:lang w:val="es-AR"/>
+                </w:rPr>
+                <m:t>mes</m:t>
+              </m:r>
+            </m:den>
+          </m:f>
         </m:oMath>
       </m:oMathPara>
     </w:p>
@@ -12138,7 +12154,7 @@
         <w:pStyle w:val="ListParagraph"/>
         <w:numPr>
           <w:ilvl w:val="0"/>
-          <w:numId w:val="10"/>
+          <w:numId w:val="27"/>
         </w:numPr>
         <w:spacing w:after="0" w:line="276" w:lineRule="auto"/>
         <w:jc w:val="both"/>
@@ -12922,7 +12938,21 @@
               <w:rFonts w:ascii="Cambria Math" w:eastAsia="Calibri" w:hAnsi="Cambria Math" w:cs="Segoe UI"/>
               <w:lang w:val="es-AR"/>
             </w:rPr>
-            <m:t xml:space="preserve">=683067,3869 </m:t>
+            <m:t>=683</m:t>
+          </m:r>
+          <m:r>
+            <w:rPr>
+              <w:rFonts w:ascii="Cambria Math" w:eastAsia="Calibri" w:hAnsi="Cambria Math" w:cs="Segoe UI"/>
+              <w:lang w:val="es-AR"/>
+            </w:rPr>
+            <m:t>.</m:t>
+          </m:r>
+          <m:r>
+            <w:rPr>
+              <w:rFonts w:ascii="Cambria Math" w:eastAsia="Calibri" w:hAnsi="Cambria Math" w:cs="Segoe UI"/>
+              <w:lang w:val="es-AR"/>
+            </w:rPr>
+            <m:t xml:space="preserve">067,3869 </m:t>
           </m:r>
           <m:f>
             <m:fPr>
@@ -12971,7 +13001,7 @@
         <w:pStyle w:val="ListParagraph"/>
         <w:numPr>
           <w:ilvl w:val="0"/>
-          <w:numId w:val="10"/>
+          <w:numId w:val="27"/>
         </w:numPr>
         <w:spacing w:after="0" w:line="276" w:lineRule="auto"/>
         <w:jc w:val="both"/>
@@ -13113,7 +13143,7 @@
               <w:rFonts w:ascii="Cambria Math" w:eastAsia="Calibri" w:hAnsi="Cambria Math" w:cs="Segoe UI"/>
               <w:lang w:val="es-AR"/>
             </w:rPr>
-            <m:t xml:space="preserve">=25,3872 </m:t>
+            <m:t xml:space="preserve">= </m:t>
           </m:r>
           <m:f>
             <m:fPr>
@@ -13131,7 +13161,7 @@
                   <w:rFonts w:ascii="Cambria Math" w:eastAsia="Calibri" w:hAnsi="Cambria Math" w:cs="Segoe UI"/>
                   <w:lang w:val="es-AR"/>
                 </w:rPr>
-                <m:t>1</m:t>
+                <m:t>25,3872</m:t>
               </m:r>
             </m:num>
             <m:den>
@@ -13163,7 +13193,7 @@
         <w:pStyle w:val="ListParagraph"/>
         <w:numPr>
           <w:ilvl w:val="0"/>
-          <w:numId w:val="10"/>
+          <w:numId w:val="27"/>
         </w:numPr>
         <w:autoSpaceDE w:val="0"/>
         <w:autoSpaceDN w:val="0"/>
@@ -13783,7 +13813,7 @@
         <w:pStyle w:val="ListParagraph"/>
         <w:numPr>
           <w:ilvl w:val="0"/>
-          <w:numId w:val="10"/>
+          <w:numId w:val="27"/>
         </w:numPr>
         <w:autoSpaceDE w:val="0"/>
         <w:autoSpaceDN w:val="0"/>
@@ -13963,7 +13993,7 @@
         <w:pStyle w:val="ListParagraph"/>
         <w:numPr>
           <w:ilvl w:val="0"/>
-          <w:numId w:val="10"/>
+          <w:numId w:val="27"/>
         </w:numPr>
         <w:autoSpaceDE w:val="0"/>
         <w:autoSpaceDN w:val="0"/>
@@ -14192,7 +14222,7 @@
         <w:pStyle w:val="ListParagraph"/>
         <w:numPr>
           <w:ilvl w:val="0"/>
-          <w:numId w:val="10"/>
+          <w:numId w:val="27"/>
         </w:numPr>
         <w:autoSpaceDE w:val="0"/>
         <w:autoSpaceDN w:val="0"/>
@@ -14552,7 +14582,7 @@
           <w:lang w:val="es-AR"/>
         </w:rPr>
       </w:pPr>
-      <w:bookmarkStart w:id="5" w:name="_Toc401788373"/>
+      <w:bookmarkStart w:id="4" w:name="_Toc401788373"/>
       <w:r>
         <w:rPr>
           <w:rFonts w:ascii="Segoe UI" w:hAnsi="Segoe UI" w:cs="Segoe UI"/>
@@ -14561,7 +14591,7 @@
         <w:lastRenderedPageBreak/>
         <w:t>Ejercicio N° 4</w:t>
       </w:r>
-      <w:bookmarkEnd w:id="5"/>
+      <w:bookmarkEnd w:id="4"/>
     </w:p>
     <w:p>
       <w:pPr>
@@ -14898,7 +14928,6 @@
         <w:rPr>
           <w:rFonts w:ascii="Segoe UI" w:hAnsi="Segoe UI" w:cs="Segoe UI"/>
           <w:noProof/>
-          <w:lang w:val="es-AR" w:eastAsia="es-AR"/>
         </w:rPr>
         <w:drawing>
           <wp:inline distT="0" distB="0" distL="0" distR="0">
@@ -16622,25 +16651,25 @@
                   <w:rFonts w:ascii="Cambria Math" w:hAnsi="Cambria Math" w:cs="Segoe UI"/>
                   <w:lang w:val="es-AR"/>
                 </w:rPr>
-                <m:t>*(1-</m:t>
-              </m:r>
-              <m:f>
-                <m:fPr>
+                <m:t>*</m:t>
+              </m:r>
+              <m:d>
+                <m:dPr>
                   <m:ctrlPr>
                     <w:rPr>
-                      <w:rFonts w:ascii="Cambria Math" w:eastAsia="Calibri" w:hAnsi="Cambria Math" w:cs="Segoe UI"/>
+                      <w:rFonts w:ascii="Cambria Math" w:hAnsi="Cambria Math" w:cs="Segoe UI"/>
                       <w:i/>
                       <w:lang w:val="es-AR"/>
                     </w:rPr>
                   </m:ctrlPr>
-                </m:fPr>
-                <m:num>
+                </m:dPr>
+                <m:e>
                   <m:r>
                     <w:rPr>
-                      <w:rFonts w:ascii="Cambria Math" w:eastAsia="Calibri" w:hAnsi="Cambria Math" w:cs="Segoe UI"/>
-                      <w:lang w:val="es-AR"/>
-                    </w:rPr>
-                    <m:t>20000</m:t>
+                      <w:rFonts w:ascii="Cambria Math" w:hAnsi="Cambria Math" w:cs="Segoe UI"/>
+                      <w:lang w:val="es-AR"/>
+                    </w:rPr>
+                    <m:t>1-</m:t>
                   </m:r>
                   <m:f>
                     <m:fPr>
@@ -16658,8 +16687,37 @@
                           <w:rFonts w:ascii="Cambria Math" w:eastAsia="Calibri" w:hAnsi="Cambria Math" w:cs="Segoe UI"/>
                           <w:lang w:val="es-AR"/>
                         </w:rPr>
-                        <m:t>u</m:t>
+                        <m:t>20000</m:t>
                       </m:r>
+                      <m:f>
+                        <m:fPr>
+                          <m:ctrlPr>
+                            <w:rPr>
+                              <w:rFonts w:ascii="Cambria Math" w:eastAsia="Calibri" w:hAnsi="Cambria Math" w:cs="Segoe UI"/>
+                              <w:i/>
+                              <w:lang w:val="es-AR"/>
+                            </w:rPr>
+                          </m:ctrlPr>
+                        </m:fPr>
+                        <m:num>
+                          <m:r>
+                            <w:rPr>
+                              <w:rFonts w:ascii="Cambria Math" w:eastAsia="Calibri" w:hAnsi="Cambria Math" w:cs="Segoe UI"/>
+                              <w:lang w:val="es-AR"/>
+                            </w:rPr>
+                            <m:t>u</m:t>
+                          </m:r>
+                        </m:num>
+                        <m:den>
+                          <m:r>
+                            <w:rPr>
+                              <w:rFonts w:ascii="Cambria Math" w:eastAsia="Calibri" w:hAnsi="Cambria Math" w:cs="Segoe UI"/>
+                              <w:lang w:val="es-AR"/>
+                            </w:rPr>
+                            <m:t>año</m:t>
+                          </m:r>
+                        </m:den>
+                      </m:f>
                     </m:num>
                     <m:den>
                       <m:r>
@@ -16667,64 +16725,55 @@
                           <w:rFonts w:ascii="Cambria Math" w:eastAsia="Calibri" w:hAnsi="Cambria Math" w:cs="Segoe UI"/>
                           <w:lang w:val="es-AR"/>
                         </w:rPr>
-                        <m:t>año</m:t>
+                        <m:t>60000</m:t>
                       </m:r>
-                    </m:den>
-                  </m:f>
-                </m:num>
-                <m:den>
-                  <m:r>
-                    <w:rPr>
-                      <w:rFonts w:ascii="Cambria Math" w:eastAsia="Calibri" w:hAnsi="Cambria Math" w:cs="Segoe UI"/>
-                      <w:lang w:val="es-AR"/>
-                    </w:rPr>
-                    <m:t>60000</m:t>
-                  </m:r>
-                  <m:f>
-                    <m:fPr>
-                      <m:ctrlPr>
-                        <w:rPr>
-                          <w:rFonts w:ascii="Cambria Math" w:eastAsia="Calibri" w:hAnsi="Cambria Math" w:cs="Segoe UI"/>
-                          <w:i/>
-                          <w:lang w:val="es-AR"/>
-                        </w:rPr>
-                      </m:ctrlPr>
-                    </m:fPr>
-                    <m:num>
+                      <m:f>
+                        <m:fPr>
+                          <m:ctrlPr>
+                            <w:rPr>
+                              <w:rFonts w:ascii="Cambria Math" w:eastAsia="Calibri" w:hAnsi="Cambria Math" w:cs="Segoe UI"/>
+                              <w:i/>
+                              <w:lang w:val="es-AR"/>
+                            </w:rPr>
+                          </m:ctrlPr>
+                        </m:fPr>
+                        <m:num>
+                          <m:r>
+                            <w:rPr>
+                              <w:rFonts w:ascii="Cambria Math" w:eastAsia="Calibri" w:hAnsi="Cambria Math" w:cs="Segoe UI"/>
+                              <w:lang w:val="es-AR"/>
+                            </w:rPr>
+                            <m:t>u</m:t>
+                          </m:r>
+                        </m:num>
+                        <m:den>
+                          <m:r>
+                            <w:rPr>
+                              <w:rFonts w:ascii="Cambria Math" w:eastAsia="Calibri" w:hAnsi="Cambria Math" w:cs="Segoe UI"/>
+                              <w:lang w:val="es-AR"/>
+                            </w:rPr>
+                            <m:t>año</m:t>
+                          </m:r>
+                        </m:den>
+                      </m:f>
                       <m:r>
                         <w:rPr>
                           <w:rFonts w:ascii="Cambria Math" w:eastAsia="Calibri" w:hAnsi="Cambria Math" w:cs="Segoe UI"/>
                           <w:lang w:val="es-AR"/>
                         </w:rPr>
-                        <m:t>u</m:t>
-                      </m:r>
-                    </m:num>
-                    <m:den>
-                      <m:r>
-                        <w:rPr>
-                          <w:rFonts w:ascii="Cambria Math" w:eastAsia="Calibri" w:hAnsi="Cambria Math" w:cs="Segoe UI"/>
-                          <w:lang w:val="es-AR"/>
-                        </w:rPr>
-                        <m:t>año</m:t>
+                        <m:t xml:space="preserve"> </m:t>
                       </m:r>
                     </m:den>
                   </m:f>
-                  <m:r>
+                  <m:ctrlPr>
                     <w:rPr>
                       <w:rFonts w:ascii="Cambria Math" w:eastAsia="Calibri" w:hAnsi="Cambria Math" w:cs="Segoe UI"/>
-                      <w:lang w:val="es-AR"/>
-                    </w:rPr>
-                    <m:t xml:space="preserve"> </m:t>
-                  </m:r>
-                </m:den>
-              </m:f>
-              <m:r>
-                <w:rPr>
-                  <w:rFonts w:ascii="Cambria Math" w:eastAsia="Calibri" w:hAnsi="Cambria Math" w:cs="Segoe UI"/>
-                  <w:lang w:val="es-AR"/>
-                </w:rPr>
-                <m:t>)</m:t>
-              </m:r>
+                      <w:i/>
+                      <w:lang w:val="es-AR"/>
+                    </w:rPr>
+                  </m:ctrlPr>
+                </m:e>
+              </m:d>
             </m:e>
           </m:rad>
           <m:r>
@@ -16735,7 +16784,27 @@
               <w:rFonts w:ascii="Cambria Math" w:eastAsiaTheme="minorEastAsia" w:hAnsi="Cambria Math" w:cs="Segoe UI"/>
               <w:lang w:val="es-AR"/>
             </w:rPr>
-            <m:t xml:space="preserve">=56568.54249 </m:t>
+            <m:t>=56</m:t>
+          </m:r>
+          <m:r>
+            <m:rPr>
+              <m:sty m:val="p"/>
+            </m:rPr>
+            <w:rPr>
+              <w:rFonts w:ascii="Cambria Math" w:eastAsiaTheme="minorEastAsia" w:hAnsi="Cambria Math" w:cs="Segoe UI"/>
+              <w:lang w:val="es-AR"/>
+            </w:rPr>
+            <m:t>.</m:t>
+          </m:r>
+          <m:r>
+            <m:rPr>
+              <m:sty m:val="p"/>
+            </m:rPr>
+            <w:rPr>
+              <w:rFonts w:ascii="Cambria Math" w:eastAsiaTheme="minorEastAsia" w:hAnsi="Cambria Math" w:cs="Segoe UI"/>
+              <w:lang w:val="es-AR"/>
+            </w:rPr>
+            <m:t xml:space="preserve">568.54249 </m:t>
           </m:r>
           <m:f>
             <m:fPr>
@@ -17366,12 +17435,41 @@
       </w:pPr>
       <m:oMathPara>
         <m:oMath>
+          <m:sSub>
+            <m:sSubPr>
+              <m:ctrlPr>
+                <w:rPr>
+                  <w:rFonts w:ascii="Cambria Math" w:eastAsia="Calibri" w:hAnsi="Cambria Math" w:cs="Segoe UI"/>
+                  <w:i/>
+                  <w:lang w:val="es-AR"/>
+                </w:rPr>
+              </m:ctrlPr>
+            </m:sSubPr>
+            <m:e>
+              <m:r>
+                <w:rPr>
+                  <w:rFonts w:ascii="Cambria Math" w:eastAsia="Calibri" w:hAnsi="Cambria Math" w:cs="Segoe UI"/>
+                  <w:lang w:val="es-AR"/>
+                </w:rPr>
+                <m:t>t</m:t>
+              </m:r>
+            </m:e>
+            <m:sub>
+              <m:r>
+                <w:rPr>
+                  <w:rFonts w:ascii="Cambria Math" w:eastAsia="Calibri" w:hAnsi="Cambria Math" w:cs="Segoe UI"/>
+                  <w:lang w:val="es-AR"/>
+                </w:rPr>
+                <m:t>1</m:t>
+              </m:r>
+            </m:sub>
+          </m:sSub>
           <m:r>
             <w:rPr>
               <w:rFonts w:ascii="Cambria Math" w:eastAsia="Calibri" w:hAnsi="Cambria Math" w:cs="Segoe UI"/>
               <w:lang w:val="es-AR"/>
             </w:rPr>
-            <m:t xml:space="preserve">t1= </m:t>
+            <m:t xml:space="preserve">= </m:t>
           </m:r>
           <m:f>
             <m:fPr>
@@ -17491,12 +17589,77 @@
       </w:pPr>
       <m:oMathPara>
         <m:oMath>
+          <m:sSub>
+            <m:sSubPr>
+              <m:ctrlPr>
+                <w:rPr>
+                  <w:rFonts w:ascii="Cambria Math" w:eastAsia="Calibri" w:hAnsi="Cambria Math" w:cs="Segoe UI"/>
+                  <w:i/>
+                  <w:lang w:val="es-AR"/>
+                </w:rPr>
+              </m:ctrlPr>
+            </m:sSubPr>
+            <m:e>
+              <m:r>
+                <w:rPr>
+                  <w:rFonts w:ascii="Cambria Math" w:eastAsia="Calibri" w:hAnsi="Cambria Math" w:cs="Segoe UI"/>
+                  <w:lang w:val="es-AR"/>
+                </w:rPr>
+                <m:t>t</m:t>
+              </m:r>
+            </m:e>
+            <m:sub>
+              <m:r>
+                <w:rPr>
+                  <w:rFonts w:ascii="Cambria Math" w:eastAsia="Calibri" w:hAnsi="Cambria Math" w:cs="Segoe UI"/>
+                  <w:lang w:val="es-AR"/>
+                </w:rPr>
+                <m:t>2</m:t>
+              </m:r>
+            </m:sub>
+          </m:sSub>
           <m:r>
             <w:rPr>
               <w:rFonts w:ascii="Cambria Math" w:eastAsia="Calibri" w:hAnsi="Cambria Math" w:cs="Segoe UI"/>
               <w:lang w:val="es-AR"/>
             </w:rPr>
-            <m:t>t2= ti-t1=0.21213 años-0.0707 años=0.14142 años</m:t>
+            <m:t>= ti-</m:t>
+          </m:r>
+          <m:sSub>
+            <m:sSubPr>
+              <m:ctrlPr>
+                <w:rPr>
+                  <w:rFonts w:ascii="Cambria Math" w:eastAsia="Calibri" w:hAnsi="Cambria Math" w:cs="Segoe UI"/>
+                  <w:i/>
+                  <w:lang w:val="es-AR"/>
+                </w:rPr>
+              </m:ctrlPr>
+            </m:sSubPr>
+            <m:e>
+              <m:r>
+                <w:rPr>
+                  <w:rFonts w:ascii="Cambria Math" w:eastAsia="Calibri" w:hAnsi="Cambria Math" w:cs="Segoe UI"/>
+                  <w:lang w:val="es-AR"/>
+                </w:rPr>
+                <m:t>t</m:t>
+              </m:r>
+            </m:e>
+            <m:sub>
+              <m:r>
+                <w:rPr>
+                  <w:rFonts w:ascii="Cambria Math" w:eastAsia="Calibri" w:hAnsi="Cambria Math" w:cs="Segoe UI"/>
+                  <w:lang w:val="es-AR"/>
+                </w:rPr>
+                <m:t>1</m:t>
+              </m:r>
+            </m:sub>
+          </m:sSub>
+          <m:r>
+            <w:rPr>
+              <w:rFonts w:ascii="Cambria Math" w:eastAsia="Calibri" w:hAnsi="Cambria Math" w:cs="Segoe UI"/>
+              <w:lang w:val="es-AR"/>
+            </w:rPr>
+            <m:t>=0.21213 años-0.0707 años=0.14142 años</m:t>
           </m:r>
         </m:oMath>
       </m:oMathPara>
@@ -17735,7 +17898,7 @@
           <w:lang w:val="es-AR"/>
         </w:rPr>
       </w:pPr>
-      <w:bookmarkStart w:id="6" w:name="_Toc401788374"/>
+      <w:bookmarkStart w:id="5" w:name="_Toc401788374"/>
       <w:r>
         <w:rPr>
           <w:rFonts w:ascii="Segoe UI" w:hAnsi="Segoe UI" w:cs="Segoe UI"/>
@@ -17744,7 +17907,7 @@
         <w:lastRenderedPageBreak/>
         <w:t>Ejercicio N° 5</w:t>
       </w:r>
-      <w:bookmarkEnd w:id="6"/>
+      <w:bookmarkEnd w:id="5"/>
     </w:p>
     <w:p>
       <w:pPr>
@@ -18023,7 +18186,6 @@
         <w:rPr>
           <w:rFonts w:ascii="Segoe UI" w:hAnsi="Segoe UI" w:cs="Segoe UI"/>
           <w:noProof/>
-          <w:lang w:val="es-AR" w:eastAsia="es-AR"/>
         </w:rPr>
         <w:drawing>
           <wp:inline distT="0" distB="0" distL="0" distR="0">
@@ -18438,9 +18600,16 @@
           <w:rFonts w:ascii="Segoe UI" w:hAnsi="Segoe UI" w:cs="Segoe UI"/>
           <w:lang w:val="es-AR"/>
         </w:rPr>
-        <w:t xml:space="preserve">b = 2 </w:t>
+        <w:t xml:space="preserve"> </w:t>
       </w:r>
       <m:oMath>
+        <m:r>
+          <w:rPr>
+            <w:rFonts w:ascii="Cambria Math" w:hAnsi="Cambria Math" w:cs="Segoe UI"/>
+            <w:lang w:val="es-AR"/>
+          </w:rPr>
+          <m:t>b=2</m:t>
+        </m:r>
         <m:f>
           <m:fPr>
             <m:ctrlPr>
@@ -18498,9 +18667,30 @@
           <w:rFonts w:ascii="Segoe UI" w:eastAsiaTheme="minorEastAsia" w:hAnsi="Segoe UI" w:cs="Segoe UI"/>
           <w:lang w:val="es-AR"/>
         </w:rPr>
-        <w:t xml:space="preserve">; P = 100 </w:t>
+        <w:t>;</w:t>
+      </w:r>
+      <w:r>
+        <w:rPr>
+          <w:rFonts w:ascii="Segoe UI" w:eastAsiaTheme="minorEastAsia" w:hAnsi="Segoe UI" w:cs="Segoe UI"/>
+          <w:lang w:val="es-AR"/>
+        </w:rPr>
+        <w:t xml:space="preserve"> </w:t>
+      </w:r>
+      <w:r>
+        <w:rPr>
+          <w:rFonts w:ascii="Segoe UI" w:eastAsiaTheme="minorEastAsia" w:hAnsi="Segoe UI" w:cs="Segoe UI"/>
+          <w:lang w:val="es-AR"/>
+        </w:rPr>
+        <w:t xml:space="preserve"> </w:t>
       </w:r>
       <m:oMath>
+        <m:r>
+          <w:rPr>
+            <w:rFonts w:ascii="Cambria Math" w:eastAsiaTheme="minorEastAsia" w:hAnsi="Cambria Math" w:cs="Segoe UI"/>
+            <w:lang w:val="es-AR"/>
+          </w:rPr>
+          <m:t>p=100</m:t>
+        </m:r>
         <m:f>
           <m:fPr>
             <m:ctrlPr>
@@ -18552,13 +18742,101 @@
             </m:r>
           </m:den>
         </m:f>
+        <m:r>
+          <w:rPr>
+            <w:rFonts w:ascii="Cambria Math" w:hAnsi="Cambria Math" w:cs="Segoe UI"/>
+            <w:lang w:val="es-AR"/>
+          </w:rPr>
+          <m:t>=</m:t>
+        </m:r>
+        <m:f>
+          <m:fPr>
+            <m:ctrlPr>
+              <w:rPr>
+                <w:rFonts w:ascii="Cambria Math" w:hAnsi="Cambria Math" w:cs="Segoe UI"/>
+                <w:i/>
+                <w:lang w:val="es-AR"/>
+              </w:rPr>
+            </m:ctrlPr>
+          </m:fPr>
+          <m:num>
+            <m:r>
+              <w:rPr>
+                <w:rFonts w:ascii="Cambria Math" w:hAnsi="Cambria Math" w:cs="Segoe UI"/>
+                <w:lang w:val="es-AR"/>
+              </w:rPr>
+              <m:t>876.000</m:t>
+            </m:r>
+            <m:sSup>
+              <m:sSupPr>
+                <m:ctrlPr>
+                  <w:rPr>
+                    <w:rFonts w:ascii="Cambria Math" w:hAnsi="Cambria Math" w:cs="Segoe UI"/>
+                    <w:i/>
+                    <w:lang w:val="es-AR"/>
+                  </w:rPr>
+                </m:ctrlPr>
+              </m:sSupPr>
+              <m:e>
+                <m:r>
+                  <w:rPr>
+                    <w:rFonts w:ascii="Cambria Math" w:hAnsi="Cambria Math" w:cs="Segoe UI"/>
+                    <w:lang w:val="es-AR"/>
+                  </w:rPr>
+                  <m:t>m</m:t>
+                </m:r>
+              </m:e>
+              <m:sup>
+                <m:r>
+                  <w:rPr>
+                    <w:rFonts w:ascii="Cambria Math" w:hAnsi="Cambria Math" w:cs="Segoe UI"/>
+                    <w:lang w:val="es-AR"/>
+                  </w:rPr>
+                  <m:t>3</m:t>
+                </m:r>
+              </m:sup>
+            </m:sSup>
+          </m:num>
+          <m:den>
+            <m:r>
+              <w:rPr>
+                <w:rFonts w:ascii="Cambria Math" w:hAnsi="Cambria Math" w:cs="Segoe UI"/>
+                <w:lang w:val="es-AR"/>
+              </w:rPr>
+              <m:t>año</m:t>
+            </m:r>
+          </m:den>
+        </m:f>
       </m:oMath>
       <w:r>
         <w:rPr>
           <w:rFonts w:ascii="Segoe UI" w:eastAsiaTheme="minorEastAsia" w:hAnsi="Segoe UI" w:cs="Segoe UI"/>
           <w:lang w:val="es-AR"/>
         </w:rPr>
-        <w:t xml:space="preserve"> ; K = 6 $ y TI = </w:t>
+        <w:t xml:space="preserve"> ;</w:t>
+      </w:r>
+      <w:r>
+        <w:rPr>
+          <w:rFonts w:ascii="Segoe UI" w:eastAsiaTheme="minorEastAsia" w:hAnsi="Segoe UI" w:cs="Segoe UI"/>
+          <w:lang w:val="es-AR"/>
+        </w:rPr>
+        <w:t xml:space="preserve"> </w:t>
+      </w:r>
+      <m:oMath>
+        <m:r>
+          <w:rPr>
+            <w:rFonts w:ascii="Cambria Math" w:eastAsiaTheme="minorEastAsia" w:hAnsi="Cambria Math" w:cs="Segoe UI"/>
+            <w:lang w:val="es-AR"/>
+          </w:rPr>
+          <m:t>k=$6</m:t>
+        </m:r>
+      </m:oMath>
+      <w:r>
+        <w:rPr>
+          <w:rFonts w:ascii="Segoe UI" w:eastAsiaTheme="minorEastAsia" w:hAnsi="Segoe UI" w:cs="Segoe UI"/>
+          <w:lang w:val="es-AR"/>
+        </w:rPr>
+        <w:t xml:space="preserve"> y TI = </w:t>
       </w:r>
       <m:oMath>
         <m:f>
@@ -18615,7 +18893,7 @@
                 <w:rFonts w:ascii="Cambria Math" w:hAnsi="Cambria Math" w:cs="Segoe UI"/>
                 <w:lang w:val="es-AR"/>
               </w:rPr>
-              <m:t>0.000138888</m:t>
+              <m:t>1,2</m:t>
             </m:r>
           </m:num>
           <m:den>
@@ -18624,7 +18902,7 @@
                 <w:rFonts w:ascii="Cambria Math" w:hAnsi="Cambria Math" w:cs="Segoe UI"/>
                 <w:lang w:val="es-AR"/>
               </w:rPr>
-              <m:t>h</m:t>
+              <m:t>año</m:t>
             </m:r>
           </m:den>
         </m:f>
@@ -18643,7 +18921,68 @@
           <w:rFonts w:ascii="Segoe UI" w:eastAsiaTheme="minorEastAsia" w:hAnsi="Segoe UI" w:cs="Segoe UI"/>
           <w:lang w:val="es-AR"/>
         </w:rPr>
-        <w:t>Se asume C1' = 0.</w:t>
+        <w:t>Se asume</w:t>
+      </w:r>
+      <w:r>
+        <w:rPr>
+          <w:rFonts w:ascii="Segoe UI" w:eastAsiaTheme="minorEastAsia" w:hAnsi="Segoe UI" w:cs="Segoe UI"/>
+          <w:lang w:val="es-AR"/>
+        </w:rPr>
+        <w:t xml:space="preserve"> </w:t>
+      </w:r>
+      <m:oMath>
+        <m:sSubSup>
+          <m:sSubSupPr>
+            <m:ctrlPr>
+              <w:rPr>
+                <w:rFonts w:ascii="Cambria Math" w:eastAsiaTheme="minorEastAsia" w:hAnsi="Cambria Math" w:cs="Segoe UI"/>
+                <w:i/>
+                <w:lang w:val="es-AR"/>
+              </w:rPr>
+            </m:ctrlPr>
+          </m:sSubSupPr>
+          <m:e>
+            <m:r>
+              <w:rPr>
+                <w:rFonts w:ascii="Cambria Math" w:eastAsiaTheme="minorEastAsia" w:hAnsi="Cambria Math" w:cs="Segoe UI"/>
+                <w:lang w:val="es-AR"/>
+              </w:rPr>
+              <m:t>c</m:t>
+            </m:r>
+          </m:e>
+          <m:sub>
+            <m:r>
+              <w:rPr>
+                <w:rFonts w:ascii="Cambria Math" w:eastAsiaTheme="minorEastAsia" w:hAnsi="Cambria Math" w:cs="Segoe UI"/>
+                <w:lang w:val="es-AR"/>
+              </w:rPr>
+              <m:t>1</m:t>
+            </m:r>
+          </m:sub>
+          <m:sup>
+            <m:r>
+              <w:rPr>
+                <w:rFonts w:ascii="Cambria Math" w:eastAsiaTheme="minorEastAsia" w:hAnsi="Cambria Math" w:cs="Segoe UI"/>
+                <w:lang w:val="es-AR"/>
+              </w:rPr>
+              <m:t>'</m:t>
+            </m:r>
+          </m:sup>
+        </m:sSubSup>
+        <m:r>
+          <w:rPr>
+            <w:rFonts w:ascii="Cambria Math" w:eastAsiaTheme="minorEastAsia" w:hAnsi="Cambria Math" w:cs="Segoe UI"/>
+            <w:lang w:val="es-AR"/>
+          </w:rPr>
+          <m:t>=0</m:t>
+        </m:r>
+      </m:oMath>
+      <w:r>
+        <w:rPr>
+          <w:rFonts w:ascii="Segoe UI" w:eastAsiaTheme="minorEastAsia" w:hAnsi="Segoe UI" w:cs="Segoe UI"/>
+          <w:lang w:val="es-AR"/>
+        </w:rPr>
+        <w:t>.</w:t>
       </w:r>
     </w:p>
     <w:p>
@@ -18696,15 +19035,44 @@
       </w:pPr>
       <m:oMathPara>
         <m:oMath>
+          <m:sSub>
+            <m:sSubPr>
+              <m:ctrlPr>
+                <w:rPr>
+                  <w:rFonts w:ascii="Cambria Math" w:eastAsia="Calibri" w:hAnsi="Cambria Math" w:cs="Segoe UI"/>
+                  <w:i/>
+                  <w:lang w:val="es-AR"/>
+                </w:rPr>
+              </m:ctrlPr>
+            </m:sSubPr>
+            <m:e>
+              <m:r>
+                <w:rPr>
+                  <w:rFonts w:ascii="Cambria Math" w:eastAsia="Calibri" w:hAnsi="Cambria Math" w:cs="Segoe UI"/>
+                  <w:lang w:val="es-AR"/>
+                </w:rPr>
+                <m:t>C</m:t>
+              </m:r>
+            </m:e>
+            <m:sub>
+              <m:r>
+                <w:rPr>
+                  <w:rFonts w:ascii="Cambria Math" w:eastAsia="Calibri" w:hAnsi="Cambria Math" w:cs="Segoe UI"/>
+                  <w:lang w:val="es-AR"/>
+                </w:rPr>
+                <m:t>1</m:t>
+              </m:r>
+            </m:sub>
+          </m:sSub>
           <m:r>
             <w:rPr>
               <w:rFonts w:ascii="Cambria Math" w:eastAsia="Calibri" w:hAnsi="Cambria Math" w:cs="Segoe UI"/>
               <w:lang w:val="es-AR"/>
             </w:rPr>
-            <m:t>C1= C</m:t>
+            <m:t xml:space="preserve">= </m:t>
           </m:r>
-          <m:sSup>
-            <m:sSupPr>
+          <m:sSubSup>
+            <m:sSubSupPr>
               <m:ctrlPr>
                 <w:rPr>
                   <w:rFonts w:ascii="Cambria Math" w:eastAsia="Calibri" w:hAnsi="Cambria Math" w:cs="Segoe UI"/>
@@ -18712,16 +19080,25 @@
                   <w:lang w:val="es-AR"/>
                 </w:rPr>
               </m:ctrlPr>
-            </m:sSupPr>
+            </m:sSubSupPr>
             <m:e>
               <m:r>
                 <w:rPr>
                   <w:rFonts w:ascii="Cambria Math" w:eastAsia="Calibri" w:hAnsi="Cambria Math" w:cs="Segoe UI"/>
                   <w:lang w:val="es-AR"/>
                 </w:rPr>
+                <m:t>C</m:t>
+              </m:r>
+            </m:e>
+            <m:sub>
+              <m:r>
+                <w:rPr>
+                  <w:rFonts w:ascii="Cambria Math" w:eastAsia="Calibri" w:hAnsi="Cambria Math" w:cs="Segoe UI"/>
+                  <w:lang w:val="es-AR"/>
+                </w:rPr>
                 <m:t>1</m:t>
               </m:r>
-            </m:e>
+            </m:sub>
             <m:sup>
               <m:r>
                 <w:rPr>
@@ -18731,7 +19108,7 @@
                 <m:t>'</m:t>
               </m:r>
             </m:sup>
-          </m:sSup>
+          </m:sSubSup>
           <m:r>
             <w:rPr>
               <w:rFonts w:ascii="Cambria Math" w:eastAsia="Calibri" w:hAnsi="Cambria Math" w:cs="Segoe UI"/>
@@ -18739,6 +19116,13 @@
             </w:rPr>
             <m:t>+ TI*b=</m:t>
           </m:r>
+          <m:r>
+            <w:rPr>
+              <w:rFonts w:ascii="Cambria Math" w:hAnsi="Cambria Math" w:cs="Segoe UI"/>
+              <w:lang w:val="es-AR"/>
+            </w:rPr>
+            <m:t>0+</m:t>
+          </m:r>
           <m:f>
             <m:fPr>
               <m:ctrlPr>
@@ -18755,7 +19139,7 @@
                   <w:rFonts w:ascii="Cambria Math" w:hAnsi="Cambria Math" w:cs="Segoe UI"/>
                   <w:lang w:val="es-AR"/>
                 </w:rPr>
-                <m:t>0.000138888</m:t>
+                <m:t>1,2</m:t>
               </m:r>
             </m:num>
             <m:den>
@@ -18764,7 +19148,7 @@
                   <w:rFonts w:ascii="Cambria Math" w:hAnsi="Cambria Math" w:cs="Segoe UI"/>
                   <w:lang w:val="es-AR"/>
                 </w:rPr>
-                <m:t>h</m:t>
+                <m:t>año</m:t>
               </m:r>
             </m:den>
           </m:f>
@@ -18775,16 +19159,6 @@
             </w:rPr>
             <m:t>*</m:t>
           </m:r>
-          <m:r>
-            <m:rPr>
-              <m:sty m:val="p"/>
-            </m:rPr>
-            <w:rPr>
-              <w:rFonts w:ascii="Cambria Math" w:hAnsi="Cambria Math" w:cs="Segoe UI"/>
-              <w:lang w:val="es-AR"/>
-            </w:rPr>
-            <m:t xml:space="preserve">2 </m:t>
-          </m:r>
           <m:f>
             <m:fPr>
               <m:ctrlPr>
@@ -18801,7 +19175,7 @@
                   <w:rFonts w:ascii="Cambria Math" w:hAnsi="Cambria Math" w:cs="Segoe UI"/>
                   <w:lang w:val="es-AR"/>
                 </w:rPr>
-                <m:t>$</m:t>
+                <m:t>2$</m:t>
               </m:r>
             </m:num>
             <m:den>
@@ -18859,7 +19233,7 @@
                   <w:rFonts w:ascii="Cambria Math" w:hAnsi="Cambria Math" w:cs="Segoe UI"/>
                   <w:lang w:val="es-AR"/>
                 </w:rPr>
-                <m:t>0.000277777 $</m:t>
+                <m:t>2,4$</m:t>
               </m:r>
             </m:num>
             <m:den>
@@ -18868,7 +19242,7 @@
                   <w:rFonts w:ascii="Cambria Math" w:hAnsi="Cambria Math" w:cs="Segoe UI"/>
                   <w:lang w:val="es-AR"/>
                 </w:rPr>
-                <m:t>h*</m:t>
+                <m:t>año*</m:t>
               </m:r>
               <m:sSup>
                 <m:sSupPr>
@@ -18994,7 +19368,14 @@
                       <w:rFonts w:ascii="Cambria Math" w:eastAsia="Calibri" w:hAnsi="Cambria Math" w:cs="Segoe UI"/>
                       <w:lang w:val="es-AR"/>
                     </w:rPr>
-                    <m:t>2 K P</m:t>
+                    <m:t xml:space="preserve">2 K </m:t>
+                  </m:r>
+                  <m:r>
+                    <w:rPr>
+                      <w:rFonts w:ascii="Cambria Math" w:eastAsia="Calibri" w:hAnsi="Cambria Math" w:cs="Segoe UI"/>
+                      <w:lang w:val="es-AR"/>
+                    </w:rPr>
+                    <m:t>p</m:t>
                   </m:r>
                 </m:num>
                 <m:den>
@@ -19084,7 +19465,17 @@
                       <w:rFonts w:ascii="Cambria Math" w:eastAsiaTheme="minorEastAsia" w:hAnsi="Cambria Math" w:cs="Segoe UI"/>
                       <w:lang w:val="es-AR"/>
                     </w:rPr>
-                    <m:t xml:space="preserve">100 </m:t>
+                    <m:t>876.000</m:t>
+                  </m:r>
+                  <m:r>
+                    <m:rPr>
+                      <m:sty m:val="p"/>
+                    </m:rPr>
+                    <w:rPr>
+                      <w:rFonts w:ascii="Cambria Math" w:eastAsiaTheme="minorEastAsia" w:hAnsi="Cambria Math" w:cs="Segoe UI"/>
+                      <w:lang w:val="es-AR"/>
+                    </w:rPr>
+                    <m:t xml:space="preserve"> </m:t>
                   </m:r>
                   <m:f>
                     <m:fPr>
@@ -19133,7 +19524,7 @@
                           <w:rFonts w:ascii="Cambria Math" w:hAnsi="Cambria Math" w:cs="Segoe UI"/>
                           <w:lang w:val="es-AR"/>
                         </w:rPr>
-                        <m:t>h</m:t>
+                        <m:t>año</m:t>
                       </m:r>
                     </m:den>
                   </m:f>
@@ -19144,7 +19535,7 @@
                       <w:rFonts w:ascii="Cambria Math" w:eastAsia="Calibri" w:hAnsi="Cambria Math" w:cs="Segoe UI"/>
                       <w:lang w:val="es-AR"/>
                     </w:rPr>
-                    <m:t xml:space="preserve">1 * </m:t>
+                    <m:t>1 *</m:t>
                   </m:r>
                   <m:f>
                     <m:fPr>
@@ -19162,7 +19553,7 @@
                           <w:rFonts w:ascii="Cambria Math" w:hAnsi="Cambria Math" w:cs="Segoe UI"/>
                           <w:lang w:val="es-AR"/>
                         </w:rPr>
-                        <m:t>0.000277777 $</m:t>
+                        <m:t>2,4$</m:t>
                       </m:r>
                     </m:num>
                     <m:den>
@@ -19171,7 +19562,7 @@
                           <w:rFonts w:ascii="Cambria Math" w:hAnsi="Cambria Math" w:cs="Segoe UI"/>
                           <w:lang w:val="es-AR"/>
                         </w:rPr>
-                        <m:t>h*</m:t>
+                        <m:t>año*</m:t>
                       </m:r>
                       <m:sSup>
                         <m:sSupPr>
@@ -19213,7 +19604,35 @@
               <w:rFonts w:ascii="Cambria Math" w:eastAsia="Calibri" w:hAnsi="Cambria Math" w:cs="Segoe UI"/>
               <w:lang w:val="es-AR"/>
             </w:rPr>
-            <m:t xml:space="preserve">=2078.4639 </m:t>
+            <m:t>=20</m:t>
+          </m:r>
+          <m:r>
+            <w:rPr>
+              <w:rFonts w:ascii="Cambria Math" w:eastAsia="Calibri" w:hAnsi="Cambria Math" w:cs="Segoe UI"/>
+              <w:lang w:val="es-AR"/>
+            </w:rPr>
+            <m:t>92</m:t>
+          </m:r>
+          <m:r>
+            <w:rPr>
+              <w:rFonts w:ascii="Cambria Math" w:eastAsia="Calibri" w:hAnsi="Cambria Math" w:cs="Segoe UI"/>
+              <w:lang w:val="es-AR"/>
+            </w:rPr>
+            <m:t>.</m:t>
+          </m:r>
+          <m:r>
+            <w:rPr>
+              <w:rFonts w:ascii="Cambria Math" w:eastAsia="Calibri" w:hAnsi="Cambria Math" w:cs="Segoe UI"/>
+              <w:lang w:val="es-AR"/>
+            </w:rPr>
+            <m:t>844</m:t>
+          </m:r>
+          <m:r>
+            <w:rPr>
+              <w:rFonts w:ascii="Cambria Math" w:eastAsia="Calibri" w:hAnsi="Cambria Math" w:cs="Segoe UI"/>
+              <w:lang w:val="es-AR"/>
+            </w:rPr>
+            <m:t xml:space="preserve"> </m:t>
           </m:r>
           <m:sSup>
             <m:sSupPr>
@@ -19385,16 +19804,6 @@
               </m:ctrlPr>
             </m:fPr>
             <m:num>
-              <m:r>
-                <m:rPr>
-                  <m:sty m:val="p"/>
-                </m:rPr>
-                <w:rPr>
-                  <w:rFonts w:ascii="Cambria Math" w:eastAsiaTheme="minorEastAsia" w:hAnsi="Cambria Math" w:cs="Segoe UI"/>
-                  <w:lang w:val="es-AR"/>
-                </w:rPr>
-                <m:t xml:space="preserve">100 </m:t>
-              </m:r>
               <m:f>
                 <m:fPr>
                   <m:ctrlPr>
@@ -19406,6 +19815,13 @@
                   </m:ctrlPr>
                 </m:fPr>
                 <m:num>
+                  <m:r>
+                    <w:rPr>
+                      <w:rFonts w:ascii="Cambria Math" w:hAnsi="Cambria Math" w:cs="Segoe UI"/>
+                      <w:lang w:val="es-AR"/>
+                    </w:rPr>
+                    <m:t>876.000</m:t>
+                  </m:r>
                   <m:sSup>
                     <m:sSupPr>
                       <m:ctrlPr>
@@ -19442,7 +19858,7 @@
                       <w:rFonts w:ascii="Cambria Math" w:hAnsi="Cambria Math" w:cs="Segoe UI"/>
                       <w:lang w:val="es-AR"/>
                     </w:rPr>
-                    <m:t>h</m:t>
+                    <m:t>año</m:t>
                   </m:r>
                 </m:den>
               </m:f>
@@ -19453,7 +19869,7 @@
                   <w:rFonts w:ascii="Cambria Math" w:eastAsia="Calibri" w:hAnsi="Cambria Math" w:cs="Segoe UI"/>
                   <w:lang w:val="es-AR"/>
                 </w:rPr>
-                <m:t xml:space="preserve">2078.4639 </m:t>
+                <m:t xml:space="preserve">2092.844 </m:t>
               </m:r>
               <m:sSup>
                 <m:sSupPr>
@@ -19509,43 +19925,7 @@
                   <w:rFonts w:ascii="Cambria Math" w:eastAsia="Calibri" w:hAnsi="Cambria Math" w:cs="Segoe UI"/>
                   <w:lang w:val="es-AR"/>
                 </w:rPr>
-                <m:t>0,0481</m:t>
-              </m:r>
-            </m:num>
-            <m:den>
-              <m:r>
-                <w:rPr>
-                  <w:rFonts w:ascii="Cambria Math" w:eastAsia="Calibri" w:hAnsi="Cambria Math" w:cs="Segoe UI"/>
-                  <w:lang w:val="es-AR"/>
-                </w:rPr>
-                <m:t>año</m:t>
-              </m:r>
-            </m:den>
-          </m:f>
-          <m:r>
-            <w:rPr>
-              <w:rFonts w:ascii="Cambria Math" w:eastAsia="Calibri" w:hAnsi="Cambria Math" w:cs="Segoe UI"/>
-              <w:lang w:val="es-AR"/>
-            </w:rPr>
-            <m:t>=</m:t>
-          </m:r>
-          <m:f>
-            <m:fPr>
-              <m:ctrlPr>
-                <w:rPr>
-                  <w:rFonts w:ascii="Cambria Math" w:eastAsia="Calibri" w:hAnsi="Cambria Math" w:cs="Segoe UI"/>
-                  <w:i/>
-                  <w:lang w:val="es-AR"/>
-                </w:rPr>
-              </m:ctrlPr>
-            </m:fPr>
-            <m:num>
-              <m:r>
-                <w:rPr>
-                  <w:rFonts w:ascii="Cambria Math" w:eastAsia="Calibri" w:hAnsi="Cambria Math" w:cs="Segoe UI"/>
-                  <w:lang w:val="es-AR"/>
-                </w:rPr>
-                <m:t>12640.68</m:t>
+                <m:t>418,568</m:t>
               </m:r>
             </m:num>
             <m:den>
@@ -19616,6 +19996,60 @@
           <w:lang w:val="es-AR"/>
         </w:rPr>
       </w:pPr>
+      <m:oMathPara>
+        <m:oMath>
+          <m:r>
+            <w:rPr>
+              <w:rFonts w:ascii="Cambria Math" w:eastAsia="Calibri" w:hAnsi="Cambria Math" w:cs="Segoe UI"/>
+              <w:lang w:val="es-AR"/>
+            </w:rPr>
+            <m:t>LT=10</m:t>
+          </m:r>
+          <m:r>
+            <w:rPr>
+              <w:rFonts w:ascii="Cambria Math" w:eastAsia="Calibri" w:hAnsi="Cambria Math" w:cs="Segoe UI"/>
+              <w:lang w:val="es-AR"/>
+            </w:rPr>
+            <m:t>horas=</m:t>
+          </m:r>
+          <m:f>
+            <m:fPr>
+              <m:ctrlPr>
+                <w:rPr>
+                  <w:rFonts w:ascii="Cambria Math" w:eastAsia="Calibri" w:hAnsi="Cambria Math" w:cs="Segoe UI"/>
+                  <w:i/>
+                  <w:lang w:val="es-AR"/>
+                </w:rPr>
+              </m:ctrlPr>
+            </m:fPr>
+            <m:num>
+              <m:r>
+                <w:rPr>
+                  <w:rFonts w:ascii="Cambria Math" w:eastAsia="Calibri" w:hAnsi="Cambria Math" w:cs="Segoe UI"/>
+                  <w:lang w:val="es-AR"/>
+                </w:rPr>
+                <m:t>1</m:t>
+              </m:r>
+            </m:num>
+            <m:den>
+              <m:r>
+                <w:rPr>
+                  <w:rFonts w:ascii="Cambria Math" w:eastAsia="Calibri" w:hAnsi="Cambria Math" w:cs="Segoe UI"/>
+                  <w:lang w:val="es-AR"/>
+                </w:rPr>
+                <m:t>876</m:t>
+              </m:r>
+            </m:den>
+          </m:f>
+          <m:r>
+            <w:rPr>
+              <w:rFonts w:ascii="Cambria Math" w:eastAsia="Calibri" w:hAnsi="Cambria Math" w:cs="Segoe UI"/>
+              <w:lang w:val="es-AR"/>
+            </w:rPr>
+            <m:t>años</m:t>
+          </m:r>
+        </m:oMath>
+      </m:oMathPara>
     </w:p>
     <w:p>
       <w:pPr>
@@ -19652,73 +20086,27 @@
               <m:ctrlPr>
                 <w:rPr>
                   <w:rFonts w:ascii="Cambria Math" w:eastAsiaTheme="minorEastAsia" w:hAnsi="Cambria Math" w:cs="Segoe UI"/>
+                  <w:i/>
                   <w:lang w:val="es-AR"/>
                 </w:rPr>
               </m:ctrlPr>
             </m:fPr>
             <m:num>
-              <m:sSub>
-                <m:sSubPr>
-                  <m:ctrlPr>
-                    <w:rPr>
-                      <w:rFonts w:ascii="Cambria Math" w:eastAsiaTheme="minorEastAsia" w:hAnsi="Cambria Math" w:cs="Segoe UI"/>
-                      <w:lang w:val="es-AR"/>
-                    </w:rPr>
-                  </m:ctrlPr>
-                </m:sSubPr>
-                <m:e>
-                  <m:r>
-                    <m:rPr>
-                      <m:sty m:val="p"/>
-                    </m:rPr>
-                    <w:rPr>
-                      <w:rFonts w:ascii="Cambria Math" w:eastAsiaTheme="minorEastAsia" w:hAnsi="Cambria Math" w:cs="Segoe UI"/>
-                      <w:lang w:val="es-AR"/>
-                    </w:rPr>
-                    <m:t>q</m:t>
-                  </m:r>
-                </m:e>
-                <m:sub>
-                  <m:r>
-                    <m:rPr>
-                      <m:sty m:val="p"/>
-                    </m:rPr>
-                    <w:rPr>
-                      <w:rFonts w:ascii="Cambria Math" w:eastAsiaTheme="minorEastAsia" w:hAnsi="Cambria Math" w:cs="Segoe UI"/>
-                      <w:lang w:val="es-AR"/>
-                    </w:rPr>
-                    <m:t>0</m:t>
-                  </m:r>
-                </m:sub>
-              </m:sSub>
-              <m:r>
-                <m:rPr>
-                  <m:sty m:val="p"/>
-                </m:rPr>
+              <m:r>
                 <w:rPr>
                   <w:rFonts w:ascii="Cambria Math" w:eastAsiaTheme="minorEastAsia" w:hAnsi="Cambria Math" w:cs="Segoe UI"/>
                   <w:lang w:val="es-AR"/>
                 </w:rPr>
-                <m:t xml:space="preserve"> *T </m:t>
-              </m:r>
-              <m:r>
-                <w:rPr>
-                  <w:rFonts w:ascii="Cambria Math" w:eastAsia="Calibri" w:hAnsi="Cambria Math" w:cs="Segoe UI"/>
-                  <w:lang w:val="es-AR"/>
-                </w:rPr>
-                <m:t xml:space="preserve"> </m:t>
+                <m:t>T</m:t>
               </m:r>
             </m:num>
             <m:den>
               <m:r>
-                <m:rPr>
-                  <m:sty m:val="p"/>
-                </m:rPr>
                 <w:rPr>
                   <w:rFonts w:ascii="Cambria Math" w:eastAsiaTheme="minorEastAsia" w:hAnsi="Cambria Math" w:cs="Segoe UI"/>
                   <w:lang w:val="es-AR"/>
                 </w:rPr>
-                <m:t>P</m:t>
+                <m:t>n</m:t>
               </m:r>
             </m:den>
           </m:f>
@@ -19732,142 +20120,6 @@
             </w:rPr>
             <m:t>=</m:t>
           </m:r>
-          <m:f>
-            <m:fPr>
-              <m:ctrlPr>
-                <w:rPr>
-                  <w:rFonts w:ascii="Cambria Math" w:eastAsiaTheme="minorEastAsia" w:hAnsi="Cambria Math" w:cs="Segoe UI"/>
-                  <w:lang w:val="es-AR"/>
-                </w:rPr>
-              </m:ctrlPr>
-            </m:fPr>
-            <m:num>
-              <m:r>
-                <m:rPr>
-                  <m:sty m:val="p"/>
-                </m:rPr>
-                <w:rPr>
-                  <w:rFonts w:ascii="Cambria Math" w:eastAsiaTheme="minorEastAsia" w:hAnsi="Cambria Math" w:cs="Segoe UI"/>
-                  <w:lang w:val="es-AR"/>
-                </w:rPr>
-                <m:t xml:space="preserve">2078.4639 </m:t>
-              </m:r>
-              <m:sSup>
-                <m:sSupPr>
-                  <m:ctrlPr>
-                    <w:rPr>
-                      <w:rFonts w:ascii="Cambria Math" w:eastAsiaTheme="minorEastAsia" w:hAnsi="Cambria Math" w:cs="Segoe UI"/>
-                      <w:lang w:val="es-AR"/>
-                    </w:rPr>
-                  </m:ctrlPr>
-                </m:sSupPr>
-                <m:e>
-                  <m:r>
-                    <m:rPr>
-                      <m:sty m:val="p"/>
-                    </m:rPr>
-                    <w:rPr>
-                      <w:rFonts w:ascii="Cambria Math" w:eastAsiaTheme="minorEastAsia" w:hAnsi="Cambria Math" w:cs="Segoe UI"/>
-                      <w:lang w:val="es-AR"/>
-                    </w:rPr>
-                    <m:t>m</m:t>
-                  </m:r>
-                </m:e>
-                <m:sup>
-                  <m:r>
-                    <m:rPr>
-                      <m:sty m:val="p"/>
-                    </m:rPr>
-                    <w:rPr>
-                      <w:rFonts w:ascii="Cambria Math" w:eastAsiaTheme="minorEastAsia" w:hAnsi="Cambria Math" w:cs="Segoe UI"/>
-                      <w:lang w:val="es-AR"/>
-                    </w:rPr>
-                    <m:t>3</m:t>
-                  </m:r>
-                </m:sup>
-              </m:sSup>
-              <m:r>
-                <m:rPr>
-                  <m:sty m:val="p"/>
-                </m:rPr>
-                <w:rPr>
-                  <w:rFonts w:ascii="Cambria Math" w:eastAsiaTheme="minorEastAsia" w:hAnsi="Cambria Math" w:cs="Segoe UI"/>
-                  <w:lang w:val="es-AR"/>
-                </w:rPr>
-                <m:t>*1</m:t>
-              </m:r>
-            </m:num>
-            <m:den>
-              <m:r>
-                <m:rPr>
-                  <m:sty m:val="p"/>
-                </m:rPr>
-                <w:rPr>
-                  <w:rFonts w:ascii="Cambria Math" w:eastAsiaTheme="minorEastAsia" w:hAnsi="Cambria Math" w:cs="Segoe UI"/>
-                  <w:lang w:val="es-AR"/>
-                </w:rPr>
-                <m:t xml:space="preserve">100  </m:t>
-              </m:r>
-              <m:f>
-                <m:fPr>
-                  <m:ctrlPr>
-                    <w:rPr>
-                      <w:rFonts w:ascii="Cambria Math" w:eastAsiaTheme="minorEastAsia" w:hAnsi="Cambria Math" w:cs="Segoe UI"/>
-                      <w:lang w:val="es-AR"/>
-                    </w:rPr>
-                  </m:ctrlPr>
-                </m:fPr>
-                <m:num>
-                  <m:sSup>
-                    <m:sSupPr>
-                      <m:ctrlPr>
-                        <w:rPr>
-                          <w:rFonts w:ascii="Cambria Math" w:eastAsiaTheme="minorEastAsia" w:hAnsi="Cambria Math" w:cs="Segoe UI"/>
-                          <w:lang w:val="es-AR"/>
-                        </w:rPr>
-                      </m:ctrlPr>
-                    </m:sSupPr>
-                    <m:e>
-                      <m:r>
-                        <m:rPr>
-                          <m:sty m:val="p"/>
-                        </m:rPr>
-                        <w:rPr>
-                          <w:rFonts w:ascii="Cambria Math" w:eastAsiaTheme="minorEastAsia" w:hAnsi="Cambria Math" w:cs="Segoe UI"/>
-                          <w:lang w:val="es-AR"/>
-                        </w:rPr>
-                        <m:t>m</m:t>
-                      </m:r>
-                    </m:e>
-                    <m:sup>
-                      <m:r>
-                        <m:rPr>
-                          <m:sty m:val="p"/>
-                        </m:rPr>
-                        <w:rPr>
-                          <w:rFonts w:ascii="Cambria Math" w:eastAsiaTheme="minorEastAsia" w:hAnsi="Cambria Math" w:cs="Segoe UI"/>
-                          <w:lang w:val="es-AR"/>
-                        </w:rPr>
-                        <m:t>3</m:t>
-                      </m:r>
-                    </m:sup>
-                  </m:sSup>
-                </m:num>
-                <m:den>
-                  <m:r>
-                    <m:rPr>
-                      <m:sty m:val="p"/>
-                    </m:rPr>
-                    <w:rPr>
-                      <w:rFonts w:ascii="Cambria Math" w:eastAsiaTheme="minorEastAsia" w:hAnsi="Cambria Math" w:cs="Segoe UI"/>
-                      <w:lang w:val="es-AR"/>
-                    </w:rPr>
-                    <m:t>h</m:t>
-                  </m:r>
-                </m:den>
-              </m:f>
-            </m:den>
-          </m:f>
           <m:r>
             <m:rPr>
               <m:sty m:val="p"/>
@@ -19876,7 +20128,17 @@
               <w:rFonts w:ascii="Cambria Math" w:eastAsiaTheme="minorEastAsia" w:hAnsi="Cambria Math" w:cs="Segoe UI"/>
               <w:lang w:val="es-AR"/>
             </w:rPr>
-            <m:t xml:space="preserve">=20.784639 h </m:t>
+            <m:t>0,0023891 año</m:t>
+          </m:r>
+          <m:r>
+            <m:rPr>
+              <m:sty m:val="p"/>
+            </m:rPr>
+            <w:rPr>
+              <w:rFonts w:ascii="Cambria Math" w:eastAsiaTheme="minorEastAsia" w:hAnsi="Cambria Math" w:cs="Segoe UI"/>
+              <w:lang w:val="es-AR"/>
+            </w:rPr>
+            <m:t xml:space="preserve"> </m:t>
           </m:r>
         </m:oMath>
       </m:oMathPara>
@@ -19995,7 +20257,56 @@
                   <w:rFonts w:ascii="Cambria Math" w:eastAsiaTheme="minorEastAsia" w:hAnsi="Cambria Math" w:cs="Segoe UI"/>
                   <w:lang w:val="es-AR"/>
                 </w:rPr>
-                <m:t>20.784639 h-10 h</m:t>
+                <m:t>0,0023891 año</m:t>
+              </m:r>
+              <m:r>
+                <m:rPr>
+                  <m:sty m:val="p"/>
+                </m:rPr>
+                <w:rPr>
+                  <w:rFonts w:ascii="Cambria Math" w:eastAsiaTheme="minorEastAsia" w:hAnsi="Cambria Math" w:cs="Segoe UI"/>
+                  <w:lang w:val="es-AR"/>
+                </w:rPr>
+                <m:t>-</m:t>
+              </m:r>
+              <m:f>
+                <m:fPr>
+                  <m:ctrlPr>
+                    <w:rPr>
+                      <w:rFonts w:ascii="Cambria Math" w:eastAsia="Calibri" w:hAnsi="Cambria Math" w:cs="Segoe UI"/>
+                      <w:i/>
+                      <w:lang w:val="es-AR"/>
+                    </w:rPr>
+                  </m:ctrlPr>
+                </m:fPr>
+                <m:num>
+                  <m:r>
+                    <w:rPr>
+                      <w:rFonts w:ascii="Cambria Math" w:eastAsia="Calibri" w:hAnsi="Cambria Math" w:cs="Segoe UI"/>
+                      <w:lang w:val="es-AR"/>
+                    </w:rPr>
+                    <m:t>1</m:t>
+                  </m:r>
+                </m:num>
+                <m:den>
+                  <m:r>
+                    <w:rPr>
+                      <w:rFonts w:ascii="Cambria Math" w:eastAsia="Calibri" w:hAnsi="Cambria Math" w:cs="Segoe UI"/>
+                      <w:lang w:val="es-AR"/>
+                    </w:rPr>
+                    <m:t>876</m:t>
+                  </m:r>
+                </m:den>
+              </m:f>
+              <m:r>
+                <m:rPr>
+                  <m:sty m:val="p"/>
+                </m:rPr>
+                <w:rPr>
+                  <w:rFonts w:ascii="Cambria Math" w:eastAsiaTheme="minorEastAsia" w:hAnsi="Cambria Math" w:cs="Segoe UI"/>
+                  <w:lang w:val="es-AR"/>
+                </w:rPr>
+                <m:t xml:space="preserve"> h</m:t>
               </m:r>
             </m:e>
           </m:d>
@@ -20007,34 +20318,40 @@
               <w:rFonts w:ascii="Cambria Math" w:eastAsiaTheme="minorEastAsia" w:hAnsi="Cambria Math" w:cs="Segoe UI"/>
               <w:lang w:val="es-AR"/>
             </w:rPr>
-            <m:t xml:space="preserve">*100 </m:t>
+            <m:t>*</m:t>
           </m:r>
           <m:f>
             <m:fPr>
               <m:ctrlPr>
                 <w:rPr>
-                  <w:rFonts w:ascii="Cambria Math" w:eastAsiaTheme="minorEastAsia" w:hAnsi="Cambria Math" w:cs="Segoe UI"/>
+                  <w:rFonts w:ascii="Cambria Math" w:hAnsi="Cambria Math" w:cs="Segoe UI"/>
+                  <w:i/>
                   <w:lang w:val="es-AR"/>
                 </w:rPr>
               </m:ctrlPr>
             </m:fPr>
             <m:num>
+              <m:r>
+                <w:rPr>
+                  <w:rFonts w:ascii="Cambria Math" w:hAnsi="Cambria Math" w:cs="Segoe UI"/>
+                  <w:lang w:val="es-AR"/>
+                </w:rPr>
+                <m:t>876.000</m:t>
+              </m:r>
               <m:sSup>
                 <m:sSupPr>
                   <m:ctrlPr>
                     <w:rPr>
-                      <w:rFonts w:ascii="Cambria Math" w:eastAsiaTheme="minorEastAsia" w:hAnsi="Cambria Math" w:cs="Segoe UI"/>
+                      <w:rFonts w:ascii="Cambria Math" w:hAnsi="Cambria Math" w:cs="Segoe UI"/>
+                      <w:i/>
                       <w:lang w:val="es-AR"/>
                     </w:rPr>
                   </m:ctrlPr>
                 </m:sSupPr>
                 <m:e>
                   <m:r>
-                    <m:rPr>
-                      <m:sty m:val="p"/>
-                    </m:rPr>
-                    <w:rPr>
-                      <w:rFonts w:ascii="Cambria Math" w:eastAsiaTheme="minorEastAsia" w:hAnsi="Cambria Math" w:cs="Segoe UI"/>
+                    <w:rPr>
+                      <w:rFonts w:ascii="Cambria Math" w:hAnsi="Cambria Math" w:cs="Segoe UI"/>
                       <w:lang w:val="es-AR"/>
                     </w:rPr>
                     <m:t>m</m:t>
@@ -20042,11 +20359,8 @@
                 </m:e>
                 <m:sup>
                   <m:r>
-                    <m:rPr>
-                      <m:sty m:val="p"/>
-                    </m:rPr>
-                    <w:rPr>
-                      <w:rFonts w:ascii="Cambria Math" w:eastAsiaTheme="minorEastAsia" w:hAnsi="Cambria Math" w:cs="Segoe UI"/>
+                    <w:rPr>
+                      <w:rFonts w:ascii="Cambria Math" w:hAnsi="Cambria Math" w:cs="Segoe UI"/>
                       <w:lang w:val="es-AR"/>
                     </w:rPr>
                     <m:t>3</m:t>
@@ -20056,14 +20370,11 @@
             </m:num>
             <m:den>
               <m:r>
-                <m:rPr>
-                  <m:sty m:val="p"/>
-                </m:rPr>
-                <w:rPr>
-                  <w:rFonts w:ascii="Cambria Math" w:eastAsiaTheme="minorEastAsia" w:hAnsi="Cambria Math" w:cs="Segoe UI"/>
-                  <w:lang w:val="es-AR"/>
-                </w:rPr>
-                <m:t>h</m:t>
+                <w:rPr>
+                  <w:rFonts w:ascii="Cambria Math" w:hAnsi="Cambria Math" w:cs="Segoe UI"/>
+                  <w:lang w:val="es-AR"/>
+                </w:rPr>
+                <m:t>año</m:t>
               </m:r>
             </m:den>
           </m:f>
@@ -20075,42 +20386,18 @@
               <w:rFonts w:ascii="Cambria Math" w:eastAsiaTheme="minorEastAsia" w:hAnsi="Cambria Math" w:cs="Segoe UI"/>
               <w:lang w:val="es-AR"/>
             </w:rPr>
-            <m:t xml:space="preserve"> =1078.4639 </m:t>
+            <m:t xml:space="preserve"> =</m:t>
           </m:r>
-          <m:sSup>
-            <m:sSupPr>
-              <m:ctrlPr>
-                <w:rPr>
-                  <w:rFonts w:ascii="Cambria Math" w:eastAsiaTheme="minorEastAsia" w:hAnsi="Cambria Math" w:cs="Segoe UI"/>
-                  <w:lang w:val="es-AR"/>
-                </w:rPr>
-              </m:ctrlPr>
-            </m:sSupPr>
-            <m:e>
-              <m:r>
-                <m:rPr>
-                  <m:sty m:val="p"/>
-                </m:rPr>
-                <w:rPr>
-                  <w:rFonts w:ascii="Cambria Math" w:eastAsiaTheme="minorEastAsia" w:hAnsi="Cambria Math" w:cs="Segoe UI"/>
-                  <w:lang w:val="es-AR"/>
-                </w:rPr>
-                <m:t>m</m:t>
-              </m:r>
-            </m:e>
-            <m:sup>
-              <m:r>
-                <m:rPr>
-                  <m:sty m:val="p"/>
-                </m:rPr>
-                <w:rPr>
-                  <w:rFonts w:ascii="Cambria Math" w:eastAsiaTheme="minorEastAsia" w:hAnsi="Cambria Math" w:cs="Segoe UI"/>
-                  <w:lang w:val="es-AR"/>
-                </w:rPr>
-                <m:t>3</m:t>
-              </m:r>
-            </m:sup>
-          </m:sSup>
+          <m:r>
+            <m:rPr>
+              <m:sty m:val="p"/>
+            </m:rPr>
+            <w:rPr>
+              <w:rFonts w:ascii="Cambria Math" w:eastAsiaTheme="minorEastAsia" w:hAnsi="Cambria Math" w:cs="Segoe UI"/>
+              <w:lang w:val="es-AR"/>
+            </w:rPr>
+            <m:t>1092,8516</m:t>
+          </m:r>
           <m:r>
             <m:rPr>
               <m:sty m:val="p"/>
@@ -20188,10 +20475,7 @@
     </w:p>
     <w:p>
       <w:pPr>
-        <w:autoSpaceDE w:val="0"/>
-        <w:autoSpaceDN w:val="0"/>
-        <w:adjustRightInd w:val="0"/>
-        <w:spacing w:after="0" w:line="276" w:lineRule="auto"/>
+        <w:spacing w:line="276" w:lineRule="auto"/>
         <w:rPr>
           <w:rFonts w:ascii="Segoe UI" w:eastAsia="Calibri" w:hAnsi="Segoe UI" w:cs="Segoe UI"/>
           <w:lang w:val="es-AR"/>
@@ -20224,14 +20508,7 @@
                   <w:rFonts w:ascii="Cambria Math" w:eastAsia="Calibri" w:hAnsi="Cambria Math" w:cs="Segoe UI"/>
                   <w:lang w:val="es-AR"/>
                 </w:rPr>
-                <m:t xml:space="preserve">0 </m:t>
-              </m:r>
-              <m:r>
-                <w:rPr>
-                  <w:rFonts w:ascii="Cambria Math" w:eastAsia="Calibri" w:hAnsi="Cambria Math" w:cs="Segoe UI"/>
-                  <w:lang w:val="es-AR"/>
-                </w:rPr>
-                <m:t>hora</m:t>
+                <m:t>0 anual</m:t>
               </m:r>
             </m:sub>
           </m:sSub>
@@ -20240,7 +20517,14 @@
               <w:rFonts w:ascii="Cambria Math" w:eastAsia="Calibri" w:hAnsi="Cambria Math" w:cs="Segoe UI"/>
               <w:lang w:val="es-AR"/>
             </w:rPr>
-            <m:t xml:space="preserve">=b .P+ </m:t>
+            <m:t>=</m:t>
+          </m:r>
+          <m:r>
+            <w:rPr>
+              <w:rFonts w:ascii="Cambria Math" w:eastAsia="Calibri" w:hAnsi="Cambria Math" w:cs="Segoe UI"/>
+              <w:lang w:val="es-AR"/>
+            </w:rPr>
+            <m:t>b*P+</m:t>
           </m:r>
           <m:rad>
             <m:radPr>
@@ -20260,7 +20544,7 @@
                   <w:rFonts w:ascii="Cambria Math" w:eastAsia="Calibri" w:hAnsi="Cambria Math" w:cs="Segoe UI"/>
                   <w:lang w:val="es-AR"/>
                 </w:rPr>
-                <m:t xml:space="preserve">2 K P T </m:t>
+                <m:t>2kPT</m:t>
               </m:r>
               <m:sSub>
                 <m:sSubPr>
@@ -20300,21 +20584,11 @@
             </w:rPr>
             <m:t>=</m:t>
           </m:r>
-          <m:r>
-            <m:rPr>
-              <m:sty m:val="p"/>
-            </m:rPr>
-            <w:rPr>
-              <w:rFonts w:ascii="Cambria Math" w:hAnsi="Cambria Math" w:cs="Segoe UI"/>
-              <w:lang w:val="es-AR"/>
-            </w:rPr>
-            <m:t xml:space="preserve"> 2 </m:t>
-          </m:r>
           <m:f>
             <m:fPr>
               <m:ctrlPr>
                 <w:rPr>
-                  <w:rFonts w:ascii="Cambria Math" w:hAnsi="Cambria Math" w:cs="Segoe UI"/>
+                  <w:rFonts w:ascii="Cambria Math" w:eastAsia="Calibri" w:hAnsi="Cambria Math" w:cs="Segoe UI"/>
                   <w:i/>
                   <w:lang w:val="es-AR"/>
                 </w:rPr>
@@ -20323,10 +20597,10 @@
             <m:num>
               <m:r>
                 <w:rPr>
-                  <w:rFonts w:ascii="Cambria Math" w:hAnsi="Cambria Math" w:cs="Segoe UI"/>
-                  <w:lang w:val="es-AR"/>
-                </w:rPr>
-                <m:t>$</m:t>
+                  <w:rFonts w:ascii="Cambria Math" w:eastAsia="Calibri" w:hAnsi="Cambria Math" w:cs="Segoe UI"/>
+                  <w:lang w:val="es-AR"/>
+                </w:rPr>
+                <m:t>2$</m:t>
               </m:r>
             </m:num>
             <m:den>
@@ -20334,7 +20608,7 @@
                 <m:sSupPr>
                   <m:ctrlPr>
                     <w:rPr>
-                      <w:rFonts w:ascii="Cambria Math" w:hAnsi="Cambria Math" w:cs="Segoe UI"/>
+                      <w:rFonts w:ascii="Cambria Math" w:eastAsia="Calibri" w:hAnsi="Cambria Math" w:cs="Segoe UI"/>
                       <w:i/>
                       <w:lang w:val="es-AR"/>
                     </w:rPr>
@@ -20343,7 +20617,7 @@
                 <m:e>
                   <m:r>
                     <w:rPr>
-                      <w:rFonts w:ascii="Cambria Math" w:hAnsi="Cambria Math" w:cs="Segoe UI"/>
+                      <w:rFonts w:ascii="Cambria Math" w:eastAsia="Calibri" w:hAnsi="Cambria Math" w:cs="Segoe UI"/>
                       <w:lang w:val="es-AR"/>
                     </w:rPr>
                     <m:t>m</m:t>
@@ -20352,7 +20626,7 @@
                 <m:sup>
                   <m:r>
                     <w:rPr>
-                      <w:rFonts w:ascii="Cambria Math" w:hAnsi="Cambria Math" w:cs="Segoe UI"/>
+                      <w:rFonts w:ascii="Cambria Math" w:eastAsia="Calibri" w:hAnsi="Cambria Math" w:cs="Segoe UI"/>
                       <w:lang w:val="es-AR"/>
                     </w:rPr>
                     <m:t>3</m:t>
@@ -20366,34 +20640,31 @@
               <w:rFonts w:ascii="Cambria Math" w:eastAsia="Calibri" w:hAnsi="Cambria Math" w:cs="Segoe UI"/>
               <w:lang w:val="es-AR"/>
             </w:rPr>
-            <m:t xml:space="preserve">* </m:t>
-          </m:r>
-          <m:r>
-            <m:rPr>
-              <m:sty m:val="p"/>
-            </m:rPr>
-            <w:rPr>
-              <w:rFonts w:ascii="Cambria Math" w:eastAsiaTheme="minorEastAsia" w:hAnsi="Cambria Math" w:cs="Segoe UI"/>
-              <w:lang w:val="es-AR"/>
-            </w:rPr>
-            <m:t xml:space="preserve">100 </m:t>
+            <m:t>*</m:t>
           </m:r>
           <m:f>
             <m:fPr>
               <m:ctrlPr>
                 <w:rPr>
-                  <w:rFonts w:ascii="Cambria Math" w:hAnsi="Cambria Math" w:cs="Segoe UI"/>
+                  <w:rFonts w:ascii="Cambria Math" w:eastAsia="Calibri" w:hAnsi="Cambria Math" w:cs="Segoe UI"/>
                   <w:i/>
                   <w:lang w:val="es-AR"/>
                 </w:rPr>
               </m:ctrlPr>
             </m:fPr>
             <m:num>
+              <m:r>
+                <w:rPr>
+                  <w:rFonts w:ascii="Cambria Math" w:eastAsia="Calibri" w:hAnsi="Cambria Math" w:cs="Segoe UI"/>
+                  <w:lang w:val="es-AR"/>
+                </w:rPr>
+                <m:t>876.000</m:t>
+              </m:r>
               <m:sSup>
                 <m:sSupPr>
                   <m:ctrlPr>
                     <w:rPr>
-                      <w:rFonts w:ascii="Cambria Math" w:hAnsi="Cambria Math" w:cs="Segoe UI"/>
+                      <w:rFonts w:ascii="Cambria Math" w:eastAsia="Calibri" w:hAnsi="Cambria Math" w:cs="Segoe UI"/>
                       <w:i/>
                       <w:lang w:val="es-AR"/>
                     </w:rPr>
@@ -20402,7 +20673,7 @@
                 <m:e>
                   <m:r>
                     <w:rPr>
-                      <w:rFonts w:ascii="Cambria Math" w:hAnsi="Cambria Math" w:cs="Segoe UI"/>
+                      <w:rFonts w:ascii="Cambria Math" w:eastAsia="Calibri" w:hAnsi="Cambria Math" w:cs="Segoe UI"/>
                       <w:lang w:val="es-AR"/>
                     </w:rPr>
                     <m:t>m</m:t>
@@ -20411,7 +20682,7 @@
                 <m:sup>
                   <m:r>
                     <w:rPr>
-                      <w:rFonts w:ascii="Cambria Math" w:hAnsi="Cambria Math" w:cs="Segoe UI"/>
+                      <w:rFonts w:ascii="Cambria Math" w:eastAsia="Calibri" w:hAnsi="Cambria Math" w:cs="Segoe UI"/>
                       <w:lang w:val="es-AR"/>
                     </w:rPr>
                     <m:t>3</m:t>
@@ -20422,10 +20693,10 @@
             <m:den>
               <m:r>
                 <w:rPr>
-                  <w:rFonts w:ascii="Cambria Math" w:hAnsi="Cambria Math" w:cs="Segoe UI"/>
-                  <w:lang w:val="es-AR"/>
-                </w:rPr>
-                <m:t>h</m:t>
+                  <w:rFonts w:ascii="Cambria Math" w:eastAsia="Calibri" w:hAnsi="Cambria Math" w:cs="Segoe UI"/>
+                  <w:lang w:val="es-AR"/>
+                </w:rPr>
+                <m:t>año</m:t>
               </m:r>
             </m:den>
           </m:f>
@@ -20454,75 +20725,7 @@
                   <w:rFonts w:ascii="Cambria Math" w:eastAsia="Calibri" w:hAnsi="Cambria Math" w:cs="Segoe UI"/>
                   <w:lang w:val="es-AR"/>
                 </w:rPr>
-                <m:t>2*6$*</m:t>
-              </m:r>
-              <m:r>
-                <m:rPr>
-                  <m:sty m:val="p"/>
-                </m:rPr>
-                <w:rPr>
-                  <w:rFonts w:ascii="Cambria Math" w:eastAsiaTheme="minorEastAsia" w:hAnsi="Cambria Math" w:cs="Segoe UI"/>
-                  <w:lang w:val="es-AR"/>
-                </w:rPr>
-                <m:t xml:space="preserve">100 </m:t>
-              </m:r>
-              <m:f>
-                <m:fPr>
-                  <m:ctrlPr>
-                    <w:rPr>
-                      <w:rFonts w:ascii="Cambria Math" w:hAnsi="Cambria Math" w:cs="Segoe UI"/>
-                      <w:i/>
-                      <w:lang w:val="es-AR"/>
-                    </w:rPr>
-                  </m:ctrlPr>
-                </m:fPr>
-                <m:num>
-                  <m:sSup>
-                    <m:sSupPr>
-                      <m:ctrlPr>
-                        <w:rPr>
-                          <w:rFonts w:ascii="Cambria Math" w:hAnsi="Cambria Math" w:cs="Segoe UI"/>
-                          <w:i/>
-                          <w:lang w:val="es-AR"/>
-                        </w:rPr>
-                      </m:ctrlPr>
-                    </m:sSupPr>
-                    <m:e>
-                      <m:r>
-                        <w:rPr>
-                          <w:rFonts w:ascii="Cambria Math" w:hAnsi="Cambria Math" w:cs="Segoe UI"/>
-                          <w:lang w:val="es-AR"/>
-                        </w:rPr>
-                        <m:t>m</m:t>
-                      </m:r>
-                    </m:e>
-                    <m:sup>
-                      <m:r>
-                        <w:rPr>
-                          <w:rFonts w:ascii="Cambria Math" w:hAnsi="Cambria Math" w:cs="Segoe UI"/>
-                          <w:lang w:val="es-AR"/>
-                        </w:rPr>
-                        <m:t>3</m:t>
-                      </m:r>
-                    </m:sup>
-                  </m:sSup>
-                </m:num>
-                <m:den>
-                  <m:r>
-                    <w:rPr>
-                      <w:rFonts w:ascii="Cambria Math" w:hAnsi="Cambria Math" w:cs="Segoe UI"/>
-                      <w:lang w:val="es-AR"/>
-                    </w:rPr>
-                    <m:t>h</m:t>
-                  </m:r>
-                </m:den>
-              </m:f>
-              <m:r>
-                <w:rPr>
-                  <w:rFonts w:ascii="Cambria Math" w:eastAsia="Calibri" w:hAnsi="Cambria Math" w:cs="Segoe UI"/>
-                  <w:lang w:val="es-AR"/>
-                </w:rPr>
-                <m:t xml:space="preserve">*1*0.000277777 </m:t>
+                <m:t>2*$6*</m:t>
               </m:r>
               <m:f>
                 <m:fPr>
@@ -20540,16 +20743,7 @@
                       <w:rFonts w:ascii="Cambria Math" w:eastAsia="Calibri" w:hAnsi="Cambria Math" w:cs="Segoe UI"/>
                       <w:lang w:val="es-AR"/>
                     </w:rPr>
-                    <m:t>$</m:t>
-                  </m:r>
-                </m:num>
-                <m:den>
-                  <m:r>
-                    <w:rPr>
-                      <w:rFonts w:ascii="Cambria Math" w:eastAsia="Calibri" w:hAnsi="Cambria Math" w:cs="Segoe UI"/>
-                      <w:lang w:val="es-AR"/>
-                    </w:rPr>
-                    <m:t>h*</m:t>
+                    <m:t>876.000</m:t>
                   </m:r>
                   <m:sSup>
                     <m:sSupPr>
@@ -20580,16 +20774,103 @@
                       </m:r>
                     </m:sup>
                   </m:sSup>
+                </m:num>
+                <m:den>
+                  <m:r>
+                    <w:rPr>
+                      <w:rFonts w:ascii="Cambria Math" w:eastAsia="Calibri" w:hAnsi="Cambria Math" w:cs="Segoe UI"/>
+                      <w:lang w:val="es-AR"/>
+                    </w:rPr>
+                    <m:t>año</m:t>
+                  </m:r>
+                </m:den>
+              </m:f>
+              <m:r>
+                <w:rPr>
+                  <w:rFonts w:ascii="Cambria Math" w:eastAsia="Calibri" w:hAnsi="Cambria Math" w:cs="Segoe UI"/>
+                  <w:lang w:val="es-AR"/>
+                </w:rPr>
+                <m:t>*1*</m:t>
+              </m:r>
+              <m:f>
+                <m:fPr>
+                  <m:ctrlPr>
+                    <w:rPr>
+                      <w:rFonts w:ascii="Cambria Math" w:eastAsia="Calibri" w:hAnsi="Cambria Math" w:cs="Segoe UI"/>
+                      <w:i/>
+                      <w:lang w:val="es-AR"/>
+                    </w:rPr>
+                  </m:ctrlPr>
+                </m:fPr>
+                <m:num>
+                  <m:r>
+                    <w:rPr>
+                      <w:rFonts w:ascii="Cambria Math" w:eastAsia="Calibri" w:hAnsi="Cambria Math" w:cs="Segoe UI"/>
+                      <w:lang w:val="es-AR"/>
+                    </w:rPr>
+                    <m:t>2,4$</m:t>
+                  </m:r>
+                </m:num>
+                <m:den>
+                  <m:sSup>
+                    <m:sSupPr>
+                      <m:ctrlPr>
+                        <w:rPr>
+                          <w:rFonts w:ascii="Cambria Math" w:eastAsia="Calibri" w:hAnsi="Cambria Math" w:cs="Segoe UI"/>
+                          <w:i/>
+                          <w:lang w:val="es-AR"/>
+                        </w:rPr>
+                      </m:ctrlPr>
+                    </m:sSupPr>
+                    <m:e>
+                      <m:r>
+                        <w:rPr>
+                          <w:rFonts w:ascii="Cambria Math" w:eastAsia="Calibri" w:hAnsi="Cambria Math" w:cs="Segoe UI"/>
+                          <w:lang w:val="es-AR"/>
+                        </w:rPr>
+                        <m:t>m</m:t>
+                      </m:r>
+                    </m:e>
+                    <m:sup>
+                      <m:r>
+                        <w:rPr>
+                          <w:rFonts w:ascii="Cambria Math" w:eastAsia="Calibri" w:hAnsi="Cambria Math" w:cs="Segoe UI"/>
+                          <w:lang w:val="es-AR"/>
+                        </w:rPr>
+                        <m:t>3</m:t>
+                      </m:r>
+                    </m:sup>
+                  </m:sSup>
+                  <m:r>
+                    <w:rPr>
+                      <w:rFonts w:ascii="Cambria Math" w:eastAsia="Calibri" w:hAnsi="Cambria Math" w:cs="Segoe UI"/>
+                      <w:lang w:val="es-AR"/>
+                    </w:rPr>
+                    <m:t>*año</m:t>
+                  </m:r>
                 </m:den>
               </m:f>
             </m:e>
           </m:rad>
+        </m:oMath>
+      </m:oMathPara>
+    </w:p>
+    <w:p>
+      <w:pPr>
+        <w:spacing w:line="276" w:lineRule="auto"/>
+        <w:rPr>
+          <w:rFonts w:ascii="Segoe UI" w:eastAsia="Calibri" w:hAnsi="Segoe UI" w:cs="Segoe UI"/>
+          <w:lang w:val="es-AR"/>
+        </w:rPr>
+      </w:pPr>
+      <m:oMathPara>
+        <m:oMath>
           <m:r>
             <w:rPr>
               <w:rFonts w:ascii="Cambria Math" w:eastAsia="Calibri" w:hAnsi="Cambria Math" w:cs="Segoe UI"/>
               <w:lang w:val="es-AR"/>
             </w:rPr>
-            <m:t xml:space="preserve">=200.5773495 </m:t>
+            <m:t>=</m:t>
           </m:r>
           <m:f>
             <m:fPr>
@@ -20607,7 +20888,7 @@
                   <w:rFonts w:ascii="Cambria Math" w:eastAsia="Calibri" w:hAnsi="Cambria Math" w:cs="Segoe UI"/>
                   <w:lang w:val="es-AR"/>
                 </w:rPr>
-                <m:t>$</m:t>
+                <m:t>1.757.022,828$</m:t>
               </m:r>
             </m:num>
             <m:den>
@@ -20616,221 +20897,14 @@
                   <w:rFonts w:ascii="Cambria Math" w:eastAsia="Calibri" w:hAnsi="Cambria Math" w:cs="Segoe UI"/>
                   <w:lang w:val="es-AR"/>
                 </w:rPr>
-                <m:t>h</m:t>
-              </m:r>
+                <m:t>año</m:t>
+              </m:r>
+              <w:bookmarkStart w:id="6" w:name="_GoBack"/>
+              <w:bookmarkEnd w:id="6"/>
             </m:den>
           </m:f>
-          <m:r>
-            <w:rPr>
-              <w:rFonts w:ascii="Cambria Math" w:eastAsia="Calibri" w:hAnsi="Cambria Math" w:cs="Segoe UI"/>
-              <w:lang w:val="es-AR"/>
-            </w:rPr>
-            <m:t xml:space="preserve"> </m:t>
-          </m:r>
-          <m:r>
-            <m:rPr>
-              <m:sty m:val="p"/>
-            </m:rPr>
-            <w:rPr>
-              <w:rFonts w:ascii="Cambria Math" w:eastAsiaTheme="minorEastAsia" w:hAnsi="Cambria Math" w:cs="Segoe UI"/>
-              <w:lang w:val="es-AR"/>
-            </w:rPr>
-            <m:t xml:space="preserve">  </m:t>
-          </m:r>
-          <m:r>
-            <w:rPr>
-              <w:rFonts w:ascii="Cambria Math" w:eastAsia="Calibri" w:hAnsi="Cambria Math" w:cs="Segoe UI"/>
-              <w:lang w:val="es-AR"/>
-            </w:rPr>
-            <m:t xml:space="preserve"> </m:t>
-          </m:r>
         </m:oMath>
       </m:oMathPara>
-    </w:p>
-    <w:p>
-      <w:pPr>
-        <w:spacing w:line="276" w:lineRule="auto"/>
-        <w:rPr>
-          <w:rFonts w:ascii="Segoe UI" w:eastAsiaTheme="minorEastAsia" w:hAnsi="Segoe UI" w:cs="Segoe UI"/>
-          <w:lang w:val="es-AR"/>
-        </w:rPr>
-      </w:pPr>
-      <m:oMathPara>
-        <m:oMath>
-          <m:sSub>
-            <m:sSubPr>
-              <m:ctrlPr>
-                <w:rPr>
-                  <w:rFonts w:ascii="Cambria Math" w:eastAsia="Calibri" w:hAnsi="Cambria Math" w:cs="Segoe UI"/>
-                  <w:i/>
-                  <w:lang w:val="es-AR"/>
-                </w:rPr>
-              </m:ctrlPr>
-            </m:sSubPr>
-            <m:e>
-              <m:r>
-                <w:rPr>
-                  <w:rFonts w:ascii="Cambria Math" w:eastAsia="Calibri" w:hAnsi="Cambria Math" w:cs="Segoe UI"/>
-                  <w:lang w:val="es-AR"/>
-                </w:rPr>
-                <m:t>CTE</m:t>
-              </m:r>
-            </m:e>
-            <m:sub>
-              <m:r>
-                <w:rPr>
-                  <w:rFonts w:ascii="Cambria Math" w:eastAsia="Calibri" w:hAnsi="Cambria Math" w:cs="Segoe UI"/>
-                  <w:lang w:val="es-AR"/>
-                </w:rPr>
-                <m:t>0 anual</m:t>
-              </m:r>
-            </m:sub>
-          </m:sSub>
-          <m:r>
-            <w:rPr>
-              <w:rFonts w:ascii="Cambria Math" w:eastAsia="Calibri" w:hAnsi="Cambria Math" w:cs="Segoe UI"/>
-              <w:lang w:val="es-AR"/>
-            </w:rPr>
-            <m:t xml:space="preserve">=200.5773495 </m:t>
-          </m:r>
-          <m:f>
-            <m:fPr>
-              <m:ctrlPr>
-                <w:rPr>
-                  <w:rFonts w:ascii="Cambria Math" w:eastAsia="Calibri" w:hAnsi="Cambria Math" w:cs="Segoe UI"/>
-                  <w:i/>
-                  <w:lang w:val="es-AR"/>
-                </w:rPr>
-              </m:ctrlPr>
-            </m:fPr>
-            <m:num>
-              <m:r>
-                <w:rPr>
-                  <w:rFonts w:ascii="Cambria Math" w:eastAsia="Calibri" w:hAnsi="Cambria Math" w:cs="Segoe UI"/>
-                  <w:lang w:val="es-AR"/>
-                </w:rPr>
-                <m:t>$</m:t>
-              </m:r>
-            </m:num>
-            <m:den>
-              <m:r>
-                <w:rPr>
-                  <w:rFonts w:ascii="Cambria Math" w:eastAsia="Calibri" w:hAnsi="Cambria Math" w:cs="Segoe UI"/>
-                  <w:lang w:val="es-AR"/>
-                </w:rPr>
-                <m:t>h</m:t>
-              </m:r>
-            </m:den>
-          </m:f>
-          <m:r>
-            <m:rPr>
-              <m:sty m:val="p"/>
-            </m:rPr>
-            <w:rPr>
-              <w:rFonts w:ascii="Cambria Math" w:eastAsiaTheme="minorEastAsia" w:hAnsi="Cambria Math" w:cs="Segoe UI"/>
-              <w:lang w:val="es-AR"/>
-            </w:rPr>
-            <m:t>*</m:t>
-          </m:r>
-          <m:f>
-            <m:fPr>
-              <m:ctrlPr>
-                <w:rPr>
-                  <w:rFonts w:ascii="Cambria Math" w:eastAsiaTheme="minorEastAsia" w:hAnsi="Cambria Math" w:cs="Segoe UI"/>
-                  <w:lang w:val="es-AR"/>
-                </w:rPr>
-              </m:ctrlPr>
-            </m:fPr>
-            <m:num>
-              <m:r>
-                <m:rPr>
-                  <m:sty m:val="p"/>
-                </m:rPr>
-                <w:rPr>
-                  <w:rFonts w:ascii="Cambria Math" w:eastAsiaTheme="minorEastAsia" w:hAnsi="Cambria Math" w:cs="Segoe UI"/>
-                  <w:lang w:val="es-AR"/>
-                </w:rPr>
-                <m:t>1h</m:t>
-              </m:r>
-            </m:num>
-            <m:den>
-              <m:r>
-                <m:rPr>
-                  <m:sty m:val="p"/>
-                </m:rPr>
-                <w:rPr>
-                  <w:rFonts w:ascii="Cambria Math" w:eastAsiaTheme="minorEastAsia" w:hAnsi="Cambria Math" w:cs="Segoe UI"/>
-                  <w:lang w:val="es-AR"/>
-                </w:rPr>
-                <m:t>24*30*365*año</m:t>
-              </m:r>
-            </m:den>
-          </m:f>
-          <m:r>
-            <m:rPr>
-              <m:sty m:val="p"/>
-            </m:rPr>
-            <w:rPr>
-              <w:rFonts w:ascii="Cambria Math" w:eastAsiaTheme="minorEastAsia" w:hAnsi="Cambria Math" w:cs="Segoe UI"/>
-              <w:lang w:val="es-AR"/>
-            </w:rPr>
-            <m:t xml:space="preserve"> =7.6323 </m:t>
-          </m:r>
-          <m:f>
-            <m:fPr>
-              <m:ctrlPr>
-                <w:rPr>
-                  <w:rFonts w:ascii="Cambria Math" w:eastAsiaTheme="minorEastAsia" w:hAnsi="Cambria Math" w:cs="Segoe UI"/>
-                  <w:lang w:val="es-AR"/>
-                </w:rPr>
-              </m:ctrlPr>
-            </m:fPr>
-            <m:num>
-              <m:r>
-                <m:rPr>
-                  <m:sty m:val="p"/>
-                </m:rPr>
-                <w:rPr>
-                  <w:rFonts w:ascii="Cambria Math" w:eastAsiaTheme="minorEastAsia" w:hAnsi="Cambria Math" w:cs="Segoe UI"/>
-                  <w:lang w:val="es-AR"/>
-                </w:rPr>
-                <m:t>$</m:t>
-              </m:r>
-            </m:num>
-            <m:den>
-              <m:r>
-                <m:rPr>
-                  <m:sty m:val="p"/>
-                </m:rPr>
-                <w:rPr>
-                  <w:rFonts w:ascii="Cambria Math" w:eastAsiaTheme="minorEastAsia" w:hAnsi="Cambria Math" w:cs="Segoe UI"/>
-                  <w:lang w:val="es-AR"/>
-                </w:rPr>
-                <m:t>año</m:t>
-              </m:r>
-            </m:den>
-          </m:f>
-          <m:r>
-            <w:rPr>
-              <w:rFonts w:ascii="Cambria Math" w:eastAsia="Calibri" w:hAnsi="Cambria Math" w:cs="Segoe UI"/>
-              <w:lang w:val="es-AR"/>
-            </w:rPr>
-            <m:t xml:space="preserve"> </m:t>
-          </m:r>
-        </m:oMath>
-      </m:oMathPara>
-    </w:p>
-    <w:p>
-      <w:pPr>
-        <w:autoSpaceDE w:val="0"/>
-        <w:autoSpaceDN w:val="0"/>
-        <w:adjustRightInd w:val="0"/>
-        <w:spacing w:after="0" w:line="276" w:lineRule="auto"/>
-        <w:rPr>
-          <w:rFonts w:ascii="Segoe UI" w:eastAsia="Calibri" w:hAnsi="Segoe UI" w:cs="Segoe UI"/>
-          <w:lang w:val="es-AR"/>
-        </w:rPr>
-      </w:pPr>
     </w:p>
     <w:p>
       <w:pPr>
@@ -23450,7 +23524,6 @@
         <w:rPr>
           <w:rFonts w:ascii="Segoe UI" w:hAnsi="Segoe UI" w:cs="Segoe UI"/>
           <w:noProof/>
-          <w:lang w:val="es-AR" w:eastAsia="es-AR"/>
         </w:rPr>
         <w:drawing>
           <wp:inline distT="0" distB="0" distL="0" distR="0">
@@ -23867,7 +23940,6 @@
         <w:rPr>
           <w:rFonts w:ascii="Segoe UI" w:hAnsi="Segoe UI" w:cs="Segoe UI"/>
           <w:noProof/>
-          <w:lang w:val="es-AR" w:eastAsia="es-AR"/>
         </w:rPr>
         <w:lastRenderedPageBreak/>
         <w:drawing>
@@ -24178,7 +24250,6 @@
         <w:rPr>
           <w:rFonts w:ascii="Segoe UI" w:hAnsi="Segoe UI" w:cs="Segoe UI"/>
           <w:noProof/>
-          <w:lang w:val="es-AR" w:eastAsia="es-AR"/>
         </w:rPr>
         <w:drawing>
           <wp:inline distT="0" distB="0" distL="0" distR="0">
@@ -26598,7 +26669,6 @@
         <w:rPr>
           <w:rFonts w:ascii="Segoe UI" w:hAnsi="Segoe UI" w:cs="Segoe UI"/>
           <w:noProof/>
-          <w:lang w:val="es-AR" w:eastAsia="es-AR"/>
         </w:rPr>
         <w:drawing>
           <wp:inline distT="0" distB="0" distL="0" distR="0">
@@ -27016,7 +27086,6 @@
         <w:rPr>
           <w:rFonts w:ascii="Segoe UI" w:hAnsi="Segoe UI" w:cs="Segoe UI"/>
           <w:noProof/>
-          <w:lang w:val="es-AR" w:eastAsia="es-AR"/>
         </w:rPr>
         <w:lastRenderedPageBreak/>
         <w:drawing>
@@ -27419,7 +27488,6 @@
         <w:rPr>
           <w:rFonts w:ascii="Segoe UI" w:hAnsi="Segoe UI" w:cs="Segoe UI"/>
           <w:noProof/>
-          <w:lang w:val="es-AR" w:eastAsia="es-AR"/>
         </w:rPr>
         <w:drawing>
           <wp:inline distT="0" distB="0" distL="0" distR="0">
@@ -27830,7 +27898,6 @@
         <w:rPr>
           <w:rFonts w:ascii="Segoe UI" w:hAnsi="Segoe UI" w:cs="Segoe UI"/>
           <w:noProof/>
-          <w:lang w:val="es-AR" w:eastAsia="es-AR"/>
         </w:rPr>
         <w:lastRenderedPageBreak/>
         <w:drawing>
@@ -30664,7 +30731,6 @@
           <w:noProof/>
           <w:sz w:val="24"/>
           <w:szCs w:val="24"/>
-          <w:lang w:val="es-AR" w:eastAsia="es-AR"/>
         </w:rPr>
         <w:drawing>
           <wp:inline distT="0" distB="0" distL="0" distR="0">
@@ -31007,7 +31073,6 @@
         <w:rPr>
           <w:rFonts w:ascii="Segoe UI" w:hAnsi="Segoe UI" w:cs="Segoe UI"/>
           <w:noProof/>
-          <w:lang w:val="es-AR" w:eastAsia="es-AR"/>
         </w:rPr>
         <w:lastRenderedPageBreak/>
         <w:drawing>
@@ -31475,7 +31540,6 @@
         <w:rPr>
           <w:rFonts w:ascii="Segoe UI" w:hAnsi="Segoe UI" w:cs="Segoe UI"/>
           <w:noProof/>
-          <w:lang w:val="es-AR" w:eastAsia="es-AR"/>
         </w:rPr>
         <w:drawing>
           <wp:inline distT="0" distB="0" distL="0" distR="0">
@@ -42544,7 +42608,7 @@
                 <w:noProof/>
                 <w:lang w:val="es-AR"/>
               </w:rPr>
-              <w:t>2</w:t>
+              <w:t>25</w:t>
             </w:r>
             <w:r>
               <w:rPr>
@@ -44743,6 +44807,95 @@
     </w:lvl>
   </w:abstractNum>
   <w:abstractNum w:abstractNumId="22">
+    <w:nsid w:val="75256E20"/>
+    <w:multiLevelType w:val="hybridMultilevel"/>
+    <w:tmpl w:val="198ED5EA"/>
+    <w:lvl w:ilvl="0" w:tplc="440A8ABC">
+      <w:start w:val="2"/>
+      <w:numFmt w:val="lowerLetter"/>
+      <w:lvlText w:val="%1)"/>
+      <w:lvlJc w:val="left"/>
+      <w:pPr>
+        <w:ind w:left="720" w:hanging="360"/>
+      </w:pPr>
+      <w:rPr>
+        <w:rFonts w:hint="default"/>
+      </w:rPr>
+    </w:lvl>
+    <w:lvl w:ilvl="1" w:tplc="04090019" w:tentative="1">
+      <w:start w:val="1"/>
+      <w:numFmt w:val="lowerLetter"/>
+      <w:lvlText w:val="%2."/>
+      <w:lvlJc w:val="left"/>
+      <w:pPr>
+        <w:ind w:left="1440" w:hanging="360"/>
+      </w:pPr>
+    </w:lvl>
+    <w:lvl w:ilvl="2" w:tplc="0409001B" w:tentative="1">
+      <w:start w:val="1"/>
+      <w:numFmt w:val="lowerRoman"/>
+      <w:lvlText w:val="%3."/>
+      <w:lvlJc w:val="right"/>
+      <w:pPr>
+        <w:ind w:left="2160" w:hanging="180"/>
+      </w:pPr>
+    </w:lvl>
+    <w:lvl w:ilvl="3" w:tplc="0409000F" w:tentative="1">
+      <w:start w:val="1"/>
+      <w:numFmt w:val="decimal"/>
+      <w:lvlText w:val="%4."/>
+      <w:lvlJc w:val="left"/>
+      <w:pPr>
+        <w:ind w:left="2880" w:hanging="360"/>
+      </w:pPr>
+    </w:lvl>
+    <w:lvl w:ilvl="4" w:tplc="04090019" w:tentative="1">
+      <w:start w:val="1"/>
+      <w:numFmt w:val="lowerLetter"/>
+      <w:lvlText w:val="%5."/>
+      <w:lvlJc w:val="left"/>
+      <w:pPr>
+        <w:ind w:left="3600" w:hanging="360"/>
+      </w:pPr>
+    </w:lvl>
+    <w:lvl w:ilvl="5" w:tplc="0409001B" w:tentative="1">
+      <w:start w:val="1"/>
+      <w:numFmt w:val="lowerRoman"/>
+      <w:lvlText w:val="%6."/>
+      <w:lvlJc w:val="right"/>
+      <w:pPr>
+        <w:ind w:left="4320" w:hanging="180"/>
+      </w:pPr>
+    </w:lvl>
+    <w:lvl w:ilvl="6" w:tplc="0409000F" w:tentative="1">
+      <w:start w:val="1"/>
+      <w:numFmt w:val="decimal"/>
+      <w:lvlText w:val="%7."/>
+      <w:lvlJc w:val="left"/>
+      <w:pPr>
+        <w:ind w:left="5040" w:hanging="360"/>
+      </w:pPr>
+    </w:lvl>
+    <w:lvl w:ilvl="7" w:tplc="04090019" w:tentative="1">
+      <w:start w:val="1"/>
+      <w:numFmt w:val="lowerLetter"/>
+      <w:lvlText w:val="%8."/>
+      <w:lvlJc w:val="left"/>
+      <w:pPr>
+        <w:ind w:left="5760" w:hanging="360"/>
+      </w:pPr>
+    </w:lvl>
+    <w:lvl w:ilvl="8" w:tplc="0409001B" w:tentative="1">
+      <w:start w:val="1"/>
+      <w:numFmt w:val="lowerRoman"/>
+      <w:lvlText w:val="%9."/>
+      <w:lvlJc w:val="right"/>
+      <w:pPr>
+        <w:ind w:left="6480" w:hanging="180"/>
+      </w:pPr>
+    </w:lvl>
+  </w:abstractNum>
+  <w:abstractNum w:abstractNumId="23">
     <w:nsid w:val="763E76CC"/>
     <w:multiLevelType w:val="hybridMultilevel"/>
     <w:tmpl w:val="7D408E3A"/>
@@ -44831,7 +44984,7 @@
       </w:pPr>
     </w:lvl>
   </w:abstractNum>
-  <w:abstractNum w:abstractNumId="23">
+  <w:abstractNum w:abstractNumId="24">
     <w:nsid w:val="7B763EB9"/>
     <w:multiLevelType w:val="hybridMultilevel"/>
     <w:tmpl w:val="F9AE462A"/>
@@ -44917,7 +45070,7 @@
       </w:pPr>
     </w:lvl>
   </w:abstractNum>
-  <w:abstractNum w:abstractNumId="24">
+  <w:abstractNum w:abstractNumId="25">
     <w:nsid w:val="7DFC6F8D"/>
     <w:multiLevelType w:val="hybridMultilevel"/>
     <w:tmpl w:val="A63AAE70"/>
@@ -45003,7 +45156,7 @@
       </w:pPr>
     </w:lvl>
   </w:abstractNum>
-  <w:abstractNum w:abstractNumId="25">
+  <w:abstractNum w:abstractNumId="26">
     <w:nsid w:val="7F1478C7"/>
     <w:multiLevelType w:val="hybridMultilevel"/>
     <w:tmpl w:val="0AC6CC22"/>
@@ -45099,10 +45252,10 @@
     <w:abstractNumId w:val="18"/>
   </w:num>
   <w:num w:numId="3">
-    <w:abstractNumId w:val="24"/>
+    <w:abstractNumId w:val="25"/>
   </w:num>
   <w:num w:numId="4">
-    <w:abstractNumId w:val="23"/>
+    <w:abstractNumId w:val="24"/>
   </w:num>
   <w:num w:numId="5">
     <w:abstractNumId w:val="10"/>
@@ -45123,7 +45276,7 @@
     <w:abstractNumId w:val="13"/>
   </w:num>
   <w:num w:numId="11">
-    <w:abstractNumId w:val="22"/>
+    <w:abstractNumId w:val="23"/>
   </w:num>
   <w:num w:numId="12">
     <w:abstractNumId w:val="11"/>
@@ -45165,10 +45318,13 @@
     <w:abstractNumId w:val="0"/>
   </w:num>
   <w:num w:numId="25">
-    <w:abstractNumId w:val="25"/>
+    <w:abstractNumId w:val="26"/>
   </w:num>
   <w:num w:numId="26">
     <w:abstractNumId w:val="14"/>
+  </w:num>
+  <w:num w:numId="27">
+    <w:abstractNumId w:val="22"/>
   </w:num>
   <w:numIdMacAtCleanup w:val="10"/>
 </w:numbering>
@@ -45615,6 +45771,28 @@
       <w:szCs w:val="26"/>
     </w:rPr>
   </w:style>
+  <w:style w:type="paragraph" w:styleId="Heading3">
+    <w:name w:val="heading 3"/>
+    <w:basedOn w:val="Normal"/>
+    <w:next w:val="Normal"/>
+    <w:link w:val="Heading3Char"/>
+    <w:uiPriority w:val="9"/>
+    <w:unhideWhenUsed/>
+    <w:qFormat/>
+    <w:rsid w:val="00364619"/>
+    <w:pPr>
+      <w:keepNext/>
+      <w:keepLines/>
+      <w:spacing w:before="40" w:after="0"/>
+      <w:outlineLvl w:val="2"/>
+    </w:pPr>
+    <w:rPr>
+      <w:rFonts w:asciiTheme="majorHAnsi" w:eastAsiaTheme="majorEastAsia" w:hAnsiTheme="majorHAnsi" w:cstheme="majorBidi"/>
+      <w:color w:val="1F4D78" w:themeColor="accent1" w:themeShade="7F"/>
+      <w:sz w:val="24"/>
+      <w:szCs w:val="24"/>
+    </w:rPr>
+  </w:style>
   <w:style w:type="character" w:default="1" w:styleId="DefaultParagraphFont">
     <w:name w:val="Default Paragraph Font"/>
     <w:uiPriority w:val="1"/>
@@ -45875,6 +46053,20 @@
     <w:basedOn w:val="DefaultParagraphFont"/>
     <w:rsid w:val="00B97D84"/>
   </w:style>
+  <w:style w:type="character" w:customStyle="1" w:styleId="Heading3Char">
+    <w:name w:val="Heading 3 Char"/>
+    <w:basedOn w:val="DefaultParagraphFont"/>
+    <w:link w:val="Heading3"/>
+    <w:uiPriority w:val="9"/>
+    <w:rsid w:val="00364619"/>
+    <w:rPr>
+      <w:rFonts w:asciiTheme="majorHAnsi" w:eastAsiaTheme="majorEastAsia" w:hAnsiTheme="majorHAnsi" w:cstheme="majorBidi"/>
+      <w:color w:val="1F4D78" w:themeColor="accent1" w:themeShade="7F"/>
+      <w:sz w:val="24"/>
+      <w:szCs w:val="24"/>
+      <w:lang w:val="en-US"/>
+    </w:rPr>
+  </w:style>
 </w:styles>
 </file>
 
@@ -45969,8 +46161,7 @@
 <file path=word/glossary/settings.xml><?xml version="1.0" encoding="utf-8"?>
 <w:settings xmlns:mc="http://schemas.openxmlformats.org/markup-compatibility/2006" xmlns:o="urn:schemas-microsoft-com:office:office" xmlns:r="http://schemas.openxmlformats.org/officeDocument/2006/relationships" xmlns:m="http://schemas.openxmlformats.org/officeDocument/2006/math" xmlns:v="urn:schemas-microsoft-com:vml" xmlns:w10="urn:schemas-microsoft-com:office:word" xmlns:w="http://schemas.openxmlformats.org/wordprocessingml/2006/main" xmlns:w14="http://schemas.microsoft.com/office/word/2010/wordml" xmlns:w15="http://schemas.microsoft.com/office/word/2012/wordml" xmlns:sl="http://schemas.openxmlformats.org/schemaLibrary/2006/main" mc:Ignorable="w14 w15">
   <w:view w:val="normal"/>
-  <w:defaultTabStop w:val="708"/>
-  <w:hyphenationZone w:val="425"/>
+  <w:defaultTabStop w:val="720"/>
   <w:characterSpacingControl w:val="doNotCompress"/>
   <w:compat>
     <w:useFELayout/>
@@ -45981,9 +46172,9 @@
     <w:compatSetting w:name="differentiateMultirowTableHeaders" w:uri="http://schemas.microsoft.com/office/word" w:val="1"/>
   </w:compat>
   <w:rsids>
-    <w:rsidRoot w:val="003A519D"/>
-    <w:rsid w:val="003A519D"/>
-    <w:rsid w:val="00FF5D47"/>
+    <w:rsidRoot w:val="005A58E5"/>
+    <w:rsid w:val="005A58E5"/>
+    <w:rsid w:val="007236EB"/>
   </w:rsids>
   <m:mathPr>
     <m:mathFont m:val="Cambria Math"/>
@@ -45998,7 +46189,7 @@
     <m:intLim m:val="subSup"/>
     <m:naryLim m:val="undOvr"/>
   </m:mathPr>
-  <w:themeFontLang w:val="es-AR"/>
+  <w:themeFontLang w:val="en-US"/>
   <w:clrSchemeMapping w:bg1="light1" w:t1="dark1" w:bg2="light2" w:t2="dark2" w:accent1="accent1" w:accent2="accent2" w:accent3="accent3" w:accent4="accent4" w:accent5="accent5" w:accent6="accent6" w:hyperlink="hyperlink" w:followedHyperlink="followedHyperlink"/>
   <w:decimalSymbol w:val=","/>
   <w:listSeparator w:val=","/>
@@ -46014,7 +46205,7 @@
         <w:rFonts w:asciiTheme="minorHAnsi" w:eastAsiaTheme="minorEastAsia" w:hAnsiTheme="minorHAnsi" w:cstheme="minorBidi"/>
         <w:sz w:val="22"/>
         <w:szCs w:val="22"/>
-        <w:lang w:val="es-AR" w:eastAsia="es-AR" w:bidi="ar-SA"/>
+        <w:lang w:val="en-US" w:eastAsia="en-US" w:bidi="ar-SA"/>
       </w:rPr>
     </w:rPrDefault>
     <w:pPrDefault>
@@ -46432,7 +46623,7 @@
     <w:basedOn w:val="DefaultParagraphFont"/>
     <w:uiPriority w:val="99"/>
     <w:semiHidden/>
-    <w:rsid w:val="003A519D"/>
+    <w:rsid w:val="005A58E5"/>
     <w:rPr>
       <w:color w:val="808080"/>
     </w:rPr>
@@ -46713,7 +46904,7 @@
 </file>
 
 <file path=customXml/itemProps1.xml><?xml version="1.0" encoding="utf-8"?>
-<ds:datastoreItem xmlns:ds="http://schemas.openxmlformats.org/officeDocument/2006/customXml" ds:itemID="{BE3241A3-BD08-4C25-B871-989C0E25FA3A}">
+<ds:datastoreItem xmlns:ds="http://schemas.openxmlformats.org/officeDocument/2006/customXml" ds:itemID="{6C561298-828D-44F3-AF08-B72CD51AFA49}">
   <ds:schemaRefs>
     <ds:schemaRef ds:uri="http://schemas.openxmlformats.org/officeDocument/2006/bibliography"/>
   </ds:schemaRefs>

</xml_diff>